<commit_message>
modificar plan de gc para agregar liberias controladas
</commit_message>
<xml_diff>
--- a/Documentos/SES_PGC.docx
+++ b/Documentos/SES_PGC.docx
@@ -2371,7 +2371,7 @@
           </mc:Choice>
           <mc:Fallback>
             <w:pict>
-              <v:roundrect w14:anchorId="276B5AF6" id="Rectángulo redondeado 7" o:spid="_x0000_s1026" style="position:absolute;margin-left:66.45pt;margin-top:-10.1pt;width:291.75pt;height:282.75pt;z-index:251668480;visibility:visible;mso-wrap-style:square;mso-width-percent:0;mso-wrap-distance-left:9pt;mso-wrap-distance-top:0;mso-wrap-distance-right:9pt;mso-wrap-distance-bottom:0;mso-position-horizontal:absolute;mso-position-horizontal-relative:text;mso-position-vertical:absolute;mso-position-vertical-relative:text;mso-width-percent:0;mso-width-relative:margin;v-text-anchor:middle" arcsize="10923f" o:gfxdata="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" filled="f" strokecolor="#1f4d78 [1604]" strokeweight="1pt">
+              <v:roundrect w14:anchorId="73B45AC7" id="Rectángulo redondeado 7" o:spid="_x0000_s1026" style="position:absolute;margin-left:66.45pt;margin-top:-10.1pt;width:291.75pt;height:282.75pt;z-index:251668480;visibility:visible;mso-wrap-style:square;mso-width-percent:0;mso-wrap-distance-left:9pt;mso-wrap-distance-top:0;mso-wrap-distance-right:9pt;mso-wrap-distance-bottom:0;mso-position-horizontal:absolute;mso-position-horizontal-relative:text;mso-position-vertical:absolute;mso-position-vertical-relative:text;mso-width-percent:0;mso-width-relative:margin;v-text-anchor:middle" arcsize="10923f" o:gfxdata="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" filled="f" strokecolor="#1f4d78 [1604]" strokeweight="1pt">
                 <v:stroke joinstyle="miter"/>
               </v:roundrect>
             </w:pict>
@@ -6288,7 +6288,7 @@
             <w:rPr>
               <w:rFonts w:ascii="Cambria Math" w:hAnsi="Cambria Math"/>
             </w:rPr>
-            <m:t>[Abreviatura del Proyecto o Sistema] + “_” + Abreviatura del CI + “_” + “.” + Extensión del CI.</m:t>
+            <m:t>[Siglas del Proyecto o Sistema] + “_” + Siglas del CI + “_” + “.” + Extensión del CI.</m:t>
           </m:r>
         </m:oMath>
       </m:oMathPara>
@@ -6348,10 +6348,19 @@
         <w:ind w:left="1418" w:firstLine="22"/>
       </w:pPr>
       <w:r>
+        <w:rPr>
+          <w:b/>
+        </w:rPr>
         <w:t>SES_</w:t>
       </w:r>
       <w:r>
-        <w:t>PGC.docx: Plan de Gestión de la Configuración que rige para toda la empresa.</w:t>
+        <w:rPr>
+          <w:b/>
+        </w:rPr>
+        <w:t>PGC.docx</w:t>
+      </w:r>
+      <w:r>
+        <w:t>: Plan de Gestión de la Configuración que rige para toda la empresa.</w:t>
       </w:r>
     </w:p>
     <w:p>
@@ -6359,7 +6368,13 @@
         <w:ind w:left="1418" w:firstLine="22"/>
       </w:pPr>
       <w:r>
-        <w:t>SWFG_DN.docx: Documento de Negocio para un Proyecto.</w:t>
+        <w:rPr>
+          <w:b/>
+        </w:rPr>
+        <w:t>SWFG_DN.docx</w:t>
+      </w:r>
+      <w:r>
+        <w:t>: Documento de Negocio para un Proyecto.</w:t>
       </w:r>
     </w:p>
     <w:p>
@@ -6464,6 +6479,232 @@
       </w:r>
       <w:r>
         <w:t>: Procesos de la Gestión de la Configuración</w:t>
+      </w:r>
+    </w:p>
+    <w:p>
+      <w:pPr>
+        <w:pStyle w:val="Prrafodelista"/>
+        <w:ind w:left="1418"/>
+        <w:jc w:val="both"/>
+      </w:pPr>
+    </w:p>
+    <w:p>
+      <w:pPr>
+        <w:pStyle w:val="Prrafodelista"/>
+        <w:numPr>
+          <w:ilvl w:val="0"/>
+          <w:numId w:val="23"/>
+        </w:numPr>
+        <w:ind w:left="1418"/>
+        <w:rPr>
+          <w:b/>
+        </w:rPr>
+      </w:pPr>
+      <w:r>
+        <w:rPr>
+          <w:b/>
+        </w:rPr>
+        <w:t>Regla 3</w:t>
+      </w:r>
+      <w:r>
+        <w:rPr>
+          <w:b/>
+        </w:rPr>
+        <w:t>:</w:t>
+      </w:r>
+    </w:p>
+    <w:p>
+      <w:pPr>
+        <w:pStyle w:val="Prrafodelista"/>
+        <w:ind w:left="1418"/>
+        <w:jc w:val="both"/>
+      </w:pPr>
+      <w:r>
+        <w:t>Para las especificaciones de</w:t>
+      </w:r>
+      <w:r>
+        <w:t xml:space="preserve"> CUS </w:t>
+      </w:r>
+      <w:r>
+        <w:t xml:space="preserve">(Casos de Uso del Sistema) </w:t>
+      </w:r>
+      <w:r>
+        <w:t>y CUN</w:t>
+      </w:r>
+      <w:r>
+        <w:t xml:space="preserve"> (Casos de Uso del Negocio)</w:t>
+      </w:r>
+      <w:r>
+        <w:t xml:space="preserve"> existe la siguiente regla:</w:t>
+      </w:r>
+    </w:p>
+    <w:p>
+      <w:pPr>
+        <w:pStyle w:val="Prrafodelista"/>
+        <w:ind w:left="1418"/>
+        <w:jc w:val="both"/>
+      </w:pPr>
+    </w:p>
+    <w:p>
+      <w:pPr>
+        <w:pStyle w:val="Prrafodelista"/>
+        <w:ind w:left="1134"/>
+        <w:jc w:val="center"/>
+      </w:pPr>
+      <m:oMath>
+        <m:r>
+          <w:rPr>
+            <w:rFonts w:ascii="Cambria Math" w:hAnsi="Cambria Math"/>
+          </w:rPr>
+          <m:t>[Siglas del Proyecto] + “_” + [ECUS/ECUN] + “_” + [Número asignado al CUN o CUS]</m:t>
+        </m:r>
+      </m:oMath>
+      <w:r>
+        <w:t xml:space="preserve"> + “.” + [Extensión del documento]</w:t>
+      </w:r>
+    </w:p>
+    <w:p>
+      <w:pPr>
+        <w:pStyle w:val="Prrafodelista"/>
+        <w:ind w:left="0"/>
+        <w:jc w:val="both"/>
+        <w:rPr>
+          <w:sz w:val="20"/>
+        </w:rPr>
+      </w:pPr>
+    </w:p>
+    <w:p>
+      <w:pPr>
+        <w:pStyle w:val="Prrafodelista"/>
+        <w:ind w:left="0"/>
+        <w:jc w:val="both"/>
+      </w:pPr>
+      <w:r>
+        <w:rPr>
+          <w:sz w:val="20"/>
+        </w:rPr>
+        <w:tab/>
+      </w:r>
+      <w:r>
+        <w:rPr>
+          <w:sz w:val="20"/>
+        </w:rPr>
+        <w:tab/>
+      </w:r>
+      <w:r>
+        <w:t>Ejemplo:</w:t>
+      </w:r>
+    </w:p>
+    <w:p>
+      <w:pPr>
+        <w:pStyle w:val="Prrafodelista"/>
+        <w:ind w:left="0"/>
+        <w:jc w:val="both"/>
+      </w:pPr>
+      <w:r>
+        <w:tab/>
+      </w:r>
+      <w:r>
+        <w:tab/>
+      </w:r>
+    </w:p>
+    <w:p>
+      <w:pPr>
+        <w:pStyle w:val="Prrafodelista"/>
+        <w:ind w:left="1440"/>
+        <w:jc w:val="both"/>
+      </w:pPr>
+      <w:r>
+        <w:rPr>
+          <w:b/>
+        </w:rPr>
+        <w:t>SWGF_ECUN</w:t>
+      </w:r>
+      <w:r>
+        <w:rPr>
+          <w:b/>
+        </w:rPr>
+        <w:t>_01.docx</w:t>
+      </w:r>
+      <w:r>
+        <w:t>: Especificación del Caso</w:t>
+      </w:r>
+      <w:r>
+        <w:t xml:space="preserve"> de Uso del </w:t>
+      </w:r>
+      <w:r>
+        <w:t>Negocio</w:t>
+      </w:r>
+      <w:r>
+        <w:t xml:space="preserve"> </w:t>
+      </w:r>
+      <w:r>
+        <w:t>nro.</w:t>
+      </w:r>
+      <w:r>
+        <w:t xml:space="preserve"> </w:t>
+      </w:r>
+      <w:r>
+        <w:t>1</w:t>
+      </w:r>
+      <w:r>
+        <w:t xml:space="preserve"> para el proyecto de “Sistema Web para Gestión de Fotografías”.</w:t>
+      </w:r>
+    </w:p>
+    <w:p>
+      <w:pPr>
+        <w:pStyle w:val="Prrafodelista"/>
+        <w:ind w:left="1440"/>
+        <w:jc w:val="both"/>
+      </w:pPr>
+    </w:p>
+    <w:p>
+      <w:pPr>
+        <w:pStyle w:val="Prrafodelista"/>
+        <w:ind w:left="1440"/>
+        <w:jc w:val="both"/>
+      </w:pPr>
+      <w:r>
+        <w:rPr>
+          <w:b/>
+        </w:rPr>
+        <w:t>SWGF</w:t>
+      </w:r>
+      <w:r>
+        <w:rPr>
+          <w:b/>
+        </w:rPr>
+        <w:t>_ECUN_05</w:t>
+      </w:r>
+      <w:r>
+        <w:rPr>
+          <w:b/>
+        </w:rPr>
+        <w:t>.docx</w:t>
+      </w:r>
+      <w:r>
+        <w:rPr>
+          <w:b/>
+        </w:rPr>
+        <w:t xml:space="preserve">: </w:t>
+      </w:r>
+      <w:r>
+        <w:t xml:space="preserve">Especificación del Caso de Uso del </w:t>
+      </w:r>
+      <w:r>
+        <w:t>Sistema</w:t>
+      </w:r>
+      <w:r>
+        <w:t xml:space="preserve"> nro</w:t>
+      </w:r>
+      <w:r>
+        <w:t>.</w:t>
+      </w:r>
+      <w:r>
+        <w:t xml:space="preserve"> 5</w:t>
+      </w:r>
+      <w:r>
+        <w:t xml:space="preserve"> para el proyecto de “Sistema Web para Gestión de Fotografías”.</w:t>
       </w:r>
     </w:p>
     <w:p>
@@ -6522,14 +6763,14 @@
         <w:tblLook w:val="0400" w:firstRow="0" w:lastRow="0" w:firstColumn="0" w:lastColumn="0" w:noHBand="0" w:noVBand="1"/>
       </w:tblPr>
       <w:tblGrid>
-        <w:gridCol w:w="1305"/>
-        <w:gridCol w:w="4819"/>
-        <w:gridCol w:w="1985"/>
+        <w:gridCol w:w="2268"/>
+        <w:gridCol w:w="3969"/>
+        <w:gridCol w:w="1872"/>
       </w:tblGrid>
       <w:tr>
         <w:tc>
           <w:tcPr>
-            <w:tcW w:w="1305" w:type="dxa"/>
+            <w:tcW w:w="2268" w:type="dxa"/>
           </w:tcPr>
           <w:p>
             <w:pPr>
@@ -6549,7 +6790,7 @@
         </w:tc>
         <w:tc>
           <w:tcPr>
-            <w:tcW w:w="4819" w:type="dxa"/>
+            <w:tcW w:w="3969" w:type="dxa"/>
           </w:tcPr>
           <w:p>
             <w:pPr>
@@ -6572,7 +6813,7 @@
         </w:tc>
         <w:tc>
           <w:tcPr>
-            <w:tcW w:w="1985" w:type="dxa"/>
+            <w:tcW w:w="1872" w:type="dxa"/>
           </w:tcPr>
           <w:p>
             <w:pPr>
@@ -6594,7 +6835,7 @@
       <w:tr>
         <w:tc>
           <w:tcPr>
-            <w:tcW w:w="1305" w:type="dxa"/>
+            <w:tcW w:w="2268" w:type="dxa"/>
           </w:tcPr>
           <w:p>
             <w:pPr>
@@ -6608,13 +6849,19 @@
               <w:spacing w:after="0" w:line="240" w:lineRule="auto"/>
             </w:pPr>
             <w:r>
+              <w:t>SWGF_</w:t>
+            </w:r>
+            <w:r>
               <w:t>PP</w:t>
+            </w:r>
+            <w:r>
+              <w:t>.docx</w:t>
             </w:r>
           </w:p>
         </w:tc>
         <w:tc>
           <w:tcPr>
-            <w:tcW w:w="4819" w:type="dxa"/>
+            <w:tcW w:w="3969" w:type="dxa"/>
           </w:tcPr>
           <w:p>
             <w:pPr>
@@ -6634,7 +6881,7 @@
         </w:tc>
         <w:tc>
           <w:tcPr>
-            <w:tcW w:w="1985" w:type="dxa"/>
+            <w:tcW w:w="1872" w:type="dxa"/>
           </w:tcPr>
           <w:p>
             <w:pPr>
@@ -6656,7 +6903,7 @@
       <w:tr>
         <w:tc>
           <w:tcPr>
-            <w:tcW w:w="1305" w:type="dxa"/>
+            <w:tcW w:w="2268" w:type="dxa"/>
           </w:tcPr>
           <w:p>
             <w:pPr>
@@ -6670,13 +6917,19 @@
               <w:spacing w:after="0" w:line="240" w:lineRule="auto"/>
             </w:pPr>
             <w:r>
+              <w:t>SWGF_</w:t>
+            </w:r>
+            <w:r>
               <w:t>DN</w:t>
+            </w:r>
+            <w:r>
+              <w:t>.docx</w:t>
             </w:r>
           </w:p>
         </w:tc>
         <w:tc>
           <w:tcPr>
-            <w:tcW w:w="4819" w:type="dxa"/>
+            <w:tcW w:w="3969" w:type="dxa"/>
           </w:tcPr>
           <w:p>
             <w:pPr>
@@ -6696,7 +6949,7 @@
         </w:tc>
         <w:tc>
           <w:tcPr>
-            <w:tcW w:w="1985" w:type="dxa"/>
+            <w:tcW w:w="1872" w:type="dxa"/>
           </w:tcPr>
           <w:p>
             <w:pPr>
@@ -6718,7 +6971,7 @@
       <w:tr>
         <w:tc>
           <w:tcPr>
-            <w:tcW w:w="1305" w:type="dxa"/>
+            <w:tcW w:w="2268" w:type="dxa"/>
           </w:tcPr>
           <w:p>
             <w:pPr>
@@ -6732,13 +6985,19 @@
               <w:spacing w:after="0" w:line="240" w:lineRule="auto"/>
             </w:pPr>
             <w:r>
+              <w:t>SWGF_</w:t>
+            </w:r>
+            <w:r>
               <w:t>DR</w:t>
+            </w:r>
+            <w:r>
+              <w:t>.docx</w:t>
             </w:r>
           </w:p>
         </w:tc>
         <w:tc>
           <w:tcPr>
-            <w:tcW w:w="4819" w:type="dxa"/>
+            <w:tcW w:w="3969" w:type="dxa"/>
           </w:tcPr>
           <w:p>
             <w:pPr>
@@ -6758,7 +7017,7 @@
         </w:tc>
         <w:tc>
           <w:tcPr>
-            <w:tcW w:w="1985" w:type="dxa"/>
+            <w:tcW w:w="1872" w:type="dxa"/>
           </w:tcPr>
           <w:p>
             <w:pPr>
@@ -6780,7 +7039,7 @@
       <w:tr>
         <w:tc>
           <w:tcPr>
-            <w:tcW w:w="1305" w:type="dxa"/>
+            <w:tcW w:w="2268" w:type="dxa"/>
           </w:tcPr>
           <w:p>
             <w:pPr>
@@ -6794,13 +7053,19 @@
               <w:spacing w:after="0" w:line="240" w:lineRule="auto"/>
             </w:pPr>
             <w:r>
+              <w:t>SWGF_</w:t>
+            </w:r>
+            <w:r>
               <w:t>ECUS</w:t>
+            </w:r>
+            <w:r>
+              <w:t>_01.docx</w:t>
             </w:r>
           </w:p>
         </w:tc>
         <w:tc>
           <w:tcPr>
-            <w:tcW w:w="4819" w:type="dxa"/>
+            <w:tcW w:w="3969" w:type="dxa"/>
           </w:tcPr>
           <w:p>
             <w:pPr>
@@ -6820,7 +7085,7 @@
         </w:tc>
         <w:tc>
           <w:tcPr>
-            <w:tcW w:w="1985" w:type="dxa"/>
+            <w:tcW w:w="1872" w:type="dxa"/>
           </w:tcPr>
           <w:p>
             <w:pPr>
@@ -6842,7 +7107,7 @@
       <w:tr>
         <w:tc>
           <w:tcPr>
-            <w:tcW w:w="1305" w:type="dxa"/>
+            <w:tcW w:w="2268" w:type="dxa"/>
           </w:tcPr>
           <w:p>
             <w:pPr>
@@ -6862,7 +7127,7 @@
         </w:tc>
         <w:tc>
           <w:tcPr>
-            <w:tcW w:w="4819" w:type="dxa"/>
+            <w:tcW w:w="3969" w:type="dxa"/>
           </w:tcPr>
           <w:p>
             <w:pPr>
@@ -6882,7 +7147,7 @@
         </w:tc>
         <w:tc>
           <w:tcPr>
-            <w:tcW w:w="1985" w:type="dxa"/>
+            <w:tcW w:w="1872" w:type="dxa"/>
           </w:tcPr>
           <w:p>
             <w:pPr>
@@ -6904,7 +7169,7 @@
       <w:tr>
         <w:tc>
           <w:tcPr>
-            <w:tcW w:w="1305" w:type="dxa"/>
+            <w:tcW w:w="2268" w:type="dxa"/>
           </w:tcPr>
           <w:p>
             <w:pPr>
@@ -6918,13 +7183,19 @@
               <w:spacing w:after="0" w:line="240" w:lineRule="auto"/>
             </w:pPr>
             <w:r>
+              <w:t>SWGF_</w:t>
+            </w:r>
+            <w:r>
               <w:t>DA</w:t>
+            </w:r>
+            <w:r>
+              <w:t>.docx</w:t>
             </w:r>
           </w:p>
         </w:tc>
         <w:tc>
           <w:tcPr>
-            <w:tcW w:w="4819" w:type="dxa"/>
+            <w:tcW w:w="3969" w:type="dxa"/>
           </w:tcPr>
           <w:p>
             <w:pPr>
@@ -6944,7 +7215,7 @@
         </w:tc>
         <w:tc>
           <w:tcPr>
-            <w:tcW w:w="1985" w:type="dxa"/>
+            <w:tcW w:w="1872" w:type="dxa"/>
           </w:tcPr>
           <w:p>
             <w:pPr>
@@ -6966,7 +7237,7 @@
       <w:tr>
         <w:tc>
           <w:tcPr>
-            <w:tcW w:w="1305" w:type="dxa"/>
+            <w:tcW w:w="2268" w:type="dxa"/>
           </w:tcPr>
           <w:p>
             <w:pPr>
@@ -6980,13 +7251,19 @@
               <w:spacing w:after="0" w:line="240" w:lineRule="auto"/>
             </w:pPr>
             <w:r>
+              <w:t>SWGF_</w:t>
+            </w:r>
+            <w:r>
               <w:t>DD</w:t>
+            </w:r>
+            <w:r>
+              <w:t>.docx</w:t>
             </w:r>
           </w:p>
         </w:tc>
         <w:tc>
           <w:tcPr>
-            <w:tcW w:w="4819" w:type="dxa"/>
+            <w:tcW w:w="3969" w:type="dxa"/>
           </w:tcPr>
           <w:p>
             <w:pPr>
@@ -7006,7 +7283,7 @@
         </w:tc>
         <w:tc>
           <w:tcPr>
-            <w:tcW w:w="1985" w:type="dxa"/>
+            <w:tcW w:w="1872" w:type="dxa"/>
           </w:tcPr>
           <w:p>
             <w:pPr>
@@ -7053,6 +7330,7 @@
           <w:sz w:val="28"/>
           <w:szCs w:val="28"/>
         </w:rPr>
+        <w:lastRenderedPageBreak/>
         <w:tab/>
       </w:r>
       <w:bookmarkStart w:id="42" w:name="_Toc495071830"/>
@@ -7448,7 +7726,6 @@
                 <w:sz w:val="20"/>
                 <w:szCs w:val="20"/>
               </w:rPr>
-              <w:lastRenderedPageBreak/>
               <w:t>Línea Base de Instanciación</w:t>
             </w:r>
           </w:p>
@@ -7963,15 +8240,27 @@
         </w:rPr>
         <w:t>Librerías controladas</w:t>
       </w:r>
-      <w:bookmarkStart w:id="47" w:name="_GoBack"/>
-      <w:bookmarkEnd w:id="47"/>
     </w:p>
-    <w:p/>
     <w:p>
+      <w:pPr>
+        <w:ind w:left="1440"/>
+        <w:jc w:val="both"/>
+      </w:pPr>
+      <w:r>
+        <w:t>Para la implementación del presente Plan se propone la siguiente estructura. Cabe resaltar que esta estructura puede cambiar tomando en cuenta las necesidades de la empresa.</w:t>
+      </w:r>
+    </w:p>
+    <w:p>
+      <w:pPr>
+        <w:tabs>
+          <w:tab w:val="left" w:pos="1843"/>
+        </w:tabs>
+      </w:pPr>
       <w:r>
         <w:rPr>
           <w:noProof/>
         </w:rPr>
+        <w:lastRenderedPageBreak/>
         <w:drawing>
           <wp:inline distT="0" distB="0" distL="0" distR="0" wp14:anchorId="0391B52D" wp14:editId="07E03453">
             <wp:extent cx="5400040" cy="3150235"/>
@@ -7987,6 +8276,1251 @@
         </w:drawing>
       </w:r>
     </w:p>
+    <w:p/>
+    <w:p>
+      <w:pPr>
+        <w:pStyle w:val="Prrafodelista"/>
+        <w:numPr>
+          <w:ilvl w:val="0"/>
+          <w:numId w:val="29"/>
+        </w:numPr>
+        <w:rPr>
+          <w:b/>
+          <w:sz w:val="24"/>
+        </w:rPr>
+      </w:pPr>
+      <w:r>
+        <w:rPr>
+          <w:b/>
+          <w:sz w:val="24"/>
+        </w:rPr>
+        <w:t>Librería Principal</w:t>
+      </w:r>
+    </w:p>
+    <w:p>
+      <w:pPr>
+        <w:pStyle w:val="Prrafodelista"/>
+        <w:numPr>
+          <w:ilvl w:val="0"/>
+          <w:numId w:val="23"/>
+        </w:numPr>
+        <w:ind w:left="1418"/>
+        <w:rPr>
+          <w:b/>
+          <w:sz w:val="24"/>
+        </w:rPr>
+      </w:pPr>
+      <w:r>
+        <w:rPr>
+          <w:b/>
+          <w:sz w:val="24"/>
+        </w:rPr>
+        <w:t>Responsable</w:t>
+      </w:r>
+    </w:p>
+    <w:p>
+      <w:pPr>
+        <w:pStyle w:val="Prrafodelista"/>
+        <w:ind w:left="1440"/>
+      </w:pPr>
+      <w:r>
+        <w:t>Gestor de la Gestión de la Configuración</w:t>
+      </w:r>
+    </w:p>
+    <w:p>
+      <w:pPr>
+        <w:pStyle w:val="Prrafodelista"/>
+        <w:numPr>
+          <w:ilvl w:val="0"/>
+          <w:numId w:val="23"/>
+        </w:numPr>
+        <w:ind w:left="1418"/>
+        <w:rPr>
+          <w:b/>
+          <w:sz w:val="24"/>
+        </w:rPr>
+      </w:pPr>
+      <w:r>
+        <w:rPr>
+          <w:b/>
+          <w:sz w:val="24"/>
+        </w:rPr>
+        <w:t>Actividades</w:t>
+      </w:r>
+    </w:p>
+    <w:p>
+      <w:pPr>
+        <w:pStyle w:val="Prrafodelista"/>
+        <w:ind w:left="1418"/>
+      </w:pPr>
+      <w:r>
+        <w:t>Mantener actualizada</w:t>
+      </w:r>
+      <w:r>
+        <w:t xml:space="preserve"> la línea base del Proyecto </w:t>
+      </w:r>
+      <w:r>
+        <w:t xml:space="preserve">a lo largo de su desarrollo </w:t>
+      </w:r>
+      <w:r>
+        <w:t xml:space="preserve">o </w:t>
+      </w:r>
+      <w:r>
+        <w:t xml:space="preserve">del </w:t>
+      </w:r>
+      <w:r>
+        <w:t>Sistema</w:t>
+      </w:r>
+      <w:r>
+        <w:t xml:space="preserve"> a lo largo de su ciclo de vida</w:t>
+      </w:r>
+      <w:r>
+        <w:t>.</w:t>
+      </w:r>
+    </w:p>
+    <w:p>
+      <w:pPr>
+        <w:pStyle w:val="Prrafodelista"/>
+        <w:numPr>
+          <w:ilvl w:val="0"/>
+          <w:numId w:val="23"/>
+        </w:numPr>
+        <w:ind w:left="1418"/>
+        <w:rPr>
+          <w:b/>
+          <w:sz w:val="24"/>
+        </w:rPr>
+      </w:pPr>
+      <w:r>
+        <w:rPr>
+          <w:b/>
+          <w:sz w:val="24"/>
+        </w:rPr>
+        <w:t>Contenido</w:t>
+      </w:r>
+    </w:p>
+    <w:p>
+      <w:pPr>
+        <w:pStyle w:val="Prrafodelista"/>
+        <w:numPr>
+          <w:ilvl w:val="1"/>
+          <w:numId w:val="23"/>
+        </w:numPr>
+        <w:ind w:left="1843"/>
+        <w:rPr>
+          <w:sz w:val="24"/>
+        </w:rPr>
+      </w:pPr>
+      <w:bookmarkStart w:id="47" w:name="_GoBack"/>
+      <w:r>
+        <w:rPr>
+          <w:sz w:val="24"/>
+        </w:rPr>
+        <w:t>Línea base de Gestión</w:t>
+      </w:r>
+    </w:p>
+    <w:p>
+      <w:pPr>
+        <w:pStyle w:val="Prrafodelista"/>
+        <w:numPr>
+          <w:ilvl w:val="1"/>
+          <w:numId w:val="23"/>
+        </w:numPr>
+        <w:ind w:left="1843"/>
+        <w:rPr>
+          <w:sz w:val="24"/>
+        </w:rPr>
+      </w:pPr>
+      <w:r>
+        <w:rPr>
+          <w:sz w:val="24"/>
+        </w:rPr>
+        <w:t>Línea base de Negocio</w:t>
+      </w:r>
+    </w:p>
+    <w:p>
+      <w:pPr>
+        <w:pStyle w:val="Prrafodelista"/>
+        <w:numPr>
+          <w:ilvl w:val="1"/>
+          <w:numId w:val="23"/>
+        </w:numPr>
+        <w:ind w:left="1843"/>
+        <w:rPr>
+          <w:sz w:val="24"/>
+        </w:rPr>
+      </w:pPr>
+      <w:r>
+        <w:rPr>
+          <w:sz w:val="24"/>
+        </w:rPr>
+        <w:t>Línea base de Requisitos</w:t>
+      </w:r>
+    </w:p>
+    <w:p>
+      <w:pPr>
+        <w:pStyle w:val="Prrafodelista"/>
+        <w:numPr>
+          <w:ilvl w:val="1"/>
+          <w:numId w:val="23"/>
+        </w:numPr>
+        <w:ind w:left="1843"/>
+        <w:rPr>
+          <w:sz w:val="24"/>
+        </w:rPr>
+      </w:pPr>
+      <w:r>
+        <w:rPr>
+          <w:sz w:val="24"/>
+        </w:rPr>
+        <w:t>Línea base de Análisi</w:t>
+      </w:r>
+      <w:r>
+        <w:rPr>
+          <w:sz w:val="24"/>
+        </w:rPr>
+        <w:t>s</w:t>
+      </w:r>
+      <w:r>
+        <w:rPr>
+          <w:sz w:val="24"/>
+        </w:rPr>
+        <w:t xml:space="preserve"> y Diseño</w:t>
+      </w:r>
+    </w:p>
+    <w:bookmarkEnd w:id="47"/>
+    <w:p>
+      <w:pPr>
+        <w:pStyle w:val="Prrafodelista"/>
+        <w:numPr>
+          <w:ilvl w:val="0"/>
+          <w:numId w:val="23"/>
+        </w:numPr>
+        <w:ind w:left="1418"/>
+        <w:rPr>
+          <w:b/>
+          <w:sz w:val="24"/>
+        </w:rPr>
+      </w:pPr>
+      <w:r>
+        <w:rPr>
+          <w:b/>
+          <w:sz w:val="24"/>
+        </w:rPr>
+        <w:t>Accesos:</w:t>
+      </w:r>
+    </w:p>
+    <w:tbl>
+      <w:tblPr>
+        <w:tblStyle w:val="Tablaconcuadrcula"/>
+        <w:tblW w:w="0" w:type="auto"/>
+        <w:tblInd w:w="1418" w:type="dxa"/>
+        <w:tblLook w:val="04A0" w:firstRow="1" w:lastRow="0" w:firstColumn="1" w:lastColumn="0" w:noHBand="0" w:noVBand="1"/>
+      </w:tblPr>
+      <w:tblGrid>
+        <w:gridCol w:w="3494"/>
+        <w:gridCol w:w="3808"/>
+      </w:tblGrid>
+      <w:tr>
+        <w:tc>
+          <w:tcPr>
+            <w:tcW w:w="4322" w:type="dxa"/>
+          </w:tcPr>
+          <w:p>
+            <w:pPr>
+              <w:pStyle w:val="Prrafodelista"/>
+              <w:pBdr>
+                <w:top w:val="none" w:sz="0" w:space="0" w:color="auto"/>
+                <w:left w:val="none" w:sz="0" w:space="0" w:color="auto"/>
+                <w:bottom w:val="none" w:sz="0" w:space="0" w:color="auto"/>
+                <w:right w:val="none" w:sz="0" w:space="0" w:color="auto"/>
+                <w:between w:val="none" w:sz="0" w:space="0" w:color="auto"/>
+              </w:pBdr>
+              <w:ind w:left="0"/>
+              <w:rPr>
+                <w:b/>
+                <w:sz w:val="24"/>
+              </w:rPr>
+            </w:pPr>
+            <w:r>
+              <w:rPr>
+                <w:b/>
+                <w:sz w:val="24"/>
+              </w:rPr>
+              <w:t>Rol</w:t>
+            </w:r>
+          </w:p>
+        </w:tc>
+        <w:tc>
+          <w:tcPr>
+            <w:tcW w:w="4322" w:type="dxa"/>
+          </w:tcPr>
+          <w:p>
+            <w:pPr>
+              <w:pStyle w:val="Prrafodelista"/>
+              <w:pBdr>
+                <w:top w:val="none" w:sz="0" w:space="0" w:color="auto"/>
+                <w:left w:val="none" w:sz="0" w:space="0" w:color="auto"/>
+                <w:bottom w:val="none" w:sz="0" w:space="0" w:color="auto"/>
+                <w:right w:val="none" w:sz="0" w:space="0" w:color="auto"/>
+                <w:between w:val="none" w:sz="0" w:space="0" w:color="auto"/>
+              </w:pBdr>
+              <w:ind w:left="0"/>
+              <w:rPr>
+                <w:b/>
+                <w:sz w:val="24"/>
+              </w:rPr>
+            </w:pPr>
+            <w:r>
+              <w:rPr>
+                <w:b/>
+                <w:sz w:val="24"/>
+              </w:rPr>
+              <w:t>Tipo de acceso</w:t>
+            </w:r>
+          </w:p>
+        </w:tc>
+      </w:tr>
+      <w:tr>
+        <w:tc>
+          <w:tcPr>
+            <w:tcW w:w="4322" w:type="dxa"/>
+          </w:tcPr>
+          <w:p>
+            <w:pPr>
+              <w:pStyle w:val="Prrafodelista"/>
+              <w:pBdr>
+                <w:top w:val="none" w:sz="0" w:space="0" w:color="auto"/>
+                <w:left w:val="none" w:sz="0" w:space="0" w:color="auto"/>
+                <w:bottom w:val="none" w:sz="0" w:space="0" w:color="auto"/>
+                <w:right w:val="none" w:sz="0" w:space="0" w:color="auto"/>
+                <w:between w:val="none" w:sz="0" w:space="0" w:color="auto"/>
+              </w:pBdr>
+              <w:ind w:left="0"/>
+              <w:rPr>
+                <w:sz w:val="24"/>
+              </w:rPr>
+            </w:pPr>
+            <w:r>
+              <w:rPr>
+                <w:sz w:val="24"/>
+              </w:rPr>
+              <w:t>Gestor del Proyecto</w:t>
+            </w:r>
+          </w:p>
+        </w:tc>
+        <w:tc>
+          <w:tcPr>
+            <w:tcW w:w="4322" w:type="dxa"/>
+          </w:tcPr>
+          <w:p>
+            <w:pPr>
+              <w:pStyle w:val="Prrafodelista"/>
+              <w:numPr>
+                <w:ilvl w:val="0"/>
+                <w:numId w:val="31"/>
+              </w:numPr>
+              <w:pBdr>
+                <w:top w:val="none" w:sz="0" w:space="0" w:color="auto"/>
+                <w:left w:val="none" w:sz="0" w:space="0" w:color="auto"/>
+                <w:bottom w:val="none" w:sz="0" w:space="0" w:color="auto"/>
+                <w:right w:val="none" w:sz="0" w:space="0" w:color="auto"/>
+                <w:between w:val="none" w:sz="0" w:space="0" w:color="auto"/>
+              </w:pBdr>
+              <w:rPr>
+                <w:sz w:val="24"/>
+              </w:rPr>
+            </w:pPr>
+            <w:r>
+              <w:rPr>
+                <w:sz w:val="24"/>
+              </w:rPr>
+              <w:t>Escritura</w:t>
+            </w:r>
+          </w:p>
+          <w:p>
+            <w:pPr>
+              <w:pStyle w:val="Prrafodelista"/>
+              <w:numPr>
+                <w:ilvl w:val="0"/>
+                <w:numId w:val="31"/>
+              </w:numPr>
+              <w:pBdr>
+                <w:top w:val="none" w:sz="0" w:space="0" w:color="auto"/>
+                <w:left w:val="none" w:sz="0" w:space="0" w:color="auto"/>
+                <w:bottom w:val="none" w:sz="0" w:space="0" w:color="auto"/>
+                <w:right w:val="none" w:sz="0" w:space="0" w:color="auto"/>
+                <w:between w:val="none" w:sz="0" w:space="0" w:color="auto"/>
+              </w:pBdr>
+              <w:rPr>
+                <w:sz w:val="24"/>
+              </w:rPr>
+            </w:pPr>
+            <w:r>
+              <w:rPr>
+                <w:sz w:val="24"/>
+              </w:rPr>
+              <w:t>Lectura</w:t>
+            </w:r>
+          </w:p>
+          <w:p>
+            <w:pPr>
+              <w:pStyle w:val="Prrafodelista"/>
+              <w:numPr>
+                <w:ilvl w:val="0"/>
+                <w:numId w:val="31"/>
+              </w:numPr>
+              <w:pBdr>
+                <w:top w:val="none" w:sz="0" w:space="0" w:color="auto"/>
+                <w:left w:val="none" w:sz="0" w:space="0" w:color="auto"/>
+                <w:bottom w:val="none" w:sz="0" w:space="0" w:color="auto"/>
+                <w:right w:val="none" w:sz="0" w:space="0" w:color="auto"/>
+                <w:between w:val="none" w:sz="0" w:space="0" w:color="auto"/>
+              </w:pBdr>
+              <w:rPr>
+                <w:sz w:val="24"/>
+              </w:rPr>
+            </w:pPr>
+            <w:r>
+              <w:rPr>
+                <w:sz w:val="24"/>
+              </w:rPr>
+              <w:t>Eliminación</w:t>
+            </w:r>
+          </w:p>
+        </w:tc>
+      </w:tr>
+      <w:tr>
+        <w:tc>
+          <w:tcPr>
+            <w:tcW w:w="4322" w:type="dxa"/>
+          </w:tcPr>
+          <w:p>
+            <w:pPr>
+              <w:pStyle w:val="Prrafodelista"/>
+              <w:pBdr>
+                <w:top w:val="none" w:sz="0" w:space="0" w:color="auto"/>
+                <w:left w:val="none" w:sz="0" w:space="0" w:color="auto"/>
+                <w:bottom w:val="none" w:sz="0" w:space="0" w:color="auto"/>
+                <w:right w:val="none" w:sz="0" w:space="0" w:color="auto"/>
+                <w:between w:val="none" w:sz="0" w:space="0" w:color="auto"/>
+              </w:pBdr>
+              <w:ind w:left="0"/>
+              <w:rPr>
+                <w:sz w:val="24"/>
+              </w:rPr>
+            </w:pPr>
+            <w:r>
+              <w:rPr>
+                <w:sz w:val="24"/>
+              </w:rPr>
+              <w:t>Arquitecto de Software</w:t>
+            </w:r>
+          </w:p>
+        </w:tc>
+        <w:tc>
+          <w:tcPr>
+            <w:tcW w:w="4322" w:type="dxa"/>
+          </w:tcPr>
+          <w:p>
+            <w:pPr>
+              <w:pStyle w:val="Prrafodelista"/>
+              <w:numPr>
+                <w:ilvl w:val="0"/>
+                <w:numId w:val="32"/>
+              </w:numPr>
+              <w:pBdr>
+                <w:top w:val="none" w:sz="0" w:space="0" w:color="auto"/>
+                <w:left w:val="none" w:sz="0" w:space="0" w:color="auto"/>
+                <w:bottom w:val="none" w:sz="0" w:space="0" w:color="auto"/>
+                <w:right w:val="none" w:sz="0" w:space="0" w:color="auto"/>
+                <w:between w:val="none" w:sz="0" w:space="0" w:color="auto"/>
+              </w:pBdr>
+              <w:rPr>
+                <w:sz w:val="24"/>
+              </w:rPr>
+            </w:pPr>
+            <w:r>
+              <w:rPr>
+                <w:sz w:val="24"/>
+              </w:rPr>
+              <w:t>Escritura</w:t>
+            </w:r>
+          </w:p>
+          <w:p>
+            <w:pPr>
+              <w:pStyle w:val="Prrafodelista"/>
+              <w:numPr>
+                <w:ilvl w:val="0"/>
+                <w:numId w:val="32"/>
+              </w:numPr>
+              <w:pBdr>
+                <w:top w:val="none" w:sz="0" w:space="0" w:color="auto"/>
+                <w:left w:val="none" w:sz="0" w:space="0" w:color="auto"/>
+                <w:bottom w:val="none" w:sz="0" w:space="0" w:color="auto"/>
+                <w:right w:val="none" w:sz="0" w:space="0" w:color="auto"/>
+                <w:between w:val="none" w:sz="0" w:space="0" w:color="auto"/>
+              </w:pBdr>
+              <w:rPr>
+                <w:sz w:val="24"/>
+              </w:rPr>
+            </w:pPr>
+            <w:r>
+              <w:rPr>
+                <w:sz w:val="24"/>
+              </w:rPr>
+              <w:t>Lectura</w:t>
+            </w:r>
+          </w:p>
+          <w:p>
+            <w:pPr>
+              <w:pStyle w:val="Prrafodelista"/>
+              <w:numPr>
+                <w:ilvl w:val="0"/>
+                <w:numId w:val="32"/>
+              </w:numPr>
+              <w:pBdr>
+                <w:top w:val="none" w:sz="0" w:space="0" w:color="auto"/>
+                <w:left w:val="none" w:sz="0" w:space="0" w:color="auto"/>
+                <w:bottom w:val="none" w:sz="0" w:space="0" w:color="auto"/>
+                <w:right w:val="none" w:sz="0" w:space="0" w:color="auto"/>
+                <w:between w:val="none" w:sz="0" w:space="0" w:color="auto"/>
+              </w:pBdr>
+              <w:rPr>
+                <w:sz w:val="24"/>
+              </w:rPr>
+            </w:pPr>
+            <w:r>
+              <w:rPr>
+                <w:sz w:val="24"/>
+              </w:rPr>
+              <w:t>Eliminación</w:t>
+            </w:r>
+          </w:p>
+        </w:tc>
+      </w:tr>
+    </w:tbl>
+    <w:p>
+      <w:pPr>
+        <w:rPr>
+          <w:b/>
+          <w:sz w:val="24"/>
+        </w:rPr>
+      </w:pPr>
+    </w:p>
+    <w:p>
+      <w:pPr>
+        <w:pStyle w:val="Prrafodelista"/>
+        <w:numPr>
+          <w:ilvl w:val="0"/>
+          <w:numId w:val="29"/>
+        </w:numPr>
+        <w:rPr>
+          <w:b/>
+          <w:sz w:val="24"/>
+        </w:rPr>
+      </w:pPr>
+      <w:r>
+        <w:rPr>
+          <w:b/>
+          <w:sz w:val="24"/>
+        </w:rPr>
+        <w:t>Librería de Desarrollo</w:t>
+      </w:r>
+    </w:p>
+    <w:p>
+      <w:pPr>
+        <w:pStyle w:val="Prrafodelista"/>
+        <w:numPr>
+          <w:ilvl w:val="0"/>
+          <w:numId w:val="23"/>
+        </w:numPr>
+        <w:ind w:left="1418"/>
+        <w:rPr>
+          <w:b/>
+          <w:sz w:val="24"/>
+        </w:rPr>
+      </w:pPr>
+      <w:r>
+        <w:rPr>
+          <w:b/>
+          <w:sz w:val="24"/>
+        </w:rPr>
+        <w:t>Responsable</w:t>
+      </w:r>
+    </w:p>
+    <w:p>
+      <w:pPr>
+        <w:pStyle w:val="Prrafodelista"/>
+        <w:ind w:left="1440"/>
+      </w:pPr>
+      <w:r>
+        <w:t>Arquitecto de Software</w:t>
+      </w:r>
+    </w:p>
+    <w:p>
+      <w:pPr>
+        <w:pStyle w:val="Prrafodelista"/>
+        <w:numPr>
+          <w:ilvl w:val="0"/>
+          <w:numId w:val="23"/>
+        </w:numPr>
+        <w:ind w:left="1418"/>
+        <w:rPr>
+          <w:b/>
+          <w:sz w:val="24"/>
+        </w:rPr>
+      </w:pPr>
+      <w:r>
+        <w:rPr>
+          <w:b/>
+          <w:sz w:val="24"/>
+        </w:rPr>
+        <w:t>Actividades</w:t>
+      </w:r>
+    </w:p>
+    <w:p>
+      <w:pPr>
+        <w:pStyle w:val="Prrafodelista"/>
+        <w:ind w:left="1418"/>
+      </w:pPr>
+      <w:r>
+        <w:t>Mantener actualizados</w:t>
+      </w:r>
+      <w:r>
+        <w:t xml:space="preserve"> los ítems de software del Proyecto, tales como documentos y código fuente. </w:t>
+      </w:r>
+    </w:p>
+    <w:p>
+      <w:pPr>
+        <w:pStyle w:val="Prrafodelista"/>
+        <w:numPr>
+          <w:ilvl w:val="0"/>
+          <w:numId w:val="23"/>
+        </w:numPr>
+        <w:ind w:left="1418"/>
+        <w:rPr>
+          <w:b/>
+          <w:sz w:val="24"/>
+        </w:rPr>
+      </w:pPr>
+      <w:r>
+        <w:rPr>
+          <w:b/>
+          <w:sz w:val="24"/>
+        </w:rPr>
+        <w:lastRenderedPageBreak/>
+        <w:t>Contenido</w:t>
+      </w:r>
+    </w:p>
+    <w:p>
+      <w:pPr>
+        <w:pStyle w:val="Prrafodelista"/>
+        <w:numPr>
+          <w:ilvl w:val="1"/>
+          <w:numId w:val="23"/>
+        </w:numPr>
+        <w:ind w:left="1843"/>
+        <w:rPr>
+          <w:sz w:val="24"/>
+        </w:rPr>
+      </w:pPr>
+      <w:r>
+        <w:rPr>
+          <w:sz w:val="24"/>
+        </w:rPr>
+        <w:t>Código fuente de los diversos módulos.</w:t>
+      </w:r>
+    </w:p>
+    <w:p>
+      <w:pPr>
+        <w:pStyle w:val="Prrafodelista"/>
+        <w:numPr>
+          <w:ilvl w:val="1"/>
+          <w:numId w:val="23"/>
+        </w:numPr>
+        <w:ind w:left="1843"/>
+        <w:rPr>
+          <w:sz w:val="24"/>
+        </w:rPr>
+      </w:pPr>
+      <w:r>
+        <w:rPr>
+          <w:sz w:val="24"/>
+        </w:rPr>
+        <w:t>Documentación</w:t>
+      </w:r>
+      <w:r>
+        <w:rPr>
+          <w:sz w:val="24"/>
+        </w:rPr>
+        <w:t xml:space="preserve"> relacionada a los</w:t>
+      </w:r>
+      <w:r>
+        <w:rPr>
+          <w:sz w:val="24"/>
+        </w:rPr>
+        <w:t xml:space="preserve"> </w:t>
+      </w:r>
+      <w:r>
+        <w:rPr>
+          <w:sz w:val="24"/>
+        </w:rPr>
+        <w:t>ítem</w:t>
+      </w:r>
+      <w:r>
+        <w:rPr>
+          <w:sz w:val="24"/>
+        </w:rPr>
+        <w:t>s</w:t>
+      </w:r>
+      <w:r>
+        <w:rPr>
+          <w:sz w:val="24"/>
+        </w:rPr>
+        <w:t xml:space="preserve"> de Software.</w:t>
+      </w:r>
+    </w:p>
+    <w:p>
+      <w:pPr>
+        <w:pStyle w:val="Prrafodelista"/>
+        <w:numPr>
+          <w:ilvl w:val="1"/>
+          <w:numId w:val="23"/>
+        </w:numPr>
+        <w:ind w:left="1843"/>
+        <w:rPr>
+          <w:sz w:val="24"/>
+        </w:rPr>
+      </w:pPr>
+      <w:r>
+        <w:rPr>
+          <w:sz w:val="24"/>
+        </w:rPr>
+        <w:t>Reportes de pruebas de software.</w:t>
+      </w:r>
+    </w:p>
+    <w:p>
+      <w:pPr>
+        <w:pStyle w:val="Prrafodelista"/>
+        <w:numPr>
+          <w:ilvl w:val="0"/>
+          <w:numId w:val="23"/>
+        </w:numPr>
+        <w:ind w:left="1418"/>
+        <w:rPr>
+          <w:b/>
+          <w:sz w:val="24"/>
+        </w:rPr>
+      </w:pPr>
+      <w:r>
+        <w:rPr>
+          <w:b/>
+          <w:sz w:val="24"/>
+        </w:rPr>
+        <w:t>Accesos:</w:t>
+      </w:r>
+    </w:p>
+    <w:tbl>
+      <w:tblPr>
+        <w:tblStyle w:val="Tablaconcuadrcula"/>
+        <w:tblW w:w="0" w:type="auto"/>
+        <w:tblInd w:w="1418" w:type="dxa"/>
+        <w:tblLook w:val="04A0" w:firstRow="1" w:lastRow="0" w:firstColumn="1" w:lastColumn="0" w:noHBand="0" w:noVBand="1"/>
+      </w:tblPr>
+      <w:tblGrid>
+        <w:gridCol w:w="3526"/>
+        <w:gridCol w:w="3776"/>
+      </w:tblGrid>
+      <w:tr>
+        <w:tc>
+          <w:tcPr>
+            <w:tcW w:w="4322" w:type="dxa"/>
+          </w:tcPr>
+          <w:p>
+            <w:pPr>
+              <w:pStyle w:val="Prrafodelista"/>
+              <w:pBdr>
+                <w:top w:val="none" w:sz="0" w:space="0" w:color="auto"/>
+                <w:left w:val="none" w:sz="0" w:space="0" w:color="auto"/>
+                <w:bottom w:val="none" w:sz="0" w:space="0" w:color="auto"/>
+                <w:right w:val="none" w:sz="0" w:space="0" w:color="auto"/>
+                <w:between w:val="none" w:sz="0" w:space="0" w:color="auto"/>
+              </w:pBdr>
+              <w:ind w:left="0"/>
+              <w:rPr>
+                <w:b/>
+                <w:sz w:val="24"/>
+              </w:rPr>
+            </w:pPr>
+            <w:r>
+              <w:rPr>
+                <w:b/>
+                <w:sz w:val="24"/>
+              </w:rPr>
+              <w:t>Rol</w:t>
+            </w:r>
+          </w:p>
+        </w:tc>
+        <w:tc>
+          <w:tcPr>
+            <w:tcW w:w="4322" w:type="dxa"/>
+          </w:tcPr>
+          <w:p>
+            <w:pPr>
+              <w:pStyle w:val="Prrafodelista"/>
+              <w:pBdr>
+                <w:top w:val="none" w:sz="0" w:space="0" w:color="auto"/>
+                <w:left w:val="none" w:sz="0" w:space="0" w:color="auto"/>
+                <w:bottom w:val="none" w:sz="0" w:space="0" w:color="auto"/>
+                <w:right w:val="none" w:sz="0" w:space="0" w:color="auto"/>
+                <w:between w:val="none" w:sz="0" w:space="0" w:color="auto"/>
+              </w:pBdr>
+              <w:ind w:left="0"/>
+              <w:rPr>
+                <w:b/>
+                <w:sz w:val="24"/>
+              </w:rPr>
+            </w:pPr>
+            <w:r>
+              <w:rPr>
+                <w:b/>
+                <w:sz w:val="24"/>
+              </w:rPr>
+              <w:t>Tipo de acceso</w:t>
+            </w:r>
+          </w:p>
+        </w:tc>
+      </w:tr>
+      <w:tr>
+        <w:tc>
+          <w:tcPr>
+            <w:tcW w:w="4322" w:type="dxa"/>
+          </w:tcPr>
+          <w:p>
+            <w:pPr>
+              <w:pStyle w:val="Prrafodelista"/>
+              <w:pBdr>
+                <w:top w:val="none" w:sz="0" w:space="0" w:color="auto"/>
+                <w:left w:val="none" w:sz="0" w:space="0" w:color="auto"/>
+                <w:bottom w:val="none" w:sz="0" w:space="0" w:color="auto"/>
+                <w:right w:val="none" w:sz="0" w:space="0" w:color="auto"/>
+                <w:between w:val="none" w:sz="0" w:space="0" w:color="auto"/>
+              </w:pBdr>
+              <w:ind w:left="0"/>
+              <w:rPr>
+                <w:sz w:val="24"/>
+              </w:rPr>
+            </w:pPr>
+            <w:r>
+              <w:rPr>
+                <w:sz w:val="24"/>
+              </w:rPr>
+              <w:t>Arquitecto de Software</w:t>
+            </w:r>
+          </w:p>
+        </w:tc>
+        <w:tc>
+          <w:tcPr>
+            <w:tcW w:w="4322" w:type="dxa"/>
+          </w:tcPr>
+          <w:p>
+            <w:pPr>
+              <w:pStyle w:val="Prrafodelista"/>
+              <w:numPr>
+                <w:ilvl w:val="0"/>
+                <w:numId w:val="31"/>
+              </w:numPr>
+              <w:pBdr>
+                <w:top w:val="none" w:sz="0" w:space="0" w:color="auto"/>
+                <w:left w:val="none" w:sz="0" w:space="0" w:color="auto"/>
+                <w:bottom w:val="none" w:sz="0" w:space="0" w:color="auto"/>
+                <w:right w:val="none" w:sz="0" w:space="0" w:color="auto"/>
+                <w:between w:val="none" w:sz="0" w:space="0" w:color="auto"/>
+              </w:pBdr>
+              <w:rPr>
+                <w:sz w:val="24"/>
+              </w:rPr>
+            </w:pPr>
+            <w:r>
+              <w:rPr>
+                <w:sz w:val="24"/>
+              </w:rPr>
+              <w:t>Escritura</w:t>
+            </w:r>
+          </w:p>
+          <w:p>
+            <w:pPr>
+              <w:pStyle w:val="Prrafodelista"/>
+              <w:numPr>
+                <w:ilvl w:val="0"/>
+                <w:numId w:val="31"/>
+              </w:numPr>
+              <w:pBdr>
+                <w:top w:val="none" w:sz="0" w:space="0" w:color="auto"/>
+                <w:left w:val="none" w:sz="0" w:space="0" w:color="auto"/>
+                <w:bottom w:val="none" w:sz="0" w:space="0" w:color="auto"/>
+                <w:right w:val="none" w:sz="0" w:space="0" w:color="auto"/>
+                <w:between w:val="none" w:sz="0" w:space="0" w:color="auto"/>
+              </w:pBdr>
+              <w:rPr>
+                <w:sz w:val="24"/>
+              </w:rPr>
+            </w:pPr>
+            <w:r>
+              <w:rPr>
+                <w:sz w:val="24"/>
+              </w:rPr>
+              <w:t>Lectura</w:t>
+            </w:r>
+          </w:p>
+          <w:p>
+            <w:pPr>
+              <w:pStyle w:val="Prrafodelista"/>
+              <w:numPr>
+                <w:ilvl w:val="0"/>
+                <w:numId w:val="31"/>
+              </w:numPr>
+              <w:pBdr>
+                <w:top w:val="none" w:sz="0" w:space="0" w:color="auto"/>
+                <w:left w:val="none" w:sz="0" w:space="0" w:color="auto"/>
+                <w:bottom w:val="none" w:sz="0" w:space="0" w:color="auto"/>
+                <w:right w:val="none" w:sz="0" w:space="0" w:color="auto"/>
+                <w:between w:val="none" w:sz="0" w:space="0" w:color="auto"/>
+              </w:pBdr>
+              <w:rPr>
+                <w:sz w:val="24"/>
+              </w:rPr>
+            </w:pPr>
+            <w:r>
+              <w:rPr>
+                <w:sz w:val="24"/>
+              </w:rPr>
+              <w:t>Ejecución</w:t>
+            </w:r>
+          </w:p>
+          <w:p>
+            <w:pPr>
+              <w:pStyle w:val="Prrafodelista"/>
+              <w:numPr>
+                <w:ilvl w:val="0"/>
+                <w:numId w:val="31"/>
+              </w:numPr>
+              <w:pBdr>
+                <w:top w:val="none" w:sz="0" w:space="0" w:color="auto"/>
+                <w:left w:val="none" w:sz="0" w:space="0" w:color="auto"/>
+                <w:bottom w:val="none" w:sz="0" w:space="0" w:color="auto"/>
+                <w:right w:val="none" w:sz="0" w:space="0" w:color="auto"/>
+                <w:between w:val="none" w:sz="0" w:space="0" w:color="auto"/>
+              </w:pBdr>
+              <w:rPr>
+                <w:sz w:val="24"/>
+              </w:rPr>
+            </w:pPr>
+            <w:r>
+              <w:rPr>
+                <w:sz w:val="24"/>
+              </w:rPr>
+              <w:t>Eliminación</w:t>
+            </w:r>
+          </w:p>
+        </w:tc>
+      </w:tr>
+      <w:tr>
+        <w:tc>
+          <w:tcPr>
+            <w:tcW w:w="4322" w:type="dxa"/>
+          </w:tcPr>
+          <w:p>
+            <w:pPr>
+              <w:pStyle w:val="Prrafodelista"/>
+              <w:pBdr>
+                <w:top w:val="none" w:sz="0" w:space="0" w:color="auto"/>
+                <w:left w:val="none" w:sz="0" w:space="0" w:color="auto"/>
+                <w:bottom w:val="none" w:sz="0" w:space="0" w:color="auto"/>
+                <w:right w:val="none" w:sz="0" w:space="0" w:color="auto"/>
+                <w:between w:val="none" w:sz="0" w:space="0" w:color="auto"/>
+              </w:pBdr>
+              <w:ind w:left="0"/>
+              <w:rPr>
+                <w:sz w:val="24"/>
+              </w:rPr>
+            </w:pPr>
+            <w:r>
+              <w:rPr>
+                <w:sz w:val="24"/>
+              </w:rPr>
+              <w:t>Desarrollador</w:t>
+            </w:r>
+          </w:p>
+        </w:tc>
+        <w:tc>
+          <w:tcPr>
+            <w:tcW w:w="4322" w:type="dxa"/>
+          </w:tcPr>
+          <w:p>
+            <w:pPr>
+              <w:pStyle w:val="Prrafodelista"/>
+              <w:numPr>
+                <w:ilvl w:val="0"/>
+                <w:numId w:val="32"/>
+              </w:numPr>
+              <w:pBdr>
+                <w:top w:val="none" w:sz="0" w:space="0" w:color="auto"/>
+                <w:left w:val="none" w:sz="0" w:space="0" w:color="auto"/>
+                <w:bottom w:val="none" w:sz="0" w:space="0" w:color="auto"/>
+                <w:right w:val="none" w:sz="0" w:space="0" w:color="auto"/>
+                <w:between w:val="none" w:sz="0" w:space="0" w:color="auto"/>
+              </w:pBdr>
+              <w:rPr>
+                <w:sz w:val="24"/>
+              </w:rPr>
+            </w:pPr>
+            <w:r>
+              <w:rPr>
+                <w:sz w:val="24"/>
+              </w:rPr>
+              <w:t>Escritura</w:t>
+            </w:r>
+          </w:p>
+          <w:p>
+            <w:pPr>
+              <w:pStyle w:val="Prrafodelista"/>
+              <w:numPr>
+                <w:ilvl w:val="0"/>
+                <w:numId w:val="32"/>
+              </w:numPr>
+              <w:pBdr>
+                <w:top w:val="none" w:sz="0" w:space="0" w:color="auto"/>
+                <w:left w:val="none" w:sz="0" w:space="0" w:color="auto"/>
+                <w:bottom w:val="none" w:sz="0" w:space="0" w:color="auto"/>
+                <w:right w:val="none" w:sz="0" w:space="0" w:color="auto"/>
+                <w:between w:val="none" w:sz="0" w:space="0" w:color="auto"/>
+              </w:pBdr>
+              <w:rPr>
+                <w:sz w:val="24"/>
+              </w:rPr>
+            </w:pPr>
+            <w:r>
+              <w:rPr>
+                <w:sz w:val="24"/>
+              </w:rPr>
+              <w:t>Lectura</w:t>
+            </w:r>
+          </w:p>
+          <w:p>
+            <w:pPr>
+              <w:pStyle w:val="Prrafodelista"/>
+              <w:numPr>
+                <w:ilvl w:val="0"/>
+                <w:numId w:val="32"/>
+              </w:numPr>
+              <w:pBdr>
+                <w:top w:val="none" w:sz="0" w:space="0" w:color="auto"/>
+                <w:left w:val="none" w:sz="0" w:space="0" w:color="auto"/>
+                <w:bottom w:val="none" w:sz="0" w:space="0" w:color="auto"/>
+                <w:right w:val="none" w:sz="0" w:space="0" w:color="auto"/>
+                <w:between w:val="none" w:sz="0" w:space="0" w:color="auto"/>
+              </w:pBdr>
+              <w:rPr>
+                <w:sz w:val="24"/>
+              </w:rPr>
+            </w:pPr>
+            <w:r>
+              <w:rPr>
+                <w:sz w:val="24"/>
+              </w:rPr>
+              <w:t>Ejecución</w:t>
+            </w:r>
+            <w:r>
+              <w:rPr>
+                <w:sz w:val="24"/>
+              </w:rPr>
+              <w:t>.</w:t>
+            </w:r>
+          </w:p>
+        </w:tc>
+      </w:tr>
+    </w:tbl>
+    <w:p>
+      <w:pPr>
+        <w:pStyle w:val="Prrafodelista"/>
+        <w:numPr>
+          <w:ilvl w:val="0"/>
+          <w:numId w:val="29"/>
+        </w:numPr>
+        <w:rPr>
+          <w:b/>
+          <w:sz w:val="24"/>
+        </w:rPr>
+      </w:pPr>
+      <w:r>
+        <w:rPr>
+          <w:b/>
+          <w:sz w:val="24"/>
+        </w:rPr>
+        <w:t>Librería de Producción</w:t>
+      </w:r>
+    </w:p>
+    <w:p>
+      <w:pPr>
+        <w:pStyle w:val="Prrafodelista"/>
+        <w:ind w:left="1080"/>
+        <w:rPr>
+          <w:b/>
+          <w:sz w:val="24"/>
+        </w:rPr>
+      </w:pPr>
+      <w:r>
+        <w:rPr>
+          <w:b/>
+          <w:sz w:val="24"/>
+        </w:rPr>
+        <w:t>•</w:t>
+      </w:r>
+      <w:r>
+        <w:rPr>
+          <w:b/>
+          <w:sz w:val="24"/>
+        </w:rPr>
+        <w:tab/>
+        <w:t>Responsable</w:t>
+      </w:r>
+    </w:p>
+    <w:p>
+      <w:pPr>
+        <w:pStyle w:val="Prrafodelista"/>
+        <w:ind w:left="1080"/>
+        <w:rPr>
+          <w:b/>
+          <w:sz w:val="24"/>
+        </w:rPr>
+      </w:pPr>
+      <w:r>
+        <w:rPr>
+          <w:b/>
+          <w:sz w:val="24"/>
+        </w:rPr>
+        <w:t>•</w:t>
+      </w:r>
+      <w:r>
+        <w:rPr>
+          <w:b/>
+          <w:sz w:val="24"/>
+        </w:rPr>
+        <w:tab/>
+        <w:t>Actividades</w:t>
+      </w:r>
+    </w:p>
+    <w:p>
+      <w:pPr>
+        <w:pStyle w:val="Prrafodelista"/>
+        <w:ind w:left="1080"/>
+        <w:rPr>
+          <w:b/>
+          <w:sz w:val="24"/>
+        </w:rPr>
+      </w:pPr>
+      <w:r>
+        <w:rPr>
+          <w:b/>
+          <w:sz w:val="24"/>
+        </w:rPr>
+        <w:t>•</w:t>
+      </w:r>
+      <w:r>
+        <w:rPr>
+          <w:b/>
+          <w:sz w:val="24"/>
+        </w:rPr>
+        <w:tab/>
+        <w:t>Contenido</w:t>
+      </w:r>
+    </w:p>
+    <w:p>
+      <w:pPr>
+        <w:pStyle w:val="Prrafodelista"/>
+        <w:numPr>
+          <w:ilvl w:val="0"/>
+          <w:numId w:val="29"/>
+        </w:numPr>
+        <w:rPr>
+          <w:b/>
+          <w:sz w:val="24"/>
+        </w:rPr>
+      </w:pPr>
+      <w:r>
+        <w:rPr>
+          <w:b/>
+          <w:sz w:val="24"/>
+        </w:rPr>
+        <w:t>Librería de Soporte</w:t>
+      </w:r>
+    </w:p>
+    <w:p>
+      <w:pPr>
+        <w:pStyle w:val="Prrafodelista"/>
+        <w:numPr>
+          <w:ilvl w:val="0"/>
+          <w:numId w:val="30"/>
+        </w:numPr>
+        <w:ind w:left="1418"/>
+        <w:rPr>
+          <w:b/>
+          <w:sz w:val="24"/>
+        </w:rPr>
+      </w:pPr>
+      <w:r>
+        <w:rPr>
+          <w:b/>
+          <w:sz w:val="24"/>
+        </w:rPr>
+        <w:t>Responsable</w:t>
+      </w:r>
+    </w:p>
+    <w:p>
+      <w:pPr>
+        <w:pStyle w:val="Prrafodelista"/>
+        <w:numPr>
+          <w:ilvl w:val="0"/>
+          <w:numId w:val="30"/>
+        </w:numPr>
+        <w:ind w:left="1418"/>
+        <w:rPr>
+          <w:b/>
+          <w:sz w:val="24"/>
+        </w:rPr>
+      </w:pPr>
+      <w:r>
+        <w:rPr>
+          <w:b/>
+          <w:sz w:val="24"/>
+        </w:rPr>
+        <w:t>Actividades</w:t>
+      </w:r>
+    </w:p>
+    <w:p>
+      <w:pPr>
+        <w:pStyle w:val="Prrafodelista"/>
+        <w:numPr>
+          <w:ilvl w:val="0"/>
+          <w:numId w:val="30"/>
+        </w:numPr>
+        <w:ind w:left="1418"/>
+        <w:rPr>
+          <w:b/>
+          <w:sz w:val="24"/>
+        </w:rPr>
+      </w:pPr>
+      <w:r>
+        <w:rPr>
+          <w:b/>
+          <w:sz w:val="24"/>
+        </w:rPr>
+        <w:t>Contenido</w:t>
+      </w:r>
+    </w:p>
+    <w:p/>
     <w:sectPr>
       <w:headerReference w:type="default" r:id="rId19"/>
       <w:pgSz w:w="11906" w:h="16838"/>
@@ -9002,6 +10536,232 @@
     </w:lvl>
   </w:abstractNum>
   <w:abstractNum w:abstractNumId="8">
+    <w:nsid w:val="33E46578"/>
+    <w:multiLevelType w:val="hybridMultilevel"/>
+    <w:tmpl w:val="0D48D0E2"/>
+    <w:lvl w:ilvl="0" w:tplc="280A0003">
+      <w:start w:val="1"/>
+      <w:numFmt w:val="bullet"/>
+      <w:lvlText w:val="o"/>
+      <w:lvlJc w:val="left"/>
+      <w:pPr>
+        <w:ind w:left="720" w:hanging="360"/>
+      </w:pPr>
+      <w:rPr>
+        <w:rFonts w:ascii="Courier New" w:hAnsi="Courier New" w:cs="Courier New" w:hint="default"/>
+      </w:rPr>
+    </w:lvl>
+    <w:lvl w:ilvl="1" w:tplc="280A0003" w:tentative="1">
+      <w:start w:val="1"/>
+      <w:numFmt w:val="bullet"/>
+      <w:lvlText w:val="o"/>
+      <w:lvlJc w:val="left"/>
+      <w:pPr>
+        <w:ind w:left="1440" w:hanging="360"/>
+      </w:pPr>
+      <w:rPr>
+        <w:rFonts w:ascii="Courier New" w:hAnsi="Courier New" w:cs="Courier New" w:hint="default"/>
+      </w:rPr>
+    </w:lvl>
+    <w:lvl w:ilvl="2" w:tplc="280A0005" w:tentative="1">
+      <w:start w:val="1"/>
+      <w:numFmt w:val="bullet"/>
+      <w:lvlText w:val=""/>
+      <w:lvlJc w:val="left"/>
+      <w:pPr>
+        <w:ind w:left="2160" w:hanging="360"/>
+      </w:pPr>
+      <w:rPr>
+        <w:rFonts w:ascii="Wingdings" w:hAnsi="Wingdings" w:hint="default"/>
+      </w:rPr>
+    </w:lvl>
+    <w:lvl w:ilvl="3" w:tplc="280A0001" w:tentative="1">
+      <w:start w:val="1"/>
+      <w:numFmt w:val="bullet"/>
+      <w:lvlText w:val=""/>
+      <w:lvlJc w:val="left"/>
+      <w:pPr>
+        <w:ind w:left="2880" w:hanging="360"/>
+      </w:pPr>
+      <w:rPr>
+        <w:rFonts w:ascii="Symbol" w:hAnsi="Symbol" w:hint="default"/>
+      </w:rPr>
+    </w:lvl>
+    <w:lvl w:ilvl="4" w:tplc="280A0003" w:tentative="1">
+      <w:start w:val="1"/>
+      <w:numFmt w:val="bullet"/>
+      <w:lvlText w:val="o"/>
+      <w:lvlJc w:val="left"/>
+      <w:pPr>
+        <w:ind w:left="3600" w:hanging="360"/>
+      </w:pPr>
+      <w:rPr>
+        <w:rFonts w:ascii="Courier New" w:hAnsi="Courier New" w:cs="Courier New" w:hint="default"/>
+      </w:rPr>
+    </w:lvl>
+    <w:lvl w:ilvl="5" w:tplc="280A0005" w:tentative="1">
+      <w:start w:val="1"/>
+      <w:numFmt w:val="bullet"/>
+      <w:lvlText w:val=""/>
+      <w:lvlJc w:val="left"/>
+      <w:pPr>
+        <w:ind w:left="4320" w:hanging="360"/>
+      </w:pPr>
+      <w:rPr>
+        <w:rFonts w:ascii="Wingdings" w:hAnsi="Wingdings" w:hint="default"/>
+      </w:rPr>
+    </w:lvl>
+    <w:lvl w:ilvl="6" w:tplc="280A0001" w:tentative="1">
+      <w:start w:val="1"/>
+      <w:numFmt w:val="bullet"/>
+      <w:lvlText w:val=""/>
+      <w:lvlJc w:val="left"/>
+      <w:pPr>
+        <w:ind w:left="5040" w:hanging="360"/>
+      </w:pPr>
+      <w:rPr>
+        <w:rFonts w:ascii="Symbol" w:hAnsi="Symbol" w:hint="default"/>
+      </w:rPr>
+    </w:lvl>
+    <w:lvl w:ilvl="7" w:tplc="280A0003" w:tentative="1">
+      <w:start w:val="1"/>
+      <w:numFmt w:val="bullet"/>
+      <w:lvlText w:val="o"/>
+      <w:lvlJc w:val="left"/>
+      <w:pPr>
+        <w:ind w:left="5760" w:hanging="360"/>
+      </w:pPr>
+      <w:rPr>
+        <w:rFonts w:ascii="Courier New" w:hAnsi="Courier New" w:cs="Courier New" w:hint="default"/>
+      </w:rPr>
+    </w:lvl>
+    <w:lvl w:ilvl="8" w:tplc="280A0005" w:tentative="1">
+      <w:start w:val="1"/>
+      <w:numFmt w:val="bullet"/>
+      <w:lvlText w:val=""/>
+      <w:lvlJc w:val="left"/>
+      <w:pPr>
+        <w:ind w:left="6480" w:hanging="360"/>
+      </w:pPr>
+      <w:rPr>
+        <w:rFonts w:ascii="Wingdings" w:hAnsi="Wingdings" w:hint="default"/>
+      </w:rPr>
+    </w:lvl>
+  </w:abstractNum>
+  <w:abstractNum w:abstractNumId="9">
+    <w:nsid w:val="39FF2F73"/>
+    <w:multiLevelType w:val="hybridMultilevel"/>
+    <w:tmpl w:val="F6746E9A"/>
+    <w:lvl w:ilvl="0" w:tplc="280A0001">
+      <w:start w:val="1"/>
+      <w:numFmt w:val="bullet"/>
+      <w:lvlText w:val=""/>
+      <w:lvlJc w:val="left"/>
+      <w:pPr>
+        <w:ind w:left="1800" w:hanging="360"/>
+      </w:pPr>
+      <w:rPr>
+        <w:rFonts w:ascii="Symbol" w:hAnsi="Symbol" w:hint="default"/>
+      </w:rPr>
+    </w:lvl>
+    <w:lvl w:ilvl="1" w:tplc="280A0003" w:tentative="1">
+      <w:start w:val="1"/>
+      <w:numFmt w:val="bullet"/>
+      <w:lvlText w:val="o"/>
+      <w:lvlJc w:val="left"/>
+      <w:pPr>
+        <w:ind w:left="2520" w:hanging="360"/>
+      </w:pPr>
+      <w:rPr>
+        <w:rFonts w:ascii="Courier New" w:hAnsi="Courier New" w:cs="Courier New" w:hint="default"/>
+      </w:rPr>
+    </w:lvl>
+    <w:lvl w:ilvl="2" w:tplc="280A0005" w:tentative="1">
+      <w:start w:val="1"/>
+      <w:numFmt w:val="bullet"/>
+      <w:lvlText w:val=""/>
+      <w:lvlJc w:val="left"/>
+      <w:pPr>
+        <w:ind w:left="3240" w:hanging="360"/>
+      </w:pPr>
+      <w:rPr>
+        <w:rFonts w:ascii="Wingdings" w:hAnsi="Wingdings" w:hint="default"/>
+      </w:rPr>
+    </w:lvl>
+    <w:lvl w:ilvl="3" w:tplc="280A0001" w:tentative="1">
+      <w:start w:val="1"/>
+      <w:numFmt w:val="bullet"/>
+      <w:lvlText w:val=""/>
+      <w:lvlJc w:val="left"/>
+      <w:pPr>
+        <w:ind w:left="3960" w:hanging="360"/>
+      </w:pPr>
+      <w:rPr>
+        <w:rFonts w:ascii="Symbol" w:hAnsi="Symbol" w:hint="default"/>
+      </w:rPr>
+    </w:lvl>
+    <w:lvl w:ilvl="4" w:tplc="280A0003" w:tentative="1">
+      <w:start w:val="1"/>
+      <w:numFmt w:val="bullet"/>
+      <w:lvlText w:val="o"/>
+      <w:lvlJc w:val="left"/>
+      <w:pPr>
+        <w:ind w:left="4680" w:hanging="360"/>
+      </w:pPr>
+      <w:rPr>
+        <w:rFonts w:ascii="Courier New" w:hAnsi="Courier New" w:cs="Courier New" w:hint="default"/>
+      </w:rPr>
+    </w:lvl>
+    <w:lvl w:ilvl="5" w:tplc="280A0005" w:tentative="1">
+      <w:start w:val="1"/>
+      <w:numFmt w:val="bullet"/>
+      <w:lvlText w:val=""/>
+      <w:lvlJc w:val="left"/>
+      <w:pPr>
+        <w:ind w:left="5400" w:hanging="360"/>
+      </w:pPr>
+      <w:rPr>
+        <w:rFonts w:ascii="Wingdings" w:hAnsi="Wingdings" w:hint="default"/>
+      </w:rPr>
+    </w:lvl>
+    <w:lvl w:ilvl="6" w:tplc="280A0001" w:tentative="1">
+      <w:start w:val="1"/>
+      <w:numFmt w:val="bullet"/>
+      <w:lvlText w:val=""/>
+      <w:lvlJc w:val="left"/>
+      <w:pPr>
+        <w:ind w:left="6120" w:hanging="360"/>
+      </w:pPr>
+      <w:rPr>
+        <w:rFonts w:ascii="Symbol" w:hAnsi="Symbol" w:hint="default"/>
+      </w:rPr>
+    </w:lvl>
+    <w:lvl w:ilvl="7" w:tplc="280A0003" w:tentative="1">
+      <w:start w:val="1"/>
+      <w:numFmt w:val="bullet"/>
+      <w:lvlText w:val="o"/>
+      <w:lvlJc w:val="left"/>
+      <w:pPr>
+        <w:ind w:left="6840" w:hanging="360"/>
+      </w:pPr>
+      <w:rPr>
+        <w:rFonts w:ascii="Courier New" w:hAnsi="Courier New" w:cs="Courier New" w:hint="default"/>
+      </w:rPr>
+    </w:lvl>
+    <w:lvl w:ilvl="8" w:tplc="280A0005" w:tentative="1">
+      <w:start w:val="1"/>
+      <w:numFmt w:val="bullet"/>
+      <w:lvlText w:val=""/>
+      <w:lvlJc w:val="left"/>
+      <w:pPr>
+        <w:ind w:left="7560" w:hanging="360"/>
+      </w:pPr>
+      <w:rPr>
+        <w:rFonts w:ascii="Wingdings" w:hAnsi="Wingdings" w:hint="default"/>
+      </w:rPr>
+    </w:lvl>
+  </w:abstractNum>
+  <w:abstractNum w:abstractNumId="10">
     <w:nsid w:val="3CAA791B"/>
     <w:multiLevelType w:val="hybridMultilevel"/>
     <w:tmpl w:val="BA34E856"/>
@@ -9090,7 +10850,7 @@
       </w:pPr>
     </w:lvl>
   </w:abstractNum>
-  <w:abstractNum w:abstractNumId="9">
+  <w:abstractNum w:abstractNumId="11">
     <w:nsid w:val="3E6A2D4E"/>
     <w:multiLevelType w:val="multilevel"/>
     <w:tmpl w:val="A1441674"/>
@@ -9203,7 +10963,7 @@
       </w:rPr>
     </w:lvl>
   </w:abstractNum>
-  <w:abstractNum w:abstractNumId="10">
+  <w:abstractNum w:abstractNumId="12">
     <w:nsid w:val="42E03E1C"/>
     <w:multiLevelType w:val="multilevel"/>
     <w:tmpl w:val="04E4F3E4"/>
@@ -9316,7 +11076,7 @@
       </w:rPr>
     </w:lvl>
   </w:abstractNum>
-  <w:abstractNum w:abstractNumId="11">
+  <w:abstractNum w:abstractNumId="13">
     <w:nsid w:val="439F6173"/>
     <w:multiLevelType w:val="multilevel"/>
     <w:tmpl w:val="870C7AC8"/>
@@ -9429,7 +11189,93 @@
       </w:rPr>
     </w:lvl>
   </w:abstractNum>
-  <w:abstractNum w:abstractNumId="12">
+  <w:abstractNum w:abstractNumId="14">
+    <w:nsid w:val="467954C5"/>
+    <w:multiLevelType w:val="hybridMultilevel"/>
+    <w:tmpl w:val="EBA0D992"/>
+    <w:lvl w:ilvl="0" w:tplc="280A0013">
+      <w:start w:val="1"/>
+      <w:numFmt w:val="upperRoman"/>
+      <w:lvlText w:val="%1."/>
+      <w:lvlJc w:val="right"/>
+      <w:pPr>
+        <w:ind w:left="1080" w:hanging="360"/>
+      </w:pPr>
+    </w:lvl>
+    <w:lvl w:ilvl="1" w:tplc="280A0019">
+      <w:start w:val="1"/>
+      <w:numFmt w:val="lowerLetter"/>
+      <w:lvlText w:val="%2."/>
+      <w:lvlJc w:val="left"/>
+      <w:pPr>
+        <w:ind w:left="1800" w:hanging="360"/>
+      </w:pPr>
+    </w:lvl>
+    <w:lvl w:ilvl="2" w:tplc="280A001B" w:tentative="1">
+      <w:start w:val="1"/>
+      <w:numFmt w:val="lowerRoman"/>
+      <w:lvlText w:val="%3."/>
+      <w:lvlJc w:val="right"/>
+      <w:pPr>
+        <w:ind w:left="2520" w:hanging="180"/>
+      </w:pPr>
+    </w:lvl>
+    <w:lvl w:ilvl="3" w:tplc="280A000F" w:tentative="1">
+      <w:start w:val="1"/>
+      <w:numFmt w:val="decimal"/>
+      <w:lvlText w:val="%4."/>
+      <w:lvlJc w:val="left"/>
+      <w:pPr>
+        <w:ind w:left="3240" w:hanging="360"/>
+      </w:pPr>
+    </w:lvl>
+    <w:lvl w:ilvl="4" w:tplc="280A0019" w:tentative="1">
+      <w:start w:val="1"/>
+      <w:numFmt w:val="lowerLetter"/>
+      <w:lvlText w:val="%5."/>
+      <w:lvlJc w:val="left"/>
+      <w:pPr>
+        <w:ind w:left="3960" w:hanging="360"/>
+      </w:pPr>
+    </w:lvl>
+    <w:lvl w:ilvl="5" w:tplc="280A001B" w:tentative="1">
+      <w:start w:val="1"/>
+      <w:numFmt w:val="lowerRoman"/>
+      <w:lvlText w:val="%6."/>
+      <w:lvlJc w:val="right"/>
+      <w:pPr>
+        <w:ind w:left="4680" w:hanging="180"/>
+      </w:pPr>
+    </w:lvl>
+    <w:lvl w:ilvl="6" w:tplc="280A000F" w:tentative="1">
+      <w:start w:val="1"/>
+      <w:numFmt w:val="decimal"/>
+      <w:lvlText w:val="%7."/>
+      <w:lvlJc w:val="left"/>
+      <w:pPr>
+        <w:ind w:left="5400" w:hanging="360"/>
+      </w:pPr>
+    </w:lvl>
+    <w:lvl w:ilvl="7" w:tplc="280A0019" w:tentative="1">
+      <w:start w:val="1"/>
+      <w:numFmt w:val="lowerLetter"/>
+      <w:lvlText w:val="%8."/>
+      <w:lvlJc w:val="left"/>
+      <w:pPr>
+        <w:ind w:left="6120" w:hanging="360"/>
+      </w:pPr>
+    </w:lvl>
+    <w:lvl w:ilvl="8" w:tplc="280A001B" w:tentative="1">
+      <w:start w:val="1"/>
+      <w:numFmt w:val="lowerRoman"/>
+      <w:lvlText w:val="%9."/>
+      <w:lvlJc w:val="right"/>
+      <w:pPr>
+        <w:ind w:left="6840" w:hanging="180"/>
+      </w:pPr>
+    </w:lvl>
+  </w:abstractNum>
+  <w:abstractNum w:abstractNumId="15">
     <w:nsid w:val="48326738"/>
     <w:multiLevelType w:val="hybridMultilevel"/>
     <w:tmpl w:val="223CCA48"/>
@@ -9515,10 +11361,10 @@
       </w:pPr>
     </w:lvl>
   </w:abstractNum>
-  <w:abstractNum w:abstractNumId="13">
+  <w:abstractNum w:abstractNumId="16">
     <w:nsid w:val="4D737763"/>
     <w:multiLevelType w:val="hybridMultilevel"/>
-    <w:tmpl w:val="A476F4C6"/>
+    <w:tmpl w:val="65E22886"/>
     <w:lvl w:ilvl="0" w:tplc="280A0001">
       <w:start w:val="1"/>
       <w:numFmt w:val="bullet"/>
@@ -9531,7 +11377,7 @@
         <w:rFonts w:ascii="Symbol" w:hAnsi="Symbol" w:hint="default"/>
       </w:rPr>
     </w:lvl>
-    <w:lvl w:ilvl="1" w:tplc="280A0003" w:tentative="1">
+    <w:lvl w:ilvl="1" w:tplc="280A0003">
       <w:start w:val="1"/>
       <w:numFmt w:val="bullet"/>
       <w:lvlText w:val="o"/>
@@ -9628,7 +11474,7 @@
       </w:rPr>
     </w:lvl>
   </w:abstractNum>
-  <w:abstractNum w:abstractNumId="14">
+  <w:abstractNum w:abstractNumId="17">
     <w:nsid w:val="53D146C2"/>
     <w:multiLevelType w:val="hybridMultilevel"/>
     <w:tmpl w:val="6E901A8E"/>
@@ -9741,7 +11587,7 @@
       </w:rPr>
     </w:lvl>
   </w:abstractNum>
-  <w:abstractNum w:abstractNumId="15">
+  <w:abstractNum w:abstractNumId="18">
     <w:nsid w:val="5A467307"/>
     <w:multiLevelType w:val="multilevel"/>
     <w:tmpl w:val="691607B4"/>
@@ -9854,7 +11700,7 @@
       </w:rPr>
     </w:lvl>
   </w:abstractNum>
-  <w:abstractNum w:abstractNumId="16">
+  <w:abstractNum w:abstractNumId="19">
     <w:nsid w:val="5E873C7B"/>
     <w:multiLevelType w:val="multilevel"/>
     <w:tmpl w:val="05AE2DB2"/>
@@ -9945,7 +11791,7 @@
       </w:pPr>
     </w:lvl>
   </w:abstractNum>
-  <w:abstractNum w:abstractNumId="17">
+  <w:abstractNum w:abstractNumId="20">
     <w:nsid w:val="60D21ABF"/>
     <w:multiLevelType w:val="hybridMultilevel"/>
     <w:tmpl w:val="7DFA4AA8"/>
@@ -10031,7 +11877,7 @@
       </w:pPr>
     </w:lvl>
   </w:abstractNum>
-  <w:abstractNum w:abstractNumId="18">
+  <w:abstractNum w:abstractNumId="21">
     <w:nsid w:val="63837071"/>
     <w:multiLevelType w:val="multilevel"/>
     <w:tmpl w:val="05AE2DB2"/>
@@ -10122,7 +11968,7 @@
       </w:pPr>
     </w:lvl>
   </w:abstractNum>
-  <w:abstractNum w:abstractNumId="19">
+  <w:abstractNum w:abstractNumId="22">
     <w:nsid w:val="66D253FB"/>
     <w:multiLevelType w:val="hybridMultilevel"/>
     <w:tmpl w:val="AFBA0B7A"/>
@@ -10235,7 +12081,7 @@
       </w:rPr>
     </w:lvl>
   </w:abstractNum>
-  <w:abstractNum w:abstractNumId="20">
+  <w:abstractNum w:abstractNumId="23">
     <w:nsid w:val="676C66A2"/>
     <w:multiLevelType w:val="hybridMultilevel"/>
     <w:tmpl w:val="E82A34BA"/>
@@ -10348,7 +12194,7 @@
       </w:rPr>
     </w:lvl>
   </w:abstractNum>
-  <w:abstractNum w:abstractNumId="21">
+  <w:abstractNum w:abstractNumId="24">
     <w:nsid w:val="67D64883"/>
     <w:multiLevelType w:val="multilevel"/>
     <w:tmpl w:val="05AE2DB2"/>
@@ -10439,7 +12285,120 @@
       </w:pPr>
     </w:lvl>
   </w:abstractNum>
-  <w:abstractNum w:abstractNumId="22">
+  <w:abstractNum w:abstractNumId="25">
+    <w:nsid w:val="6BE05016"/>
+    <w:multiLevelType w:val="hybridMultilevel"/>
+    <w:tmpl w:val="2498333A"/>
+    <w:lvl w:ilvl="0" w:tplc="280A0003">
+      <w:start w:val="1"/>
+      <w:numFmt w:val="bullet"/>
+      <w:lvlText w:val="o"/>
+      <w:lvlJc w:val="left"/>
+      <w:pPr>
+        <w:ind w:left="720" w:hanging="360"/>
+      </w:pPr>
+      <w:rPr>
+        <w:rFonts w:ascii="Courier New" w:hAnsi="Courier New" w:cs="Courier New" w:hint="default"/>
+      </w:rPr>
+    </w:lvl>
+    <w:lvl w:ilvl="1" w:tplc="280A0003" w:tentative="1">
+      <w:start w:val="1"/>
+      <w:numFmt w:val="bullet"/>
+      <w:lvlText w:val="o"/>
+      <w:lvlJc w:val="left"/>
+      <w:pPr>
+        <w:ind w:left="1440" w:hanging="360"/>
+      </w:pPr>
+      <w:rPr>
+        <w:rFonts w:ascii="Courier New" w:hAnsi="Courier New" w:cs="Courier New" w:hint="default"/>
+      </w:rPr>
+    </w:lvl>
+    <w:lvl w:ilvl="2" w:tplc="280A0005" w:tentative="1">
+      <w:start w:val="1"/>
+      <w:numFmt w:val="bullet"/>
+      <w:lvlText w:val=""/>
+      <w:lvlJc w:val="left"/>
+      <w:pPr>
+        <w:ind w:left="2160" w:hanging="360"/>
+      </w:pPr>
+      <w:rPr>
+        <w:rFonts w:ascii="Wingdings" w:hAnsi="Wingdings" w:hint="default"/>
+      </w:rPr>
+    </w:lvl>
+    <w:lvl w:ilvl="3" w:tplc="280A0001" w:tentative="1">
+      <w:start w:val="1"/>
+      <w:numFmt w:val="bullet"/>
+      <w:lvlText w:val=""/>
+      <w:lvlJc w:val="left"/>
+      <w:pPr>
+        <w:ind w:left="2880" w:hanging="360"/>
+      </w:pPr>
+      <w:rPr>
+        <w:rFonts w:ascii="Symbol" w:hAnsi="Symbol" w:hint="default"/>
+      </w:rPr>
+    </w:lvl>
+    <w:lvl w:ilvl="4" w:tplc="280A0003" w:tentative="1">
+      <w:start w:val="1"/>
+      <w:numFmt w:val="bullet"/>
+      <w:lvlText w:val="o"/>
+      <w:lvlJc w:val="left"/>
+      <w:pPr>
+        <w:ind w:left="3600" w:hanging="360"/>
+      </w:pPr>
+      <w:rPr>
+        <w:rFonts w:ascii="Courier New" w:hAnsi="Courier New" w:cs="Courier New" w:hint="default"/>
+      </w:rPr>
+    </w:lvl>
+    <w:lvl w:ilvl="5" w:tplc="280A0005" w:tentative="1">
+      <w:start w:val="1"/>
+      <w:numFmt w:val="bullet"/>
+      <w:lvlText w:val=""/>
+      <w:lvlJc w:val="left"/>
+      <w:pPr>
+        <w:ind w:left="4320" w:hanging="360"/>
+      </w:pPr>
+      <w:rPr>
+        <w:rFonts w:ascii="Wingdings" w:hAnsi="Wingdings" w:hint="default"/>
+      </w:rPr>
+    </w:lvl>
+    <w:lvl w:ilvl="6" w:tplc="280A0001" w:tentative="1">
+      <w:start w:val="1"/>
+      <w:numFmt w:val="bullet"/>
+      <w:lvlText w:val=""/>
+      <w:lvlJc w:val="left"/>
+      <w:pPr>
+        <w:ind w:left="5040" w:hanging="360"/>
+      </w:pPr>
+      <w:rPr>
+        <w:rFonts w:ascii="Symbol" w:hAnsi="Symbol" w:hint="default"/>
+      </w:rPr>
+    </w:lvl>
+    <w:lvl w:ilvl="7" w:tplc="280A0003" w:tentative="1">
+      <w:start w:val="1"/>
+      <w:numFmt w:val="bullet"/>
+      <w:lvlText w:val="o"/>
+      <w:lvlJc w:val="left"/>
+      <w:pPr>
+        <w:ind w:left="5760" w:hanging="360"/>
+      </w:pPr>
+      <w:rPr>
+        <w:rFonts w:ascii="Courier New" w:hAnsi="Courier New" w:cs="Courier New" w:hint="default"/>
+      </w:rPr>
+    </w:lvl>
+    <w:lvl w:ilvl="8" w:tplc="280A0005" w:tentative="1">
+      <w:start w:val="1"/>
+      <w:numFmt w:val="bullet"/>
+      <w:lvlText w:val=""/>
+      <w:lvlJc w:val="left"/>
+      <w:pPr>
+        <w:ind w:left="6480" w:hanging="360"/>
+      </w:pPr>
+      <w:rPr>
+        <w:rFonts w:ascii="Wingdings" w:hAnsi="Wingdings" w:hint="default"/>
+      </w:rPr>
+    </w:lvl>
+  </w:abstractNum>
+  <w:abstractNum w:abstractNumId="26">
     <w:nsid w:val="6C81558D"/>
     <w:multiLevelType w:val="multilevel"/>
     <w:tmpl w:val="B4C227B6"/>
@@ -10552,7 +12511,7 @@
       </w:rPr>
     </w:lvl>
   </w:abstractNum>
-  <w:abstractNum w:abstractNumId="23">
+  <w:abstractNum w:abstractNumId="27">
     <w:nsid w:val="6E6B4D48"/>
     <w:multiLevelType w:val="multilevel"/>
     <w:tmpl w:val="05AE2DB2"/>
@@ -10643,7 +12602,7 @@
       </w:pPr>
     </w:lvl>
   </w:abstractNum>
-  <w:abstractNum w:abstractNumId="24">
+  <w:abstractNum w:abstractNumId="28">
     <w:nsid w:val="6E905F74"/>
     <w:multiLevelType w:val="hybridMultilevel"/>
     <w:tmpl w:val="66624DE0"/>
@@ -10732,7 +12691,7 @@
       </w:pPr>
     </w:lvl>
   </w:abstractNum>
-  <w:abstractNum w:abstractNumId="25">
+  <w:abstractNum w:abstractNumId="29">
     <w:nsid w:val="6F945973"/>
     <w:multiLevelType w:val="multilevel"/>
     <w:tmpl w:val="A1441674"/>
@@ -10845,7 +12804,7 @@
       </w:rPr>
     </w:lvl>
   </w:abstractNum>
-  <w:abstractNum w:abstractNumId="26">
+  <w:abstractNum w:abstractNumId="30">
     <w:nsid w:val="705A09FD"/>
     <w:multiLevelType w:val="multilevel"/>
     <w:tmpl w:val="DB92152E"/>
@@ -10967,7 +12926,7 @@
       </w:rPr>
     </w:lvl>
   </w:abstractNum>
-  <w:abstractNum w:abstractNumId="27">
+  <w:abstractNum w:abstractNumId="31">
     <w:nsid w:val="7B9C713F"/>
     <w:multiLevelType w:val="multilevel"/>
     <w:tmpl w:val="8A58FB68"/>
@@ -11090,52 +13049,52 @@
     </w:lvl>
   </w:abstractNum>
   <w:num w:numId="1">
-    <w:abstractNumId w:val="16"/>
+    <w:abstractNumId w:val="19"/>
   </w:num>
   <w:num w:numId="2">
-    <w:abstractNumId w:val="11"/>
+    <w:abstractNumId w:val="13"/>
   </w:num>
   <w:num w:numId="3">
-    <w:abstractNumId w:val="26"/>
+    <w:abstractNumId w:val="30"/>
   </w:num>
   <w:num w:numId="4">
     <w:abstractNumId w:val="0"/>
   </w:num>
   <w:num w:numId="5">
-    <w:abstractNumId w:val="15"/>
+    <w:abstractNumId w:val="18"/>
   </w:num>
   <w:num w:numId="6">
-    <w:abstractNumId w:val="27"/>
+    <w:abstractNumId w:val="31"/>
   </w:num>
   <w:num w:numId="7">
     <w:abstractNumId w:val="7"/>
   </w:num>
   <w:num w:numId="8">
-    <w:abstractNumId w:val="12"/>
+    <w:abstractNumId w:val="15"/>
   </w:num>
   <w:num w:numId="9">
-    <w:abstractNumId w:val="17"/>
+    <w:abstractNumId w:val="20"/>
   </w:num>
   <w:num w:numId="10">
     <w:abstractNumId w:val="3"/>
   </w:num>
   <w:num w:numId="11">
-    <w:abstractNumId w:val="23"/>
+    <w:abstractNumId w:val="27"/>
   </w:num>
   <w:num w:numId="12">
-    <w:abstractNumId w:val="22"/>
+    <w:abstractNumId w:val="26"/>
   </w:num>
   <w:num w:numId="13">
-    <w:abstractNumId w:val="8"/>
+    <w:abstractNumId w:val="10"/>
   </w:num>
   <w:num w:numId="14">
-    <w:abstractNumId w:val="10"/>
+    <w:abstractNumId w:val="12"/>
   </w:num>
   <w:num w:numId="15">
     <w:abstractNumId w:val="1"/>
   </w:num>
   <w:num w:numId="16">
-    <w:abstractNumId w:val="21"/>
+    <w:abstractNumId w:val="24"/>
   </w:num>
   <w:num w:numId="17">
     <w:abstractNumId w:val="2"/>
@@ -11144,22 +13103,22 @@
     <w:abstractNumId w:val="4"/>
   </w:num>
   <w:num w:numId="19">
-    <w:abstractNumId w:val="18"/>
+    <w:abstractNumId w:val="21"/>
   </w:num>
   <w:num w:numId="20">
-    <w:abstractNumId w:val="9"/>
+    <w:abstractNumId w:val="11"/>
   </w:num>
   <w:num w:numId="21">
-    <w:abstractNumId w:val="24"/>
+    <w:abstractNumId w:val="28"/>
   </w:num>
   <w:num w:numId="22">
-    <w:abstractNumId w:val="14"/>
+    <w:abstractNumId w:val="17"/>
   </w:num>
   <w:num w:numId="23">
-    <w:abstractNumId w:val="13"/>
+    <w:abstractNumId w:val="16"/>
   </w:num>
   <w:num w:numId="24">
-    <w:abstractNumId w:val="20"/>
+    <w:abstractNumId w:val="23"/>
   </w:num>
   <w:num w:numId="25">
     <w:abstractNumId w:val="5"/>
@@ -11168,10 +13127,22 @@
     <w:abstractNumId w:val="6"/>
   </w:num>
   <w:num w:numId="27">
-    <w:abstractNumId w:val="19"/>
+    <w:abstractNumId w:val="22"/>
   </w:num>
   <w:num w:numId="28">
+    <w:abstractNumId w:val="29"/>
+  </w:num>
+  <w:num w:numId="29">
+    <w:abstractNumId w:val="14"/>
+  </w:num>
+  <w:num w:numId="30">
+    <w:abstractNumId w:val="9"/>
+  </w:num>
+  <w:num w:numId="31">
     <w:abstractNumId w:val="25"/>
+  </w:num>
+  <w:num w:numId="32">
+    <w:abstractNumId w:val="8"/>
   </w:num>
 </w:numbering>
 </file>
@@ -14043,49 +16014,49 @@
     </dgm:pt>
   </dgm:ptLst>
   <dgm:cxnLst>
-    <dgm:cxn modelId="{F57B063F-9489-4003-9DB9-3975DADF18D7}" type="presOf" srcId="{C899A806-74E6-4789-9C54-BDFFDCE30E7D}" destId="{CA412084-EC76-48BE-BA16-F861FE456202}" srcOrd="0" destOrd="0" presId="urn:microsoft.com/office/officeart/2005/8/layout/cycle6"/>
-    <dgm:cxn modelId="{68ACF1F2-52AE-48FB-967C-3852AE67CEC7}" type="presOf" srcId="{0A49F21C-1F30-4A6C-BD71-412E3B458C9B}" destId="{BFAD0C6B-D914-4A97-9654-7CA258689412}" srcOrd="0" destOrd="0" presId="urn:microsoft.com/office/officeart/2005/8/layout/cycle6"/>
-    <dgm:cxn modelId="{DEC7D5A8-A45C-480C-ADDC-B90401AE6C0A}" type="presOf" srcId="{AF57AB0F-620C-4A84-B8F5-33AC8CE5DB67}" destId="{03EBF460-F6A9-46CE-901F-784473E9E363}" srcOrd="0" destOrd="0" presId="urn:microsoft.com/office/officeart/2005/8/layout/cycle6"/>
+    <dgm:cxn modelId="{9B22641B-0C2A-4911-9F8D-F9F1B4C64C30}" type="presOf" srcId="{E4C52E9C-6058-4073-8613-993D42215219}" destId="{E5147628-1E72-41EA-BFB1-9D33A8EC2296}" srcOrd="0" destOrd="0" presId="urn:microsoft.com/office/officeart/2005/8/layout/cycle6"/>
+    <dgm:cxn modelId="{79AFA9F4-D36B-48DB-82DE-5421A6E280D6}" type="presOf" srcId="{EC660084-CCA8-4E7D-8794-2C76BD94CC1F}" destId="{0B30A663-8AED-4E5D-B54E-2D24D94F77F1}" srcOrd="0" destOrd="0" presId="urn:microsoft.com/office/officeart/2005/8/layout/cycle6"/>
+    <dgm:cxn modelId="{173F1A3C-A023-486C-9926-E0B9DE04B207}" type="presOf" srcId="{95589FE9-8095-46B0-87A3-07EE1B867E68}" destId="{B768D061-5E1C-4191-8C48-989525927E27}" srcOrd="0" destOrd="0" presId="urn:microsoft.com/office/officeart/2005/8/layout/cycle6"/>
+    <dgm:cxn modelId="{C18277C8-722C-4F73-BF01-BEAD84038C68}" srcId="{19283D3A-D6F6-4EEC-9E55-65E4D3880DAC}" destId="{4D073C2A-DB86-40A7-AAB8-B9FB6DEA626C}" srcOrd="0" destOrd="0" parTransId="{2CC88954-4527-4745-8A62-662C75313D90}" sibTransId="{6BC4DBFF-7F67-4F87-AB87-0156377A260E}"/>
+    <dgm:cxn modelId="{3A57DE2D-4E2C-4D52-A08A-0F133A5E49B8}" type="presOf" srcId="{821ACE20-9015-4942-A6CB-C8F9D3A8FCDE}" destId="{10A10C27-1E1A-4595-8759-ACCB7668FBF0}" srcOrd="0" destOrd="0" presId="urn:microsoft.com/office/officeart/2005/8/layout/cycle6"/>
+    <dgm:cxn modelId="{D1F7700B-DABE-42E6-A114-8D29A0356904}" type="presOf" srcId="{D7A5E389-5642-4E22-A056-386859FBA6FA}" destId="{A2CB7B83-17F2-4776-9171-A8DCFD8C6FA7}" srcOrd="0" destOrd="0" presId="urn:microsoft.com/office/officeart/2005/8/layout/cycle6"/>
+    <dgm:cxn modelId="{C25FB3E8-AFFA-42E9-B094-968652748EEC}" srcId="{19283D3A-D6F6-4EEC-9E55-65E4D3880DAC}" destId="{95589FE9-8095-46B0-87A3-07EE1B867E68}" srcOrd="1" destOrd="0" parTransId="{925F2892-CF2D-4413-B63A-6055510BD518}" sibTransId="{2FF4CA0C-DEE7-4396-890B-871109093FF5}"/>
+    <dgm:cxn modelId="{EE579230-41C4-478C-BFE5-E53CB4F82CC7}" type="presOf" srcId="{C899A806-74E6-4789-9C54-BDFFDCE30E7D}" destId="{CA412084-EC76-48BE-BA16-F861FE456202}" srcOrd="0" destOrd="0" presId="urn:microsoft.com/office/officeart/2005/8/layout/cycle6"/>
+    <dgm:cxn modelId="{859880B9-591C-4965-88FC-B9E87E2D7EC4}" type="presOf" srcId="{22D1A62B-7246-4033-BBF4-0D21B2C56219}" destId="{4859BBBA-DD93-42AD-B769-AA41180BEAE3}" srcOrd="0" destOrd="0" presId="urn:microsoft.com/office/officeart/2005/8/layout/cycle6"/>
+    <dgm:cxn modelId="{FFC7B65F-67B9-48CF-ABB2-0878B809BC81}" srcId="{19283D3A-D6F6-4EEC-9E55-65E4D3880DAC}" destId="{22D1A62B-7246-4033-BBF4-0D21B2C56219}" srcOrd="2" destOrd="0" parTransId="{75DF7CCB-0F0F-4997-8748-E61EA962F7EB}" sibTransId="{AF57AB0F-620C-4A84-B8F5-33AC8CE5DB67}"/>
     <dgm:cxn modelId="{83451609-4666-470A-BFDC-AEF3119EA872}" srcId="{19283D3A-D6F6-4EEC-9E55-65E4D3880DAC}" destId="{34F3150B-986B-44F0-9FE6-5F8E9A960569}" srcOrd="5" destOrd="0" parTransId="{C9440F02-138B-44E0-98B8-7B8B2628F9E7}" sibTransId="{D7A5E389-5642-4E22-A056-386859FBA6FA}"/>
+    <dgm:cxn modelId="{B7EF37F7-87AF-429C-BAE6-C13441F34C4B}" srcId="{19283D3A-D6F6-4EEC-9E55-65E4D3880DAC}" destId="{655B0831-5394-443B-A2F0-215FED9715B9}" srcOrd="6" destOrd="0" parTransId="{6D298BE5-BDBE-460E-9290-8E61D70F9274}" sibTransId="{0A49F21C-1F30-4A6C-BD71-412E3B458C9B}"/>
+    <dgm:cxn modelId="{B8F7D150-85BA-42E1-A101-820AFC04ED38}" srcId="{19283D3A-D6F6-4EEC-9E55-65E4D3880DAC}" destId="{C899A806-74E6-4789-9C54-BDFFDCE30E7D}" srcOrd="4" destOrd="0" parTransId="{44F2DA1F-B832-46C3-85FE-F231E6F44AD7}" sibTransId="{821ACE20-9015-4942-A6CB-C8F9D3A8FCDE}"/>
+    <dgm:cxn modelId="{C342FEB7-B8DA-4EFD-AD3B-FA8E7E837EAB}" type="presOf" srcId="{4D073C2A-DB86-40A7-AAB8-B9FB6DEA626C}" destId="{07C06211-4D09-4E58-B9DE-75B6B9E60B83}" srcOrd="0" destOrd="0" presId="urn:microsoft.com/office/officeart/2005/8/layout/cycle6"/>
+    <dgm:cxn modelId="{6B460174-7470-4BB8-9D51-30DF9AD04269}" type="presOf" srcId="{655B0831-5394-443B-A2F0-215FED9715B9}" destId="{7B3A2D7B-7915-4ABD-A560-14421BDDDD07}" srcOrd="0" destOrd="0" presId="urn:microsoft.com/office/officeart/2005/8/layout/cycle6"/>
+    <dgm:cxn modelId="{F78B058C-D248-4050-8A72-2024AD3243F6}" type="presOf" srcId="{34F3150B-986B-44F0-9FE6-5F8E9A960569}" destId="{7FBB3373-8647-4046-B647-BF607252A9C9}" srcOrd="0" destOrd="0" presId="urn:microsoft.com/office/officeart/2005/8/layout/cycle6"/>
+    <dgm:cxn modelId="{204CB15B-2D5D-4429-BB49-B47140DA728C}" type="presOf" srcId="{2FF4CA0C-DEE7-4396-890B-871109093FF5}" destId="{E18BC60C-759F-45DC-9B52-FCB2A7D5E40F}" srcOrd="0" destOrd="0" presId="urn:microsoft.com/office/officeart/2005/8/layout/cycle6"/>
+    <dgm:cxn modelId="{B3818381-B8B9-4EC4-B90D-93A9F607CC01}" type="presOf" srcId="{6BC4DBFF-7F67-4F87-AB87-0156377A260E}" destId="{A8EAF0EC-6DE5-49C5-9A6D-87BE8C5BBFB2}" srcOrd="0" destOrd="0" presId="urn:microsoft.com/office/officeart/2005/8/layout/cycle6"/>
+    <dgm:cxn modelId="{057D861B-4414-45BC-8812-A7690D2D7682}" type="presOf" srcId="{AF57AB0F-620C-4A84-B8F5-33AC8CE5DB67}" destId="{03EBF460-F6A9-46CE-901F-784473E9E363}" srcOrd="0" destOrd="0" presId="urn:microsoft.com/office/officeart/2005/8/layout/cycle6"/>
+    <dgm:cxn modelId="{BA37BBAA-8B04-4AD6-841E-FE181E718417}" type="presOf" srcId="{0A49F21C-1F30-4A6C-BD71-412E3B458C9B}" destId="{BFAD0C6B-D914-4A97-9654-7CA258689412}" srcOrd="0" destOrd="0" presId="urn:microsoft.com/office/officeart/2005/8/layout/cycle6"/>
     <dgm:cxn modelId="{C41F1729-344F-4AB1-BA9A-B8C4FD4CE9AC}" srcId="{19283D3A-D6F6-4EEC-9E55-65E4D3880DAC}" destId="{EC660084-CCA8-4E7D-8794-2C76BD94CC1F}" srcOrd="3" destOrd="0" parTransId="{E2D1FE38-96D4-44F0-8058-F43055BA4671}" sibTransId="{E4C52E9C-6058-4073-8613-993D42215219}"/>
-    <dgm:cxn modelId="{31F022C9-3514-4DDB-82C9-1F0C07F946F7}" type="presOf" srcId="{6BC4DBFF-7F67-4F87-AB87-0156377A260E}" destId="{A8EAF0EC-6DE5-49C5-9A6D-87BE8C5BBFB2}" srcOrd="0" destOrd="0" presId="urn:microsoft.com/office/officeart/2005/8/layout/cycle6"/>
-    <dgm:cxn modelId="{C18277C8-722C-4F73-BF01-BEAD84038C68}" srcId="{19283D3A-D6F6-4EEC-9E55-65E4D3880DAC}" destId="{4D073C2A-DB86-40A7-AAB8-B9FB6DEA626C}" srcOrd="0" destOrd="0" parTransId="{2CC88954-4527-4745-8A62-662C75313D90}" sibTransId="{6BC4DBFF-7F67-4F87-AB87-0156377A260E}"/>
-    <dgm:cxn modelId="{22B4D9D8-E304-463F-81A3-0595F0D8A95B}" type="presOf" srcId="{655B0831-5394-443B-A2F0-215FED9715B9}" destId="{7B3A2D7B-7915-4ABD-A560-14421BDDDD07}" srcOrd="0" destOrd="0" presId="urn:microsoft.com/office/officeart/2005/8/layout/cycle6"/>
-    <dgm:cxn modelId="{B7EF37F7-87AF-429C-BAE6-C13441F34C4B}" srcId="{19283D3A-D6F6-4EEC-9E55-65E4D3880DAC}" destId="{655B0831-5394-443B-A2F0-215FED9715B9}" srcOrd="6" destOrd="0" parTransId="{6D298BE5-BDBE-460E-9290-8E61D70F9274}" sibTransId="{0A49F21C-1F30-4A6C-BD71-412E3B458C9B}"/>
-    <dgm:cxn modelId="{E9F813C8-92B9-4EB9-B858-0AD07D7D94F7}" type="presOf" srcId="{22D1A62B-7246-4033-BBF4-0D21B2C56219}" destId="{4859BBBA-DD93-42AD-B769-AA41180BEAE3}" srcOrd="0" destOrd="0" presId="urn:microsoft.com/office/officeart/2005/8/layout/cycle6"/>
-    <dgm:cxn modelId="{D18C07A4-85C6-41C9-B1D4-7679CDF377C7}" type="presOf" srcId="{2FF4CA0C-DEE7-4396-890B-871109093FF5}" destId="{E18BC60C-759F-45DC-9B52-FCB2A7D5E40F}" srcOrd="0" destOrd="0" presId="urn:microsoft.com/office/officeart/2005/8/layout/cycle6"/>
-    <dgm:cxn modelId="{658257EB-1976-4D76-B3C8-062CB1CF3C4D}" type="presOf" srcId="{95589FE9-8095-46B0-87A3-07EE1B867E68}" destId="{B768D061-5E1C-4191-8C48-989525927E27}" srcOrd="0" destOrd="0" presId="urn:microsoft.com/office/officeart/2005/8/layout/cycle6"/>
-    <dgm:cxn modelId="{4BB04210-484B-42F6-8617-35562B79F6E3}" type="presOf" srcId="{821ACE20-9015-4942-A6CB-C8F9D3A8FCDE}" destId="{10A10C27-1E1A-4595-8759-ACCB7668FBF0}" srcOrd="0" destOrd="0" presId="urn:microsoft.com/office/officeart/2005/8/layout/cycle6"/>
-    <dgm:cxn modelId="{FFC7B65F-67B9-48CF-ABB2-0878B809BC81}" srcId="{19283D3A-D6F6-4EEC-9E55-65E4D3880DAC}" destId="{22D1A62B-7246-4033-BBF4-0D21B2C56219}" srcOrd="2" destOrd="0" parTransId="{75DF7CCB-0F0F-4997-8748-E61EA962F7EB}" sibTransId="{AF57AB0F-620C-4A84-B8F5-33AC8CE5DB67}"/>
-    <dgm:cxn modelId="{C25FB3E8-AFFA-42E9-B094-968652748EEC}" srcId="{19283D3A-D6F6-4EEC-9E55-65E4D3880DAC}" destId="{95589FE9-8095-46B0-87A3-07EE1B867E68}" srcOrd="1" destOrd="0" parTransId="{925F2892-CF2D-4413-B63A-6055510BD518}" sibTransId="{2FF4CA0C-DEE7-4396-890B-871109093FF5}"/>
-    <dgm:cxn modelId="{467EE5CE-523C-4B2C-901F-7506A80E0C9E}" type="presOf" srcId="{34F3150B-986B-44F0-9FE6-5F8E9A960569}" destId="{7FBB3373-8647-4046-B647-BF607252A9C9}" srcOrd="0" destOrd="0" presId="urn:microsoft.com/office/officeart/2005/8/layout/cycle6"/>
-    <dgm:cxn modelId="{6C54DD92-53DF-4ABE-A4FD-ABAFF8AED8FD}" type="presOf" srcId="{D7A5E389-5642-4E22-A056-386859FBA6FA}" destId="{A2CB7B83-17F2-4776-9171-A8DCFD8C6FA7}" srcOrd="0" destOrd="0" presId="urn:microsoft.com/office/officeart/2005/8/layout/cycle6"/>
-    <dgm:cxn modelId="{B8F7D150-85BA-42E1-A101-820AFC04ED38}" srcId="{19283D3A-D6F6-4EEC-9E55-65E4D3880DAC}" destId="{C899A806-74E6-4789-9C54-BDFFDCE30E7D}" srcOrd="4" destOrd="0" parTransId="{44F2DA1F-B832-46C3-85FE-F231E6F44AD7}" sibTransId="{821ACE20-9015-4942-A6CB-C8F9D3A8FCDE}"/>
-    <dgm:cxn modelId="{F1459D45-1C41-41B0-B542-33CBB81F1B92}" type="presOf" srcId="{E4C52E9C-6058-4073-8613-993D42215219}" destId="{E5147628-1E72-41EA-BFB1-9D33A8EC2296}" srcOrd="0" destOrd="0" presId="urn:microsoft.com/office/officeart/2005/8/layout/cycle6"/>
-    <dgm:cxn modelId="{ED7D7A2F-AE6D-4C9D-84AB-CEBA8985EFAA}" type="presOf" srcId="{4D073C2A-DB86-40A7-AAB8-B9FB6DEA626C}" destId="{07C06211-4D09-4E58-B9DE-75B6B9E60B83}" srcOrd="0" destOrd="0" presId="urn:microsoft.com/office/officeart/2005/8/layout/cycle6"/>
-    <dgm:cxn modelId="{BACF2659-B1E9-49F0-B049-4F6AEC15CFB5}" type="presOf" srcId="{19283D3A-D6F6-4EEC-9E55-65E4D3880DAC}" destId="{3DE529F3-0185-4A58-881D-BBD240F0AF6F}" srcOrd="0" destOrd="0" presId="urn:microsoft.com/office/officeart/2005/8/layout/cycle6"/>
-    <dgm:cxn modelId="{583D5FDA-AD7B-4434-B33D-9418A31FCA8D}" type="presOf" srcId="{EC660084-CCA8-4E7D-8794-2C76BD94CC1F}" destId="{0B30A663-8AED-4E5D-B54E-2D24D94F77F1}" srcOrd="0" destOrd="0" presId="urn:microsoft.com/office/officeart/2005/8/layout/cycle6"/>
-    <dgm:cxn modelId="{1F8F38E0-BEA3-45BE-A432-27C76813F32D}" type="presParOf" srcId="{3DE529F3-0185-4A58-881D-BBD240F0AF6F}" destId="{07C06211-4D09-4E58-B9DE-75B6B9E60B83}" srcOrd="0" destOrd="0" presId="urn:microsoft.com/office/officeart/2005/8/layout/cycle6"/>
-    <dgm:cxn modelId="{2BAEEB5F-525C-4C9D-BE64-DEF3869B55B4}" type="presParOf" srcId="{3DE529F3-0185-4A58-881D-BBD240F0AF6F}" destId="{8F792B99-AECC-4585-8D54-9F141DD2BE4F}" srcOrd="1" destOrd="0" presId="urn:microsoft.com/office/officeart/2005/8/layout/cycle6"/>
-    <dgm:cxn modelId="{B2E9E577-8FD8-4E43-A3E5-5136D4EC254C}" type="presParOf" srcId="{3DE529F3-0185-4A58-881D-BBD240F0AF6F}" destId="{A8EAF0EC-6DE5-49C5-9A6D-87BE8C5BBFB2}" srcOrd="2" destOrd="0" presId="urn:microsoft.com/office/officeart/2005/8/layout/cycle6"/>
-    <dgm:cxn modelId="{DA8F70F1-D225-4690-99A7-93F5F3DA061E}" type="presParOf" srcId="{3DE529F3-0185-4A58-881D-BBD240F0AF6F}" destId="{B768D061-5E1C-4191-8C48-989525927E27}" srcOrd="3" destOrd="0" presId="urn:microsoft.com/office/officeart/2005/8/layout/cycle6"/>
-    <dgm:cxn modelId="{16DCE5B0-A93B-4467-BDAC-18E79923D9DB}" type="presParOf" srcId="{3DE529F3-0185-4A58-881D-BBD240F0AF6F}" destId="{19CBBF49-A264-4128-811A-F0C147A5BDD2}" srcOrd="4" destOrd="0" presId="urn:microsoft.com/office/officeart/2005/8/layout/cycle6"/>
-    <dgm:cxn modelId="{A134EDC2-D38D-4C27-9964-1EFF2131533C}" type="presParOf" srcId="{3DE529F3-0185-4A58-881D-BBD240F0AF6F}" destId="{E18BC60C-759F-45DC-9B52-FCB2A7D5E40F}" srcOrd="5" destOrd="0" presId="urn:microsoft.com/office/officeart/2005/8/layout/cycle6"/>
-    <dgm:cxn modelId="{288AABCA-447F-4C6E-8CE2-16861502D20C}" type="presParOf" srcId="{3DE529F3-0185-4A58-881D-BBD240F0AF6F}" destId="{4859BBBA-DD93-42AD-B769-AA41180BEAE3}" srcOrd="6" destOrd="0" presId="urn:microsoft.com/office/officeart/2005/8/layout/cycle6"/>
-    <dgm:cxn modelId="{38C700FA-38E5-4F8D-802C-202C7041B326}" type="presParOf" srcId="{3DE529F3-0185-4A58-881D-BBD240F0AF6F}" destId="{D7496651-58CA-4E82-A6C2-B71ED44675FC}" srcOrd="7" destOrd="0" presId="urn:microsoft.com/office/officeart/2005/8/layout/cycle6"/>
-    <dgm:cxn modelId="{B2269F42-040B-4138-AB22-CD53DA35F787}" type="presParOf" srcId="{3DE529F3-0185-4A58-881D-BBD240F0AF6F}" destId="{03EBF460-F6A9-46CE-901F-784473E9E363}" srcOrd="8" destOrd="0" presId="urn:microsoft.com/office/officeart/2005/8/layout/cycle6"/>
-    <dgm:cxn modelId="{70021A89-F03A-496A-83A3-772A06C9B182}" type="presParOf" srcId="{3DE529F3-0185-4A58-881D-BBD240F0AF6F}" destId="{0B30A663-8AED-4E5D-B54E-2D24D94F77F1}" srcOrd="9" destOrd="0" presId="urn:microsoft.com/office/officeart/2005/8/layout/cycle6"/>
-    <dgm:cxn modelId="{276F4AC8-8FC6-4F0B-9F89-29345BDA0B99}" type="presParOf" srcId="{3DE529F3-0185-4A58-881D-BBD240F0AF6F}" destId="{9F324F02-CE89-4563-A3B4-C1EEEBCC2300}" srcOrd="10" destOrd="0" presId="urn:microsoft.com/office/officeart/2005/8/layout/cycle6"/>
-    <dgm:cxn modelId="{C40DEAC5-0413-4424-8533-EEE917FA29AC}" type="presParOf" srcId="{3DE529F3-0185-4A58-881D-BBD240F0AF6F}" destId="{E5147628-1E72-41EA-BFB1-9D33A8EC2296}" srcOrd="11" destOrd="0" presId="urn:microsoft.com/office/officeart/2005/8/layout/cycle6"/>
-    <dgm:cxn modelId="{D44E2B38-05C7-49DB-86A4-6BEB418E068F}" type="presParOf" srcId="{3DE529F3-0185-4A58-881D-BBD240F0AF6F}" destId="{CA412084-EC76-48BE-BA16-F861FE456202}" srcOrd="12" destOrd="0" presId="urn:microsoft.com/office/officeart/2005/8/layout/cycle6"/>
-    <dgm:cxn modelId="{B7350C85-1A78-4ED5-8B0B-13BA07E6B092}" type="presParOf" srcId="{3DE529F3-0185-4A58-881D-BBD240F0AF6F}" destId="{2FA70DB7-450D-4E2A-91C3-8D1DD4086BCE}" srcOrd="13" destOrd="0" presId="urn:microsoft.com/office/officeart/2005/8/layout/cycle6"/>
-    <dgm:cxn modelId="{DE87D39E-CB4F-413B-9BD1-F6D7C8BF826A}" type="presParOf" srcId="{3DE529F3-0185-4A58-881D-BBD240F0AF6F}" destId="{10A10C27-1E1A-4595-8759-ACCB7668FBF0}" srcOrd="14" destOrd="0" presId="urn:microsoft.com/office/officeart/2005/8/layout/cycle6"/>
-    <dgm:cxn modelId="{4257BFE2-9200-4C25-B162-6E8489BE2480}" type="presParOf" srcId="{3DE529F3-0185-4A58-881D-BBD240F0AF6F}" destId="{7FBB3373-8647-4046-B647-BF607252A9C9}" srcOrd="15" destOrd="0" presId="urn:microsoft.com/office/officeart/2005/8/layout/cycle6"/>
-    <dgm:cxn modelId="{6ED7CA18-D4B8-48E5-9C86-A47E6E56544C}" type="presParOf" srcId="{3DE529F3-0185-4A58-881D-BBD240F0AF6F}" destId="{321B77DB-719A-4679-91F6-7BBEA58CA941}" srcOrd="16" destOrd="0" presId="urn:microsoft.com/office/officeart/2005/8/layout/cycle6"/>
-    <dgm:cxn modelId="{874B495E-F48B-44CB-AED3-21748B9D6F28}" type="presParOf" srcId="{3DE529F3-0185-4A58-881D-BBD240F0AF6F}" destId="{A2CB7B83-17F2-4776-9171-A8DCFD8C6FA7}" srcOrd="17" destOrd="0" presId="urn:microsoft.com/office/officeart/2005/8/layout/cycle6"/>
-    <dgm:cxn modelId="{12914ABC-D385-4BD0-A204-D022BAE0FE89}" type="presParOf" srcId="{3DE529F3-0185-4A58-881D-BBD240F0AF6F}" destId="{7B3A2D7B-7915-4ABD-A560-14421BDDDD07}" srcOrd="18" destOrd="0" presId="urn:microsoft.com/office/officeart/2005/8/layout/cycle6"/>
-    <dgm:cxn modelId="{A3F0B1DE-BB80-438D-A03A-87D8B9B79AEA}" type="presParOf" srcId="{3DE529F3-0185-4A58-881D-BBD240F0AF6F}" destId="{A932BD97-221B-4836-93D6-47296F49965A}" srcOrd="19" destOrd="0" presId="urn:microsoft.com/office/officeart/2005/8/layout/cycle6"/>
-    <dgm:cxn modelId="{0E99D54E-17D5-4101-84AD-0AE49FA4372D}" type="presParOf" srcId="{3DE529F3-0185-4A58-881D-BBD240F0AF6F}" destId="{BFAD0C6B-D914-4A97-9654-7CA258689412}" srcOrd="20" destOrd="0" presId="urn:microsoft.com/office/officeart/2005/8/layout/cycle6"/>
+    <dgm:cxn modelId="{7B65241C-D477-467D-8491-52ECC7DF814E}" type="presOf" srcId="{19283D3A-D6F6-4EEC-9E55-65E4D3880DAC}" destId="{3DE529F3-0185-4A58-881D-BBD240F0AF6F}" srcOrd="0" destOrd="0" presId="urn:microsoft.com/office/officeart/2005/8/layout/cycle6"/>
+    <dgm:cxn modelId="{CA4289C1-D67F-41B0-83FD-30D73B73DCB9}" type="presParOf" srcId="{3DE529F3-0185-4A58-881D-BBD240F0AF6F}" destId="{07C06211-4D09-4E58-B9DE-75B6B9E60B83}" srcOrd="0" destOrd="0" presId="urn:microsoft.com/office/officeart/2005/8/layout/cycle6"/>
+    <dgm:cxn modelId="{BE33D571-43BE-43F2-AC19-3CD7FFD34553}" type="presParOf" srcId="{3DE529F3-0185-4A58-881D-BBD240F0AF6F}" destId="{8F792B99-AECC-4585-8D54-9F141DD2BE4F}" srcOrd="1" destOrd="0" presId="urn:microsoft.com/office/officeart/2005/8/layout/cycle6"/>
+    <dgm:cxn modelId="{05F38333-0EF9-4A49-8F35-F403B9AFC232}" type="presParOf" srcId="{3DE529F3-0185-4A58-881D-BBD240F0AF6F}" destId="{A8EAF0EC-6DE5-49C5-9A6D-87BE8C5BBFB2}" srcOrd="2" destOrd="0" presId="urn:microsoft.com/office/officeart/2005/8/layout/cycle6"/>
+    <dgm:cxn modelId="{7F7A3148-CC39-4B32-8B3F-AC16962737B9}" type="presParOf" srcId="{3DE529F3-0185-4A58-881D-BBD240F0AF6F}" destId="{B768D061-5E1C-4191-8C48-989525927E27}" srcOrd="3" destOrd="0" presId="urn:microsoft.com/office/officeart/2005/8/layout/cycle6"/>
+    <dgm:cxn modelId="{2F3C5258-24D3-4EAD-BFF1-7E6EEB065AF3}" type="presParOf" srcId="{3DE529F3-0185-4A58-881D-BBD240F0AF6F}" destId="{19CBBF49-A264-4128-811A-F0C147A5BDD2}" srcOrd="4" destOrd="0" presId="urn:microsoft.com/office/officeart/2005/8/layout/cycle6"/>
+    <dgm:cxn modelId="{88BE9940-88A0-46D5-9F05-3578F06DE1CF}" type="presParOf" srcId="{3DE529F3-0185-4A58-881D-BBD240F0AF6F}" destId="{E18BC60C-759F-45DC-9B52-FCB2A7D5E40F}" srcOrd="5" destOrd="0" presId="urn:microsoft.com/office/officeart/2005/8/layout/cycle6"/>
+    <dgm:cxn modelId="{21CAE38B-B1E5-4F85-934F-E8CC5D859635}" type="presParOf" srcId="{3DE529F3-0185-4A58-881D-BBD240F0AF6F}" destId="{4859BBBA-DD93-42AD-B769-AA41180BEAE3}" srcOrd="6" destOrd="0" presId="urn:microsoft.com/office/officeart/2005/8/layout/cycle6"/>
+    <dgm:cxn modelId="{9FDB151A-6947-4971-AC1D-BEEEC18C3B14}" type="presParOf" srcId="{3DE529F3-0185-4A58-881D-BBD240F0AF6F}" destId="{D7496651-58CA-4E82-A6C2-B71ED44675FC}" srcOrd="7" destOrd="0" presId="urn:microsoft.com/office/officeart/2005/8/layout/cycle6"/>
+    <dgm:cxn modelId="{759EA6F7-B818-45C8-B0FC-C3B33B973261}" type="presParOf" srcId="{3DE529F3-0185-4A58-881D-BBD240F0AF6F}" destId="{03EBF460-F6A9-46CE-901F-784473E9E363}" srcOrd="8" destOrd="0" presId="urn:microsoft.com/office/officeart/2005/8/layout/cycle6"/>
+    <dgm:cxn modelId="{19786BDB-322B-4D47-9577-AADC062E13B1}" type="presParOf" srcId="{3DE529F3-0185-4A58-881D-BBD240F0AF6F}" destId="{0B30A663-8AED-4E5D-B54E-2D24D94F77F1}" srcOrd="9" destOrd="0" presId="urn:microsoft.com/office/officeart/2005/8/layout/cycle6"/>
+    <dgm:cxn modelId="{E659DEC9-F429-4CD9-8FFE-29ECF495FDD0}" type="presParOf" srcId="{3DE529F3-0185-4A58-881D-BBD240F0AF6F}" destId="{9F324F02-CE89-4563-A3B4-C1EEEBCC2300}" srcOrd="10" destOrd="0" presId="urn:microsoft.com/office/officeart/2005/8/layout/cycle6"/>
+    <dgm:cxn modelId="{7427054C-75E5-4F4E-9716-704CA1DF90A1}" type="presParOf" srcId="{3DE529F3-0185-4A58-881D-BBD240F0AF6F}" destId="{E5147628-1E72-41EA-BFB1-9D33A8EC2296}" srcOrd="11" destOrd="0" presId="urn:microsoft.com/office/officeart/2005/8/layout/cycle6"/>
+    <dgm:cxn modelId="{2317FAD3-C052-4266-A491-FF378B76FC9D}" type="presParOf" srcId="{3DE529F3-0185-4A58-881D-BBD240F0AF6F}" destId="{CA412084-EC76-48BE-BA16-F861FE456202}" srcOrd="12" destOrd="0" presId="urn:microsoft.com/office/officeart/2005/8/layout/cycle6"/>
+    <dgm:cxn modelId="{298F9796-314D-4322-8DAC-C14CDD2F985C}" type="presParOf" srcId="{3DE529F3-0185-4A58-881D-BBD240F0AF6F}" destId="{2FA70DB7-450D-4E2A-91C3-8D1DD4086BCE}" srcOrd="13" destOrd="0" presId="urn:microsoft.com/office/officeart/2005/8/layout/cycle6"/>
+    <dgm:cxn modelId="{361DCC52-0548-422E-9BB2-4EC6D05D1C92}" type="presParOf" srcId="{3DE529F3-0185-4A58-881D-BBD240F0AF6F}" destId="{10A10C27-1E1A-4595-8759-ACCB7668FBF0}" srcOrd="14" destOrd="0" presId="urn:microsoft.com/office/officeart/2005/8/layout/cycle6"/>
+    <dgm:cxn modelId="{79820315-798C-45CD-8FDB-3B99E3F19ABF}" type="presParOf" srcId="{3DE529F3-0185-4A58-881D-BBD240F0AF6F}" destId="{7FBB3373-8647-4046-B647-BF607252A9C9}" srcOrd="15" destOrd="0" presId="urn:microsoft.com/office/officeart/2005/8/layout/cycle6"/>
+    <dgm:cxn modelId="{855ABDDA-D674-4FCD-8C58-06194CFEC43F}" type="presParOf" srcId="{3DE529F3-0185-4A58-881D-BBD240F0AF6F}" destId="{321B77DB-719A-4679-91F6-7BBEA58CA941}" srcOrd="16" destOrd="0" presId="urn:microsoft.com/office/officeart/2005/8/layout/cycle6"/>
+    <dgm:cxn modelId="{6917FD99-0EDB-4C14-9B1D-DB4F54CE9347}" type="presParOf" srcId="{3DE529F3-0185-4A58-881D-BBD240F0AF6F}" destId="{A2CB7B83-17F2-4776-9171-A8DCFD8C6FA7}" srcOrd="17" destOrd="0" presId="urn:microsoft.com/office/officeart/2005/8/layout/cycle6"/>
+    <dgm:cxn modelId="{715CCBE6-B096-439E-915C-B2E1FAD65E52}" type="presParOf" srcId="{3DE529F3-0185-4A58-881D-BBD240F0AF6F}" destId="{7B3A2D7B-7915-4ABD-A560-14421BDDDD07}" srcOrd="18" destOrd="0" presId="urn:microsoft.com/office/officeart/2005/8/layout/cycle6"/>
+    <dgm:cxn modelId="{E3630C32-7491-42F1-9F53-8636A2CBCAC7}" type="presParOf" srcId="{3DE529F3-0185-4A58-881D-BBD240F0AF6F}" destId="{A932BD97-221B-4836-93D6-47296F49965A}" srcOrd="19" destOrd="0" presId="urn:microsoft.com/office/officeart/2005/8/layout/cycle6"/>
+    <dgm:cxn modelId="{0B17CF93-D6C2-42C4-ADB9-116EE2FB68AE}" type="presParOf" srcId="{3DE529F3-0185-4A58-881D-BBD240F0AF6F}" destId="{BFAD0C6B-D914-4A97-9654-7CA258689412}" srcOrd="20" destOrd="0" presId="urn:microsoft.com/office/officeart/2005/8/layout/cycle6"/>
   </dgm:cxnLst>
   <dgm:bg/>
   <dgm:whole/>
@@ -15053,114 +17024,114 @@
   </dgm:ptLst>
   <dgm:cxnLst>
     <dgm:cxn modelId="{E06D64E5-D4DC-493B-8D46-C4D8261B5D1B}" srcId="{4329154B-CE95-40B3-AB85-F8EBF6C983F1}" destId="{53177778-DE3B-479C-A78A-9B5B22AA61C3}" srcOrd="0" destOrd="0" parTransId="{986EFCF7-2330-4206-9967-755020C12DE4}" sibTransId="{0F1AE5CF-5576-499D-BB97-D66C97469B0F}"/>
+    <dgm:cxn modelId="{317FA2E9-2EDC-4C17-A3C9-341480326AF5}" type="presOf" srcId="{8B930893-4C85-4E1C-86CC-E1F4272954C5}" destId="{A93421BD-80C2-4885-B9DF-C30DBB0FA87D}" srcOrd="1" destOrd="0" presId="urn:microsoft.com/office/officeart/2005/8/layout/orgChart1"/>
+    <dgm:cxn modelId="{4DAD5005-4B96-42D0-97FE-AC371BA595EF}" type="presOf" srcId="{B69DF67E-57B9-46FB-A406-A558077D9864}" destId="{AAB3D02D-6D75-46DF-BCC5-EF05BCFCD501}" srcOrd="0" destOrd="0" presId="urn:microsoft.com/office/officeart/2005/8/layout/orgChart1"/>
+    <dgm:cxn modelId="{4F5F0CED-F273-4B2B-AB41-920D21A3E67D}" type="presOf" srcId="{EC91F77C-184E-4B93-B391-B4A1241A81D7}" destId="{AD62EE4C-CC25-4181-B5EE-2B71DB273855}" srcOrd="0" destOrd="0" presId="urn:microsoft.com/office/officeart/2005/8/layout/orgChart1"/>
+    <dgm:cxn modelId="{6D2271D8-29D3-4515-A94D-048DDA18DF72}" type="presOf" srcId="{5CECAB99-1D7B-4EF5-8FE9-D2BA736C6910}" destId="{8D0D5334-0255-467A-9400-F8A8FE5851C7}" srcOrd="0" destOrd="0" presId="urn:microsoft.com/office/officeart/2005/8/layout/orgChart1"/>
     <dgm:cxn modelId="{A7DD1C3D-C250-4B50-84F2-2ADEEFD1B97D}" srcId="{15E6D939-8B31-40C4-8FD8-4283915791FB}" destId="{96A5D882-AB72-41CE-BBE2-AB10054287E4}" srcOrd="0" destOrd="0" parTransId="{B69DF67E-57B9-46FB-A406-A558077D9864}" sibTransId="{C7C92D92-4DA4-4F48-B8FE-E8859EB64051}"/>
-    <dgm:cxn modelId="{294F6DB6-098E-49C6-A30E-BA574317E457}" type="presOf" srcId="{8B930893-4C85-4E1C-86CC-E1F4272954C5}" destId="{A93421BD-80C2-4885-B9DF-C30DBB0FA87D}" srcOrd="1" destOrd="0" presId="urn:microsoft.com/office/officeart/2005/8/layout/orgChart1"/>
-    <dgm:cxn modelId="{130B26AB-BEA1-45F1-9C2A-21F27145FAB9}" type="presOf" srcId="{96A5D882-AB72-41CE-BBE2-AB10054287E4}" destId="{A614130B-41BE-40C3-9CA9-7CFE5DC9535A}" srcOrd="0" destOrd="0" presId="urn:microsoft.com/office/officeart/2005/8/layout/orgChart1"/>
+    <dgm:cxn modelId="{37CBED0C-0848-4E63-91AE-73123467DE3C}" type="presOf" srcId="{239048B2-3F8F-4908-AF80-5D36626E5FCC}" destId="{3ED088C3-79FF-48A6-9C95-BA4428E847FE}" srcOrd="0" destOrd="0" presId="urn:microsoft.com/office/officeart/2005/8/layout/orgChart1"/>
+    <dgm:cxn modelId="{59CC8CC3-1C2E-4AFC-9F00-77C40FDCEE86}" type="presOf" srcId="{06BB226F-616E-4E23-916E-C6A7218A203B}" destId="{CD9600FE-CF1D-47E6-A9B8-665D47D4929D}" srcOrd="0" destOrd="0" presId="urn:microsoft.com/office/officeart/2005/8/layout/orgChart1"/>
+    <dgm:cxn modelId="{33F3CF9C-02D6-4200-B1F6-87F63C5AAEC2}" type="presOf" srcId="{389487D1-A534-4AFC-881E-E2BCE78DDFCB}" destId="{B526CC6F-043F-4F11-B225-49D64DA89EED}" srcOrd="1" destOrd="0" presId="urn:microsoft.com/office/officeart/2005/8/layout/orgChart1"/>
     <dgm:cxn modelId="{5E8BDFE2-3A5E-4815-89E8-E507A3223451}" srcId="{96A5D882-AB72-41CE-BBE2-AB10054287E4}" destId="{EC91F77C-184E-4B93-B391-B4A1241A81D7}" srcOrd="0" destOrd="0" parTransId="{88F2376B-5AEA-4276-B53D-4E967D238CC8}" sibTransId="{216AE5E6-A66E-4E40-B103-48D22C3EB59F}"/>
-    <dgm:cxn modelId="{7A4EE06E-31FD-46F4-A944-4170747DF7F9}" type="presOf" srcId="{15E6D939-8B31-40C4-8FD8-4283915791FB}" destId="{55485C6A-DBBB-44B4-BA2D-E36234FD58B0}" srcOrd="0" destOrd="0" presId="urn:microsoft.com/office/officeart/2005/8/layout/orgChart1"/>
+    <dgm:cxn modelId="{7C586497-069D-40A2-A2B8-B66FE5D9FEDE}" type="presOf" srcId="{389487D1-A534-4AFC-881E-E2BCE78DDFCB}" destId="{7E40E6B9-7748-45BB-BEEF-A7619C597578}" srcOrd="0" destOrd="0" presId="urn:microsoft.com/office/officeart/2005/8/layout/orgChart1"/>
+    <dgm:cxn modelId="{55B6103E-7DFA-4CC6-B9D3-7042EE3F5E65}" type="presOf" srcId="{EC91F77C-184E-4B93-B391-B4A1241A81D7}" destId="{0895567C-2786-4840-9D5C-31A665A233E7}" srcOrd="1" destOrd="0" presId="urn:microsoft.com/office/officeart/2005/8/layout/orgChart1"/>
+    <dgm:cxn modelId="{25969AF7-B3FA-4E14-8E23-E1661D1835A5}" type="presOf" srcId="{96A5D882-AB72-41CE-BBE2-AB10054287E4}" destId="{660805AA-D21A-4B2A-9D63-1E7ECAE33D5E}" srcOrd="1" destOrd="0" presId="urn:microsoft.com/office/officeart/2005/8/layout/orgChart1"/>
+    <dgm:cxn modelId="{E803ECD2-1DB2-4F0F-AAB3-B172B9567879}" type="presOf" srcId="{C4377CE5-C9A6-4C9C-9291-5E8EDE10E706}" destId="{DD517F7A-5606-4F53-9C10-E6372AFFDF00}" srcOrd="0" destOrd="0" presId="urn:microsoft.com/office/officeart/2005/8/layout/orgChart1"/>
+    <dgm:cxn modelId="{951BFA74-AF64-4EF3-AD4A-54779C3B8134}" type="presOf" srcId="{7BA8BDDD-CEAD-45F6-AA64-4346795DB790}" destId="{8C0AAF49-59F7-4FEA-A121-43AD8EBAAE65}" srcOrd="0" destOrd="0" presId="urn:microsoft.com/office/officeart/2005/8/layout/orgChart1"/>
     <dgm:cxn modelId="{470C4F36-3EF2-46B3-9E7F-A56E9AF13C2F}" srcId="{96A5D882-AB72-41CE-BBE2-AB10054287E4}" destId="{389487D1-A534-4AFC-881E-E2BCE78DDFCB}" srcOrd="2" destOrd="0" parTransId="{96F5A981-428A-460F-B608-5E33A1588D75}" sibTransId="{521B94D7-C289-40DF-8512-DE17A689D19C}"/>
-    <dgm:cxn modelId="{EC2AA7C5-3E27-4E0F-8E87-1BEF9D8FB1F2}" type="presOf" srcId="{E5C79F70-E324-477A-B1FD-B4F1803A5FCA}" destId="{AC22BE0E-0ED4-4063-A3A3-F5BD02E65763}" srcOrd="0" destOrd="0" presId="urn:microsoft.com/office/officeart/2005/8/layout/orgChart1"/>
-    <dgm:cxn modelId="{9A5C7A01-6EEC-48DD-BC03-5F28AFC95593}" type="presOf" srcId="{4329154B-CE95-40B3-AB85-F8EBF6C983F1}" destId="{47908DCC-319E-4C79-A1EE-9B0210710BD1}" srcOrd="1" destOrd="0" presId="urn:microsoft.com/office/officeart/2005/8/layout/orgChart1"/>
+    <dgm:cxn modelId="{138F1FD7-3522-4455-9E57-772090FDB10E}" type="presOf" srcId="{986EFCF7-2330-4206-9967-755020C12DE4}" destId="{FEB7C362-3907-45E0-9764-7F31DDE07B86}" srcOrd="0" destOrd="0" presId="urn:microsoft.com/office/officeart/2005/8/layout/orgChart1"/>
+    <dgm:cxn modelId="{121160C3-D5C9-4D68-9CC8-3E36FD5DF5F3}" type="presOf" srcId="{4329154B-CE95-40B3-AB85-F8EBF6C983F1}" destId="{447D62F8-2570-4531-AC71-AFDA4271B63D}" srcOrd="0" destOrd="0" presId="urn:microsoft.com/office/officeart/2005/8/layout/orgChart1"/>
     <dgm:cxn modelId="{FFE9D5E3-3D32-493E-9C0F-1462204A0BEC}" srcId="{45E6C890-9DD1-4A88-90A9-7373AA1F6BF4}" destId="{4329154B-CE95-40B3-AB85-F8EBF6C983F1}" srcOrd="0" destOrd="0" parTransId="{F65AA9C0-E38B-4634-8502-4575295423B4}" sibTransId="{AB282C4F-0899-449C-8C18-E0C18BBE2D0E}"/>
     <dgm:cxn modelId="{0FF5FD33-5C86-4BA5-A3B9-C21F19719F42}" srcId="{4329154B-CE95-40B3-AB85-F8EBF6C983F1}" destId="{2A599375-A359-49F3-A5F5-EBEFC7A98E72}" srcOrd="3" destOrd="0" parTransId="{7D75B986-1154-48E1-8C91-CB0DAB5D1F48}" sibTransId="{34BCC776-7CB4-48C5-8112-0528F5A378A4}"/>
-    <dgm:cxn modelId="{5C628FFF-1457-40B1-9AE9-93DB974CECB0}" type="presOf" srcId="{EC91F77C-184E-4B93-B391-B4A1241A81D7}" destId="{AD62EE4C-CC25-4181-B5EE-2B71DB273855}" srcOrd="0" destOrd="0" presId="urn:microsoft.com/office/officeart/2005/8/layout/orgChart1"/>
-    <dgm:cxn modelId="{A84054DE-C924-46EB-9EB4-D54F90B5BFC0}" type="presOf" srcId="{7BA8BDDD-CEAD-45F6-AA64-4346795DB790}" destId="{8C0AAF49-59F7-4FEA-A121-43AD8EBAAE65}" srcOrd="0" destOrd="0" presId="urn:microsoft.com/office/officeart/2005/8/layout/orgChart1"/>
-    <dgm:cxn modelId="{947AE021-78ED-4DD0-84B1-0B9D62A3F118}" type="presOf" srcId="{7D75B986-1154-48E1-8C91-CB0DAB5D1F48}" destId="{B8FACFEF-25AC-4C04-B07C-941538839328}" srcOrd="0" destOrd="0" presId="urn:microsoft.com/office/officeart/2005/8/layout/orgChart1"/>
-    <dgm:cxn modelId="{4916CA17-64C5-4DEF-AF13-DBB1A013A4F5}" type="presOf" srcId="{986EFCF7-2330-4206-9967-755020C12DE4}" destId="{FEB7C362-3907-45E0-9764-7F31DDE07B86}" srcOrd="0" destOrd="0" presId="urn:microsoft.com/office/officeart/2005/8/layout/orgChart1"/>
-    <dgm:cxn modelId="{41A6FEB7-FFFB-48D9-9513-3CB3E9020BB7}" type="presOf" srcId="{53177778-DE3B-479C-A78A-9B5B22AA61C3}" destId="{B8D152AE-07B3-4C8B-9BE3-26433B9DECAD}" srcOrd="1" destOrd="0" presId="urn:microsoft.com/office/officeart/2005/8/layout/orgChart1"/>
-    <dgm:cxn modelId="{3BC42DE1-76F6-4329-9AF6-20E03AD3E442}" type="presOf" srcId="{EC91F77C-184E-4B93-B391-B4A1241A81D7}" destId="{0895567C-2786-4840-9D5C-31A665A233E7}" srcOrd="1" destOrd="0" presId="urn:microsoft.com/office/officeart/2005/8/layout/orgChart1"/>
-    <dgm:cxn modelId="{75E98773-D3FE-497A-BB92-57670165F750}" type="presOf" srcId="{53177778-DE3B-479C-A78A-9B5B22AA61C3}" destId="{3E37014F-D28C-4077-A379-A696D79B4BD5}" srcOrd="0" destOrd="0" presId="urn:microsoft.com/office/officeart/2005/8/layout/orgChart1"/>
+    <dgm:cxn modelId="{F853B841-42E6-4AE1-9E03-3146ADF8D7C8}" type="presOf" srcId="{88F2376B-5AEA-4276-B53D-4E967D238CC8}" destId="{89DBFB6A-6786-4B57-9426-49E6413FAB94}" srcOrd="0" destOrd="0" presId="urn:microsoft.com/office/officeart/2005/8/layout/orgChart1"/>
+    <dgm:cxn modelId="{1ADA0328-AADB-4868-BCAC-C1CF37B3AACA}" type="presOf" srcId="{96A5D882-AB72-41CE-BBE2-AB10054287E4}" destId="{A614130B-41BE-40C3-9CA9-7CFE5DC9535A}" srcOrd="0" destOrd="0" presId="urn:microsoft.com/office/officeart/2005/8/layout/orgChart1"/>
+    <dgm:cxn modelId="{CD5E2957-7F45-4C50-94B5-8401AC979114}" type="presOf" srcId="{7BA8BDDD-CEAD-45F6-AA64-4346795DB790}" destId="{5525896F-1D90-41A7-AEB5-0033B589EEE1}" srcOrd="1" destOrd="0" presId="urn:microsoft.com/office/officeart/2005/8/layout/orgChart1"/>
+    <dgm:cxn modelId="{13E51EAA-46C5-44F8-8F55-75B9E14F305D}" type="presOf" srcId="{15E6D939-8B31-40C4-8FD8-4283915791FB}" destId="{55485C6A-DBBB-44B4-BA2D-E36234FD58B0}" srcOrd="0" destOrd="0" presId="urn:microsoft.com/office/officeart/2005/8/layout/orgChart1"/>
     <dgm:cxn modelId="{B5EC920B-84E3-4FEC-A66A-18C3944BCD10}" srcId="{96A5D882-AB72-41CE-BBE2-AB10054287E4}" destId="{8B930893-4C85-4E1C-86CC-E1F4272954C5}" srcOrd="1" destOrd="0" parTransId="{C4377CE5-C9A6-4C9C-9291-5E8EDE10E706}" sibTransId="{6497092B-BB13-4276-8CCB-24FF2B98A216}"/>
-    <dgm:cxn modelId="{5B790905-8CC1-4E31-BFE4-588C5977F0E4}" type="presOf" srcId="{7BA8BDDD-CEAD-45F6-AA64-4346795DB790}" destId="{5525896F-1D90-41A7-AEB5-0033B589EEE1}" srcOrd="1" destOrd="0" presId="urn:microsoft.com/office/officeart/2005/8/layout/orgChart1"/>
-    <dgm:cxn modelId="{828B9523-4CAE-4BD0-942B-E02CFD8C4DD2}" type="presOf" srcId="{239048B2-3F8F-4908-AF80-5D36626E5FCC}" destId="{3ED088C3-79FF-48A6-9C95-BA4428E847FE}" srcOrd="0" destOrd="0" presId="urn:microsoft.com/office/officeart/2005/8/layout/orgChart1"/>
-    <dgm:cxn modelId="{4FAACFD8-A5D2-4CFE-B3A4-1440E785B7B7}" type="presOf" srcId="{96F5A981-428A-460F-B608-5E33A1588D75}" destId="{6C6A87FC-6F85-4678-82F0-E6BCF2A70259}" srcOrd="0" destOrd="0" presId="urn:microsoft.com/office/officeart/2005/8/layout/orgChart1"/>
-    <dgm:cxn modelId="{6420A5C1-BD64-4A8C-AEB2-5C7E92478B74}" type="presOf" srcId="{B69DF67E-57B9-46FB-A406-A558077D9864}" destId="{AAB3D02D-6D75-46DF-BCC5-EF05BCFCD501}" srcOrd="0" destOrd="0" presId="urn:microsoft.com/office/officeart/2005/8/layout/orgChart1"/>
-    <dgm:cxn modelId="{378F67E3-6F66-4D07-AFAF-799B82D04D02}" type="presOf" srcId="{4329154B-CE95-40B3-AB85-F8EBF6C983F1}" destId="{447D62F8-2570-4531-AC71-AFDA4271B63D}" srcOrd="0" destOrd="0" presId="urn:microsoft.com/office/officeart/2005/8/layout/orgChart1"/>
-    <dgm:cxn modelId="{739BB604-97B2-4ADD-8F2F-5B04E820A177}" type="presOf" srcId="{15E6D939-8B31-40C4-8FD8-4283915791FB}" destId="{D9A7176E-AA75-4C5B-B715-5852D38E481F}" srcOrd="1" destOrd="0" presId="urn:microsoft.com/office/officeart/2005/8/layout/orgChart1"/>
-    <dgm:cxn modelId="{5E065B4C-E867-4E0B-96D8-AB503E65C2FE}" type="presOf" srcId="{389487D1-A534-4AFC-881E-E2BCE78DDFCB}" destId="{B526CC6F-043F-4F11-B225-49D64DA89EED}" srcOrd="1" destOrd="0" presId="urn:microsoft.com/office/officeart/2005/8/layout/orgChart1"/>
-    <dgm:cxn modelId="{8D5D5DF1-B83A-47A1-9D28-AE7823A26F43}" type="presOf" srcId="{96A5D882-AB72-41CE-BBE2-AB10054287E4}" destId="{660805AA-D21A-4B2A-9D63-1E7ECAE33D5E}" srcOrd="1" destOrd="0" presId="urn:microsoft.com/office/officeart/2005/8/layout/orgChart1"/>
+    <dgm:cxn modelId="{0F3708C4-C79D-4E22-869C-14B11F5A7FBD}" type="presOf" srcId="{53177778-DE3B-479C-A78A-9B5B22AA61C3}" destId="{3E37014F-D28C-4077-A379-A696D79B4BD5}" srcOrd="0" destOrd="0" presId="urn:microsoft.com/office/officeart/2005/8/layout/orgChart1"/>
+    <dgm:cxn modelId="{54BE1D01-9752-45F4-8F9C-2CF1AAEE8056}" type="presOf" srcId="{2A599375-A359-49F3-A5F5-EBEFC7A98E72}" destId="{DB6EAEB2-EBFB-4152-B68C-39BC0CD8D326}" srcOrd="1" destOrd="0" presId="urn:microsoft.com/office/officeart/2005/8/layout/orgChart1"/>
+    <dgm:cxn modelId="{5DD78C99-E090-4AD3-870D-8C22F8F5B530}" type="presOf" srcId="{45E6C890-9DD1-4A88-90A9-7373AA1F6BF4}" destId="{DA61EB52-CBE4-4372-823A-9D0B0F5AF29F}" srcOrd="0" destOrd="0" presId="urn:microsoft.com/office/officeart/2005/8/layout/orgChart1"/>
+    <dgm:cxn modelId="{A7D01755-1B17-48AC-B1BC-C073370FA629}" type="presOf" srcId="{E5C79F70-E324-477A-B1FD-B4F1803A5FCA}" destId="{700881F2-AFC4-4039-962D-635E851D7FB2}" srcOrd="1" destOrd="0" presId="urn:microsoft.com/office/officeart/2005/8/layout/orgChart1"/>
     <dgm:cxn modelId="{2EB2A2FC-F2DB-40A4-B095-E4AD21075D44}" srcId="{96A5D882-AB72-41CE-BBE2-AB10054287E4}" destId="{E5C79F70-E324-477A-B1FD-B4F1803A5FCA}" srcOrd="3" destOrd="0" parTransId="{239048B2-3F8F-4908-AF80-5D36626E5FCC}" sibTransId="{E1FCFBDB-D507-413B-B9C2-68ABAF28A2F0}"/>
-    <dgm:cxn modelId="{48CEAE7D-82DB-4D6C-A73F-7AC9B95427A1}" type="presOf" srcId="{2A599375-A359-49F3-A5F5-EBEFC7A98E72}" destId="{DB6EAEB2-EBFB-4152-B68C-39BC0CD8D326}" srcOrd="1" destOrd="0" presId="urn:microsoft.com/office/officeart/2005/8/layout/orgChart1"/>
-    <dgm:cxn modelId="{29CDBD4F-AF03-40CD-AC0A-AFF50B855EEB}" type="presOf" srcId="{45E6C890-9DD1-4A88-90A9-7373AA1F6BF4}" destId="{DA61EB52-CBE4-4372-823A-9D0B0F5AF29F}" srcOrd="0" destOrd="0" presId="urn:microsoft.com/office/officeart/2005/8/layout/orgChart1"/>
+    <dgm:cxn modelId="{C3E1F34C-B873-47DE-A9CD-E83FF0A4CC53}" type="presOf" srcId="{2A599375-A359-49F3-A5F5-EBEFC7A98E72}" destId="{B99A5641-89C7-45F3-A0BF-D0A9A5180A44}" srcOrd="0" destOrd="0" presId="urn:microsoft.com/office/officeart/2005/8/layout/orgChart1"/>
     <dgm:cxn modelId="{9004F894-A726-42F8-9D06-F28C83BC468E}" srcId="{4329154B-CE95-40B3-AB85-F8EBF6C983F1}" destId="{7BA8BDDD-CEAD-45F6-AA64-4346795DB790}" srcOrd="1" destOrd="0" parTransId="{5CECAB99-1D7B-4EF5-8FE9-D2BA736C6910}" sibTransId="{2F8BC26F-A69F-486A-BDFE-57C7AFEEE518}"/>
-    <dgm:cxn modelId="{9CDAADF6-8052-49E3-AEE0-0D4BC59A5C12}" type="presOf" srcId="{389487D1-A534-4AFC-881E-E2BCE78DDFCB}" destId="{7E40E6B9-7748-45BB-BEEF-A7619C597578}" srcOrd="0" destOrd="0" presId="urn:microsoft.com/office/officeart/2005/8/layout/orgChart1"/>
+    <dgm:cxn modelId="{BB025681-5392-45B7-9997-EAD91A3C89B5}" type="presOf" srcId="{7D75B986-1154-48E1-8C91-CB0DAB5D1F48}" destId="{B8FACFEF-25AC-4C04-B07C-941538839328}" srcOrd="0" destOrd="0" presId="urn:microsoft.com/office/officeart/2005/8/layout/orgChart1"/>
+    <dgm:cxn modelId="{8B5CA7A6-9E38-440C-A269-1B01E97FB39D}" type="presOf" srcId="{53177778-DE3B-479C-A78A-9B5B22AA61C3}" destId="{B8D152AE-07B3-4C8B-9BE3-26433B9DECAD}" srcOrd="1" destOrd="0" presId="urn:microsoft.com/office/officeart/2005/8/layout/orgChart1"/>
     <dgm:cxn modelId="{EEFC6D63-0D5A-4891-99A7-3E337B95F50C}" srcId="{4329154B-CE95-40B3-AB85-F8EBF6C983F1}" destId="{15E6D939-8B31-40C4-8FD8-4283915791FB}" srcOrd="2" destOrd="0" parTransId="{06BB226F-616E-4E23-916E-C6A7218A203B}" sibTransId="{626D9D97-EA94-4428-A062-88703124BCE0}"/>
-    <dgm:cxn modelId="{88C89702-F438-494A-BB52-7E1A2FADB414}" type="presOf" srcId="{E5C79F70-E324-477A-B1FD-B4F1803A5FCA}" destId="{700881F2-AFC4-4039-962D-635E851D7FB2}" srcOrd="1" destOrd="0" presId="urn:microsoft.com/office/officeart/2005/8/layout/orgChart1"/>
-    <dgm:cxn modelId="{DABEAF42-D065-4641-B27A-3F3DF691A25F}" type="presOf" srcId="{06BB226F-616E-4E23-916E-C6A7218A203B}" destId="{CD9600FE-CF1D-47E6-A9B8-665D47D4929D}" srcOrd="0" destOrd="0" presId="urn:microsoft.com/office/officeart/2005/8/layout/orgChart1"/>
-    <dgm:cxn modelId="{57CAEB71-59AB-4288-8D40-F933909CAA3B}" type="presOf" srcId="{5CECAB99-1D7B-4EF5-8FE9-D2BA736C6910}" destId="{8D0D5334-0255-467A-9400-F8A8FE5851C7}" srcOrd="0" destOrd="0" presId="urn:microsoft.com/office/officeart/2005/8/layout/orgChart1"/>
-    <dgm:cxn modelId="{1756F829-E502-4955-AEC3-54647DC55B61}" type="presOf" srcId="{8B930893-4C85-4E1C-86CC-E1F4272954C5}" destId="{B484DDCB-B9CC-408C-94D3-86E16087DC91}" srcOrd="0" destOrd="0" presId="urn:microsoft.com/office/officeart/2005/8/layout/orgChart1"/>
-    <dgm:cxn modelId="{62144FDD-2AE9-465B-ACA3-0B95AE382974}" type="presOf" srcId="{C4377CE5-C9A6-4C9C-9291-5E8EDE10E706}" destId="{DD517F7A-5606-4F53-9C10-E6372AFFDF00}" srcOrd="0" destOrd="0" presId="urn:microsoft.com/office/officeart/2005/8/layout/orgChart1"/>
-    <dgm:cxn modelId="{48B154A1-4225-44AA-B353-B3948801CDAB}" type="presOf" srcId="{88F2376B-5AEA-4276-B53D-4E967D238CC8}" destId="{89DBFB6A-6786-4B57-9426-49E6413FAB94}" srcOrd="0" destOrd="0" presId="urn:microsoft.com/office/officeart/2005/8/layout/orgChart1"/>
-    <dgm:cxn modelId="{F9A27B9B-288F-4979-A296-14BDD3D20657}" type="presOf" srcId="{2A599375-A359-49F3-A5F5-EBEFC7A98E72}" destId="{B99A5641-89C7-45F3-A0BF-D0A9A5180A44}" srcOrd="0" destOrd="0" presId="urn:microsoft.com/office/officeart/2005/8/layout/orgChart1"/>
-    <dgm:cxn modelId="{06A91ED6-B54E-44C4-B6A7-5DF0C7FE7613}" type="presParOf" srcId="{DA61EB52-CBE4-4372-823A-9D0B0F5AF29F}" destId="{6785D4D5-E6C6-4012-B7B0-66FF309E0D7F}" srcOrd="0" destOrd="0" presId="urn:microsoft.com/office/officeart/2005/8/layout/orgChart1"/>
-    <dgm:cxn modelId="{4B0381BB-6356-4684-A997-DFF018C867D1}" type="presParOf" srcId="{6785D4D5-E6C6-4012-B7B0-66FF309E0D7F}" destId="{ABF85DD8-7351-4241-B5CA-81C547BD7E95}" srcOrd="0" destOrd="0" presId="urn:microsoft.com/office/officeart/2005/8/layout/orgChart1"/>
-    <dgm:cxn modelId="{54C55688-6071-47F6-895D-F8B414DF0CF5}" type="presParOf" srcId="{ABF85DD8-7351-4241-B5CA-81C547BD7E95}" destId="{447D62F8-2570-4531-AC71-AFDA4271B63D}" srcOrd="0" destOrd="0" presId="urn:microsoft.com/office/officeart/2005/8/layout/orgChart1"/>
-    <dgm:cxn modelId="{12823135-F511-4FCD-BB40-E09DBB825C26}" type="presParOf" srcId="{ABF85DD8-7351-4241-B5CA-81C547BD7E95}" destId="{47908DCC-319E-4C79-A1EE-9B0210710BD1}" srcOrd="1" destOrd="0" presId="urn:microsoft.com/office/officeart/2005/8/layout/orgChart1"/>
-    <dgm:cxn modelId="{DF83DDB1-4A27-4A84-AB9D-A1CB2FBE692A}" type="presParOf" srcId="{6785D4D5-E6C6-4012-B7B0-66FF309E0D7F}" destId="{8833D6E9-1BAF-4236-96D3-1BF06A8B66CD}" srcOrd="1" destOrd="0" presId="urn:microsoft.com/office/officeart/2005/8/layout/orgChart1"/>
-    <dgm:cxn modelId="{1E66C189-5F2D-42E1-92DB-87AF856DF5DA}" type="presParOf" srcId="{8833D6E9-1BAF-4236-96D3-1BF06A8B66CD}" destId="{FEB7C362-3907-45E0-9764-7F31DDE07B86}" srcOrd="0" destOrd="0" presId="urn:microsoft.com/office/officeart/2005/8/layout/orgChart1"/>
-    <dgm:cxn modelId="{53D87D75-251C-44F2-8578-BB9C3B7EC96B}" type="presParOf" srcId="{8833D6E9-1BAF-4236-96D3-1BF06A8B66CD}" destId="{792171E7-7201-4D70-B264-7C705BAA04AC}" srcOrd="1" destOrd="0" presId="urn:microsoft.com/office/officeart/2005/8/layout/orgChart1"/>
-    <dgm:cxn modelId="{2BA62F26-5C8E-46E4-9238-77F2F0B476D3}" type="presParOf" srcId="{792171E7-7201-4D70-B264-7C705BAA04AC}" destId="{63539D5E-7641-447F-8C2F-F916B573D8C3}" srcOrd="0" destOrd="0" presId="urn:microsoft.com/office/officeart/2005/8/layout/orgChart1"/>
-    <dgm:cxn modelId="{3EBD838D-37AA-4048-84FA-DC19026CAFD7}" type="presParOf" srcId="{63539D5E-7641-447F-8C2F-F916B573D8C3}" destId="{3E37014F-D28C-4077-A379-A696D79B4BD5}" srcOrd="0" destOrd="0" presId="urn:microsoft.com/office/officeart/2005/8/layout/orgChart1"/>
-    <dgm:cxn modelId="{ABB739B3-EC43-4914-A66B-6BA6E171B350}" type="presParOf" srcId="{63539D5E-7641-447F-8C2F-F916B573D8C3}" destId="{B8D152AE-07B3-4C8B-9BE3-26433B9DECAD}" srcOrd="1" destOrd="0" presId="urn:microsoft.com/office/officeart/2005/8/layout/orgChart1"/>
-    <dgm:cxn modelId="{8D2713F9-9825-4C19-AA63-96D8BC4A090E}" type="presParOf" srcId="{792171E7-7201-4D70-B264-7C705BAA04AC}" destId="{892EC7D3-508E-4C2B-878E-DA3E6C8AF0B0}" srcOrd="1" destOrd="0" presId="urn:microsoft.com/office/officeart/2005/8/layout/orgChart1"/>
-    <dgm:cxn modelId="{8D065750-3DE8-4A0D-B5D4-49D83B060DEB}" type="presParOf" srcId="{792171E7-7201-4D70-B264-7C705BAA04AC}" destId="{496BD0DB-FB90-4FE2-A02F-C8A348DDDB14}" srcOrd="2" destOrd="0" presId="urn:microsoft.com/office/officeart/2005/8/layout/orgChart1"/>
-    <dgm:cxn modelId="{DCA1A9AB-A2FB-4D37-B94C-027458AA8B51}" type="presParOf" srcId="{8833D6E9-1BAF-4236-96D3-1BF06A8B66CD}" destId="{8D0D5334-0255-467A-9400-F8A8FE5851C7}" srcOrd="2" destOrd="0" presId="urn:microsoft.com/office/officeart/2005/8/layout/orgChart1"/>
-    <dgm:cxn modelId="{66E4A366-DD53-4BDA-BE6C-5D8A60D30083}" type="presParOf" srcId="{8833D6E9-1BAF-4236-96D3-1BF06A8B66CD}" destId="{95253BDE-C542-4DEE-84F1-C49977B4E1EE}" srcOrd="3" destOrd="0" presId="urn:microsoft.com/office/officeart/2005/8/layout/orgChart1"/>
-    <dgm:cxn modelId="{0CCA43AF-394F-481D-9A8C-222FA6F41DB4}" type="presParOf" srcId="{95253BDE-C542-4DEE-84F1-C49977B4E1EE}" destId="{AAC54272-6DE8-4A25-8705-5982B9281064}" srcOrd="0" destOrd="0" presId="urn:microsoft.com/office/officeart/2005/8/layout/orgChart1"/>
-    <dgm:cxn modelId="{379C5EFE-1E66-4042-A10A-508D2D33E55D}" type="presParOf" srcId="{AAC54272-6DE8-4A25-8705-5982B9281064}" destId="{8C0AAF49-59F7-4FEA-A121-43AD8EBAAE65}" srcOrd="0" destOrd="0" presId="urn:microsoft.com/office/officeart/2005/8/layout/orgChart1"/>
-    <dgm:cxn modelId="{C40F780E-069A-4A9F-BED3-6D0A7611F183}" type="presParOf" srcId="{AAC54272-6DE8-4A25-8705-5982B9281064}" destId="{5525896F-1D90-41A7-AEB5-0033B589EEE1}" srcOrd="1" destOrd="0" presId="urn:microsoft.com/office/officeart/2005/8/layout/orgChart1"/>
-    <dgm:cxn modelId="{CC724107-E9DE-4E21-807D-C50F4C107AE7}" type="presParOf" srcId="{95253BDE-C542-4DEE-84F1-C49977B4E1EE}" destId="{9DE1DE11-B37D-4A57-9111-AAEFB5BFA1F2}" srcOrd="1" destOrd="0" presId="urn:microsoft.com/office/officeart/2005/8/layout/orgChart1"/>
-    <dgm:cxn modelId="{6DD90616-F130-4DE7-91DE-F15B398AEAE3}" type="presParOf" srcId="{95253BDE-C542-4DEE-84F1-C49977B4E1EE}" destId="{801B21DB-3497-483B-AC81-569A3F7DF5C4}" srcOrd="2" destOrd="0" presId="urn:microsoft.com/office/officeart/2005/8/layout/orgChart1"/>
-    <dgm:cxn modelId="{6827DEEA-E35F-4D6F-8488-A5F6607540A5}" type="presParOf" srcId="{8833D6E9-1BAF-4236-96D3-1BF06A8B66CD}" destId="{CD9600FE-CF1D-47E6-A9B8-665D47D4929D}" srcOrd="4" destOrd="0" presId="urn:microsoft.com/office/officeart/2005/8/layout/orgChart1"/>
-    <dgm:cxn modelId="{8642209C-15E0-4697-961E-ABBB47779E66}" type="presParOf" srcId="{8833D6E9-1BAF-4236-96D3-1BF06A8B66CD}" destId="{1A2DDF95-447D-4F5B-89C9-A7607CFBE9D5}" srcOrd="5" destOrd="0" presId="urn:microsoft.com/office/officeart/2005/8/layout/orgChart1"/>
-    <dgm:cxn modelId="{83A3DFCE-AA37-4745-9D79-8270D61D6133}" type="presParOf" srcId="{1A2DDF95-447D-4F5B-89C9-A7607CFBE9D5}" destId="{BA570EEA-2F92-4DD6-832C-76F81B45D3EA}" srcOrd="0" destOrd="0" presId="urn:microsoft.com/office/officeart/2005/8/layout/orgChart1"/>
-    <dgm:cxn modelId="{A9EFDB0E-1BD4-40A6-87B5-0210B80E7948}" type="presParOf" srcId="{BA570EEA-2F92-4DD6-832C-76F81B45D3EA}" destId="{55485C6A-DBBB-44B4-BA2D-E36234FD58B0}" srcOrd="0" destOrd="0" presId="urn:microsoft.com/office/officeart/2005/8/layout/orgChart1"/>
-    <dgm:cxn modelId="{AA77EADE-5389-4164-9009-957C58CAAF68}" type="presParOf" srcId="{BA570EEA-2F92-4DD6-832C-76F81B45D3EA}" destId="{D9A7176E-AA75-4C5B-B715-5852D38E481F}" srcOrd="1" destOrd="0" presId="urn:microsoft.com/office/officeart/2005/8/layout/orgChart1"/>
-    <dgm:cxn modelId="{EEC0E3A6-E118-4D30-9206-823785AD6DC6}" type="presParOf" srcId="{1A2DDF95-447D-4F5B-89C9-A7607CFBE9D5}" destId="{A14B397F-C115-4AAE-A6FD-D9909A3C569A}" srcOrd="1" destOrd="0" presId="urn:microsoft.com/office/officeart/2005/8/layout/orgChart1"/>
-    <dgm:cxn modelId="{48A0FDAB-3DBA-4935-B235-FBD84F8C5709}" type="presParOf" srcId="{A14B397F-C115-4AAE-A6FD-D9909A3C569A}" destId="{AAB3D02D-6D75-46DF-BCC5-EF05BCFCD501}" srcOrd="0" destOrd="0" presId="urn:microsoft.com/office/officeart/2005/8/layout/orgChart1"/>
-    <dgm:cxn modelId="{F17FCFD6-8213-4728-B45E-F671C65F4E7F}" type="presParOf" srcId="{A14B397F-C115-4AAE-A6FD-D9909A3C569A}" destId="{EFED2A2E-1DF0-46FC-BC81-1D5CDC90CDF1}" srcOrd="1" destOrd="0" presId="urn:microsoft.com/office/officeart/2005/8/layout/orgChart1"/>
-    <dgm:cxn modelId="{EA909573-B912-46CD-BB33-349D9567F715}" type="presParOf" srcId="{EFED2A2E-1DF0-46FC-BC81-1D5CDC90CDF1}" destId="{DC2A0B69-50E2-42E8-9437-C3B47867F049}" srcOrd="0" destOrd="0" presId="urn:microsoft.com/office/officeart/2005/8/layout/orgChart1"/>
-    <dgm:cxn modelId="{29CCD9B9-0952-4836-878B-CF0949B34330}" type="presParOf" srcId="{DC2A0B69-50E2-42E8-9437-C3B47867F049}" destId="{A614130B-41BE-40C3-9CA9-7CFE5DC9535A}" srcOrd="0" destOrd="0" presId="urn:microsoft.com/office/officeart/2005/8/layout/orgChart1"/>
-    <dgm:cxn modelId="{022A7C99-2030-4335-B971-3C59150F7878}" type="presParOf" srcId="{DC2A0B69-50E2-42E8-9437-C3B47867F049}" destId="{660805AA-D21A-4B2A-9D63-1E7ECAE33D5E}" srcOrd="1" destOrd="0" presId="urn:microsoft.com/office/officeart/2005/8/layout/orgChart1"/>
-    <dgm:cxn modelId="{7210F81B-1408-48A3-A21F-90D45A58B390}" type="presParOf" srcId="{EFED2A2E-1DF0-46FC-BC81-1D5CDC90CDF1}" destId="{8822DE6B-3BA2-4823-B0DF-EDA162BFE859}" srcOrd="1" destOrd="0" presId="urn:microsoft.com/office/officeart/2005/8/layout/orgChart1"/>
-    <dgm:cxn modelId="{73A2CFC6-2EF9-4E75-99F4-0BEB1E66F96A}" type="presParOf" srcId="{8822DE6B-3BA2-4823-B0DF-EDA162BFE859}" destId="{89DBFB6A-6786-4B57-9426-49E6413FAB94}" srcOrd="0" destOrd="0" presId="urn:microsoft.com/office/officeart/2005/8/layout/orgChart1"/>
-    <dgm:cxn modelId="{3561E897-4FD8-469A-9494-3029999EC6D9}" type="presParOf" srcId="{8822DE6B-3BA2-4823-B0DF-EDA162BFE859}" destId="{39A43712-3D6C-4621-BC93-866140C920F0}" srcOrd="1" destOrd="0" presId="urn:microsoft.com/office/officeart/2005/8/layout/orgChart1"/>
-    <dgm:cxn modelId="{6BA728E7-3D10-4E68-9F68-09ECC7285624}" type="presParOf" srcId="{39A43712-3D6C-4621-BC93-866140C920F0}" destId="{09258E56-60F2-4272-954A-6A97DC63BB3D}" srcOrd="0" destOrd="0" presId="urn:microsoft.com/office/officeart/2005/8/layout/orgChart1"/>
-    <dgm:cxn modelId="{E9A986FE-766F-41CA-A802-B51121B37823}" type="presParOf" srcId="{09258E56-60F2-4272-954A-6A97DC63BB3D}" destId="{AD62EE4C-CC25-4181-B5EE-2B71DB273855}" srcOrd="0" destOrd="0" presId="urn:microsoft.com/office/officeart/2005/8/layout/orgChart1"/>
-    <dgm:cxn modelId="{256188F2-7159-4099-9C82-453E1522E3D0}" type="presParOf" srcId="{09258E56-60F2-4272-954A-6A97DC63BB3D}" destId="{0895567C-2786-4840-9D5C-31A665A233E7}" srcOrd="1" destOrd="0" presId="urn:microsoft.com/office/officeart/2005/8/layout/orgChart1"/>
-    <dgm:cxn modelId="{B49C092D-952E-4BBE-8A50-0AB960A41EA3}" type="presParOf" srcId="{39A43712-3D6C-4621-BC93-866140C920F0}" destId="{6B0BF609-093A-4291-9339-E91948F3F5EB}" srcOrd="1" destOrd="0" presId="urn:microsoft.com/office/officeart/2005/8/layout/orgChart1"/>
-    <dgm:cxn modelId="{CE39247C-C578-49C7-BA69-08B191589AC3}" type="presParOf" srcId="{39A43712-3D6C-4621-BC93-866140C920F0}" destId="{488BE79D-536E-4CF7-9983-CED6432499D8}" srcOrd="2" destOrd="0" presId="urn:microsoft.com/office/officeart/2005/8/layout/orgChart1"/>
-    <dgm:cxn modelId="{47C4366C-A3D1-4076-8D46-3565529BF76C}" type="presParOf" srcId="{8822DE6B-3BA2-4823-B0DF-EDA162BFE859}" destId="{DD517F7A-5606-4F53-9C10-E6372AFFDF00}" srcOrd="2" destOrd="0" presId="urn:microsoft.com/office/officeart/2005/8/layout/orgChart1"/>
-    <dgm:cxn modelId="{9E9E6E8B-08B9-4247-AFE1-3C384F08997E}" type="presParOf" srcId="{8822DE6B-3BA2-4823-B0DF-EDA162BFE859}" destId="{7435B60E-1B3D-469C-A996-14A0EADD9ED2}" srcOrd="3" destOrd="0" presId="urn:microsoft.com/office/officeart/2005/8/layout/orgChart1"/>
-    <dgm:cxn modelId="{80915CF4-CE7A-47BB-8C10-42E63BD6AEB0}" type="presParOf" srcId="{7435B60E-1B3D-469C-A996-14A0EADD9ED2}" destId="{0DB34C75-CAFD-4E69-829F-2309EBA06A3A}" srcOrd="0" destOrd="0" presId="urn:microsoft.com/office/officeart/2005/8/layout/orgChart1"/>
-    <dgm:cxn modelId="{00E25033-0DD6-4A31-99F2-5DB04E82249E}" type="presParOf" srcId="{0DB34C75-CAFD-4E69-829F-2309EBA06A3A}" destId="{B484DDCB-B9CC-408C-94D3-86E16087DC91}" srcOrd="0" destOrd="0" presId="urn:microsoft.com/office/officeart/2005/8/layout/orgChart1"/>
-    <dgm:cxn modelId="{E5BB0B26-7BC4-4573-AE98-8BE711558B37}" type="presParOf" srcId="{0DB34C75-CAFD-4E69-829F-2309EBA06A3A}" destId="{A93421BD-80C2-4885-B9DF-C30DBB0FA87D}" srcOrd="1" destOrd="0" presId="urn:microsoft.com/office/officeart/2005/8/layout/orgChart1"/>
-    <dgm:cxn modelId="{98474206-59E8-43C6-94C3-1C798FFAF4F4}" type="presParOf" srcId="{7435B60E-1B3D-469C-A996-14A0EADD9ED2}" destId="{A6F8E5FF-E477-4FE5-A08C-800D1DCCD22D}" srcOrd="1" destOrd="0" presId="urn:microsoft.com/office/officeart/2005/8/layout/orgChart1"/>
-    <dgm:cxn modelId="{A77806CC-88F1-47F3-90C3-25A10728B59A}" type="presParOf" srcId="{7435B60E-1B3D-469C-A996-14A0EADD9ED2}" destId="{440BF788-121D-4641-BD27-7DBAA94A8759}" srcOrd="2" destOrd="0" presId="urn:microsoft.com/office/officeart/2005/8/layout/orgChart1"/>
-    <dgm:cxn modelId="{EDAF10FA-206A-42FA-B8CA-447F541B1FD4}" type="presParOf" srcId="{8822DE6B-3BA2-4823-B0DF-EDA162BFE859}" destId="{6C6A87FC-6F85-4678-82F0-E6BCF2A70259}" srcOrd="4" destOrd="0" presId="urn:microsoft.com/office/officeart/2005/8/layout/orgChart1"/>
-    <dgm:cxn modelId="{D9C4FFF5-F874-400C-954F-8F587182A63C}" type="presParOf" srcId="{8822DE6B-3BA2-4823-B0DF-EDA162BFE859}" destId="{E6780EED-3241-40B8-A967-695AB79CB9CB}" srcOrd="5" destOrd="0" presId="urn:microsoft.com/office/officeart/2005/8/layout/orgChart1"/>
-    <dgm:cxn modelId="{BC3E6D38-2CE3-41CD-9DB4-EFC66D8066BD}" type="presParOf" srcId="{E6780EED-3241-40B8-A967-695AB79CB9CB}" destId="{C9B51ED8-2756-4B05-98CD-AF07FFA48BB0}" srcOrd="0" destOrd="0" presId="urn:microsoft.com/office/officeart/2005/8/layout/orgChart1"/>
-    <dgm:cxn modelId="{65092D7D-4E85-47B5-8B4B-175619603A28}" type="presParOf" srcId="{C9B51ED8-2756-4B05-98CD-AF07FFA48BB0}" destId="{7E40E6B9-7748-45BB-BEEF-A7619C597578}" srcOrd="0" destOrd="0" presId="urn:microsoft.com/office/officeart/2005/8/layout/orgChart1"/>
-    <dgm:cxn modelId="{2B56A6DF-A2E6-4B99-9304-4B24066C0618}" type="presParOf" srcId="{C9B51ED8-2756-4B05-98CD-AF07FFA48BB0}" destId="{B526CC6F-043F-4F11-B225-49D64DA89EED}" srcOrd="1" destOrd="0" presId="urn:microsoft.com/office/officeart/2005/8/layout/orgChart1"/>
-    <dgm:cxn modelId="{F571BC77-B9F6-4EC6-9865-68F78222F1AC}" type="presParOf" srcId="{E6780EED-3241-40B8-A967-695AB79CB9CB}" destId="{B712A914-FA7B-4E6C-8313-34184ACA90DE}" srcOrd="1" destOrd="0" presId="urn:microsoft.com/office/officeart/2005/8/layout/orgChart1"/>
-    <dgm:cxn modelId="{13A7986A-BCDD-4354-B599-F7B910DDCD3C}" type="presParOf" srcId="{E6780EED-3241-40B8-A967-695AB79CB9CB}" destId="{3228720E-7129-42DD-9A8B-B374860EC728}" srcOrd="2" destOrd="0" presId="urn:microsoft.com/office/officeart/2005/8/layout/orgChart1"/>
-    <dgm:cxn modelId="{2EC76330-86CE-4DF8-ABB9-69336A9FFD4A}" type="presParOf" srcId="{8822DE6B-3BA2-4823-B0DF-EDA162BFE859}" destId="{3ED088C3-79FF-48A6-9C95-BA4428E847FE}" srcOrd="6" destOrd="0" presId="urn:microsoft.com/office/officeart/2005/8/layout/orgChart1"/>
-    <dgm:cxn modelId="{66FDACFD-B49B-4C79-8C1C-7C837AECD14B}" type="presParOf" srcId="{8822DE6B-3BA2-4823-B0DF-EDA162BFE859}" destId="{F3445D81-DE9A-4081-BC84-6C768CC52C0C}" srcOrd="7" destOrd="0" presId="urn:microsoft.com/office/officeart/2005/8/layout/orgChart1"/>
-    <dgm:cxn modelId="{ABDB606A-4C33-46EB-98A4-C2FA12C57F22}" type="presParOf" srcId="{F3445D81-DE9A-4081-BC84-6C768CC52C0C}" destId="{9903A1E3-9E8A-48DA-8594-1CF6F19C378E}" srcOrd="0" destOrd="0" presId="urn:microsoft.com/office/officeart/2005/8/layout/orgChart1"/>
-    <dgm:cxn modelId="{9FBD1D95-234F-4552-ABB6-A2334899045C}" type="presParOf" srcId="{9903A1E3-9E8A-48DA-8594-1CF6F19C378E}" destId="{AC22BE0E-0ED4-4063-A3A3-F5BD02E65763}" srcOrd="0" destOrd="0" presId="urn:microsoft.com/office/officeart/2005/8/layout/orgChart1"/>
-    <dgm:cxn modelId="{6BEF5E87-308D-4920-B0A8-0D69CB4422AC}" type="presParOf" srcId="{9903A1E3-9E8A-48DA-8594-1CF6F19C378E}" destId="{700881F2-AFC4-4039-962D-635E851D7FB2}" srcOrd="1" destOrd="0" presId="urn:microsoft.com/office/officeart/2005/8/layout/orgChart1"/>
-    <dgm:cxn modelId="{0D1CF1EC-2443-4C38-A23A-E04202E4FA14}" type="presParOf" srcId="{F3445D81-DE9A-4081-BC84-6C768CC52C0C}" destId="{10FCAD88-A834-4A26-84ED-F5722CD0A1E4}" srcOrd="1" destOrd="0" presId="urn:microsoft.com/office/officeart/2005/8/layout/orgChart1"/>
-    <dgm:cxn modelId="{D17E3917-87D1-4E45-951C-BAF180BDBA3F}" type="presParOf" srcId="{F3445D81-DE9A-4081-BC84-6C768CC52C0C}" destId="{527B9704-4F9F-49E2-9925-1F6CA548F10A}" srcOrd="2" destOrd="0" presId="urn:microsoft.com/office/officeart/2005/8/layout/orgChart1"/>
-    <dgm:cxn modelId="{B09785F7-9520-43C1-ABA8-3A2A6D4E6E43}" type="presParOf" srcId="{EFED2A2E-1DF0-46FC-BC81-1D5CDC90CDF1}" destId="{3BC93D39-14DC-4C8D-A0EB-F2DA4BD2D71D}" srcOrd="2" destOrd="0" presId="urn:microsoft.com/office/officeart/2005/8/layout/orgChart1"/>
-    <dgm:cxn modelId="{6DADBAE9-9699-4C89-9614-E5CD48ACA61A}" type="presParOf" srcId="{1A2DDF95-447D-4F5B-89C9-A7607CFBE9D5}" destId="{6BDF52C3-A3AD-465C-BAC6-87DFFC948CA5}" srcOrd="2" destOrd="0" presId="urn:microsoft.com/office/officeart/2005/8/layout/orgChart1"/>
-    <dgm:cxn modelId="{1B3C2B01-01A2-4686-A512-67E9E27D41EA}" type="presParOf" srcId="{8833D6E9-1BAF-4236-96D3-1BF06A8B66CD}" destId="{B8FACFEF-25AC-4C04-B07C-941538839328}" srcOrd="6" destOrd="0" presId="urn:microsoft.com/office/officeart/2005/8/layout/orgChart1"/>
-    <dgm:cxn modelId="{0E004DE1-CF5C-400C-B230-D5691351F185}" type="presParOf" srcId="{8833D6E9-1BAF-4236-96D3-1BF06A8B66CD}" destId="{8DA32ED8-5E80-4A0C-8B43-99646D3CCA01}" srcOrd="7" destOrd="0" presId="urn:microsoft.com/office/officeart/2005/8/layout/orgChart1"/>
-    <dgm:cxn modelId="{0111707B-B23D-4AD0-A14C-A276F20A0F5B}" type="presParOf" srcId="{8DA32ED8-5E80-4A0C-8B43-99646D3CCA01}" destId="{092FECF7-DBE9-4650-9B1F-A8FD5C222345}" srcOrd="0" destOrd="0" presId="urn:microsoft.com/office/officeart/2005/8/layout/orgChart1"/>
-    <dgm:cxn modelId="{B19CF1D0-84F6-4079-84A1-3990A87A0143}" type="presParOf" srcId="{092FECF7-DBE9-4650-9B1F-A8FD5C222345}" destId="{B99A5641-89C7-45F3-A0BF-D0A9A5180A44}" srcOrd="0" destOrd="0" presId="urn:microsoft.com/office/officeart/2005/8/layout/orgChart1"/>
-    <dgm:cxn modelId="{BD1E5764-83D3-4F9E-BCF4-9A444452732B}" type="presParOf" srcId="{092FECF7-DBE9-4650-9B1F-A8FD5C222345}" destId="{DB6EAEB2-EBFB-4152-B68C-39BC0CD8D326}" srcOrd="1" destOrd="0" presId="urn:microsoft.com/office/officeart/2005/8/layout/orgChart1"/>
-    <dgm:cxn modelId="{CA67CEE7-2B1E-42B8-8616-97AFB2EF7E3E}" type="presParOf" srcId="{8DA32ED8-5E80-4A0C-8B43-99646D3CCA01}" destId="{0E367BE2-BC9B-45AE-9427-41AC12D9BB7A}" srcOrd="1" destOrd="0" presId="urn:microsoft.com/office/officeart/2005/8/layout/orgChart1"/>
-    <dgm:cxn modelId="{4BA565C2-2B82-4AA0-8215-1EFB04D1C81D}" type="presParOf" srcId="{8DA32ED8-5E80-4A0C-8B43-99646D3CCA01}" destId="{F4585DA1-E6A6-46DF-ACF9-608CBF0C449D}" srcOrd="2" destOrd="0" presId="urn:microsoft.com/office/officeart/2005/8/layout/orgChart1"/>
-    <dgm:cxn modelId="{24EF0522-058B-4243-B711-01754B4B565F}" type="presParOf" srcId="{6785D4D5-E6C6-4012-B7B0-66FF309E0D7F}" destId="{71CA4A33-A8E8-4864-A98A-A49CCF7043F2}" srcOrd="2" destOrd="0" presId="urn:microsoft.com/office/officeart/2005/8/layout/orgChart1"/>
+    <dgm:cxn modelId="{65213D4D-DE17-4DCD-A5EF-11FB5FFB777E}" type="presOf" srcId="{4329154B-CE95-40B3-AB85-F8EBF6C983F1}" destId="{47908DCC-319E-4C79-A1EE-9B0210710BD1}" srcOrd="1" destOrd="0" presId="urn:microsoft.com/office/officeart/2005/8/layout/orgChart1"/>
+    <dgm:cxn modelId="{8B3ED559-D0CE-444A-8CF2-6966B7EE8091}" type="presOf" srcId="{8B930893-4C85-4E1C-86CC-E1F4272954C5}" destId="{B484DDCB-B9CC-408C-94D3-86E16087DC91}" srcOrd="0" destOrd="0" presId="urn:microsoft.com/office/officeart/2005/8/layout/orgChart1"/>
+    <dgm:cxn modelId="{968EC4A0-FE64-4295-BF69-47EF0C384AE8}" type="presOf" srcId="{15E6D939-8B31-40C4-8FD8-4283915791FB}" destId="{D9A7176E-AA75-4C5B-B715-5852D38E481F}" srcOrd="1" destOrd="0" presId="urn:microsoft.com/office/officeart/2005/8/layout/orgChart1"/>
+    <dgm:cxn modelId="{E13242D0-D371-48D6-88DE-ADA5B5C412A4}" type="presOf" srcId="{E5C79F70-E324-477A-B1FD-B4F1803A5FCA}" destId="{AC22BE0E-0ED4-4063-A3A3-F5BD02E65763}" srcOrd="0" destOrd="0" presId="urn:microsoft.com/office/officeart/2005/8/layout/orgChart1"/>
+    <dgm:cxn modelId="{C2F437FB-4C98-4BA4-9878-4FCC4E6A5455}" type="presOf" srcId="{96F5A981-428A-460F-B608-5E33A1588D75}" destId="{6C6A87FC-6F85-4678-82F0-E6BCF2A70259}" srcOrd="0" destOrd="0" presId="urn:microsoft.com/office/officeart/2005/8/layout/orgChart1"/>
+    <dgm:cxn modelId="{EAD61357-B46D-44CB-9004-CC07575BB713}" type="presParOf" srcId="{DA61EB52-CBE4-4372-823A-9D0B0F5AF29F}" destId="{6785D4D5-E6C6-4012-B7B0-66FF309E0D7F}" srcOrd="0" destOrd="0" presId="urn:microsoft.com/office/officeart/2005/8/layout/orgChart1"/>
+    <dgm:cxn modelId="{0225F8A9-7FFF-4143-9790-4EA57EF268C9}" type="presParOf" srcId="{6785D4D5-E6C6-4012-B7B0-66FF309E0D7F}" destId="{ABF85DD8-7351-4241-B5CA-81C547BD7E95}" srcOrd="0" destOrd="0" presId="urn:microsoft.com/office/officeart/2005/8/layout/orgChart1"/>
+    <dgm:cxn modelId="{51E63AD9-3FFB-4045-9C7F-BB48D55427BE}" type="presParOf" srcId="{ABF85DD8-7351-4241-B5CA-81C547BD7E95}" destId="{447D62F8-2570-4531-AC71-AFDA4271B63D}" srcOrd="0" destOrd="0" presId="urn:microsoft.com/office/officeart/2005/8/layout/orgChart1"/>
+    <dgm:cxn modelId="{25EDF29A-5999-44B1-AD95-6352FB976C4E}" type="presParOf" srcId="{ABF85DD8-7351-4241-B5CA-81C547BD7E95}" destId="{47908DCC-319E-4C79-A1EE-9B0210710BD1}" srcOrd="1" destOrd="0" presId="urn:microsoft.com/office/officeart/2005/8/layout/orgChart1"/>
+    <dgm:cxn modelId="{61AAFE23-97FF-44EB-8CB5-1F4F2C1908DC}" type="presParOf" srcId="{6785D4D5-E6C6-4012-B7B0-66FF309E0D7F}" destId="{8833D6E9-1BAF-4236-96D3-1BF06A8B66CD}" srcOrd="1" destOrd="0" presId="urn:microsoft.com/office/officeart/2005/8/layout/orgChart1"/>
+    <dgm:cxn modelId="{DA60E5AF-7508-4722-B403-101DF823CA5A}" type="presParOf" srcId="{8833D6E9-1BAF-4236-96D3-1BF06A8B66CD}" destId="{FEB7C362-3907-45E0-9764-7F31DDE07B86}" srcOrd="0" destOrd="0" presId="urn:microsoft.com/office/officeart/2005/8/layout/orgChart1"/>
+    <dgm:cxn modelId="{ECABE114-0D1F-45BE-A311-23117F5759FA}" type="presParOf" srcId="{8833D6E9-1BAF-4236-96D3-1BF06A8B66CD}" destId="{792171E7-7201-4D70-B264-7C705BAA04AC}" srcOrd="1" destOrd="0" presId="urn:microsoft.com/office/officeart/2005/8/layout/orgChart1"/>
+    <dgm:cxn modelId="{33532B57-4474-42D3-8FF5-412D36D35D80}" type="presParOf" srcId="{792171E7-7201-4D70-B264-7C705BAA04AC}" destId="{63539D5E-7641-447F-8C2F-F916B573D8C3}" srcOrd="0" destOrd="0" presId="urn:microsoft.com/office/officeart/2005/8/layout/orgChart1"/>
+    <dgm:cxn modelId="{AC4A6DA2-2B4A-4F4E-B25B-9769D9091781}" type="presParOf" srcId="{63539D5E-7641-447F-8C2F-F916B573D8C3}" destId="{3E37014F-D28C-4077-A379-A696D79B4BD5}" srcOrd="0" destOrd="0" presId="urn:microsoft.com/office/officeart/2005/8/layout/orgChart1"/>
+    <dgm:cxn modelId="{10C2C7A2-F9E7-4A85-B1E6-6B6AC6728DCC}" type="presParOf" srcId="{63539D5E-7641-447F-8C2F-F916B573D8C3}" destId="{B8D152AE-07B3-4C8B-9BE3-26433B9DECAD}" srcOrd="1" destOrd="0" presId="urn:microsoft.com/office/officeart/2005/8/layout/orgChart1"/>
+    <dgm:cxn modelId="{27A6F82C-87C1-4A79-BCCC-58062BD29934}" type="presParOf" srcId="{792171E7-7201-4D70-B264-7C705BAA04AC}" destId="{892EC7D3-508E-4C2B-878E-DA3E6C8AF0B0}" srcOrd="1" destOrd="0" presId="urn:microsoft.com/office/officeart/2005/8/layout/orgChart1"/>
+    <dgm:cxn modelId="{79998DFF-8585-4A47-9D94-E58E86E17740}" type="presParOf" srcId="{792171E7-7201-4D70-B264-7C705BAA04AC}" destId="{496BD0DB-FB90-4FE2-A02F-C8A348DDDB14}" srcOrd="2" destOrd="0" presId="urn:microsoft.com/office/officeart/2005/8/layout/orgChart1"/>
+    <dgm:cxn modelId="{096047CF-9D54-424B-B0D4-3BFEF6E7CA36}" type="presParOf" srcId="{8833D6E9-1BAF-4236-96D3-1BF06A8B66CD}" destId="{8D0D5334-0255-467A-9400-F8A8FE5851C7}" srcOrd="2" destOrd="0" presId="urn:microsoft.com/office/officeart/2005/8/layout/orgChart1"/>
+    <dgm:cxn modelId="{7B056A98-14BC-4F54-88B9-1965BC23D75C}" type="presParOf" srcId="{8833D6E9-1BAF-4236-96D3-1BF06A8B66CD}" destId="{95253BDE-C542-4DEE-84F1-C49977B4E1EE}" srcOrd="3" destOrd="0" presId="urn:microsoft.com/office/officeart/2005/8/layout/orgChart1"/>
+    <dgm:cxn modelId="{F276157C-2A08-476D-991A-4CAF4B37212E}" type="presParOf" srcId="{95253BDE-C542-4DEE-84F1-C49977B4E1EE}" destId="{AAC54272-6DE8-4A25-8705-5982B9281064}" srcOrd="0" destOrd="0" presId="urn:microsoft.com/office/officeart/2005/8/layout/orgChart1"/>
+    <dgm:cxn modelId="{E0049F63-D781-40AC-92A5-C34D7C4E9F31}" type="presParOf" srcId="{AAC54272-6DE8-4A25-8705-5982B9281064}" destId="{8C0AAF49-59F7-4FEA-A121-43AD8EBAAE65}" srcOrd="0" destOrd="0" presId="urn:microsoft.com/office/officeart/2005/8/layout/orgChart1"/>
+    <dgm:cxn modelId="{89325A67-1B86-49FC-B9AF-4EFD25B05541}" type="presParOf" srcId="{AAC54272-6DE8-4A25-8705-5982B9281064}" destId="{5525896F-1D90-41A7-AEB5-0033B589EEE1}" srcOrd="1" destOrd="0" presId="urn:microsoft.com/office/officeart/2005/8/layout/orgChart1"/>
+    <dgm:cxn modelId="{65F7DF0E-7C93-4773-B9C7-56269BC8A780}" type="presParOf" srcId="{95253BDE-C542-4DEE-84F1-C49977B4E1EE}" destId="{9DE1DE11-B37D-4A57-9111-AAEFB5BFA1F2}" srcOrd="1" destOrd="0" presId="urn:microsoft.com/office/officeart/2005/8/layout/orgChart1"/>
+    <dgm:cxn modelId="{4854139E-A8F9-48CB-9011-F4B07E280741}" type="presParOf" srcId="{95253BDE-C542-4DEE-84F1-C49977B4E1EE}" destId="{801B21DB-3497-483B-AC81-569A3F7DF5C4}" srcOrd="2" destOrd="0" presId="urn:microsoft.com/office/officeart/2005/8/layout/orgChart1"/>
+    <dgm:cxn modelId="{D4D3BA20-2D26-4C3A-8DE8-AC17AB810859}" type="presParOf" srcId="{8833D6E9-1BAF-4236-96D3-1BF06A8B66CD}" destId="{CD9600FE-CF1D-47E6-A9B8-665D47D4929D}" srcOrd="4" destOrd="0" presId="urn:microsoft.com/office/officeart/2005/8/layout/orgChart1"/>
+    <dgm:cxn modelId="{45BF02FC-0C6F-4359-8654-CF471BFFFAD8}" type="presParOf" srcId="{8833D6E9-1BAF-4236-96D3-1BF06A8B66CD}" destId="{1A2DDF95-447D-4F5B-89C9-A7607CFBE9D5}" srcOrd="5" destOrd="0" presId="urn:microsoft.com/office/officeart/2005/8/layout/orgChart1"/>
+    <dgm:cxn modelId="{73599C9F-8334-4669-A9A9-3C15822A48B6}" type="presParOf" srcId="{1A2DDF95-447D-4F5B-89C9-A7607CFBE9D5}" destId="{BA570EEA-2F92-4DD6-832C-76F81B45D3EA}" srcOrd="0" destOrd="0" presId="urn:microsoft.com/office/officeart/2005/8/layout/orgChart1"/>
+    <dgm:cxn modelId="{EC4A4416-D5E2-4933-AF3C-40D0FD4A7967}" type="presParOf" srcId="{BA570EEA-2F92-4DD6-832C-76F81B45D3EA}" destId="{55485C6A-DBBB-44B4-BA2D-E36234FD58B0}" srcOrd="0" destOrd="0" presId="urn:microsoft.com/office/officeart/2005/8/layout/orgChart1"/>
+    <dgm:cxn modelId="{7D5DEE2D-89F0-4D33-8FE1-78EF8C3A7693}" type="presParOf" srcId="{BA570EEA-2F92-4DD6-832C-76F81B45D3EA}" destId="{D9A7176E-AA75-4C5B-B715-5852D38E481F}" srcOrd="1" destOrd="0" presId="urn:microsoft.com/office/officeart/2005/8/layout/orgChart1"/>
+    <dgm:cxn modelId="{1B814D9D-B50C-4C0A-96EC-A2F6F76E2DAF}" type="presParOf" srcId="{1A2DDF95-447D-4F5B-89C9-A7607CFBE9D5}" destId="{A14B397F-C115-4AAE-A6FD-D9909A3C569A}" srcOrd="1" destOrd="0" presId="urn:microsoft.com/office/officeart/2005/8/layout/orgChart1"/>
+    <dgm:cxn modelId="{A5E9D5FB-B13E-4DDD-A6D2-D73BE5739D45}" type="presParOf" srcId="{A14B397F-C115-4AAE-A6FD-D9909A3C569A}" destId="{AAB3D02D-6D75-46DF-BCC5-EF05BCFCD501}" srcOrd="0" destOrd="0" presId="urn:microsoft.com/office/officeart/2005/8/layout/orgChart1"/>
+    <dgm:cxn modelId="{F555D04D-AAA9-4D64-B4DD-91F6976FE382}" type="presParOf" srcId="{A14B397F-C115-4AAE-A6FD-D9909A3C569A}" destId="{EFED2A2E-1DF0-46FC-BC81-1D5CDC90CDF1}" srcOrd="1" destOrd="0" presId="urn:microsoft.com/office/officeart/2005/8/layout/orgChart1"/>
+    <dgm:cxn modelId="{CD4B4871-A046-42BB-9C83-81F2A365F54A}" type="presParOf" srcId="{EFED2A2E-1DF0-46FC-BC81-1D5CDC90CDF1}" destId="{DC2A0B69-50E2-42E8-9437-C3B47867F049}" srcOrd="0" destOrd="0" presId="urn:microsoft.com/office/officeart/2005/8/layout/orgChart1"/>
+    <dgm:cxn modelId="{78C6D6B3-B499-4E48-9C04-508BF4F2BB5D}" type="presParOf" srcId="{DC2A0B69-50E2-42E8-9437-C3B47867F049}" destId="{A614130B-41BE-40C3-9CA9-7CFE5DC9535A}" srcOrd="0" destOrd="0" presId="urn:microsoft.com/office/officeart/2005/8/layout/orgChart1"/>
+    <dgm:cxn modelId="{0C0960FF-B807-47EC-8962-0239B004308E}" type="presParOf" srcId="{DC2A0B69-50E2-42E8-9437-C3B47867F049}" destId="{660805AA-D21A-4B2A-9D63-1E7ECAE33D5E}" srcOrd="1" destOrd="0" presId="urn:microsoft.com/office/officeart/2005/8/layout/orgChart1"/>
+    <dgm:cxn modelId="{068ABB09-CD7F-4EE2-98EB-76BA33ADE6A0}" type="presParOf" srcId="{EFED2A2E-1DF0-46FC-BC81-1D5CDC90CDF1}" destId="{8822DE6B-3BA2-4823-B0DF-EDA162BFE859}" srcOrd="1" destOrd="0" presId="urn:microsoft.com/office/officeart/2005/8/layout/orgChart1"/>
+    <dgm:cxn modelId="{4A79A2DC-2E56-4A20-BC76-86038E6475A0}" type="presParOf" srcId="{8822DE6B-3BA2-4823-B0DF-EDA162BFE859}" destId="{89DBFB6A-6786-4B57-9426-49E6413FAB94}" srcOrd="0" destOrd="0" presId="urn:microsoft.com/office/officeart/2005/8/layout/orgChart1"/>
+    <dgm:cxn modelId="{53C01377-302F-46E1-9F76-26256E6C3462}" type="presParOf" srcId="{8822DE6B-3BA2-4823-B0DF-EDA162BFE859}" destId="{39A43712-3D6C-4621-BC93-866140C920F0}" srcOrd="1" destOrd="0" presId="urn:microsoft.com/office/officeart/2005/8/layout/orgChart1"/>
+    <dgm:cxn modelId="{6C5BF02E-897E-42B0-9CD4-80387C74212C}" type="presParOf" srcId="{39A43712-3D6C-4621-BC93-866140C920F0}" destId="{09258E56-60F2-4272-954A-6A97DC63BB3D}" srcOrd="0" destOrd="0" presId="urn:microsoft.com/office/officeart/2005/8/layout/orgChart1"/>
+    <dgm:cxn modelId="{28BEB3D5-1D5E-4C64-8238-49F0A5B8251A}" type="presParOf" srcId="{09258E56-60F2-4272-954A-6A97DC63BB3D}" destId="{AD62EE4C-CC25-4181-B5EE-2B71DB273855}" srcOrd="0" destOrd="0" presId="urn:microsoft.com/office/officeart/2005/8/layout/orgChart1"/>
+    <dgm:cxn modelId="{C243EEC4-97EE-468E-84A3-AF8782863A7A}" type="presParOf" srcId="{09258E56-60F2-4272-954A-6A97DC63BB3D}" destId="{0895567C-2786-4840-9D5C-31A665A233E7}" srcOrd="1" destOrd="0" presId="urn:microsoft.com/office/officeart/2005/8/layout/orgChart1"/>
+    <dgm:cxn modelId="{672A155D-577F-42E4-9B47-ECAD7118F6DD}" type="presParOf" srcId="{39A43712-3D6C-4621-BC93-866140C920F0}" destId="{6B0BF609-093A-4291-9339-E91948F3F5EB}" srcOrd="1" destOrd="0" presId="urn:microsoft.com/office/officeart/2005/8/layout/orgChart1"/>
+    <dgm:cxn modelId="{88AF0580-25B9-414F-A316-D5985E13416C}" type="presParOf" srcId="{39A43712-3D6C-4621-BC93-866140C920F0}" destId="{488BE79D-536E-4CF7-9983-CED6432499D8}" srcOrd="2" destOrd="0" presId="urn:microsoft.com/office/officeart/2005/8/layout/orgChart1"/>
+    <dgm:cxn modelId="{F61B77AD-A051-49A8-88B0-9A9913BCB9B3}" type="presParOf" srcId="{8822DE6B-3BA2-4823-B0DF-EDA162BFE859}" destId="{DD517F7A-5606-4F53-9C10-E6372AFFDF00}" srcOrd="2" destOrd="0" presId="urn:microsoft.com/office/officeart/2005/8/layout/orgChart1"/>
+    <dgm:cxn modelId="{683B54B6-9DA4-4361-AC0A-3847E8F96797}" type="presParOf" srcId="{8822DE6B-3BA2-4823-B0DF-EDA162BFE859}" destId="{7435B60E-1B3D-469C-A996-14A0EADD9ED2}" srcOrd="3" destOrd="0" presId="urn:microsoft.com/office/officeart/2005/8/layout/orgChart1"/>
+    <dgm:cxn modelId="{D7BFF7FB-3792-4881-A8C5-CC25F41E8A33}" type="presParOf" srcId="{7435B60E-1B3D-469C-A996-14A0EADD9ED2}" destId="{0DB34C75-CAFD-4E69-829F-2309EBA06A3A}" srcOrd="0" destOrd="0" presId="urn:microsoft.com/office/officeart/2005/8/layout/orgChart1"/>
+    <dgm:cxn modelId="{22CDFD32-DD5D-4DE0-AEF7-CDA41160E026}" type="presParOf" srcId="{0DB34C75-CAFD-4E69-829F-2309EBA06A3A}" destId="{B484DDCB-B9CC-408C-94D3-86E16087DC91}" srcOrd="0" destOrd="0" presId="urn:microsoft.com/office/officeart/2005/8/layout/orgChart1"/>
+    <dgm:cxn modelId="{144073F3-DE5D-48B6-861C-C1E90F840589}" type="presParOf" srcId="{0DB34C75-CAFD-4E69-829F-2309EBA06A3A}" destId="{A93421BD-80C2-4885-B9DF-C30DBB0FA87D}" srcOrd="1" destOrd="0" presId="urn:microsoft.com/office/officeart/2005/8/layout/orgChart1"/>
+    <dgm:cxn modelId="{EBCFF8AA-E4C2-4D2B-9886-273F8AD3A49A}" type="presParOf" srcId="{7435B60E-1B3D-469C-A996-14A0EADD9ED2}" destId="{A6F8E5FF-E477-4FE5-A08C-800D1DCCD22D}" srcOrd="1" destOrd="0" presId="urn:microsoft.com/office/officeart/2005/8/layout/orgChart1"/>
+    <dgm:cxn modelId="{A14D46A8-A645-4525-BB8F-172AC0E11451}" type="presParOf" srcId="{7435B60E-1B3D-469C-A996-14A0EADD9ED2}" destId="{440BF788-121D-4641-BD27-7DBAA94A8759}" srcOrd="2" destOrd="0" presId="urn:microsoft.com/office/officeart/2005/8/layout/orgChart1"/>
+    <dgm:cxn modelId="{616B4A9F-7057-481C-84A3-65482CA36073}" type="presParOf" srcId="{8822DE6B-3BA2-4823-B0DF-EDA162BFE859}" destId="{6C6A87FC-6F85-4678-82F0-E6BCF2A70259}" srcOrd="4" destOrd="0" presId="urn:microsoft.com/office/officeart/2005/8/layout/orgChart1"/>
+    <dgm:cxn modelId="{7A26F992-A2AC-4148-9F1E-2E122F16D4D4}" type="presParOf" srcId="{8822DE6B-3BA2-4823-B0DF-EDA162BFE859}" destId="{E6780EED-3241-40B8-A967-695AB79CB9CB}" srcOrd="5" destOrd="0" presId="urn:microsoft.com/office/officeart/2005/8/layout/orgChart1"/>
+    <dgm:cxn modelId="{E478C76B-9C11-49B4-9F48-E468C11D43B7}" type="presParOf" srcId="{E6780EED-3241-40B8-A967-695AB79CB9CB}" destId="{C9B51ED8-2756-4B05-98CD-AF07FFA48BB0}" srcOrd="0" destOrd="0" presId="urn:microsoft.com/office/officeart/2005/8/layout/orgChart1"/>
+    <dgm:cxn modelId="{DAFF5886-225B-44D0-945F-277618277C88}" type="presParOf" srcId="{C9B51ED8-2756-4B05-98CD-AF07FFA48BB0}" destId="{7E40E6B9-7748-45BB-BEEF-A7619C597578}" srcOrd="0" destOrd="0" presId="urn:microsoft.com/office/officeart/2005/8/layout/orgChart1"/>
+    <dgm:cxn modelId="{27EEA9CB-3737-439C-B5A9-83F2B1847B3C}" type="presParOf" srcId="{C9B51ED8-2756-4B05-98CD-AF07FFA48BB0}" destId="{B526CC6F-043F-4F11-B225-49D64DA89EED}" srcOrd="1" destOrd="0" presId="urn:microsoft.com/office/officeart/2005/8/layout/orgChart1"/>
+    <dgm:cxn modelId="{DE6E528B-FAA4-4180-B18D-F5E21FE40A5D}" type="presParOf" srcId="{E6780EED-3241-40B8-A967-695AB79CB9CB}" destId="{B712A914-FA7B-4E6C-8313-34184ACA90DE}" srcOrd="1" destOrd="0" presId="urn:microsoft.com/office/officeart/2005/8/layout/orgChart1"/>
+    <dgm:cxn modelId="{F46DEEC2-0010-405D-95DB-C6E7F01D2B2E}" type="presParOf" srcId="{E6780EED-3241-40B8-A967-695AB79CB9CB}" destId="{3228720E-7129-42DD-9A8B-B374860EC728}" srcOrd="2" destOrd="0" presId="urn:microsoft.com/office/officeart/2005/8/layout/orgChart1"/>
+    <dgm:cxn modelId="{B2842C01-4248-49D6-B0BF-72371A944285}" type="presParOf" srcId="{8822DE6B-3BA2-4823-B0DF-EDA162BFE859}" destId="{3ED088C3-79FF-48A6-9C95-BA4428E847FE}" srcOrd="6" destOrd="0" presId="urn:microsoft.com/office/officeart/2005/8/layout/orgChart1"/>
+    <dgm:cxn modelId="{59BCC555-6A11-4C6D-8AB2-04435C9B54E7}" type="presParOf" srcId="{8822DE6B-3BA2-4823-B0DF-EDA162BFE859}" destId="{F3445D81-DE9A-4081-BC84-6C768CC52C0C}" srcOrd="7" destOrd="0" presId="urn:microsoft.com/office/officeart/2005/8/layout/orgChart1"/>
+    <dgm:cxn modelId="{77B64215-7A0C-4999-8F0B-9C41D881BB3A}" type="presParOf" srcId="{F3445D81-DE9A-4081-BC84-6C768CC52C0C}" destId="{9903A1E3-9E8A-48DA-8594-1CF6F19C378E}" srcOrd="0" destOrd="0" presId="urn:microsoft.com/office/officeart/2005/8/layout/orgChart1"/>
+    <dgm:cxn modelId="{42E8DE32-7D5F-4DF4-B52B-045E7AA0653E}" type="presParOf" srcId="{9903A1E3-9E8A-48DA-8594-1CF6F19C378E}" destId="{AC22BE0E-0ED4-4063-A3A3-F5BD02E65763}" srcOrd="0" destOrd="0" presId="urn:microsoft.com/office/officeart/2005/8/layout/orgChart1"/>
+    <dgm:cxn modelId="{F67EF250-4FF5-4274-904A-0BE6ACFC3134}" type="presParOf" srcId="{9903A1E3-9E8A-48DA-8594-1CF6F19C378E}" destId="{700881F2-AFC4-4039-962D-635E851D7FB2}" srcOrd="1" destOrd="0" presId="urn:microsoft.com/office/officeart/2005/8/layout/orgChart1"/>
+    <dgm:cxn modelId="{DA9B66E0-51E8-429B-BD5C-477DFD025042}" type="presParOf" srcId="{F3445D81-DE9A-4081-BC84-6C768CC52C0C}" destId="{10FCAD88-A834-4A26-84ED-F5722CD0A1E4}" srcOrd="1" destOrd="0" presId="urn:microsoft.com/office/officeart/2005/8/layout/orgChart1"/>
+    <dgm:cxn modelId="{6DF01690-060F-4A63-A24C-9DAF66EB8FE0}" type="presParOf" srcId="{F3445D81-DE9A-4081-BC84-6C768CC52C0C}" destId="{527B9704-4F9F-49E2-9925-1F6CA548F10A}" srcOrd="2" destOrd="0" presId="urn:microsoft.com/office/officeart/2005/8/layout/orgChart1"/>
+    <dgm:cxn modelId="{9B960F4C-0579-4E4A-B7AC-83380DF6DC2E}" type="presParOf" srcId="{EFED2A2E-1DF0-46FC-BC81-1D5CDC90CDF1}" destId="{3BC93D39-14DC-4C8D-A0EB-F2DA4BD2D71D}" srcOrd="2" destOrd="0" presId="urn:microsoft.com/office/officeart/2005/8/layout/orgChart1"/>
+    <dgm:cxn modelId="{0D00D2EB-B05E-4685-8420-B6EF96C338F8}" type="presParOf" srcId="{1A2DDF95-447D-4F5B-89C9-A7607CFBE9D5}" destId="{6BDF52C3-A3AD-465C-BAC6-87DFFC948CA5}" srcOrd="2" destOrd="0" presId="urn:microsoft.com/office/officeart/2005/8/layout/orgChart1"/>
+    <dgm:cxn modelId="{A4D98F26-4082-412C-8F4E-4B311F32CC8E}" type="presParOf" srcId="{8833D6E9-1BAF-4236-96D3-1BF06A8B66CD}" destId="{B8FACFEF-25AC-4C04-B07C-941538839328}" srcOrd="6" destOrd="0" presId="urn:microsoft.com/office/officeart/2005/8/layout/orgChart1"/>
+    <dgm:cxn modelId="{3791B6F0-BF0B-4B9D-84F9-46B3B389B84E}" type="presParOf" srcId="{8833D6E9-1BAF-4236-96D3-1BF06A8B66CD}" destId="{8DA32ED8-5E80-4A0C-8B43-99646D3CCA01}" srcOrd="7" destOrd="0" presId="urn:microsoft.com/office/officeart/2005/8/layout/orgChart1"/>
+    <dgm:cxn modelId="{88F4F21E-70C9-4B23-9087-55BA0F923822}" type="presParOf" srcId="{8DA32ED8-5E80-4A0C-8B43-99646D3CCA01}" destId="{092FECF7-DBE9-4650-9B1F-A8FD5C222345}" srcOrd="0" destOrd="0" presId="urn:microsoft.com/office/officeart/2005/8/layout/orgChart1"/>
+    <dgm:cxn modelId="{8BA9E465-B36F-4431-B2D7-2BDDE9327800}" type="presParOf" srcId="{092FECF7-DBE9-4650-9B1F-A8FD5C222345}" destId="{B99A5641-89C7-45F3-A0BF-D0A9A5180A44}" srcOrd="0" destOrd="0" presId="urn:microsoft.com/office/officeart/2005/8/layout/orgChart1"/>
+    <dgm:cxn modelId="{A3A9120C-2A73-4D4E-AC76-15F64C2BAFEA}" type="presParOf" srcId="{092FECF7-DBE9-4650-9B1F-A8FD5C222345}" destId="{DB6EAEB2-EBFB-4152-B68C-39BC0CD8D326}" srcOrd="1" destOrd="0" presId="urn:microsoft.com/office/officeart/2005/8/layout/orgChart1"/>
+    <dgm:cxn modelId="{D76CF00D-99B6-4BD9-B920-EF29CCA905CE}" type="presParOf" srcId="{8DA32ED8-5E80-4A0C-8B43-99646D3CCA01}" destId="{0E367BE2-BC9B-45AE-9427-41AC12D9BB7A}" srcOrd="1" destOrd="0" presId="urn:microsoft.com/office/officeart/2005/8/layout/orgChart1"/>
+    <dgm:cxn modelId="{5A135915-D3FE-47F0-907D-5FF6275AE804}" type="presParOf" srcId="{8DA32ED8-5E80-4A0C-8B43-99646D3CCA01}" destId="{F4585DA1-E6A6-46DF-ACF9-608CBF0C449D}" srcOrd="2" destOrd="0" presId="urn:microsoft.com/office/officeart/2005/8/layout/orgChart1"/>
+    <dgm:cxn modelId="{3E479719-902F-41D0-94CE-BFC399A6274A}" type="presParOf" srcId="{6785D4D5-E6C6-4012-B7B0-66FF309E0D7F}" destId="{71CA4A33-A8E8-4864-A98A-A49CCF7043F2}" srcOrd="2" destOrd="0" presId="urn:microsoft.com/office/officeart/2005/8/layout/orgChart1"/>
   </dgm:cxnLst>
   <dgm:bg/>
   <dgm:whole/>

</xml_diff>

<commit_message>
actualizar pgc con linea base
</commit_message>
<xml_diff>
--- a/Documentos/SES_PGC.docx
+++ b/Documentos/SES_PGC.docx
@@ -138,7 +138,6 @@
           <w:docPartUnique/>
         </w:docPartObj>
       </w:sdtPr>
-      <w:sdtEndPr/>
       <w:sdtContent>
         <w:p>
           <w:pPr>
@@ -2371,7 +2370,7 @@
           </mc:Choice>
           <mc:Fallback>
             <w:pict>
-              <v:roundrect w14:anchorId="73B45AC7" id="Rectángulo redondeado 7" o:spid="_x0000_s1026" style="position:absolute;margin-left:66.45pt;margin-top:-10.1pt;width:291.75pt;height:282.75pt;z-index:251668480;visibility:visible;mso-wrap-style:square;mso-width-percent:0;mso-wrap-distance-left:9pt;mso-wrap-distance-top:0;mso-wrap-distance-right:9pt;mso-wrap-distance-bottom:0;mso-position-horizontal:absolute;mso-position-horizontal-relative:text;mso-position-vertical:absolute;mso-position-vertical-relative:text;mso-width-percent:0;mso-width-relative:margin;v-text-anchor:middle" arcsize="10923f" o:gfxdata="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" filled="f" strokecolor="#1f4d78 [1604]" strokeweight="1pt">
+              <v:roundrect w14:anchorId="54110260" id="Rectángulo redondeado 7" o:spid="_x0000_s1026" style="position:absolute;margin-left:66.45pt;margin-top:-10.1pt;width:291.75pt;height:282.75pt;z-index:251668480;visibility:visible;mso-wrap-style:square;mso-width-percent:0;mso-wrap-distance-left:9pt;mso-wrap-distance-top:0;mso-wrap-distance-right:9pt;mso-wrap-distance-bottom:0;mso-position-horizontal:absolute;mso-position-horizontal-relative:text;mso-position-vertical:absolute;mso-position-vertical-relative:text;mso-width-percent:0;mso-width-relative:margin;v-text-anchor:middle" arcsize="10923f" o:gfxdata="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" filled="f" strokecolor="#1f4d78 [1604]" strokeweight="1pt">
                 <v:stroke joinstyle="miter"/>
               </v:roundrect>
             </w:pict>
@@ -3161,7 +3160,13 @@
         <w:jc w:val="both"/>
       </w:pPr>
       <w:r>
-        <w:t>Tabla 1: Descripción y ubicación de las políticas, directrices y procedimientos</w:t>
+        <w:t xml:space="preserve">Tabla </w:t>
+      </w:r>
+      <w:r>
+        <w:t>2.1</w:t>
+      </w:r>
+      <w:r>
+        <w:t>: Descripción y ubicación de las políticas, directrices y procedimientos</w:t>
       </w:r>
     </w:p>
     <w:p>
@@ -4480,7 +4485,13 @@
       <w:bookmarkStart w:id="19" w:name="OLE_LINK11"/>
       <w:bookmarkStart w:id="20" w:name="OLE_LINK12"/>
       <w:r>
-        <w:t xml:space="preserve">Tabla 2: Actividades, el tiempo </w:t>
+        <w:t>Tabla 2</w:t>
+      </w:r>
+      <w:r>
+        <w:t>.2</w:t>
+      </w:r>
+      <w:r>
+        <w:t xml:space="preserve">: Actividades, el tiempo </w:t>
       </w:r>
       <w:bookmarkEnd w:id="19"/>
       <w:bookmarkEnd w:id="20"/>
@@ -6016,6 +6027,1466 @@
       </w:tr>
       <w:tr>
         <w:trPr>
+          <w:trHeight w:val="398"/>
+        </w:trPr>
+        <w:tc>
+          <w:tcPr>
+            <w:tcW w:w="0" w:type="auto"/>
+          </w:tcPr>
+          <w:p>
+            <w:pPr>
+              <w:pBdr>
+                <w:top w:val="none" w:sz="0" w:space="0" w:color="000000"/>
+                <w:left w:val="none" w:sz="0" w:space="0" w:color="000000"/>
+                <w:bottom w:val="none" w:sz="0" w:space="0" w:color="000000"/>
+                <w:right w:val="none" w:sz="0" w:space="0" w:color="000000"/>
+                <w:between w:val="none" w:sz="0" w:space="0" w:color="000000"/>
+              </w:pBdr>
+              <w:jc w:val="center"/>
+            </w:pPr>
+            <w:r>
+              <w:t>Evolución</w:t>
+            </w:r>
+          </w:p>
+        </w:tc>
+        <w:tc>
+          <w:tcPr>
+            <w:tcW w:w="0" w:type="auto"/>
+          </w:tcPr>
+          <w:p>
+            <w:pPr>
+              <w:pBdr>
+                <w:top w:val="none" w:sz="0" w:space="0" w:color="000000"/>
+                <w:left w:val="none" w:sz="0" w:space="0" w:color="000000"/>
+                <w:bottom w:val="none" w:sz="0" w:space="0" w:color="000000"/>
+                <w:right w:val="none" w:sz="0" w:space="0" w:color="000000"/>
+                <w:between w:val="none" w:sz="0" w:space="0" w:color="000000"/>
+              </w:pBdr>
+            </w:pPr>
+            <w:r>
+              <w:t>Documento de Requisitos</w:t>
+            </w:r>
+          </w:p>
+        </w:tc>
+        <w:tc>
+          <w:tcPr>
+            <w:tcW w:w="0" w:type="auto"/>
+          </w:tcPr>
+          <w:p>
+            <w:pPr>
+              <w:pBdr>
+                <w:top w:val="none" w:sz="0" w:space="0" w:color="000000"/>
+                <w:left w:val="none" w:sz="0" w:space="0" w:color="000000"/>
+                <w:bottom w:val="none" w:sz="0" w:space="0" w:color="000000"/>
+                <w:right w:val="none" w:sz="0" w:space="0" w:color="000000"/>
+                <w:between w:val="none" w:sz="0" w:space="0" w:color="000000"/>
+              </w:pBdr>
+              <w:jc w:val="center"/>
+            </w:pPr>
+            <w:r>
+              <w:t>P</w:t>
+            </w:r>
+          </w:p>
+        </w:tc>
+        <w:tc>
+          <w:tcPr>
+            <w:tcW w:w="0" w:type="auto"/>
+          </w:tcPr>
+          <w:p>
+            <w:pPr>
+              <w:pBdr>
+                <w:top w:val="none" w:sz="0" w:space="0" w:color="000000"/>
+                <w:left w:val="none" w:sz="0" w:space="0" w:color="000000"/>
+                <w:bottom w:val="none" w:sz="0" w:space="0" w:color="000000"/>
+                <w:right w:val="none" w:sz="0" w:space="0" w:color="000000"/>
+                <w:between w:val="none" w:sz="0" w:space="0" w:color="000000"/>
+              </w:pBdr>
+              <w:jc w:val="center"/>
+            </w:pPr>
+            <w:r>
+              <w:t>.docx</w:t>
+            </w:r>
+          </w:p>
+        </w:tc>
+        <w:tc>
+          <w:tcPr>
+            <w:tcW w:w="0" w:type="auto"/>
+          </w:tcPr>
+          <w:p>
+            <w:pPr>
+              <w:pBdr>
+                <w:top w:val="none" w:sz="0" w:space="0" w:color="000000"/>
+                <w:left w:val="none" w:sz="0" w:space="0" w:color="000000"/>
+                <w:bottom w:val="none" w:sz="0" w:space="0" w:color="000000"/>
+                <w:right w:val="none" w:sz="0" w:space="0" w:color="000000"/>
+                <w:between w:val="none" w:sz="0" w:space="0" w:color="000000"/>
+              </w:pBdr>
+              <w:jc w:val="center"/>
+            </w:pPr>
+            <w:r>
+              <w:t>SWGF</w:t>
+            </w:r>
+          </w:p>
+        </w:tc>
+      </w:tr>
+      <w:tr>
+        <w:trPr>
+          <w:trHeight w:val="398"/>
+        </w:trPr>
+        <w:tc>
+          <w:tcPr>
+            <w:tcW w:w="0" w:type="auto"/>
+          </w:tcPr>
+          <w:p>
+            <w:pPr>
+              <w:pBdr>
+                <w:top w:val="none" w:sz="0" w:space="0" w:color="000000"/>
+                <w:left w:val="none" w:sz="0" w:space="0" w:color="000000"/>
+                <w:bottom w:val="none" w:sz="0" w:space="0" w:color="000000"/>
+                <w:right w:val="none" w:sz="0" w:space="0" w:color="000000"/>
+                <w:between w:val="none" w:sz="0" w:space="0" w:color="000000"/>
+              </w:pBdr>
+              <w:jc w:val="center"/>
+            </w:pPr>
+            <w:r>
+              <w:t>Evolución</w:t>
+            </w:r>
+          </w:p>
+        </w:tc>
+        <w:tc>
+          <w:tcPr>
+            <w:tcW w:w="0" w:type="auto"/>
+          </w:tcPr>
+          <w:p>
+            <w:pPr>
+              <w:pBdr>
+                <w:top w:val="none" w:sz="0" w:space="0" w:color="000000"/>
+                <w:left w:val="none" w:sz="0" w:space="0" w:color="000000"/>
+                <w:bottom w:val="none" w:sz="0" w:space="0" w:color="000000"/>
+                <w:right w:val="none" w:sz="0" w:space="0" w:color="000000"/>
+                <w:between w:val="none" w:sz="0" w:space="0" w:color="000000"/>
+              </w:pBdr>
+            </w:pPr>
+            <w:r>
+              <w:t>Especificación de CUS “Registrar Sesión fotográfica”</w:t>
+            </w:r>
+          </w:p>
+        </w:tc>
+        <w:tc>
+          <w:tcPr>
+            <w:tcW w:w="0" w:type="auto"/>
+          </w:tcPr>
+          <w:p>
+            <w:pPr>
+              <w:pBdr>
+                <w:top w:val="none" w:sz="0" w:space="0" w:color="000000"/>
+                <w:left w:val="none" w:sz="0" w:space="0" w:color="000000"/>
+                <w:bottom w:val="none" w:sz="0" w:space="0" w:color="000000"/>
+                <w:right w:val="none" w:sz="0" w:space="0" w:color="000000"/>
+                <w:between w:val="none" w:sz="0" w:space="0" w:color="000000"/>
+              </w:pBdr>
+              <w:jc w:val="center"/>
+            </w:pPr>
+            <w:r>
+              <w:t>P</w:t>
+            </w:r>
+          </w:p>
+        </w:tc>
+        <w:tc>
+          <w:tcPr>
+            <w:tcW w:w="0" w:type="auto"/>
+          </w:tcPr>
+          <w:p>
+            <w:pPr>
+              <w:pBdr>
+                <w:top w:val="none" w:sz="0" w:space="0" w:color="000000"/>
+                <w:left w:val="none" w:sz="0" w:space="0" w:color="000000"/>
+                <w:bottom w:val="none" w:sz="0" w:space="0" w:color="000000"/>
+                <w:right w:val="none" w:sz="0" w:space="0" w:color="000000"/>
+                <w:between w:val="none" w:sz="0" w:space="0" w:color="000000"/>
+              </w:pBdr>
+              <w:jc w:val="center"/>
+            </w:pPr>
+            <w:r>
+              <w:t>.docx</w:t>
+            </w:r>
+          </w:p>
+        </w:tc>
+        <w:tc>
+          <w:tcPr>
+            <w:tcW w:w="0" w:type="auto"/>
+          </w:tcPr>
+          <w:p>
+            <w:pPr>
+              <w:pBdr>
+                <w:top w:val="none" w:sz="0" w:space="0" w:color="000000"/>
+                <w:left w:val="none" w:sz="0" w:space="0" w:color="000000"/>
+                <w:bottom w:val="none" w:sz="0" w:space="0" w:color="000000"/>
+                <w:right w:val="none" w:sz="0" w:space="0" w:color="000000"/>
+                <w:between w:val="none" w:sz="0" w:space="0" w:color="000000"/>
+              </w:pBdr>
+              <w:jc w:val="center"/>
+            </w:pPr>
+            <w:r>
+              <w:t>SWGF</w:t>
+            </w:r>
+          </w:p>
+        </w:tc>
+      </w:tr>
+      <w:tr>
+        <w:trPr>
+          <w:trHeight w:val="398"/>
+        </w:trPr>
+        <w:tc>
+          <w:tcPr>
+            <w:tcW w:w="0" w:type="auto"/>
+          </w:tcPr>
+          <w:p>
+            <w:pPr>
+              <w:pBdr>
+                <w:top w:val="none" w:sz="0" w:space="0" w:color="000000"/>
+                <w:left w:val="none" w:sz="0" w:space="0" w:color="000000"/>
+                <w:bottom w:val="none" w:sz="0" w:space="0" w:color="000000"/>
+                <w:right w:val="none" w:sz="0" w:space="0" w:color="000000"/>
+                <w:between w:val="none" w:sz="0" w:space="0" w:color="000000"/>
+              </w:pBdr>
+              <w:jc w:val="center"/>
+            </w:pPr>
+            <w:r>
+              <w:t>Evolución</w:t>
+            </w:r>
+          </w:p>
+        </w:tc>
+        <w:tc>
+          <w:tcPr>
+            <w:tcW w:w="0" w:type="auto"/>
+          </w:tcPr>
+          <w:p>
+            <w:pPr>
+              <w:pBdr>
+                <w:top w:val="none" w:sz="0" w:space="0" w:color="000000"/>
+                <w:left w:val="none" w:sz="0" w:space="0" w:color="000000"/>
+                <w:bottom w:val="none" w:sz="0" w:space="0" w:color="000000"/>
+                <w:right w:val="none" w:sz="0" w:space="0" w:color="000000"/>
+                <w:between w:val="none" w:sz="0" w:space="0" w:color="000000"/>
+              </w:pBdr>
+            </w:pPr>
+            <w:r>
+              <w:t>Especificación de CUS “Registrar Cliente”</w:t>
+            </w:r>
+          </w:p>
+        </w:tc>
+        <w:tc>
+          <w:tcPr>
+            <w:tcW w:w="0" w:type="auto"/>
+          </w:tcPr>
+          <w:p>
+            <w:pPr>
+              <w:pBdr>
+                <w:top w:val="none" w:sz="0" w:space="0" w:color="000000"/>
+                <w:left w:val="none" w:sz="0" w:space="0" w:color="000000"/>
+                <w:bottom w:val="none" w:sz="0" w:space="0" w:color="000000"/>
+                <w:right w:val="none" w:sz="0" w:space="0" w:color="000000"/>
+                <w:between w:val="none" w:sz="0" w:space="0" w:color="000000"/>
+              </w:pBdr>
+              <w:jc w:val="center"/>
+            </w:pPr>
+            <w:r>
+              <w:t>P</w:t>
+            </w:r>
+          </w:p>
+        </w:tc>
+        <w:tc>
+          <w:tcPr>
+            <w:tcW w:w="0" w:type="auto"/>
+          </w:tcPr>
+          <w:p>
+            <w:pPr>
+              <w:pBdr>
+                <w:top w:val="none" w:sz="0" w:space="0" w:color="000000"/>
+                <w:left w:val="none" w:sz="0" w:space="0" w:color="000000"/>
+                <w:bottom w:val="none" w:sz="0" w:space="0" w:color="000000"/>
+                <w:right w:val="none" w:sz="0" w:space="0" w:color="000000"/>
+                <w:between w:val="none" w:sz="0" w:space="0" w:color="000000"/>
+              </w:pBdr>
+              <w:jc w:val="center"/>
+            </w:pPr>
+            <w:r>
+              <w:t>.docx</w:t>
+            </w:r>
+          </w:p>
+        </w:tc>
+        <w:tc>
+          <w:tcPr>
+            <w:tcW w:w="0" w:type="auto"/>
+          </w:tcPr>
+          <w:p>
+            <w:pPr>
+              <w:pBdr>
+                <w:top w:val="none" w:sz="0" w:space="0" w:color="000000"/>
+                <w:left w:val="none" w:sz="0" w:space="0" w:color="000000"/>
+                <w:bottom w:val="none" w:sz="0" w:space="0" w:color="000000"/>
+                <w:right w:val="none" w:sz="0" w:space="0" w:color="000000"/>
+                <w:between w:val="none" w:sz="0" w:space="0" w:color="000000"/>
+              </w:pBdr>
+              <w:jc w:val="center"/>
+            </w:pPr>
+            <w:r>
+              <w:t>SWGF</w:t>
+            </w:r>
+          </w:p>
+        </w:tc>
+      </w:tr>
+      <w:tr>
+        <w:trPr>
+          <w:trHeight w:val="398"/>
+        </w:trPr>
+        <w:tc>
+          <w:tcPr>
+            <w:tcW w:w="0" w:type="auto"/>
+          </w:tcPr>
+          <w:p>
+            <w:pPr>
+              <w:pBdr>
+                <w:top w:val="none" w:sz="0" w:space="0" w:color="000000"/>
+                <w:left w:val="none" w:sz="0" w:space="0" w:color="000000"/>
+                <w:bottom w:val="none" w:sz="0" w:space="0" w:color="000000"/>
+                <w:right w:val="none" w:sz="0" w:space="0" w:color="000000"/>
+                <w:between w:val="none" w:sz="0" w:space="0" w:color="000000"/>
+              </w:pBdr>
+              <w:jc w:val="center"/>
+            </w:pPr>
+            <w:r>
+              <w:t>Evolución</w:t>
+            </w:r>
+          </w:p>
+        </w:tc>
+        <w:tc>
+          <w:tcPr>
+            <w:tcW w:w="0" w:type="auto"/>
+          </w:tcPr>
+          <w:p>
+            <w:pPr>
+              <w:pBdr>
+                <w:top w:val="none" w:sz="0" w:space="0" w:color="000000"/>
+                <w:left w:val="none" w:sz="0" w:space="0" w:color="000000"/>
+                <w:bottom w:val="none" w:sz="0" w:space="0" w:color="000000"/>
+                <w:right w:val="none" w:sz="0" w:space="0" w:color="000000"/>
+                <w:between w:val="none" w:sz="0" w:space="0" w:color="000000"/>
+              </w:pBdr>
+            </w:pPr>
+            <w:r>
+              <w:t>Especificación de CUS “Buscar cliente”</w:t>
+            </w:r>
+          </w:p>
+        </w:tc>
+        <w:tc>
+          <w:tcPr>
+            <w:tcW w:w="0" w:type="auto"/>
+          </w:tcPr>
+          <w:p>
+            <w:pPr>
+              <w:pBdr>
+                <w:top w:val="none" w:sz="0" w:space="0" w:color="000000"/>
+                <w:left w:val="none" w:sz="0" w:space="0" w:color="000000"/>
+                <w:bottom w:val="none" w:sz="0" w:space="0" w:color="000000"/>
+                <w:right w:val="none" w:sz="0" w:space="0" w:color="000000"/>
+                <w:between w:val="none" w:sz="0" w:space="0" w:color="000000"/>
+              </w:pBdr>
+              <w:jc w:val="center"/>
+            </w:pPr>
+            <w:r>
+              <w:t>P</w:t>
+            </w:r>
+          </w:p>
+        </w:tc>
+        <w:tc>
+          <w:tcPr>
+            <w:tcW w:w="0" w:type="auto"/>
+          </w:tcPr>
+          <w:p>
+            <w:pPr>
+              <w:pBdr>
+                <w:top w:val="none" w:sz="0" w:space="0" w:color="000000"/>
+                <w:left w:val="none" w:sz="0" w:space="0" w:color="000000"/>
+                <w:bottom w:val="none" w:sz="0" w:space="0" w:color="000000"/>
+                <w:right w:val="none" w:sz="0" w:space="0" w:color="000000"/>
+                <w:between w:val="none" w:sz="0" w:space="0" w:color="000000"/>
+              </w:pBdr>
+              <w:jc w:val="center"/>
+            </w:pPr>
+            <w:r>
+              <w:t>.docx</w:t>
+            </w:r>
+          </w:p>
+        </w:tc>
+        <w:tc>
+          <w:tcPr>
+            <w:tcW w:w="0" w:type="auto"/>
+          </w:tcPr>
+          <w:p>
+            <w:pPr>
+              <w:pBdr>
+                <w:top w:val="none" w:sz="0" w:space="0" w:color="000000"/>
+                <w:left w:val="none" w:sz="0" w:space="0" w:color="000000"/>
+                <w:bottom w:val="none" w:sz="0" w:space="0" w:color="000000"/>
+                <w:right w:val="none" w:sz="0" w:space="0" w:color="000000"/>
+                <w:between w:val="none" w:sz="0" w:space="0" w:color="000000"/>
+              </w:pBdr>
+              <w:jc w:val="center"/>
+            </w:pPr>
+            <w:r>
+              <w:t>SWGF</w:t>
+            </w:r>
+          </w:p>
+        </w:tc>
+      </w:tr>
+      <w:tr>
+        <w:trPr>
+          <w:trHeight w:val="398"/>
+        </w:trPr>
+        <w:tc>
+          <w:tcPr>
+            <w:tcW w:w="0" w:type="auto"/>
+          </w:tcPr>
+          <w:p>
+            <w:pPr>
+              <w:pBdr>
+                <w:top w:val="none" w:sz="0" w:space="0" w:color="000000"/>
+                <w:left w:val="none" w:sz="0" w:space="0" w:color="000000"/>
+                <w:bottom w:val="none" w:sz="0" w:space="0" w:color="000000"/>
+                <w:right w:val="none" w:sz="0" w:space="0" w:color="000000"/>
+                <w:between w:val="none" w:sz="0" w:space="0" w:color="000000"/>
+              </w:pBdr>
+              <w:jc w:val="center"/>
+            </w:pPr>
+            <w:r>
+              <w:t>Evolución</w:t>
+            </w:r>
+          </w:p>
+        </w:tc>
+        <w:tc>
+          <w:tcPr>
+            <w:tcW w:w="0" w:type="auto"/>
+          </w:tcPr>
+          <w:p>
+            <w:pPr>
+              <w:pBdr>
+                <w:top w:val="none" w:sz="0" w:space="0" w:color="000000"/>
+                <w:left w:val="none" w:sz="0" w:space="0" w:color="000000"/>
+                <w:bottom w:val="none" w:sz="0" w:space="0" w:color="000000"/>
+                <w:right w:val="none" w:sz="0" w:space="0" w:color="000000"/>
+                <w:between w:val="none" w:sz="0" w:space="0" w:color="000000"/>
+              </w:pBdr>
+            </w:pPr>
+            <w:r>
+              <w:t>Plan de Proyecto</w:t>
+            </w:r>
+          </w:p>
+        </w:tc>
+        <w:tc>
+          <w:tcPr>
+            <w:tcW w:w="0" w:type="auto"/>
+          </w:tcPr>
+          <w:p>
+            <w:pPr>
+              <w:pBdr>
+                <w:top w:val="none" w:sz="0" w:space="0" w:color="000000"/>
+                <w:left w:val="none" w:sz="0" w:space="0" w:color="000000"/>
+                <w:bottom w:val="none" w:sz="0" w:space="0" w:color="000000"/>
+                <w:right w:val="none" w:sz="0" w:space="0" w:color="000000"/>
+                <w:between w:val="none" w:sz="0" w:space="0" w:color="000000"/>
+              </w:pBdr>
+              <w:jc w:val="center"/>
+            </w:pPr>
+            <w:r>
+              <w:t>P</w:t>
+            </w:r>
+          </w:p>
+        </w:tc>
+        <w:tc>
+          <w:tcPr>
+            <w:tcW w:w="0" w:type="auto"/>
+          </w:tcPr>
+          <w:p>
+            <w:pPr>
+              <w:pBdr>
+                <w:top w:val="none" w:sz="0" w:space="0" w:color="000000"/>
+                <w:left w:val="none" w:sz="0" w:space="0" w:color="000000"/>
+                <w:bottom w:val="none" w:sz="0" w:space="0" w:color="000000"/>
+                <w:right w:val="none" w:sz="0" w:space="0" w:color="000000"/>
+                <w:between w:val="none" w:sz="0" w:space="0" w:color="000000"/>
+              </w:pBdr>
+              <w:jc w:val="center"/>
+            </w:pPr>
+            <w:r>
+              <w:t>.docx</w:t>
+            </w:r>
+          </w:p>
+        </w:tc>
+        <w:tc>
+          <w:tcPr>
+            <w:tcW w:w="0" w:type="auto"/>
+          </w:tcPr>
+          <w:p>
+            <w:pPr>
+              <w:pBdr>
+                <w:top w:val="none" w:sz="0" w:space="0" w:color="000000"/>
+                <w:left w:val="none" w:sz="0" w:space="0" w:color="000000"/>
+                <w:bottom w:val="none" w:sz="0" w:space="0" w:color="000000"/>
+                <w:right w:val="none" w:sz="0" w:space="0" w:color="000000"/>
+                <w:between w:val="none" w:sz="0" w:space="0" w:color="000000"/>
+              </w:pBdr>
+              <w:jc w:val="center"/>
+            </w:pPr>
+            <w:r>
+              <w:t>SGA</w:t>
+            </w:r>
+          </w:p>
+        </w:tc>
+      </w:tr>
+      <w:tr>
+        <w:trPr>
+          <w:trHeight w:val="398"/>
+        </w:trPr>
+        <w:tc>
+          <w:tcPr>
+            <w:tcW w:w="0" w:type="auto"/>
+          </w:tcPr>
+          <w:p>
+            <w:pPr>
+              <w:pBdr>
+                <w:top w:val="none" w:sz="0" w:space="0" w:color="000000"/>
+                <w:left w:val="none" w:sz="0" w:space="0" w:color="000000"/>
+                <w:bottom w:val="none" w:sz="0" w:space="0" w:color="000000"/>
+                <w:right w:val="none" w:sz="0" w:space="0" w:color="000000"/>
+                <w:between w:val="none" w:sz="0" w:space="0" w:color="000000"/>
+              </w:pBdr>
+              <w:jc w:val="center"/>
+            </w:pPr>
+            <w:r>
+              <w:t>Evolución</w:t>
+            </w:r>
+          </w:p>
+        </w:tc>
+        <w:tc>
+          <w:tcPr>
+            <w:tcW w:w="0" w:type="auto"/>
+          </w:tcPr>
+          <w:p>
+            <w:pPr>
+              <w:pBdr>
+                <w:top w:val="none" w:sz="0" w:space="0" w:color="000000"/>
+                <w:left w:val="none" w:sz="0" w:space="0" w:color="000000"/>
+                <w:bottom w:val="none" w:sz="0" w:space="0" w:color="000000"/>
+                <w:right w:val="none" w:sz="0" w:space="0" w:color="000000"/>
+                <w:between w:val="none" w:sz="0" w:space="0" w:color="000000"/>
+              </w:pBdr>
+            </w:pPr>
+            <w:r>
+              <w:t>Documento de Negocio</w:t>
+            </w:r>
+          </w:p>
+        </w:tc>
+        <w:tc>
+          <w:tcPr>
+            <w:tcW w:w="0" w:type="auto"/>
+          </w:tcPr>
+          <w:p>
+            <w:pPr>
+              <w:pBdr>
+                <w:top w:val="none" w:sz="0" w:space="0" w:color="000000"/>
+                <w:left w:val="none" w:sz="0" w:space="0" w:color="000000"/>
+                <w:bottom w:val="none" w:sz="0" w:space="0" w:color="000000"/>
+                <w:right w:val="none" w:sz="0" w:space="0" w:color="000000"/>
+                <w:between w:val="none" w:sz="0" w:space="0" w:color="000000"/>
+              </w:pBdr>
+              <w:jc w:val="center"/>
+            </w:pPr>
+            <w:r>
+              <w:t>P</w:t>
+            </w:r>
+          </w:p>
+        </w:tc>
+        <w:tc>
+          <w:tcPr>
+            <w:tcW w:w="0" w:type="auto"/>
+          </w:tcPr>
+          <w:p>
+            <w:pPr>
+              <w:pBdr>
+                <w:top w:val="none" w:sz="0" w:space="0" w:color="000000"/>
+                <w:left w:val="none" w:sz="0" w:space="0" w:color="000000"/>
+                <w:bottom w:val="none" w:sz="0" w:space="0" w:color="000000"/>
+                <w:right w:val="none" w:sz="0" w:space="0" w:color="000000"/>
+                <w:between w:val="none" w:sz="0" w:space="0" w:color="000000"/>
+              </w:pBdr>
+              <w:jc w:val="center"/>
+            </w:pPr>
+            <w:r>
+              <w:t>.docx</w:t>
+            </w:r>
+          </w:p>
+        </w:tc>
+        <w:tc>
+          <w:tcPr>
+            <w:tcW w:w="0" w:type="auto"/>
+          </w:tcPr>
+          <w:p>
+            <w:pPr>
+              <w:pBdr>
+                <w:top w:val="none" w:sz="0" w:space="0" w:color="000000"/>
+                <w:left w:val="none" w:sz="0" w:space="0" w:color="000000"/>
+                <w:bottom w:val="none" w:sz="0" w:space="0" w:color="000000"/>
+                <w:right w:val="none" w:sz="0" w:space="0" w:color="000000"/>
+                <w:between w:val="none" w:sz="0" w:space="0" w:color="000000"/>
+              </w:pBdr>
+              <w:jc w:val="center"/>
+            </w:pPr>
+            <w:r>
+              <w:t>SGA</w:t>
+            </w:r>
+          </w:p>
+        </w:tc>
+      </w:tr>
+      <w:tr>
+        <w:trPr>
+          <w:trHeight w:val="398"/>
+        </w:trPr>
+        <w:tc>
+          <w:tcPr>
+            <w:tcW w:w="0" w:type="auto"/>
+          </w:tcPr>
+          <w:p>
+            <w:pPr>
+              <w:pBdr>
+                <w:top w:val="none" w:sz="0" w:space="0" w:color="000000"/>
+                <w:left w:val="none" w:sz="0" w:space="0" w:color="000000"/>
+                <w:bottom w:val="none" w:sz="0" w:space="0" w:color="000000"/>
+                <w:right w:val="none" w:sz="0" w:space="0" w:color="000000"/>
+                <w:between w:val="none" w:sz="0" w:space="0" w:color="000000"/>
+              </w:pBdr>
+              <w:jc w:val="center"/>
+            </w:pPr>
+            <w:r>
+              <w:t>Evolución</w:t>
+            </w:r>
+          </w:p>
+        </w:tc>
+        <w:tc>
+          <w:tcPr>
+            <w:tcW w:w="0" w:type="auto"/>
+          </w:tcPr>
+          <w:p>
+            <w:pPr>
+              <w:pBdr>
+                <w:top w:val="none" w:sz="0" w:space="0" w:color="000000"/>
+                <w:left w:val="none" w:sz="0" w:space="0" w:color="000000"/>
+                <w:bottom w:val="none" w:sz="0" w:space="0" w:color="000000"/>
+                <w:right w:val="none" w:sz="0" w:space="0" w:color="000000"/>
+                <w:between w:val="none" w:sz="0" w:space="0" w:color="000000"/>
+              </w:pBdr>
+            </w:pPr>
+            <w:r>
+              <w:t>Documento de Negocio</w:t>
+            </w:r>
+          </w:p>
+        </w:tc>
+        <w:tc>
+          <w:tcPr>
+            <w:tcW w:w="0" w:type="auto"/>
+          </w:tcPr>
+          <w:p>
+            <w:pPr>
+              <w:pBdr>
+                <w:top w:val="none" w:sz="0" w:space="0" w:color="000000"/>
+                <w:left w:val="none" w:sz="0" w:space="0" w:color="000000"/>
+                <w:bottom w:val="none" w:sz="0" w:space="0" w:color="000000"/>
+                <w:right w:val="none" w:sz="0" w:space="0" w:color="000000"/>
+                <w:between w:val="none" w:sz="0" w:space="0" w:color="000000"/>
+              </w:pBdr>
+              <w:jc w:val="center"/>
+            </w:pPr>
+            <w:r>
+              <w:t>P</w:t>
+            </w:r>
+          </w:p>
+        </w:tc>
+        <w:tc>
+          <w:tcPr>
+            <w:tcW w:w="0" w:type="auto"/>
+          </w:tcPr>
+          <w:p>
+            <w:pPr>
+              <w:pBdr>
+                <w:top w:val="none" w:sz="0" w:space="0" w:color="000000"/>
+                <w:left w:val="none" w:sz="0" w:space="0" w:color="000000"/>
+                <w:bottom w:val="none" w:sz="0" w:space="0" w:color="000000"/>
+                <w:right w:val="none" w:sz="0" w:space="0" w:color="000000"/>
+                <w:between w:val="none" w:sz="0" w:space="0" w:color="000000"/>
+              </w:pBdr>
+              <w:jc w:val="center"/>
+            </w:pPr>
+            <w:r>
+              <w:t>.docx</w:t>
+            </w:r>
+          </w:p>
+        </w:tc>
+        <w:tc>
+          <w:tcPr>
+            <w:tcW w:w="0" w:type="auto"/>
+          </w:tcPr>
+          <w:p>
+            <w:pPr>
+              <w:pBdr>
+                <w:top w:val="none" w:sz="0" w:space="0" w:color="000000"/>
+                <w:left w:val="none" w:sz="0" w:space="0" w:color="000000"/>
+                <w:bottom w:val="none" w:sz="0" w:space="0" w:color="000000"/>
+                <w:right w:val="none" w:sz="0" w:space="0" w:color="000000"/>
+                <w:between w:val="none" w:sz="0" w:space="0" w:color="000000"/>
+              </w:pBdr>
+              <w:jc w:val="center"/>
+            </w:pPr>
+            <w:r>
+              <w:t>SGA</w:t>
+            </w:r>
+          </w:p>
+        </w:tc>
+      </w:tr>
+      <w:tr>
+        <w:trPr>
+          <w:trHeight w:val="398"/>
+        </w:trPr>
+        <w:tc>
+          <w:tcPr>
+            <w:tcW w:w="0" w:type="auto"/>
+          </w:tcPr>
+          <w:p>
+            <w:pPr>
+              <w:pBdr>
+                <w:top w:val="none" w:sz="0" w:space="0" w:color="000000"/>
+                <w:left w:val="none" w:sz="0" w:space="0" w:color="000000"/>
+                <w:bottom w:val="none" w:sz="0" w:space="0" w:color="000000"/>
+                <w:right w:val="none" w:sz="0" w:space="0" w:color="000000"/>
+                <w:between w:val="none" w:sz="0" w:space="0" w:color="000000"/>
+              </w:pBdr>
+              <w:jc w:val="center"/>
+            </w:pPr>
+            <w:r>
+              <w:t>Evolución</w:t>
+            </w:r>
+          </w:p>
+        </w:tc>
+        <w:tc>
+          <w:tcPr>
+            <w:tcW w:w="0" w:type="auto"/>
+          </w:tcPr>
+          <w:p>
+            <w:pPr>
+              <w:pBdr>
+                <w:top w:val="none" w:sz="0" w:space="0" w:color="000000"/>
+                <w:left w:val="none" w:sz="0" w:space="0" w:color="000000"/>
+                <w:bottom w:val="none" w:sz="0" w:space="0" w:color="000000"/>
+                <w:right w:val="none" w:sz="0" w:space="0" w:color="000000"/>
+                <w:between w:val="none" w:sz="0" w:space="0" w:color="000000"/>
+              </w:pBdr>
+            </w:pPr>
+            <w:r>
+              <w:t>Plan de Proyecto</w:t>
+            </w:r>
+          </w:p>
+        </w:tc>
+        <w:tc>
+          <w:tcPr>
+            <w:tcW w:w="0" w:type="auto"/>
+          </w:tcPr>
+          <w:p>
+            <w:pPr>
+              <w:pBdr>
+                <w:top w:val="none" w:sz="0" w:space="0" w:color="000000"/>
+                <w:left w:val="none" w:sz="0" w:space="0" w:color="000000"/>
+                <w:bottom w:val="none" w:sz="0" w:space="0" w:color="000000"/>
+                <w:right w:val="none" w:sz="0" w:space="0" w:color="000000"/>
+                <w:between w:val="none" w:sz="0" w:space="0" w:color="000000"/>
+              </w:pBdr>
+              <w:jc w:val="center"/>
+            </w:pPr>
+            <w:r>
+              <w:t>P</w:t>
+            </w:r>
+          </w:p>
+        </w:tc>
+        <w:tc>
+          <w:tcPr>
+            <w:tcW w:w="0" w:type="auto"/>
+          </w:tcPr>
+          <w:p>
+            <w:pPr>
+              <w:pBdr>
+                <w:top w:val="none" w:sz="0" w:space="0" w:color="000000"/>
+                <w:left w:val="none" w:sz="0" w:space="0" w:color="000000"/>
+                <w:bottom w:val="none" w:sz="0" w:space="0" w:color="000000"/>
+                <w:right w:val="none" w:sz="0" w:space="0" w:color="000000"/>
+                <w:between w:val="none" w:sz="0" w:space="0" w:color="000000"/>
+              </w:pBdr>
+              <w:jc w:val="center"/>
+            </w:pPr>
+            <w:r>
+              <w:t>.docx</w:t>
+            </w:r>
+          </w:p>
+        </w:tc>
+        <w:tc>
+          <w:tcPr>
+            <w:tcW w:w="0" w:type="auto"/>
+          </w:tcPr>
+          <w:p>
+            <w:pPr>
+              <w:pBdr>
+                <w:top w:val="none" w:sz="0" w:space="0" w:color="000000"/>
+                <w:left w:val="none" w:sz="0" w:space="0" w:color="000000"/>
+                <w:bottom w:val="none" w:sz="0" w:space="0" w:color="000000"/>
+                <w:right w:val="none" w:sz="0" w:space="0" w:color="000000"/>
+                <w:between w:val="none" w:sz="0" w:space="0" w:color="000000"/>
+              </w:pBdr>
+              <w:jc w:val="center"/>
+            </w:pPr>
+            <w:r>
+              <w:t>SEGUI</w:t>
+            </w:r>
+          </w:p>
+        </w:tc>
+      </w:tr>
+      <w:tr>
+        <w:trPr>
+          <w:trHeight w:val="398"/>
+        </w:trPr>
+        <w:tc>
+          <w:tcPr>
+            <w:tcW w:w="0" w:type="auto"/>
+          </w:tcPr>
+          <w:p>
+            <w:pPr>
+              <w:pBdr>
+                <w:top w:val="none" w:sz="0" w:space="0" w:color="000000"/>
+                <w:left w:val="none" w:sz="0" w:space="0" w:color="000000"/>
+                <w:bottom w:val="none" w:sz="0" w:space="0" w:color="000000"/>
+                <w:right w:val="none" w:sz="0" w:space="0" w:color="000000"/>
+                <w:between w:val="none" w:sz="0" w:space="0" w:color="000000"/>
+              </w:pBdr>
+              <w:jc w:val="center"/>
+            </w:pPr>
+            <w:r>
+              <w:t>Evolución</w:t>
+            </w:r>
+          </w:p>
+        </w:tc>
+        <w:tc>
+          <w:tcPr>
+            <w:tcW w:w="0" w:type="auto"/>
+          </w:tcPr>
+          <w:p>
+            <w:pPr>
+              <w:pBdr>
+                <w:top w:val="none" w:sz="0" w:space="0" w:color="000000"/>
+                <w:left w:val="none" w:sz="0" w:space="0" w:color="000000"/>
+                <w:bottom w:val="none" w:sz="0" w:space="0" w:color="000000"/>
+                <w:right w:val="none" w:sz="0" w:space="0" w:color="000000"/>
+                <w:between w:val="none" w:sz="0" w:space="0" w:color="000000"/>
+              </w:pBdr>
+            </w:pPr>
+            <w:r>
+              <w:t>Documento de Negocio</w:t>
+            </w:r>
+          </w:p>
+        </w:tc>
+        <w:tc>
+          <w:tcPr>
+            <w:tcW w:w="0" w:type="auto"/>
+          </w:tcPr>
+          <w:p>
+            <w:pPr>
+              <w:pBdr>
+                <w:top w:val="none" w:sz="0" w:space="0" w:color="000000"/>
+                <w:left w:val="none" w:sz="0" w:space="0" w:color="000000"/>
+                <w:bottom w:val="none" w:sz="0" w:space="0" w:color="000000"/>
+                <w:right w:val="none" w:sz="0" w:space="0" w:color="000000"/>
+                <w:between w:val="none" w:sz="0" w:space="0" w:color="000000"/>
+              </w:pBdr>
+              <w:jc w:val="center"/>
+            </w:pPr>
+            <w:r>
+              <w:t>P</w:t>
+            </w:r>
+          </w:p>
+        </w:tc>
+        <w:tc>
+          <w:tcPr>
+            <w:tcW w:w="0" w:type="auto"/>
+          </w:tcPr>
+          <w:p>
+            <w:pPr>
+              <w:pBdr>
+                <w:top w:val="none" w:sz="0" w:space="0" w:color="000000"/>
+                <w:left w:val="none" w:sz="0" w:space="0" w:color="000000"/>
+                <w:bottom w:val="none" w:sz="0" w:space="0" w:color="000000"/>
+                <w:right w:val="none" w:sz="0" w:space="0" w:color="000000"/>
+                <w:between w:val="none" w:sz="0" w:space="0" w:color="000000"/>
+              </w:pBdr>
+              <w:jc w:val="center"/>
+            </w:pPr>
+            <w:r>
+              <w:t>.docx</w:t>
+            </w:r>
+          </w:p>
+        </w:tc>
+        <w:tc>
+          <w:tcPr>
+            <w:tcW w:w="0" w:type="auto"/>
+          </w:tcPr>
+          <w:p>
+            <w:pPr>
+              <w:pBdr>
+                <w:top w:val="none" w:sz="0" w:space="0" w:color="000000"/>
+                <w:left w:val="none" w:sz="0" w:space="0" w:color="000000"/>
+                <w:bottom w:val="none" w:sz="0" w:space="0" w:color="000000"/>
+                <w:right w:val="none" w:sz="0" w:space="0" w:color="000000"/>
+                <w:between w:val="none" w:sz="0" w:space="0" w:color="000000"/>
+              </w:pBdr>
+              <w:jc w:val="center"/>
+            </w:pPr>
+            <w:r>
+              <w:t>SEGUI</w:t>
+            </w:r>
+          </w:p>
+        </w:tc>
+      </w:tr>
+      <w:tr>
+        <w:trPr>
+          <w:trHeight w:val="398"/>
+        </w:trPr>
+        <w:tc>
+          <w:tcPr>
+            <w:tcW w:w="0" w:type="auto"/>
+          </w:tcPr>
+          <w:p>
+            <w:pPr>
+              <w:pBdr>
+                <w:top w:val="none" w:sz="0" w:space="0" w:color="000000"/>
+                <w:left w:val="none" w:sz="0" w:space="0" w:color="000000"/>
+                <w:bottom w:val="none" w:sz="0" w:space="0" w:color="000000"/>
+                <w:right w:val="none" w:sz="0" w:space="0" w:color="000000"/>
+                <w:between w:val="none" w:sz="0" w:space="0" w:color="000000"/>
+              </w:pBdr>
+              <w:jc w:val="center"/>
+            </w:pPr>
+            <w:r>
+              <w:t>Evolución</w:t>
+            </w:r>
+          </w:p>
+        </w:tc>
+        <w:tc>
+          <w:tcPr>
+            <w:tcW w:w="0" w:type="auto"/>
+          </w:tcPr>
+          <w:p>
+            <w:pPr>
+              <w:pBdr>
+                <w:top w:val="none" w:sz="0" w:space="0" w:color="000000"/>
+                <w:left w:val="none" w:sz="0" w:space="0" w:color="000000"/>
+                <w:bottom w:val="none" w:sz="0" w:space="0" w:color="000000"/>
+                <w:right w:val="none" w:sz="0" w:space="0" w:color="000000"/>
+                <w:between w:val="none" w:sz="0" w:space="0" w:color="000000"/>
+              </w:pBdr>
+            </w:pPr>
+            <w:r>
+              <w:t>Documento de Negocio</w:t>
+            </w:r>
+          </w:p>
+        </w:tc>
+        <w:tc>
+          <w:tcPr>
+            <w:tcW w:w="0" w:type="auto"/>
+          </w:tcPr>
+          <w:p>
+            <w:pPr>
+              <w:pBdr>
+                <w:top w:val="none" w:sz="0" w:space="0" w:color="000000"/>
+                <w:left w:val="none" w:sz="0" w:space="0" w:color="000000"/>
+                <w:bottom w:val="none" w:sz="0" w:space="0" w:color="000000"/>
+                <w:right w:val="none" w:sz="0" w:space="0" w:color="000000"/>
+                <w:between w:val="none" w:sz="0" w:space="0" w:color="000000"/>
+              </w:pBdr>
+              <w:jc w:val="center"/>
+            </w:pPr>
+            <w:r>
+              <w:t>P</w:t>
+            </w:r>
+          </w:p>
+        </w:tc>
+        <w:tc>
+          <w:tcPr>
+            <w:tcW w:w="0" w:type="auto"/>
+          </w:tcPr>
+          <w:p>
+            <w:pPr>
+              <w:pBdr>
+                <w:top w:val="none" w:sz="0" w:space="0" w:color="000000"/>
+                <w:left w:val="none" w:sz="0" w:space="0" w:color="000000"/>
+                <w:bottom w:val="none" w:sz="0" w:space="0" w:color="000000"/>
+                <w:right w:val="none" w:sz="0" w:space="0" w:color="000000"/>
+                <w:between w:val="none" w:sz="0" w:space="0" w:color="000000"/>
+              </w:pBdr>
+              <w:jc w:val="center"/>
+            </w:pPr>
+            <w:r>
+              <w:t>.docx</w:t>
+            </w:r>
+          </w:p>
+        </w:tc>
+        <w:tc>
+          <w:tcPr>
+            <w:tcW w:w="0" w:type="auto"/>
+          </w:tcPr>
+          <w:p>
+            <w:pPr>
+              <w:pBdr>
+                <w:top w:val="none" w:sz="0" w:space="0" w:color="000000"/>
+                <w:left w:val="none" w:sz="0" w:space="0" w:color="000000"/>
+                <w:bottom w:val="none" w:sz="0" w:space="0" w:color="000000"/>
+                <w:right w:val="none" w:sz="0" w:space="0" w:color="000000"/>
+                <w:between w:val="none" w:sz="0" w:space="0" w:color="000000"/>
+              </w:pBdr>
+              <w:jc w:val="center"/>
+            </w:pPr>
+            <w:r>
+              <w:t>SEGUI</w:t>
+            </w:r>
+          </w:p>
+        </w:tc>
+      </w:tr>
+      <w:tr>
+        <w:trPr>
+          <w:trHeight w:val="398"/>
+        </w:trPr>
+        <w:tc>
+          <w:tcPr>
+            <w:tcW w:w="0" w:type="auto"/>
+          </w:tcPr>
+          <w:p>
+            <w:pPr>
+              <w:pBdr>
+                <w:top w:val="none" w:sz="0" w:space="0" w:color="000000"/>
+                <w:left w:val="none" w:sz="0" w:space="0" w:color="000000"/>
+                <w:bottom w:val="none" w:sz="0" w:space="0" w:color="000000"/>
+                <w:right w:val="none" w:sz="0" w:space="0" w:color="000000"/>
+                <w:between w:val="none" w:sz="0" w:space="0" w:color="000000"/>
+              </w:pBdr>
+              <w:jc w:val="center"/>
+            </w:pPr>
+            <w:r>
+              <w:t>Evolución</w:t>
+            </w:r>
+          </w:p>
+        </w:tc>
+        <w:tc>
+          <w:tcPr>
+            <w:tcW w:w="0" w:type="auto"/>
+          </w:tcPr>
+          <w:p>
+            <w:pPr>
+              <w:pBdr>
+                <w:top w:val="none" w:sz="0" w:space="0" w:color="000000"/>
+                <w:left w:val="none" w:sz="0" w:space="0" w:color="000000"/>
+                <w:bottom w:val="none" w:sz="0" w:space="0" w:color="000000"/>
+                <w:right w:val="none" w:sz="0" w:space="0" w:color="000000"/>
+                <w:between w:val="none" w:sz="0" w:space="0" w:color="000000"/>
+              </w:pBdr>
+            </w:pPr>
+            <w:r>
+              <w:t>Reporte de Pruebas de Software</w:t>
+            </w:r>
+          </w:p>
+        </w:tc>
+        <w:tc>
+          <w:tcPr>
+            <w:tcW w:w="0" w:type="auto"/>
+          </w:tcPr>
+          <w:p>
+            <w:pPr>
+              <w:pBdr>
+                <w:top w:val="none" w:sz="0" w:space="0" w:color="000000"/>
+                <w:left w:val="none" w:sz="0" w:space="0" w:color="000000"/>
+                <w:bottom w:val="none" w:sz="0" w:space="0" w:color="000000"/>
+                <w:right w:val="none" w:sz="0" w:space="0" w:color="000000"/>
+                <w:between w:val="none" w:sz="0" w:space="0" w:color="000000"/>
+              </w:pBdr>
+              <w:jc w:val="center"/>
+            </w:pPr>
+            <w:r>
+              <w:t>P</w:t>
+            </w:r>
+          </w:p>
+        </w:tc>
+        <w:tc>
+          <w:tcPr>
+            <w:tcW w:w="0" w:type="auto"/>
+          </w:tcPr>
+          <w:p>
+            <w:pPr>
+              <w:pBdr>
+                <w:top w:val="none" w:sz="0" w:space="0" w:color="000000"/>
+                <w:left w:val="none" w:sz="0" w:space="0" w:color="000000"/>
+                <w:bottom w:val="none" w:sz="0" w:space="0" w:color="000000"/>
+                <w:right w:val="none" w:sz="0" w:space="0" w:color="000000"/>
+                <w:between w:val="none" w:sz="0" w:space="0" w:color="000000"/>
+              </w:pBdr>
+              <w:jc w:val="center"/>
+            </w:pPr>
+            <w:r>
+              <w:t>.docx</w:t>
+            </w:r>
+          </w:p>
+        </w:tc>
+        <w:tc>
+          <w:tcPr>
+            <w:tcW w:w="0" w:type="auto"/>
+          </w:tcPr>
+          <w:p>
+            <w:pPr>
+              <w:pBdr>
+                <w:top w:val="none" w:sz="0" w:space="0" w:color="000000"/>
+                <w:left w:val="none" w:sz="0" w:space="0" w:color="000000"/>
+                <w:bottom w:val="none" w:sz="0" w:space="0" w:color="000000"/>
+                <w:right w:val="none" w:sz="0" w:space="0" w:color="000000"/>
+                <w:between w:val="none" w:sz="0" w:space="0" w:color="000000"/>
+              </w:pBdr>
+              <w:jc w:val="center"/>
+            </w:pPr>
+            <w:r>
+              <w:t>SEGUI</w:t>
+            </w:r>
+          </w:p>
+        </w:tc>
+      </w:tr>
+      <w:tr>
+        <w:trPr>
+          <w:trHeight w:val="398"/>
+        </w:trPr>
+        <w:tc>
+          <w:tcPr>
+            <w:tcW w:w="0" w:type="auto"/>
+          </w:tcPr>
+          <w:p>
+            <w:pPr>
+              <w:pBdr>
+                <w:top w:val="none" w:sz="0" w:space="0" w:color="000000"/>
+                <w:left w:val="none" w:sz="0" w:space="0" w:color="000000"/>
+                <w:bottom w:val="none" w:sz="0" w:space="0" w:color="000000"/>
+                <w:right w:val="none" w:sz="0" w:space="0" w:color="000000"/>
+                <w:between w:val="none" w:sz="0" w:space="0" w:color="000000"/>
+              </w:pBdr>
+              <w:jc w:val="center"/>
+            </w:pPr>
+            <w:r>
+              <w:t>Evolución</w:t>
+            </w:r>
+          </w:p>
+        </w:tc>
+        <w:tc>
+          <w:tcPr>
+            <w:tcW w:w="0" w:type="auto"/>
+          </w:tcPr>
+          <w:p>
+            <w:pPr>
+              <w:pBdr>
+                <w:top w:val="none" w:sz="0" w:space="0" w:color="000000"/>
+                <w:left w:val="none" w:sz="0" w:space="0" w:color="000000"/>
+                <w:bottom w:val="none" w:sz="0" w:space="0" w:color="000000"/>
+                <w:right w:val="none" w:sz="0" w:space="0" w:color="000000"/>
+                <w:between w:val="none" w:sz="0" w:space="0" w:color="000000"/>
+              </w:pBdr>
+            </w:pPr>
+            <w:r>
+              <w:t>Reporte de Pruebas de Software para la iteración 1</w:t>
+            </w:r>
+          </w:p>
+        </w:tc>
+        <w:tc>
+          <w:tcPr>
+            <w:tcW w:w="0" w:type="auto"/>
+          </w:tcPr>
+          <w:p>
+            <w:pPr>
+              <w:pBdr>
+                <w:top w:val="none" w:sz="0" w:space="0" w:color="000000"/>
+                <w:left w:val="none" w:sz="0" w:space="0" w:color="000000"/>
+                <w:bottom w:val="none" w:sz="0" w:space="0" w:color="000000"/>
+                <w:right w:val="none" w:sz="0" w:space="0" w:color="000000"/>
+                <w:between w:val="none" w:sz="0" w:space="0" w:color="000000"/>
+              </w:pBdr>
+              <w:jc w:val="center"/>
+            </w:pPr>
+            <w:r>
+              <w:t>P</w:t>
+            </w:r>
+          </w:p>
+        </w:tc>
+        <w:tc>
+          <w:tcPr>
+            <w:tcW w:w="0" w:type="auto"/>
+          </w:tcPr>
+          <w:p>
+            <w:pPr>
+              <w:pBdr>
+                <w:top w:val="none" w:sz="0" w:space="0" w:color="000000"/>
+                <w:left w:val="none" w:sz="0" w:space="0" w:color="000000"/>
+                <w:bottom w:val="none" w:sz="0" w:space="0" w:color="000000"/>
+                <w:right w:val="none" w:sz="0" w:space="0" w:color="000000"/>
+                <w:between w:val="none" w:sz="0" w:space="0" w:color="000000"/>
+              </w:pBdr>
+              <w:jc w:val="center"/>
+            </w:pPr>
+            <w:r>
+              <w:t>.docx</w:t>
+            </w:r>
+          </w:p>
+        </w:tc>
+        <w:tc>
+          <w:tcPr>
+            <w:tcW w:w="0" w:type="auto"/>
+          </w:tcPr>
+          <w:p>
+            <w:pPr>
+              <w:pBdr>
+                <w:top w:val="none" w:sz="0" w:space="0" w:color="000000"/>
+                <w:left w:val="none" w:sz="0" w:space="0" w:color="000000"/>
+                <w:bottom w:val="none" w:sz="0" w:space="0" w:color="000000"/>
+                <w:right w:val="none" w:sz="0" w:space="0" w:color="000000"/>
+                <w:between w:val="none" w:sz="0" w:space="0" w:color="000000"/>
+              </w:pBdr>
+              <w:jc w:val="center"/>
+            </w:pPr>
+            <w:r>
+              <w:t>SEGUI</w:t>
+            </w:r>
+          </w:p>
+        </w:tc>
+      </w:tr>
+      <w:tr>
+        <w:trPr>
+          <w:trHeight w:val="398"/>
+        </w:trPr>
+        <w:tc>
+          <w:tcPr>
+            <w:tcW w:w="0" w:type="auto"/>
+          </w:tcPr>
+          <w:p>
+            <w:pPr>
+              <w:pBdr>
+                <w:top w:val="none" w:sz="0" w:space="0" w:color="000000"/>
+                <w:left w:val="none" w:sz="0" w:space="0" w:color="000000"/>
+                <w:bottom w:val="none" w:sz="0" w:space="0" w:color="000000"/>
+                <w:right w:val="none" w:sz="0" w:space="0" w:color="000000"/>
+                <w:between w:val="none" w:sz="0" w:space="0" w:color="000000"/>
+              </w:pBdr>
+              <w:jc w:val="center"/>
+            </w:pPr>
+            <w:r>
+              <w:lastRenderedPageBreak/>
+              <w:t>Evolución</w:t>
+            </w:r>
+          </w:p>
+        </w:tc>
+        <w:tc>
+          <w:tcPr>
+            <w:tcW w:w="0" w:type="auto"/>
+          </w:tcPr>
+          <w:p>
+            <w:pPr>
+              <w:pBdr>
+                <w:top w:val="none" w:sz="0" w:space="0" w:color="000000"/>
+                <w:left w:val="none" w:sz="0" w:space="0" w:color="000000"/>
+                <w:bottom w:val="none" w:sz="0" w:space="0" w:color="000000"/>
+                <w:right w:val="none" w:sz="0" w:space="0" w:color="000000"/>
+                <w:between w:val="none" w:sz="0" w:space="0" w:color="000000"/>
+              </w:pBdr>
+            </w:pPr>
+            <w:r>
+              <w:t>Report</w:t>
+            </w:r>
+            <w:r>
+              <w:t>e de Pruebas de Software para la iteración 2</w:t>
+            </w:r>
+          </w:p>
+        </w:tc>
+        <w:tc>
+          <w:tcPr>
+            <w:tcW w:w="0" w:type="auto"/>
+          </w:tcPr>
+          <w:p>
+            <w:pPr>
+              <w:pBdr>
+                <w:top w:val="none" w:sz="0" w:space="0" w:color="000000"/>
+                <w:left w:val="none" w:sz="0" w:space="0" w:color="000000"/>
+                <w:bottom w:val="none" w:sz="0" w:space="0" w:color="000000"/>
+                <w:right w:val="none" w:sz="0" w:space="0" w:color="000000"/>
+                <w:between w:val="none" w:sz="0" w:space="0" w:color="000000"/>
+              </w:pBdr>
+              <w:jc w:val="center"/>
+            </w:pPr>
+            <w:r>
+              <w:t>P</w:t>
+            </w:r>
+          </w:p>
+        </w:tc>
+        <w:tc>
+          <w:tcPr>
+            <w:tcW w:w="0" w:type="auto"/>
+          </w:tcPr>
+          <w:p>
+            <w:pPr>
+              <w:pBdr>
+                <w:top w:val="none" w:sz="0" w:space="0" w:color="000000"/>
+                <w:left w:val="none" w:sz="0" w:space="0" w:color="000000"/>
+                <w:bottom w:val="none" w:sz="0" w:space="0" w:color="000000"/>
+                <w:right w:val="none" w:sz="0" w:space="0" w:color="000000"/>
+                <w:between w:val="none" w:sz="0" w:space="0" w:color="000000"/>
+              </w:pBdr>
+              <w:jc w:val="center"/>
+            </w:pPr>
+            <w:r>
+              <w:t>.docx</w:t>
+            </w:r>
+          </w:p>
+        </w:tc>
+        <w:tc>
+          <w:tcPr>
+            <w:tcW w:w="0" w:type="auto"/>
+          </w:tcPr>
+          <w:p>
+            <w:pPr>
+              <w:pBdr>
+                <w:top w:val="none" w:sz="0" w:space="0" w:color="000000"/>
+                <w:left w:val="none" w:sz="0" w:space="0" w:color="000000"/>
+                <w:bottom w:val="none" w:sz="0" w:space="0" w:color="000000"/>
+                <w:right w:val="none" w:sz="0" w:space="0" w:color="000000"/>
+                <w:between w:val="none" w:sz="0" w:space="0" w:color="000000"/>
+              </w:pBdr>
+              <w:jc w:val="center"/>
+            </w:pPr>
+            <w:r>
+              <w:t>SEGUI</w:t>
+            </w:r>
+          </w:p>
+        </w:tc>
+      </w:tr>
+      <w:tr>
+        <w:trPr>
+          <w:trHeight w:val="398"/>
+        </w:trPr>
+        <w:tc>
+          <w:tcPr>
+            <w:tcW w:w="0" w:type="auto"/>
+          </w:tcPr>
+          <w:p>
+            <w:pPr>
+              <w:pBdr>
+                <w:top w:val="none" w:sz="0" w:space="0" w:color="000000"/>
+                <w:left w:val="none" w:sz="0" w:space="0" w:color="000000"/>
+                <w:bottom w:val="none" w:sz="0" w:space="0" w:color="000000"/>
+                <w:right w:val="none" w:sz="0" w:space="0" w:color="000000"/>
+                <w:between w:val="none" w:sz="0" w:space="0" w:color="000000"/>
+              </w:pBdr>
+              <w:jc w:val="center"/>
+            </w:pPr>
+            <w:r>
+              <w:t>Evolución</w:t>
+            </w:r>
+          </w:p>
+        </w:tc>
+        <w:tc>
+          <w:tcPr>
+            <w:tcW w:w="0" w:type="auto"/>
+          </w:tcPr>
+          <w:p>
+            <w:pPr>
+              <w:pBdr>
+                <w:top w:val="none" w:sz="0" w:space="0" w:color="000000"/>
+                <w:left w:val="none" w:sz="0" w:space="0" w:color="000000"/>
+                <w:bottom w:val="none" w:sz="0" w:space="0" w:color="000000"/>
+                <w:right w:val="none" w:sz="0" w:space="0" w:color="000000"/>
+                <w:between w:val="none" w:sz="0" w:space="0" w:color="000000"/>
+              </w:pBdr>
+            </w:pPr>
+            <w:r>
+              <w:t>Acta de Aceptación</w:t>
+            </w:r>
+          </w:p>
+        </w:tc>
+        <w:tc>
+          <w:tcPr>
+            <w:tcW w:w="0" w:type="auto"/>
+          </w:tcPr>
+          <w:p>
+            <w:pPr>
+              <w:pBdr>
+                <w:top w:val="none" w:sz="0" w:space="0" w:color="000000"/>
+                <w:left w:val="none" w:sz="0" w:space="0" w:color="000000"/>
+                <w:bottom w:val="none" w:sz="0" w:space="0" w:color="000000"/>
+                <w:right w:val="none" w:sz="0" w:space="0" w:color="000000"/>
+                <w:between w:val="none" w:sz="0" w:space="0" w:color="000000"/>
+              </w:pBdr>
+              <w:jc w:val="center"/>
+            </w:pPr>
+            <w:r>
+              <w:t>P</w:t>
+            </w:r>
+          </w:p>
+        </w:tc>
+        <w:tc>
+          <w:tcPr>
+            <w:tcW w:w="0" w:type="auto"/>
+          </w:tcPr>
+          <w:p>
+            <w:pPr>
+              <w:pBdr>
+                <w:top w:val="none" w:sz="0" w:space="0" w:color="000000"/>
+                <w:left w:val="none" w:sz="0" w:space="0" w:color="000000"/>
+                <w:bottom w:val="none" w:sz="0" w:space="0" w:color="000000"/>
+                <w:right w:val="none" w:sz="0" w:space="0" w:color="000000"/>
+                <w:between w:val="none" w:sz="0" w:space="0" w:color="000000"/>
+              </w:pBdr>
+              <w:jc w:val="center"/>
+            </w:pPr>
+            <w:r>
+              <w:t>.docx</w:t>
+            </w:r>
+          </w:p>
+        </w:tc>
+        <w:tc>
+          <w:tcPr>
+            <w:tcW w:w="0" w:type="auto"/>
+          </w:tcPr>
+          <w:p>
+            <w:pPr>
+              <w:pBdr>
+                <w:top w:val="none" w:sz="0" w:space="0" w:color="000000"/>
+                <w:left w:val="none" w:sz="0" w:space="0" w:color="000000"/>
+                <w:bottom w:val="none" w:sz="0" w:space="0" w:color="000000"/>
+                <w:right w:val="none" w:sz="0" w:space="0" w:color="000000"/>
+                <w:between w:val="none" w:sz="0" w:space="0" w:color="000000"/>
+              </w:pBdr>
+              <w:jc w:val="center"/>
+            </w:pPr>
+            <w:r>
+              <w:t>SEGUI</w:t>
+            </w:r>
+          </w:p>
+        </w:tc>
+      </w:tr>
+      <w:tr>
+        <w:trPr>
           <w:trHeight w:val="191"/>
         </w:trPr>
         <w:tc>
@@ -6227,11 +7698,18 @@
       <w:pPr>
         <w:spacing w:after="0"/>
         <w:ind w:left="720"/>
+        <w:jc w:val="center"/>
       </w:pPr>
       <w:bookmarkStart w:id="37" w:name="_17dp8vu" w:colFirst="0" w:colLast="0"/>
       <w:bookmarkEnd w:id="37"/>
       <w:r>
-        <w:t xml:space="preserve">Tabla 3: </w:t>
+        <w:t>Tabla 3</w:t>
+      </w:r>
+      <w:r>
+        <w:t>.1</w:t>
+      </w:r>
+      <w:r>
+        <w:t xml:space="preserve">: </w:t>
       </w:r>
       <w:r>
         <w:t>Lista de elementos de configuración Leyenda de fuente de los ítems de configuración E: Empresa, P: Proyecto, C: Cliente, V: Proveedor</w:t>
@@ -6339,7 +7817,6 @@
         <w:ind w:left="1418" w:firstLine="22"/>
       </w:pPr>
       <w:r>
-        <w:lastRenderedPageBreak/>
         <w:t>Ejemplo:</w:t>
       </w:r>
     </w:p>
@@ -6618,6 +8095,7 @@
         <w:rPr>
           <w:b/>
         </w:rPr>
+        <w:lastRenderedPageBreak/>
         <w:t>SWGF_ECUN</w:t>
       </w:r>
       <w:r>
@@ -6849,13 +8327,7 @@
               <w:spacing w:after="0" w:line="240" w:lineRule="auto"/>
             </w:pPr>
             <w:r>
-              <w:t>SWGF_</w:t>
-            </w:r>
-            <w:r>
-              <w:t>PP</w:t>
-            </w:r>
-            <w:r>
-              <w:t>.docx</w:t>
+              <w:t>SES_PGC</w:t>
             </w:r>
           </w:p>
         </w:tc>
@@ -6875,7 +8347,7 @@
               <w:spacing w:after="0" w:line="240" w:lineRule="auto"/>
             </w:pPr>
             <w:r>
-              <w:t>Plan de Proyecto</w:t>
+              <w:t>Plan de Gestión de la Configuración</w:t>
             </w:r>
           </w:p>
         </w:tc>
@@ -6920,7 +8392,7 @@
               <w:t>SWGF_</w:t>
             </w:r>
             <w:r>
-              <w:t>DN</w:t>
+              <w:t>PP</w:t>
             </w:r>
             <w:r>
               <w:t>.docx</w:t>
@@ -6943,7 +8415,7 @@
               <w:spacing w:after="0" w:line="240" w:lineRule="auto"/>
             </w:pPr>
             <w:r>
-              <w:t>Documento de Negocio</w:t>
+              <w:t>Plan de Proyecto</w:t>
             </w:r>
           </w:p>
         </w:tc>
@@ -6963,7 +8435,7 @@
               <w:spacing w:after="0" w:line="240" w:lineRule="auto"/>
             </w:pPr>
             <w:r>
-              <w:t>Negocio</w:t>
+              <w:t>Análisis</w:t>
             </w:r>
           </w:p>
         </w:tc>
@@ -6988,7 +8460,7 @@
               <w:t>SWGF_</w:t>
             </w:r>
             <w:r>
-              <w:t>DR</w:t>
+              <w:t>DN</w:t>
             </w:r>
             <w:r>
               <w:t>.docx</w:t>
@@ -7011,7 +8483,7 @@
               <w:spacing w:after="0" w:line="240" w:lineRule="auto"/>
             </w:pPr>
             <w:r>
-              <w:t>Documento de Requisitos</w:t>
+              <w:t>Documento de Negocio</w:t>
             </w:r>
           </w:p>
         </w:tc>
@@ -7031,7 +8503,7 @@
               <w:spacing w:after="0" w:line="240" w:lineRule="auto"/>
             </w:pPr>
             <w:r>
-              <w:t>Requisito</w:t>
+              <w:t>Negocio</w:t>
             </w:r>
           </w:p>
         </w:tc>
@@ -7056,10 +8528,10 @@
               <w:t>SWGF_</w:t>
             </w:r>
             <w:r>
-              <w:t>ECUS</w:t>
-            </w:r>
-            <w:r>
-              <w:t>_01.docx</w:t>
+              <w:t>DR</w:t>
+            </w:r>
+            <w:r>
+              <w:t>.docx</w:t>
             </w:r>
           </w:p>
         </w:tc>
@@ -7079,7 +8551,7 @@
               <w:spacing w:after="0" w:line="240" w:lineRule="auto"/>
             </w:pPr>
             <w:r>
-              <w:t>Especificación de Casos de Uso del Sistema</w:t>
+              <w:t>Documento de Requisitos</w:t>
             </w:r>
           </w:p>
         </w:tc>
@@ -7099,7 +8571,7 @@
               <w:spacing w:after="0" w:line="240" w:lineRule="auto"/>
             </w:pPr>
             <w:r>
-              <w:t>Análisis  y Diseño</w:t>
+              <w:t>Requisito</w:t>
             </w:r>
           </w:p>
         </w:tc>
@@ -7121,7 +8593,13 @@
               <w:spacing w:after="0" w:line="240" w:lineRule="auto"/>
             </w:pPr>
             <w:r>
-              <w:t>DCUS</w:t>
+              <w:t>SWGF_</w:t>
+            </w:r>
+            <w:r>
+              <w:t>ECUS</w:t>
+            </w:r>
+            <w:r>
+              <w:t>_01.docx</w:t>
             </w:r>
           </w:p>
         </w:tc>
@@ -7141,7 +8619,172 @@
               <w:spacing w:after="0" w:line="240" w:lineRule="auto"/>
             </w:pPr>
             <w:r>
-              <w:t>Diagrama de Casos de Uso del Sistema</w:t>
+              <w:t>Especificación de Casos de Uso del Sistema</w:t>
+            </w:r>
+            <w:r>
+              <w:t xml:space="preserve"> “Registrar Sesión fotográfica”</w:t>
+            </w:r>
+          </w:p>
+        </w:tc>
+        <w:tc>
+          <w:tcPr>
+            <w:tcW w:w="1872" w:type="dxa"/>
+          </w:tcPr>
+          <w:p>
+            <w:pPr>
+              <w:pBdr>
+                <w:top w:val="none" w:sz="0" w:space="0" w:color="000000"/>
+                <w:left w:val="none" w:sz="0" w:space="0" w:color="000000"/>
+                <w:bottom w:val="none" w:sz="0" w:space="0" w:color="000000"/>
+                <w:right w:val="none" w:sz="0" w:space="0" w:color="000000"/>
+                <w:between w:val="none" w:sz="0" w:space="0" w:color="000000"/>
+              </w:pBdr>
+              <w:spacing w:after="0" w:line="240" w:lineRule="auto"/>
+            </w:pPr>
+            <w:r>
+              <w:t>Análisis  y Diseño</w:t>
+            </w:r>
+          </w:p>
+        </w:tc>
+      </w:tr>
+      <w:tr>
+        <w:tc>
+          <w:tcPr>
+            <w:tcW w:w="2268" w:type="dxa"/>
+          </w:tcPr>
+          <w:p>
+            <w:pPr>
+              <w:pBdr>
+                <w:top w:val="none" w:sz="0" w:space="0" w:color="000000"/>
+                <w:left w:val="none" w:sz="0" w:space="0" w:color="000000"/>
+                <w:bottom w:val="none" w:sz="0" w:space="0" w:color="000000"/>
+                <w:right w:val="none" w:sz="0" w:space="0" w:color="000000"/>
+                <w:between w:val="none" w:sz="0" w:space="0" w:color="000000"/>
+              </w:pBdr>
+              <w:spacing w:after="0" w:line="240" w:lineRule="auto"/>
+            </w:pPr>
+            <w:r>
+              <w:t>SWGF_</w:t>
+            </w:r>
+            <w:r>
+              <w:t>ECUS</w:t>
+            </w:r>
+            <w:r>
+              <w:t>_02.docx</w:t>
+            </w:r>
+          </w:p>
+        </w:tc>
+        <w:tc>
+          <w:tcPr>
+            <w:tcW w:w="3969" w:type="dxa"/>
+          </w:tcPr>
+          <w:p>
+            <w:pPr>
+              <w:pBdr>
+                <w:top w:val="none" w:sz="0" w:space="0" w:color="000000"/>
+                <w:left w:val="none" w:sz="0" w:space="0" w:color="000000"/>
+                <w:bottom w:val="none" w:sz="0" w:space="0" w:color="000000"/>
+                <w:right w:val="none" w:sz="0" w:space="0" w:color="000000"/>
+                <w:between w:val="none" w:sz="0" w:space="0" w:color="000000"/>
+              </w:pBdr>
+              <w:spacing w:after="0" w:line="240" w:lineRule="auto"/>
+            </w:pPr>
+            <w:r>
+              <w:t>Especificación de Casos de Uso del Sistema</w:t>
+            </w:r>
+            <w:r>
+              <w:t xml:space="preserve"> </w:t>
+            </w:r>
+            <w:r>
+              <w:t>“</w:t>
+            </w:r>
+            <w:r>
+              <w:t>Registrar Cliente</w:t>
+            </w:r>
+            <w:r>
+              <w:t>”</w:t>
+            </w:r>
+          </w:p>
+        </w:tc>
+        <w:tc>
+          <w:tcPr>
+            <w:tcW w:w="1872" w:type="dxa"/>
+          </w:tcPr>
+          <w:p>
+            <w:pPr>
+              <w:pBdr>
+                <w:top w:val="none" w:sz="0" w:space="0" w:color="000000"/>
+                <w:left w:val="none" w:sz="0" w:space="0" w:color="000000"/>
+                <w:bottom w:val="none" w:sz="0" w:space="0" w:color="000000"/>
+                <w:right w:val="none" w:sz="0" w:space="0" w:color="000000"/>
+                <w:between w:val="none" w:sz="0" w:space="0" w:color="000000"/>
+              </w:pBdr>
+              <w:spacing w:after="0" w:line="240" w:lineRule="auto"/>
+            </w:pPr>
+            <w:r>
+              <w:t>Análisis  y Diseño</w:t>
+            </w:r>
+          </w:p>
+        </w:tc>
+      </w:tr>
+      <w:tr>
+        <w:tc>
+          <w:tcPr>
+            <w:tcW w:w="2268" w:type="dxa"/>
+          </w:tcPr>
+          <w:p>
+            <w:pPr>
+              <w:pBdr>
+                <w:top w:val="none" w:sz="0" w:space="0" w:color="000000"/>
+                <w:left w:val="none" w:sz="0" w:space="0" w:color="000000"/>
+                <w:bottom w:val="none" w:sz="0" w:space="0" w:color="000000"/>
+                <w:right w:val="none" w:sz="0" w:space="0" w:color="000000"/>
+                <w:between w:val="none" w:sz="0" w:space="0" w:color="000000"/>
+              </w:pBdr>
+              <w:spacing w:after="0" w:line="240" w:lineRule="auto"/>
+            </w:pPr>
+            <w:r>
+              <w:t>SWGF_</w:t>
+            </w:r>
+            <w:r>
+              <w:t>ECUS</w:t>
+            </w:r>
+            <w:r>
+              <w:t>_03.docx</w:t>
+            </w:r>
+          </w:p>
+        </w:tc>
+        <w:tc>
+          <w:tcPr>
+            <w:tcW w:w="3969" w:type="dxa"/>
+          </w:tcPr>
+          <w:p>
+            <w:pPr>
+              <w:pBdr>
+                <w:top w:val="none" w:sz="0" w:space="0" w:color="000000"/>
+                <w:left w:val="none" w:sz="0" w:space="0" w:color="000000"/>
+                <w:bottom w:val="none" w:sz="0" w:space="0" w:color="000000"/>
+                <w:right w:val="none" w:sz="0" w:space="0" w:color="000000"/>
+                <w:between w:val="none" w:sz="0" w:space="0" w:color="000000"/>
+              </w:pBdr>
+              <w:spacing w:after="0" w:line="240" w:lineRule="auto"/>
+            </w:pPr>
+            <w:r>
+              <w:t>Especificación de Casos de Uso del Sistema</w:t>
+            </w:r>
+            <w:r>
+              <w:t xml:space="preserve"> </w:t>
+            </w:r>
+            <w:r>
+              <w:t>“</w:t>
+            </w:r>
+            <w:r>
+              <w:t>Buscar Cliente</w:t>
+            </w:r>
+            <w:bookmarkStart w:id="42" w:name="_GoBack"/>
+            <w:bookmarkEnd w:id="42"/>
+            <w:r>
+              <w:t>”</w:t>
             </w:r>
           </w:p>
         </w:tc>
@@ -7304,9 +8947,14 @@
       </w:tr>
     </w:tbl>
     <w:p>
-      <w:r>
-        <w:tab/>
-        <w:t>Tabla 4: Lista de ítem con la nomenclatura asociada.</w:t>
+      <w:pPr>
+        <w:jc w:val="center"/>
+      </w:pPr>
+      <w:r>
+        <w:t>Tabla 3.2</w:t>
+      </w:r>
+      <w:r>
+        <w:t>: Lista de ítem con la nomenclatura asociada.</w:t>
       </w:r>
     </w:p>
     <w:p>
@@ -7330,10 +8978,9 @@
           <w:sz w:val="28"/>
           <w:szCs w:val="28"/>
         </w:rPr>
-        <w:lastRenderedPageBreak/>
         <w:tab/>
       </w:r>
-      <w:bookmarkStart w:id="42" w:name="_Toc495071830"/>
+      <w:bookmarkStart w:id="43" w:name="_Toc495071830"/>
       <w:r>
         <w:rPr>
           <w:b/>
@@ -7343,7 +8990,7 @@
         </w:rPr>
         <w:t>Control</w:t>
       </w:r>
-      <w:bookmarkEnd w:id="42"/>
+      <w:bookmarkEnd w:id="43"/>
     </w:p>
     <w:p>
       <w:pPr>
@@ -7357,7 +9004,7 @@
           <w:color w:val="000000"/>
         </w:rPr>
       </w:pPr>
-      <w:bookmarkStart w:id="43" w:name="_Toc495071831"/>
+      <w:bookmarkStart w:id="44" w:name="_Toc495071831"/>
       <w:r>
         <w:rPr>
           <w:b/>
@@ -7365,7 +9012,7 @@
         </w:rPr>
         <w:t>Definición de líneas base</w:t>
       </w:r>
-      <w:bookmarkEnd w:id="43"/>
+      <w:bookmarkEnd w:id="44"/>
     </w:p>
     <w:p/>
     <w:tbl>
@@ -7523,8 +9170,8 @@
                 <w:szCs w:val="20"/>
               </w:rPr>
             </w:pPr>
-            <w:bookmarkStart w:id="44" w:name="OLE_LINK30"/>
-            <w:bookmarkStart w:id="45" w:name="OLE_LINK31"/>
+            <w:bookmarkStart w:id="45" w:name="OLE_LINK30"/>
+            <w:bookmarkStart w:id="46" w:name="OLE_LINK31"/>
             <w:r>
               <w:rPr>
                 <w:rFonts w:ascii="Arial" w:hAnsi="Arial" w:cs="Arial"/>
@@ -7534,8 +9181,8 @@
               </w:rPr>
               <w:t>Línea Base Funcional</w:t>
             </w:r>
-            <w:bookmarkEnd w:id="44"/>
             <w:bookmarkEnd w:id="45"/>
+            <w:bookmarkEnd w:id="46"/>
           </w:p>
         </w:tc>
       </w:tr>
@@ -7853,6 +9500,7 @@
               </w:pBdr>
             </w:pPr>
             <w:r>
+              <w:lastRenderedPageBreak/>
               <w:t>Línea Base de Modelado y Diseño</w:t>
             </w:r>
           </w:p>
@@ -8018,11 +9666,11 @@
             <w:r>
               <w:t>Línea Base de Integ</w:t>
             </w:r>
-            <w:bookmarkStart w:id="46" w:name="OLE_LINK34"/>
+            <w:bookmarkStart w:id="47" w:name="OLE_LINK34"/>
             <w:r>
               <w:t>ración y Pruebas</w:t>
             </w:r>
-            <w:bookmarkEnd w:id="46"/>
+            <w:bookmarkEnd w:id="47"/>
           </w:p>
         </w:tc>
         <w:tc>
@@ -8260,7 +9908,6 @@
         <w:rPr>
           <w:noProof/>
         </w:rPr>
-        <w:lastRenderedPageBreak/>
         <w:drawing>
           <wp:inline distT="0" distB="0" distL="0" distR="0" wp14:anchorId="0391B52D" wp14:editId="07E03453">
             <wp:extent cx="5400040" cy="3150235"/>
@@ -8276,7 +9923,38 @@
         </w:drawing>
       </w:r>
     </w:p>
-    <w:p/>
+    <w:p>
+      <w:pPr>
+        <w:jc w:val="center"/>
+      </w:pPr>
+      <w:r>
+        <w:rPr>
+          <w:rFonts w:asciiTheme="minorHAnsi" w:eastAsia="Arial" w:hAnsiTheme="minorHAnsi" w:cstheme="minorHAnsi"/>
+          <w:color w:val="auto"/>
+          <w:sz w:val="20"/>
+          <w:szCs w:val="20"/>
+        </w:rPr>
+        <w:t>Figura 3.1</w:t>
+      </w:r>
+      <w:r>
+        <w:rPr>
+          <w:rFonts w:asciiTheme="minorHAnsi" w:eastAsia="Arial" w:hAnsiTheme="minorHAnsi" w:cstheme="minorHAnsi"/>
+          <w:color w:val="auto"/>
+          <w:sz w:val="20"/>
+          <w:szCs w:val="20"/>
+        </w:rPr>
+        <w:t xml:space="preserve">. </w:t>
+      </w:r>
+      <w:r>
+        <w:rPr>
+          <w:rFonts w:asciiTheme="minorHAnsi" w:eastAsia="Arial" w:hAnsiTheme="minorHAnsi" w:cstheme="minorHAnsi"/>
+          <w:color w:val="auto"/>
+          <w:sz w:val="20"/>
+          <w:szCs w:val="20"/>
+        </w:rPr>
+        <w:t>Estructura de las librerías del repositorio</w:t>
+      </w:r>
+    </w:p>
     <w:p>
       <w:pPr>
         <w:pStyle w:val="Prrafodelista"/>
@@ -8396,6 +10074,7 @@
           <w:b/>
           <w:sz w:val="24"/>
         </w:rPr>
+        <w:lastRenderedPageBreak/>
         <w:t>Contenido</w:t>
       </w:r>
     </w:p>
@@ -8411,7 +10090,6 @@
           <w:sz w:val="24"/>
         </w:rPr>
       </w:pPr>
-      <w:bookmarkStart w:id="47" w:name="_GoBack"/>
       <w:r>
         <w:rPr>
           <w:sz w:val="24"/>
@@ -8488,7 +10166,6 @@
         <w:t xml:space="preserve"> y Diseño</w:t>
       </w:r>
     </w:p>
-    <w:bookmarkEnd w:id="47"/>
     <w:p>
       <w:pPr>
         <w:pStyle w:val="Prrafodelista"/>
@@ -8909,7 +10586,6 @@
           <w:b/>
           <w:sz w:val="24"/>
         </w:rPr>
-        <w:lastRenderedPageBreak/>
         <w:t>Contenido</w:t>
       </w:r>
     </w:p>
@@ -8979,25 +10655,6 @@
           <w:sz w:val="24"/>
         </w:rPr>
         <w:t xml:space="preserve"> de Software.</w:t>
-      </w:r>
-    </w:p>
-    <w:p>
-      <w:pPr>
-        <w:pStyle w:val="Prrafodelista"/>
-        <w:numPr>
-          <w:ilvl w:val="1"/>
-          <w:numId w:val="23"/>
-        </w:numPr>
-        <w:ind w:left="1843"/>
-        <w:rPr>
-          <w:sz w:val="24"/>
-        </w:rPr>
-      </w:pPr>
-      <w:r>
-        <w:rPr>
-          <w:sz w:val="24"/>
-        </w:rPr>
-        <w:t>Reportes de pruebas de software.</w:t>
       </w:r>
     </w:p>
     <w:p>
@@ -9345,97 +11002,12 @@
     <w:p>
       <w:pPr>
         <w:pStyle w:val="Prrafodelista"/>
-        <w:numPr>
-          <w:ilvl w:val="0"/>
-          <w:numId w:val="29"/>
-        </w:numPr>
-        <w:rPr>
-          <w:b/>
-          <w:sz w:val="24"/>
-        </w:rPr>
-      </w:pPr>
-      <w:r>
-        <w:rPr>
-          <w:b/>
-          <w:sz w:val="24"/>
-        </w:rPr>
-        <w:t>Librería de Producción</w:t>
-      </w:r>
-    </w:p>
-    <w:p>
-      <w:pPr>
-        <w:pStyle w:val="Prrafodelista"/>
         <w:ind w:left="1080"/>
         <w:rPr>
           <w:b/>
           <w:sz w:val="24"/>
         </w:rPr>
       </w:pPr>
-      <w:r>
-        <w:rPr>
-          <w:b/>
-          <w:sz w:val="24"/>
-        </w:rPr>
-        <w:t>•</w:t>
-      </w:r>
-      <w:r>
-        <w:rPr>
-          <w:b/>
-          <w:sz w:val="24"/>
-        </w:rPr>
-        <w:tab/>
-        <w:t>Responsable</w:t>
-      </w:r>
-    </w:p>
-    <w:p>
-      <w:pPr>
-        <w:pStyle w:val="Prrafodelista"/>
-        <w:ind w:left="1080"/>
-        <w:rPr>
-          <w:b/>
-          <w:sz w:val="24"/>
-        </w:rPr>
-      </w:pPr>
-      <w:r>
-        <w:rPr>
-          <w:b/>
-          <w:sz w:val="24"/>
-        </w:rPr>
-        <w:t>•</w:t>
-      </w:r>
-      <w:r>
-        <w:rPr>
-          <w:b/>
-          <w:sz w:val="24"/>
-        </w:rPr>
-        <w:tab/>
-        <w:t>Actividades</w:t>
-      </w:r>
-    </w:p>
-    <w:p>
-      <w:pPr>
-        <w:pStyle w:val="Prrafodelista"/>
-        <w:ind w:left="1080"/>
-        <w:rPr>
-          <w:b/>
-          <w:sz w:val="24"/>
-        </w:rPr>
-      </w:pPr>
-      <w:r>
-        <w:rPr>
-          <w:b/>
-          <w:sz w:val="24"/>
-        </w:rPr>
-        <w:t>•</w:t>
-      </w:r>
-      <w:r>
-        <w:rPr>
-          <w:b/>
-          <w:sz w:val="24"/>
-        </w:rPr>
-        <w:tab/>
-        <w:t>Contenido</w:t>
-      </w:r>
     </w:p>
     <w:p>
       <w:pPr>
@@ -9454,7 +11026,7 @@
           <w:b/>
           <w:sz w:val="24"/>
         </w:rPr>
-        <w:t>Librería de Soporte</w:t>
+        <w:t>Librería de Producción</w:t>
       </w:r>
     </w:p>
     <w:p>
@@ -9462,7 +11034,7 @@
         <w:pStyle w:val="Prrafodelista"/>
         <w:numPr>
           <w:ilvl w:val="0"/>
-          <w:numId w:val="30"/>
+          <w:numId w:val="23"/>
         </w:numPr>
         <w:ind w:left="1418"/>
         <w:rPr>
@@ -9481,9 +11053,18 @@
     <w:p>
       <w:pPr>
         <w:pStyle w:val="Prrafodelista"/>
+        <w:ind w:left="1440"/>
+      </w:pPr>
+      <w:r>
+        <w:t>Analista de Calidad</w:t>
+      </w:r>
+    </w:p>
+    <w:p>
+      <w:pPr>
+        <w:pStyle w:val="Prrafodelista"/>
         <w:numPr>
           <w:ilvl w:val="0"/>
-          <w:numId w:val="30"/>
+          <w:numId w:val="23"/>
         </w:numPr>
         <w:ind w:left="1418"/>
         <w:rPr>
@@ -9502,9 +11083,25 @@
     <w:p>
       <w:pPr>
         <w:pStyle w:val="Prrafodelista"/>
+        <w:ind w:left="1418"/>
+        <w:jc w:val="both"/>
+      </w:pPr>
+      <w:r>
+        <w:t xml:space="preserve">Mantener actualizados los ítems de software </w:t>
+      </w:r>
+      <w:r>
+        <w:t>de los Proyectos que son verificados y validados antes del pase a producción así como de los Sistemas que se encuentran en producción.</w:t>
+      </w:r>
+      <w:r>
+        <w:t xml:space="preserve"> </w:t>
+      </w:r>
+    </w:p>
+    <w:p>
+      <w:pPr>
+        <w:pStyle w:val="Prrafodelista"/>
         <w:numPr>
           <w:ilvl w:val="0"/>
-          <w:numId w:val="30"/>
+          <w:numId w:val="23"/>
         </w:numPr>
         <w:ind w:left="1418"/>
         <w:rPr>
@@ -9520,6 +11117,847 @@
         <w:t>Contenido</w:t>
       </w:r>
     </w:p>
+    <w:p>
+      <w:pPr>
+        <w:pStyle w:val="Prrafodelista"/>
+        <w:numPr>
+          <w:ilvl w:val="1"/>
+          <w:numId w:val="23"/>
+        </w:numPr>
+        <w:ind w:left="1843"/>
+        <w:rPr>
+          <w:sz w:val="24"/>
+        </w:rPr>
+      </w:pPr>
+      <w:r>
+        <w:rPr>
+          <w:sz w:val="24"/>
+        </w:rPr>
+        <w:t>Actas de aprobación</w:t>
+      </w:r>
+      <w:r>
+        <w:rPr>
+          <w:sz w:val="24"/>
+        </w:rPr>
+        <w:t xml:space="preserve"> de pase a producción</w:t>
+      </w:r>
+      <w:r>
+        <w:rPr>
+          <w:sz w:val="24"/>
+        </w:rPr>
+        <w:t>.</w:t>
+      </w:r>
+    </w:p>
+    <w:p>
+      <w:pPr>
+        <w:pStyle w:val="Prrafodelista"/>
+        <w:numPr>
+          <w:ilvl w:val="1"/>
+          <w:numId w:val="23"/>
+        </w:numPr>
+        <w:ind w:left="1843"/>
+        <w:rPr>
+          <w:sz w:val="24"/>
+        </w:rPr>
+      </w:pPr>
+      <w:r>
+        <w:rPr>
+          <w:sz w:val="24"/>
+        </w:rPr>
+        <w:t>Reportes de pruebas de software</w:t>
+      </w:r>
+      <w:r>
+        <w:rPr>
+          <w:sz w:val="24"/>
+        </w:rPr>
+        <w:t>.</w:t>
+      </w:r>
+    </w:p>
+    <w:p>
+      <w:pPr>
+        <w:pStyle w:val="Prrafodelista"/>
+        <w:numPr>
+          <w:ilvl w:val="1"/>
+          <w:numId w:val="23"/>
+        </w:numPr>
+        <w:ind w:left="1843"/>
+        <w:rPr>
+          <w:sz w:val="24"/>
+        </w:rPr>
+      </w:pPr>
+      <w:r>
+        <w:rPr>
+          <w:sz w:val="24"/>
+        </w:rPr>
+        <w:t>Documentación de bases de datos</w:t>
+      </w:r>
+      <w:r>
+        <w:rPr>
+          <w:sz w:val="24"/>
+        </w:rPr>
+        <w:t>.</w:t>
+      </w:r>
+    </w:p>
+    <w:p>
+      <w:pPr>
+        <w:pStyle w:val="Prrafodelista"/>
+        <w:numPr>
+          <w:ilvl w:val="0"/>
+          <w:numId w:val="23"/>
+        </w:numPr>
+        <w:ind w:left="1418"/>
+        <w:rPr>
+          <w:b/>
+          <w:sz w:val="24"/>
+        </w:rPr>
+      </w:pPr>
+      <w:r>
+        <w:rPr>
+          <w:b/>
+          <w:sz w:val="24"/>
+        </w:rPr>
+        <w:lastRenderedPageBreak/>
+        <w:t>Accesos:</w:t>
+      </w:r>
+    </w:p>
+    <w:tbl>
+      <w:tblPr>
+        <w:tblStyle w:val="Tablaconcuadrcula"/>
+        <w:tblW w:w="0" w:type="auto"/>
+        <w:tblInd w:w="1418" w:type="dxa"/>
+        <w:tblLook w:val="04A0" w:firstRow="1" w:lastRow="0" w:firstColumn="1" w:lastColumn="0" w:noHBand="0" w:noVBand="1"/>
+      </w:tblPr>
+      <w:tblGrid>
+        <w:gridCol w:w="3526"/>
+        <w:gridCol w:w="3776"/>
+      </w:tblGrid>
+      <w:tr>
+        <w:tc>
+          <w:tcPr>
+            <w:tcW w:w="3526" w:type="dxa"/>
+          </w:tcPr>
+          <w:p>
+            <w:pPr>
+              <w:pStyle w:val="Prrafodelista"/>
+              <w:pBdr>
+                <w:top w:val="none" w:sz="0" w:space="0" w:color="auto"/>
+                <w:left w:val="none" w:sz="0" w:space="0" w:color="auto"/>
+                <w:bottom w:val="none" w:sz="0" w:space="0" w:color="auto"/>
+                <w:right w:val="none" w:sz="0" w:space="0" w:color="auto"/>
+                <w:between w:val="none" w:sz="0" w:space="0" w:color="auto"/>
+              </w:pBdr>
+              <w:ind w:left="0"/>
+              <w:rPr>
+                <w:b/>
+                <w:sz w:val="24"/>
+              </w:rPr>
+            </w:pPr>
+            <w:r>
+              <w:rPr>
+                <w:b/>
+                <w:sz w:val="24"/>
+              </w:rPr>
+              <w:t>Rol</w:t>
+            </w:r>
+          </w:p>
+        </w:tc>
+        <w:tc>
+          <w:tcPr>
+            <w:tcW w:w="3776" w:type="dxa"/>
+          </w:tcPr>
+          <w:p>
+            <w:pPr>
+              <w:pStyle w:val="Prrafodelista"/>
+              <w:pBdr>
+                <w:top w:val="none" w:sz="0" w:space="0" w:color="auto"/>
+                <w:left w:val="none" w:sz="0" w:space="0" w:color="auto"/>
+                <w:bottom w:val="none" w:sz="0" w:space="0" w:color="auto"/>
+                <w:right w:val="none" w:sz="0" w:space="0" w:color="auto"/>
+                <w:between w:val="none" w:sz="0" w:space="0" w:color="auto"/>
+              </w:pBdr>
+              <w:ind w:left="0"/>
+              <w:rPr>
+                <w:b/>
+                <w:sz w:val="24"/>
+              </w:rPr>
+            </w:pPr>
+            <w:r>
+              <w:rPr>
+                <w:b/>
+                <w:sz w:val="24"/>
+              </w:rPr>
+              <w:t>Tipo de acceso</w:t>
+            </w:r>
+          </w:p>
+        </w:tc>
+      </w:tr>
+      <w:tr>
+        <w:tc>
+          <w:tcPr>
+            <w:tcW w:w="3526" w:type="dxa"/>
+          </w:tcPr>
+          <w:p>
+            <w:r>
+              <w:t>Analista de Calidad</w:t>
+            </w:r>
+          </w:p>
+          <w:p>
+            <w:pPr>
+              <w:pStyle w:val="Prrafodelista"/>
+              <w:pBdr>
+                <w:top w:val="none" w:sz="0" w:space="0" w:color="auto"/>
+                <w:left w:val="none" w:sz="0" w:space="0" w:color="auto"/>
+                <w:bottom w:val="none" w:sz="0" w:space="0" w:color="auto"/>
+                <w:right w:val="none" w:sz="0" w:space="0" w:color="auto"/>
+                <w:between w:val="none" w:sz="0" w:space="0" w:color="auto"/>
+              </w:pBdr>
+              <w:ind w:left="0"/>
+              <w:rPr>
+                <w:sz w:val="24"/>
+              </w:rPr>
+            </w:pPr>
+          </w:p>
+        </w:tc>
+        <w:tc>
+          <w:tcPr>
+            <w:tcW w:w="3776" w:type="dxa"/>
+          </w:tcPr>
+          <w:p>
+            <w:pPr>
+              <w:pStyle w:val="Prrafodelista"/>
+              <w:numPr>
+                <w:ilvl w:val="0"/>
+                <w:numId w:val="31"/>
+              </w:numPr>
+              <w:pBdr>
+                <w:top w:val="none" w:sz="0" w:space="0" w:color="auto"/>
+                <w:left w:val="none" w:sz="0" w:space="0" w:color="auto"/>
+                <w:bottom w:val="none" w:sz="0" w:space="0" w:color="auto"/>
+                <w:right w:val="none" w:sz="0" w:space="0" w:color="auto"/>
+                <w:between w:val="none" w:sz="0" w:space="0" w:color="auto"/>
+              </w:pBdr>
+              <w:rPr>
+                <w:sz w:val="24"/>
+              </w:rPr>
+            </w:pPr>
+            <w:r>
+              <w:rPr>
+                <w:sz w:val="24"/>
+              </w:rPr>
+              <w:t>Escritura</w:t>
+            </w:r>
+          </w:p>
+          <w:p>
+            <w:pPr>
+              <w:pStyle w:val="Prrafodelista"/>
+              <w:numPr>
+                <w:ilvl w:val="0"/>
+                <w:numId w:val="31"/>
+              </w:numPr>
+              <w:pBdr>
+                <w:top w:val="none" w:sz="0" w:space="0" w:color="auto"/>
+                <w:left w:val="none" w:sz="0" w:space="0" w:color="auto"/>
+                <w:bottom w:val="none" w:sz="0" w:space="0" w:color="auto"/>
+                <w:right w:val="none" w:sz="0" w:space="0" w:color="auto"/>
+                <w:between w:val="none" w:sz="0" w:space="0" w:color="auto"/>
+              </w:pBdr>
+              <w:rPr>
+                <w:sz w:val="24"/>
+              </w:rPr>
+            </w:pPr>
+            <w:r>
+              <w:rPr>
+                <w:sz w:val="24"/>
+              </w:rPr>
+              <w:t>Lectura</w:t>
+            </w:r>
+          </w:p>
+          <w:p>
+            <w:pPr>
+              <w:pStyle w:val="Prrafodelista"/>
+              <w:numPr>
+                <w:ilvl w:val="0"/>
+                <w:numId w:val="31"/>
+              </w:numPr>
+              <w:pBdr>
+                <w:top w:val="none" w:sz="0" w:space="0" w:color="auto"/>
+                <w:left w:val="none" w:sz="0" w:space="0" w:color="auto"/>
+                <w:bottom w:val="none" w:sz="0" w:space="0" w:color="auto"/>
+                <w:right w:val="none" w:sz="0" w:space="0" w:color="auto"/>
+                <w:between w:val="none" w:sz="0" w:space="0" w:color="auto"/>
+              </w:pBdr>
+              <w:rPr>
+                <w:sz w:val="24"/>
+              </w:rPr>
+            </w:pPr>
+            <w:r>
+              <w:rPr>
+                <w:sz w:val="24"/>
+              </w:rPr>
+              <w:t>Ejecución</w:t>
+            </w:r>
+          </w:p>
+          <w:p>
+            <w:pPr>
+              <w:pStyle w:val="Prrafodelista"/>
+              <w:numPr>
+                <w:ilvl w:val="0"/>
+                <w:numId w:val="31"/>
+              </w:numPr>
+              <w:pBdr>
+                <w:top w:val="none" w:sz="0" w:space="0" w:color="auto"/>
+                <w:left w:val="none" w:sz="0" w:space="0" w:color="auto"/>
+                <w:bottom w:val="none" w:sz="0" w:space="0" w:color="auto"/>
+                <w:right w:val="none" w:sz="0" w:space="0" w:color="auto"/>
+                <w:between w:val="none" w:sz="0" w:space="0" w:color="auto"/>
+              </w:pBdr>
+              <w:rPr>
+                <w:sz w:val="24"/>
+              </w:rPr>
+            </w:pPr>
+            <w:r>
+              <w:rPr>
+                <w:sz w:val="24"/>
+              </w:rPr>
+              <w:t>Eliminación</w:t>
+            </w:r>
+          </w:p>
+        </w:tc>
+      </w:tr>
+      <w:tr>
+        <w:tc>
+          <w:tcPr>
+            <w:tcW w:w="3526" w:type="dxa"/>
+          </w:tcPr>
+          <w:p>
+            <w:r>
+              <w:t>Desarrollador</w:t>
+            </w:r>
+          </w:p>
+        </w:tc>
+        <w:tc>
+          <w:tcPr>
+            <w:tcW w:w="3776" w:type="dxa"/>
+          </w:tcPr>
+          <w:p>
+            <w:pPr>
+              <w:pStyle w:val="Prrafodelista"/>
+              <w:numPr>
+                <w:ilvl w:val="0"/>
+                <w:numId w:val="31"/>
+              </w:numPr>
+              <w:pBdr>
+                <w:top w:val="none" w:sz="0" w:space="0" w:color="auto"/>
+                <w:left w:val="none" w:sz="0" w:space="0" w:color="auto"/>
+                <w:bottom w:val="none" w:sz="0" w:space="0" w:color="auto"/>
+                <w:right w:val="none" w:sz="0" w:space="0" w:color="auto"/>
+                <w:between w:val="none" w:sz="0" w:space="0" w:color="auto"/>
+              </w:pBdr>
+              <w:rPr>
+                <w:sz w:val="24"/>
+              </w:rPr>
+            </w:pPr>
+            <w:r>
+              <w:rPr>
+                <w:sz w:val="24"/>
+              </w:rPr>
+              <w:t>Lectura</w:t>
+            </w:r>
+          </w:p>
+        </w:tc>
+      </w:tr>
+    </w:tbl>
+    <w:p>
+      <w:pPr>
+        <w:pStyle w:val="Prrafodelista"/>
+        <w:ind w:left="1080"/>
+        <w:rPr>
+          <w:b/>
+          <w:sz w:val="24"/>
+        </w:rPr>
+      </w:pPr>
+    </w:p>
+    <w:p>
+      <w:pPr>
+        <w:pStyle w:val="Prrafodelista"/>
+        <w:numPr>
+          <w:ilvl w:val="0"/>
+          <w:numId w:val="29"/>
+        </w:numPr>
+        <w:rPr>
+          <w:b/>
+          <w:sz w:val="24"/>
+        </w:rPr>
+      </w:pPr>
+      <w:r>
+        <w:rPr>
+          <w:b/>
+          <w:sz w:val="24"/>
+        </w:rPr>
+        <w:t>Librería de Soporte</w:t>
+      </w:r>
+    </w:p>
+    <w:p>
+      <w:pPr>
+        <w:pStyle w:val="Prrafodelista"/>
+        <w:numPr>
+          <w:ilvl w:val="0"/>
+          <w:numId w:val="23"/>
+        </w:numPr>
+        <w:ind w:left="1418"/>
+        <w:rPr>
+          <w:b/>
+          <w:sz w:val="24"/>
+        </w:rPr>
+      </w:pPr>
+      <w:r>
+        <w:rPr>
+          <w:b/>
+          <w:sz w:val="24"/>
+        </w:rPr>
+        <w:t>Responsable</w:t>
+      </w:r>
+    </w:p>
+    <w:p>
+      <w:pPr>
+        <w:pStyle w:val="Prrafodelista"/>
+        <w:ind w:left="1440"/>
+      </w:pPr>
+      <w:r>
+        <w:t>Gestor de la Gestión de la Configuración</w:t>
+      </w:r>
+    </w:p>
+    <w:p>
+      <w:pPr>
+        <w:pStyle w:val="Prrafodelista"/>
+        <w:numPr>
+          <w:ilvl w:val="0"/>
+          <w:numId w:val="23"/>
+        </w:numPr>
+        <w:ind w:left="1418"/>
+        <w:rPr>
+          <w:b/>
+          <w:sz w:val="24"/>
+        </w:rPr>
+      </w:pPr>
+      <w:r>
+        <w:rPr>
+          <w:b/>
+          <w:sz w:val="24"/>
+        </w:rPr>
+        <w:t>Actividades</w:t>
+      </w:r>
+    </w:p>
+    <w:p>
+      <w:pPr>
+        <w:pStyle w:val="Prrafodelista"/>
+        <w:numPr>
+          <w:ilvl w:val="0"/>
+          <w:numId w:val="33"/>
+        </w:numPr>
+        <w:ind w:left="1843"/>
+        <w:jc w:val="both"/>
+      </w:pPr>
+      <w:r>
+        <w:t>Mantener</w:t>
+      </w:r>
+      <w:r>
+        <w:t xml:space="preserve"> los Sistemas actualizados en sus últimas versiones</w:t>
+      </w:r>
+      <w:r>
+        <w:t>, así como los ítems de los</w:t>
+      </w:r>
+      <w:r>
+        <w:t xml:space="preserve"> mismo</w:t>
+      </w:r>
+      <w:r>
+        <w:t>s.</w:t>
+      </w:r>
+    </w:p>
+    <w:p>
+      <w:pPr>
+        <w:pStyle w:val="Prrafodelista"/>
+        <w:numPr>
+          <w:ilvl w:val="0"/>
+          <w:numId w:val="33"/>
+        </w:numPr>
+        <w:ind w:left="1843"/>
+        <w:jc w:val="both"/>
+      </w:pPr>
+      <w:r>
+        <w:t>Agregar nuevas versiones cuando estas han sido aprobadas.</w:t>
+      </w:r>
+    </w:p>
+    <w:p>
+      <w:pPr>
+        <w:pStyle w:val="Prrafodelista"/>
+        <w:numPr>
+          <w:ilvl w:val="0"/>
+          <w:numId w:val="23"/>
+        </w:numPr>
+        <w:ind w:left="1418"/>
+        <w:rPr>
+          <w:b/>
+          <w:sz w:val="24"/>
+        </w:rPr>
+      </w:pPr>
+      <w:r>
+        <w:rPr>
+          <w:b/>
+          <w:sz w:val="24"/>
+        </w:rPr>
+        <w:t>Contenido</w:t>
+      </w:r>
+    </w:p>
+    <w:p>
+      <w:pPr>
+        <w:pStyle w:val="Prrafodelista"/>
+        <w:numPr>
+          <w:ilvl w:val="1"/>
+          <w:numId w:val="23"/>
+        </w:numPr>
+        <w:ind w:left="1843"/>
+        <w:rPr>
+          <w:sz w:val="24"/>
+        </w:rPr>
+      </w:pPr>
+      <w:r>
+        <w:rPr>
+          <w:sz w:val="24"/>
+        </w:rPr>
+        <w:t xml:space="preserve">Versiones liberadas de los Software y </w:t>
+      </w:r>
+      <w:r>
+        <w:rPr>
+          <w:sz w:val="24"/>
+        </w:rPr>
+        <w:t xml:space="preserve">de </w:t>
+      </w:r>
+      <w:r>
+        <w:rPr>
+          <w:sz w:val="24"/>
+        </w:rPr>
+        <w:t>su documentación.</w:t>
+      </w:r>
+    </w:p>
+    <w:p>
+      <w:pPr>
+        <w:pStyle w:val="Prrafodelista"/>
+        <w:numPr>
+          <w:ilvl w:val="1"/>
+          <w:numId w:val="23"/>
+        </w:numPr>
+        <w:ind w:left="1843"/>
+        <w:rPr>
+          <w:sz w:val="24"/>
+        </w:rPr>
+      </w:pPr>
+      <w:r>
+        <w:rPr>
+          <w:sz w:val="24"/>
+        </w:rPr>
+        <w:t>Nuevas versiones de</w:t>
+      </w:r>
+      <w:r>
+        <w:rPr>
+          <w:sz w:val="24"/>
+        </w:rPr>
+        <w:t xml:space="preserve"> software.</w:t>
+      </w:r>
+    </w:p>
+    <w:p>
+      <w:pPr>
+        <w:pStyle w:val="Prrafodelista"/>
+        <w:numPr>
+          <w:ilvl w:val="0"/>
+          <w:numId w:val="23"/>
+        </w:numPr>
+        <w:ind w:left="1418"/>
+        <w:rPr>
+          <w:b/>
+          <w:sz w:val="24"/>
+        </w:rPr>
+      </w:pPr>
+      <w:r>
+        <w:rPr>
+          <w:b/>
+          <w:sz w:val="24"/>
+        </w:rPr>
+        <w:t>Accesos:</w:t>
+      </w:r>
+    </w:p>
+    <w:tbl>
+      <w:tblPr>
+        <w:tblStyle w:val="Tablaconcuadrcula"/>
+        <w:tblW w:w="0" w:type="auto"/>
+        <w:tblInd w:w="1418" w:type="dxa"/>
+        <w:tblLook w:val="04A0" w:firstRow="1" w:lastRow="0" w:firstColumn="1" w:lastColumn="0" w:noHBand="0" w:noVBand="1"/>
+      </w:tblPr>
+      <w:tblGrid>
+        <w:gridCol w:w="3526"/>
+        <w:gridCol w:w="3776"/>
+      </w:tblGrid>
+      <w:tr>
+        <w:tc>
+          <w:tcPr>
+            <w:tcW w:w="3526" w:type="dxa"/>
+          </w:tcPr>
+          <w:p>
+            <w:pPr>
+              <w:pStyle w:val="Prrafodelista"/>
+              <w:pBdr>
+                <w:top w:val="none" w:sz="0" w:space="0" w:color="auto"/>
+                <w:left w:val="none" w:sz="0" w:space="0" w:color="auto"/>
+                <w:bottom w:val="none" w:sz="0" w:space="0" w:color="auto"/>
+                <w:right w:val="none" w:sz="0" w:space="0" w:color="auto"/>
+                <w:between w:val="none" w:sz="0" w:space="0" w:color="auto"/>
+              </w:pBdr>
+              <w:ind w:left="0"/>
+              <w:rPr>
+                <w:b/>
+                <w:sz w:val="24"/>
+              </w:rPr>
+            </w:pPr>
+            <w:r>
+              <w:rPr>
+                <w:b/>
+                <w:sz w:val="24"/>
+              </w:rPr>
+              <w:t>Rol</w:t>
+            </w:r>
+          </w:p>
+        </w:tc>
+        <w:tc>
+          <w:tcPr>
+            <w:tcW w:w="3776" w:type="dxa"/>
+          </w:tcPr>
+          <w:p>
+            <w:pPr>
+              <w:pStyle w:val="Prrafodelista"/>
+              <w:pBdr>
+                <w:top w:val="none" w:sz="0" w:space="0" w:color="auto"/>
+                <w:left w:val="none" w:sz="0" w:space="0" w:color="auto"/>
+                <w:bottom w:val="none" w:sz="0" w:space="0" w:color="auto"/>
+                <w:right w:val="none" w:sz="0" w:space="0" w:color="auto"/>
+                <w:between w:val="none" w:sz="0" w:space="0" w:color="auto"/>
+              </w:pBdr>
+              <w:ind w:left="0"/>
+              <w:rPr>
+                <w:b/>
+                <w:sz w:val="24"/>
+              </w:rPr>
+            </w:pPr>
+            <w:r>
+              <w:rPr>
+                <w:b/>
+                <w:sz w:val="24"/>
+              </w:rPr>
+              <w:t>Tipo de acceso</w:t>
+            </w:r>
+          </w:p>
+        </w:tc>
+      </w:tr>
+      <w:tr>
+        <w:tc>
+          <w:tcPr>
+            <w:tcW w:w="3526" w:type="dxa"/>
+          </w:tcPr>
+          <w:p>
+            <w:r>
+              <w:t>Gestor de la Gestión de la Configuración</w:t>
+            </w:r>
+          </w:p>
+          <w:p>
+            <w:pPr>
+              <w:pStyle w:val="Prrafodelista"/>
+              <w:pBdr>
+                <w:top w:val="none" w:sz="0" w:space="0" w:color="auto"/>
+                <w:left w:val="none" w:sz="0" w:space="0" w:color="auto"/>
+                <w:bottom w:val="none" w:sz="0" w:space="0" w:color="auto"/>
+                <w:right w:val="none" w:sz="0" w:space="0" w:color="auto"/>
+                <w:between w:val="none" w:sz="0" w:space="0" w:color="auto"/>
+              </w:pBdr>
+              <w:ind w:left="0"/>
+              <w:rPr>
+                <w:sz w:val="24"/>
+              </w:rPr>
+            </w:pPr>
+          </w:p>
+        </w:tc>
+        <w:tc>
+          <w:tcPr>
+            <w:tcW w:w="3776" w:type="dxa"/>
+          </w:tcPr>
+          <w:p>
+            <w:pPr>
+              <w:pStyle w:val="Prrafodelista"/>
+              <w:numPr>
+                <w:ilvl w:val="0"/>
+                <w:numId w:val="31"/>
+              </w:numPr>
+              <w:pBdr>
+                <w:top w:val="none" w:sz="0" w:space="0" w:color="auto"/>
+                <w:left w:val="none" w:sz="0" w:space="0" w:color="auto"/>
+                <w:bottom w:val="none" w:sz="0" w:space="0" w:color="auto"/>
+                <w:right w:val="none" w:sz="0" w:space="0" w:color="auto"/>
+                <w:between w:val="none" w:sz="0" w:space="0" w:color="auto"/>
+              </w:pBdr>
+              <w:rPr>
+                <w:sz w:val="24"/>
+              </w:rPr>
+            </w:pPr>
+            <w:r>
+              <w:rPr>
+                <w:sz w:val="24"/>
+              </w:rPr>
+              <w:t>Escritura</w:t>
+            </w:r>
+          </w:p>
+          <w:p>
+            <w:pPr>
+              <w:pStyle w:val="Prrafodelista"/>
+              <w:numPr>
+                <w:ilvl w:val="0"/>
+                <w:numId w:val="31"/>
+              </w:numPr>
+              <w:pBdr>
+                <w:top w:val="none" w:sz="0" w:space="0" w:color="auto"/>
+                <w:left w:val="none" w:sz="0" w:space="0" w:color="auto"/>
+                <w:bottom w:val="none" w:sz="0" w:space="0" w:color="auto"/>
+                <w:right w:val="none" w:sz="0" w:space="0" w:color="auto"/>
+                <w:between w:val="none" w:sz="0" w:space="0" w:color="auto"/>
+              </w:pBdr>
+              <w:rPr>
+                <w:sz w:val="24"/>
+              </w:rPr>
+            </w:pPr>
+            <w:r>
+              <w:rPr>
+                <w:sz w:val="24"/>
+              </w:rPr>
+              <w:t>Lectura</w:t>
+            </w:r>
+          </w:p>
+          <w:p>
+            <w:pPr>
+              <w:pStyle w:val="Prrafodelista"/>
+              <w:numPr>
+                <w:ilvl w:val="0"/>
+                <w:numId w:val="31"/>
+              </w:numPr>
+              <w:pBdr>
+                <w:top w:val="none" w:sz="0" w:space="0" w:color="auto"/>
+                <w:left w:val="none" w:sz="0" w:space="0" w:color="auto"/>
+                <w:bottom w:val="none" w:sz="0" w:space="0" w:color="auto"/>
+                <w:right w:val="none" w:sz="0" w:space="0" w:color="auto"/>
+                <w:between w:val="none" w:sz="0" w:space="0" w:color="auto"/>
+              </w:pBdr>
+              <w:rPr>
+                <w:sz w:val="24"/>
+              </w:rPr>
+            </w:pPr>
+            <w:r>
+              <w:rPr>
+                <w:sz w:val="24"/>
+              </w:rPr>
+              <w:t>Ejecución</w:t>
+            </w:r>
+          </w:p>
+          <w:p>
+            <w:pPr>
+              <w:pStyle w:val="Prrafodelista"/>
+              <w:numPr>
+                <w:ilvl w:val="0"/>
+                <w:numId w:val="31"/>
+              </w:numPr>
+              <w:pBdr>
+                <w:top w:val="none" w:sz="0" w:space="0" w:color="auto"/>
+                <w:left w:val="none" w:sz="0" w:space="0" w:color="auto"/>
+                <w:bottom w:val="none" w:sz="0" w:space="0" w:color="auto"/>
+                <w:right w:val="none" w:sz="0" w:space="0" w:color="auto"/>
+                <w:between w:val="none" w:sz="0" w:space="0" w:color="auto"/>
+              </w:pBdr>
+              <w:rPr>
+                <w:sz w:val="24"/>
+              </w:rPr>
+            </w:pPr>
+            <w:r>
+              <w:rPr>
+                <w:sz w:val="24"/>
+              </w:rPr>
+              <w:t>Eliminación</w:t>
+            </w:r>
+          </w:p>
+        </w:tc>
+      </w:tr>
+      <w:tr>
+        <w:tc>
+          <w:tcPr>
+            <w:tcW w:w="3526" w:type="dxa"/>
+          </w:tcPr>
+          <w:p>
+            <w:r>
+              <w:t>Desarrollador</w:t>
+            </w:r>
+          </w:p>
+        </w:tc>
+        <w:tc>
+          <w:tcPr>
+            <w:tcW w:w="3776" w:type="dxa"/>
+          </w:tcPr>
+          <w:p>
+            <w:pPr>
+              <w:pStyle w:val="Prrafodelista"/>
+              <w:numPr>
+                <w:ilvl w:val="0"/>
+                <w:numId w:val="31"/>
+              </w:numPr>
+              <w:pBdr>
+                <w:top w:val="none" w:sz="0" w:space="0" w:color="auto"/>
+                <w:left w:val="none" w:sz="0" w:space="0" w:color="auto"/>
+                <w:bottom w:val="none" w:sz="0" w:space="0" w:color="auto"/>
+                <w:right w:val="none" w:sz="0" w:space="0" w:color="auto"/>
+                <w:between w:val="none" w:sz="0" w:space="0" w:color="auto"/>
+              </w:pBdr>
+              <w:rPr>
+                <w:sz w:val="24"/>
+              </w:rPr>
+            </w:pPr>
+            <w:r>
+              <w:rPr>
+                <w:sz w:val="24"/>
+              </w:rPr>
+              <w:t>Lectura</w:t>
+            </w:r>
+          </w:p>
+          <w:p>
+            <w:pPr>
+              <w:pStyle w:val="Prrafodelista"/>
+              <w:numPr>
+                <w:ilvl w:val="0"/>
+                <w:numId w:val="31"/>
+              </w:numPr>
+              <w:pBdr>
+                <w:top w:val="none" w:sz="0" w:space="0" w:color="auto"/>
+                <w:left w:val="none" w:sz="0" w:space="0" w:color="auto"/>
+                <w:bottom w:val="none" w:sz="0" w:space="0" w:color="auto"/>
+                <w:right w:val="none" w:sz="0" w:space="0" w:color="auto"/>
+                <w:between w:val="none" w:sz="0" w:space="0" w:color="auto"/>
+              </w:pBdr>
+              <w:rPr>
+                <w:sz w:val="24"/>
+              </w:rPr>
+            </w:pPr>
+            <w:r>
+              <w:rPr>
+                <w:sz w:val="24"/>
+              </w:rPr>
+              <w:t>Ejecución</w:t>
+            </w:r>
+          </w:p>
+        </w:tc>
+      </w:tr>
+    </w:tbl>
     <w:p/>
     <w:sectPr>
       <w:headerReference w:type="default" r:id="rId19"/>
@@ -10075,6 +12513,119 @@
     </w:lvl>
   </w:abstractNum>
   <w:abstractNum w:abstractNumId="4">
+    <w:nsid w:val="12CF335E"/>
+    <w:multiLevelType w:val="hybridMultilevel"/>
+    <w:tmpl w:val="9B56CBFA"/>
+    <w:lvl w:ilvl="0" w:tplc="280A0003">
+      <w:start w:val="1"/>
+      <w:numFmt w:val="bullet"/>
+      <w:lvlText w:val="o"/>
+      <w:lvlJc w:val="left"/>
+      <w:pPr>
+        <w:ind w:left="2160" w:hanging="360"/>
+      </w:pPr>
+      <w:rPr>
+        <w:rFonts w:ascii="Courier New" w:hAnsi="Courier New" w:cs="Courier New" w:hint="default"/>
+      </w:rPr>
+    </w:lvl>
+    <w:lvl w:ilvl="1" w:tplc="280A0003">
+      <w:start w:val="1"/>
+      <w:numFmt w:val="bullet"/>
+      <w:lvlText w:val="o"/>
+      <w:lvlJc w:val="left"/>
+      <w:pPr>
+        <w:ind w:left="2880" w:hanging="360"/>
+      </w:pPr>
+      <w:rPr>
+        <w:rFonts w:ascii="Courier New" w:hAnsi="Courier New" w:cs="Courier New" w:hint="default"/>
+      </w:rPr>
+    </w:lvl>
+    <w:lvl w:ilvl="2" w:tplc="280A0005" w:tentative="1">
+      <w:start w:val="1"/>
+      <w:numFmt w:val="bullet"/>
+      <w:lvlText w:val=""/>
+      <w:lvlJc w:val="left"/>
+      <w:pPr>
+        <w:ind w:left="3600" w:hanging="360"/>
+      </w:pPr>
+      <w:rPr>
+        <w:rFonts w:ascii="Wingdings" w:hAnsi="Wingdings" w:hint="default"/>
+      </w:rPr>
+    </w:lvl>
+    <w:lvl w:ilvl="3" w:tplc="280A0001" w:tentative="1">
+      <w:start w:val="1"/>
+      <w:numFmt w:val="bullet"/>
+      <w:lvlText w:val=""/>
+      <w:lvlJc w:val="left"/>
+      <w:pPr>
+        <w:ind w:left="4320" w:hanging="360"/>
+      </w:pPr>
+      <w:rPr>
+        <w:rFonts w:ascii="Symbol" w:hAnsi="Symbol" w:hint="default"/>
+      </w:rPr>
+    </w:lvl>
+    <w:lvl w:ilvl="4" w:tplc="280A0003" w:tentative="1">
+      <w:start w:val="1"/>
+      <w:numFmt w:val="bullet"/>
+      <w:lvlText w:val="o"/>
+      <w:lvlJc w:val="left"/>
+      <w:pPr>
+        <w:ind w:left="5040" w:hanging="360"/>
+      </w:pPr>
+      <w:rPr>
+        <w:rFonts w:ascii="Courier New" w:hAnsi="Courier New" w:cs="Courier New" w:hint="default"/>
+      </w:rPr>
+    </w:lvl>
+    <w:lvl w:ilvl="5" w:tplc="280A0005" w:tentative="1">
+      <w:start w:val="1"/>
+      <w:numFmt w:val="bullet"/>
+      <w:lvlText w:val=""/>
+      <w:lvlJc w:val="left"/>
+      <w:pPr>
+        <w:ind w:left="5760" w:hanging="360"/>
+      </w:pPr>
+      <w:rPr>
+        <w:rFonts w:ascii="Wingdings" w:hAnsi="Wingdings" w:hint="default"/>
+      </w:rPr>
+    </w:lvl>
+    <w:lvl w:ilvl="6" w:tplc="280A0001" w:tentative="1">
+      <w:start w:val="1"/>
+      <w:numFmt w:val="bullet"/>
+      <w:lvlText w:val=""/>
+      <w:lvlJc w:val="left"/>
+      <w:pPr>
+        <w:ind w:left="6480" w:hanging="360"/>
+      </w:pPr>
+      <w:rPr>
+        <w:rFonts w:ascii="Symbol" w:hAnsi="Symbol" w:hint="default"/>
+      </w:rPr>
+    </w:lvl>
+    <w:lvl w:ilvl="7" w:tplc="280A0003" w:tentative="1">
+      <w:start w:val="1"/>
+      <w:numFmt w:val="bullet"/>
+      <w:lvlText w:val="o"/>
+      <w:lvlJc w:val="left"/>
+      <w:pPr>
+        <w:ind w:left="7200" w:hanging="360"/>
+      </w:pPr>
+      <w:rPr>
+        <w:rFonts w:ascii="Courier New" w:hAnsi="Courier New" w:cs="Courier New" w:hint="default"/>
+      </w:rPr>
+    </w:lvl>
+    <w:lvl w:ilvl="8" w:tplc="280A0005" w:tentative="1">
+      <w:start w:val="1"/>
+      <w:numFmt w:val="bullet"/>
+      <w:lvlText w:val=""/>
+      <w:lvlJc w:val="left"/>
+      <w:pPr>
+        <w:ind w:left="7920" w:hanging="360"/>
+      </w:pPr>
+      <w:rPr>
+        <w:rFonts w:ascii="Wingdings" w:hAnsi="Wingdings" w:hint="default"/>
+      </w:rPr>
+    </w:lvl>
+  </w:abstractNum>
+  <w:abstractNum w:abstractNumId="5">
     <w:nsid w:val="16AB4EB8"/>
     <w:multiLevelType w:val="multilevel"/>
     <w:tmpl w:val="37669336"/>
@@ -10187,7 +12738,7 @@
       </w:rPr>
     </w:lvl>
   </w:abstractNum>
-  <w:abstractNum w:abstractNumId="5">
+  <w:abstractNum w:abstractNumId="6">
     <w:nsid w:val="174E38A4"/>
     <w:multiLevelType w:val="hybridMultilevel"/>
     <w:tmpl w:val="1CB48B54"/>
@@ -10300,7 +12851,7 @@
       </w:rPr>
     </w:lvl>
   </w:abstractNum>
-  <w:abstractNum w:abstractNumId="6">
+  <w:abstractNum w:abstractNumId="7">
     <w:nsid w:val="203C5D1A"/>
     <w:multiLevelType w:val="hybridMultilevel"/>
     <w:tmpl w:val="D4E62F18"/>
@@ -10413,7 +12964,7 @@
       </w:rPr>
     </w:lvl>
   </w:abstractNum>
-  <w:abstractNum w:abstractNumId="7">
+  <w:abstractNum w:abstractNumId="8">
     <w:nsid w:val="31221073"/>
     <w:multiLevelType w:val="multilevel"/>
     <w:tmpl w:val="6DE8DFFC"/>
@@ -10535,7 +13086,7 @@
       </w:rPr>
     </w:lvl>
   </w:abstractNum>
-  <w:abstractNum w:abstractNumId="8">
+  <w:abstractNum w:abstractNumId="9">
     <w:nsid w:val="33E46578"/>
     <w:multiLevelType w:val="hybridMultilevel"/>
     <w:tmpl w:val="0D48D0E2"/>
@@ -10648,7 +13199,7 @@
       </w:rPr>
     </w:lvl>
   </w:abstractNum>
-  <w:abstractNum w:abstractNumId="9">
+  <w:abstractNum w:abstractNumId="10">
     <w:nsid w:val="39FF2F73"/>
     <w:multiLevelType w:val="hybridMultilevel"/>
     <w:tmpl w:val="F6746E9A"/>
@@ -10761,7 +13312,7 @@
       </w:rPr>
     </w:lvl>
   </w:abstractNum>
-  <w:abstractNum w:abstractNumId="10">
+  <w:abstractNum w:abstractNumId="11">
     <w:nsid w:val="3CAA791B"/>
     <w:multiLevelType w:val="hybridMultilevel"/>
     <w:tmpl w:val="BA34E856"/>
@@ -10850,7 +13401,7 @@
       </w:pPr>
     </w:lvl>
   </w:abstractNum>
-  <w:abstractNum w:abstractNumId="11">
+  <w:abstractNum w:abstractNumId="12">
     <w:nsid w:val="3E6A2D4E"/>
     <w:multiLevelType w:val="multilevel"/>
     <w:tmpl w:val="A1441674"/>
@@ -10963,7 +13514,7 @@
       </w:rPr>
     </w:lvl>
   </w:abstractNum>
-  <w:abstractNum w:abstractNumId="12">
+  <w:abstractNum w:abstractNumId="13">
     <w:nsid w:val="42E03E1C"/>
     <w:multiLevelType w:val="multilevel"/>
     <w:tmpl w:val="04E4F3E4"/>
@@ -11076,7 +13627,7 @@
       </w:rPr>
     </w:lvl>
   </w:abstractNum>
-  <w:abstractNum w:abstractNumId="13">
+  <w:abstractNum w:abstractNumId="14">
     <w:nsid w:val="439F6173"/>
     <w:multiLevelType w:val="multilevel"/>
     <w:tmpl w:val="870C7AC8"/>
@@ -11189,7 +13740,7 @@
       </w:rPr>
     </w:lvl>
   </w:abstractNum>
-  <w:abstractNum w:abstractNumId="14">
+  <w:abstractNum w:abstractNumId="15">
     <w:nsid w:val="467954C5"/>
     <w:multiLevelType w:val="hybridMultilevel"/>
     <w:tmpl w:val="EBA0D992"/>
@@ -11275,7 +13826,7 @@
       </w:pPr>
     </w:lvl>
   </w:abstractNum>
-  <w:abstractNum w:abstractNumId="15">
+  <w:abstractNum w:abstractNumId="16">
     <w:nsid w:val="48326738"/>
     <w:multiLevelType w:val="hybridMultilevel"/>
     <w:tmpl w:val="223CCA48"/>
@@ -11361,10 +13912,10 @@
       </w:pPr>
     </w:lvl>
   </w:abstractNum>
-  <w:abstractNum w:abstractNumId="16">
+  <w:abstractNum w:abstractNumId="17">
     <w:nsid w:val="4D737763"/>
     <w:multiLevelType w:val="hybridMultilevel"/>
-    <w:tmpl w:val="65E22886"/>
+    <w:tmpl w:val="D58E22B8"/>
     <w:lvl w:ilvl="0" w:tplc="280A0001">
       <w:start w:val="1"/>
       <w:numFmt w:val="bullet"/>
@@ -11474,7 +14025,7 @@
       </w:rPr>
     </w:lvl>
   </w:abstractNum>
-  <w:abstractNum w:abstractNumId="17">
+  <w:abstractNum w:abstractNumId="18">
     <w:nsid w:val="53D146C2"/>
     <w:multiLevelType w:val="hybridMultilevel"/>
     <w:tmpl w:val="6E901A8E"/>
@@ -11587,7 +14138,7 @@
       </w:rPr>
     </w:lvl>
   </w:abstractNum>
-  <w:abstractNum w:abstractNumId="18">
+  <w:abstractNum w:abstractNumId="19">
     <w:nsid w:val="5A467307"/>
     <w:multiLevelType w:val="multilevel"/>
     <w:tmpl w:val="691607B4"/>
@@ -11700,7 +14251,7 @@
       </w:rPr>
     </w:lvl>
   </w:abstractNum>
-  <w:abstractNum w:abstractNumId="19">
+  <w:abstractNum w:abstractNumId="20">
     <w:nsid w:val="5E873C7B"/>
     <w:multiLevelType w:val="multilevel"/>
     <w:tmpl w:val="05AE2DB2"/>
@@ -11791,7 +14342,7 @@
       </w:pPr>
     </w:lvl>
   </w:abstractNum>
-  <w:abstractNum w:abstractNumId="20">
+  <w:abstractNum w:abstractNumId="21">
     <w:nsid w:val="60D21ABF"/>
     <w:multiLevelType w:val="hybridMultilevel"/>
     <w:tmpl w:val="7DFA4AA8"/>
@@ -11877,7 +14428,7 @@
       </w:pPr>
     </w:lvl>
   </w:abstractNum>
-  <w:abstractNum w:abstractNumId="21">
+  <w:abstractNum w:abstractNumId="22">
     <w:nsid w:val="63837071"/>
     <w:multiLevelType w:val="multilevel"/>
     <w:tmpl w:val="05AE2DB2"/>
@@ -11968,7 +14519,7 @@
       </w:pPr>
     </w:lvl>
   </w:abstractNum>
-  <w:abstractNum w:abstractNumId="22">
+  <w:abstractNum w:abstractNumId="23">
     <w:nsid w:val="66D253FB"/>
     <w:multiLevelType w:val="hybridMultilevel"/>
     <w:tmpl w:val="AFBA0B7A"/>
@@ -12081,7 +14632,7 @@
       </w:rPr>
     </w:lvl>
   </w:abstractNum>
-  <w:abstractNum w:abstractNumId="23">
+  <w:abstractNum w:abstractNumId="24">
     <w:nsid w:val="676C66A2"/>
     <w:multiLevelType w:val="hybridMultilevel"/>
     <w:tmpl w:val="E82A34BA"/>
@@ -12194,7 +14745,7 @@
       </w:rPr>
     </w:lvl>
   </w:abstractNum>
-  <w:abstractNum w:abstractNumId="24">
+  <w:abstractNum w:abstractNumId="25">
     <w:nsid w:val="67D64883"/>
     <w:multiLevelType w:val="multilevel"/>
     <w:tmpl w:val="05AE2DB2"/>
@@ -12285,7 +14836,7 @@
       </w:pPr>
     </w:lvl>
   </w:abstractNum>
-  <w:abstractNum w:abstractNumId="25">
+  <w:abstractNum w:abstractNumId="26">
     <w:nsid w:val="6BE05016"/>
     <w:multiLevelType w:val="hybridMultilevel"/>
     <w:tmpl w:val="2498333A"/>
@@ -12398,7 +14949,7 @@
       </w:rPr>
     </w:lvl>
   </w:abstractNum>
-  <w:abstractNum w:abstractNumId="26">
+  <w:abstractNum w:abstractNumId="27">
     <w:nsid w:val="6C81558D"/>
     <w:multiLevelType w:val="multilevel"/>
     <w:tmpl w:val="B4C227B6"/>
@@ -12511,7 +15062,7 @@
       </w:rPr>
     </w:lvl>
   </w:abstractNum>
-  <w:abstractNum w:abstractNumId="27">
+  <w:abstractNum w:abstractNumId="28">
     <w:nsid w:val="6E6B4D48"/>
     <w:multiLevelType w:val="multilevel"/>
     <w:tmpl w:val="05AE2DB2"/>
@@ -12602,7 +15153,7 @@
       </w:pPr>
     </w:lvl>
   </w:abstractNum>
-  <w:abstractNum w:abstractNumId="28">
+  <w:abstractNum w:abstractNumId="29">
     <w:nsid w:val="6E905F74"/>
     <w:multiLevelType w:val="hybridMultilevel"/>
     <w:tmpl w:val="66624DE0"/>
@@ -12691,7 +15242,7 @@
       </w:pPr>
     </w:lvl>
   </w:abstractNum>
-  <w:abstractNum w:abstractNumId="29">
+  <w:abstractNum w:abstractNumId="30">
     <w:nsid w:val="6F945973"/>
     <w:multiLevelType w:val="multilevel"/>
     <w:tmpl w:val="A1441674"/>
@@ -12804,7 +15355,7 @@
       </w:rPr>
     </w:lvl>
   </w:abstractNum>
-  <w:abstractNum w:abstractNumId="30">
+  <w:abstractNum w:abstractNumId="31">
     <w:nsid w:val="705A09FD"/>
     <w:multiLevelType w:val="multilevel"/>
     <w:tmpl w:val="DB92152E"/>
@@ -12926,7 +15477,7 @@
       </w:rPr>
     </w:lvl>
   </w:abstractNum>
-  <w:abstractNum w:abstractNumId="31">
+  <w:abstractNum w:abstractNumId="32">
     <w:nsid w:val="7B9C713F"/>
     <w:multiLevelType w:val="multilevel"/>
     <w:tmpl w:val="8A58FB68"/>
@@ -13049,100 +15600,103 @@
     </w:lvl>
   </w:abstractNum>
   <w:num w:numId="1">
-    <w:abstractNumId w:val="19"/>
+    <w:abstractNumId w:val="20"/>
   </w:num>
   <w:num w:numId="2">
-    <w:abstractNumId w:val="13"/>
+    <w:abstractNumId w:val="14"/>
   </w:num>
   <w:num w:numId="3">
-    <w:abstractNumId w:val="30"/>
+    <w:abstractNumId w:val="31"/>
   </w:num>
   <w:num w:numId="4">
     <w:abstractNumId w:val="0"/>
   </w:num>
   <w:num w:numId="5">
-    <w:abstractNumId w:val="18"/>
+    <w:abstractNumId w:val="19"/>
   </w:num>
   <w:num w:numId="6">
-    <w:abstractNumId w:val="31"/>
+    <w:abstractNumId w:val="32"/>
   </w:num>
   <w:num w:numId="7">
-    <w:abstractNumId w:val="7"/>
+    <w:abstractNumId w:val="8"/>
   </w:num>
   <w:num w:numId="8">
-    <w:abstractNumId w:val="15"/>
+    <w:abstractNumId w:val="16"/>
   </w:num>
   <w:num w:numId="9">
-    <w:abstractNumId w:val="20"/>
+    <w:abstractNumId w:val="21"/>
   </w:num>
   <w:num w:numId="10">
     <w:abstractNumId w:val="3"/>
   </w:num>
   <w:num w:numId="11">
+    <w:abstractNumId w:val="28"/>
+  </w:num>
+  <w:num w:numId="12">
     <w:abstractNumId w:val="27"/>
   </w:num>
-  <w:num w:numId="12">
-    <w:abstractNumId w:val="26"/>
-  </w:num>
   <w:num w:numId="13">
-    <w:abstractNumId w:val="10"/>
+    <w:abstractNumId w:val="11"/>
   </w:num>
   <w:num w:numId="14">
-    <w:abstractNumId w:val="12"/>
+    <w:abstractNumId w:val="13"/>
   </w:num>
   <w:num w:numId="15">
     <w:abstractNumId w:val="1"/>
   </w:num>
   <w:num w:numId="16">
-    <w:abstractNumId w:val="24"/>
+    <w:abstractNumId w:val="25"/>
   </w:num>
   <w:num w:numId="17">
     <w:abstractNumId w:val="2"/>
   </w:num>
   <w:num w:numId="18">
-    <w:abstractNumId w:val="4"/>
+    <w:abstractNumId w:val="5"/>
   </w:num>
   <w:num w:numId="19">
-    <w:abstractNumId w:val="21"/>
+    <w:abstractNumId w:val="22"/>
   </w:num>
   <w:num w:numId="20">
-    <w:abstractNumId w:val="11"/>
+    <w:abstractNumId w:val="12"/>
   </w:num>
   <w:num w:numId="21">
-    <w:abstractNumId w:val="28"/>
+    <w:abstractNumId w:val="29"/>
   </w:num>
   <w:num w:numId="22">
+    <w:abstractNumId w:val="18"/>
+  </w:num>
+  <w:num w:numId="23">
     <w:abstractNumId w:val="17"/>
   </w:num>
-  <w:num w:numId="23">
-    <w:abstractNumId w:val="16"/>
+  <w:num w:numId="24">
+    <w:abstractNumId w:val="24"/>
   </w:num>
-  <w:num w:numId="24">
+  <w:num w:numId="25">
+    <w:abstractNumId w:val="6"/>
+  </w:num>
+  <w:num w:numId="26">
+    <w:abstractNumId w:val="7"/>
+  </w:num>
+  <w:num w:numId="27">
     <w:abstractNumId w:val="23"/>
   </w:num>
-  <w:num w:numId="25">
-    <w:abstractNumId w:val="5"/>
-  </w:num>
-  <w:num w:numId="26">
-    <w:abstractNumId w:val="6"/>
-  </w:num>
-  <w:num w:numId="27">
-    <w:abstractNumId w:val="22"/>
-  </w:num>
   <w:num w:numId="28">
-    <w:abstractNumId w:val="29"/>
+    <w:abstractNumId w:val="30"/>
   </w:num>
   <w:num w:numId="29">
-    <w:abstractNumId w:val="14"/>
+    <w:abstractNumId w:val="15"/>
   </w:num>
   <w:num w:numId="30">
+    <w:abstractNumId w:val="10"/>
+  </w:num>
+  <w:num w:numId="31">
+    <w:abstractNumId w:val="26"/>
+  </w:num>
+  <w:num w:numId="32">
     <w:abstractNumId w:val="9"/>
   </w:num>
-  <w:num w:numId="31">
-    <w:abstractNumId w:val="25"/>
-  </w:num>
-  <w:num w:numId="32">
-    <w:abstractNumId w:val="8"/>
+  <w:num w:numId="33">
+    <w:abstractNumId w:val="4"/>
   </w:num>
 </w:numbering>
 </file>
@@ -16014,49 +18568,49 @@
     </dgm:pt>
   </dgm:ptLst>
   <dgm:cxnLst>
-    <dgm:cxn modelId="{9B22641B-0C2A-4911-9F8D-F9F1B4C64C30}" type="presOf" srcId="{E4C52E9C-6058-4073-8613-993D42215219}" destId="{E5147628-1E72-41EA-BFB1-9D33A8EC2296}" srcOrd="0" destOrd="0" presId="urn:microsoft.com/office/officeart/2005/8/layout/cycle6"/>
-    <dgm:cxn modelId="{79AFA9F4-D36B-48DB-82DE-5421A6E280D6}" type="presOf" srcId="{EC660084-CCA8-4E7D-8794-2C76BD94CC1F}" destId="{0B30A663-8AED-4E5D-B54E-2D24D94F77F1}" srcOrd="0" destOrd="0" presId="urn:microsoft.com/office/officeart/2005/8/layout/cycle6"/>
-    <dgm:cxn modelId="{173F1A3C-A023-486C-9926-E0B9DE04B207}" type="presOf" srcId="{95589FE9-8095-46B0-87A3-07EE1B867E68}" destId="{B768D061-5E1C-4191-8C48-989525927E27}" srcOrd="0" destOrd="0" presId="urn:microsoft.com/office/officeart/2005/8/layout/cycle6"/>
     <dgm:cxn modelId="{C18277C8-722C-4F73-BF01-BEAD84038C68}" srcId="{19283D3A-D6F6-4EEC-9E55-65E4D3880DAC}" destId="{4D073C2A-DB86-40A7-AAB8-B9FB6DEA626C}" srcOrd="0" destOrd="0" parTransId="{2CC88954-4527-4745-8A62-662C75313D90}" sibTransId="{6BC4DBFF-7F67-4F87-AB87-0156377A260E}"/>
-    <dgm:cxn modelId="{3A57DE2D-4E2C-4D52-A08A-0F133A5E49B8}" type="presOf" srcId="{821ACE20-9015-4942-A6CB-C8F9D3A8FCDE}" destId="{10A10C27-1E1A-4595-8759-ACCB7668FBF0}" srcOrd="0" destOrd="0" presId="urn:microsoft.com/office/officeart/2005/8/layout/cycle6"/>
-    <dgm:cxn modelId="{D1F7700B-DABE-42E6-A114-8D29A0356904}" type="presOf" srcId="{D7A5E389-5642-4E22-A056-386859FBA6FA}" destId="{A2CB7B83-17F2-4776-9171-A8DCFD8C6FA7}" srcOrd="0" destOrd="0" presId="urn:microsoft.com/office/officeart/2005/8/layout/cycle6"/>
+    <dgm:cxn modelId="{B7EF37F7-87AF-429C-BAE6-C13441F34C4B}" srcId="{19283D3A-D6F6-4EEC-9E55-65E4D3880DAC}" destId="{655B0831-5394-443B-A2F0-215FED9715B9}" srcOrd="6" destOrd="0" parTransId="{6D298BE5-BDBE-460E-9290-8E61D70F9274}" sibTransId="{0A49F21C-1F30-4A6C-BD71-412E3B458C9B}"/>
+    <dgm:cxn modelId="{FFC7B65F-67B9-48CF-ABB2-0878B809BC81}" srcId="{19283D3A-D6F6-4EEC-9E55-65E4D3880DAC}" destId="{22D1A62B-7246-4033-BBF4-0D21B2C56219}" srcOrd="2" destOrd="0" parTransId="{75DF7CCB-0F0F-4997-8748-E61EA962F7EB}" sibTransId="{AF57AB0F-620C-4A84-B8F5-33AC8CE5DB67}"/>
+    <dgm:cxn modelId="{FB3F5BF1-4318-477E-9D67-8705BA8FFF1C}" type="presOf" srcId="{2FF4CA0C-DEE7-4396-890B-871109093FF5}" destId="{E18BC60C-759F-45DC-9B52-FCB2A7D5E40F}" srcOrd="0" destOrd="0" presId="urn:microsoft.com/office/officeart/2005/8/layout/cycle6"/>
+    <dgm:cxn modelId="{C0A3EB9F-46B3-4D51-AD52-D7A155F4F129}" type="presOf" srcId="{AF57AB0F-620C-4A84-B8F5-33AC8CE5DB67}" destId="{03EBF460-F6A9-46CE-901F-784473E9E363}" srcOrd="0" destOrd="0" presId="urn:microsoft.com/office/officeart/2005/8/layout/cycle6"/>
+    <dgm:cxn modelId="{B8F7D150-85BA-42E1-A101-820AFC04ED38}" srcId="{19283D3A-D6F6-4EEC-9E55-65E4D3880DAC}" destId="{C899A806-74E6-4789-9C54-BDFFDCE30E7D}" srcOrd="4" destOrd="0" parTransId="{44F2DA1F-B832-46C3-85FE-F231E6F44AD7}" sibTransId="{821ACE20-9015-4942-A6CB-C8F9D3A8FCDE}"/>
+    <dgm:cxn modelId="{A5EB2B71-BF91-4AF6-98B3-2CEC519D8C04}" type="presOf" srcId="{95589FE9-8095-46B0-87A3-07EE1B867E68}" destId="{B768D061-5E1C-4191-8C48-989525927E27}" srcOrd="0" destOrd="0" presId="urn:microsoft.com/office/officeart/2005/8/layout/cycle6"/>
+    <dgm:cxn modelId="{4CDCB1EC-E22B-4FD3-B225-E5767617AB40}" type="presOf" srcId="{4D073C2A-DB86-40A7-AAB8-B9FB6DEA626C}" destId="{07C06211-4D09-4E58-B9DE-75B6B9E60B83}" srcOrd="0" destOrd="0" presId="urn:microsoft.com/office/officeart/2005/8/layout/cycle6"/>
+    <dgm:cxn modelId="{244EFB52-49FD-4CDF-9994-2B993770B36B}" type="presOf" srcId="{0A49F21C-1F30-4A6C-BD71-412E3B458C9B}" destId="{BFAD0C6B-D914-4A97-9654-7CA258689412}" srcOrd="0" destOrd="0" presId="urn:microsoft.com/office/officeart/2005/8/layout/cycle6"/>
+    <dgm:cxn modelId="{06B67E2C-7D0A-45E9-BA0C-A0CE5B9C4A8A}" type="presOf" srcId="{34F3150B-986B-44F0-9FE6-5F8E9A960569}" destId="{7FBB3373-8647-4046-B647-BF607252A9C9}" srcOrd="0" destOrd="0" presId="urn:microsoft.com/office/officeart/2005/8/layout/cycle6"/>
+    <dgm:cxn modelId="{83451609-4666-470A-BFDC-AEF3119EA872}" srcId="{19283D3A-D6F6-4EEC-9E55-65E4D3880DAC}" destId="{34F3150B-986B-44F0-9FE6-5F8E9A960569}" srcOrd="5" destOrd="0" parTransId="{C9440F02-138B-44E0-98B8-7B8B2628F9E7}" sibTransId="{D7A5E389-5642-4E22-A056-386859FBA6FA}"/>
+    <dgm:cxn modelId="{4610E3AD-EDF8-4BC0-9DF3-7AF97B374FBC}" type="presOf" srcId="{EC660084-CCA8-4E7D-8794-2C76BD94CC1F}" destId="{0B30A663-8AED-4E5D-B54E-2D24D94F77F1}" srcOrd="0" destOrd="0" presId="urn:microsoft.com/office/officeart/2005/8/layout/cycle6"/>
+    <dgm:cxn modelId="{E6526B96-3819-4BD4-8FA6-8B6F3AEB89DD}" type="presOf" srcId="{655B0831-5394-443B-A2F0-215FED9715B9}" destId="{7B3A2D7B-7915-4ABD-A560-14421BDDDD07}" srcOrd="0" destOrd="0" presId="urn:microsoft.com/office/officeart/2005/8/layout/cycle6"/>
+    <dgm:cxn modelId="{7EAF6FCC-4534-416A-A2BB-B28135F06DC5}" type="presOf" srcId="{22D1A62B-7246-4033-BBF4-0D21B2C56219}" destId="{4859BBBA-DD93-42AD-B769-AA41180BEAE3}" srcOrd="0" destOrd="0" presId="urn:microsoft.com/office/officeart/2005/8/layout/cycle6"/>
     <dgm:cxn modelId="{C25FB3E8-AFFA-42E9-B094-968652748EEC}" srcId="{19283D3A-D6F6-4EEC-9E55-65E4D3880DAC}" destId="{95589FE9-8095-46B0-87A3-07EE1B867E68}" srcOrd="1" destOrd="0" parTransId="{925F2892-CF2D-4413-B63A-6055510BD518}" sibTransId="{2FF4CA0C-DEE7-4396-890B-871109093FF5}"/>
-    <dgm:cxn modelId="{EE579230-41C4-478C-BFE5-E53CB4F82CC7}" type="presOf" srcId="{C899A806-74E6-4789-9C54-BDFFDCE30E7D}" destId="{CA412084-EC76-48BE-BA16-F861FE456202}" srcOrd="0" destOrd="0" presId="urn:microsoft.com/office/officeart/2005/8/layout/cycle6"/>
-    <dgm:cxn modelId="{859880B9-591C-4965-88FC-B9E87E2D7EC4}" type="presOf" srcId="{22D1A62B-7246-4033-BBF4-0D21B2C56219}" destId="{4859BBBA-DD93-42AD-B769-AA41180BEAE3}" srcOrd="0" destOrd="0" presId="urn:microsoft.com/office/officeart/2005/8/layout/cycle6"/>
-    <dgm:cxn modelId="{FFC7B65F-67B9-48CF-ABB2-0878B809BC81}" srcId="{19283D3A-D6F6-4EEC-9E55-65E4D3880DAC}" destId="{22D1A62B-7246-4033-BBF4-0D21B2C56219}" srcOrd="2" destOrd="0" parTransId="{75DF7CCB-0F0F-4997-8748-E61EA962F7EB}" sibTransId="{AF57AB0F-620C-4A84-B8F5-33AC8CE5DB67}"/>
-    <dgm:cxn modelId="{83451609-4666-470A-BFDC-AEF3119EA872}" srcId="{19283D3A-D6F6-4EEC-9E55-65E4D3880DAC}" destId="{34F3150B-986B-44F0-9FE6-5F8E9A960569}" srcOrd="5" destOrd="0" parTransId="{C9440F02-138B-44E0-98B8-7B8B2628F9E7}" sibTransId="{D7A5E389-5642-4E22-A056-386859FBA6FA}"/>
-    <dgm:cxn modelId="{B7EF37F7-87AF-429C-BAE6-C13441F34C4B}" srcId="{19283D3A-D6F6-4EEC-9E55-65E4D3880DAC}" destId="{655B0831-5394-443B-A2F0-215FED9715B9}" srcOrd="6" destOrd="0" parTransId="{6D298BE5-BDBE-460E-9290-8E61D70F9274}" sibTransId="{0A49F21C-1F30-4A6C-BD71-412E3B458C9B}"/>
-    <dgm:cxn modelId="{B8F7D150-85BA-42E1-A101-820AFC04ED38}" srcId="{19283D3A-D6F6-4EEC-9E55-65E4D3880DAC}" destId="{C899A806-74E6-4789-9C54-BDFFDCE30E7D}" srcOrd="4" destOrd="0" parTransId="{44F2DA1F-B832-46C3-85FE-F231E6F44AD7}" sibTransId="{821ACE20-9015-4942-A6CB-C8F9D3A8FCDE}"/>
-    <dgm:cxn modelId="{C342FEB7-B8DA-4EFD-AD3B-FA8E7E837EAB}" type="presOf" srcId="{4D073C2A-DB86-40A7-AAB8-B9FB6DEA626C}" destId="{07C06211-4D09-4E58-B9DE-75B6B9E60B83}" srcOrd="0" destOrd="0" presId="urn:microsoft.com/office/officeart/2005/8/layout/cycle6"/>
-    <dgm:cxn modelId="{6B460174-7470-4BB8-9D51-30DF9AD04269}" type="presOf" srcId="{655B0831-5394-443B-A2F0-215FED9715B9}" destId="{7B3A2D7B-7915-4ABD-A560-14421BDDDD07}" srcOrd="0" destOrd="0" presId="urn:microsoft.com/office/officeart/2005/8/layout/cycle6"/>
-    <dgm:cxn modelId="{F78B058C-D248-4050-8A72-2024AD3243F6}" type="presOf" srcId="{34F3150B-986B-44F0-9FE6-5F8E9A960569}" destId="{7FBB3373-8647-4046-B647-BF607252A9C9}" srcOrd="0" destOrd="0" presId="urn:microsoft.com/office/officeart/2005/8/layout/cycle6"/>
-    <dgm:cxn modelId="{204CB15B-2D5D-4429-BB49-B47140DA728C}" type="presOf" srcId="{2FF4CA0C-DEE7-4396-890B-871109093FF5}" destId="{E18BC60C-759F-45DC-9B52-FCB2A7D5E40F}" srcOrd="0" destOrd="0" presId="urn:microsoft.com/office/officeart/2005/8/layout/cycle6"/>
-    <dgm:cxn modelId="{B3818381-B8B9-4EC4-B90D-93A9F607CC01}" type="presOf" srcId="{6BC4DBFF-7F67-4F87-AB87-0156377A260E}" destId="{A8EAF0EC-6DE5-49C5-9A6D-87BE8C5BBFB2}" srcOrd="0" destOrd="0" presId="urn:microsoft.com/office/officeart/2005/8/layout/cycle6"/>
-    <dgm:cxn modelId="{057D861B-4414-45BC-8812-A7690D2D7682}" type="presOf" srcId="{AF57AB0F-620C-4A84-B8F5-33AC8CE5DB67}" destId="{03EBF460-F6A9-46CE-901F-784473E9E363}" srcOrd="0" destOrd="0" presId="urn:microsoft.com/office/officeart/2005/8/layout/cycle6"/>
-    <dgm:cxn modelId="{BA37BBAA-8B04-4AD6-841E-FE181E718417}" type="presOf" srcId="{0A49F21C-1F30-4A6C-BD71-412E3B458C9B}" destId="{BFAD0C6B-D914-4A97-9654-7CA258689412}" srcOrd="0" destOrd="0" presId="urn:microsoft.com/office/officeart/2005/8/layout/cycle6"/>
+    <dgm:cxn modelId="{E53EA7DF-45D4-40B4-A929-AEC68DE8D852}" type="presOf" srcId="{C899A806-74E6-4789-9C54-BDFFDCE30E7D}" destId="{CA412084-EC76-48BE-BA16-F861FE456202}" srcOrd="0" destOrd="0" presId="urn:microsoft.com/office/officeart/2005/8/layout/cycle6"/>
+    <dgm:cxn modelId="{D0BB307A-3043-4CEE-895E-7CF741B8F785}" type="presOf" srcId="{D7A5E389-5642-4E22-A056-386859FBA6FA}" destId="{A2CB7B83-17F2-4776-9171-A8DCFD8C6FA7}" srcOrd="0" destOrd="0" presId="urn:microsoft.com/office/officeart/2005/8/layout/cycle6"/>
+    <dgm:cxn modelId="{62694B69-F718-41F9-B003-B2A162009773}" type="presOf" srcId="{821ACE20-9015-4942-A6CB-C8F9D3A8FCDE}" destId="{10A10C27-1E1A-4595-8759-ACCB7668FBF0}" srcOrd="0" destOrd="0" presId="urn:microsoft.com/office/officeart/2005/8/layout/cycle6"/>
+    <dgm:cxn modelId="{81C00241-E28D-48E3-9C36-B977288B1A4D}" type="presOf" srcId="{19283D3A-D6F6-4EEC-9E55-65E4D3880DAC}" destId="{3DE529F3-0185-4A58-881D-BBD240F0AF6F}" srcOrd="0" destOrd="0" presId="urn:microsoft.com/office/officeart/2005/8/layout/cycle6"/>
+    <dgm:cxn modelId="{FC83CCE1-2DF9-4BD5-B288-F28929514E94}" type="presOf" srcId="{E4C52E9C-6058-4073-8613-993D42215219}" destId="{E5147628-1E72-41EA-BFB1-9D33A8EC2296}" srcOrd="0" destOrd="0" presId="urn:microsoft.com/office/officeart/2005/8/layout/cycle6"/>
+    <dgm:cxn modelId="{5E729052-81ED-428A-95DA-A169F05DCF5E}" type="presOf" srcId="{6BC4DBFF-7F67-4F87-AB87-0156377A260E}" destId="{A8EAF0EC-6DE5-49C5-9A6D-87BE8C5BBFB2}" srcOrd="0" destOrd="0" presId="urn:microsoft.com/office/officeart/2005/8/layout/cycle6"/>
     <dgm:cxn modelId="{C41F1729-344F-4AB1-BA9A-B8C4FD4CE9AC}" srcId="{19283D3A-D6F6-4EEC-9E55-65E4D3880DAC}" destId="{EC660084-CCA8-4E7D-8794-2C76BD94CC1F}" srcOrd="3" destOrd="0" parTransId="{E2D1FE38-96D4-44F0-8058-F43055BA4671}" sibTransId="{E4C52E9C-6058-4073-8613-993D42215219}"/>
-    <dgm:cxn modelId="{7B65241C-D477-467D-8491-52ECC7DF814E}" type="presOf" srcId="{19283D3A-D6F6-4EEC-9E55-65E4D3880DAC}" destId="{3DE529F3-0185-4A58-881D-BBD240F0AF6F}" srcOrd="0" destOrd="0" presId="urn:microsoft.com/office/officeart/2005/8/layout/cycle6"/>
-    <dgm:cxn modelId="{CA4289C1-D67F-41B0-83FD-30D73B73DCB9}" type="presParOf" srcId="{3DE529F3-0185-4A58-881D-BBD240F0AF6F}" destId="{07C06211-4D09-4E58-B9DE-75B6B9E60B83}" srcOrd="0" destOrd="0" presId="urn:microsoft.com/office/officeart/2005/8/layout/cycle6"/>
-    <dgm:cxn modelId="{BE33D571-43BE-43F2-AC19-3CD7FFD34553}" type="presParOf" srcId="{3DE529F3-0185-4A58-881D-BBD240F0AF6F}" destId="{8F792B99-AECC-4585-8D54-9F141DD2BE4F}" srcOrd="1" destOrd="0" presId="urn:microsoft.com/office/officeart/2005/8/layout/cycle6"/>
-    <dgm:cxn modelId="{05F38333-0EF9-4A49-8F35-F403B9AFC232}" type="presParOf" srcId="{3DE529F3-0185-4A58-881D-BBD240F0AF6F}" destId="{A8EAF0EC-6DE5-49C5-9A6D-87BE8C5BBFB2}" srcOrd="2" destOrd="0" presId="urn:microsoft.com/office/officeart/2005/8/layout/cycle6"/>
-    <dgm:cxn modelId="{7F7A3148-CC39-4B32-8B3F-AC16962737B9}" type="presParOf" srcId="{3DE529F3-0185-4A58-881D-BBD240F0AF6F}" destId="{B768D061-5E1C-4191-8C48-989525927E27}" srcOrd="3" destOrd="0" presId="urn:microsoft.com/office/officeart/2005/8/layout/cycle6"/>
-    <dgm:cxn modelId="{2F3C5258-24D3-4EAD-BFF1-7E6EEB065AF3}" type="presParOf" srcId="{3DE529F3-0185-4A58-881D-BBD240F0AF6F}" destId="{19CBBF49-A264-4128-811A-F0C147A5BDD2}" srcOrd="4" destOrd="0" presId="urn:microsoft.com/office/officeart/2005/8/layout/cycle6"/>
-    <dgm:cxn modelId="{88BE9940-88A0-46D5-9F05-3578F06DE1CF}" type="presParOf" srcId="{3DE529F3-0185-4A58-881D-BBD240F0AF6F}" destId="{E18BC60C-759F-45DC-9B52-FCB2A7D5E40F}" srcOrd="5" destOrd="0" presId="urn:microsoft.com/office/officeart/2005/8/layout/cycle6"/>
-    <dgm:cxn modelId="{21CAE38B-B1E5-4F85-934F-E8CC5D859635}" type="presParOf" srcId="{3DE529F3-0185-4A58-881D-BBD240F0AF6F}" destId="{4859BBBA-DD93-42AD-B769-AA41180BEAE3}" srcOrd="6" destOrd="0" presId="urn:microsoft.com/office/officeart/2005/8/layout/cycle6"/>
-    <dgm:cxn modelId="{9FDB151A-6947-4971-AC1D-BEEEC18C3B14}" type="presParOf" srcId="{3DE529F3-0185-4A58-881D-BBD240F0AF6F}" destId="{D7496651-58CA-4E82-A6C2-B71ED44675FC}" srcOrd="7" destOrd="0" presId="urn:microsoft.com/office/officeart/2005/8/layout/cycle6"/>
-    <dgm:cxn modelId="{759EA6F7-B818-45C8-B0FC-C3B33B973261}" type="presParOf" srcId="{3DE529F3-0185-4A58-881D-BBD240F0AF6F}" destId="{03EBF460-F6A9-46CE-901F-784473E9E363}" srcOrd="8" destOrd="0" presId="urn:microsoft.com/office/officeart/2005/8/layout/cycle6"/>
-    <dgm:cxn modelId="{19786BDB-322B-4D47-9577-AADC062E13B1}" type="presParOf" srcId="{3DE529F3-0185-4A58-881D-BBD240F0AF6F}" destId="{0B30A663-8AED-4E5D-B54E-2D24D94F77F1}" srcOrd="9" destOrd="0" presId="urn:microsoft.com/office/officeart/2005/8/layout/cycle6"/>
-    <dgm:cxn modelId="{E659DEC9-F429-4CD9-8FFE-29ECF495FDD0}" type="presParOf" srcId="{3DE529F3-0185-4A58-881D-BBD240F0AF6F}" destId="{9F324F02-CE89-4563-A3B4-C1EEEBCC2300}" srcOrd="10" destOrd="0" presId="urn:microsoft.com/office/officeart/2005/8/layout/cycle6"/>
-    <dgm:cxn modelId="{7427054C-75E5-4F4E-9716-704CA1DF90A1}" type="presParOf" srcId="{3DE529F3-0185-4A58-881D-BBD240F0AF6F}" destId="{E5147628-1E72-41EA-BFB1-9D33A8EC2296}" srcOrd="11" destOrd="0" presId="urn:microsoft.com/office/officeart/2005/8/layout/cycle6"/>
-    <dgm:cxn modelId="{2317FAD3-C052-4266-A491-FF378B76FC9D}" type="presParOf" srcId="{3DE529F3-0185-4A58-881D-BBD240F0AF6F}" destId="{CA412084-EC76-48BE-BA16-F861FE456202}" srcOrd="12" destOrd="0" presId="urn:microsoft.com/office/officeart/2005/8/layout/cycle6"/>
-    <dgm:cxn modelId="{298F9796-314D-4322-8DAC-C14CDD2F985C}" type="presParOf" srcId="{3DE529F3-0185-4A58-881D-BBD240F0AF6F}" destId="{2FA70DB7-450D-4E2A-91C3-8D1DD4086BCE}" srcOrd="13" destOrd="0" presId="urn:microsoft.com/office/officeart/2005/8/layout/cycle6"/>
-    <dgm:cxn modelId="{361DCC52-0548-422E-9BB2-4EC6D05D1C92}" type="presParOf" srcId="{3DE529F3-0185-4A58-881D-BBD240F0AF6F}" destId="{10A10C27-1E1A-4595-8759-ACCB7668FBF0}" srcOrd="14" destOrd="0" presId="urn:microsoft.com/office/officeart/2005/8/layout/cycle6"/>
-    <dgm:cxn modelId="{79820315-798C-45CD-8FDB-3B99E3F19ABF}" type="presParOf" srcId="{3DE529F3-0185-4A58-881D-BBD240F0AF6F}" destId="{7FBB3373-8647-4046-B647-BF607252A9C9}" srcOrd="15" destOrd="0" presId="urn:microsoft.com/office/officeart/2005/8/layout/cycle6"/>
-    <dgm:cxn modelId="{855ABDDA-D674-4FCD-8C58-06194CFEC43F}" type="presParOf" srcId="{3DE529F3-0185-4A58-881D-BBD240F0AF6F}" destId="{321B77DB-719A-4679-91F6-7BBEA58CA941}" srcOrd="16" destOrd="0" presId="urn:microsoft.com/office/officeart/2005/8/layout/cycle6"/>
-    <dgm:cxn modelId="{6917FD99-0EDB-4C14-9B1D-DB4F54CE9347}" type="presParOf" srcId="{3DE529F3-0185-4A58-881D-BBD240F0AF6F}" destId="{A2CB7B83-17F2-4776-9171-A8DCFD8C6FA7}" srcOrd="17" destOrd="0" presId="urn:microsoft.com/office/officeart/2005/8/layout/cycle6"/>
-    <dgm:cxn modelId="{715CCBE6-B096-439E-915C-B2E1FAD65E52}" type="presParOf" srcId="{3DE529F3-0185-4A58-881D-BBD240F0AF6F}" destId="{7B3A2D7B-7915-4ABD-A560-14421BDDDD07}" srcOrd="18" destOrd="0" presId="urn:microsoft.com/office/officeart/2005/8/layout/cycle6"/>
-    <dgm:cxn modelId="{E3630C32-7491-42F1-9F53-8636A2CBCAC7}" type="presParOf" srcId="{3DE529F3-0185-4A58-881D-BBD240F0AF6F}" destId="{A932BD97-221B-4836-93D6-47296F49965A}" srcOrd="19" destOrd="0" presId="urn:microsoft.com/office/officeart/2005/8/layout/cycle6"/>
-    <dgm:cxn modelId="{0B17CF93-D6C2-42C4-ADB9-116EE2FB68AE}" type="presParOf" srcId="{3DE529F3-0185-4A58-881D-BBD240F0AF6F}" destId="{BFAD0C6B-D914-4A97-9654-7CA258689412}" srcOrd="20" destOrd="0" presId="urn:microsoft.com/office/officeart/2005/8/layout/cycle6"/>
+    <dgm:cxn modelId="{F694B508-4FE3-46EB-8213-2933C757B8DC}" type="presParOf" srcId="{3DE529F3-0185-4A58-881D-BBD240F0AF6F}" destId="{07C06211-4D09-4E58-B9DE-75B6B9E60B83}" srcOrd="0" destOrd="0" presId="urn:microsoft.com/office/officeart/2005/8/layout/cycle6"/>
+    <dgm:cxn modelId="{9629FCE1-3AD5-4F94-824F-F3E2C5D00613}" type="presParOf" srcId="{3DE529F3-0185-4A58-881D-BBD240F0AF6F}" destId="{8F792B99-AECC-4585-8D54-9F141DD2BE4F}" srcOrd="1" destOrd="0" presId="urn:microsoft.com/office/officeart/2005/8/layout/cycle6"/>
+    <dgm:cxn modelId="{ACC0BA5D-84A5-4A40-9BCC-2E86BB7EF1C9}" type="presParOf" srcId="{3DE529F3-0185-4A58-881D-BBD240F0AF6F}" destId="{A8EAF0EC-6DE5-49C5-9A6D-87BE8C5BBFB2}" srcOrd="2" destOrd="0" presId="urn:microsoft.com/office/officeart/2005/8/layout/cycle6"/>
+    <dgm:cxn modelId="{4D3868E1-6421-48F3-BD21-CC8533D897A9}" type="presParOf" srcId="{3DE529F3-0185-4A58-881D-BBD240F0AF6F}" destId="{B768D061-5E1C-4191-8C48-989525927E27}" srcOrd="3" destOrd="0" presId="urn:microsoft.com/office/officeart/2005/8/layout/cycle6"/>
+    <dgm:cxn modelId="{5DEEB939-476E-43C9-8FE5-078B33E7A7DD}" type="presParOf" srcId="{3DE529F3-0185-4A58-881D-BBD240F0AF6F}" destId="{19CBBF49-A264-4128-811A-F0C147A5BDD2}" srcOrd="4" destOrd="0" presId="urn:microsoft.com/office/officeart/2005/8/layout/cycle6"/>
+    <dgm:cxn modelId="{F77529F4-8811-4696-B8A4-6CAA191830B0}" type="presParOf" srcId="{3DE529F3-0185-4A58-881D-BBD240F0AF6F}" destId="{E18BC60C-759F-45DC-9B52-FCB2A7D5E40F}" srcOrd="5" destOrd="0" presId="urn:microsoft.com/office/officeart/2005/8/layout/cycle6"/>
+    <dgm:cxn modelId="{C74BE6FC-D3DE-4CBC-B764-34D23FB9DC86}" type="presParOf" srcId="{3DE529F3-0185-4A58-881D-BBD240F0AF6F}" destId="{4859BBBA-DD93-42AD-B769-AA41180BEAE3}" srcOrd="6" destOrd="0" presId="urn:microsoft.com/office/officeart/2005/8/layout/cycle6"/>
+    <dgm:cxn modelId="{FA59371E-391C-4E1D-AD08-75A4D3DA134A}" type="presParOf" srcId="{3DE529F3-0185-4A58-881D-BBD240F0AF6F}" destId="{D7496651-58CA-4E82-A6C2-B71ED44675FC}" srcOrd="7" destOrd="0" presId="urn:microsoft.com/office/officeart/2005/8/layout/cycle6"/>
+    <dgm:cxn modelId="{D4FF08E3-5FAF-4329-9BDC-DA8BFC540381}" type="presParOf" srcId="{3DE529F3-0185-4A58-881D-BBD240F0AF6F}" destId="{03EBF460-F6A9-46CE-901F-784473E9E363}" srcOrd="8" destOrd="0" presId="urn:microsoft.com/office/officeart/2005/8/layout/cycle6"/>
+    <dgm:cxn modelId="{38F05E1F-B2C1-4BE3-905E-98E56BA94589}" type="presParOf" srcId="{3DE529F3-0185-4A58-881D-BBD240F0AF6F}" destId="{0B30A663-8AED-4E5D-B54E-2D24D94F77F1}" srcOrd="9" destOrd="0" presId="urn:microsoft.com/office/officeart/2005/8/layout/cycle6"/>
+    <dgm:cxn modelId="{23EE743E-0B59-4E42-9FE5-DBD4AE41D2EF}" type="presParOf" srcId="{3DE529F3-0185-4A58-881D-BBD240F0AF6F}" destId="{9F324F02-CE89-4563-A3B4-C1EEEBCC2300}" srcOrd="10" destOrd="0" presId="urn:microsoft.com/office/officeart/2005/8/layout/cycle6"/>
+    <dgm:cxn modelId="{6DFAEF44-C6CF-4B67-850A-905EAABAEA8D}" type="presParOf" srcId="{3DE529F3-0185-4A58-881D-BBD240F0AF6F}" destId="{E5147628-1E72-41EA-BFB1-9D33A8EC2296}" srcOrd="11" destOrd="0" presId="urn:microsoft.com/office/officeart/2005/8/layout/cycle6"/>
+    <dgm:cxn modelId="{8D0503CC-9B4F-4EE9-B960-F07FC8244728}" type="presParOf" srcId="{3DE529F3-0185-4A58-881D-BBD240F0AF6F}" destId="{CA412084-EC76-48BE-BA16-F861FE456202}" srcOrd="12" destOrd="0" presId="urn:microsoft.com/office/officeart/2005/8/layout/cycle6"/>
+    <dgm:cxn modelId="{05F0AB3B-09CA-4401-AF9C-746659EB82FA}" type="presParOf" srcId="{3DE529F3-0185-4A58-881D-BBD240F0AF6F}" destId="{2FA70DB7-450D-4E2A-91C3-8D1DD4086BCE}" srcOrd="13" destOrd="0" presId="urn:microsoft.com/office/officeart/2005/8/layout/cycle6"/>
+    <dgm:cxn modelId="{A8C4357E-B7D7-4199-A322-98CEBB17E4B9}" type="presParOf" srcId="{3DE529F3-0185-4A58-881D-BBD240F0AF6F}" destId="{10A10C27-1E1A-4595-8759-ACCB7668FBF0}" srcOrd="14" destOrd="0" presId="urn:microsoft.com/office/officeart/2005/8/layout/cycle6"/>
+    <dgm:cxn modelId="{FED67580-615D-4D5E-93FA-4B7DCB0320D2}" type="presParOf" srcId="{3DE529F3-0185-4A58-881D-BBD240F0AF6F}" destId="{7FBB3373-8647-4046-B647-BF607252A9C9}" srcOrd="15" destOrd="0" presId="urn:microsoft.com/office/officeart/2005/8/layout/cycle6"/>
+    <dgm:cxn modelId="{8ECEC011-7A8D-462A-B9AD-CC007F7D5BA1}" type="presParOf" srcId="{3DE529F3-0185-4A58-881D-BBD240F0AF6F}" destId="{321B77DB-719A-4679-91F6-7BBEA58CA941}" srcOrd="16" destOrd="0" presId="urn:microsoft.com/office/officeart/2005/8/layout/cycle6"/>
+    <dgm:cxn modelId="{E0C0D865-6944-4FC1-9EE3-D0B0684E777D}" type="presParOf" srcId="{3DE529F3-0185-4A58-881D-BBD240F0AF6F}" destId="{A2CB7B83-17F2-4776-9171-A8DCFD8C6FA7}" srcOrd="17" destOrd="0" presId="urn:microsoft.com/office/officeart/2005/8/layout/cycle6"/>
+    <dgm:cxn modelId="{91A8671D-02CA-4564-98B3-D7A3E1A55125}" type="presParOf" srcId="{3DE529F3-0185-4A58-881D-BBD240F0AF6F}" destId="{7B3A2D7B-7915-4ABD-A560-14421BDDDD07}" srcOrd="18" destOrd="0" presId="urn:microsoft.com/office/officeart/2005/8/layout/cycle6"/>
+    <dgm:cxn modelId="{8F8C3EBE-FCF8-4B11-A9BC-BE894E1E533A}" type="presParOf" srcId="{3DE529F3-0185-4A58-881D-BBD240F0AF6F}" destId="{A932BD97-221B-4836-93D6-47296F49965A}" srcOrd="19" destOrd="0" presId="urn:microsoft.com/office/officeart/2005/8/layout/cycle6"/>
+    <dgm:cxn modelId="{FCE19AED-E498-4381-8BF0-070396B99F1C}" type="presParOf" srcId="{3DE529F3-0185-4A58-881D-BBD240F0AF6F}" destId="{BFAD0C6B-D914-4A97-9654-7CA258689412}" srcOrd="20" destOrd="0" presId="urn:microsoft.com/office/officeart/2005/8/layout/cycle6"/>
   </dgm:cxnLst>
   <dgm:bg/>
   <dgm:whole/>
@@ -17023,115 +19577,115 @@
     </dgm:pt>
   </dgm:ptLst>
   <dgm:cxnLst>
+    <dgm:cxn modelId="{21C1C977-EA0B-48AA-A1B8-3187B363112B}" type="presOf" srcId="{8B930893-4C85-4E1C-86CC-E1F4272954C5}" destId="{B484DDCB-B9CC-408C-94D3-86E16087DC91}" srcOrd="0" destOrd="0" presId="urn:microsoft.com/office/officeart/2005/8/layout/orgChart1"/>
+    <dgm:cxn modelId="{EFAD0E5B-17D2-4EA7-AE90-5908A4E5C336}" type="presOf" srcId="{389487D1-A534-4AFC-881E-E2BCE78DDFCB}" destId="{B526CC6F-043F-4F11-B225-49D64DA89EED}" srcOrd="1" destOrd="0" presId="urn:microsoft.com/office/officeart/2005/8/layout/orgChart1"/>
     <dgm:cxn modelId="{E06D64E5-D4DC-493B-8D46-C4D8261B5D1B}" srcId="{4329154B-CE95-40B3-AB85-F8EBF6C983F1}" destId="{53177778-DE3B-479C-A78A-9B5B22AA61C3}" srcOrd="0" destOrd="0" parTransId="{986EFCF7-2330-4206-9967-755020C12DE4}" sibTransId="{0F1AE5CF-5576-499D-BB97-D66C97469B0F}"/>
-    <dgm:cxn modelId="{317FA2E9-2EDC-4C17-A3C9-341480326AF5}" type="presOf" srcId="{8B930893-4C85-4E1C-86CC-E1F4272954C5}" destId="{A93421BD-80C2-4885-B9DF-C30DBB0FA87D}" srcOrd="1" destOrd="0" presId="urn:microsoft.com/office/officeart/2005/8/layout/orgChart1"/>
-    <dgm:cxn modelId="{4DAD5005-4B96-42D0-97FE-AC371BA595EF}" type="presOf" srcId="{B69DF67E-57B9-46FB-A406-A558077D9864}" destId="{AAB3D02D-6D75-46DF-BCC5-EF05BCFCD501}" srcOrd="0" destOrd="0" presId="urn:microsoft.com/office/officeart/2005/8/layout/orgChart1"/>
-    <dgm:cxn modelId="{4F5F0CED-F273-4B2B-AB41-920D21A3E67D}" type="presOf" srcId="{EC91F77C-184E-4B93-B391-B4A1241A81D7}" destId="{AD62EE4C-CC25-4181-B5EE-2B71DB273855}" srcOrd="0" destOrd="0" presId="urn:microsoft.com/office/officeart/2005/8/layout/orgChart1"/>
-    <dgm:cxn modelId="{6D2271D8-29D3-4515-A94D-048DDA18DF72}" type="presOf" srcId="{5CECAB99-1D7B-4EF5-8FE9-D2BA736C6910}" destId="{8D0D5334-0255-467A-9400-F8A8FE5851C7}" srcOrd="0" destOrd="0" presId="urn:microsoft.com/office/officeart/2005/8/layout/orgChart1"/>
+    <dgm:cxn modelId="{56DE6655-8849-45DC-85B2-77C638E516AC}" type="presOf" srcId="{986EFCF7-2330-4206-9967-755020C12DE4}" destId="{FEB7C362-3907-45E0-9764-7F31DDE07B86}" srcOrd="0" destOrd="0" presId="urn:microsoft.com/office/officeart/2005/8/layout/orgChart1"/>
     <dgm:cxn modelId="{A7DD1C3D-C250-4B50-84F2-2ADEEFD1B97D}" srcId="{15E6D939-8B31-40C4-8FD8-4283915791FB}" destId="{96A5D882-AB72-41CE-BBE2-AB10054287E4}" srcOrd="0" destOrd="0" parTransId="{B69DF67E-57B9-46FB-A406-A558077D9864}" sibTransId="{C7C92D92-4DA4-4F48-B8FE-E8859EB64051}"/>
-    <dgm:cxn modelId="{37CBED0C-0848-4E63-91AE-73123467DE3C}" type="presOf" srcId="{239048B2-3F8F-4908-AF80-5D36626E5FCC}" destId="{3ED088C3-79FF-48A6-9C95-BA4428E847FE}" srcOrd="0" destOrd="0" presId="urn:microsoft.com/office/officeart/2005/8/layout/orgChart1"/>
-    <dgm:cxn modelId="{59CC8CC3-1C2E-4AFC-9F00-77C40FDCEE86}" type="presOf" srcId="{06BB226F-616E-4E23-916E-C6A7218A203B}" destId="{CD9600FE-CF1D-47E6-A9B8-665D47D4929D}" srcOrd="0" destOrd="0" presId="urn:microsoft.com/office/officeart/2005/8/layout/orgChart1"/>
-    <dgm:cxn modelId="{33F3CF9C-02D6-4200-B1F6-87F63C5AAEC2}" type="presOf" srcId="{389487D1-A534-4AFC-881E-E2BCE78DDFCB}" destId="{B526CC6F-043F-4F11-B225-49D64DA89EED}" srcOrd="1" destOrd="0" presId="urn:microsoft.com/office/officeart/2005/8/layout/orgChart1"/>
+    <dgm:cxn modelId="{29687535-4846-4CCB-BA69-7A61A9BECFFC}" type="presOf" srcId="{53177778-DE3B-479C-A78A-9B5B22AA61C3}" destId="{3E37014F-D28C-4077-A379-A696D79B4BD5}" srcOrd="0" destOrd="0" presId="urn:microsoft.com/office/officeart/2005/8/layout/orgChart1"/>
+    <dgm:cxn modelId="{889F882F-BB01-42ED-A6E0-4D6BB03FC6EA}" type="presOf" srcId="{45E6C890-9DD1-4A88-90A9-7373AA1F6BF4}" destId="{DA61EB52-CBE4-4372-823A-9D0B0F5AF29F}" srcOrd="0" destOrd="0" presId="urn:microsoft.com/office/officeart/2005/8/layout/orgChart1"/>
     <dgm:cxn modelId="{5E8BDFE2-3A5E-4815-89E8-E507A3223451}" srcId="{96A5D882-AB72-41CE-BBE2-AB10054287E4}" destId="{EC91F77C-184E-4B93-B391-B4A1241A81D7}" srcOrd="0" destOrd="0" parTransId="{88F2376B-5AEA-4276-B53D-4E967D238CC8}" sibTransId="{216AE5E6-A66E-4E40-B103-48D22C3EB59F}"/>
-    <dgm:cxn modelId="{7C586497-069D-40A2-A2B8-B66FE5D9FEDE}" type="presOf" srcId="{389487D1-A534-4AFC-881E-E2BCE78DDFCB}" destId="{7E40E6B9-7748-45BB-BEEF-A7619C597578}" srcOrd="0" destOrd="0" presId="urn:microsoft.com/office/officeart/2005/8/layout/orgChart1"/>
-    <dgm:cxn modelId="{55B6103E-7DFA-4CC6-B9D3-7042EE3F5E65}" type="presOf" srcId="{EC91F77C-184E-4B93-B391-B4A1241A81D7}" destId="{0895567C-2786-4840-9D5C-31A665A233E7}" srcOrd="1" destOrd="0" presId="urn:microsoft.com/office/officeart/2005/8/layout/orgChart1"/>
-    <dgm:cxn modelId="{25969AF7-B3FA-4E14-8E23-E1661D1835A5}" type="presOf" srcId="{96A5D882-AB72-41CE-BBE2-AB10054287E4}" destId="{660805AA-D21A-4B2A-9D63-1E7ECAE33D5E}" srcOrd="1" destOrd="0" presId="urn:microsoft.com/office/officeart/2005/8/layout/orgChart1"/>
-    <dgm:cxn modelId="{E803ECD2-1DB2-4F0F-AAB3-B172B9567879}" type="presOf" srcId="{C4377CE5-C9A6-4C9C-9291-5E8EDE10E706}" destId="{DD517F7A-5606-4F53-9C10-E6372AFFDF00}" srcOrd="0" destOrd="0" presId="urn:microsoft.com/office/officeart/2005/8/layout/orgChart1"/>
-    <dgm:cxn modelId="{951BFA74-AF64-4EF3-AD4A-54779C3B8134}" type="presOf" srcId="{7BA8BDDD-CEAD-45F6-AA64-4346795DB790}" destId="{8C0AAF49-59F7-4FEA-A121-43AD8EBAAE65}" srcOrd="0" destOrd="0" presId="urn:microsoft.com/office/officeart/2005/8/layout/orgChart1"/>
+    <dgm:cxn modelId="{E9492799-F1A0-41B7-9BE6-60369B3F907F}" type="presOf" srcId="{2A599375-A359-49F3-A5F5-EBEFC7A98E72}" destId="{DB6EAEB2-EBFB-4152-B68C-39BC0CD8D326}" srcOrd="1" destOrd="0" presId="urn:microsoft.com/office/officeart/2005/8/layout/orgChart1"/>
+    <dgm:cxn modelId="{7F3E5300-C67F-4833-964C-FFB07302F51E}" type="presOf" srcId="{15E6D939-8B31-40C4-8FD8-4283915791FB}" destId="{55485C6A-DBBB-44B4-BA2D-E36234FD58B0}" srcOrd="0" destOrd="0" presId="urn:microsoft.com/office/officeart/2005/8/layout/orgChart1"/>
+    <dgm:cxn modelId="{F6484804-93C1-45FB-8765-BDB01403D72F}" type="presOf" srcId="{EC91F77C-184E-4B93-B391-B4A1241A81D7}" destId="{AD62EE4C-CC25-4181-B5EE-2B71DB273855}" srcOrd="0" destOrd="0" presId="urn:microsoft.com/office/officeart/2005/8/layout/orgChart1"/>
+    <dgm:cxn modelId="{9731F226-B6A7-4243-B9B4-174C08055965}" type="presOf" srcId="{06BB226F-616E-4E23-916E-C6A7218A203B}" destId="{CD9600FE-CF1D-47E6-A9B8-665D47D4929D}" srcOrd="0" destOrd="0" presId="urn:microsoft.com/office/officeart/2005/8/layout/orgChart1"/>
     <dgm:cxn modelId="{470C4F36-3EF2-46B3-9E7F-A56E9AF13C2F}" srcId="{96A5D882-AB72-41CE-BBE2-AB10054287E4}" destId="{389487D1-A534-4AFC-881E-E2BCE78DDFCB}" srcOrd="2" destOrd="0" parTransId="{96F5A981-428A-460F-B608-5E33A1588D75}" sibTransId="{521B94D7-C289-40DF-8512-DE17A689D19C}"/>
-    <dgm:cxn modelId="{138F1FD7-3522-4455-9E57-772090FDB10E}" type="presOf" srcId="{986EFCF7-2330-4206-9967-755020C12DE4}" destId="{FEB7C362-3907-45E0-9764-7F31DDE07B86}" srcOrd="0" destOrd="0" presId="urn:microsoft.com/office/officeart/2005/8/layout/orgChart1"/>
-    <dgm:cxn modelId="{121160C3-D5C9-4D68-9CC8-3E36FD5DF5F3}" type="presOf" srcId="{4329154B-CE95-40B3-AB85-F8EBF6C983F1}" destId="{447D62F8-2570-4531-AC71-AFDA4271B63D}" srcOrd="0" destOrd="0" presId="urn:microsoft.com/office/officeart/2005/8/layout/orgChart1"/>
+    <dgm:cxn modelId="{8BADA6B0-9198-408D-9904-F6D3051CE7B8}" type="presOf" srcId="{C4377CE5-C9A6-4C9C-9291-5E8EDE10E706}" destId="{DD517F7A-5606-4F53-9C10-E6372AFFDF00}" srcOrd="0" destOrd="0" presId="urn:microsoft.com/office/officeart/2005/8/layout/orgChart1"/>
+    <dgm:cxn modelId="{9A12AA5A-063E-4E0A-AC72-FA3E7A5A1EBD}" type="presOf" srcId="{B69DF67E-57B9-46FB-A406-A558077D9864}" destId="{AAB3D02D-6D75-46DF-BCC5-EF05BCFCD501}" srcOrd="0" destOrd="0" presId="urn:microsoft.com/office/officeart/2005/8/layout/orgChart1"/>
+    <dgm:cxn modelId="{13CC868B-6EB9-4A0E-83C9-BE1A35145DC5}" type="presOf" srcId="{8B930893-4C85-4E1C-86CC-E1F4272954C5}" destId="{A93421BD-80C2-4885-B9DF-C30DBB0FA87D}" srcOrd="1" destOrd="0" presId="urn:microsoft.com/office/officeart/2005/8/layout/orgChart1"/>
+    <dgm:cxn modelId="{36FAA055-B8C7-4355-8034-8FB581C3F04C}" type="presOf" srcId="{239048B2-3F8F-4908-AF80-5D36626E5FCC}" destId="{3ED088C3-79FF-48A6-9C95-BA4428E847FE}" srcOrd="0" destOrd="0" presId="urn:microsoft.com/office/officeart/2005/8/layout/orgChart1"/>
+    <dgm:cxn modelId="{D83F85E8-1D01-4A39-B71C-811E4658F94C}" type="presOf" srcId="{E5C79F70-E324-477A-B1FD-B4F1803A5FCA}" destId="{700881F2-AFC4-4039-962D-635E851D7FB2}" srcOrd="1" destOrd="0" presId="urn:microsoft.com/office/officeart/2005/8/layout/orgChart1"/>
+    <dgm:cxn modelId="{B344B2F8-5ECE-4CAC-9054-AF37BD803FF3}" type="presOf" srcId="{96F5A981-428A-460F-B608-5E33A1588D75}" destId="{6C6A87FC-6F85-4678-82F0-E6BCF2A70259}" srcOrd="0" destOrd="0" presId="urn:microsoft.com/office/officeart/2005/8/layout/orgChart1"/>
     <dgm:cxn modelId="{FFE9D5E3-3D32-493E-9C0F-1462204A0BEC}" srcId="{45E6C890-9DD1-4A88-90A9-7373AA1F6BF4}" destId="{4329154B-CE95-40B3-AB85-F8EBF6C983F1}" srcOrd="0" destOrd="0" parTransId="{F65AA9C0-E38B-4634-8502-4575295423B4}" sibTransId="{AB282C4F-0899-449C-8C18-E0C18BBE2D0E}"/>
+    <dgm:cxn modelId="{B2A1FEA0-9CC9-4F9F-BC63-795215E5219B}" type="presOf" srcId="{7BA8BDDD-CEAD-45F6-AA64-4346795DB790}" destId="{5525896F-1D90-41A7-AEB5-0033B589EEE1}" srcOrd="1" destOrd="0" presId="urn:microsoft.com/office/officeart/2005/8/layout/orgChart1"/>
     <dgm:cxn modelId="{0FF5FD33-5C86-4BA5-A3B9-C21F19719F42}" srcId="{4329154B-CE95-40B3-AB85-F8EBF6C983F1}" destId="{2A599375-A359-49F3-A5F5-EBEFC7A98E72}" srcOrd="3" destOrd="0" parTransId="{7D75B986-1154-48E1-8C91-CB0DAB5D1F48}" sibTransId="{34BCC776-7CB4-48C5-8112-0528F5A378A4}"/>
-    <dgm:cxn modelId="{F853B841-42E6-4AE1-9E03-3146ADF8D7C8}" type="presOf" srcId="{88F2376B-5AEA-4276-B53D-4E967D238CC8}" destId="{89DBFB6A-6786-4B57-9426-49E6413FAB94}" srcOrd="0" destOrd="0" presId="urn:microsoft.com/office/officeart/2005/8/layout/orgChart1"/>
-    <dgm:cxn modelId="{1ADA0328-AADB-4868-BCAC-C1CF37B3AACA}" type="presOf" srcId="{96A5D882-AB72-41CE-BBE2-AB10054287E4}" destId="{A614130B-41BE-40C3-9CA9-7CFE5DC9535A}" srcOrd="0" destOrd="0" presId="urn:microsoft.com/office/officeart/2005/8/layout/orgChart1"/>
-    <dgm:cxn modelId="{CD5E2957-7F45-4C50-94B5-8401AC979114}" type="presOf" srcId="{7BA8BDDD-CEAD-45F6-AA64-4346795DB790}" destId="{5525896F-1D90-41A7-AEB5-0033B589EEE1}" srcOrd="1" destOrd="0" presId="urn:microsoft.com/office/officeart/2005/8/layout/orgChart1"/>
-    <dgm:cxn modelId="{13E51EAA-46C5-44F8-8F55-75B9E14F305D}" type="presOf" srcId="{15E6D939-8B31-40C4-8FD8-4283915791FB}" destId="{55485C6A-DBBB-44B4-BA2D-E36234FD58B0}" srcOrd="0" destOrd="0" presId="urn:microsoft.com/office/officeart/2005/8/layout/orgChart1"/>
+    <dgm:cxn modelId="{3C6113DA-058C-44FC-A673-D0C1C3779E7F}" type="presOf" srcId="{4329154B-CE95-40B3-AB85-F8EBF6C983F1}" destId="{47908DCC-319E-4C79-A1EE-9B0210710BD1}" srcOrd="1" destOrd="0" presId="urn:microsoft.com/office/officeart/2005/8/layout/orgChart1"/>
+    <dgm:cxn modelId="{161DA1DF-A3B7-4270-82E7-092AF2246B6A}" type="presOf" srcId="{389487D1-A534-4AFC-881E-E2BCE78DDFCB}" destId="{7E40E6B9-7748-45BB-BEEF-A7619C597578}" srcOrd="0" destOrd="0" presId="urn:microsoft.com/office/officeart/2005/8/layout/orgChart1"/>
     <dgm:cxn modelId="{B5EC920B-84E3-4FEC-A66A-18C3944BCD10}" srcId="{96A5D882-AB72-41CE-BBE2-AB10054287E4}" destId="{8B930893-4C85-4E1C-86CC-E1F4272954C5}" srcOrd="1" destOrd="0" parTransId="{C4377CE5-C9A6-4C9C-9291-5E8EDE10E706}" sibTransId="{6497092B-BB13-4276-8CCB-24FF2B98A216}"/>
-    <dgm:cxn modelId="{0F3708C4-C79D-4E22-869C-14B11F5A7FBD}" type="presOf" srcId="{53177778-DE3B-479C-A78A-9B5B22AA61C3}" destId="{3E37014F-D28C-4077-A379-A696D79B4BD5}" srcOrd="0" destOrd="0" presId="urn:microsoft.com/office/officeart/2005/8/layout/orgChart1"/>
-    <dgm:cxn modelId="{54BE1D01-9752-45F4-8F9C-2CF1AAEE8056}" type="presOf" srcId="{2A599375-A359-49F3-A5F5-EBEFC7A98E72}" destId="{DB6EAEB2-EBFB-4152-B68C-39BC0CD8D326}" srcOrd="1" destOrd="0" presId="urn:microsoft.com/office/officeart/2005/8/layout/orgChart1"/>
-    <dgm:cxn modelId="{5DD78C99-E090-4AD3-870D-8C22F8F5B530}" type="presOf" srcId="{45E6C890-9DD1-4A88-90A9-7373AA1F6BF4}" destId="{DA61EB52-CBE4-4372-823A-9D0B0F5AF29F}" srcOrd="0" destOrd="0" presId="urn:microsoft.com/office/officeart/2005/8/layout/orgChart1"/>
-    <dgm:cxn modelId="{A7D01755-1B17-48AC-B1BC-C073370FA629}" type="presOf" srcId="{E5C79F70-E324-477A-B1FD-B4F1803A5FCA}" destId="{700881F2-AFC4-4039-962D-635E851D7FB2}" srcOrd="1" destOrd="0" presId="urn:microsoft.com/office/officeart/2005/8/layout/orgChart1"/>
+    <dgm:cxn modelId="{2D10E834-E83B-4673-A1F6-DBE4F912C899}" type="presOf" srcId="{96A5D882-AB72-41CE-BBE2-AB10054287E4}" destId="{A614130B-41BE-40C3-9CA9-7CFE5DC9535A}" srcOrd="0" destOrd="0" presId="urn:microsoft.com/office/officeart/2005/8/layout/orgChart1"/>
+    <dgm:cxn modelId="{F5AC4D8C-8737-47DB-86E7-EE9E79878FE7}" type="presOf" srcId="{E5C79F70-E324-477A-B1FD-B4F1803A5FCA}" destId="{AC22BE0E-0ED4-4063-A3A3-F5BD02E65763}" srcOrd="0" destOrd="0" presId="urn:microsoft.com/office/officeart/2005/8/layout/orgChart1"/>
+    <dgm:cxn modelId="{31755A23-8F70-4F78-8F97-4F6DB29A5046}" type="presOf" srcId="{2A599375-A359-49F3-A5F5-EBEFC7A98E72}" destId="{B99A5641-89C7-45F3-A0BF-D0A9A5180A44}" srcOrd="0" destOrd="0" presId="urn:microsoft.com/office/officeart/2005/8/layout/orgChart1"/>
+    <dgm:cxn modelId="{A8E84B63-FE58-44B6-B69A-66C4D63B2B3E}" type="presOf" srcId="{EC91F77C-184E-4B93-B391-B4A1241A81D7}" destId="{0895567C-2786-4840-9D5C-31A665A233E7}" srcOrd="1" destOrd="0" presId="urn:microsoft.com/office/officeart/2005/8/layout/orgChart1"/>
+    <dgm:cxn modelId="{FBDC5095-C861-4366-B62C-611AFEC1159B}" type="presOf" srcId="{5CECAB99-1D7B-4EF5-8FE9-D2BA736C6910}" destId="{8D0D5334-0255-467A-9400-F8A8FE5851C7}" srcOrd="0" destOrd="0" presId="urn:microsoft.com/office/officeart/2005/8/layout/orgChart1"/>
+    <dgm:cxn modelId="{3B75BA68-6FC0-4ABE-983B-B7952A804897}" type="presOf" srcId="{88F2376B-5AEA-4276-B53D-4E967D238CC8}" destId="{89DBFB6A-6786-4B57-9426-49E6413FAB94}" srcOrd="0" destOrd="0" presId="urn:microsoft.com/office/officeart/2005/8/layout/orgChart1"/>
+    <dgm:cxn modelId="{CCFA3151-71D4-426A-BDD6-417B04B46B94}" type="presOf" srcId="{7BA8BDDD-CEAD-45F6-AA64-4346795DB790}" destId="{8C0AAF49-59F7-4FEA-A121-43AD8EBAAE65}" srcOrd="0" destOrd="0" presId="urn:microsoft.com/office/officeart/2005/8/layout/orgChart1"/>
     <dgm:cxn modelId="{2EB2A2FC-F2DB-40A4-B095-E4AD21075D44}" srcId="{96A5D882-AB72-41CE-BBE2-AB10054287E4}" destId="{E5C79F70-E324-477A-B1FD-B4F1803A5FCA}" srcOrd="3" destOrd="0" parTransId="{239048B2-3F8F-4908-AF80-5D36626E5FCC}" sibTransId="{E1FCFBDB-D507-413B-B9C2-68ABAF28A2F0}"/>
-    <dgm:cxn modelId="{C3E1F34C-B873-47DE-A9CD-E83FF0A4CC53}" type="presOf" srcId="{2A599375-A359-49F3-A5F5-EBEFC7A98E72}" destId="{B99A5641-89C7-45F3-A0BF-D0A9A5180A44}" srcOrd="0" destOrd="0" presId="urn:microsoft.com/office/officeart/2005/8/layout/orgChart1"/>
+    <dgm:cxn modelId="{8A0903EB-3B8E-4608-A791-071CF7A4CB92}" type="presOf" srcId="{4329154B-CE95-40B3-AB85-F8EBF6C983F1}" destId="{447D62F8-2570-4531-AC71-AFDA4271B63D}" srcOrd="0" destOrd="0" presId="urn:microsoft.com/office/officeart/2005/8/layout/orgChart1"/>
+    <dgm:cxn modelId="{96B21DF0-2957-4156-BB4A-04E3BF1FBFF9}" type="presOf" srcId="{7D75B986-1154-48E1-8C91-CB0DAB5D1F48}" destId="{B8FACFEF-25AC-4C04-B07C-941538839328}" srcOrd="0" destOrd="0" presId="urn:microsoft.com/office/officeart/2005/8/layout/orgChart1"/>
     <dgm:cxn modelId="{9004F894-A726-42F8-9D06-F28C83BC468E}" srcId="{4329154B-CE95-40B3-AB85-F8EBF6C983F1}" destId="{7BA8BDDD-CEAD-45F6-AA64-4346795DB790}" srcOrd="1" destOrd="0" parTransId="{5CECAB99-1D7B-4EF5-8FE9-D2BA736C6910}" sibTransId="{2F8BC26F-A69F-486A-BDFE-57C7AFEEE518}"/>
-    <dgm:cxn modelId="{BB025681-5392-45B7-9997-EAD91A3C89B5}" type="presOf" srcId="{7D75B986-1154-48E1-8C91-CB0DAB5D1F48}" destId="{B8FACFEF-25AC-4C04-B07C-941538839328}" srcOrd="0" destOrd="0" presId="urn:microsoft.com/office/officeart/2005/8/layout/orgChart1"/>
-    <dgm:cxn modelId="{8B5CA7A6-9E38-440C-A269-1B01E97FB39D}" type="presOf" srcId="{53177778-DE3B-479C-A78A-9B5B22AA61C3}" destId="{B8D152AE-07B3-4C8B-9BE3-26433B9DECAD}" srcOrd="1" destOrd="0" presId="urn:microsoft.com/office/officeart/2005/8/layout/orgChart1"/>
+    <dgm:cxn modelId="{51190C42-AC91-44CB-8AC0-D49043DD495B}" type="presOf" srcId="{53177778-DE3B-479C-A78A-9B5B22AA61C3}" destId="{B8D152AE-07B3-4C8B-9BE3-26433B9DECAD}" srcOrd="1" destOrd="0" presId="urn:microsoft.com/office/officeart/2005/8/layout/orgChart1"/>
     <dgm:cxn modelId="{EEFC6D63-0D5A-4891-99A7-3E337B95F50C}" srcId="{4329154B-CE95-40B3-AB85-F8EBF6C983F1}" destId="{15E6D939-8B31-40C4-8FD8-4283915791FB}" srcOrd="2" destOrd="0" parTransId="{06BB226F-616E-4E23-916E-C6A7218A203B}" sibTransId="{626D9D97-EA94-4428-A062-88703124BCE0}"/>
-    <dgm:cxn modelId="{65213D4D-DE17-4DCD-A5EF-11FB5FFB777E}" type="presOf" srcId="{4329154B-CE95-40B3-AB85-F8EBF6C983F1}" destId="{47908DCC-319E-4C79-A1EE-9B0210710BD1}" srcOrd="1" destOrd="0" presId="urn:microsoft.com/office/officeart/2005/8/layout/orgChart1"/>
-    <dgm:cxn modelId="{8B3ED559-D0CE-444A-8CF2-6966B7EE8091}" type="presOf" srcId="{8B930893-4C85-4E1C-86CC-E1F4272954C5}" destId="{B484DDCB-B9CC-408C-94D3-86E16087DC91}" srcOrd="0" destOrd="0" presId="urn:microsoft.com/office/officeart/2005/8/layout/orgChart1"/>
-    <dgm:cxn modelId="{968EC4A0-FE64-4295-BF69-47EF0C384AE8}" type="presOf" srcId="{15E6D939-8B31-40C4-8FD8-4283915791FB}" destId="{D9A7176E-AA75-4C5B-B715-5852D38E481F}" srcOrd="1" destOrd="0" presId="urn:microsoft.com/office/officeart/2005/8/layout/orgChart1"/>
-    <dgm:cxn modelId="{E13242D0-D371-48D6-88DE-ADA5B5C412A4}" type="presOf" srcId="{E5C79F70-E324-477A-B1FD-B4F1803A5FCA}" destId="{AC22BE0E-0ED4-4063-A3A3-F5BD02E65763}" srcOrd="0" destOrd="0" presId="urn:microsoft.com/office/officeart/2005/8/layout/orgChart1"/>
-    <dgm:cxn modelId="{C2F437FB-4C98-4BA4-9878-4FCC4E6A5455}" type="presOf" srcId="{96F5A981-428A-460F-B608-5E33A1588D75}" destId="{6C6A87FC-6F85-4678-82F0-E6BCF2A70259}" srcOrd="0" destOrd="0" presId="urn:microsoft.com/office/officeart/2005/8/layout/orgChart1"/>
-    <dgm:cxn modelId="{EAD61357-B46D-44CB-9004-CC07575BB713}" type="presParOf" srcId="{DA61EB52-CBE4-4372-823A-9D0B0F5AF29F}" destId="{6785D4D5-E6C6-4012-B7B0-66FF309E0D7F}" srcOrd="0" destOrd="0" presId="urn:microsoft.com/office/officeart/2005/8/layout/orgChart1"/>
-    <dgm:cxn modelId="{0225F8A9-7FFF-4143-9790-4EA57EF268C9}" type="presParOf" srcId="{6785D4D5-E6C6-4012-B7B0-66FF309E0D7F}" destId="{ABF85DD8-7351-4241-B5CA-81C547BD7E95}" srcOrd="0" destOrd="0" presId="urn:microsoft.com/office/officeart/2005/8/layout/orgChart1"/>
-    <dgm:cxn modelId="{51E63AD9-3FFB-4045-9C7F-BB48D55427BE}" type="presParOf" srcId="{ABF85DD8-7351-4241-B5CA-81C547BD7E95}" destId="{447D62F8-2570-4531-AC71-AFDA4271B63D}" srcOrd="0" destOrd="0" presId="urn:microsoft.com/office/officeart/2005/8/layout/orgChart1"/>
-    <dgm:cxn modelId="{25EDF29A-5999-44B1-AD95-6352FB976C4E}" type="presParOf" srcId="{ABF85DD8-7351-4241-B5CA-81C547BD7E95}" destId="{47908DCC-319E-4C79-A1EE-9B0210710BD1}" srcOrd="1" destOrd="0" presId="urn:microsoft.com/office/officeart/2005/8/layout/orgChart1"/>
-    <dgm:cxn modelId="{61AAFE23-97FF-44EB-8CB5-1F4F2C1908DC}" type="presParOf" srcId="{6785D4D5-E6C6-4012-B7B0-66FF309E0D7F}" destId="{8833D6E9-1BAF-4236-96D3-1BF06A8B66CD}" srcOrd="1" destOrd="0" presId="urn:microsoft.com/office/officeart/2005/8/layout/orgChart1"/>
-    <dgm:cxn modelId="{DA60E5AF-7508-4722-B403-101DF823CA5A}" type="presParOf" srcId="{8833D6E9-1BAF-4236-96D3-1BF06A8B66CD}" destId="{FEB7C362-3907-45E0-9764-7F31DDE07B86}" srcOrd="0" destOrd="0" presId="urn:microsoft.com/office/officeart/2005/8/layout/orgChart1"/>
-    <dgm:cxn modelId="{ECABE114-0D1F-45BE-A311-23117F5759FA}" type="presParOf" srcId="{8833D6E9-1BAF-4236-96D3-1BF06A8B66CD}" destId="{792171E7-7201-4D70-B264-7C705BAA04AC}" srcOrd="1" destOrd="0" presId="urn:microsoft.com/office/officeart/2005/8/layout/orgChart1"/>
-    <dgm:cxn modelId="{33532B57-4474-42D3-8FF5-412D36D35D80}" type="presParOf" srcId="{792171E7-7201-4D70-B264-7C705BAA04AC}" destId="{63539D5E-7641-447F-8C2F-F916B573D8C3}" srcOrd="0" destOrd="0" presId="urn:microsoft.com/office/officeart/2005/8/layout/orgChart1"/>
-    <dgm:cxn modelId="{AC4A6DA2-2B4A-4F4E-B25B-9769D9091781}" type="presParOf" srcId="{63539D5E-7641-447F-8C2F-F916B573D8C3}" destId="{3E37014F-D28C-4077-A379-A696D79B4BD5}" srcOrd="0" destOrd="0" presId="urn:microsoft.com/office/officeart/2005/8/layout/orgChart1"/>
-    <dgm:cxn modelId="{10C2C7A2-F9E7-4A85-B1E6-6B6AC6728DCC}" type="presParOf" srcId="{63539D5E-7641-447F-8C2F-F916B573D8C3}" destId="{B8D152AE-07B3-4C8B-9BE3-26433B9DECAD}" srcOrd="1" destOrd="0" presId="urn:microsoft.com/office/officeart/2005/8/layout/orgChart1"/>
-    <dgm:cxn modelId="{27A6F82C-87C1-4A79-BCCC-58062BD29934}" type="presParOf" srcId="{792171E7-7201-4D70-B264-7C705BAA04AC}" destId="{892EC7D3-508E-4C2B-878E-DA3E6C8AF0B0}" srcOrd="1" destOrd="0" presId="urn:microsoft.com/office/officeart/2005/8/layout/orgChart1"/>
-    <dgm:cxn modelId="{79998DFF-8585-4A47-9D94-E58E86E17740}" type="presParOf" srcId="{792171E7-7201-4D70-B264-7C705BAA04AC}" destId="{496BD0DB-FB90-4FE2-A02F-C8A348DDDB14}" srcOrd="2" destOrd="0" presId="urn:microsoft.com/office/officeart/2005/8/layout/orgChart1"/>
-    <dgm:cxn modelId="{096047CF-9D54-424B-B0D4-3BFEF6E7CA36}" type="presParOf" srcId="{8833D6E9-1BAF-4236-96D3-1BF06A8B66CD}" destId="{8D0D5334-0255-467A-9400-F8A8FE5851C7}" srcOrd="2" destOrd="0" presId="urn:microsoft.com/office/officeart/2005/8/layout/orgChart1"/>
-    <dgm:cxn modelId="{7B056A98-14BC-4F54-88B9-1965BC23D75C}" type="presParOf" srcId="{8833D6E9-1BAF-4236-96D3-1BF06A8B66CD}" destId="{95253BDE-C542-4DEE-84F1-C49977B4E1EE}" srcOrd="3" destOrd="0" presId="urn:microsoft.com/office/officeart/2005/8/layout/orgChart1"/>
-    <dgm:cxn modelId="{F276157C-2A08-476D-991A-4CAF4B37212E}" type="presParOf" srcId="{95253BDE-C542-4DEE-84F1-C49977B4E1EE}" destId="{AAC54272-6DE8-4A25-8705-5982B9281064}" srcOrd="0" destOrd="0" presId="urn:microsoft.com/office/officeart/2005/8/layout/orgChart1"/>
-    <dgm:cxn modelId="{E0049F63-D781-40AC-92A5-C34D7C4E9F31}" type="presParOf" srcId="{AAC54272-6DE8-4A25-8705-5982B9281064}" destId="{8C0AAF49-59F7-4FEA-A121-43AD8EBAAE65}" srcOrd="0" destOrd="0" presId="urn:microsoft.com/office/officeart/2005/8/layout/orgChart1"/>
-    <dgm:cxn modelId="{89325A67-1B86-49FC-B9AF-4EFD25B05541}" type="presParOf" srcId="{AAC54272-6DE8-4A25-8705-5982B9281064}" destId="{5525896F-1D90-41A7-AEB5-0033B589EEE1}" srcOrd="1" destOrd="0" presId="urn:microsoft.com/office/officeart/2005/8/layout/orgChart1"/>
-    <dgm:cxn modelId="{65F7DF0E-7C93-4773-B9C7-56269BC8A780}" type="presParOf" srcId="{95253BDE-C542-4DEE-84F1-C49977B4E1EE}" destId="{9DE1DE11-B37D-4A57-9111-AAEFB5BFA1F2}" srcOrd="1" destOrd="0" presId="urn:microsoft.com/office/officeart/2005/8/layout/orgChart1"/>
-    <dgm:cxn modelId="{4854139E-A8F9-48CB-9011-F4B07E280741}" type="presParOf" srcId="{95253BDE-C542-4DEE-84F1-C49977B4E1EE}" destId="{801B21DB-3497-483B-AC81-569A3F7DF5C4}" srcOrd="2" destOrd="0" presId="urn:microsoft.com/office/officeart/2005/8/layout/orgChart1"/>
-    <dgm:cxn modelId="{D4D3BA20-2D26-4C3A-8DE8-AC17AB810859}" type="presParOf" srcId="{8833D6E9-1BAF-4236-96D3-1BF06A8B66CD}" destId="{CD9600FE-CF1D-47E6-A9B8-665D47D4929D}" srcOrd="4" destOrd="0" presId="urn:microsoft.com/office/officeart/2005/8/layout/orgChart1"/>
-    <dgm:cxn modelId="{45BF02FC-0C6F-4359-8654-CF471BFFFAD8}" type="presParOf" srcId="{8833D6E9-1BAF-4236-96D3-1BF06A8B66CD}" destId="{1A2DDF95-447D-4F5B-89C9-A7607CFBE9D5}" srcOrd="5" destOrd="0" presId="urn:microsoft.com/office/officeart/2005/8/layout/orgChart1"/>
-    <dgm:cxn modelId="{73599C9F-8334-4669-A9A9-3C15822A48B6}" type="presParOf" srcId="{1A2DDF95-447D-4F5B-89C9-A7607CFBE9D5}" destId="{BA570EEA-2F92-4DD6-832C-76F81B45D3EA}" srcOrd="0" destOrd="0" presId="urn:microsoft.com/office/officeart/2005/8/layout/orgChart1"/>
-    <dgm:cxn modelId="{EC4A4416-D5E2-4933-AF3C-40D0FD4A7967}" type="presParOf" srcId="{BA570EEA-2F92-4DD6-832C-76F81B45D3EA}" destId="{55485C6A-DBBB-44B4-BA2D-E36234FD58B0}" srcOrd="0" destOrd="0" presId="urn:microsoft.com/office/officeart/2005/8/layout/orgChart1"/>
-    <dgm:cxn modelId="{7D5DEE2D-89F0-4D33-8FE1-78EF8C3A7693}" type="presParOf" srcId="{BA570EEA-2F92-4DD6-832C-76F81B45D3EA}" destId="{D9A7176E-AA75-4C5B-B715-5852D38E481F}" srcOrd="1" destOrd="0" presId="urn:microsoft.com/office/officeart/2005/8/layout/orgChart1"/>
-    <dgm:cxn modelId="{1B814D9D-B50C-4C0A-96EC-A2F6F76E2DAF}" type="presParOf" srcId="{1A2DDF95-447D-4F5B-89C9-A7607CFBE9D5}" destId="{A14B397F-C115-4AAE-A6FD-D9909A3C569A}" srcOrd="1" destOrd="0" presId="urn:microsoft.com/office/officeart/2005/8/layout/orgChart1"/>
-    <dgm:cxn modelId="{A5E9D5FB-B13E-4DDD-A6D2-D73BE5739D45}" type="presParOf" srcId="{A14B397F-C115-4AAE-A6FD-D9909A3C569A}" destId="{AAB3D02D-6D75-46DF-BCC5-EF05BCFCD501}" srcOrd="0" destOrd="0" presId="urn:microsoft.com/office/officeart/2005/8/layout/orgChart1"/>
-    <dgm:cxn modelId="{F555D04D-AAA9-4D64-B4DD-91F6976FE382}" type="presParOf" srcId="{A14B397F-C115-4AAE-A6FD-D9909A3C569A}" destId="{EFED2A2E-1DF0-46FC-BC81-1D5CDC90CDF1}" srcOrd="1" destOrd="0" presId="urn:microsoft.com/office/officeart/2005/8/layout/orgChart1"/>
-    <dgm:cxn modelId="{CD4B4871-A046-42BB-9C83-81F2A365F54A}" type="presParOf" srcId="{EFED2A2E-1DF0-46FC-BC81-1D5CDC90CDF1}" destId="{DC2A0B69-50E2-42E8-9437-C3B47867F049}" srcOrd="0" destOrd="0" presId="urn:microsoft.com/office/officeart/2005/8/layout/orgChart1"/>
-    <dgm:cxn modelId="{78C6D6B3-B499-4E48-9C04-508BF4F2BB5D}" type="presParOf" srcId="{DC2A0B69-50E2-42E8-9437-C3B47867F049}" destId="{A614130B-41BE-40C3-9CA9-7CFE5DC9535A}" srcOrd="0" destOrd="0" presId="urn:microsoft.com/office/officeart/2005/8/layout/orgChart1"/>
-    <dgm:cxn modelId="{0C0960FF-B807-47EC-8962-0239B004308E}" type="presParOf" srcId="{DC2A0B69-50E2-42E8-9437-C3B47867F049}" destId="{660805AA-D21A-4B2A-9D63-1E7ECAE33D5E}" srcOrd="1" destOrd="0" presId="urn:microsoft.com/office/officeart/2005/8/layout/orgChart1"/>
-    <dgm:cxn modelId="{068ABB09-CD7F-4EE2-98EB-76BA33ADE6A0}" type="presParOf" srcId="{EFED2A2E-1DF0-46FC-BC81-1D5CDC90CDF1}" destId="{8822DE6B-3BA2-4823-B0DF-EDA162BFE859}" srcOrd="1" destOrd="0" presId="urn:microsoft.com/office/officeart/2005/8/layout/orgChart1"/>
-    <dgm:cxn modelId="{4A79A2DC-2E56-4A20-BC76-86038E6475A0}" type="presParOf" srcId="{8822DE6B-3BA2-4823-B0DF-EDA162BFE859}" destId="{89DBFB6A-6786-4B57-9426-49E6413FAB94}" srcOrd="0" destOrd="0" presId="urn:microsoft.com/office/officeart/2005/8/layout/orgChart1"/>
-    <dgm:cxn modelId="{53C01377-302F-46E1-9F76-26256E6C3462}" type="presParOf" srcId="{8822DE6B-3BA2-4823-B0DF-EDA162BFE859}" destId="{39A43712-3D6C-4621-BC93-866140C920F0}" srcOrd="1" destOrd="0" presId="urn:microsoft.com/office/officeart/2005/8/layout/orgChart1"/>
-    <dgm:cxn modelId="{6C5BF02E-897E-42B0-9CD4-80387C74212C}" type="presParOf" srcId="{39A43712-3D6C-4621-BC93-866140C920F0}" destId="{09258E56-60F2-4272-954A-6A97DC63BB3D}" srcOrd="0" destOrd="0" presId="urn:microsoft.com/office/officeart/2005/8/layout/orgChart1"/>
-    <dgm:cxn modelId="{28BEB3D5-1D5E-4C64-8238-49F0A5B8251A}" type="presParOf" srcId="{09258E56-60F2-4272-954A-6A97DC63BB3D}" destId="{AD62EE4C-CC25-4181-B5EE-2B71DB273855}" srcOrd="0" destOrd="0" presId="urn:microsoft.com/office/officeart/2005/8/layout/orgChart1"/>
-    <dgm:cxn modelId="{C243EEC4-97EE-468E-84A3-AF8782863A7A}" type="presParOf" srcId="{09258E56-60F2-4272-954A-6A97DC63BB3D}" destId="{0895567C-2786-4840-9D5C-31A665A233E7}" srcOrd="1" destOrd="0" presId="urn:microsoft.com/office/officeart/2005/8/layout/orgChart1"/>
-    <dgm:cxn modelId="{672A155D-577F-42E4-9B47-ECAD7118F6DD}" type="presParOf" srcId="{39A43712-3D6C-4621-BC93-866140C920F0}" destId="{6B0BF609-093A-4291-9339-E91948F3F5EB}" srcOrd="1" destOrd="0" presId="urn:microsoft.com/office/officeart/2005/8/layout/orgChart1"/>
-    <dgm:cxn modelId="{88AF0580-25B9-414F-A316-D5985E13416C}" type="presParOf" srcId="{39A43712-3D6C-4621-BC93-866140C920F0}" destId="{488BE79D-536E-4CF7-9983-CED6432499D8}" srcOrd="2" destOrd="0" presId="urn:microsoft.com/office/officeart/2005/8/layout/orgChart1"/>
-    <dgm:cxn modelId="{F61B77AD-A051-49A8-88B0-9A9913BCB9B3}" type="presParOf" srcId="{8822DE6B-3BA2-4823-B0DF-EDA162BFE859}" destId="{DD517F7A-5606-4F53-9C10-E6372AFFDF00}" srcOrd="2" destOrd="0" presId="urn:microsoft.com/office/officeart/2005/8/layout/orgChart1"/>
-    <dgm:cxn modelId="{683B54B6-9DA4-4361-AC0A-3847E8F96797}" type="presParOf" srcId="{8822DE6B-3BA2-4823-B0DF-EDA162BFE859}" destId="{7435B60E-1B3D-469C-A996-14A0EADD9ED2}" srcOrd="3" destOrd="0" presId="urn:microsoft.com/office/officeart/2005/8/layout/orgChart1"/>
-    <dgm:cxn modelId="{D7BFF7FB-3792-4881-A8C5-CC25F41E8A33}" type="presParOf" srcId="{7435B60E-1B3D-469C-A996-14A0EADD9ED2}" destId="{0DB34C75-CAFD-4E69-829F-2309EBA06A3A}" srcOrd="0" destOrd="0" presId="urn:microsoft.com/office/officeart/2005/8/layout/orgChart1"/>
-    <dgm:cxn modelId="{22CDFD32-DD5D-4DE0-AEF7-CDA41160E026}" type="presParOf" srcId="{0DB34C75-CAFD-4E69-829F-2309EBA06A3A}" destId="{B484DDCB-B9CC-408C-94D3-86E16087DC91}" srcOrd="0" destOrd="0" presId="urn:microsoft.com/office/officeart/2005/8/layout/orgChart1"/>
-    <dgm:cxn modelId="{144073F3-DE5D-48B6-861C-C1E90F840589}" type="presParOf" srcId="{0DB34C75-CAFD-4E69-829F-2309EBA06A3A}" destId="{A93421BD-80C2-4885-B9DF-C30DBB0FA87D}" srcOrd="1" destOrd="0" presId="urn:microsoft.com/office/officeart/2005/8/layout/orgChart1"/>
-    <dgm:cxn modelId="{EBCFF8AA-E4C2-4D2B-9886-273F8AD3A49A}" type="presParOf" srcId="{7435B60E-1B3D-469C-A996-14A0EADD9ED2}" destId="{A6F8E5FF-E477-4FE5-A08C-800D1DCCD22D}" srcOrd="1" destOrd="0" presId="urn:microsoft.com/office/officeart/2005/8/layout/orgChart1"/>
-    <dgm:cxn modelId="{A14D46A8-A645-4525-BB8F-172AC0E11451}" type="presParOf" srcId="{7435B60E-1B3D-469C-A996-14A0EADD9ED2}" destId="{440BF788-121D-4641-BD27-7DBAA94A8759}" srcOrd="2" destOrd="0" presId="urn:microsoft.com/office/officeart/2005/8/layout/orgChart1"/>
-    <dgm:cxn modelId="{616B4A9F-7057-481C-84A3-65482CA36073}" type="presParOf" srcId="{8822DE6B-3BA2-4823-B0DF-EDA162BFE859}" destId="{6C6A87FC-6F85-4678-82F0-E6BCF2A70259}" srcOrd="4" destOrd="0" presId="urn:microsoft.com/office/officeart/2005/8/layout/orgChart1"/>
-    <dgm:cxn modelId="{7A26F992-A2AC-4148-9F1E-2E122F16D4D4}" type="presParOf" srcId="{8822DE6B-3BA2-4823-B0DF-EDA162BFE859}" destId="{E6780EED-3241-40B8-A967-695AB79CB9CB}" srcOrd="5" destOrd="0" presId="urn:microsoft.com/office/officeart/2005/8/layout/orgChart1"/>
-    <dgm:cxn modelId="{E478C76B-9C11-49B4-9F48-E468C11D43B7}" type="presParOf" srcId="{E6780EED-3241-40B8-A967-695AB79CB9CB}" destId="{C9B51ED8-2756-4B05-98CD-AF07FFA48BB0}" srcOrd="0" destOrd="0" presId="urn:microsoft.com/office/officeart/2005/8/layout/orgChart1"/>
-    <dgm:cxn modelId="{DAFF5886-225B-44D0-945F-277618277C88}" type="presParOf" srcId="{C9B51ED8-2756-4B05-98CD-AF07FFA48BB0}" destId="{7E40E6B9-7748-45BB-BEEF-A7619C597578}" srcOrd="0" destOrd="0" presId="urn:microsoft.com/office/officeart/2005/8/layout/orgChart1"/>
-    <dgm:cxn modelId="{27EEA9CB-3737-439C-B5A9-83F2B1847B3C}" type="presParOf" srcId="{C9B51ED8-2756-4B05-98CD-AF07FFA48BB0}" destId="{B526CC6F-043F-4F11-B225-49D64DA89EED}" srcOrd="1" destOrd="0" presId="urn:microsoft.com/office/officeart/2005/8/layout/orgChart1"/>
-    <dgm:cxn modelId="{DE6E528B-FAA4-4180-B18D-F5E21FE40A5D}" type="presParOf" srcId="{E6780EED-3241-40B8-A967-695AB79CB9CB}" destId="{B712A914-FA7B-4E6C-8313-34184ACA90DE}" srcOrd="1" destOrd="0" presId="urn:microsoft.com/office/officeart/2005/8/layout/orgChart1"/>
-    <dgm:cxn modelId="{F46DEEC2-0010-405D-95DB-C6E7F01D2B2E}" type="presParOf" srcId="{E6780EED-3241-40B8-A967-695AB79CB9CB}" destId="{3228720E-7129-42DD-9A8B-B374860EC728}" srcOrd="2" destOrd="0" presId="urn:microsoft.com/office/officeart/2005/8/layout/orgChart1"/>
-    <dgm:cxn modelId="{B2842C01-4248-49D6-B0BF-72371A944285}" type="presParOf" srcId="{8822DE6B-3BA2-4823-B0DF-EDA162BFE859}" destId="{3ED088C3-79FF-48A6-9C95-BA4428E847FE}" srcOrd="6" destOrd="0" presId="urn:microsoft.com/office/officeart/2005/8/layout/orgChart1"/>
-    <dgm:cxn modelId="{59BCC555-6A11-4C6D-8AB2-04435C9B54E7}" type="presParOf" srcId="{8822DE6B-3BA2-4823-B0DF-EDA162BFE859}" destId="{F3445D81-DE9A-4081-BC84-6C768CC52C0C}" srcOrd="7" destOrd="0" presId="urn:microsoft.com/office/officeart/2005/8/layout/orgChart1"/>
-    <dgm:cxn modelId="{77B64215-7A0C-4999-8F0B-9C41D881BB3A}" type="presParOf" srcId="{F3445D81-DE9A-4081-BC84-6C768CC52C0C}" destId="{9903A1E3-9E8A-48DA-8594-1CF6F19C378E}" srcOrd="0" destOrd="0" presId="urn:microsoft.com/office/officeart/2005/8/layout/orgChart1"/>
-    <dgm:cxn modelId="{42E8DE32-7D5F-4DF4-B52B-045E7AA0653E}" type="presParOf" srcId="{9903A1E3-9E8A-48DA-8594-1CF6F19C378E}" destId="{AC22BE0E-0ED4-4063-A3A3-F5BD02E65763}" srcOrd="0" destOrd="0" presId="urn:microsoft.com/office/officeart/2005/8/layout/orgChart1"/>
-    <dgm:cxn modelId="{F67EF250-4FF5-4274-904A-0BE6ACFC3134}" type="presParOf" srcId="{9903A1E3-9E8A-48DA-8594-1CF6F19C378E}" destId="{700881F2-AFC4-4039-962D-635E851D7FB2}" srcOrd="1" destOrd="0" presId="urn:microsoft.com/office/officeart/2005/8/layout/orgChart1"/>
-    <dgm:cxn modelId="{DA9B66E0-51E8-429B-BD5C-477DFD025042}" type="presParOf" srcId="{F3445D81-DE9A-4081-BC84-6C768CC52C0C}" destId="{10FCAD88-A834-4A26-84ED-F5722CD0A1E4}" srcOrd="1" destOrd="0" presId="urn:microsoft.com/office/officeart/2005/8/layout/orgChart1"/>
-    <dgm:cxn modelId="{6DF01690-060F-4A63-A24C-9DAF66EB8FE0}" type="presParOf" srcId="{F3445D81-DE9A-4081-BC84-6C768CC52C0C}" destId="{527B9704-4F9F-49E2-9925-1F6CA548F10A}" srcOrd="2" destOrd="0" presId="urn:microsoft.com/office/officeart/2005/8/layout/orgChart1"/>
-    <dgm:cxn modelId="{9B960F4C-0579-4E4A-B7AC-83380DF6DC2E}" type="presParOf" srcId="{EFED2A2E-1DF0-46FC-BC81-1D5CDC90CDF1}" destId="{3BC93D39-14DC-4C8D-A0EB-F2DA4BD2D71D}" srcOrd="2" destOrd="0" presId="urn:microsoft.com/office/officeart/2005/8/layout/orgChart1"/>
-    <dgm:cxn modelId="{0D00D2EB-B05E-4685-8420-B6EF96C338F8}" type="presParOf" srcId="{1A2DDF95-447D-4F5B-89C9-A7607CFBE9D5}" destId="{6BDF52C3-A3AD-465C-BAC6-87DFFC948CA5}" srcOrd="2" destOrd="0" presId="urn:microsoft.com/office/officeart/2005/8/layout/orgChart1"/>
-    <dgm:cxn modelId="{A4D98F26-4082-412C-8F4E-4B311F32CC8E}" type="presParOf" srcId="{8833D6E9-1BAF-4236-96D3-1BF06A8B66CD}" destId="{B8FACFEF-25AC-4C04-B07C-941538839328}" srcOrd="6" destOrd="0" presId="urn:microsoft.com/office/officeart/2005/8/layout/orgChart1"/>
-    <dgm:cxn modelId="{3791B6F0-BF0B-4B9D-84F9-46B3B389B84E}" type="presParOf" srcId="{8833D6E9-1BAF-4236-96D3-1BF06A8B66CD}" destId="{8DA32ED8-5E80-4A0C-8B43-99646D3CCA01}" srcOrd="7" destOrd="0" presId="urn:microsoft.com/office/officeart/2005/8/layout/orgChart1"/>
-    <dgm:cxn modelId="{88F4F21E-70C9-4B23-9087-55BA0F923822}" type="presParOf" srcId="{8DA32ED8-5E80-4A0C-8B43-99646D3CCA01}" destId="{092FECF7-DBE9-4650-9B1F-A8FD5C222345}" srcOrd="0" destOrd="0" presId="urn:microsoft.com/office/officeart/2005/8/layout/orgChart1"/>
-    <dgm:cxn modelId="{8BA9E465-B36F-4431-B2D7-2BDDE9327800}" type="presParOf" srcId="{092FECF7-DBE9-4650-9B1F-A8FD5C222345}" destId="{B99A5641-89C7-45F3-A0BF-D0A9A5180A44}" srcOrd="0" destOrd="0" presId="urn:microsoft.com/office/officeart/2005/8/layout/orgChart1"/>
-    <dgm:cxn modelId="{A3A9120C-2A73-4D4E-AC76-15F64C2BAFEA}" type="presParOf" srcId="{092FECF7-DBE9-4650-9B1F-A8FD5C222345}" destId="{DB6EAEB2-EBFB-4152-B68C-39BC0CD8D326}" srcOrd="1" destOrd="0" presId="urn:microsoft.com/office/officeart/2005/8/layout/orgChart1"/>
-    <dgm:cxn modelId="{D76CF00D-99B6-4BD9-B920-EF29CCA905CE}" type="presParOf" srcId="{8DA32ED8-5E80-4A0C-8B43-99646D3CCA01}" destId="{0E367BE2-BC9B-45AE-9427-41AC12D9BB7A}" srcOrd="1" destOrd="0" presId="urn:microsoft.com/office/officeart/2005/8/layout/orgChart1"/>
-    <dgm:cxn modelId="{5A135915-D3FE-47F0-907D-5FF6275AE804}" type="presParOf" srcId="{8DA32ED8-5E80-4A0C-8B43-99646D3CCA01}" destId="{F4585DA1-E6A6-46DF-ACF9-608CBF0C449D}" srcOrd="2" destOrd="0" presId="urn:microsoft.com/office/officeart/2005/8/layout/orgChart1"/>
-    <dgm:cxn modelId="{3E479719-902F-41D0-94CE-BFC399A6274A}" type="presParOf" srcId="{6785D4D5-E6C6-4012-B7B0-66FF309E0D7F}" destId="{71CA4A33-A8E8-4864-A98A-A49CCF7043F2}" srcOrd="2" destOrd="0" presId="urn:microsoft.com/office/officeart/2005/8/layout/orgChart1"/>
+    <dgm:cxn modelId="{E519DD35-DEE5-43C9-B4AE-A0364EF61E22}" type="presOf" srcId="{15E6D939-8B31-40C4-8FD8-4283915791FB}" destId="{D9A7176E-AA75-4C5B-B715-5852D38E481F}" srcOrd="1" destOrd="0" presId="urn:microsoft.com/office/officeart/2005/8/layout/orgChart1"/>
+    <dgm:cxn modelId="{0AFB3033-C457-4B03-A5BA-6009B956E9F0}" type="presOf" srcId="{96A5D882-AB72-41CE-BBE2-AB10054287E4}" destId="{660805AA-D21A-4B2A-9D63-1E7ECAE33D5E}" srcOrd="1" destOrd="0" presId="urn:microsoft.com/office/officeart/2005/8/layout/orgChart1"/>
+    <dgm:cxn modelId="{EE369F68-F323-4A0D-A930-A8B82BC3E40A}" type="presParOf" srcId="{DA61EB52-CBE4-4372-823A-9D0B0F5AF29F}" destId="{6785D4D5-E6C6-4012-B7B0-66FF309E0D7F}" srcOrd="0" destOrd="0" presId="urn:microsoft.com/office/officeart/2005/8/layout/orgChart1"/>
+    <dgm:cxn modelId="{2F7B0740-1D53-4E92-B339-BF04703AE16A}" type="presParOf" srcId="{6785D4D5-E6C6-4012-B7B0-66FF309E0D7F}" destId="{ABF85DD8-7351-4241-B5CA-81C547BD7E95}" srcOrd="0" destOrd="0" presId="urn:microsoft.com/office/officeart/2005/8/layout/orgChart1"/>
+    <dgm:cxn modelId="{68AD4A11-3F8C-4E2E-A22A-7BCED04B0FD9}" type="presParOf" srcId="{ABF85DD8-7351-4241-B5CA-81C547BD7E95}" destId="{447D62F8-2570-4531-AC71-AFDA4271B63D}" srcOrd="0" destOrd="0" presId="urn:microsoft.com/office/officeart/2005/8/layout/orgChart1"/>
+    <dgm:cxn modelId="{26D282CE-1DBC-42C9-AEC9-F01006C8EC55}" type="presParOf" srcId="{ABF85DD8-7351-4241-B5CA-81C547BD7E95}" destId="{47908DCC-319E-4C79-A1EE-9B0210710BD1}" srcOrd="1" destOrd="0" presId="urn:microsoft.com/office/officeart/2005/8/layout/orgChart1"/>
+    <dgm:cxn modelId="{9FAD3486-0B53-4813-9067-BDA61F0939F4}" type="presParOf" srcId="{6785D4D5-E6C6-4012-B7B0-66FF309E0D7F}" destId="{8833D6E9-1BAF-4236-96D3-1BF06A8B66CD}" srcOrd="1" destOrd="0" presId="urn:microsoft.com/office/officeart/2005/8/layout/orgChart1"/>
+    <dgm:cxn modelId="{868FDF48-94B5-4413-BC81-07DEA4775F89}" type="presParOf" srcId="{8833D6E9-1BAF-4236-96D3-1BF06A8B66CD}" destId="{FEB7C362-3907-45E0-9764-7F31DDE07B86}" srcOrd="0" destOrd="0" presId="urn:microsoft.com/office/officeart/2005/8/layout/orgChart1"/>
+    <dgm:cxn modelId="{30ADD47C-F3BF-4640-B24C-89F419C0FA53}" type="presParOf" srcId="{8833D6E9-1BAF-4236-96D3-1BF06A8B66CD}" destId="{792171E7-7201-4D70-B264-7C705BAA04AC}" srcOrd="1" destOrd="0" presId="urn:microsoft.com/office/officeart/2005/8/layout/orgChart1"/>
+    <dgm:cxn modelId="{9996EE7C-8199-40F8-A6DC-D142DC010F8D}" type="presParOf" srcId="{792171E7-7201-4D70-B264-7C705BAA04AC}" destId="{63539D5E-7641-447F-8C2F-F916B573D8C3}" srcOrd="0" destOrd="0" presId="urn:microsoft.com/office/officeart/2005/8/layout/orgChart1"/>
+    <dgm:cxn modelId="{204BB08A-33F0-4E3F-8F1E-7F37B3688AA4}" type="presParOf" srcId="{63539D5E-7641-447F-8C2F-F916B573D8C3}" destId="{3E37014F-D28C-4077-A379-A696D79B4BD5}" srcOrd="0" destOrd="0" presId="urn:microsoft.com/office/officeart/2005/8/layout/orgChart1"/>
+    <dgm:cxn modelId="{8CFD6D17-C1ED-42FB-AD12-40492247897B}" type="presParOf" srcId="{63539D5E-7641-447F-8C2F-F916B573D8C3}" destId="{B8D152AE-07B3-4C8B-9BE3-26433B9DECAD}" srcOrd="1" destOrd="0" presId="urn:microsoft.com/office/officeart/2005/8/layout/orgChart1"/>
+    <dgm:cxn modelId="{33291D8B-F534-4CE5-B0E6-FF881B09F411}" type="presParOf" srcId="{792171E7-7201-4D70-B264-7C705BAA04AC}" destId="{892EC7D3-508E-4C2B-878E-DA3E6C8AF0B0}" srcOrd="1" destOrd="0" presId="urn:microsoft.com/office/officeart/2005/8/layout/orgChart1"/>
+    <dgm:cxn modelId="{B986737B-7F64-4BD4-9734-6A9F92AB8898}" type="presParOf" srcId="{792171E7-7201-4D70-B264-7C705BAA04AC}" destId="{496BD0DB-FB90-4FE2-A02F-C8A348DDDB14}" srcOrd="2" destOrd="0" presId="urn:microsoft.com/office/officeart/2005/8/layout/orgChart1"/>
+    <dgm:cxn modelId="{7D6D7814-481F-43FF-ADD0-1ECAA3C9AC49}" type="presParOf" srcId="{8833D6E9-1BAF-4236-96D3-1BF06A8B66CD}" destId="{8D0D5334-0255-467A-9400-F8A8FE5851C7}" srcOrd="2" destOrd="0" presId="urn:microsoft.com/office/officeart/2005/8/layout/orgChart1"/>
+    <dgm:cxn modelId="{3E679D12-30B3-44AF-B262-99465BF3E05E}" type="presParOf" srcId="{8833D6E9-1BAF-4236-96D3-1BF06A8B66CD}" destId="{95253BDE-C542-4DEE-84F1-C49977B4E1EE}" srcOrd="3" destOrd="0" presId="urn:microsoft.com/office/officeart/2005/8/layout/orgChart1"/>
+    <dgm:cxn modelId="{ABA8D32D-630B-4AF8-8F55-3D452BA2177F}" type="presParOf" srcId="{95253BDE-C542-4DEE-84F1-C49977B4E1EE}" destId="{AAC54272-6DE8-4A25-8705-5982B9281064}" srcOrd="0" destOrd="0" presId="urn:microsoft.com/office/officeart/2005/8/layout/orgChart1"/>
+    <dgm:cxn modelId="{A49DC807-FC21-4753-93CC-20A9DFFC5478}" type="presParOf" srcId="{AAC54272-6DE8-4A25-8705-5982B9281064}" destId="{8C0AAF49-59F7-4FEA-A121-43AD8EBAAE65}" srcOrd="0" destOrd="0" presId="urn:microsoft.com/office/officeart/2005/8/layout/orgChart1"/>
+    <dgm:cxn modelId="{B8D220FF-2104-4074-A2CB-1F8BF297D8FA}" type="presParOf" srcId="{AAC54272-6DE8-4A25-8705-5982B9281064}" destId="{5525896F-1D90-41A7-AEB5-0033B589EEE1}" srcOrd="1" destOrd="0" presId="urn:microsoft.com/office/officeart/2005/8/layout/orgChart1"/>
+    <dgm:cxn modelId="{EA4CA1C8-E021-4663-A3E3-F93993423F13}" type="presParOf" srcId="{95253BDE-C542-4DEE-84F1-C49977B4E1EE}" destId="{9DE1DE11-B37D-4A57-9111-AAEFB5BFA1F2}" srcOrd="1" destOrd="0" presId="urn:microsoft.com/office/officeart/2005/8/layout/orgChart1"/>
+    <dgm:cxn modelId="{D2B16ED2-7CC8-410F-B34F-1BC688618CF9}" type="presParOf" srcId="{95253BDE-C542-4DEE-84F1-C49977B4E1EE}" destId="{801B21DB-3497-483B-AC81-569A3F7DF5C4}" srcOrd="2" destOrd="0" presId="urn:microsoft.com/office/officeart/2005/8/layout/orgChart1"/>
+    <dgm:cxn modelId="{79C8C43F-C15B-4CE4-91D0-BBFCD259EC37}" type="presParOf" srcId="{8833D6E9-1BAF-4236-96D3-1BF06A8B66CD}" destId="{CD9600FE-CF1D-47E6-A9B8-665D47D4929D}" srcOrd="4" destOrd="0" presId="urn:microsoft.com/office/officeart/2005/8/layout/orgChart1"/>
+    <dgm:cxn modelId="{B9B0832F-DAAE-49AF-A278-6FD7867EC4AF}" type="presParOf" srcId="{8833D6E9-1BAF-4236-96D3-1BF06A8B66CD}" destId="{1A2DDF95-447D-4F5B-89C9-A7607CFBE9D5}" srcOrd="5" destOrd="0" presId="urn:microsoft.com/office/officeart/2005/8/layout/orgChart1"/>
+    <dgm:cxn modelId="{3D2AA128-E32B-4C88-B369-0380D9AAF15D}" type="presParOf" srcId="{1A2DDF95-447D-4F5B-89C9-A7607CFBE9D5}" destId="{BA570EEA-2F92-4DD6-832C-76F81B45D3EA}" srcOrd="0" destOrd="0" presId="urn:microsoft.com/office/officeart/2005/8/layout/orgChart1"/>
+    <dgm:cxn modelId="{2A42BE7A-FA1F-47A5-962C-5AAA5A6034C9}" type="presParOf" srcId="{BA570EEA-2F92-4DD6-832C-76F81B45D3EA}" destId="{55485C6A-DBBB-44B4-BA2D-E36234FD58B0}" srcOrd="0" destOrd="0" presId="urn:microsoft.com/office/officeart/2005/8/layout/orgChart1"/>
+    <dgm:cxn modelId="{C53310E5-983E-4CBF-AD86-6A62A7945463}" type="presParOf" srcId="{BA570EEA-2F92-4DD6-832C-76F81B45D3EA}" destId="{D9A7176E-AA75-4C5B-B715-5852D38E481F}" srcOrd="1" destOrd="0" presId="urn:microsoft.com/office/officeart/2005/8/layout/orgChart1"/>
+    <dgm:cxn modelId="{6E0384C1-FA30-43D2-B5CE-3D9CB1DF9485}" type="presParOf" srcId="{1A2DDF95-447D-4F5B-89C9-A7607CFBE9D5}" destId="{A14B397F-C115-4AAE-A6FD-D9909A3C569A}" srcOrd="1" destOrd="0" presId="urn:microsoft.com/office/officeart/2005/8/layout/orgChart1"/>
+    <dgm:cxn modelId="{4CD939FC-2FAF-44D3-BE56-7A915D964322}" type="presParOf" srcId="{A14B397F-C115-4AAE-A6FD-D9909A3C569A}" destId="{AAB3D02D-6D75-46DF-BCC5-EF05BCFCD501}" srcOrd="0" destOrd="0" presId="urn:microsoft.com/office/officeart/2005/8/layout/orgChart1"/>
+    <dgm:cxn modelId="{2BDB2A4A-642F-4853-81EF-5BF92F0CF7CD}" type="presParOf" srcId="{A14B397F-C115-4AAE-A6FD-D9909A3C569A}" destId="{EFED2A2E-1DF0-46FC-BC81-1D5CDC90CDF1}" srcOrd="1" destOrd="0" presId="urn:microsoft.com/office/officeart/2005/8/layout/orgChart1"/>
+    <dgm:cxn modelId="{09610AAB-BF7A-4ED9-B9A4-EEE5A8EF4292}" type="presParOf" srcId="{EFED2A2E-1DF0-46FC-BC81-1D5CDC90CDF1}" destId="{DC2A0B69-50E2-42E8-9437-C3B47867F049}" srcOrd="0" destOrd="0" presId="urn:microsoft.com/office/officeart/2005/8/layout/orgChart1"/>
+    <dgm:cxn modelId="{4B34DE02-1B43-43C7-BDA0-04E3A6D999DD}" type="presParOf" srcId="{DC2A0B69-50E2-42E8-9437-C3B47867F049}" destId="{A614130B-41BE-40C3-9CA9-7CFE5DC9535A}" srcOrd="0" destOrd="0" presId="urn:microsoft.com/office/officeart/2005/8/layout/orgChart1"/>
+    <dgm:cxn modelId="{02D46FFE-A06F-427D-B6D6-6CEFB24240FB}" type="presParOf" srcId="{DC2A0B69-50E2-42E8-9437-C3B47867F049}" destId="{660805AA-D21A-4B2A-9D63-1E7ECAE33D5E}" srcOrd="1" destOrd="0" presId="urn:microsoft.com/office/officeart/2005/8/layout/orgChart1"/>
+    <dgm:cxn modelId="{E8AA558F-9D30-457C-B06F-1C963C337E09}" type="presParOf" srcId="{EFED2A2E-1DF0-46FC-BC81-1D5CDC90CDF1}" destId="{8822DE6B-3BA2-4823-B0DF-EDA162BFE859}" srcOrd="1" destOrd="0" presId="urn:microsoft.com/office/officeart/2005/8/layout/orgChart1"/>
+    <dgm:cxn modelId="{41F7D8B7-57BB-4EF0-AE90-70DC1E83D336}" type="presParOf" srcId="{8822DE6B-3BA2-4823-B0DF-EDA162BFE859}" destId="{89DBFB6A-6786-4B57-9426-49E6413FAB94}" srcOrd="0" destOrd="0" presId="urn:microsoft.com/office/officeart/2005/8/layout/orgChart1"/>
+    <dgm:cxn modelId="{80C76BE9-5073-4154-BE66-5868E4B8758F}" type="presParOf" srcId="{8822DE6B-3BA2-4823-B0DF-EDA162BFE859}" destId="{39A43712-3D6C-4621-BC93-866140C920F0}" srcOrd="1" destOrd="0" presId="urn:microsoft.com/office/officeart/2005/8/layout/orgChart1"/>
+    <dgm:cxn modelId="{D0F80D5E-889F-491C-8F19-137E68697FE8}" type="presParOf" srcId="{39A43712-3D6C-4621-BC93-866140C920F0}" destId="{09258E56-60F2-4272-954A-6A97DC63BB3D}" srcOrd="0" destOrd="0" presId="urn:microsoft.com/office/officeart/2005/8/layout/orgChart1"/>
+    <dgm:cxn modelId="{0EDB6081-1671-4AD8-8A85-80D8E665F5DB}" type="presParOf" srcId="{09258E56-60F2-4272-954A-6A97DC63BB3D}" destId="{AD62EE4C-CC25-4181-B5EE-2B71DB273855}" srcOrd="0" destOrd="0" presId="urn:microsoft.com/office/officeart/2005/8/layout/orgChart1"/>
+    <dgm:cxn modelId="{648123E5-A66D-48A7-9A3D-BA0A80724415}" type="presParOf" srcId="{09258E56-60F2-4272-954A-6A97DC63BB3D}" destId="{0895567C-2786-4840-9D5C-31A665A233E7}" srcOrd="1" destOrd="0" presId="urn:microsoft.com/office/officeart/2005/8/layout/orgChart1"/>
+    <dgm:cxn modelId="{C3B6DB98-18C0-4379-A417-676866C2567A}" type="presParOf" srcId="{39A43712-3D6C-4621-BC93-866140C920F0}" destId="{6B0BF609-093A-4291-9339-E91948F3F5EB}" srcOrd="1" destOrd="0" presId="urn:microsoft.com/office/officeart/2005/8/layout/orgChart1"/>
+    <dgm:cxn modelId="{0D3DB1F9-1383-4AC1-B80D-263B18A4FBCD}" type="presParOf" srcId="{39A43712-3D6C-4621-BC93-866140C920F0}" destId="{488BE79D-536E-4CF7-9983-CED6432499D8}" srcOrd="2" destOrd="0" presId="urn:microsoft.com/office/officeart/2005/8/layout/orgChart1"/>
+    <dgm:cxn modelId="{92ABFE45-EBAB-407D-AB6B-AED8DBFE9CAF}" type="presParOf" srcId="{8822DE6B-3BA2-4823-B0DF-EDA162BFE859}" destId="{DD517F7A-5606-4F53-9C10-E6372AFFDF00}" srcOrd="2" destOrd="0" presId="urn:microsoft.com/office/officeart/2005/8/layout/orgChart1"/>
+    <dgm:cxn modelId="{4D32708A-602C-4669-A29C-C1C3BAF268C9}" type="presParOf" srcId="{8822DE6B-3BA2-4823-B0DF-EDA162BFE859}" destId="{7435B60E-1B3D-469C-A996-14A0EADD9ED2}" srcOrd="3" destOrd="0" presId="urn:microsoft.com/office/officeart/2005/8/layout/orgChart1"/>
+    <dgm:cxn modelId="{C94F1C6A-BE06-41F7-A0B7-33537E490F23}" type="presParOf" srcId="{7435B60E-1B3D-469C-A996-14A0EADD9ED2}" destId="{0DB34C75-CAFD-4E69-829F-2309EBA06A3A}" srcOrd="0" destOrd="0" presId="urn:microsoft.com/office/officeart/2005/8/layout/orgChart1"/>
+    <dgm:cxn modelId="{C7688576-0DF6-4CB9-AADF-7E10BC413BEC}" type="presParOf" srcId="{0DB34C75-CAFD-4E69-829F-2309EBA06A3A}" destId="{B484DDCB-B9CC-408C-94D3-86E16087DC91}" srcOrd="0" destOrd="0" presId="urn:microsoft.com/office/officeart/2005/8/layout/orgChart1"/>
+    <dgm:cxn modelId="{31D88798-4CFD-457B-BF60-F85929CE8E43}" type="presParOf" srcId="{0DB34C75-CAFD-4E69-829F-2309EBA06A3A}" destId="{A93421BD-80C2-4885-B9DF-C30DBB0FA87D}" srcOrd="1" destOrd="0" presId="urn:microsoft.com/office/officeart/2005/8/layout/orgChart1"/>
+    <dgm:cxn modelId="{10AC5273-7099-4257-8F3E-F371F2FD0E6F}" type="presParOf" srcId="{7435B60E-1B3D-469C-A996-14A0EADD9ED2}" destId="{A6F8E5FF-E477-4FE5-A08C-800D1DCCD22D}" srcOrd="1" destOrd="0" presId="urn:microsoft.com/office/officeart/2005/8/layout/orgChart1"/>
+    <dgm:cxn modelId="{900698B4-5B3E-416F-888C-B05BC60EC425}" type="presParOf" srcId="{7435B60E-1B3D-469C-A996-14A0EADD9ED2}" destId="{440BF788-121D-4641-BD27-7DBAA94A8759}" srcOrd="2" destOrd="0" presId="urn:microsoft.com/office/officeart/2005/8/layout/orgChart1"/>
+    <dgm:cxn modelId="{9B01663B-4EED-4D1E-BC50-B6A4091D2305}" type="presParOf" srcId="{8822DE6B-3BA2-4823-B0DF-EDA162BFE859}" destId="{6C6A87FC-6F85-4678-82F0-E6BCF2A70259}" srcOrd="4" destOrd="0" presId="urn:microsoft.com/office/officeart/2005/8/layout/orgChart1"/>
+    <dgm:cxn modelId="{95ECAF7F-671E-4265-B984-802948BD115E}" type="presParOf" srcId="{8822DE6B-3BA2-4823-B0DF-EDA162BFE859}" destId="{E6780EED-3241-40B8-A967-695AB79CB9CB}" srcOrd="5" destOrd="0" presId="urn:microsoft.com/office/officeart/2005/8/layout/orgChart1"/>
+    <dgm:cxn modelId="{C1E4775D-6EA0-439D-84D4-ABDF692B29C8}" type="presParOf" srcId="{E6780EED-3241-40B8-A967-695AB79CB9CB}" destId="{C9B51ED8-2756-4B05-98CD-AF07FFA48BB0}" srcOrd="0" destOrd="0" presId="urn:microsoft.com/office/officeart/2005/8/layout/orgChart1"/>
+    <dgm:cxn modelId="{A555A1D8-3AE8-49A8-87BA-990EE5BB837C}" type="presParOf" srcId="{C9B51ED8-2756-4B05-98CD-AF07FFA48BB0}" destId="{7E40E6B9-7748-45BB-BEEF-A7619C597578}" srcOrd="0" destOrd="0" presId="urn:microsoft.com/office/officeart/2005/8/layout/orgChart1"/>
+    <dgm:cxn modelId="{55D96534-A00E-4E3E-8AD2-ADDCE57A73A6}" type="presParOf" srcId="{C9B51ED8-2756-4B05-98CD-AF07FFA48BB0}" destId="{B526CC6F-043F-4F11-B225-49D64DA89EED}" srcOrd="1" destOrd="0" presId="urn:microsoft.com/office/officeart/2005/8/layout/orgChart1"/>
+    <dgm:cxn modelId="{01963EB5-31FB-49DC-A30F-FBD1C2EA56DF}" type="presParOf" srcId="{E6780EED-3241-40B8-A967-695AB79CB9CB}" destId="{B712A914-FA7B-4E6C-8313-34184ACA90DE}" srcOrd="1" destOrd="0" presId="urn:microsoft.com/office/officeart/2005/8/layout/orgChart1"/>
+    <dgm:cxn modelId="{FFA02D82-1676-4C2A-8F59-9070B37356CA}" type="presParOf" srcId="{E6780EED-3241-40B8-A967-695AB79CB9CB}" destId="{3228720E-7129-42DD-9A8B-B374860EC728}" srcOrd="2" destOrd="0" presId="urn:microsoft.com/office/officeart/2005/8/layout/orgChart1"/>
+    <dgm:cxn modelId="{550867D1-F7E1-4BCD-84F3-4EB93DD6D6CB}" type="presParOf" srcId="{8822DE6B-3BA2-4823-B0DF-EDA162BFE859}" destId="{3ED088C3-79FF-48A6-9C95-BA4428E847FE}" srcOrd="6" destOrd="0" presId="urn:microsoft.com/office/officeart/2005/8/layout/orgChart1"/>
+    <dgm:cxn modelId="{AA5B1A81-F08E-4562-959E-E64FBBCCD04B}" type="presParOf" srcId="{8822DE6B-3BA2-4823-B0DF-EDA162BFE859}" destId="{F3445D81-DE9A-4081-BC84-6C768CC52C0C}" srcOrd="7" destOrd="0" presId="urn:microsoft.com/office/officeart/2005/8/layout/orgChart1"/>
+    <dgm:cxn modelId="{42570FAD-49C3-4C11-AD16-7D47626F56B3}" type="presParOf" srcId="{F3445D81-DE9A-4081-BC84-6C768CC52C0C}" destId="{9903A1E3-9E8A-48DA-8594-1CF6F19C378E}" srcOrd="0" destOrd="0" presId="urn:microsoft.com/office/officeart/2005/8/layout/orgChart1"/>
+    <dgm:cxn modelId="{BFA7D5D0-417D-42F8-B721-C0259DF23ABB}" type="presParOf" srcId="{9903A1E3-9E8A-48DA-8594-1CF6F19C378E}" destId="{AC22BE0E-0ED4-4063-A3A3-F5BD02E65763}" srcOrd="0" destOrd="0" presId="urn:microsoft.com/office/officeart/2005/8/layout/orgChart1"/>
+    <dgm:cxn modelId="{440E76FD-7D51-4709-A20D-786D7F6998BD}" type="presParOf" srcId="{9903A1E3-9E8A-48DA-8594-1CF6F19C378E}" destId="{700881F2-AFC4-4039-962D-635E851D7FB2}" srcOrd="1" destOrd="0" presId="urn:microsoft.com/office/officeart/2005/8/layout/orgChart1"/>
+    <dgm:cxn modelId="{561EB627-58FE-4D75-9780-6FEF60B16BBC}" type="presParOf" srcId="{F3445D81-DE9A-4081-BC84-6C768CC52C0C}" destId="{10FCAD88-A834-4A26-84ED-F5722CD0A1E4}" srcOrd="1" destOrd="0" presId="urn:microsoft.com/office/officeart/2005/8/layout/orgChart1"/>
+    <dgm:cxn modelId="{CF4BEBA4-178D-459A-AFEB-2A3D3B149AD0}" type="presParOf" srcId="{F3445D81-DE9A-4081-BC84-6C768CC52C0C}" destId="{527B9704-4F9F-49E2-9925-1F6CA548F10A}" srcOrd="2" destOrd="0" presId="urn:microsoft.com/office/officeart/2005/8/layout/orgChart1"/>
+    <dgm:cxn modelId="{5957CFB5-818F-46D4-9C7D-AC706BEBECE7}" type="presParOf" srcId="{EFED2A2E-1DF0-46FC-BC81-1D5CDC90CDF1}" destId="{3BC93D39-14DC-4C8D-A0EB-F2DA4BD2D71D}" srcOrd="2" destOrd="0" presId="urn:microsoft.com/office/officeart/2005/8/layout/orgChart1"/>
+    <dgm:cxn modelId="{1BA999F0-454C-4A5D-960D-8F2210C1AEFA}" type="presParOf" srcId="{1A2DDF95-447D-4F5B-89C9-A7607CFBE9D5}" destId="{6BDF52C3-A3AD-465C-BAC6-87DFFC948CA5}" srcOrd="2" destOrd="0" presId="urn:microsoft.com/office/officeart/2005/8/layout/orgChart1"/>
+    <dgm:cxn modelId="{AD99E196-521E-484A-A4A7-6C477EA0D384}" type="presParOf" srcId="{8833D6E9-1BAF-4236-96D3-1BF06A8B66CD}" destId="{B8FACFEF-25AC-4C04-B07C-941538839328}" srcOrd="6" destOrd="0" presId="urn:microsoft.com/office/officeart/2005/8/layout/orgChart1"/>
+    <dgm:cxn modelId="{04E39258-D3D7-4887-9598-7F33AB450871}" type="presParOf" srcId="{8833D6E9-1BAF-4236-96D3-1BF06A8B66CD}" destId="{8DA32ED8-5E80-4A0C-8B43-99646D3CCA01}" srcOrd="7" destOrd="0" presId="urn:microsoft.com/office/officeart/2005/8/layout/orgChart1"/>
+    <dgm:cxn modelId="{B905FA4D-86BE-455C-9905-2C95FFF45D30}" type="presParOf" srcId="{8DA32ED8-5E80-4A0C-8B43-99646D3CCA01}" destId="{092FECF7-DBE9-4650-9B1F-A8FD5C222345}" srcOrd="0" destOrd="0" presId="urn:microsoft.com/office/officeart/2005/8/layout/orgChart1"/>
+    <dgm:cxn modelId="{0118E012-8A96-42A8-A2BF-1B539EB2B90E}" type="presParOf" srcId="{092FECF7-DBE9-4650-9B1F-A8FD5C222345}" destId="{B99A5641-89C7-45F3-A0BF-D0A9A5180A44}" srcOrd="0" destOrd="0" presId="urn:microsoft.com/office/officeart/2005/8/layout/orgChart1"/>
+    <dgm:cxn modelId="{8FE6C167-EEF2-44CF-91B0-E560FCA04BF4}" type="presParOf" srcId="{092FECF7-DBE9-4650-9B1F-A8FD5C222345}" destId="{DB6EAEB2-EBFB-4152-B68C-39BC0CD8D326}" srcOrd="1" destOrd="0" presId="urn:microsoft.com/office/officeart/2005/8/layout/orgChart1"/>
+    <dgm:cxn modelId="{139ADC50-9D62-4A03-86E4-399D0DA7A4C4}" type="presParOf" srcId="{8DA32ED8-5E80-4A0C-8B43-99646D3CCA01}" destId="{0E367BE2-BC9B-45AE-9427-41AC12D9BB7A}" srcOrd="1" destOrd="0" presId="urn:microsoft.com/office/officeart/2005/8/layout/orgChart1"/>
+    <dgm:cxn modelId="{F107AFE8-E988-4A35-B526-ED7BEE0C375C}" type="presParOf" srcId="{8DA32ED8-5E80-4A0C-8B43-99646D3CCA01}" destId="{F4585DA1-E6A6-46DF-ACF9-608CBF0C449D}" srcOrd="2" destOrd="0" presId="urn:microsoft.com/office/officeart/2005/8/layout/orgChart1"/>
+    <dgm:cxn modelId="{E88189D3-B5A0-4417-9CA0-71CD58A605CB}" type="presParOf" srcId="{6785D4D5-E6C6-4012-B7B0-66FF309E0D7F}" destId="{71CA4A33-A8E8-4864-A98A-A49CCF7043F2}" srcOrd="2" destOrd="0" presId="urn:microsoft.com/office/officeart/2005/8/layout/orgChart1"/>
   </dgm:cxnLst>
   <dgm:bg/>
   <dgm:whole/>

</xml_diff>

<commit_message>
solicitud de cambio 04 - elera
</commit_message>
<xml_diff>
--- a/Documentos/SES_PGC.docx
+++ b/Documentos/SES_PGC.docx
@@ -138,6 +138,7 @@
           <w:docPartUnique/>
         </w:docPartObj>
       </w:sdtPr>
+      <w:sdtEndPr/>
       <w:sdtContent>
         <w:p>
           <w:pPr>
@@ -1894,23 +1895,7 @@
         <w:jc w:val="both"/>
       </w:pPr>
       <w:r>
-        <w:t>Abreviatura para Ítem de Configuración (</w:t>
-      </w:r>
-      <w:proofErr w:type="spellStart"/>
-      <w:r>
-        <w:t>Configuration</w:t>
-      </w:r>
-      <w:proofErr w:type="spellEnd"/>
-      <w:r>
-        <w:t xml:space="preserve"> </w:t>
-      </w:r>
-      <w:proofErr w:type="spellStart"/>
-      <w:r>
-        <w:t>Item</w:t>
-      </w:r>
-      <w:proofErr w:type="spellEnd"/>
-      <w:r>
-        <w:t>), el cuál es definido como todo componente que se encuentre bajo el control de la configuración y que tenga valor.</w:t>
+        <w:t>Abreviatura para Ítem de Configuración (Configuration Item), el cuál es definido como todo componente que se encuentre bajo el control de la configuración y que tenga valor.</w:t>
       </w:r>
       <w:bookmarkStart w:id="5" w:name="OLE_LINK1"/>
       <w:bookmarkStart w:id="6" w:name="OLE_LINK2"/>
@@ -2110,16 +2095,8 @@
         <w:rPr>
           <w:u w:val="single"/>
         </w:rPr>
-        <w:t xml:space="preserve">Gestión y Entrega de </w:t>
+        <w:t>Gestión y Entrega de Releases</w:t>
       </w:r>
-      <w:proofErr w:type="spellStart"/>
-      <w:r>
-        <w:rPr>
-          <w:u w:val="single"/>
-        </w:rPr>
-        <w:t>Releases</w:t>
-      </w:r>
-      <w:proofErr w:type="spellEnd"/>
       <w:r>
         <w:t>: En esta sección se define la estructura del paquete de liberación, así como el formato del documento de liberación.</w:t>
       </w:r>
@@ -2394,7 +2371,7 @@
           </mc:Choice>
           <mc:Fallback>
             <w:pict>
-              <v:roundrect w14:anchorId="2BF5BA7F" id="Rectángulo redondeado 7" o:spid="_x0000_s1026" style="position:absolute;margin-left:66.45pt;margin-top:-10.1pt;width:291.75pt;height:282.75pt;z-index:251668480;visibility:visible;mso-wrap-style:square;mso-width-percent:0;mso-wrap-distance-left:9pt;mso-wrap-distance-top:0;mso-wrap-distance-right:9pt;mso-wrap-distance-bottom:0;mso-position-horizontal:absolute;mso-position-horizontal-relative:text;mso-position-vertical:absolute;mso-position-vertical-relative:text;mso-width-percent:0;mso-width-relative:margin;v-text-anchor:middle" arcsize="10923f" o:gfxdata="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" filled="f" strokecolor="#1f4d78 [1604]" strokeweight="1pt">
+              <v:roundrect w14:anchorId="181D3E9C" id="Rectángulo redondeado 7" o:spid="_x0000_s1026" style="position:absolute;margin-left:66.45pt;margin-top:-10.1pt;width:291.75pt;height:282.75pt;z-index:251668480;visibility:visible;mso-wrap-style:square;mso-width-percent:0;mso-wrap-distance-left:9pt;mso-wrap-distance-top:0;mso-wrap-distance-right:9pt;mso-wrap-distance-bottom:0;mso-position-horizontal:absolute;mso-position-horizontal-relative:text;mso-position-vertical:absolute;mso-position-vertical-relative:text;mso-width-percent:0;mso-width-relative:margin;v-text-anchor:middle" arcsize="10923f" o:gfxdata="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" filled="f" strokecolor="#1f4d78 [1604]" strokeweight="1pt">
                 <v:stroke joinstyle="miter"/>
               </v:roundrect>
             </w:pict>
@@ -2647,15 +2624,7 @@
         <w:jc w:val="both"/>
       </w:pPr>
       <w:r>
-        <w:t xml:space="preserve">El CCC es el encargado de procesar las </w:t>
-      </w:r>
-      <w:proofErr w:type="spellStart"/>
-      <w:r>
-        <w:t>SC’s</w:t>
-      </w:r>
-      <w:proofErr w:type="spellEnd"/>
-      <w:r>
-        <w:t xml:space="preserve"> y someterlas a un proceso de evaluación, donde se les aprobará o denegará y, en caso de aprobarlo, se hará responsable de su implementación en el menor tiempo posible (aunque la implementación no deberá ser necesariamente realizada por el CCC). Además, se encargará de revisar la implementación (deberá comprobar que lo implementado corresponda con el cambio indicado en la SC). El CCC estará formado por los miembros del equipo central de desarrollo.</w:t>
+        <w:t>El CCC es el encargado de procesar las SC’s y someterlas a un proceso de evaluación, donde se les aprobará o denegará y, en caso de aprobarlo, se hará responsable de su implementación en el menor tiempo posible (aunque la implementación no deberá ser necesariamente realizada por el CCC). Además, se encargará de revisar la implementación (deberá comprobar que lo implementado corresponda con el cambio indicado en la SC). El CCC estará formado por los miembros del equipo central de desarrollo.</w:t>
       </w:r>
     </w:p>
     <w:p>
@@ -2785,9 +2754,9 @@
           <w:color w:val="000000"/>
         </w:rPr>
       </w:pPr>
-      <w:bookmarkStart w:id="10" w:name="OLE_LINK3"/>
-      <w:bookmarkStart w:id="11" w:name="OLE_LINK4"/>
-      <w:bookmarkStart w:id="12" w:name="_Toc495071822"/>
+      <w:bookmarkStart w:id="10" w:name="_Toc495071822"/>
+      <w:bookmarkStart w:id="11" w:name="OLE_LINK3"/>
+      <w:bookmarkStart w:id="12" w:name="OLE_LINK4"/>
       <w:r>
         <w:rPr>
           <w:b/>
@@ -2795,7 +2764,7 @@
         </w:rPr>
         <w:t>Políticas, directrices y procedimientos.</w:t>
       </w:r>
-      <w:bookmarkEnd w:id="12"/>
+      <w:bookmarkEnd w:id="10"/>
     </w:p>
     <w:p/>
     <w:bookmarkEnd w:id="9"/>
@@ -3181,8 +3150,8 @@
         </w:tc>
       </w:tr>
     </w:tbl>
-    <w:bookmarkEnd w:id="10"/>
     <w:bookmarkEnd w:id="11"/>
+    <w:bookmarkEnd w:id="12"/>
     <w:p>
       <w:pPr>
         <w:keepLines/>
@@ -3216,9 +3185,9 @@
           <w:color w:val="000000"/>
         </w:rPr>
       </w:pPr>
-      <w:bookmarkStart w:id="13" w:name="OLE_LINK6"/>
-      <w:bookmarkStart w:id="14" w:name="OLE_LINK7"/>
-      <w:bookmarkStart w:id="15" w:name="_Toc495071823"/>
+      <w:bookmarkStart w:id="13" w:name="_Toc495071823"/>
+      <w:bookmarkStart w:id="14" w:name="OLE_LINK6"/>
+      <w:bookmarkStart w:id="15" w:name="OLE_LINK7"/>
       <w:r>
         <w:rPr>
           <w:b/>
@@ -3227,10 +3196,10 @@
         <w:lastRenderedPageBreak/>
         <w:t>Herramientas, entorno e infraestructura.</w:t>
       </w:r>
-      <w:bookmarkEnd w:id="15"/>
+      <w:bookmarkEnd w:id="13"/>
     </w:p>
-    <w:bookmarkEnd w:id="13"/>
     <w:bookmarkEnd w:id="14"/>
+    <w:bookmarkEnd w:id="15"/>
     <w:p>
       <w:pPr>
         <w:keepLines/>
@@ -3272,63 +3241,7 @@
         <w:jc w:val="both"/>
       </w:pPr>
       <w:r>
-        <w:t>El diagrama siguiente (Figura 2.2) representa la arquitectura, como se ve, se contará con un repositorio central (</w:t>
-      </w:r>
-      <w:proofErr w:type="spellStart"/>
-      <w:r>
-        <w:t>branch</w:t>
-      </w:r>
-      <w:proofErr w:type="spellEnd"/>
-      <w:r>
-        <w:t xml:space="preserve"> master) compartido alojado en un servidor Cloud, así como varios clientes con GIT en sus </w:t>
-      </w:r>
-      <w:proofErr w:type="spellStart"/>
-      <w:r>
-        <w:t>pc’s</w:t>
-      </w:r>
-      <w:proofErr w:type="spellEnd"/>
-      <w:r>
-        <w:t xml:space="preserve"> y un repositorio personal (</w:t>
-      </w:r>
-      <w:proofErr w:type="spellStart"/>
-      <w:r>
-        <w:t>branchs</w:t>
-      </w:r>
-      <w:proofErr w:type="spellEnd"/>
-      <w:r>
-        <w:t xml:space="preserve"> para cada uno), estos se comunicarán a través de la plataforma web </w:t>
-      </w:r>
-      <w:proofErr w:type="spellStart"/>
-      <w:r>
-        <w:t>Github</w:t>
-      </w:r>
-      <w:proofErr w:type="spellEnd"/>
-      <w:r>
-        <w:t xml:space="preserve"> a través de </w:t>
-      </w:r>
-      <w:proofErr w:type="spellStart"/>
-      <w:r>
-        <w:t>commits</w:t>
-      </w:r>
-      <w:proofErr w:type="spellEnd"/>
-      <w:r>
-        <w:t xml:space="preserve"> para sus cambios y sus principales comandos </w:t>
-      </w:r>
-      <w:proofErr w:type="spellStart"/>
-      <w:r>
-        <w:t>pull</w:t>
-      </w:r>
-      <w:proofErr w:type="spellEnd"/>
-      <w:r>
-        <w:t xml:space="preserve">, </w:t>
-      </w:r>
-      <w:proofErr w:type="spellStart"/>
-      <w:r>
-        <w:t>push</w:t>
-      </w:r>
-      <w:proofErr w:type="spellEnd"/>
-      <w:r>
-        <w:t xml:space="preserve"> y los diferentes para actualización de los repositorios tanto locales como central.</w:t>
+        <w:t>El diagrama siguiente (Figura 2.2) representa la arquitectura, como se ve, se contará con un repositorio central (branch master) compartido alojado en un servidor Cloud, así como varios clientes con GIT en sus pc’s y un repositorio personal (branchs para cada uno), estos se comunicarán a través de la plataforma web Github a través de commits para sus cambios y sus principales comandos pull, push y los diferentes para actualización de los repositorios tanto locales como central.</w:t>
       </w:r>
     </w:p>
     <w:p>
@@ -3403,47 +3316,7 @@
           <w:sz w:val="20"/>
           <w:szCs w:val="20"/>
         </w:rPr>
-        <w:t xml:space="preserve">Figura 2.2. Flujo del trabajo del equipo usando </w:t>
-      </w:r>
-      <w:proofErr w:type="spellStart"/>
-      <w:r>
-        <w:rPr>
-          <w:rFonts w:asciiTheme="minorHAnsi" w:eastAsia="Arial" w:hAnsiTheme="minorHAnsi" w:cstheme="minorHAnsi"/>
-          <w:color w:val="auto"/>
-          <w:sz w:val="20"/>
-          <w:szCs w:val="20"/>
-        </w:rPr>
-        <w:t>Git</w:t>
-      </w:r>
-      <w:proofErr w:type="spellEnd"/>
-      <w:r>
-        <w:rPr>
-          <w:rFonts w:asciiTheme="minorHAnsi" w:eastAsia="Arial" w:hAnsiTheme="minorHAnsi" w:cstheme="minorHAnsi"/>
-          <w:color w:val="auto"/>
-          <w:sz w:val="20"/>
-          <w:szCs w:val="20"/>
-        </w:rPr>
-        <w:t xml:space="preserve"> y la  plataforma </w:t>
-      </w:r>
-      <w:proofErr w:type="spellStart"/>
-      <w:r>
-        <w:rPr>
-          <w:rFonts w:asciiTheme="minorHAnsi" w:eastAsia="Arial" w:hAnsiTheme="minorHAnsi" w:cstheme="minorHAnsi"/>
-          <w:color w:val="auto"/>
-          <w:sz w:val="20"/>
-          <w:szCs w:val="20"/>
-        </w:rPr>
-        <w:t>Github</w:t>
-      </w:r>
-      <w:proofErr w:type="spellEnd"/>
-      <w:r>
-        <w:rPr>
-          <w:rFonts w:asciiTheme="minorHAnsi" w:eastAsia="Arial" w:hAnsiTheme="minorHAnsi" w:cstheme="minorHAnsi"/>
-          <w:color w:val="auto"/>
-          <w:sz w:val="20"/>
-          <w:szCs w:val="20"/>
-        </w:rPr>
-        <w:t>.</w:t>
+        <w:t>Figura 2.2. Flujo del trabajo del equipo usando Git y la  plataforma Github.</w:t>
       </w:r>
     </w:p>
     <w:p>
@@ -4734,9 +4607,9 @@
         </w:rPr>
       </w:pPr>
       <w:bookmarkStart w:id="30" w:name="_Toc495066823"/>
-      <w:bookmarkStart w:id="31" w:name="OLE_LINK20"/>
-      <w:bookmarkStart w:id="32" w:name="OLE_LINK21"/>
-      <w:bookmarkStart w:id="33" w:name="_Toc495071827"/>
+      <w:bookmarkStart w:id="31" w:name="_Toc495071827"/>
+      <w:bookmarkStart w:id="32" w:name="OLE_LINK20"/>
+      <w:bookmarkStart w:id="33" w:name="OLE_LINK21"/>
       <w:bookmarkEnd w:id="27"/>
       <w:bookmarkEnd w:id="28"/>
       <w:r>
@@ -4776,12 +4649,12 @@
         <w:t>configuración</w:t>
       </w:r>
       <w:bookmarkEnd w:id="30"/>
-      <w:bookmarkEnd w:id="33"/>
+      <w:bookmarkEnd w:id="31"/>
     </w:p>
     <w:bookmarkEnd w:id="25"/>
     <w:bookmarkEnd w:id="26"/>
-    <w:bookmarkEnd w:id="31"/>
     <w:bookmarkEnd w:id="32"/>
+    <w:bookmarkEnd w:id="33"/>
     <w:p>
       <w:pPr>
         <w:ind w:left="1224"/>
@@ -5076,13 +4949,8 @@
               <w:jc w:val="center"/>
             </w:pPr>
             <w:r>
-              <w:t>.</w:t>
-            </w:r>
-            <w:proofErr w:type="spellStart"/>
-            <w:r>
-              <w:t>docx</w:t>
-            </w:r>
-            <w:proofErr w:type="spellEnd"/>
+              <w:t>.docx</w:t>
+            </w:r>
           </w:p>
         </w:tc>
         <w:tc>
@@ -5185,13 +5053,8 @@
               <w:jc w:val="center"/>
             </w:pPr>
             <w:r>
-              <w:t>.</w:t>
-            </w:r>
-            <w:proofErr w:type="spellStart"/>
-            <w:r>
-              <w:t>docx</w:t>
-            </w:r>
-            <w:proofErr w:type="spellEnd"/>
+              <w:t>.docx</w:t>
+            </w:r>
           </w:p>
         </w:tc>
         <w:tc>
@@ -5294,13 +5157,8 @@
               <w:jc w:val="center"/>
             </w:pPr>
             <w:r>
-              <w:t>.</w:t>
-            </w:r>
-            <w:proofErr w:type="spellStart"/>
-            <w:r>
-              <w:t>docx</w:t>
-            </w:r>
-            <w:proofErr w:type="spellEnd"/>
+              <w:t>.docx</w:t>
+            </w:r>
           </w:p>
         </w:tc>
         <w:tc>
@@ -5403,13 +5261,8 @@
               <w:jc w:val="center"/>
             </w:pPr>
             <w:r>
-              <w:t>.</w:t>
-            </w:r>
-            <w:proofErr w:type="spellStart"/>
-            <w:r>
-              <w:t>docx</w:t>
-            </w:r>
-            <w:proofErr w:type="spellEnd"/>
+              <w:t>.docx</w:t>
+            </w:r>
           </w:p>
         </w:tc>
         <w:tc>
@@ -5512,13 +5365,8 @@
               <w:jc w:val="center"/>
             </w:pPr>
             <w:r>
-              <w:t>.</w:t>
-            </w:r>
-            <w:proofErr w:type="spellStart"/>
-            <w:r>
-              <w:t>docx</w:t>
-            </w:r>
-            <w:proofErr w:type="spellEnd"/>
+              <w:t>.docx</w:t>
+            </w:r>
           </w:p>
         </w:tc>
         <w:tc>
@@ -5621,13 +5469,8 @@
               <w:jc w:val="center"/>
             </w:pPr>
             <w:r>
-              <w:t>.</w:t>
-            </w:r>
-            <w:proofErr w:type="spellStart"/>
-            <w:r>
-              <w:t>docx</w:t>
-            </w:r>
-            <w:proofErr w:type="spellEnd"/>
+              <w:t>.docx</w:t>
+            </w:r>
           </w:p>
         </w:tc>
         <w:tc>
@@ -5730,13 +5573,8 @@
               <w:jc w:val="center"/>
             </w:pPr>
             <w:r>
-              <w:t>.</w:t>
-            </w:r>
-            <w:proofErr w:type="spellStart"/>
-            <w:r>
-              <w:t>docx</w:t>
-            </w:r>
-            <w:proofErr w:type="spellEnd"/>
+              <w:t>.docx</w:t>
+            </w:r>
           </w:p>
         </w:tc>
         <w:tc>
@@ -5839,13 +5677,8 @@
               <w:jc w:val="center"/>
             </w:pPr>
             <w:r>
-              <w:t>.</w:t>
-            </w:r>
-            <w:proofErr w:type="spellStart"/>
-            <w:r>
-              <w:t>docx</w:t>
-            </w:r>
-            <w:proofErr w:type="spellEnd"/>
+              <w:t>.docx</w:t>
+            </w:r>
           </w:p>
         </w:tc>
         <w:tc>
@@ -5948,13 +5781,8 @@
               <w:jc w:val="center"/>
             </w:pPr>
             <w:r>
-              <w:t>.</w:t>
-            </w:r>
-            <w:proofErr w:type="spellStart"/>
-            <w:r>
-              <w:t>docx</w:t>
-            </w:r>
-            <w:proofErr w:type="spellEnd"/>
+              <w:t>.docx</w:t>
+            </w:r>
           </w:p>
         </w:tc>
         <w:tc>
@@ -6057,13 +5885,8 @@
               <w:jc w:val="center"/>
             </w:pPr>
             <w:r>
-              <w:t>.</w:t>
-            </w:r>
-            <w:proofErr w:type="spellStart"/>
-            <w:r>
-              <w:t>docx</w:t>
-            </w:r>
-            <w:proofErr w:type="spellEnd"/>
+              <w:t>.docx</w:t>
+            </w:r>
           </w:p>
         </w:tc>
         <w:tc>
@@ -6166,13 +5989,8 @@
               <w:jc w:val="center"/>
             </w:pPr>
             <w:r>
-              <w:t>.</w:t>
-            </w:r>
-            <w:proofErr w:type="spellStart"/>
-            <w:r>
-              <w:t>docx</w:t>
-            </w:r>
-            <w:proofErr w:type="spellEnd"/>
+              <w:t>.docx</w:t>
+            </w:r>
           </w:p>
         </w:tc>
         <w:tc>
@@ -6235,13 +6053,8 @@
               </w:pBdr>
             </w:pPr>
             <w:r>
-              <w:t xml:space="preserve">Visual Studio </w:t>
-            </w:r>
-            <w:proofErr w:type="spellStart"/>
-            <w:r>
-              <w:t>Code</w:t>
-            </w:r>
-            <w:proofErr w:type="spellEnd"/>
+              <w:t>Visual Studio Code</w:t>
+            </w:r>
           </w:p>
         </w:tc>
         <w:tc>
@@ -8137,8 +7950,6 @@
             <w:r>
               <w:t>Manual de Usuario.</w:t>
             </w:r>
-            <w:bookmarkStart w:id="47" w:name="_GoBack"/>
-            <w:bookmarkEnd w:id="47"/>
           </w:p>
         </w:tc>
       </w:tr>
@@ -8149,6 +7960,576 @@
     <w:p/>
     <w:p/>
     <w:p/>
+    <w:p/>
+    <w:p/>
+    <w:p/>
+    <w:p/>
+    <w:p/>
+    <w:p/>
+    <w:p/>
+    <w:p/>
+    <w:p/>
+    <w:p/>
+    <w:p/>
+    <w:p/>
+    <w:p>
+      <w:pPr>
+        <w:rPr>
+          <w:u w:val="single"/>
+        </w:rPr>
+      </w:pPr>
+      <w:r>
+        <w:rPr>
+          <w:u w:val="single"/>
+        </w:rPr>
+        <w:lastRenderedPageBreak/>
+        <w:t xml:space="preserve">SOLICITUD DE CAMBIO (RFC) </w:t>
+      </w:r>
+      <w:r>
+        <w:rPr>
+          <w:u w:val="single"/>
+        </w:rPr>
+        <w:t>–</w:t>
+      </w:r>
+      <w:r>
+        <w:rPr>
+          <w:u w:val="single"/>
+        </w:rPr>
+        <w:t xml:space="preserve"> 04</w:t>
+      </w:r>
+      <w:r>
+        <w:rPr>
+          <w:u w:val="single"/>
+        </w:rPr>
+        <w:t>:</w:t>
+      </w:r>
+    </w:p>
+    <w:tbl>
+      <w:tblPr>
+        <w:tblStyle w:val="Tablaconcuadrcula"/>
+        <w:tblW w:w="8702" w:type="dxa"/>
+        <w:tblLook w:val="04A0" w:firstRow="1" w:lastRow="0" w:firstColumn="1" w:lastColumn="0" w:noHBand="0" w:noVBand="1"/>
+      </w:tblPr>
+      <w:tblGrid>
+        <w:gridCol w:w="1980"/>
+        <w:gridCol w:w="2693"/>
+        <w:gridCol w:w="127"/>
+        <w:gridCol w:w="75"/>
+        <w:gridCol w:w="1357"/>
+        <w:gridCol w:w="248"/>
+        <w:gridCol w:w="120"/>
+        <w:gridCol w:w="2102"/>
+      </w:tblGrid>
+      <w:tr>
+        <w:trPr>
+          <w:trHeight w:val="355"/>
+        </w:trPr>
+        <w:tc>
+          <w:tcPr>
+            <w:tcW w:w="1980" w:type="dxa"/>
+          </w:tcPr>
+          <w:p>
+            <w:r>
+              <w:t>ID</w:t>
+            </w:r>
+          </w:p>
+        </w:tc>
+        <w:tc>
+          <w:tcPr>
+            <w:tcW w:w="6722" w:type="dxa"/>
+            <w:gridSpan w:val="7"/>
+          </w:tcPr>
+          <w:p>
+            <w:r>
+              <w:t xml:space="preserve">04 – Alerta para migración de archivos </w:t>
+            </w:r>
+          </w:p>
+        </w:tc>
+      </w:tr>
+      <w:tr>
+        <w:trPr>
+          <w:trHeight w:val="355"/>
+        </w:trPr>
+        <w:tc>
+          <w:tcPr>
+            <w:tcW w:w="1980" w:type="dxa"/>
+          </w:tcPr>
+          <w:p>
+            <w:r>
+              <w:t>PROYECTO</w:t>
+            </w:r>
+          </w:p>
+        </w:tc>
+        <w:tc>
+          <w:tcPr>
+            <w:tcW w:w="6722" w:type="dxa"/>
+            <w:gridSpan w:val="7"/>
+          </w:tcPr>
+          <w:p>
+            <w:r>
+              <w:t>Sistema Web de Gestión de Fotografías</w:t>
+            </w:r>
+          </w:p>
+        </w:tc>
+      </w:tr>
+      <w:tr>
+        <w:trPr>
+          <w:trHeight w:val="355"/>
+        </w:trPr>
+        <w:tc>
+          <w:tcPr>
+            <w:tcW w:w="1980" w:type="dxa"/>
+          </w:tcPr>
+          <w:p>
+            <w:r>
+              <w:t>FECHA DE SOLICITUD DE CAMBIO</w:t>
+            </w:r>
+          </w:p>
+        </w:tc>
+        <w:tc>
+          <w:tcPr>
+            <w:tcW w:w="6722" w:type="dxa"/>
+            <w:gridSpan w:val="7"/>
+          </w:tcPr>
+          <w:p>
+            <w:r>
+              <w:t>18/10/17</w:t>
+            </w:r>
+          </w:p>
+        </w:tc>
+      </w:tr>
+      <w:tr>
+        <w:trPr>
+          <w:trHeight w:val="355"/>
+        </w:trPr>
+        <w:tc>
+          <w:tcPr>
+            <w:tcW w:w="1980" w:type="dxa"/>
+          </w:tcPr>
+          <w:p>
+            <w:r>
+              <w:t>FUENTES</w:t>
+            </w:r>
+          </w:p>
+        </w:tc>
+        <w:tc>
+          <w:tcPr>
+            <w:tcW w:w="2895" w:type="dxa"/>
+            <w:gridSpan w:val="3"/>
+          </w:tcPr>
+          <w:p>
+            <w:r>
+              <w:t>Elera Ato Exxel Pool</w:t>
+            </w:r>
+          </w:p>
+        </w:tc>
+        <w:tc>
+          <w:tcPr>
+            <w:tcW w:w="1605" w:type="dxa"/>
+            <w:gridSpan w:val="2"/>
+          </w:tcPr>
+          <w:p>
+            <w:r>
+              <w:t>CARGO</w:t>
+            </w:r>
+          </w:p>
+        </w:tc>
+        <w:tc>
+          <w:tcPr>
+            <w:tcW w:w="2222" w:type="dxa"/>
+            <w:gridSpan w:val="2"/>
+          </w:tcPr>
+          <w:p>
+            <w:r>
+              <w:t>Software Developer</w:t>
+            </w:r>
+          </w:p>
+        </w:tc>
+      </w:tr>
+      <w:tr>
+        <w:trPr>
+          <w:trHeight w:val="355"/>
+        </w:trPr>
+        <w:tc>
+          <w:tcPr>
+            <w:tcW w:w="1980" w:type="dxa"/>
+          </w:tcPr>
+          <w:p>
+            <w:r>
+              <w:t>AUTOR</w:t>
+            </w:r>
+          </w:p>
+        </w:tc>
+        <w:tc>
+          <w:tcPr>
+            <w:tcW w:w="6722" w:type="dxa"/>
+            <w:gridSpan w:val="7"/>
+          </w:tcPr>
+          <w:p>
+            <w:r>
+              <w:t>Luis Monrroy (Dueño de la empresa)</w:t>
+            </w:r>
+          </w:p>
+        </w:tc>
+      </w:tr>
+      <w:tr>
+        <w:trPr>
+          <w:trHeight w:val="355"/>
+        </w:trPr>
+        <w:tc>
+          <w:tcPr>
+            <w:tcW w:w="1980" w:type="dxa"/>
+          </w:tcPr>
+          <w:p>
+            <w:r>
+              <w:t>DESCRIPCIÓN</w:t>
+            </w:r>
+          </w:p>
+        </w:tc>
+        <w:tc>
+          <w:tcPr>
+            <w:tcW w:w="6722" w:type="dxa"/>
+            <w:gridSpan w:val="7"/>
+          </w:tcPr>
+          <w:p>
+            <w:r>
+              <w:t>El cambio solicitado consiste en:</w:t>
+            </w:r>
+          </w:p>
+          <w:p>
+            <w:r>
+              <w:t>Alertar al administrador de la fecha límite para migrar data almacenada localmente a discos externos (backups) luego de cierto tiempo de almacenado de forma local.</w:t>
+            </w:r>
+          </w:p>
+          <w:p>
+            <w:r>
+              <w:t>Ello se hace ya que el almacenamiento local es limitado y los backups que se realizan son en discos prácticamente ilimitados.</w:t>
+            </w:r>
+          </w:p>
+        </w:tc>
+      </w:tr>
+      <w:tr>
+        <w:trPr>
+          <w:trHeight w:val="355"/>
+        </w:trPr>
+        <w:tc>
+          <w:tcPr>
+            <w:tcW w:w="1980" w:type="dxa"/>
+          </w:tcPr>
+          <w:p>
+            <w:r>
+              <w:t>JUSTIFICACIÓN</w:t>
+            </w:r>
+          </w:p>
+        </w:tc>
+        <w:tc>
+          <w:tcPr>
+            <w:tcW w:w="6722" w:type="dxa"/>
+            <w:gridSpan w:val="7"/>
+          </w:tcPr>
+          <w:p>
+            <w:r>
+              <w:t>El cambio solicitado se considera necesario:</w:t>
+            </w:r>
+          </w:p>
+          <w:p>
+            <w:r>
+              <w:t>Pues debemos saber cuándo se puede hacer el backup de archivos, y para ello nos ayudamos de las alertas de advertencia.</w:t>
+            </w:r>
+          </w:p>
+        </w:tc>
+      </w:tr>
+      <w:tr>
+        <w:trPr>
+          <w:trHeight w:val="355"/>
+        </w:trPr>
+        <w:tc>
+          <w:tcPr>
+            <w:tcW w:w="1980" w:type="dxa"/>
+          </w:tcPr>
+          <w:p>
+            <w:r>
+              <w:t>RIESGO</w:t>
+            </w:r>
+          </w:p>
+        </w:tc>
+        <w:tc>
+          <w:tcPr>
+            <w:tcW w:w="6722" w:type="dxa"/>
+            <w:gridSpan w:val="7"/>
+          </w:tcPr>
+          <w:p>
+            <w:r>
+              <w:t>…….</w:t>
+            </w:r>
+          </w:p>
+          <w:p/>
+          <w:p>
+            <w:r>
+              <w:t>*</w:t>
+            </w:r>
+          </w:p>
+          <w:p>
+            <w:r>
+              <w:t>**</w:t>
+            </w:r>
+          </w:p>
+          <w:p>
+            <w:r>
+              <w:t>***</w:t>
+            </w:r>
+          </w:p>
+        </w:tc>
+      </w:tr>
+      <w:tr>
+        <w:trPr>
+          <w:trHeight w:val="335"/>
+        </w:trPr>
+        <w:tc>
+          <w:tcPr>
+            <w:tcW w:w="1980" w:type="dxa"/>
+          </w:tcPr>
+          <w:p>
+            <w:r>
+              <w:t>ESTADO</w:t>
+            </w:r>
+          </w:p>
+        </w:tc>
+        <w:tc>
+          <w:tcPr>
+            <w:tcW w:w="6722" w:type="dxa"/>
+            <w:gridSpan w:val="7"/>
+          </w:tcPr>
+          <w:p>
+            <w:r>
+              <w:t>…….</w:t>
+            </w:r>
+          </w:p>
+          <w:p/>
+          <w:p>
+            <w:r>
+              <w:t xml:space="preserve">* </w:t>
+            </w:r>
+            <w:r>
+              <w:br/>
+              <w:t>**</w:t>
+            </w:r>
+          </w:p>
+          <w:p>
+            <w:r>
+              <w:t>***</w:t>
+            </w:r>
+          </w:p>
+        </w:tc>
+      </w:tr>
+      <w:tr>
+        <w:trPr>
+          <w:trHeight w:val="355"/>
+        </w:trPr>
+        <w:tc>
+          <w:tcPr>
+            <w:tcW w:w="1980" w:type="dxa"/>
+          </w:tcPr>
+          <w:p>
+            <w:r>
+              <w:t>CLASIFICACIÓN</w:t>
+            </w:r>
+          </w:p>
+        </w:tc>
+        <w:tc>
+          <w:tcPr>
+            <w:tcW w:w="6722" w:type="dxa"/>
+            <w:gridSpan w:val="7"/>
+          </w:tcPr>
+          <w:p>
+            <w:r>
+              <w:t>…….</w:t>
+            </w:r>
+          </w:p>
+          <w:p/>
+          <w:p>
+            <w:r>
+              <w:t>*</w:t>
+            </w:r>
+          </w:p>
+          <w:p>
+            <w:r>
+              <w:t>**</w:t>
+            </w:r>
+          </w:p>
+          <w:p>
+            <w:r>
+              <w:t>***</w:t>
+            </w:r>
+          </w:p>
+        </w:tc>
+      </w:tr>
+      <w:tr>
+        <w:trPr>
+          <w:trHeight w:val="335"/>
+        </w:trPr>
+        <w:tc>
+          <w:tcPr>
+            <w:tcW w:w="1980" w:type="dxa"/>
+          </w:tcPr>
+          <w:p>
+            <w:r>
+              <w:t>FECHA INICIO DE CAMBIO</w:t>
+            </w:r>
+          </w:p>
+        </w:tc>
+        <w:tc>
+          <w:tcPr>
+            <w:tcW w:w="2693" w:type="dxa"/>
+          </w:tcPr>
+          <w:p/>
+        </w:tc>
+        <w:tc>
+          <w:tcPr>
+            <w:tcW w:w="1559" w:type="dxa"/>
+            <w:gridSpan w:val="3"/>
+          </w:tcPr>
+          <w:p>
+            <w:r>
+              <w:t>FECHA FIN DE CAMBIO</w:t>
+            </w:r>
+          </w:p>
+        </w:tc>
+        <w:tc>
+          <w:tcPr>
+            <w:tcW w:w="2470" w:type="dxa"/>
+            <w:gridSpan w:val="3"/>
+          </w:tcPr>
+          <w:p/>
+        </w:tc>
+      </w:tr>
+      <w:tr>
+        <w:trPr>
+          <w:trHeight w:val="355"/>
+        </w:trPr>
+        <w:tc>
+          <w:tcPr>
+            <w:tcW w:w="1980" w:type="dxa"/>
+          </w:tcPr>
+          <w:p>
+            <w:r>
+              <w:t>ITEMS DE CONFIGURACIÓN</w:t>
+            </w:r>
+          </w:p>
+        </w:tc>
+        <w:tc>
+          <w:tcPr>
+            <w:tcW w:w="6722" w:type="dxa"/>
+            <w:gridSpan w:val="7"/>
+          </w:tcPr>
+          <w:p/>
+          <w:p/>
+          <w:p/>
+          <w:p/>
+        </w:tc>
+      </w:tr>
+      <w:tr>
+        <w:trPr>
+          <w:trHeight w:val="335"/>
+        </w:trPr>
+        <w:tc>
+          <w:tcPr>
+            <w:tcW w:w="1980" w:type="dxa"/>
+          </w:tcPr>
+          <w:p>
+            <w:r>
+              <w:t>RECURSOS NECESARIOS</w:t>
+            </w:r>
+          </w:p>
+        </w:tc>
+        <w:tc>
+          <w:tcPr>
+            <w:tcW w:w="6722" w:type="dxa"/>
+            <w:gridSpan w:val="7"/>
+          </w:tcPr>
+          <w:p/>
+          <w:p/>
+          <w:p/>
+          <w:p/>
+        </w:tc>
+      </w:tr>
+      <w:tr>
+        <w:trPr>
+          <w:trHeight w:val="355"/>
+        </w:trPr>
+        <w:tc>
+          <w:tcPr>
+            <w:tcW w:w="1980" w:type="dxa"/>
+          </w:tcPr>
+          <w:p>
+            <w:r>
+              <w:t>COMITÉ DE CONTROL  DE CAMBIO</w:t>
+            </w:r>
+          </w:p>
+        </w:tc>
+        <w:tc>
+          <w:tcPr>
+            <w:tcW w:w="6722" w:type="dxa"/>
+            <w:gridSpan w:val="7"/>
+          </w:tcPr>
+          <w:p/>
+          <w:p/>
+          <w:p/>
+          <w:p/>
+        </w:tc>
+      </w:tr>
+      <w:tr>
+        <w:trPr>
+          <w:trHeight w:val="335"/>
+        </w:trPr>
+        <w:tc>
+          <w:tcPr>
+            <w:tcW w:w="1980" w:type="dxa"/>
+          </w:tcPr>
+          <w:p>
+            <w:r>
+              <w:t>RECEPCIONISTA</w:t>
+            </w:r>
+          </w:p>
+        </w:tc>
+        <w:tc>
+          <w:tcPr>
+            <w:tcW w:w="2820" w:type="dxa"/>
+            <w:gridSpan w:val="2"/>
+          </w:tcPr>
+          <w:p>
+            <w:r>
+              <w:t>Mayra Flores Quispe</w:t>
+            </w:r>
+          </w:p>
+        </w:tc>
+        <w:tc>
+          <w:tcPr>
+            <w:tcW w:w="1800" w:type="dxa"/>
+            <w:gridSpan w:val="4"/>
+          </w:tcPr>
+          <w:p>
+            <w:r>
+              <w:t>FECHA RECEPCIÓN</w:t>
+            </w:r>
+          </w:p>
+        </w:tc>
+        <w:tc>
+          <w:tcPr>
+            <w:tcW w:w="2102" w:type="dxa"/>
+          </w:tcPr>
+          <w:p>
+            <w:r>
+              <w:t>19/10/17</w:t>
+            </w:r>
+          </w:p>
+        </w:tc>
+      </w:tr>
+    </w:tbl>
+    <w:p>
+      <w:bookmarkStart w:id="47" w:name="_GoBack"/>
+      <w:bookmarkEnd w:id="47"/>
+    </w:p>
     <w:sectPr>
       <w:headerReference w:type="default" r:id="rId14"/>
       <w:pgSz w:w="11906" w:h="16838"/>
@@ -13324,28 +13705,28 @@
     </dgm:pt>
   </dgm:ptLst>
   <dgm:cxnLst>
+    <dgm:cxn modelId="{A9F7301F-B1BB-47BE-A890-830715D54D6E}" type="presOf" srcId="{D7A5E389-5642-4E22-A056-386859FBA6FA}" destId="{A2CB7B83-17F2-4776-9171-A8DCFD8C6FA7}" srcOrd="0" destOrd="0" presId="urn:microsoft.com/office/officeart/2005/8/layout/cycle6"/>
+    <dgm:cxn modelId="{C18277C8-722C-4F73-BF01-BEAD84038C68}" srcId="{19283D3A-D6F6-4EEC-9E55-65E4D3880DAC}" destId="{4D073C2A-DB86-40A7-AAB8-B9FB6DEA626C}" srcOrd="0" destOrd="0" parTransId="{2CC88954-4527-4745-8A62-662C75313D90}" sibTransId="{6BC4DBFF-7F67-4F87-AB87-0156377A260E}"/>
+    <dgm:cxn modelId="{08A0C3BF-6EC2-4056-A074-627D866CAEC9}" type="presOf" srcId="{AF57AB0F-620C-4A84-B8F5-33AC8CE5DB67}" destId="{03EBF460-F6A9-46CE-901F-784473E9E363}" srcOrd="0" destOrd="0" presId="urn:microsoft.com/office/officeart/2005/8/layout/cycle6"/>
+    <dgm:cxn modelId="{C25FB3E8-AFFA-42E9-B094-968652748EEC}" srcId="{19283D3A-D6F6-4EEC-9E55-65E4D3880DAC}" destId="{95589FE9-8095-46B0-87A3-07EE1B867E68}" srcOrd="1" destOrd="0" parTransId="{925F2892-CF2D-4413-B63A-6055510BD518}" sibTransId="{2FF4CA0C-DEE7-4396-890B-871109093FF5}"/>
+    <dgm:cxn modelId="{8CAFEDCD-2887-432D-8A14-A9650446BB23}" type="presOf" srcId="{95589FE9-8095-46B0-87A3-07EE1B867E68}" destId="{B768D061-5E1C-4191-8C48-989525927E27}" srcOrd="0" destOrd="0" presId="urn:microsoft.com/office/officeart/2005/8/layout/cycle6"/>
+    <dgm:cxn modelId="{FFC7B65F-67B9-48CF-ABB2-0878B809BC81}" srcId="{19283D3A-D6F6-4EEC-9E55-65E4D3880DAC}" destId="{22D1A62B-7246-4033-BBF4-0D21B2C56219}" srcOrd="2" destOrd="0" parTransId="{75DF7CCB-0F0F-4997-8748-E61EA962F7EB}" sibTransId="{AF57AB0F-620C-4A84-B8F5-33AC8CE5DB67}"/>
+    <dgm:cxn modelId="{24B48F2F-2BF3-48DA-96EC-75BCE6556DAD}" type="presOf" srcId="{E4C52E9C-6058-4073-8613-993D42215219}" destId="{E5147628-1E72-41EA-BFB1-9D33A8EC2296}" srcOrd="0" destOrd="0" presId="urn:microsoft.com/office/officeart/2005/8/layout/cycle6"/>
+    <dgm:cxn modelId="{15DBEBB8-6152-4907-9486-400057419759}" type="presOf" srcId="{4D073C2A-DB86-40A7-AAB8-B9FB6DEA626C}" destId="{07C06211-4D09-4E58-B9DE-75B6B9E60B83}" srcOrd="0" destOrd="0" presId="urn:microsoft.com/office/officeart/2005/8/layout/cycle6"/>
     <dgm:cxn modelId="{83451609-4666-470A-BFDC-AEF3119EA872}" srcId="{19283D3A-D6F6-4EEC-9E55-65E4D3880DAC}" destId="{34F3150B-986B-44F0-9FE6-5F8E9A960569}" srcOrd="5" destOrd="0" parTransId="{C9440F02-138B-44E0-98B8-7B8B2628F9E7}" sibTransId="{D7A5E389-5642-4E22-A056-386859FBA6FA}"/>
-    <dgm:cxn modelId="{1CA44440-4555-431D-BC30-21A2C39E5ABB}" type="presOf" srcId="{2FF4CA0C-DEE7-4396-890B-871109093FF5}" destId="{E18BC60C-759F-45DC-9B52-FCB2A7D5E40F}" srcOrd="0" destOrd="0" presId="urn:microsoft.com/office/officeart/2005/8/layout/cycle6"/>
+    <dgm:cxn modelId="{B7EF37F7-87AF-429C-BAE6-C13441F34C4B}" srcId="{19283D3A-D6F6-4EEC-9E55-65E4D3880DAC}" destId="{655B0831-5394-443B-A2F0-215FED9715B9}" srcOrd="6" destOrd="0" parTransId="{6D298BE5-BDBE-460E-9290-8E61D70F9274}" sibTransId="{0A49F21C-1F30-4A6C-BD71-412E3B458C9B}"/>
+    <dgm:cxn modelId="{B8F7D150-85BA-42E1-A101-820AFC04ED38}" srcId="{19283D3A-D6F6-4EEC-9E55-65E4D3880DAC}" destId="{C899A806-74E6-4789-9C54-BDFFDCE30E7D}" srcOrd="4" destOrd="0" parTransId="{44F2DA1F-B832-46C3-85FE-F231E6F44AD7}" sibTransId="{821ACE20-9015-4942-A6CB-C8F9D3A8FCDE}"/>
+    <dgm:cxn modelId="{976DCBB6-8FCF-4726-BC1E-3F176B0477B7}" type="presOf" srcId="{34F3150B-986B-44F0-9FE6-5F8E9A960569}" destId="{7FBB3373-8647-4046-B647-BF607252A9C9}" srcOrd="0" destOrd="0" presId="urn:microsoft.com/office/officeart/2005/8/layout/cycle6"/>
+    <dgm:cxn modelId="{0E000F02-6E18-49AF-95CA-323001C105F6}" type="presOf" srcId="{19283D3A-D6F6-4EEC-9E55-65E4D3880DAC}" destId="{3DE529F3-0185-4A58-881D-BBD240F0AF6F}" srcOrd="0" destOrd="0" presId="urn:microsoft.com/office/officeart/2005/8/layout/cycle6"/>
+    <dgm:cxn modelId="{4E37DCA5-16E9-4FBE-88F8-E59FA052A067}" type="presOf" srcId="{821ACE20-9015-4942-A6CB-C8F9D3A8FCDE}" destId="{10A10C27-1E1A-4595-8759-ACCB7668FBF0}" srcOrd="0" destOrd="0" presId="urn:microsoft.com/office/officeart/2005/8/layout/cycle6"/>
     <dgm:cxn modelId="{1E82682D-79D4-4DE1-8FA6-23E30FA49F3A}" type="presOf" srcId="{22D1A62B-7246-4033-BBF4-0D21B2C56219}" destId="{4859BBBA-DD93-42AD-B769-AA41180BEAE3}" srcOrd="0" destOrd="0" presId="urn:microsoft.com/office/officeart/2005/8/layout/cycle6"/>
     <dgm:cxn modelId="{8CF1C88B-84AE-46C7-B6FE-4C7452346A5D}" type="presOf" srcId="{0A49F21C-1F30-4A6C-BD71-412E3B458C9B}" destId="{BFAD0C6B-D914-4A97-9654-7CA258689412}" srcOrd="0" destOrd="0" presId="urn:microsoft.com/office/officeart/2005/8/layout/cycle6"/>
+    <dgm:cxn modelId="{67A2D6DE-11BF-46E4-BC0F-538F25A1D48A}" type="presOf" srcId="{655B0831-5394-443B-A2F0-215FED9715B9}" destId="{7B3A2D7B-7915-4ABD-A560-14421BDDDD07}" srcOrd="0" destOrd="0" presId="urn:microsoft.com/office/officeart/2005/8/layout/cycle6"/>
+    <dgm:cxn modelId="{95C22D70-29A9-4D5A-8582-E338F4E24A2E}" type="presOf" srcId="{C899A806-74E6-4789-9C54-BDFFDCE30E7D}" destId="{CA412084-EC76-48BE-BA16-F861FE456202}" srcOrd="0" destOrd="0" presId="urn:microsoft.com/office/officeart/2005/8/layout/cycle6"/>
+    <dgm:cxn modelId="{84832CC2-C02A-4639-B393-2BB8205FFF16}" type="presOf" srcId="{EC660084-CCA8-4E7D-8794-2C76BD94CC1F}" destId="{0B30A663-8AED-4E5D-B54E-2D24D94F77F1}" srcOrd="0" destOrd="0" presId="urn:microsoft.com/office/officeart/2005/8/layout/cycle6"/>
+    <dgm:cxn modelId="{1CA44440-4555-431D-BC30-21A2C39E5ABB}" type="presOf" srcId="{2FF4CA0C-DEE7-4396-890B-871109093FF5}" destId="{E18BC60C-759F-45DC-9B52-FCB2A7D5E40F}" srcOrd="0" destOrd="0" presId="urn:microsoft.com/office/officeart/2005/8/layout/cycle6"/>
+    <dgm:cxn modelId="{BE4807AB-B6F9-4637-A1FC-0A869C099946}" type="presOf" srcId="{6BC4DBFF-7F67-4F87-AB87-0156377A260E}" destId="{A8EAF0EC-6DE5-49C5-9A6D-87BE8C5BBFB2}" srcOrd="0" destOrd="0" presId="urn:microsoft.com/office/officeart/2005/8/layout/cycle6"/>
     <dgm:cxn modelId="{C41F1729-344F-4AB1-BA9A-B8C4FD4CE9AC}" srcId="{19283D3A-D6F6-4EEC-9E55-65E4D3880DAC}" destId="{EC660084-CCA8-4E7D-8794-2C76BD94CC1F}" srcOrd="3" destOrd="0" parTransId="{E2D1FE38-96D4-44F0-8058-F43055BA4671}" sibTransId="{E4C52E9C-6058-4073-8613-993D42215219}"/>
-    <dgm:cxn modelId="{A9F7301F-B1BB-47BE-A890-830715D54D6E}" type="presOf" srcId="{D7A5E389-5642-4E22-A056-386859FBA6FA}" destId="{A2CB7B83-17F2-4776-9171-A8DCFD8C6FA7}" srcOrd="0" destOrd="0" presId="urn:microsoft.com/office/officeart/2005/8/layout/cycle6"/>
-    <dgm:cxn modelId="{15DBEBB8-6152-4907-9486-400057419759}" type="presOf" srcId="{4D073C2A-DB86-40A7-AAB8-B9FB6DEA626C}" destId="{07C06211-4D09-4E58-B9DE-75B6B9E60B83}" srcOrd="0" destOrd="0" presId="urn:microsoft.com/office/officeart/2005/8/layout/cycle6"/>
-    <dgm:cxn modelId="{8CAFEDCD-2887-432D-8A14-A9650446BB23}" type="presOf" srcId="{95589FE9-8095-46B0-87A3-07EE1B867E68}" destId="{B768D061-5E1C-4191-8C48-989525927E27}" srcOrd="0" destOrd="0" presId="urn:microsoft.com/office/officeart/2005/8/layout/cycle6"/>
-    <dgm:cxn modelId="{B7EF37F7-87AF-429C-BAE6-C13441F34C4B}" srcId="{19283D3A-D6F6-4EEC-9E55-65E4D3880DAC}" destId="{655B0831-5394-443B-A2F0-215FED9715B9}" srcOrd="6" destOrd="0" parTransId="{6D298BE5-BDBE-460E-9290-8E61D70F9274}" sibTransId="{0A49F21C-1F30-4A6C-BD71-412E3B458C9B}"/>
-    <dgm:cxn modelId="{95C22D70-29A9-4D5A-8582-E338F4E24A2E}" type="presOf" srcId="{C899A806-74E6-4789-9C54-BDFFDCE30E7D}" destId="{CA412084-EC76-48BE-BA16-F861FE456202}" srcOrd="0" destOrd="0" presId="urn:microsoft.com/office/officeart/2005/8/layout/cycle6"/>
-    <dgm:cxn modelId="{24B48F2F-2BF3-48DA-96EC-75BCE6556DAD}" type="presOf" srcId="{E4C52E9C-6058-4073-8613-993D42215219}" destId="{E5147628-1E72-41EA-BFB1-9D33A8EC2296}" srcOrd="0" destOrd="0" presId="urn:microsoft.com/office/officeart/2005/8/layout/cycle6"/>
-    <dgm:cxn modelId="{FFC7B65F-67B9-48CF-ABB2-0878B809BC81}" srcId="{19283D3A-D6F6-4EEC-9E55-65E4D3880DAC}" destId="{22D1A62B-7246-4033-BBF4-0D21B2C56219}" srcOrd="2" destOrd="0" parTransId="{75DF7CCB-0F0F-4997-8748-E61EA962F7EB}" sibTransId="{AF57AB0F-620C-4A84-B8F5-33AC8CE5DB67}"/>
-    <dgm:cxn modelId="{976DCBB6-8FCF-4726-BC1E-3F176B0477B7}" type="presOf" srcId="{34F3150B-986B-44F0-9FE6-5F8E9A960569}" destId="{7FBB3373-8647-4046-B647-BF607252A9C9}" srcOrd="0" destOrd="0" presId="urn:microsoft.com/office/officeart/2005/8/layout/cycle6"/>
-    <dgm:cxn modelId="{C18277C8-722C-4F73-BF01-BEAD84038C68}" srcId="{19283D3A-D6F6-4EEC-9E55-65E4D3880DAC}" destId="{4D073C2A-DB86-40A7-AAB8-B9FB6DEA626C}" srcOrd="0" destOrd="0" parTransId="{2CC88954-4527-4745-8A62-662C75313D90}" sibTransId="{6BC4DBFF-7F67-4F87-AB87-0156377A260E}"/>
-    <dgm:cxn modelId="{B8F7D150-85BA-42E1-A101-820AFC04ED38}" srcId="{19283D3A-D6F6-4EEC-9E55-65E4D3880DAC}" destId="{C899A806-74E6-4789-9C54-BDFFDCE30E7D}" srcOrd="4" destOrd="0" parTransId="{44F2DA1F-B832-46C3-85FE-F231E6F44AD7}" sibTransId="{821ACE20-9015-4942-A6CB-C8F9D3A8FCDE}"/>
-    <dgm:cxn modelId="{BE4807AB-B6F9-4637-A1FC-0A869C099946}" type="presOf" srcId="{6BC4DBFF-7F67-4F87-AB87-0156377A260E}" destId="{A8EAF0EC-6DE5-49C5-9A6D-87BE8C5BBFB2}" srcOrd="0" destOrd="0" presId="urn:microsoft.com/office/officeart/2005/8/layout/cycle6"/>
-    <dgm:cxn modelId="{67A2D6DE-11BF-46E4-BC0F-538F25A1D48A}" type="presOf" srcId="{655B0831-5394-443B-A2F0-215FED9715B9}" destId="{7B3A2D7B-7915-4ABD-A560-14421BDDDD07}" srcOrd="0" destOrd="0" presId="urn:microsoft.com/office/officeart/2005/8/layout/cycle6"/>
-    <dgm:cxn modelId="{C25FB3E8-AFFA-42E9-B094-968652748EEC}" srcId="{19283D3A-D6F6-4EEC-9E55-65E4D3880DAC}" destId="{95589FE9-8095-46B0-87A3-07EE1B867E68}" srcOrd="1" destOrd="0" parTransId="{925F2892-CF2D-4413-B63A-6055510BD518}" sibTransId="{2FF4CA0C-DEE7-4396-890B-871109093FF5}"/>
-    <dgm:cxn modelId="{84832CC2-C02A-4639-B393-2BB8205FFF16}" type="presOf" srcId="{EC660084-CCA8-4E7D-8794-2C76BD94CC1F}" destId="{0B30A663-8AED-4E5D-B54E-2D24D94F77F1}" srcOrd="0" destOrd="0" presId="urn:microsoft.com/office/officeart/2005/8/layout/cycle6"/>
-    <dgm:cxn modelId="{0E000F02-6E18-49AF-95CA-323001C105F6}" type="presOf" srcId="{19283D3A-D6F6-4EEC-9E55-65E4D3880DAC}" destId="{3DE529F3-0185-4A58-881D-BBD240F0AF6F}" srcOrd="0" destOrd="0" presId="urn:microsoft.com/office/officeart/2005/8/layout/cycle6"/>
-    <dgm:cxn modelId="{4E37DCA5-16E9-4FBE-88F8-E59FA052A067}" type="presOf" srcId="{821ACE20-9015-4942-A6CB-C8F9D3A8FCDE}" destId="{10A10C27-1E1A-4595-8759-ACCB7668FBF0}" srcOrd="0" destOrd="0" presId="urn:microsoft.com/office/officeart/2005/8/layout/cycle6"/>
-    <dgm:cxn modelId="{08A0C3BF-6EC2-4056-A074-627D866CAEC9}" type="presOf" srcId="{AF57AB0F-620C-4A84-B8F5-33AC8CE5DB67}" destId="{03EBF460-F6A9-46CE-901F-784473E9E363}" srcOrd="0" destOrd="0" presId="urn:microsoft.com/office/officeart/2005/8/layout/cycle6"/>
     <dgm:cxn modelId="{D6591565-3533-4FB3-8B3E-1AE32FEA0AAE}" type="presParOf" srcId="{3DE529F3-0185-4A58-881D-BBD240F0AF6F}" destId="{07C06211-4D09-4E58-B9DE-75B6B9E60B83}" srcOrd="0" destOrd="0" presId="urn:microsoft.com/office/officeart/2005/8/layout/cycle6"/>
     <dgm:cxn modelId="{8BE397F0-610B-4CA0-AC07-F213D6E7CFDE}" type="presParOf" srcId="{3DE529F3-0185-4A58-881D-BBD240F0AF6F}" destId="{8F792B99-AECC-4585-8D54-9F141DD2BE4F}" srcOrd="1" destOrd="0" presId="urn:microsoft.com/office/officeart/2005/8/layout/cycle6"/>
     <dgm:cxn modelId="{DFABA5CD-2C11-46FC-A3DB-29C1A14E4CBB}" type="presParOf" srcId="{3DE529F3-0185-4A58-881D-BBD240F0AF6F}" destId="{A8EAF0EC-6DE5-49C5-9A6D-87BE8C5BBFB2}" srcOrd="2" destOrd="0" presId="urn:microsoft.com/office/officeart/2005/8/layout/cycle6"/>

</xml_diff>

<commit_message>
agregar tipos de cambio
</commit_message>
<xml_diff>
--- a/Documentos/SES_PGC.docx
+++ b/Documentos/SES_PGC.docx
@@ -1,6 +1,6 @@
 
 <file path=word/document.xml><?xml version="1.0" encoding="utf-8"?>
-<w:document xmlns:wpc="http://schemas.microsoft.com/office/word/2010/wordprocessingCanvas" xmlns:mc="http://schemas.openxmlformats.org/markup-compatibility/2006" xmlns:o="urn:schemas-microsoft-com:office:office" xmlns:r="http://schemas.openxmlformats.org/officeDocument/2006/relationships" xmlns:m="http://schemas.openxmlformats.org/officeDocument/2006/math" xmlns:v="urn:schemas-microsoft-com:vml" xmlns:wp14="http://schemas.microsoft.com/office/word/2010/wordprocessingDrawing" xmlns:wp="http://schemas.openxmlformats.org/drawingml/2006/wordprocessingDrawing" xmlns:w10="urn:schemas-microsoft-com:office:word" xmlns:w="http://schemas.openxmlformats.org/wordprocessingml/2006/main" xmlns:w14="http://schemas.microsoft.com/office/word/2010/wordml" xmlns:wpg="http://schemas.microsoft.com/office/word/2010/wordprocessingGroup" xmlns:wpi="http://schemas.microsoft.com/office/word/2010/wordprocessingInk" xmlns:wne="http://schemas.microsoft.com/office/word/2006/wordml" xmlns:wps="http://schemas.microsoft.com/office/word/2010/wordprocessingShape" mc:Ignorable="w14 wp14">
+<w:document xmlns:wpc="http://schemas.microsoft.com/office/word/2010/wordprocessingCanvas" xmlns:cx="http://schemas.microsoft.com/office/drawing/2014/chartex" xmlns:cx1="http://schemas.microsoft.com/office/drawing/2015/9/8/chartex" xmlns:cx2="http://schemas.microsoft.com/office/drawing/2015/10/21/chartex" xmlns:mc="http://schemas.openxmlformats.org/markup-compatibility/2006" xmlns:o="urn:schemas-microsoft-com:office:office" xmlns:r="http://schemas.openxmlformats.org/officeDocument/2006/relationships" xmlns:m="http://schemas.openxmlformats.org/officeDocument/2006/math" xmlns:v="urn:schemas-microsoft-com:vml" xmlns:wp14="http://schemas.microsoft.com/office/word/2010/wordprocessingDrawing" xmlns:wp="http://schemas.openxmlformats.org/drawingml/2006/wordprocessingDrawing" xmlns:w10="urn:schemas-microsoft-com:office:word" xmlns:w="http://schemas.openxmlformats.org/wordprocessingml/2006/main" xmlns:w14="http://schemas.microsoft.com/office/word/2010/wordml" xmlns:w15="http://schemas.microsoft.com/office/word/2012/wordml" xmlns:w16se="http://schemas.microsoft.com/office/word/2015/wordml/symex" xmlns:wpg="http://schemas.microsoft.com/office/word/2010/wordprocessingGroup" xmlns:wpi="http://schemas.microsoft.com/office/word/2010/wordprocessingInk" xmlns:wne="http://schemas.microsoft.com/office/word/2006/wordml" xmlns:wps="http://schemas.microsoft.com/office/word/2010/wordprocessingShape" mc:Ignorable="w14 w15 w16se wp14">
   <w:body>
     <w:p/>
     <w:p/>
@@ -74,7 +74,7 @@
                     <pic:cNvPicPr preferRelativeResize="0"/>
                   </pic:nvPicPr>
                   <pic:blipFill>
-                    <a:blip r:embed="rId8"/>
+                    <a:blip r:embed="rId7"/>
                     <a:srcRect/>
                     <a:stretch>
                       <a:fillRect/>
@@ -880,15 +880,7 @@
         <w:jc w:val="both"/>
       </w:pPr>
       <w:r>
-        <w:t xml:space="preserve">En Software Enterprise </w:t>
-      </w:r>
-      <w:proofErr w:type="spellStart"/>
-      <w:r>
-        <w:t>Service</w:t>
-      </w:r>
-      <w:proofErr w:type="spellEnd"/>
-      <w:r>
-        <w:t xml:space="preserve"> la necesidad de cambio es algo constante para nuestra Organización, para sus Clientes y sus Proveedores también. Esto se debe a que nuestros planes, actividades y objetivos sufren cambios producto de una influencia interna o externa.</w:t>
+        <w:t>En Software Enterprise Service la necesidad de cambio es algo constante para nuestra Organización, para sus Clientes y sus Proveedores también. Esto se debe a que nuestros planes, actividades y objetivos sufren cambios producto de una influencia interna o externa.</w:t>
       </w:r>
     </w:p>
     <w:p>
@@ -898,15 +890,7 @@
         <w:jc w:val="both"/>
       </w:pPr>
       <w:r>
-        <w:t xml:space="preserve">Siendo Software Enterprise </w:t>
-      </w:r>
-      <w:proofErr w:type="spellStart"/>
-      <w:r>
-        <w:t>Service</w:t>
-      </w:r>
-      <w:proofErr w:type="spellEnd"/>
-      <w:r>
-        <w:t xml:space="preserve"> una empresa que busca ser líder en el mercado del desarrollo de soluciones informáticas, los cambios antes mencionados pueden impactar en las diferentes fases del ciclo de vida del Software. Los cambios nunca deben ser ignorados ya que estos permiten que el Software se adecue a nuevos ambientes, obtenga nuevos módulos o mejoras en los ya existentes y modificaciones producto de cambios en el negocio o en los procesos.</w:t>
+        <w:t>Siendo Software Enterprise Service una empresa que busca ser líder en el mercado del desarrollo de soluciones informáticas, los cambios antes mencionados pueden impactar en las diferentes fases del ciclo de vida del Software. Los cambios nunca deben ser ignorados ya que estos permiten que el Software se adecue a nuevos ambientes, obtenga nuevos módulos o mejoras en los ya existentes y modificaciones producto de cambios en el negocio o en los procesos.</w:t>
       </w:r>
     </w:p>
     <w:p>
@@ -926,15 +910,7 @@
         <w:jc w:val="both"/>
       </w:pPr>
       <w:r>
-        <w:t xml:space="preserve">Por tal motivo, Software Enterprise </w:t>
-      </w:r>
-      <w:proofErr w:type="spellStart"/>
-      <w:r>
-        <w:t>Service</w:t>
-      </w:r>
-      <w:proofErr w:type="spellEnd"/>
-      <w:r>
-        <w:t xml:space="preserve"> ha optado por aplicar la Gestión de la Configuración de Software (GCS o SCM por sus siglas en inglés) con el objetivo de mantener la integridad de los artefactos generados por los diversos proyectos que la organización posee, garantizar que no se realicen cambios sin control y asegurar que los integrantes de los proyectos dispongan de versiones actualizadas y aprobadas. Los artefactos no solo abarcan ejecutables finales, sino a todos los productos generados por los Proyectos.</w:t>
+        <w:t>Por tal motivo, Software Enterprise Service ha optado por aplicar la Gestión de la Configuración de Software (GCS o SCM por sus siglas en inglés) con el objetivo de mantener la integridad de los artefactos generados por los diversos proyectos que la organización posee, garantizar que no se realicen cambios sin control y asegurar que los integrantes de los proyectos dispongan de versiones actualizadas y aprobadas. Los artefactos no solo abarcan ejecutables finales, sino a todos los productos generados por los Proyectos.</w:t>
       </w:r>
     </w:p>
     <w:p>
@@ -1236,23 +1212,7 @@
         <w:jc w:val="both"/>
       </w:pPr>
       <w:r>
-        <w:t>Abreviatura para Ítem de Configuración (</w:t>
-      </w:r>
-      <w:proofErr w:type="spellStart"/>
-      <w:r>
-        <w:t>Configuration</w:t>
-      </w:r>
-      <w:proofErr w:type="spellEnd"/>
-      <w:r>
-        <w:t xml:space="preserve"> </w:t>
-      </w:r>
-      <w:proofErr w:type="spellStart"/>
-      <w:r>
-        <w:t>Item</w:t>
-      </w:r>
-      <w:proofErr w:type="spellEnd"/>
-      <w:r>
-        <w:t>), el cuál es definido como todo componente que se encuentre bajo el control de la configuración y que tenga valor.</w:t>
+        <w:t>Abreviatura para Ítem de Configuración (Configuration Item), el cuál es definido como todo componente que se encuentre bajo el control de la configuración y que tenga valor.</w:t>
       </w:r>
       <w:bookmarkStart w:id="3" w:name="2et92p0" w:colFirst="0" w:colLast="0"/>
       <w:bookmarkStart w:id="4" w:name="tyjcwt" w:colFirst="0" w:colLast="0"/>
@@ -1310,15 +1270,7 @@
         <w:jc w:val="both"/>
       </w:pPr>
       <w:r>
-        <w:t xml:space="preserve">Durante el proceso de desarrollo del Proyecto que nuestra consultora realizará a la empresa SES (Software Enterprise </w:t>
-      </w:r>
-      <w:proofErr w:type="spellStart"/>
-      <w:r>
-        <w:t>Service</w:t>
-      </w:r>
-      <w:proofErr w:type="spellEnd"/>
-      <w:r>
-        <w:t>), existen actividades de la Gestión de la Configuración de Software (GCS) que deben ser llevadas a cabo durante todo el proceso del Ciclo de Desarrollo de software (SDLC). Esto se realizará con el fin de evitar que lleguen a ocurrir errores como: sobrescribir código de otro, tener referencias perdidas de librerías o archivos perdidos, hacer cambios a una versión incorrecta del código o que vuelvan a aparecer errores ya corregidos.</w:t>
+        <w:t>Durante el proceso de desarrollo del Proyecto que nuestra consultora realizará a la empresa SES (Software Enterprise Service), existen actividades de la Gestión de la Configuración de Software (GCS) que deben ser llevadas a cabo durante todo el proceso del Ciclo de Desarrollo de software (SDLC). Esto se realizará con el fin de evitar que lleguen a ocurrir errores como: sobrescribir código de otro, tener referencias perdidas de librerías o archivos perdidos, hacer cambios a una versión incorrecta del código o que vuelvan a aparecer errores ya corregidos.</w:t>
       </w:r>
     </w:p>
     <w:p>
@@ -1460,16 +1412,8 @@
         <w:rPr>
           <w:u w:val="single"/>
         </w:rPr>
-        <w:t xml:space="preserve">Gestión y Entrega de </w:t>
+        <w:t>Gestión y Entrega de Releases</w:t>
       </w:r>
-      <w:proofErr w:type="spellStart"/>
-      <w:r>
-        <w:rPr>
-          <w:u w:val="single"/>
-        </w:rPr>
-        <w:t>Releases</w:t>
-      </w:r>
-      <w:proofErr w:type="spellEnd"/>
       <w:r>
         <w:t>: En esta sección se define la estructura del paquete de liberación, así como el formato del documento de liberación.</w:t>
       </w:r>
@@ -1668,7 +1612,7 @@
               <wp:inline distT="0" distB="0" distL="0" distR="0">
                 <wp:extent cx="5397500" cy="3149600"/>
                 <wp:effectExtent l="0" t="0" r="0" b="0"/>
-                <wp:docPr id="6" name=""/>
+                <wp:docPr id="6" name="Grupo 6"/>
                 <wp:cNvGraphicFramePr/>
                 <a:graphic xmlns:a="http://schemas.openxmlformats.org/drawingml/2006/main">
                   <a:graphicData uri="http://schemas.microsoft.com/office/word/2010/wordprocessingGroup">
@@ -2606,9 +2550,9 @@
           </mc:Choice>
           <mc:Fallback>
             <w:pict>
-              <v:group id="_x0000_s1026" style="width:425pt;height:248pt;mso-position-horizontal-relative:char;mso-position-vertical-relative:line" coordsize="54000,31502" o:gfxdata="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">
-                <v:group id="2 Grupo" o:spid="_x0000_s1027" style="position:absolute;width:54000;height:31502" coordsize="54000,31502" o:gfxdata="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">
-                  <v:rect id="3 Rectángulo" o:spid="_x0000_s1028" style="position:absolute;width:54000;height:31502;visibility:visible;mso-wrap-style:square;v-text-anchor:middle" o:gfxdata="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" filled="f" stroked="f">
+              <v:group id="Grupo 6" o:spid="_x0000_s1026" style="width:425pt;height:248pt;mso-position-horizontal-relative:char;mso-position-vertical-relative:line" coordsize="54000,31502" o:gfxdata="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">
+                <v:group id="2 Grupo" o:spid="_x0000_s1027" style="position:absolute;width:54000;height:31502" coordsize="54000,31502" o:gfxdata="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">
+                  <v:rect id="3 Rectángulo" o:spid="_x0000_s1028" style="position:absolute;width:54000;height:31502;visibility:visible;mso-wrap-style:square;v-text-anchor:middle" o:gfxdata="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" filled="f" stroked="f">
                     <v:textbox inset="2.53958mm,2.53958mm,2.53958mm,2.53958mm">
                       <w:txbxContent>
                         <w:p>
@@ -2620,7 +2564,7 @@
                       </w:txbxContent>
                     </v:textbox>
                   </v:rect>
-                  <v:roundrect id="4 Rectángulo redondeado" o:spid="_x0000_s1029" style="position:absolute;left:23229;top:11;width:7541;height:4902;visibility:visible;mso-wrap-style:square;v-text-anchor:middle" arcsize="10923f" o:gfxdata="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" fillcolor="#8064a2 [3207]" strokecolor="white [3201]" strokeweight="1pt">
+                  <v:roundrect id="4 Rectángulo redondeado" o:spid="_x0000_s1029" style="position:absolute;left:23229;top:11;width:7541;height:4902;visibility:visible;mso-wrap-style:square;v-text-anchor:middle" arcsize="10923f" o:gfxdata="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" fillcolor="#8064a2 [3207]" strokecolor="white [3201]" strokeweight="1pt">
                     <v:stroke joinstyle="miter"/>
                     <v:textbox inset="2.53958mm,2.53958mm,2.53958mm,2.53958mm">
                       <w:txbxContent>
@@ -2637,7 +2581,7 @@
                     <v:stroke joinstyle="miter"/>
                     <v:path gradientshapeok="t" o:connecttype="rect"/>
                   </v:shapetype>
-                  <v:shape id="5 Cuadro de texto" o:spid="_x0000_s1030" type="#_x0000_t202" style="position:absolute;left:23468;top:250;width:7063;height:4423;visibility:visible;mso-wrap-style:square;v-text-anchor:middle" o:gfxdata="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" filled="f" stroked="f">
+                  <v:shape id="5 Cuadro de texto" o:spid="_x0000_s1030" type="#_x0000_t202" style="position:absolute;left:23468;top:250;width:7063;height:4423;visibility:visible;mso-wrap-style:square;v-text-anchor:middle" o:gfxdata="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" filled="f" stroked="f">
                     <v:textbox inset="3pt,3pt,3pt,3pt">
                       <w:txbxContent>
                         <w:p>
@@ -2656,7 +2600,7 @@
                       </w:txbxContent>
                     </v:textbox>
                   </v:shape>
-                  <v:shape id="7 Forma libre" o:spid="_x0000_s1031" style="position:absolute;left:13019;top:2462;width:27962;height:27962;visibility:visible;mso-wrap-style:square;v-text-anchor:middle" coordsize="120000,120000" o:spt="100" o:gfxdata="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" adj="-11796480,,5400" path="m76395,2283r-1,-1c83437,4283,90054,7556,95918,11938e" filled="f" strokecolor="#8064a2 [3207]">
+                  <v:shape id="7 Forma libre" o:spid="_x0000_s1031" style="position:absolute;left:13019;top:2462;width:27962;height:27962;visibility:visible;mso-wrap-style:square;v-text-anchor:middle" coordsize="120000,120000" o:spt="100" o:gfxdata="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" adj="-11796480,,5400" path="m76395,2283r-1,-1c83437,4283,90054,7556,95918,11938e" filled="f" strokecolor="#8064a2 [3207]">
                     <v:stroke joinstyle="miter"/>
                     <v:formulas/>
                     <v:path arrowok="t" o:extrusionok="f" o:connecttype="custom" textboxrect="0,0,120000,120000"/>
@@ -2671,7 +2615,7 @@
                       </w:txbxContent>
                     </v:textbox>
                   </v:shape>
-                  <v:roundrect id="8 Rectángulo redondeado" o:spid="_x0000_s1032" style="position:absolute;left:34160;top:5275;width:7541;height:4902;visibility:visible;mso-wrap-style:square;v-text-anchor:middle" arcsize="10923f" o:gfxdata="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" fillcolor="#bdf40a" strokecolor="white [3201]" strokeweight="1pt">
+                  <v:roundrect id="8 Rectángulo redondeado" o:spid="_x0000_s1032" style="position:absolute;left:34160;top:5275;width:7541;height:4902;visibility:visible;mso-wrap-style:square;v-text-anchor:middle" arcsize="10923f" o:gfxdata="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" fillcolor="#bdf40a" strokecolor="white [3201]" strokeweight="1pt">
                     <v:stroke joinstyle="miter"/>
                     <v:textbox inset="2.53958mm,2.53958mm,2.53958mm,2.53958mm">
                       <w:txbxContent>
@@ -2684,7 +2628,7 @@
                       </w:txbxContent>
                     </v:textbox>
                   </v:roundrect>
-                  <v:shape id="9 Cuadro de texto" o:spid="_x0000_s1033" type="#_x0000_t202" style="position:absolute;left:34399;top:5514;width:7063;height:4423;visibility:visible;mso-wrap-style:square;v-text-anchor:middle" o:gfxdata="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" filled="f" stroked="f">
+                  <v:shape id="9 Cuadro de texto" o:spid="_x0000_s1033" type="#_x0000_t202" style="position:absolute;left:34399;top:5514;width:7063;height:4423;visibility:visible;mso-wrap-style:square;v-text-anchor:middle" o:gfxdata="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" filled="f" stroked="f">
                     <v:textbox inset="3pt,3pt,3pt,3pt">
                       <w:txbxContent>
                         <w:p>
@@ -2703,7 +2647,7 @@
                       </w:txbxContent>
                     </v:textbox>
                   </v:shape>
-                  <v:shape id="10 Forma libre" o:spid="_x0000_s1034" style="position:absolute;left:13019;top:2462;width:27962;height:27962;visibility:visible;mso-wrap-style:square;v-text-anchor:middle" coordsize="120000,120000" o:spt="100" o:gfxdata="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" adj="-11796480,,5400" path="m113771,33380v4476,9042,6600,19068,6174,29149e" filled="f" strokecolor="#bdf40a">
+                  <v:shape id="10 Forma libre" o:spid="_x0000_s1034" style="position:absolute;left:13019;top:2462;width:27962;height:27962;visibility:visible;mso-wrap-style:square;v-text-anchor:middle" coordsize="120000,120000" o:spt="100" o:gfxdata="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" adj="-11796480,,5400" path="m113771,33380v4476,9042,6600,19068,6174,29149e" filled="f" strokecolor="#bdf40a">
                     <v:stroke joinstyle="miter"/>
                     <v:formulas/>
                     <v:path arrowok="t" o:extrusionok="f" o:connecttype="custom" textboxrect="0,0,120000,120000"/>
@@ -2718,7 +2662,7 @@
                       </w:txbxContent>
                     </v:textbox>
                   </v:shape>
-                  <v:roundrect id="11 Rectángulo redondeado" o:spid="_x0000_s1035" style="position:absolute;left:36860;top:17103;width:7541;height:4902;visibility:visible;mso-wrap-style:square;v-text-anchor:middle" arcsize="10923f" o:gfxdata="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" fillcolor="#51eb15" strokecolor="white [3201]" strokeweight="1pt">
+                  <v:roundrect id="11 Rectángulo redondeado" o:spid="_x0000_s1035" style="position:absolute;left:36860;top:17103;width:7541;height:4902;visibility:visible;mso-wrap-style:square;v-text-anchor:middle" arcsize="10923f" o:gfxdata="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" fillcolor="#51eb15" strokecolor="white [3201]" strokeweight="1pt">
                     <v:stroke joinstyle="miter"/>
                     <v:textbox inset="2.53958mm,2.53958mm,2.53958mm,2.53958mm">
                       <w:txbxContent>
@@ -2731,7 +2675,7 @@
                       </w:txbxContent>
                     </v:textbox>
                   </v:roundrect>
-                  <v:shape id="12 Cuadro de texto" o:spid="_x0000_s1036" type="#_x0000_t202" style="position:absolute;left:37099;top:17342;width:7062;height:4424;visibility:visible;mso-wrap-style:square;v-text-anchor:middle" o:gfxdata="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" filled="f" stroked="f">
+                  <v:shape id="12 Cuadro de texto" o:spid="_x0000_s1036" type="#_x0000_t202" style="position:absolute;left:37099;top:17342;width:7062;height:4424;visibility:visible;mso-wrap-style:square;v-text-anchor:middle" o:gfxdata="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" filled="f" stroked="f">
                     <v:textbox inset="3pt,3pt,3pt,3pt">
                       <w:txbxContent>
                         <w:p>
@@ -2750,7 +2694,7 @@
                       </w:txbxContent>
                     </v:textbox>
                   </v:shape>
-                  <v:shape id="13 Forma libre" o:spid="_x0000_s1037" style="position:absolute;left:13019;top:2462;width:27962;height:27962;visibility:visible;mso-wrap-style:square;v-text-anchor:middle" coordsize="120000,120000" o:spt="100" o:gfxdata="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" adj="-11796480,,5400" path="m114951,84089r,-1c111769,91345,107183,97900,101455,103374e" filled="f" strokecolor="#51eb15">
+                  <v:shape id="13 Forma libre" o:spid="_x0000_s1037" style="position:absolute;left:13019;top:2462;width:27962;height:27962;visibility:visible;mso-wrap-style:square;v-text-anchor:middle" coordsize="120000,120000" o:spt="100" o:gfxdata="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" adj="-11796480,,5400" path="m114951,84089r,-1c111769,91345,107183,97900,101455,103374e" filled="f" strokecolor="#51eb15">
                     <v:stroke joinstyle="miter"/>
                     <v:formulas/>
                     <v:path arrowok="t" o:extrusionok="f" o:connecttype="custom" textboxrect="0,0,120000,120000"/>
@@ -2765,7 +2709,7 @@
                       </w:txbxContent>
                     </v:textbox>
                   </v:shape>
-                  <v:roundrect id="14 Rectángulo redondeado" o:spid="_x0000_s1038" style="position:absolute;left:29295;top:26589;width:7541;height:4901;visibility:visible;mso-wrap-style:square;v-text-anchor:middle" arcsize="10923f" o:gfxdata="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" fillcolor="#21e146" strokecolor="white [3201]" strokeweight="1pt">
+                  <v:roundrect id="14 Rectángulo redondeado" o:spid="_x0000_s1038" style="position:absolute;left:29295;top:26589;width:7541;height:4901;visibility:visible;mso-wrap-style:square;v-text-anchor:middle" arcsize="10923f" o:gfxdata="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" fillcolor="#21e146" strokecolor="white [3201]" strokeweight="1pt">
                     <v:stroke joinstyle="miter"/>
                     <v:textbox inset="2.53958mm,2.53958mm,2.53958mm,2.53958mm">
                       <w:txbxContent>
@@ -2778,7 +2722,7 @@
                       </w:txbxContent>
                     </v:textbox>
                   </v:roundrect>
-                  <v:shape id="15 Cuadro de texto" o:spid="_x0000_s1039" type="#_x0000_t202" style="position:absolute;left:29535;top:26828;width:7062;height:4423;visibility:visible;mso-wrap-style:square;v-text-anchor:middle" o:gfxdata="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" filled="f" stroked="f">
+                  <v:shape id="15 Cuadro de texto" o:spid="_x0000_s1039" type="#_x0000_t202" style="position:absolute;left:29535;top:26828;width:7062;height:4423;visibility:visible;mso-wrap-style:square;v-text-anchor:middle" o:gfxdata="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" filled="f" stroked="f">
                     <v:textbox inset="3pt,3pt,3pt,3pt">
                       <w:txbxContent>
                         <w:p>
@@ -2797,7 +2741,7 @@
                       </w:txbxContent>
                     </v:textbox>
                   </v:shape>
-                  <v:shape id="16 Forma libre" o:spid="_x0000_s1040" style="position:absolute;left:13019;top:2462;width:27962;height:27962;visibility:visible;mso-wrap-style:square;v-text-anchor:middle" coordsize="120000,120000" o:spt="100" o:gfxdata="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" adj="-11796480,,5400" path="m69657,119217v-6396,1043,-12919,1043,-19315,e" filled="f" strokecolor="#21e146">
+                  <v:shape id="16 Forma libre" o:spid="_x0000_s1040" style="position:absolute;left:13019;top:2462;width:27962;height:27962;visibility:visible;mso-wrap-style:square;v-text-anchor:middle" coordsize="120000,120000" o:spt="100" o:gfxdata="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" adj="-11796480,,5400" path="m69657,119217v-6396,1043,-12919,1043,-19315,e" filled="f" strokecolor="#21e146">
                     <v:stroke joinstyle="miter"/>
                     <v:formulas/>
                     <v:path arrowok="t" o:extrusionok="f" o:connecttype="custom" textboxrect="0,0,120000,120000"/>
@@ -2812,7 +2756,7 @@
                       </w:txbxContent>
                     </v:textbox>
                   </v:shape>
-                  <v:roundrect id="17 Rectángulo redondeado" o:spid="_x0000_s1041" style="position:absolute;left:17163;top:26589;width:7541;height:4901;visibility:visible;mso-wrap-style:square;v-text-anchor:middle" arcsize="10923f" o:gfxdata="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" fillcolor="#2cd79f" strokecolor="white [3201]" strokeweight="1pt">
+                  <v:roundrect id="17 Rectángulo redondeado" o:spid="_x0000_s1041" style="position:absolute;left:17163;top:26589;width:7541;height:4901;visibility:visible;mso-wrap-style:square;v-text-anchor:middle" arcsize="10923f" o:gfxdata="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" fillcolor="#2cd79f" strokecolor="white [3201]" strokeweight="1pt">
                     <v:stroke joinstyle="miter"/>
                     <v:textbox inset="2.53958mm,2.53958mm,2.53958mm,2.53958mm">
                       <w:txbxContent>
@@ -2825,7 +2769,7 @@
                       </w:txbxContent>
                     </v:textbox>
                   </v:roundrect>
-                  <v:shape id="18 Cuadro de texto" o:spid="_x0000_s1042" type="#_x0000_t202" style="position:absolute;left:17402;top:26828;width:7063;height:4423;visibility:visible;mso-wrap-style:square;v-text-anchor:middle" o:gfxdata="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" filled="f" stroked="f">
+                  <v:shape id="18 Cuadro de texto" o:spid="_x0000_s1042" type="#_x0000_t202" style="position:absolute;left:17402;top:26828;width:7063;height:4423;visibility:visible;mso-wrap-style:square;v-text-anchor:middle" o:gfxdata="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" filled="f" stroked="f">
                     <v:textbox inset="3pt,3pt,3pt,3pt">
                       <w:txbxContent>
                         <w:p>
@@ -2844,7 +2788,7 @@
                       </w:txbxContent>
                     </v:textbox>
                   </v:shape>
-                  <v:shape id="19 Forma libre" o:spid="_x0000_s1043" style="position:absolute;left:13019;top:2462;width:27962;height:27962;visibility:visible;mso-wrap-style:square;v-text-anchor:middle" coordsize="120000,120000" o:spt="100" o:gfxdata="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" adj="-11796480,,5400" path="m18543,103374r,c12815,97899,8228,91344,5047,84088e" filled="f" strokecolor="#2cd79f">
+                  <v:shape id="19 Forma libre" o:spid="_x0000_s1043" style="position:absolute;left:13019;top:2462;width:27962;height:27962;visibility:visible;mso-wrap-style:square;v-text-anchor:middle" coordsize="120000,120000" o:spt="100" o:gfxdata="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" adj="-11796480,,5400" path="m18543,103374r,c12815,97899,8228,91344,5047,84088e" filled="f" strokecolor="#2cd79f">
                     <v:stroke joinstyle="miter"/>
                     <v:formulas/>
                     <v:path arrowok="t" o:extrusionok="f" o:connecttype="custom" textboxrect="0,0,120000,120000"/>
@@ -2859,7 +2803,7 @@
                       </w:txbxContent>
                     </v:textbox>
                   </v:shape>
-                  <v:roundrect id="20 Rectángulo redondeado" o:spid="_x0000_s1044" style="position:absolute;left:9599;top:17103;width:7541;height:4902;visibility:visible;mso-wrap-style:square;v-text-anchor:middle" arcsize="10923f" o:gfxdata="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" fillcolor="#37b5ce" strokecolor="white [3201]" strokeweight="1pt">
+                  <v:roundrect id="20 Rectángulo redondeado" o:spid="_x0000_s1044" style="position:absolute;left:9599;top:17103;width:7541;height:4902;visibility:visible;mso-wrap-style:square;v-text-anchor:middle" arcsize="10923f" o:gfxdata="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" fillcolor="#37b5ce" strokecolor="white [3201]" strokeweight="1pt">
                     <v:stroke joinstyle="miter"/>
                     <v:textbox inset="2.53958mm,2.53958mm,2.53958mm,2.53958mm">
                       <w:txbxContent>
@@ -2872,7 +2816,7 @@
                       </w:txbxContent>
                     </v:textbox>
                   </v:roundrect>
-                  <v:shape id="21 Cuadro de texto" o:spid="_x0000_s1045" type="#_x0000_t202" style="position:absolute;left:9838;top:17342;width:7062;height:4424;visibility:visible;mso-wrap-style:square;v-text-anchor:middle" o:gfxdata="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" filled="f" stroked="f">
+                  <v:shape id="21 Cuadro de texto" o:spid="_x0000_s1045" type="#_x0000_t202" style="position:absolute;left:9838;top:17342;width:7062;height:4424;visibility:visible;mso-wrap-style:square;v-text-anchor:middle" o:gfxdata="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" filled="f" stroked="f">
                     <v:textbox inset="3pt,3pt,3pt,3pt">
                       <w:txbxContent>
                         <w:p>
@@ -2891,7 +2835,7 @@
                       </w:txbxContent>
                     </v:textbox>
                   </v:shape>
-                  <v:shape id="22 Forma libre" o:spid="_x0000_s1046" style="position:absolute;left:13019;top:2462;width:27962;height:27962;visibility:visible;mso-wrap-style:square;v-text-anchor:middle" coordsize="120000,120000" o:spt="100" o:gfxdata="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" adj="-11796480,,5400" path="m53,62529r,c-372,52447,1751,42422,6227,33379e" filled="f" strokecolor="#37b5ce">
+                  <v:shape id="22 Forma libre" o:spid="_x0000_s1046" style="position:absolute;left:13019;top:2462;width:27962;height:27962;visibility:visible;mso-wrap-style:square;v-text-anchor:middle" coordsize="120000,120000" o:spt="100" o:gfxdata="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" adj="-11796480,,5400" path="m53,62529r,c-372,52447,1751,42422,6227,33379e" filled="f" strokecolor="#37b5ce">
                     <v:stroke joinstyle="miter"/>
                     <v:formulas/>
                     <v:path arrowok="t" o:extrusionok="f" o:connecttype="custom" textboxrect="0,0,120000,120000"/>
@@ -2906,7 +2850,7 @@
                       </w:txbxContent>
                     </v:textbox>
                   </v:shape>
-                  <v:roundrect id="23 Rectángulo redondeado" o:spid="_x0000_s1047" style="position:absolute;left:12298;top:5275;width:7541;height:4902;visibility:visible;mso-wrap-style:square;v-text-anchor:middle" arcsize="10923f" o:gfxdata="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" fillcolor="#4371c3" strokecolor="white [3201]" strokeweight="1pt">
+                  <v:roundrect id="23 Rectángulo redondeado" o:spid="_x0000_s1047" style="position:absolute;left:12298;top:5275;width:7541;height:4902;visibility:visible;mso-wrap-style:square;v-text-anchor:middle" arcsize="10923f" o:gfxdata="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" fillcolor="#4371c3" strokecolor="white [3201]" strokeweight="1pt">
                     <v:stroke joinstyle="miter"/>
                     <v:textbox inset="2.53958mm,2.53958mm,2.53958mm,2.53958mm">
                       <w:txbxContent>
@@ -2919,7 +2863,7 @@
                       </w:txbxContent>
                     </v:textbox>
                   </v:roundrect>
-                  <v:shape id="24 Cuadro de texto" o:spid="_x0000_s1048" type="#_x0000_t202" style="position:absolute;left:12538;top:5514;width:7062;height:4423;visibility:visible;mso-wrap-style:square;v-text-anchor:middle" o:gfxdata="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" filled="f" stroked="f">
+                  <v:shape id="24 Cuadro de texto" o:spid="_x0000_s1048" type="#_x0000_t202" style="position:absolute;left:12538;top:5514;width:7062;height:4423;visibility:visible;mso-wrap-style:square;v-text-anchor:middle" o:gfxdata="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" filled="f" stroked="f">
                     <v:textbox inset="3pt,3pt,3pt,3pt">
                       <w:txbxContent>
                         <w:p>
@@ -2938,7 +2882,7 @@
                       </w:txbxContent>
                     </v:textbox>
                   </v:shape>
-                  <v:shape id="25 Forma libre" o:spid="_x0000_s1049" style="position:absolute;left:13019;top:2462;width:27962;height:27962;visibility:visible;mso-wrap-style:square;v-text-anchor:middle" coordsize="120000,120000" o:spt="100" o:gfxdata="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" adj="-11796480,,5400" path="m24080,11939r-1,c29944,7556,36561,4283,43603,2283e" filled="f" strokecolor="#4371c3">
+                  <v:shape id="25 Forma libre" o:spid="_x0000_s1049" style="position:absolute;left:13019;top:2462;width:27962;height:27962;visibility:visible;mso-wrap-style:square;v-text-anchor:middle" coordsize="120000,120000" o:spt="100" o:gfxdata="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" adj="-11796480,,5400" path="m24080,11939r-1,c29944,7556,36561,4283,43603,2283e" filled="f" strokecolor="#4371c3">
                     <v:stroke joinstyle="miter"/>
                     <v:formulas/>
                     <v:path arrowok="t" o:extrusionok="f" o:connecttype="custom" textboxrect="0,0,120000,120000"/>
@@ -2978,7 +2922,7 @@
                 <wp:extent cx="3708400" cy="3594100"/>
                 <wp:effectExtent l="0" t="0" r="0" b="0"/>
                 <wp:wrapNone/>
-                <wp:docPr id="5" name=""/>
+                <wp:docPr id="26" name="Rectángulo redondeado 26"/>
                 <wp:cNvGraphicFramePr/>
                 <a:graphic xmlns:a="http://schemas.openxmlformats.org/drawingml/2006/main">
                   <a:graphicData uri="http://schemas.microsoft.com/office/word/2010/wordprocessingShape">
@@ -3024,7 +2968,7 @@
           </mc:Choice>
           <mc:Fallback>
             <w:pict>
-              <v:roundrect id="_x0000_s1050" style="position:absolute;left:0;text-align:left;margin-left:65pt;margin-top:-10pt;width:292pt;height:283pt;z-index:251659264;visibility:visible;mso-wrap-style:square;mso-wrap-distance-left:9pt;mso-wrap-distance-top:0;mso-wrap-distance-right:9pt;mso-wrap-distance-bottom:0;mso-position-horizontal:absolute;mso-position-horizontal-relative:margin;mso-position-vertical:absolute;mso-position-vertical-relative:text;v-text-anchor:middle" arcsize="10923f" o:gfxdata="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" filled="f" strokecolor="#42719b" strokeweight="1pt">
+              <v:roundrect id="Rectángulo redondeado 26" o:spid="_x0000_s1050" style="position:absolute;left:0;text-align:left;margin-left:65pt;margin-top:-10pt;width:292pt;height:283pt;z-index:251659264;visibility:visible;mso-wrap-style:square;mso-wrap-distance-left:9pt;mso-wrap-distance-top:0;mso-wrap-distance-right:9pt;mso-wrap-distance-bottom:0;mso-position-horizontal:absolute;mso-position-horizontal-relative:margin;mso-position-vertical:absolute;mso-position-vertical-relative:text;v-text-anchor:middle" arcsize="10923f" o:gfxdata="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" filled="f" strokecolor="#42719b" strokeweight="1pt">
                 <v:stroke joinstyle="miter"/>
                 <v:textbox inset="2.53958mm,2.53958mm,2.53958mm,2.53958mm">
                   <w:txbxContent>
@@ -3075,7 +3019,7 @@
                 <wp:extent cx="3708400" cy="342900"/>
                 <wp:effectExtent l="0" t="0" r="0" b="0"/>
                 <wp:wrapSquare wrapText="bothSides" distT="45720" distB="45720" distL="114300" distR="114300"/>
-                <wp:docPr id="4" name=""/>
+                <wp:docPr id="27" name="Rectángulo redondeado 27"/>
                 <wp:cNvGraphicFramePr/>
                 <a:graphic xmlns:a="http://schemas.openxmlformats.org/drawingml/2006/main">
                   <a:graphicData uri="http://schemas.microsoft.com/office/word/2010/wordprocessingShape">
@@ -3130,7 +3074,7 @@
           </mc:Choice>
           <mc:Fallback>
             <w:pict>
-              <v:roundrect id="_x0000_s1051" style="position:absolute;margin-left:65pt;margin-top:12pt;width:292pt;height:27pt;z-index:-251656192;visibility:visible;mso-wrap-style:square;mso-wrap-distance-left:9pt;mso-wrap-distance-top:3.6pt;mso-wrap-distance-right:9pt;mso-wrap-distance-bottom:3.6pt;mso-position-horizontal:absolute;mso-position-horizontal-relative:margin;mso-position-vertical:absolute;mso-position-vertical-relative:text;v-text-anchor:top" arcsize="10923f" o:gfxdata="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" fillcolor="#ff4747">
+              <v:roundrect id="Rectángulo redondeado 27" o:spid="_x0000_s1051" style="position:absolute;margin-left:65pt;margin-top:12pt;width:292pt;height:27pt;z-index:-251656192;visibility:visible;mso-wrap-style:square;mso-wrap-distance-left:9pt;mso-wrap-distance-top:3.6pt;mso-wrap-distance-right:9pt;mso-wrap-distance-bottom:3.6pt;mso-position-horizontal:absolute;mso-position-horizontal-relative:margin;mso-position-vertical:absolute;mso-position-vertical-relative:text;v-text-anchor:top" arcsize="10923f" o:gfxdata="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" fillcolor="#ff4747">
                 <v:stroke joinstyle="miter"/>
                 <v:textbox inset="2.53958mm,1.2694mm,2.53958mm,1.2694mm">
                   <w:txbxContent>
@@ -3248,15 +3192,7 @@
         <w:jc w:val="both"/>
       </w:pPr>
       <w:r>
-        <w:t xml:space="preserve">El CCC es el encargado de procesar las </w:t>
-      </w:r>
-      <w:proofErr w:type="spellStart"/>
-      <w:r>
-        <w:t>SC’s</w:t>
-      </w:r>
-      <w:proofErr w:type="spellEnd"/>
-      <w:r>
-        <w:t xml:space="preserve"> y someterlas a un proceso de evaluación, donde se les aprobará o denegará y, en caso de aprobarlo, se hará responsable de su implementación en el menor tiempo posible (aunque la implementación no deberá ser necesariamente realizada por el CCC). Además, se encargará de revisar la implementación (deberá comprobar que lo implementado corresponda con el cambio indicado en la SC). El CCC estará formado por los miembros del equipo central de desarrollo.</w:t>
+        <w:t>El CCC es el encargado de procesar las SC’s y someterlas a un proceso de evaluación, donde se les aprobará o denegará y, en caso de aprobarlo, se hará responsable de su implementación en el menor tiempo posible (aunque la implementación no deberá ser necesariamente realizada por el CCC). Además, se encargará de revisar la implementación (deberá comprobar que lo implementado corresponda con el cambio indicado en la SC). El CCC estará formado por los miembros del equipo central de desarrollo.</w:t>
       </w:r>
     </w:p>
     <w:p>
@@ -3327,23 +3263,7 @@
         <w:jc w:val="both"/>
       </w:pPr>
       <w:r>
-        <w:t xml:space="preserve">El gestor de la gestión de la configuración es el encargado de implementar, mantener y mejorar la gestión de la configuración. Además, se encargará de controlar todos los cambios realizados en el repositorio CVS, vigilando que se </w:t>
-      </w:r>
-      <w:proofErr w:type="gramStart"/>
-      <w:r>
-        <w:t>siguen</w:t>
-      </w:r>
-      <w:proofErr w:type="gramEnd"/>
-      <w:r>
-        <w:t xml:space="preserve"> las indicaciones establecidas en el presente plan SCM. También se encargará de administrar la herramienta </w:t>
-      </w:r>
-      <w:proofErr w:type="spellStart"/>
-      <w:r>
-        <w:t>GitHub</w:t>
-      </w:r>
-      <w:proofErr w:type="spellEnd"/>
-      <w:r>
-        <w:t xml:space="preserve"> para un uso adecuado de la misma durante el desarrollo del proyecto. Asimismo, será la persona que se responsabilice de la creación de ramas en el repositorio CVS. Cantidad: 1 persona.</w:t>
+        <w:t>El gestor de la gestión de la configuración es el encargado de implementar, mantener y mejorar la gestión de la configuración. Además, se encargará de controlar todos los cambios realizados en el repositorio CVS, vigilando que se siguen las indicaciones establecidas en el presente plan SCM. También se encargará de administrar la herramienta GitHub para un uso adecuado de la misma durante el desarrollo del proyecto. Asimismo, será la persona que se responsabilice de la creación de ramas en el repositorio CVS. Cantidad: 1 persona.</w:t>
       </w:r>
     </w:p>
     <w:p>
@@ -3574,15 +3494,7 @@
               <w:spacing w:after="120" w:line="312" w:lineRule="auto"/>
             </w:pPr>
             <w:r>
-              <w:t xml:space="preserve">Políticas de </w:t>
-            </w:r>
-            <w:proofErr w:type="spellStart"/>
-            <w:r>
-              <w:t>versionamiento</w:t>
-            </w:r>
-            <w:proofErr w:type="spellEnd"/>
-            <w:r>
-              <w:t xml:space="preserve"> del código fuente.</w:t>
+              <w:t>Políticas de versionamiento del código fuente.</w:t>
             </w:r>
           </w:p>
         </w:tc>
@@ -3877,15 +3789,7 @@
         <w:t xml:space="preserve">Herramientas: </w:t>
       </w:r>
       <w:r>
-        <w:t xml:space="preserve">Se usará el software controlador de versiones GIT y la plataforma de desarrollo colaborativo </w:t>
-      </w:r>
-      <w:proofErr w:type="spellStart"/>
-      <w:r>
-        <w:t>GitHub</w:t>
-      </w:r>
-      <w:proofErr w:type="spellEnd"/>
-      <w:r>
-        <w:t>, teniendo una preferencia por estas gracias a que se puede trabajar sin conexión, uso sencillo y colaborativo, así como un manejo y combinación de ramas del proyecto, la opción gratuita que brinda, además de las ventajas ofrecidas por las soluciones empresariales de las que provee, así mismo cuenta con una curva de aprendizaje rápida. La información mejor detallada de la herramienta, la encontramos en el documento del Sistema de Control de Versiones (/SES_SCVG.docx).</w:t>
+        <w:t>Se usará el software controlador de versiones GIT y la plataforma de desarrollo colaborativo GitHub, teniendo una preferencia por estas gracias a que se puede trabajar sin conexión, uso sencillo y colaborativo, así como un manejo y combinación de ramas del proyecto, la opción gratuita que brinda, además de las ventajas ofrecidas por las soluciones empresariales de las que provee, así mismo cuenta con una curva de aprendizaje rápida. La información mejor detallada de la herramienta, la encontramos en el documento del Sistema de Control de Versiones (/SES_SCVG.docx).</w:t>
       </w:r>
     </w:p>
     <w:p>
@@ -3897,63 +3801,7 @@
         <w:jc w:val="both"/>
       </w:pPr>
       <w:r>
-        <w:t>El diagrama siguiente (Figura 2.2) representa la arquitectura, como se ve, se contará con un repositorio central (</w:t>
-      </w:r>
-      <w:proofErr w:type="spellStart"/>
-      <w:r>
-        <w:t>branch</w:t>
-      </w:r>
-      <w:proofErr w:type="spellEnd"/>
-      <w:r>
-        <w:t xml:space="preserve"> master) compartido alojado en un servidor Cloud, así como varios clientes con GIT en sus </w:t>
-      </w:r>
-      <w:proofErr w:type="spellStart"/>
-      <w:r>
-        <w:t>pc’s</w:t>
-      </w:r>
-      <w:proofErr w:type="spellEnd"/>
-      <w:r>
-        <w:t xml:space="preserve"> y un repositorio personal (</w:t>
-      </w:r>
-      <w:proofErr w:type="spellStart"/>
-      <w:r>
-        <w:t>branchs</w:t>
-      </w:r>
-      <w:proofErr w:type="spellEnd"/>
-      <w:r>
-        <w:t xml:space="preserve"> para cada uno), estos se comunicarán a través de la plataforma web </w:t>
-      </w:r>
-      <w:proofErr w:type="spellStart"/>
-      <w:r>
-        <w:t>Github</w:t>
-      </w:r>
-      <w:proofErr w:type="spellEnd"/>
-      <w:r>
-        <w:t xml:space="preserve"> a través de </w:t>
-      </w:r>
-      <w:proofErr w:type="spellStart"/>
-      <w:r>
-        <w:t>commits</w:t>
-      </w:r>
-      <w:proofErr w:type="spellEnd"/>
-      <w:r>
-        <w:t xml:space="preserve"> para sus cambios y sus principales comandos </w:t>
-      </w:r>
-      <w:proofErr w:type="spellStart"/>
-      <w:r>
-        <w:t>pull</w:t>
-      </w:r>
-      <w:proofErr w:type="spellEnd"/>
-      <w:r>
-        <w:t xml:space="preserve">, </w:t>
-      </w:r>
-      <w:proofErr w:type="spellStart"/>
-      <w:r>
-        <w:t>push</w:t>
-      </w:r>
-      <w:proofErr w:type="spellEnd"/>
-      <w:r>
-        <w:t xml:space="preserve"> y los diferentes para actualización de los repositorios tanto locales como central.</w:t>
+        <w:t>El diagrama siguiente (Figura 2.2) representa la arquitectura, como se ve, se contará con un repositorio central (branch master) compartido alojado en un servidor Cloud, así como varios clientes con GIT en sus pc’s y un repositorio personal (branchs para cada uno), estos se comunicarán a través de la plataforma web Github a través de commits para sus cambios y sus principales comandos pull, push y los diferentes para actualización de los repositorios tanto locales como central.</w:t>
       </w:r>
     </w:p>
     <w:p>
@@ -3971,7 +3819,7 @@
           <wp:inline distT="0" distB="0" distL="0" distR="0">
             <wp:extent cx="4006631" cy="2925895"/>
             <wp:effectExtent l="0" t="0" r="0" b="0"/>
-            <wp:docPr id="3" name="image6.png"/>
+            <wp:docPr id="60" name="image6.png"/>
             <wp:cNvGraphicFramePr/>
             <a:graphic xmlns:a="http://schemas.openxmlformats.org/drawingml/2006/main">
               <a:graphicData uri="http://schemas.openxmlformats.org/drawingml/2006/picture">
@@ -3981,7 +3829,7 @@
                     <pic:cNvPicPr preferRelativeResize="0"/>
                   </pic:nvPicPr>
                   <pic:blipFill>
-                    <a:blip r:embed="rId9"/>
+                    <a:blip r:embed="rId8"/>
                     <a:srcRect/>
                     <a:stretch>
                       <a:fillRect/>
@@ -4024,39 +3872,7 @@
           <w:sz w:val="20"/>
           <w:szCs w:val="20"/>
         </w:rPr>
-        <w:t xml:space="preserve">Figura 2.2. Flujo del trabajo del equipo usando </w:t>
-      </w:r>
-      <w:proofErr w:type="spellStart"/>
-      <w:r>
-        <w:rPr>
-          <w:sz w:val="20"/>
-          <w:szCs w:val="20"/>
-        </w:rPr>
-        <w:t>Git</w:t>
-      </w:r>
-      <w:proofErr w:type="spellEnd"/>
-      <w:r>
-        <w:rPr>
-          <w:sz w:val="20"/>
-          <w:szCs w:val="20"/>
-        </w:rPr>
-        <w:t xml:space="preserve"> y la  plataforma </w:t>
-      </w:r>
-      <w:proofErr w:type="spellStart"/>
-      <w:r>
-        <w:rPr>
-          <w:sz w:val="20"/>
-          <w:szCs w:val="20"/>
-        </w:rPr>
-        <w:t>Github</w:t>
-      </w:r>
-      <w:proofErr w:type="spellEnd"/>
-      <w:r>
-        <w:rPr>
-          <w:sz w:val="20"/>
-          <w:szCs w:val="20"/>
-        </w:rPr>
-        <w:t>.</w:t>
+        <w:t>Figura 2.2. Flujo del trabajo del equipo usando Git y la  plataforma Github.</w:t>
       </w:r>
     </w:p>
     <w:p>
@@ -5656,13 +5472,8 @@
               <w:jc w:val="center"/>
             </w:pPr>
             <w:r>
-              <w:t>.</w:t>
-            </w:r>
-            <w:proofErr w:type="spellStart"/>
-            <w:r>
-              <w:t>docx</w:t>
-            </w:r>
-            <w:proofErr w:type="spellEnd"/>
+              <w:t>.docx</w:t>
+            </w:r>
           </w:p>
         </w:tc>
         <w:tc>
@@ -5765,13 +5576,8 @@
               <w:jc w:val="center"/>
             </w:pPr>
             <w:r>
-              <w:t>.</w:t>
-            </w:r>
-            <w:proofErr w:type="spellStart"/>
-            <w:r>
-              <w:t>docx</w:t>
-            </w:r>
-            <w:proofErr w:type="spellEnd"/>
+              <w:t>.docx</w:t>
+            </w:r>
           </w:p>
         </w:tc>
         <w:tc>
@@ -5874,13 +5680,8 @@
               <w:jc w:val="center"/>
             </w:pPr>
             <w:r>
-              <w:t>.</w:t>
-            </w:r>
-            <w:proofErr w:type="spellStart"/>
-            <w:r>
-              <w:t>docx</w:t>
-            </w:r>
-            <w:proofErr w:type="spellEnd"/>
+              <w:t>.docx</w:t>
+            </w:r>
           </w:p>
         </w:tc>
         <w:tc>
@@ -5983,13 +5784,8 @@
               <w:jc w:val="center"/>
             </w:pPr>
             <w:r>
-              <w:t>.</w:t>
-            </w:r>
-            <w:proofErr w:type="spellStart"/>
-            <w:r>
-              <w:t>docx</w:t>
-            </w:r>
-            <w:proofErr w:type="spellEnd"/>
+              <w:t>.docx</w:t>
+            </w:r>
           </w:p>
         </w:tc>
         <w:tc>
@@ -6092,13 +5888,8 @@
               <w:jc w:val="center"/>
             </w:pPr>
             <w:r>
-              <w:t>.</w:t>
-            </w:r>
-            <w:proofErr w:type="spellStart"/>
-            <w:r>
-              <w:t>docx</w:t>
-            </w:r>
-            <w:proofErr w:type="spellEnd"/>
+              <w:t>.docx</w:t>
+            </w:r>
           </w:p>
         </w:tc>
         <w:tc>
@@ -6201,13 +5992,8 @@
               <w:jc w:val="center"/>
             </w:pPr>
             <w:r>
-              <w:t>.</w:t>
-            </w:r>
-            <w:proofErr w:type="spellStart"/>
-            <w:r>
-              <w:t>docx</w:t>
-            </w:r>
-            <w:proofErr w:type="spellEnd"/>
+              <w:t>.docx</w:t>
+            </w:r>
           </w:p>
         </w:tc>
         <w:tc>
@@ -6310,13 +6096,8 @@
               <w:jc w:val="center"/>
             </w:pPr>
             <w:r>
-              <w:t>.</w:t>
-            </w:r>
-            <w:proofErr w:type="spellStart"/>
-            <w:r>
-              <w:t>docx</w:t>
-            </w:r>
-            <w:proofErr w:type="spellEnd"/>
+              <w:t>.docx</w:t>
+            </w:r>
           </w:p>
         </w:tc>
         <w:tc>
@@ -6379,15 +6160,7 @@
               </w:pBdr>
             </w:pPr>
             <w:r>
-              <w:t xml:space="preserve">Políticas de </w:t>
-            </w:r>
-            <w:proofErr w:type="spellStart"/>
-            <w:r>
-              <w:t>versionamiento</w:t>
-            </w:r>
-            <w:proofErr w:type="spellEnd"/>
-            <w:r>
-              <w:t xml:space="preserve"> de código fuente.</w:t>
+              <w:t>Políticas de versionamiento de código fuente.</w:t>
             </w:r>
           </w:p>
         </w:tc>
@@ -6427,13 +6200,8 @@
               <w:jc w:val="center"/>
             </w:pPr>
             <w:r>
-              <w:t>.</w:t>
-            </w:r>
-            <w:proofErr w:type="spellStart"/>
-            <w:r>
-              <w:t>docx</w:t>
-            </w:r>
-            <w:proofErr w:type="spellEnd"/>
+              <w:t>.docx</w:t>
+            </w:r>
           </w:p>
         </w:tc>
         <w:tc>
@@ -6536,13 +6304,8 @@
               <w:jc w:val="center"/>
             </w:pPr>
             <w:r>
-              <w:t>.</w:t>
-            </w:r>
-            <w:proofErr w:type="spellStart"/>
-            <w:r>
-              <w:t>docx</w:t>
-            </w:r>
-            <w:proofErr w:type="spellEnd"/>
+              <w:t>.docx</w:t>
+            </w:r>
           </w:p>
         </w:tc>
         <w:tc>
@@ -6645,13 +6408,8 @@
               <w:jc w:val="center"/>
             </w:pPr>
             <w:r>
-              <w:t>.</w:t>
-            </w:r>
-            <w:proofErr w:type="spellStart"/>
-            <w:r>
-              <w:t>docx</w:t>
-            </w:r>
-            <w:proofErr w:type="spellEnd"/>
+              <w:t>.docx</w:t>
+            </w:r>
           </w:p>
         </w:tc>
         <w:tc>
@@ -6754,13 +6512,8 @@
               <w:jc w:val="center"/>
             </w:pPr>
             <w:r>
-              <w:t>.</w:t>
-            </w:r>
-            <w:proofErr w:type="spellStart"/>
-            <w:r>
-              <w:t>docx</w:t>
-            </w:r>
-            <w:proofErr w:type="spellEnd"/>
+              <w:t>.docx</w:t>
+            </w:r>
           </w:p>
         </w:tc>
         <w:tc>
@@ -6863,13 +6616,8 @@
               <w:jc w:val="center"/>
             </w:pPr>
             <w:r>
-              <w:t>.</w:t>
-            </w:r>
-            <w:proofErr w:type="spellStart"/>
-            <w:r>
-              <w:t>docx</w:t>
-            </w:r>
-            <w:proofErr w:type="spellEnd"/>
+              <w:t>.docx</w:t>
+            </w:r>
           </w:p>
         </w:tc>
         <w:tc>
@@ -6972,13 +6720,8 @@
               <w:jc w:val="center"/>
             </w:pPr>
             <w:r>
-              <w:t>.</w:t>
-            </w:r>
-            <w:proofErr w:type="spellStart"/>
-            <w:r>
-              <w:t>docx</w:t>
-            </w:r>
-            <w:proofErr w:type="spellEnd"/>
+              <w:t>.docx</w:t>
+            </w:r>
           </w:p>
         </w:tc>
         <w:tc>
@@ -7081,13 +6824,8 @@
               <w:jc w:val="center"/>
             </w:pPr>
             <w:r>
-              <w:t>.</w:t>
-            </w:r>
-            <w:proofErr w:type="spellStart"/>
-            <w:r>
-              <w:t>docx</w:t>
-            </w:r>
-            <w:proofErr w:type="spellEnd"/>
+              <w:t>.docx</w:t>
+            </w:r>
           </w:p>
         </w:tc>
         <w:tc>
@@ -7190,13 +6928,8 @@
               <w:jc w:val="center"/>
             </w:pPr>
             <w:r>
-              <w:t>.</w:t>
-            </w:r>
-            <w:proofErr w:type="spellStart"/>
-            <w:r>
-              <w:t>docx</w:t>
-            </w:r>
-            <w:proofErr w:type="spellEnd"/>
+              <w:t>.docx</w:t>
+            </w:r>
           </w:p>
         </w:tc>
         <w:tc>
@@ -7299,13 +7032,8 @@
               <w:jc w:val="center"/>
             </w:pPr>
             <w:r>
-              <w:t>.</w:t>
-            </w:r>
-            <w:proofErr w:type="spellStart"/>
-            <w:r>
-              <w:t>docx</w:t>
-            </w:r>
-            <w:proofErr w:type="spellEnd"/>
+              <w:t>.docx</w:t>
+            </w:r>
           </w:p>
         </w:tc>
         <w:tc>
@@ -7408,13 +7136,8 @@
               <w:jc w:val="center"/>
             </w:pPr>
             <w:r>
-              <w:t>.</w:t>
-            </w:r>
-            <w:proofErr w:type="spellStart"/>
-            <w:r>
-              <w:t>docx</w:t>
-            </w:r>
-            <w:proofErr w:type="spellEnd"/>
+              <w:t>.docx</w:t>
+            </w:r>
           </w:p>
         </w:tc>
         <w:tc>
@@ -7517,13 +7240,8 @@
               <w:jc w:val="center"/>
             </w:pPr>
             <w:r>
-              <w:t>.</w:t>
-            </w:r>
-            <w:proofErr w:type="spellStart"/>
-            <w:r>
-              <w:t>docx</w:t>
-            </w:r>
-            <w:proofErr w:type="spellEnd"/>
+              <w:t>.docx</w:t>
+            </w:r>
           </w:p>
         </w:tc>
         <w:tc>
@@ -7626,13 +7344,8 @@
               <w:jc w:val="center"/>
             </w:pPr>
             <w:r>
-              <w:t>.</w:t>
-            </w:r>
-            <w:proofErr w:type="spellStart"/>
-            <w:r>
-              <w:t>docx</w:t>
-            </w:r>
-            <w:proofErr w:type="spellEnd"/>
+              <w:t>.docx</w:t>
+            </w:r>
           </w:p>
         </w:tc>
         <w:tc>
@@ -7735,13 +7448,8 @@
               <w:jc w:val="center"/>
             </w:pPr>
             <w:r>
-              <w:t>.</w:t>
-            </w:r>
-            <w:proofErr w:type="spellStart"/>
-            <w:r>
-              <w:t>docx</w:t>
-            </w:r>
-            <w:proofErr w:type="spellEnd"/>
+              <w:t>.docx</w:t>
+            </w:r>
           </w:p>
         </w:tc>
         <w:tc>
@@ -7844,13 +7552,8 @@
               <w:jc w:val="center"/>
             </w:pPr>
             <w:r>
-              <w:t>.</w:t>
-            </w:r>
-            <w:proofErr w:type="spellStart"/>
-            <w:r>
-              <w:t>docx</w:t>
-            </w:r>
-            <w:proofErr w:type="spellEnd"/>
+              <w:t>.docx</w:t>
+            </w:r>
           </w:p>
         </w:tc>
         <w:tc>
@@ -7953,13 +7656,8 @@
               <w:jc w:val="center"/>
             </w:pPr>
             <w:r>
-              <w:t>.</w:t>
-            </w:r>
-            <w:proofErr w:type="spellStart"/>
-            <w:r>
-              <w:t>docx</w:t>
-            </w:r>
-            <w:proofErr w:type="spellEnd"/>
+              <w:t>.docx</w:t>
+            </w:r>
           </w:p>
         </w:tc>
         <w:tc>
@@ -8062,13 +7760,8 @@
               <w:jc w:val="center"/>
             </w:pPr>
             <w:r>
-              <w:t>.</w:t>
-            </w:r>
-            <w:proofErr w:type="spellStart"/>
-            <w:r>
-              <w:t>docx</w:t>
-            </w:r>
-            <w:proofErr w:type="spellEnd"/>
+              <w:t>.docx</w:t>
+            </w:r>
           </w:p>
         </w:tc>
         <w:tc>
@@ -8171,13 +7864,8 @@
               <w:jc w:val="center"/>
             </w:pPr>
             <w:r>
-              <w:t>.</w:t>
-            </w:r>
-            <w:proofErr w:type="spellStart"/>
-            <w:r>
-              <w:t>docx</w:t>
-            </w:r>
-            <w:proofErr w:type="spellEnd"/>
+              <w:t>.docx</w:t>
+            </w:r>
           </w:p>
         </w:tc>
         <w:tc>
@@ -8280,13 +7968,8 @@
               <w:jc w:val="center"/>
             </w:pPr>
             <w:r>
-              <w:t>.</w:t>
-            </w:r>
-            <w:proofErr w:type="spellStart"/>
-            <w:r>
-              <w:t>docx</w:t>
-            </w:r>
-            <w:proofErr w:type="spellEnd"/>
+              <w:t>.docx</w:t>
+            </w:r>
           </w:p>
         </w:tc>
         <w:tc>
@@ -8350,13 +8033,8 @@
               </w:pBdr>
             </w:pPr>
             <w:r>
-              <w:t xml:space="preserve">Visual Studio </w:t>
-            </w:r>
-            <w:proofErr w:type="spellStart"/>
-            <w:r>
-              <w:t>Code</w:t>
-            </w:r>
-            <w:proofErr w:type="spellEnd"/>
+              <w:t>Visual Studio Code</w:t>
+            </w:r>
           </w:p>
         </w:tc>
         <w:tc>
@@ -10797,7 +10475,7 @@
         <w:pStyle w:val="Ttulo2"/>
         <w:numPr>
           <w:ilvl w:val="2"/>
-          <w:numId w:val="18"/>
+          <w:numId w:val="4"/>
         </w:numPr>
         <w:rPr>
           <w:b/>
@@ -10837,7 +10515,7 @@
               <wp:inline distT="0" distB="0" distL="0" distR="0">
                 <wp:extent cx="5397500" cy="3149600"/>
                 <wp:effectExtent l="0" t="0" r="0" b="0"/>
-                <wp:docPr id="7" name=""/>
+                <wp:docPr id="28" name="Grupo 28"/>
                 <wp:cNvGraphicFramePr/>
                 <a:graphic xmlns:a="http://schemas.openxmlformats.org/drawingml/2006/main">
                   <a:graphicData uri="http://schemas.microsoft.com/office/word/2010/wordprocessingGroup">
@@ -11987,9 +11665,9 @@
           </mc:Choice>
           <mc:Fallback>
             <w:pict>
-              <v:group id="_x0000_s1052" style="width:425pt;height:248pt;mso-position-horizontal-relative:char;mso-position-vertical-relative:line" coordsize="54000,31502" o:gfxdata="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">
-                <v:group id="29 Grupo" o:spid="_x0000_s1053" style="position:absolute;width:54000;height:31502" coordsize="54000,31502" o:gfxdata="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">
-                  <v:rect id="30 Rectángulo" o:spid="_x0000_s1054" style="position:absolute;width:54000;height:31502;visibility:visible;mso-wrap-style:square;v-text-anchor:middle" o:gfxdata="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" filled="f" stroked="f">
+              <v:group id="Grupo 28" o:spid="_x0000_s1052" style="width:425pt;height:248pt;mso-position-horizontal-relative:char;mso-position-vertical-relative:line" coordsize="54000,31502" o:gfxdata="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">
+                <v:group id="29 Grupo" o:spid="_x0000_s1053" style="position:absolute;width:54000;height:31502" coordsize="54000,31502" o:gfxdata="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">
+                  <v:rect id="30 Rectángulo" o:spid="_x0000_s1054" style="position:absolute;width:54000;height:31502;visibility:visible;mso-wrap-style:square;v-text-anchor:middle" o:gfxdata="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" filled="f" stroked="f">
                     <v:textbox inset="2.53958mm,2.53958mm,2.53958mm,2.53958mm">
                       <w:txbxContent>
                         <w:p>
@@ -12001,43 +11679,43 @@
                       </w:txbxContent>
                     </v:textbox>
                   </v:rect>
-                  <v:shape id="31 Forma libre" o:spid="_x0000_s1055" style="position:absolute;left:27000;top:3312;width:12009;height:1389;visibility:visible;mso-wrap-style:square;v-text-anchor:middle" coordsize="120000,120000" o:gfxdata="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" path="m,l,59999r120000,l120000,120000e" filled="f" strokecolor="#487aa8" strokeweight="1pt">
+                  <v:shape id="31 Forma libre" o:spid="_x0000_s1055" style="position:absolute;left:27000;top:3312;width:12009;height:1389;visibility:visible;mso-wrap-style:square;v-text-anchor:middle" coordsize="120000,120000" o:gfxdata="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" path="m,l,59999r120000,l120000,120000e" filled="f" strokecolor="#487aa8" strokeweight="1pt">
                     <v:stroke joinstyle="miter"/>
                     <v:path arrowok="t" o:extrusionok="f" textboxrect="0,0,120000,120000"/>
                   </v:shape>
-                  <v:shape id="32 Forma libre" o:spid="_x0000_s1056" style="position:absolute;left:28356;top:12707;width:993;height:17137;visibility:visible;mso-wrap-style:square;v-text-anchor:middle" coordsize="120000,120000" o:gfxdata="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" path="m,l,120000r120000,e" filled="f" strokecolor="#528cbe" strokeweight="1pt">
+                  <v:shape id="32 Forma libre" o:spid="_x0000_s1056" style="position:absolute;left:28356;top:12707;width:993;height:17137;visibility:visible;mso-wrap-style:square;v-text-anchor:middle" coordsize="120000,120000" o:gfxdata="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" path="m,l,120000r120000,e" filled="f" strokecolor="#528cbe" strokeweight="1pt">
                     <v:stroke joinstyle="miter"/>
                     <v:path arrowok="t" o:extrusionok="f" textboxrect="0,0,120000,120000"/>
                   </v:shape>
-                  <v:shape id="33 Forma libre" o:spid="_x0000_s1057" style="position:absolute;left:28356;top:12707;width:993;height:12439;visibility:visible;mso-wrap-style:square;v-text-anchor:middle" coordsize="120000,120000" o:gfxdata="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" path="m,l,120000r120000,e" filled="f" strokecolor="#528cbe" strokeweight="1pt">
+                  <v:shape id="33 Forma libre" o:spid="_x0000_s1057" style="position:absolute;left:28356;top:12707;width:993;height:12439;visibility:visible;mso-wrap-style:square;v-text-anchor:middle" coordsize="120000,120000" o:gfxdata="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" path="m,l,120000r120000,e" filled="f" strokecolor="#528cbe" strokeweight="1pt">
                     <v:stroke joinstyle="miter"/>
                     <v:path arrowok="t" o:extrusionok="f" textboxrect="0,0,120000,120000"/>
                   </v:shape>
-                  <v:shape id="34 Forma libre" o:spid="_x0000_s1058" style="position:absolute;left:28356;top:12707;width:993;height:7741;visibility:visible;mso-wrap-style:square;v-text-anchor:middle" coordsize="120000,120000" o:gfxdata="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" path="m,l,119999r120000,e" filled="f" strokecolor="#528cbe" strokeweight="1pt">
+                  <v:shape id="34 Forma libre" o:spid="_x0000_s1058" style="position:absolute;left:28356;top:12707;width:993;height:7741;visibility:visible;mso-wrap-style:square;v-text-anchor:middle" coordsize="120000,120000" o:gfxdata="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" path="m,l,119999r120000,e" filled="f" strokecolor="#528cbe" strokeweight="1pt">
                     <v:stroke joinstyle="miter"/>
                     <v:path arrowok="t" o:extrusionok="f" textboxrect="0,0,120000,120000"/>
                   </v:shape>
-                  <v:shape id="35 Forma libre" o:spid="_x0000_s1059" style="position:absolute;left:28356;top:12707;width:993;height:3044;visibility:visible;mso-wrap-style:square;v-text-anchor:middle" coordsize="120000,120000" o:gfxdata="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" path="m,l,120000r120000,e" filled="f" strokecolor="#528cbe" strokeweight="1pt">
+                  <v:shape id="35 Forma libre" o:spid="_x0000_s1059" style="position:absolute;left:28356;top:12707;width:993;height:3044;visibility:visible;mso-wrap-style:square;v-text-anchor:middle" coordsize="120000,120000" o:gfxdata="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" path="m,l,120000r120000,e" filled="f" strokecolor="#528cbe" strokeweight="1pt">
                     <v:stroke joinstyle="miter"/>
                     <v:path arrowok="t" o:extrusionok="f" textboxrect="0,0,120000,120000"/>
                   </v:shape>
-                  <v:shape id="36 Forma libre" o:spid="_x0000_s1060" style="position:absolute;left:30546;top:8009;width:914;height:1390;visibility:visible;mso-wrap-style:square;v-text-anchor:middle" coordsize="120000,120000" o:gfxdata="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" path="m60000,r,120000e" filled="f" strokecolor="#528cbe" strokeweight="1pt">
+                  <v:shape id="36 Forma libre" o:spid="_x0000_s1060" style="position:absolute;left:30546;top:8009;width:914;height:1390;visibility:visible;mso-wrap-style:square;v-text-anchor:middle" coordsize="120000,120000" o:gfxdata="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" path="m60000,r,120000e" filled="f" strokecolor="#528cbe" strokeweight="1pt">
                     <v:stroke joinstyle="miter"/>
                     <v:path arrowok="t" o:extrusionok="f" textboxrect="0,0,120000,120000"/>
                   </v:shape>
-                  <v:shape id="37 Forma libre" o:spid="_x0000_s1061" style="position:absolute;left:27000;top:3312;width:4003;height:1389;visibility:visible;mso-wrap-style:square;v-text-anchor:middle" coordsize="120000,120000" o:gfxdata="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" path="m,l,59999r119999,l119999,120000e" filled="f" strokecolor="#487aa8" strokeweight="1pt">
+                  <v:shape id="37 Forma libre" o:spid="_x0000_s1061" style="position:absolute;left:27000;top:3312;width:4003;height:1389;visibility:visible;mso-wrap-style:square;v-text-anchor:middle" coordsize="120000,120000" o:gfxdata="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" path="m,l,59999r119999,l119999,120000e" filled="f" strokecolor="#487aa8" strokeweight="1pt">
                     <v:stroke joinstyle="miter"/>
                     <v:path arrowok="t" o:extrusionok="f" textboxrect="0,0,120000,120000"/>
                   </v:shape>
-                  <v:shape id="38 Forma libre" o:spid="_x0000_s1062" style="position:absolute;left:22997;top:3312;width:4003;height:1389;visibility:visible;mso-wrap-style:square;v-text-anchor:middle" coordsize="120000,120000" o:gfxdata="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" path="m119999,r,59999l,59999r,60001e" filled="f" strokecolor="#487aa8" strokeweight="1pt">
+                  <v:shape id="38 Forma libre" o:spid="_x0000_s1062" style="position:absolute;left:22997;top:3312;width:4003;height:1389;visibility:visible;mso-wrap-style:square;v-text-anchor:middle" coordsize="120000,120000" o:gfxdata="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" path="m119999,r,59999l,59999r,60001e" filled="f" strokecolor="#487aa8" strokeweight="1pt">
                     <v:stroke joinstyle="miter"/>
                     <v:path arrowok="t" o:extrusionok="f" textboxrect="0,0,120000,120000"/>
                   </v:shape>
-                  <v:shape id="39 Forma libre" o:spid="_x0000_s1063" style="position:absolute;left:14991;top:3312;width:12009;height:1389;visibility:visible;mso-wrap-style:square;v-text-anchor:middle" coordsize="120000,120000" o:gfxdata="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" path="m120000,r,59999l,59999r,60001e" filled="f" strokecolor="#487aa8" strokeweight="1pt">
+                  <v:shape id="39 Forma libre" o:spid="_x0000_s1063" style="position:absolute;left:14991;top:3312;width:12009;height:1389;visibility:visible;mso-wrap-style:square;v-text-anchor:middle" coordsize="120000,120000" o:gfxdata="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" path="m120000,r,59999l,59999r,60001e" filled="f" strokecolor="#487aa8" strokeweight="1pt">
                     <v:stroke joinstyle="miter"/>
                     <v:path arrowok="t" o:extrusionok="f" textboxrect="0,0,120000,120000"/>
                   </v:shape>
-                  <v:rect id="40 Rectángulo" o:spid="_x0000_s1064" style="position:absolute;left:23691;top:3;width:6617;height:3309;visibility:visible;mso-wrap-style:square;v-text-anchor:middle" o:gfxdata="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" fillcolor="#599bd5" strokecolor="white [3201]" strokeweight="1pt">
+                  <v:rect id="40 Rectángulo" o:spid="_x0000_s1064" style="position:absolute;left:23691;top:3;width:6617;height:3309;visibility:visible;mso-wrap-style:square;v-text-anchor:middle" o:gfxdata="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" fillcolor="#599bd5" strokecolor="white [3201]" strokeweight="1pt">
                     <v:textbox inset="2.53958mm,2.53958mm,2.53958mm,2.53958mm">
                       <w:txbxContent>
                         <w:p>
@@ -12049,7 +11727,7 @@
                       </w:txbxContent>
                     </v:textbox>
                   </v:rect>
-                  <v:shape id="41 Cuadro de texto" o:spid="_x0000_s1065" type="#_x0000_t202" style="position:absolute;left:23691;top:3;width:6617;height:3309;visibility:visible;mso-wrap-style:square;v-text-anchor:middle" o:gfxdata="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" filled="f" stroked="f">
+                  <v:shape id="41 Cuadro de texto" o:spid="_x0000_s1065" type="#_x0000_t202" style="position:absolute;left:23691;top:3;width:6617;height:3309;visibility:visible;mso-wrap-style:square;v-text-anchor:middle" o:gfxdata="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" filled="f" stroked="f">
                     <v:textbox inset=".15833mm,.15833mm,.15833mm,.15833mm">
                       <w:txbxContent>
                         <w:p>
@@ -12068,7 +11746,7 @@
                       </w:txbxContent>
                     </v:textbox>
                   </v:shape>
-                  <v:rect id="42 Rectángulo" o:spid="_x0000_s1066" style="position:absolute;left:11682;top:4701;width:6617;height:3308;visibility:visible;mso-wrap-style:square;v-text-anchor:middle" o:gfxdata="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" fillcolor="#599bd5" strokecolor="white [3201]" strokeweight="1pt">
+                  <v:rect id="42 Rectángulo" o:spid="_x0000_s1066" style="position:absolute;left:11682;top:4701;width:6617;height:3308;visibility:visible;mso-wrap-style:square;v-text-anchor:middle" o:gfxdata="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" fillcolor="#599bd5" strokecolor="white [3201]" strokeweight="1pt">
                     <v:textbox inset="2.53958mm,2.53958mm,2.53958mm,2.53958mm">
                       <w:txbxContent>
                         <w:p>
@@ -12080,7 +11758,7 @@
                       </w:txbxContent>
                     </v:textbox>
                   </v:rect>
-                  <v:shape id="43 Cuadro de texto" o:spid="_x0000_s1067" type="#_x0000_t202" style="position:absolute;left:11682;top:4701;width:6617;height:3308;visibility:visible;mso-wrap-style:square;v-text-anchor:middle" o:gfxdata="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" filled="f" stroked="f">
+                  <v:shape id="43 Cuadro de texto" o:spid="_x0000_s1067" type="#_x0000_t202" style="position:absolute;left:11682;top:4701;width:6617;height:3308;visibility:visible;mso-wrap-style:square;v-text-anchor:middle" o:gfxdata="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" filled="f" stroked="f">
                     <v:textbox inset=".15833mm,.15833mm,.15833mm,.15833mm">
                       <w:txbxContent>
                         <w:p>
@@ -12099,7 +11777,7 @@
                       </w:txbxContent>
                     </v:textbox>
                   </v:shape>
-                  <v:rect id="44 Rectángulo" o:spid="_x0000_s1068" style="position:absolute;left:19688;top:4701;width:6617;height:3308;visibility:visible;mso-wrap-style:square;v-text-anchor:middle" o:gfxdata="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" fillcolor="#599bd5" strokecolor="white [3201]" strokeweight="1pt">
+                  <v:rect id="44 Rectángulo" o:spid="_x0000_s1068" style="position:absolute;left:19688;top:4701;width:6617;height:3308;visibility:visible;mso-wrap-style:square;v-text-anchor:middle" o:gfxdata="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" fillcolor="#599bd5" strokecolor="white [3201]" strokeweight="1pt">
                     <v:textbox inset="2.53958mm,2.53958mm,2.53958mm,2.53958mm">
                       <w:txbxContent>
                         <w:p>
@@ -12111,7 +11789,7 @@
                       </w:txbxContent>
                     </v:textbox>
                   </v:rect>
-                  <v:shape id="45 Cuadro de texto" o:spid="_x0000_s1069" type="#_x0000_t202" style="position:absolute;left:19688;top:4701;width:6617;height:3308;visibility:visible;mso-wrap-style:square;v-text-anchor:middle" o:gfxdata="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" filled="f" stroked="f">
+                  <v:shape id="45 Cuadro de texto" o:spid="_x0000_s1069" type="#_x0000_t202" style="position:absolute;left:19688;top:4701;width:6617;height:3308;visibility:visible;mso-wrap-style:square;v-text-anchor:middle" o:gfxdata="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" filled="f" stroked="f">
                     <v:textbox inset=".15833mm,.15833mm,.15833mm,.15833mm">
                       <w:txbxContent>
                         <w:p>
@@ -12130,7 +11808,7 @@
                       </w:txbxContent>
                     </v:textbox>
                   </v:shape>
-                  <v:rect id="46 Rectángulo" o:spid="_x0000_s1070" style="position:absolute;left:27694;top:4701;width:6617;height:3308;visibility:visible;mso-wrap-style:square;v-text-anchor:middle" o:gfxdata="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" fillcolor="#599bd5" strokecolor="white [3201]" strokeweight="1pt">
+                  <v:rect id="46 Rectángulo" o:spid="_x0000_s1070" style="position:absolute;left:27694;top:4701;width:6617;height:3308;visibility:visible;mso-wrap-style:square;v-text-anchor:middle" o:gfxdata="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" fillcolor="#599bd5" strokecolor="white [3201]" strokeweight="1pt">
                     <v:textbox inset="2.53958mm,2.53958mm,2.53958mm,2.53958mm">
                       <w:txbxContent>
                         <w:p>
@@ -12142,7 +11820,7 @@
                       </w:txbxContent>
                     </v:textbox>
                   </v:rect>
-                  <v:shape id="47 Cuadro de texto" o:spid="_x0000_s1071" type="#_x0000_t202" style="position:absolute;left:27694;top:4701;width:6617;height:3308;visibility:visible;mso-wrap-style:square;v-text-anchor:middle" o:gfxdata="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" filled="f" stroked="f">
+                  <v:shape id="47 Cuadro de texto" o:spid="_x0000_s1071" type="#_x0000_t202" style="position:absolute;left:27694;top:4701;width:6617;height:3308;visibility:visible;mso-wrap-style:square;v-text-anchor:middle" o:gfxdata="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" filled="f" stroked="f">
                     <v:textbox inset=".15833mm,.15833mm,.15833mm,.15833mm">
                       <w:txbxContent>
                         <w:p>
@@ -12161,7 +11839,7 @@
                       </w:txbxContent>
                     </v:textbox>
                   </v:shape>
-                  <v:rect id="48 Rectángulo" o:spid="_x0000_s1072" style="position:absolute;left:27694;top:9399;width:6617;height:3308;visibility:visible;mso-wrap-style:square;v-text-anchor:middle" o:gfxdata="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" fillcolor="#599bd5" strokecolor="white [3201]" strokeweight="1pt">
+                  <v:rect id="48 Rectángulo" o:spid="_x0000_s1072" style="position:absolute;left:27694;top:9399;width:6617;height:3308;visibility:visible;mso-wrap-style:square;v-text-anchor:middle" o:gfxdata="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" fillcolor="#599bd5" strokecolor="white [3201]" strokeweight="1pt">
                     <v:textbox inset="2.53958mm,2.53958mm,2.53958mm,2.53958mm">
                       <w:txbxContent>
                         <w:p>
@@ -12173,7 +11851,7 @@
                       </w:txbxContent>
                     </v:textbox>
                   </v:rect>
-                  <v:shape id="49 Cuadro de texto" o:spid="_x0000_s1073" type="#_x0000_t202" style="position:absolute;left:27694;top:9399;width:6617;height:3308;visibility:visible;mso-wrap-style:square;v-text-anchor:middle" o:gfxdata="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" filled="f" stroked="f">
+                  <v:shape id="49 Cuadro de texto" o:spid="_x0000_s1073" type="#_x0000_t202" style="position:absolute;left:27694;top:9399;width:6617;height:3308;visibility:visible;mso-wrap-style:square;v-text-anchor:middle" o:gfxdata="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" filled="f" stroked="f">
                     <v:textbox inset=".15833mm,.15833mm,.15833mm,.15833mm">
                       <w:txbxContent>
                         <w:p>
@@ -12192,7 +11870,7 @@
                       </w:txbxContent>
                     </v:textbox>
                   </v:shape>
-                  <v:rect id="50 Rectángulo" o:spid="_x0000_s1074" style="position:absolute;left:29349;top:14097;width:6616;height:3308;visibility:visible;mso-wrap-style:square;v-text-anchor:middle" o:gfxdata="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" fillcolor="#599bd5" strokecolor="white [3201]" strokeweight="1pt">
+                  <v:rect id="50 Rectángulo" o:spid="_x0000_s1074" style="position:absolute;left:29349;top:14097;width:6616;height:3308;visibility:visible;mso-wrap-style:square;v-text-anchor:middle" o:gfxdata="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" fillcolor="#599bd5" strokecolor="white [3201]" strokeweight="1pt">
                     <v:textbox inset="2.53958mm,2.53958mm,2.53958mm,2.53958mm">
                       <w:txbxContent>
                         <w:p>
@@ -12204,7 +11882,7 @@
                       </w:txbxContent>
                     </v:textbox>
                   </v:rect>
-                  <v:shape id="51 Cuadro de texto" o:spid="_x0000_s1075" type="#_x0000_t202" style="position:absolute;left:29349;top:14097;width:6616;height:3308;visibility:visible;mso-wrap-style:square;v-text-anchor:middle" o:gfxdata="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" filled="f" stroked="f">
+                  <v:shape id="51 Cuadro de texto" o:spid="_x0000_s1075" type="#_x0000_t202" style="position:absolute;left:29349;top:14097;width:6616;height:3308;visibility:visible;mso-wrap-style:square;v-text-anchor:middle" o:gfxdata="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" filled="f" stroked="f">
                     <v:textbox inset=".15833mm,.15833mm,.15833mm,.15833mm">
                       <w:txbxContent>
                         <w:p>
@@ -12223,7 +11901,7 @@
                       </w:txbxContent>
                     </v:textbox>
                   </v:shape>
-                  <v:rect id="52 Rectángulo" o:spid="_x0000_s1076" style="position:absolute;left:29349;top:18794;width:6616;height:3309;visibility:visible;mso-wrap-style:square;v-text-anchor:middle" o:gfxdata="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" fillcolor="#599bd5" strokecolor="white [3201]" strokeweight="1pt">
+                  <v:rect id="52 Rectángulo" o:spid="_x0000_s1076" style="position:absolute;left:29349;top:18794;width:6616;height:3309;visibility:visible;mso-wrap-style:square;v-text-anchor:middle" o:gfxdata="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" fillcolor="#599bd5" strokecolor="white [3201]" strokeweight="1pt">
                     <v:textbox inset="2.53958mm,2.53958mm,2.53958mm,2.53958mm">
                       <w:txbxContent>
                         <w:p>
@@ -12235,7 +11913,7 @@
                       </w:txbxContent>
                     </v:textbox>
                   </v:rect>
-                  <v:shape id="53 Cuadro de texto" o:spid="_x0000_s1077" type="#_x0000_t202" style="position:absolute;left:29349;top:18794;width:6616;height:3309;visibility:visible;mso-wrap-style:square;v-text-anchor:middle" o:gfxdata="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" filled="f" stroked="f">
+                  <v:shape id="53 Cuadro de texto" o:spid="_x0000_s1077" type="#_x0000_t202" style="position:absolute;left:29349;top:18794;width:6616;height:3309;visibility:visible;mso-wrap-style:square;v-text-anchor:middle" o:gfxdata="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" filled="f" stroked="f">
                     <v:textbox inset=".15833mm,.15833mm,.15833mm,.15833mm">
                       <w:txbxContent>
                         <w:p>
@@ -12254,7 +11932,7 @@
                       </w:txbxContent>
                     </v:textbox>
                   </v:shape>
-                  <v:rect id="54 Rectángulo" o:spid="_x0000_s1078" style="position:absolute;left:29349;top:23492;width:6616;height:3308;visibility:visible;mso-wrap-style:square;v-text-anchor:middle" o:gfxdata="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" fillcolor="#599bd5" strokecolor="white [3201]" strokeweight="1pt">
+                  <v:rect id="54 Rectángulo" o:spid="_x0000_s1078" style="position:absolute;left:29349;top:23492;width:6616;height:3308;visibility:visible;mso-wrap-style:square;v-text-anchor:middle" o:gfxdata="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" fillcolor="#599bd5" strokecolor="white [3201]" strokeweight="1pt">
                     <v:textbox inset="2.53958mm,2.53958mm,2.53958mm,2.53958mm">
                       <w:txbxContent>
                         <w:p>
@@ -12266,7 +11944,7 @@
                       </w:txbxContent>
                     </v:textbox>
                   </v:rect>
-                  <v:shape id="55 Cuadro de texto" o:spid="_x0000_s1079" type="#_x0000_t202" style="position:absolute;left:29349;top:23492;width:6616;height:3308;visibility:visible;mso-wrap-style:square;v-text-anchor:middle" o:gfxdata="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" filled="f" stroked="f">
+                  <v:shape id="55 Cuadro de texto" o:spid="_x0000_s1079" type="#_x0000_t202" style="position:absolute;left:29349;top:23492;width:6616;height:3308;visibility:visible;mso-wrap-style:square;v-text-anchor:middle" o:gfxdata="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" filled="f" stroked="f">
                     <v:textbox inset=".15833mm,.15833mm,.15833mm,.15833mm">
                       <w:txbxContent>
                         <w:p>
@@ -12285,7 +11963,7 @@
                       </w:txbxContent>
                     </v:textbox>
                   </v:shape>
-                  <v:rect id="56 Rectángulo" o:spid="_x0000_s1080" style="position:absolute;left:29349;top:28190;width:6616;height:3308;visibility:visible;mso-wrap-style:square;v-text-anchor:middle" o:gfxdata="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" fillcolor="#599bd5" strokecolor="white [3201]" strokeweight="1pt">
+                  <v:rect id="56 Rectángulo" o:spid="_x0000_s1080" style="position:absolute;left:29349;top:28190;width:6616;height:3308;visibility:visible;mso-wrap-style:square;v-text-anchor:middle" o:gfxdata="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" fillcolor="#599bd5" strokecolor="white [3201]" strokeweight="1pt">
                     <v:textbox inset="2.53958mm,2.53958mm,2.53958mm,2.53958mm">
                       <w:txbxContent>
                         <w:p>
@@ -12297,7 +11975,7 @@
                       </w:txbxContent>
                     </v:textbox>
                   </v:rect>
-                  <v:shape id="57 Cuadro de texto" o:spid="_x0000_s1081" type="#_x0000_t202" style="position:absolute;left:29349;top:28190;width:6616;height:3308;visibility:visible;mso-wrap-style:square;v-text-anchor:middle" o:gfxdata="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" filled="f" stroked="f">
+                  <v:shape id="57 Cuadro de texto" o:spid="_x0000_s1081" type="#_x0000_t202" style="position:absolute;left:29349;top:28190;width:6616;height:3308;visibility:visible;mso-wrap-style:square;v-text-anchor:middle" o:gfxdata="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" filled="f" stroked="f">
                     <v:textbox inset=".15833mm,.15833mm,.15833mm,.15833mm">
                       <w:txbxContent>
                         <w:p>
@@ -12316,7 +11994,7 @@
                       </w:txbxContent>
                     </v:textbox>
                   </v:shape>
-                  <v:rect id="58 Rectángulo" o:spid="_x0000_s1082" style="position:absolute;left:35700;top:4701;width:6617;height:3308;visibility:visible;mso-wrap-style:square;v-text-anchor:middle" o:gfxdata="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" fillcolor="#599bd5" strokecolor="white [3201]" strokeweight="1pt">
+                  <v:rect id="58 Rectángulo" o:spid="_x0000_s1082" style="position:absolute;left:35700;top:4701;width:6617;height:3308;visibility:visible;mso-wrap-style:square;v-text-anchor:middle" o:gfxdata="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" fillcolor="#599bd5" strokecolor="white [3201]" strokeweight="1pt">
                     <v:textbox inset="2.53958mm,2.53958mm,2.53958mm,2.53958mm">
                       <w:txbxContent>
                         <w:p>
@@ -12328,7 +12006,7 @@
                       </w:txbxContent>
                     </v:textbox>
                   </v:rect>
-                  <v:shape id="59 Cuadro de texto" o:spid="_x0000_s1083" type="#_x0000_t202" style="position:absolute;left:35700;top:4701;width:6617;height:3308;visibility:visible;mso-wrap-style:square;v-text-anchor:middle" o:gfxdata="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" filled="f" stroked="f">
+                  <v:shape id="59 Cuadro de texto" o:spid="_x0000_s1083" type="#_x0000_t202" style="position:absolute;left:35700;top:4701;width:6617;height:3308;visibility:visible;mso-wrap-style:square;v-text-anchor:middle" o:gfxdata="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" filled="f" stroked="f">
                     <v:textbox inset=".15833mm,.15833mm,.15833mm,.15833mm">
                       <w:txbxContent>
                         <w:p>
@@ -14458,7 +14136,7 @@
         <w:pStyle w:val="Ttulo2"/>
         <w:numPr>
           <w:ilvl w:val="2"/>
-          <w:numId w:val="13"/>
+          <w:numId w:val="4"/>
         </w:numPr>
         <w:rPr>
           <w:b/>
@@ -14488,7 +14166,13 @@
         <w:jc w:val="both"/>
       </w:pPr>
       <w:r>
-        <w:t>A continuación, se muestran algunos ejemplos de solicitudes de cambio.</w:t>
+        <w:t>A continuación, se muestran algunos ejemplos de solicitudes de cambio</w:t>
+      </w:r>
+      <w:r>
+        <w:t xml:space="preserve"> pertenecientes al proyecto del Sistema Web de Gestión de Fotografía (SWGF)</w:t>
+      </w:r>
+      <w:r>
+        <w:t>.</w:t>
       </w:r>
     </w:p>
     <w:p>
@@ -14660,34 +14344,14 @@
                 <w:lang w:val="es-ES_tradnl" w:eastAsia="es-ES"/>
               </w:rPr>
             </w:pPr>
-            <w:proofErr w:type="spellStart"/>
-            <w:r>
-              <w:rPr>
-                <w:rFonts w:eastAsia="Times New Roman" w:cs="Times New Roman"/>
-                <w:szCs w:val="24"/>
-                <w:lang w:val="es-ES_tradnl" w:eastAsia="es-ES"/>
-              </w:rPr>
-              <w:t>Takeshi</w:t>
-            </w:r>
-            <w:proofErr w:type="spellEnd"/>
-            <w:r>
-              <w:rPr>
-                <w:rFonts w:eastAsia="Times New Roman" w:cs="Times New Roman"/>
-                <w:szCs w:val="24"/>
-                <w:lang w:val="es-ES_tradnl" w:eastAsia="es-ES"/>
-              </w:rPr>
-              <w:t xml:space="preserve"> Farro </w:t>
-            </w:r>
-            <w:proofErr w:type="spellStart"/>
-            <w:r>
-              <w:rPr>
-                <w:rFonts w:eastAsia="Times New Roman" w:cs="Times New Roman"/>
-                <w:szCs w:val="24"/>
-                <w:lang w:val="es-ES_tradnl" w:eastAsia="es-ES"/>
-              </w:rPr>
-              <w:t>Hinoshita</w:t>
-            </w:r>
-            <w:proofErr w:type="spellEnd"/>
+            <w:r>
+              <w:rPr>
+                <w:rFonts w:eastAsia="Times New Roman" w:cs="Times New Roman"/>
+                <w:szCs w:val="24"/>
+                <w:lang w:val="es-ES_tradnl" w:eastAsia="es-ES"/>
+              </w:rPr>
+              <w:t>Takeshi Farro Hinoshita</w:t>
+            </w:r>
           </w:p>
         </w:tc>
         <w:tc>
@@ -14950,18 +14614,8 @@
                 <w:szCs w:val="24"/>
                 <w:lang w:val="es-ES_tradnl" w:eastAsia="es-ES"/>
               </w:rPr>
-              <w:t xml:space="preserve">Luis </w:t>
-            </w:r>
-            <w:proofErr w:type="spellStart"/>
-            <w:r>
-              <w:rPr>
-                <w:rFonts w:eastAsia="Times New Roman" w:cs="Times New Roman"/>
-                <w:szCs w:val="24"/>
-                <w:lang w:val="es-ES_tradnl" w:eastAsia="es-ES"/>
-              </w:rPr>
-              <w:t>Monrroy</w:t>
-            </w:r>
-            <w:proofErr w:type="spellEnd"/>
+              <w:t>Luis Monrroy</w:t>
+            </w:r>
           </w:p>
         </w:tc>
         <w:tc>
@@ -15254,25 +14908,7 @@
                 <w:szCs w:val="24"/>
                 <w:lang w:val="es-ES_tradnl" w:eastAsia="es-ES"/>
               </w:rPr>
-              <w:t>Esfuerzo (</w:t>
-            </w:r>
-            <w:proofErr w:type="spellStart"/>
-            <w:r>
-              <w:rPr>
-                <w:rFonts w:eastAsia="Times New Roman" w:cs="Times New Roman"/>
-                <w:szCs w:val="24"/>
-                <w:lang w:val="es-ES_tradnl" w:eastAsia="es-ES"/>
-              </w:rPr>
-              <w:t>hrs</w:t>
-            </w:r>
-            <w:proofErr w:type="spellEnd"/>
-            <w:r>
-              <w:rPr>
-                <w:rFonts w:eastAsia="Times New Roman" w:cs="Times New Roman"/>
-                <w:szCs w:val="24"/>
-                <w:lang w:val="es-ES_tradnl" w:eastAsia="es-ES"/>
-              </w:rPr>
-              <w:t xml:space="preserve">): </w:t>
+              <w:t xml:space="preserve">Esfuerzo (hrs): </w:t>
             </w:r>
           </w:p>
         </w:tc>
@@ -15626,19 +15262,8 @@
                 <w:szCs w:val="20"/>
                 <w:lang w:val="es-ES_tradnl" w:eastAsia="es-ES"/>
               </w:rPr>
-              <w:t xml:space="preserve">[  ] </w:t>
-            </w:r>
-            <w:proofErr w:type="spellStart"/>
-            <w:r>
-              <w:rPr>
-                <w:rFonts w:eastAsia="Times New Roman" w:cs="Times New Roman"/>
-                <w:sz w:val="20"/>
-                <w:szCs w:val="20"/>
-                <w:lang w:val="es-ES_tradnl" w:eastAsia="es-ES"/>
-              </w:rPr>
-              <w:t>CO:Corecciones</w:t>
-            </w:r>
-            <w:proofErr w:type="spellEnd"/>
+              <w:t>[  ] CO:Corecciones</w:t>
+            </w:r>
           </w:p>
           <w:p>
             <w:pPr>
@@ -15733,27 +15358,7 @@
                 <w:szCs w:val="20"/>
                 <w:lang w:val="es-ES_tradnl" w:eastAsia="es-ES"/>
               </w:rPr>
-              <w:t xml:space="preserve">[  ] ET: </w:t>
-            </w:r>
-            <w:proofErr w:type="spellStart"/>
-            <w:r>
-              <w:rPr>
-                <w:rFonts w:eastAsia="Times New Roman" w:cs="Times New Roman"/>
-                <w:sz w:val="20"/>
-                <w:szCs w:val="20"/>
-                <w:lang w:val="es-ES_tradnl" w:eastAsia="es-ES"/>
-              </w:rPr>
-              <w:t>Espec</w:t>
-            </w:r>
-            <w:proofErr w:type="spellEnd"/>
-            <w:r>
-              <w:rPr>
-                <w:rFonts w:eastAsia="Times New Roman" w:cs="Times New Roman"/>
-                <w:sz w:val="20"/>
-                <w:szCs w:val="20"/>
-                <w:lang w:val="es-ES_tradnl" w:eastAsia="es-ES"/>
-              </w:rPr>
-              <w:t xml:space="preserve"> Técnicas</w:t>
+              <w:t>[  ] ET: Espec Técnicas</w:t>
             </w:r>
           </w:p>
           <w:p>
@@ -16049,25 +15654,7 @@
                 <w:szCs w:val="24"/>
                 <w:lang w:val="es-ES_tradnl" w:eastAsia="es-ES"/>
               </w:rPr>
-              <w:t>Esfuerzo (</w:t>
-            </w:r>
-            <w:proofErr w:type="spellStart"/>
-            <w:r>
-              <w:rPr>
-                <w:rFonts w:eastAsia="Times New Roman" w:cs="Times New Roman"/>
-                <w:szCs w:val="24"/>
-                <w:lang w:val="es-ES_tradnl" w:eastAsia="es-ES"/>
-              </w:rPr>
-              <w:t>hrs</w:t>
-            </w:r>
-            <w:proofErr w:type="spellEnd"/>
-            <w:r>
-              <w:rPr>
-                <w:rFonts w:eastAsia="Times New Roman" w:cs="Times New Roman"/>
-                <w:szCs w:val="24"/>
-                <w:lang w:val="es-ES_tradnl" w:eastAsia="es-ES"/>
-              </w:rPr>
-              <w:t>):</w:t>
+              <w:t>Esfuerzo (hrs):</w:t>
             </w:r>
           </w:p>
         </w:tc>
@@ -16904,7 +16491,15 @@
                 <w:szCs w:val="24"/>
                 <w:lang w:val="es-ES_tradnl" w:eastAsia="es-ES"/>
               </w:rPr>
-              <w:t>01 – Almacenar las fotografías en la base de datos del sistema</w:t>
+              <w:t>02</w:t>
+            </w:r>
+            <w:r>
+              <w:rPr>
+                <w:rFonts w:eastAsia="Times New Roman" w:cs="Times New Roman"/>
+                <w:szCs w:val="24"/>
+                <w:lang w:val="es-ES_tradnl" w:eastAsia="es-ES"/>
+              </w:rPr>
+              <w:t xml:space="preserve"> – Almacenar las fotografías en la base de datos del sistema</w:t>
             </w:r>
           </w:p>
         </w:tc>
@@ -17238,18 +16833,8 @@
                 <w:szCs w:val="24"/>
                 <w:lang w:val="es-ES_tradnl" w:eastAsia="es-ES"/>
               </w:rPr>
-              <w:t xml:space="preserve">Luis </w:t>
-            </w:r>
-            <w:proofErr w:type="spellStart"/>
-            <w:r>
-              <w:rPr>
-                <w:rFonts w:eastAsia="Times New Roman" w:cs="Times New Roman"/>
-                <w:szCs w:val="24"/>
-                <w:lang w:val="es-ES_tradnl" w:eastAsia="es-ES"/>
-              </w:rPr>
-              <w:t>Monrroy</w:t>
-            </w:r>
-            <w:proofErr w:type="spellEnd"/>
+              <w:t>Luis Monrroy</w:t>
+            </w:r>
           </w:p>
         </w:tc>
         <w:tc>
@@ -17377,18 +16962,8 @@
                 <w:szCs w:val="24"/>
                 <w:lang w:val="es-ES_tradnl" w:eastAsia="es-ES"/>
               </w:rPr>
-              <w:t xml:space="preserve">Agilizar la gestión de búsqueda de </w:t>
-            </w:r>
-            <w:proofErr w:type="spellStart"/>
-            <w:r>
-              <w:rPr>
-                <w:rFonts w:eastAsia="Times New Roman" w:cs="Times New Roman"/>
-                <w:szCs w:val="24"/>
-                <w:lang w:val="es-ES_tradnl" w:eastAsia="es-ES"/>
-              </w:rPr>
-              <w:t>fotografias</w:t>
-            </w:r>
-            <w:proofErr w:type="spellEnd"/>
+              <w:t>Agilizar la gestión de búsqueda de fotografias</w:t>
+            </w:r>
           </w:p>
         </w:tc>
       </w:tr>
@@ -17542,25 +17117,7 @@
                 <w:szCs w:val="24"/>
                 <w:lang w:val="es-ES_tradnl" w:eastAsia="es-ES"/>
               </w:rPr>
-              <w:t>Esfuerzo (</w:t>
-            </w:r>
-            <w:proofErr w:type="spellStart"/>
-            <w:r>
-              <w:rPr>
-                <w:rFonts w:eastAsia="Times New Roman" w:cs="Times New Roman"/>
-                <w:szCs w:val="24"/>
-                <w:lang w:val="es-ES_tradnl" w:eastAsia="es-ES"/>
-              </w:rPr>
-              <w:t>hrs</w:t>
-            </w:r>
-            <w:proofErr w:type="spellEnd"/>
-            <w:r>
-              <w:rPr>
-                <w:rFonts w:eastAsia="Times New Roman" w:cs="Times New Roman"/>
-                <w:szCs w:val="24"/>
-                <w:lang w:val="es-ES_tradnl" w:eastAsia="es-ES"/>
-              </w:rPr>
-              <w:t xml:space="preserve">): </w:t>
+              <w:t xml:space="preserve">Esfuerzo (hrs): </w:t>
             </w:r>
           </w:p>
         </w:tc>
@@ -17913,19 +17470,8 @@
                 <w:szCs w:val="20"/>
                 <w:lang w:val="es-ES_tradnl" w:eastAsia="es-ES"/>
               </w:rPr>
-              <w:t xml:space="preserve">[  ] </w:t>
-            </w:r>
-            <w:proofErr w:type="spellStart"/>
-            <w:r>
-              <w:rPr>
-                <w:rFonts w:eastAsia="Times New Roman" w:cs="Times New Roman"/>
-                <w:sz w:val="20"/>
-                <w:szCs w:val="20"/>
-                <w:lang w:val="es-ES_tradnl" w:eastAsia="es-ES"/>
-              </w:rPr>
-              <w:t>CO:Corecciones</w:t>
-            </w:r>
-            <w:proofErr w:type="spellEnd"/>
+              <w:t>[  ] CO:Corecciones</w:t>
+            </w:r>
           </w:p>
           <w:p>
             <w:pPr>
@@ -18020,27 +17566,7 @@
                 <w:szCs w:val="20"/>
                 <w:lang w:val="es-ES_tradnl" w:eastAsia="es-ES"/>
               </w:rPr>
-              <w:t xml:space="preserve">[  ] ET: </w:t>
-            </w:r>
-            <w:proofErr w:type="spellStart"/>
-            <w:r>
-              <w:rPr>
-                <w:rFonts w:eastAsia="Times New Roman" w:cs="Times New Roman"/>
-                <w:sz w:val="20"/>
-                <w:szCs w:val="20"/>
-                <w:lang w:val="es-ES_tradnl" w:eastAsia="es-ES"/>
-              </w:rPr>
-              <w:t>Espec</w:t>
-            </w:r>
-            <w:proofErr w:type="spellEnd"/>
-            <w:r>
-              <w:rPr>
-                <w:rFonts w:eastAsia="Times New Roman" w:cs="Times New Roman"/>
-                <w:sz w:val="20"/>
-                <w:szCs w:val="20"/>
-                <w:lang w:val="es-ES_tradnl" w:eastAsia="es-ES"/>
-              </w:rPr>
-              <w:t xml:space="preserve"> Técnicas</w:t>
+              <w:t>[  ] ET: Espec Técnicas</w:t>
             </w:r>
           </w:p>
           <w:p>
@@ -18336,25 +17862,7 @@
                 <w:szCs w:val="24"/>
                 <w:lang w:val="es-ES_tradnl" w:eastAsia="es-ES"/>
               </w:rPr>
-              <w:t>Esfuerzo (</w:t>
-            </w:r>
-            <w:proofErr w:type="spellStart"/>
-            <w:r>
-              <w:rPr>
-                <w:rFonts w:eastAsia="Times New Roman" w:cs="Times New Roman"/>
-                <w:szCs w:val="24"/>
-                <w:lang w:val="es-ES_tradnl" w:eastAsia="es-ES"/>
-              </w:rPr>
-              <w:t>hrs</w:t>
-            </w:r>
-            <w:proofErr w:type="spellEnd"/>
-            <w:r>
-              <w:rPr>
-                <w:rFonts w:eastAsia="Times New Roman" w:cs="Times New Roman"/>
-                <w:szCs w:val="24"/>
-                <w:lang w:val="es-ES_tradnl" w:eastAsia="es-ES"/>
-              </w:rPr>
-              <w:t>):</w:t>
+              <w:t>Esfuerzo (hrs):</w:t>
             </w:r>
           </w:p>
         </w:tc>
@@ -19244,19 +18752,9 @@
                 <w:lang w:val="es-ES_tradnl" w:eastAsia="es-ES"/>
               </w:rPr>
             </w:pPr>
-            <w:proofErr w:type="spellStart"/>
-            <w:r>
-              <w:t>Maycon</w:t>
-            </w:r>
-            <w:proofErr w:type="spellEnd"/>
-            <w:r>
-              <w:t xml:space="preserve"> Guzmán </w:t>
-            </w:r>
-            <w:proofErr w:type="spellStart"/>
-            <w:r>
-              <w:t>Oscategui</w:t>
-            </w:r>
-            <w:proofErr w:type="spellEnd"/>
+            <w:r>
+              <w:t>Maycon Guzmán Oscategui</w:t>
+            </w:r>
           </w:p>
         </w:tc>
         <w:tc>
@@ -19313,23 +18811,13 @@
                 <w:lang w:val="es-ES_tradnl" w:eastAsia="es-ES"/>
               </w:rPr>
             </w:pPr>
-            <w:proofErr w:type="spellStart"/>
-            <w:r>
-              <w:rPr>
-                <w:rFonts w:eastAsia="Times New Roman" w:cs="Times New Roman"/>
-                <w:szCs w:val="24"/>
-                <w:lang w:val="es-ES_tradnl" w:eastAsia="es-ES"/>
-              </w:rPr>
-              <w:t>Atencion</w:t>
-            </w:r>
-            <w:proofErr w:type="spellEnd"/>
-            <w:r>
-              <w:rPr>
-                <w:rFonts w:eastAsia="Times New Roman" w:cs="Times New Roman"/>
-                <w:szCs w:val="24"/>
-                <w:lang w:val="es-ES_tradnl" w:eastAsia="es-ES"/>
-              </w:rPr>
-              <w:t xml:space="preserve"> al cliente</w:t>
+            <w:r>
+              <w:rPr>
+                <w:rFonts w:eastAsia="Times New Roman" w:cs="Times New Roman"/>
+                <w:szCs w:val="24"/>
+                <w:lang w:val="es-ES_tradnl" w:eastAsia="es-ES"/>
+              </w:rPr>
+              <w:t>Atencion al cliente</w:t>
             </w:r>
           </w:p>
         </w:tc>
@@ -19529,18 +19017,8 @@
                 <w:szCs w:val="24"/>
                 <w:lang w:val="es-ES_tradnl" w:eastAsia="es-ES"/>
               </w:rPr>
-              <w:t xml:space="preserve">Luis </w:t>
-            </w:r>
-            <w:proofErr w:type="spellStart"/>
-            <w:r>
-              <w:rPr>
-                <w:rFonts w:eastAsia="Times New Roman" w:cs="Times New Roman"/>
-                <w:szCs w:val="24"/>
-                <w:lang w:val="es-ES_tradnl" w:eastAsia="es-ES"/>
-              </w:rPr>
-              <w:t>Monrroy</w:t>
-            </w:r>
-            <w:proofErr w:type="spellEnd"/>
+              <w:t>Luis Monrroy</w:t>
+            </w:r>
           </w:p>
         </w:tc>
         <w:tc>
@@ -19750,23 +19228,7 @@
               </w:rPr>
             </w:pPr>
             <w:r>
-              <w:t xml:space="preserve">Implementar un </w:t>
-            </w:r>
-            <w:proofErr w:type="spellStart"/>
-            <w:r>
-              <w:t>login</w:t>
-            </w:r>
-            <w:proofErr w:type="spellEnd"/>
-            <w:r>
-              <w:t xml:space="preserve"> de acceso para otros usuarios que no sean trabajadores de la empresa, debido al crecimiento de la empresa y se han </w:t>
-            </w:r>
-            <w:proofErr w:type="spellStart"/>
-            <w:r>
-              <w:t>aperturado</w:t>
-            </w:r>
-            <w:proofErr w:type="spellEnd"/>
-            <w:r>
-              <w:t xml:space="preserve"> nuevas redes.</w:t>
+              <w:t>Implementar un login de acceso para otros usuarios que no sean trabajadores de la empresa, debido al crecimiento de la empresa y se han aperturado nuevas redes.</w:t>
             </w:r>
           </w:p>
         </w:tc>
@@ -19839,25 +19301,7 @@
                 <w:szCs w:val="24"/>
                 <w:lang w:val="es-ES_tradnl" w:eastAsia="es-ES"/>
               </w:rPr>
-              <w:t>Esfuerzo (</w:t>
-            </w:r>
-            <w:proofErr w:type="spellStart"/>
-            <w:r>
-              <w:rPr>
-                <w:rFonts w:eastAsia="Times New Roman" w:cs="Times New Roman"/>
-                <w:szCs w:val="24"/>
-                <w:lang w:val="es-ES_tradnl" w:eastAsia="es-ES"/>
-              </w:rPr>
-              <w:t>hrs</w:t>
-            </w:r>
-            <w:proofErr w:type="spellEnd"/>
-            <w:r>
-              <w:rPr>
-                <w:rFonts w:eastAsia="Times New Roman" w:cs="Times New Roman"/>
-                <w:szCs w:val="24"/>
-                <w:lang w:val="es-ES_tradnl" w:eastAsia="es-ES"/>
-              </w:rPr>
-              <w:t xml:space="preserve">): </w:t>
+              <w:t xml:space="preserve">Esfuerzo (hrs): </w:t>
             </w:r>
           </w:p>
         </w:tc>
@@ -20206,19 +19650,8 @@
                 <w:szCs w:val="20"/>
                 <w:lang w:val="es-ES_tradnl" w:eastAsia="es-ES"/>
               </w:rPr>
-              <w:t xml:space="preserve">[  ] </w:t>
-            </w:r>
-            <w:proofErr w:type="spellStart"/>
-            <w:r>
-              <w:rPr>
-                <w:rFonts w:eastAsia="Times New Roman" w:cs="Times New Roman"/>
-                <w:sz w:val="20"/>
-                <w:szCs w:val="20"/>
-                <w:lang w:val="es-ES_tradnl" w:eastAsia="es-ES"/>
-              </w:rPr>
-              <w:t>CO:Corecciones</w:t>
-            </w:r>
-            <w:proofErr w:type="spellEnd"/>
+              <w:t>[  ] CO:Corecciones</w:t>
+            </w:r>
           </w:p>
           <w:p>
             <w:pPr>
@@ -20313,27 +19746,7 @@
                 <w:szCs w:val="20"/>
                 <w:lang w:val="es-ES_tradnl" w:eastAsia="es-ES"/>
               </w:rPr>
-              <w:t xml:space="preserve">[  ] ET: </w:t>
-            </w:r>
-            <w:proofErr w:type="spellStart"/>
-            <w:r>
-              <w:rPr>
-                <w:rFonts w:eastAsia="Times New Roman" w:cs="Times New Roman"/>
-                <w:sz w:val="20"/>
-                <w:szCs w:val="20"/>
-                <w:lang w:val="es-ES_tradnl" w:eastAsia="es-ES"/>
-              </w:rPr>
-              <w:t>Espec</w:t>
-            </w:r>
-            <w:proofErr w:type="spellEnd"/>
-            <w:r>
-              <w:rPr>
-                <w:rFonts w:eastAsia="Times New Roman" w:cs="Times New Roman"/>
-                <w:sz w:val="20"/>
-                <w:szCs w:val="20"/>
-                <w:lang w:val="es-ES_tradnl" w:eastAsia="es-ES"/>
-              </w:rPr>
-              <w:t xml:space="preserve"> Técnicas</w:t>
+              <w:t>[  ] ET: Espec Técnicas</w:t>
             </w:r>
           </w:p>
           <w:p>
@@ -20629,25 +20042,7 @@
                 <w:szCs w:val="24"/>
                 <w:lang w:val="es-ES_tradnl" w:eastAsia="es-ES"/>
               </w:rPr>
-              <w:t>Esfuerzo (</w:t>
-            </w:r>
-            <w:proofErr w:type="spellStart"/>
-            <w:r>
-              <w:rPr>
-                <w:rFonts w:eastAsia="Times New Roman" w:cs="Times New Roman"/>
-                <w:szCs w:val="24"/>
-                <w:lang w:val="es-ES_tradnl" w:eastAsia="es-ES"/>
-              </w:rPr>
-              <w:t>hrs</w:t>
-            </w:r>
-            <w:proofErr w:type="spellEnd"/>
-            <w:r>
-              <w:rPr>
-                <w:rFonts w:eastAsia="Times New Roman" w:cs="Times New Roman"/>
-                <w:szCs w:val="24"/>
-                <w:lang w:val="es-ES_tradnl" w:eastAsia="es-ES"/>
-              </w:rPr>
-              <w:t>):</w:t>
+              <w:t>Esfuerzo (hrs):</w:t>
             </w:r>
           </w:p>
         </w:tc>
@@ -21543,21 +20938,8 @@
                 <w:lang w:val="es-ES_tradnl" w:eastAsia="es-ES"/>
               </w:rPr>
             </w:pPr>
-            <w:proofErr w:type="spellStart"/>
-            <w:r>
-              <w:t>Exxel</w:t>
-            </w:r>
-            <w:proofErr w:type="spellEnd"/>
-            <w:r>
-              <w:t xml:space="preserve"> Pool </w:t>
-            </w:r>
-            <w:proofErr w:type="spellStart"/>
-            <w:r>
-              <w:t>Elera</w:t>
-            </w:r>
-            <w:proofErr w:type="spellEnd"/>
-            <w:r>
-              <w:t xml:space="preserve"> Ato</w:t>
+            <w:r>
+              <w:t>Exxel Pool Elera Ato</w:t>
             </w:r>
           </w:p>
         </w:tc>
@@ -21615,23 +20997,13 @@
                 <w:lang w:val="es-ES_tradnl" w:eastAsia="es-ES"/>
               </w:rPr>
             </w:pPr>
-            <w:proofErr w:type="spellStart"/>
-            <w:r>
-              <w:rPr>
-                <w:rFonts w:eastAsia="Times New Roman" w:cs="Times New Roman"/>
-                <w:szCs w:val="24"/>
-                <w:lang w:val="es-ES_tradnl" w:eastAsia="es-ES"/>
-              </w:rPr>
-              <w:t>Atencion</w:t>
-            </w:r>
-            <w:proofErr w:type="spellEnd"/>
-            <w:r>
-              <w:rPr>
-                <w:rFonts w:eastAsia="Times New Roman" w:cs="Times New Roman"/>
-                <w:szCs w:val="24"/>
-                <w:lang w:val="es-ES_tradnl" w:eastAsia="es-ES"/>
-              </w:rPr>
-              <w:t xml:space="preserve"> al cliente</w:t>
+            <w:r>
+              <w:rPr>
+                <w:rFonts w:eastAsia="Times New Roman" w:cs="Times New Roman"/>
+                <w:szCs w:val="24"/>
+                <w:lang w:val="es-ES_tradnl" w:eastAsia="es-ES"/>
+              </w:rPr>
+              <w:t>Atencion al cliente</w:t>
             </w:r>
           </w:p>
         </w:tc>
@@ -21831,18 +21203,8 @@
                 <w:szCs w:val="24"/>
                 <w:lang w:val="es-ES_tradnl" w:eastAsia="es-ES"/>
               </w:rPr>
-              <w:t xml:space="preserve">Luis </w:t>
-            </w:r>
-            <w:proofErr w:type="spellStart"/>
-            <w:r>
-              <w:rPr>
-                <w:rFonts w:eastAsia="Times New Roman" w:cs="Times New Roman"/>
-                <w:szCs w:val="24"/>
-                <w:lang w:val="es-ES_tradnl" w:eastAsia="es-ES"/>
-              </w:rPr>
-              <w:t>Monrroy</w:t>
-            </w:r>
-            <w:proofErr w:type="spellEnd"/>
+              <w:t>Luis Monrroy</w:t>
+            </w:r>
           </w:p>
         </w:tc>
         <w:tc>
@@ -21970,25 +21332,7 @@
                 <w:szCs w:val="24"/>
                 <w:lang w:val="es-ES_tradnl" w:eastAsia="es-ES"/>
               </w:rPr>
-              <w:t xml:space="preserve">Saber cuándo hacer un </w:t>
-            </w:r>
-            <w:proofErr w:type="spellStart"/>
-            <w:r>
-              <w:rPr>
-                <w:rFonts w:eastAsia="Times New Roman" w:cs="Times New Roman"/>
-                <w:szCs w:val="24"/>
-                <w:lang w:val="es-ES_tradnl" w:eastAsia="es-ES"/>
-              </w:rPr>
-              <w:t>backup</w:t>
-            </w:r>
-            <w:proofErr w:type="spellEnd"/>
-            <w:r>
-              <w:rPr>
-                <w:rFonts w:eastAsia="Times New Roman" w:cs="Times New Roman"/>
-                <w:szCs w:val="24"/>
-                <w:lang w:val="es-ES_tradnl" w:eastAsia="es-ES"/>
-              </w:rPr>
-              <w:t xml:space="preserve"> de archivos.</w:t>
+              <w:t>Saber cuándo hacer un backup de archivos.</w:t>
             </w:r>
           </w:p>
         </w:tc>
@@ -22061,15 +21405,7 @@
           </w:p>
           <w:p>
             <w:r>
-              <w:t>Alertar al administrador de la fecha límite para migrar data almacenada localmente a discos externos (</w:t>
-            </w:r>
-            <w:proofErr w:type="spellStart"/>
-            <w:r>
-              <w:t>backups</w:t>
-            </w:r>
-            <w:proofErr w:type="spellEnd"/>
-            <w:r>
-              <w:t>) luego de cierto tiempo de almacenado de forma local.</w:t>
+              <w:t>Alertar al administrador de la fecha límite para migrar data almacenada localmente a discos externos (backups) luego de cierto tiempo de almacenado de forma local.</w:t>
             </w:r>
           </w:p>
           <w:p>
@@ -22085,15 +21421,7 @@
             <w:bookmarkStart w:id="41" w:name="_4f1mdlm" w:colFirst="0" w:colLast="0"/>
             <w:bookmarkEnd w:id="41"/>
             <w:r>
-              <w:t xml:space="preserve">Ello se hace ya que el almacenamiento local es limitado y los </w:t>
-            </w:r>
-            <w:proofErr w:type="spellStart"/>
-            <w:r>
-              <w:t>backups</w:t>
-            </w:r>
-            <w:proofErr w:type="spellEnd"/>
-            <w:r>
-              <w:t xml:space="preserve"> que se realizan son en discos externos prácticamente ilimitados.</w:t>
+              <w:t>Ello se hace ya que el almacenamiento local es limitado y los backups que se realizan son en discos externos prácticamente ilimitados.</w:t>
             </w:r>
           </w:p>
         </w:tc>
@@ -22166,25 +21494,7 @@
                 <w:szCs w:val="24"/>
                 <w:lang w:val="es-ES_tradnl" w:eastAsia="es-ES"/>
               </w:rPr>
-              <w:t>Esfuerzo (</w:t>
-            </w:r>
-            <w:proofErr w:type="spellStart"/>
-            <w:r>
-              <w:rPr>
-                <w:rFonts w:eastAsia="Times New Roman" w:cs="Times New Roman"/>
-                <w:szCs w:val="24"/>
-                <w:lang w:val="es-ES_tradnl" w:eastAsia="es-ES"/>
-              </w:rPr>
-              <w:t>hrs</w:t>
-            </w:r>
-            <w:proofErr w:type="spellEnd"/>
-            <w:r>
-              <w:rPr>
-                <w:rFonts w:eastAsia="Times New Roman" w:cs="Times New Roman"/>
-                <w:szCs w:val="24"/>
-                <w:lang w:val="es-ES_tradnl" w:eastAsia="es-ES"/>
-              </w:rPr>
-              <w:t xml:space="preserve">): </w:t>
+              <w:t xml:space="preserve">Esfuerzo (hrs): </w:t>
             </w:r>
           </w:p>
         </w:tc>
@@ -22347,15 +21657,7 @@
               <w:jc w:val="both"/>
             </w:pPr>
             <w:r>
-              <w:t xml:space="preserve">Pues debemos saber cuándo se puede hacer el </w:t>
-            </w:r>
-            <w:proofErr w:type="spellStart"/>
-            <w:r>
-              <w:t>backup</w:t>
-            </w:r>
-            <w:proofErr w:type="spellEnd"/>
-            <w:r>
-              <w:t xml:space="preserve"> de archivos, y para ello nos ayudamos de las alertas de advertencia.</w:t>
+              <w:t>Pues debemos saber cuándo se puede hacer el backup de archivos, y para ello nos ayudamos de las alertas de advertencia.</w:t>
             </w:r>
           </w:p>
           <w:p>
@@ -22541,19 +21843,8 @@
                 <w:szCs w:val="20"/>
                 <w:lang w:val="es-ES_tradnl" w:eastAsia="es-ES"/>
               </w:rPr>
-              <w:t xml:space="preserve">[  ] </w:t>
-            </w:r>
-            <w:proofErr w:type="spellStart"/>
-            <w:r>
-              <w:rPr>
-                <w:rFonts w:eastAsia="Times New Roman" w:cs="Times New Roman"/>
-                <w:sz w:val="20"/>
-                <w:szCs w:val="20"/>
-                <w:lang w:val="es-ES_tradnl" w:eastAsia="es-ES"/>
-              </w:rPr>
-              <w:t>CO:Corecciones</w:t>
-            </w:r>
-            <w:proofErr w:type="spellEnd"/>
+              <w:t>[  ] CO:Corecciones</w:t>
+            </w:r>
           </w:p>
           <w:p>
             <w:pPr>
@@ -22648,27 +21939,7 @@
                 <w:szCs w:val="20"/>
                 <w:lang w:val="es-ES_tradnl" w:eastAsia="es-ES"/>
               </w:rPr>
-              <w:t xml:space="preserve">[  ] ET: </w:t>
-            </w:r>
-            <w:proofErr w:type="spellStart"/>
-            <w:r>
-              <w:rPr>
-                <w:rFonts w:eastAsia="Times New Roman" w:cs="Times New Roman"/>
-                <w:sz w:val="20"/>
-                <w:szCs w:val="20"/>
-                <w:lang w:val="es-ES_tradnl" w:eastAsia="es-ES"/>
-              </w:rPr>
-              <w:t>Espec</w:t>
-            </w:r>
-            <w:proofErr w:type="spellEnd"/>
-            <w:r>
-              <w:rPr>
-                <w:rFonts w:eastAsia="Times New Roman" w:cs="Times New Roman"/>
-                <w:sz w:val="20"/>
-                <w:szCs w:val="20"/>
-                <w:lang w:val="es-ES_tradnl" w:eastAsia="es-ES"/>
-              </w:rPr>
-              <w:t xml:space="preserve"> Técnicas</w:t>
+              <w:t>[  ] ET: Espec Técnicas</w:t>
             </w:r>
           </w:p>
           <w:p>
@@ -22964,25 +22235,7 @@
                 <w:szCs w:val="24"/>
                 <w:lang w:val="es-ES_tradnl" w:eastAsia="es-ES"/>
               </w:rPr>
-              <w:t>Esfuerzo (</w:t>
-            </w:r>
-            <w:proofErr w:type="spellStart"/>
-            <w:r>
-              <w:rPr>
-                <w:rFonts w:eastAsia="Times New Roman" w:cs="Times New Roman"/>
-                <w:szCs w:val="24"/>
-                <w:lang w:val="es-ES_tradnl" w:eastAsia="es-ES"/>
-              </w:rPr>
-              <w:t>hrs</w:t>
-            </w:r>
-            <w:proofErr w:type="spellEnd"/>
-            <w:r>
-              <w:rPr>
-                <w:rFonts w:eastAsia="Times New Roman" w:cs="Times New Roman"/>
-                <w:szCs w:val="24"/>
-                <w:lang w:val="es-ES_tradnl" w:eastAsia="es-ES"/>
-              </w:rPr>
-              <w:t>):</w:t>
+              <w:t>Esfuerzo (hrs):</w:t>
             </w:r>
           </w:p>
         </w:tc>
@@ -24159,18 +23412,8 @@
                 <w:szCs w:val="24"/>
                 <w:lang w:val="es-ES_tradnl" w:eastAsia="es-ES"/>
               </w:rPr>
-              <w:t xml:space="preserve">Luis </w:t>
-            </w:r>
-            <w:proofErr w:type="spellStart"/>
-            <w:r>
-              <w:rPr>
-                <w:rFonts w:eastAsia="Times New Roman" w:cs="Times New Roman"/>
-                <w:szCs w:val="24"/>
-                <w:lang w:val="es-ES_tradnl" w:eastAsia="es-ES"/>
-              </w:rPr>
-              <w:t>Monrroy</w:t>
-            </w:r>
-            <w:proofErr w:type="spellEnd"/>
+              <w:t>Luis Monrroy</w:t>
+            </w:r>
           </w:p>
         </w:tc>
         <w:tc>
@@ -24379,15 +23622,7 @@
               <w:jc w:val="both"/>
             </w:pPr>
             <w:r>
-              <w:t xml:space="preserve">Cambiar la bandeja de historial de pedidos a otra que contenga además de agregar un </w:t>
-            </w:r>
-            <w:proofErr w:type="gramStart"/>
-            <w:r>
-              <w:t>servicio ,</w:t>
-            </w:r>
-            <w:proofErr w:type="gramEnd"/>
-            <w:r>
-              <w:t xml:space="preserve"> los servicios que contiene. Para tener una versión más detallada y realizar una gestión de entrega más rápida.</w:t>
+              <w:t>Cambiar la bandeja de historial de pedidos a otra que contenga además de agregar un servicio , los servicios que contiene. Para tener una versión más detallada y realizar una gestión de entrega más rápida.</w:t>
             </w:r>
           </w:p>
           <w:p>
@@ -24471,25 +23706,7 @@
                 <w:szCs w:val="24"/>
                 <w:lang w:val="es-ES_tradnl" w:eastAsia="es-ES"/>
               </w:rPr>
-              <w:t>Esfuerzo (</w:t>
-            </w:r>
-            <w:proofErr w:type="spellStart"/>
-            <w:r>
-              <w:rPr>
-                <w:rFonts w:eastAsia="Times New Roman" w:cs="Times New Roman"/>
-                <w:szCs w:val="24"/>
-                <w:lang w:val="es-ES_tradnl" w:eastAsia="es-ES"/>
-              </w:rPr>
-              <w:t>hrs</w:t>
-            </w:r>
-            <w:proofErr w:type="spellEnd"/>
-            <w:r>
-              <w:rPr>
-                <w:rFonts w:eastAsia="Times New Roman" w:cs="Times New Roman"/>
-                <w:szCs w:val="24"/>
-                <w:lang w:val="es-ES_tradnl" w:eastAsia="es-ES"/>
-              </w:rPr>
-              <w:t xml:space="preserve">): </w:t>
+              <w:t xml:space="preserve">Esfuerzo (hrs): </w:t>
             </w:r>
           </w:p>
         </w:tc>
@@ -24873,19 +24090,8 @@
                 <w:szCs w:val="20"/>
                 <w:lang w:val="es-ES_tradnl" w:eastAsia="es-ES"/>
               </w:rPr>
-              <w:t xml:space="preserve">[  ] </w:t>
-            </w:r>
-            <w:proofErr w:type="spellStart"/>
-            <w:r>
-              <w:rPr>
-                <w:rFonts w:eastAsia="Times New Roman" w:cs="Times New Roman"/>
-                <w:sz w:val="20"/>
-                <w:szCs w:val="20"/>
-                <w:lang w:val="es-ES_tradnl" w:eastAsia="es-ES"/>
-              </w:rPr>
-              <w:t>CO:Corecciones</w:t>
-            </w:r>
-            <w:proofErr w:type="spellEnd"/>
+              <w:t>[  ] CO:Corecciones</w:t>
+            </w:r>
           </w:p>
           <w:p>
             <w:pPr>
@@ -24980,27 +24186,7 @@
                 <w:szCs w:val="20"/>
                 <w:lang w:val="es-ES_tradnl" w:eastAsia="es-ES"/>
               </w:rPr>
-              <w:t xml:space="preserve">[  ] ET: </w:t>
-            </w:r>
-            <w:proofErr w:type="spellStart"/>
-            <w:r>
-              <w:rPr>
-                <w:rFonts w:eastAsia="Times New Roman" w:cs="Times New Roman"/>
-                <w:sz w:val="20"/>
-                <w:szCs w:val="20"/>
-                <w:lang w:val="es-ES_tradnl" w:eastAsia="es-ES"/>
-              </w:rPr>
-              <w:t>Espec</w:t>
-            </w:r>
-            <w:proofErr w:type="spellEnd"/>
-            <w:r>
-              <w:rPr>
-                <w:rFonts w:eastAsia="Times New Roman" w:cs="Times New Roman"/>
-                <w:sz w:val="20"/>
-                <w:szCs w:val="20"/>
-                <w:lang w:val="es-ES_tradnl" w:eastAsia="es-ES"/>
-              </w:rPr>
-              <w:t xml:space="preserve"> Técnicas</w:t>
+              <w:t>[  ] ET: Espec Técnicas</w:t>
             </w:r>
           </w:p>
           <w:p>
@@ -25296,25 +24482,7 @@
                 <w:szCs w:val="24"/>
                 <w:lang w:val="es-ES_tradnl" w:eastAsia="es-ES"/>
               </w:rPr>
-              <w:t>Esfuerzo (</w:t>
-            </w:r>
-            <w:proofErr w:type="spellStart"/>
-            <w:r>
-              <w:rPr>
-                <w:rFonts w:eastAsia="Times New Roman" w:cs="Times New Roman"/>
-                <w:szCs w:val="24"/>
-                <w:lang w:val="es-ES_tradnl" w:eastAsia="es-ES"/>
-              </w:rPr>
-              <w:t>hrs</w:t>
-            </w:r>
-            <w:proofErr w:type="spellEnd"/>
-            <w:r>
-              <w:rPr>
-                <w:rFonts w:eastAsia="Times New Roman" w:cs="Times New Roman"/>
-                <w:szCs w:val="24"/>
-                <w:lang w:val="es-ES_tradnl" w:eastAsia="es-ES"/>
-              </w:rPr>
-              <w:t>):</w:t>
+              <w:t>Esfuerzo (hrs):</w:t>
             </w:r>
           </w:p>
         </w:tc>
@@ -26155,7 +25323,16 @@
               </w:rPr>
             </w:pPr>
             <w:r>
-              <w:t>06 – Realizar la búsqueda de un cliente por DNI.</w:t>
+              <w:t xml:space="preserve">06 – </w:t>
+            </w:r>
+            <w:r>
+              <w:t xml:space="preserve">Agregar </w:t>
+            </w:r>
+            <w:r>
+              <w:t>un campo tipo de cliente</w:t>
+            </w:r>
+            <w:r>
+              <w:t xml:space="preserve"> a Cliente</w:t>
             </w:r>
           </w:p>
         </w:tc>
@@ -26220,7 +25397,7 @@
               </w:rPr>
             </w:pPr>
             <w:r>
-              <w:t>Diego Alonso Guerra Cruzado</w:t>
+              <w:t>Takeshi Farro Hinoshita</w:t>
             </w:r>
           </w:p>
         </w:tc>
@@ -26278,23 +25455,13 @@
                 <w:lang w:val="es-ES_tradnl" w:eastAsia="es-ES"/>
               </w:rPr>
             </w:pPr>
-            <w:proofErr w:type="spellStart"/>
-            <w:r>
-              <w:rPr>
-                <w:rFonts w:eastAsia="Times New Roman" w:cs="Times New Roman"/>
-                <w:szCs w:val="24"/>
-                <w:lang w:val="es-ES_tradnl" w:eastAsia="es-ES"/>
-              </w:rPr>
-              <w:t>Atencion</w:t>
-            </w:r>
-            <w:proofErr w:type="spellEnd"/>
-            <w:r>
-              <w:rPr>
-                <w:rFonts w:eastAsia="Times New Roman" w:cs="Times New Roman"/>
-                <w:szCs w:val="24"/>
-                <w:lang w:val="es-ES_tradnl" w:eastAsia="es-ES"/>
-              </w:rPr>
-              <w:t xml:space="preserve"> al cliente</w:t>
+            <w:r>
+              <w:rPr>
+                <w:rFonts w:eastAsia="Times New Roman" w:cs="Times New Roman"/>
+                <w:szCs w:val="24"/>
+                <w:lang w:val="es-ES_tradnl" w:eastAsia="es-ES"/>
+              </w:rPr>
+              <w:t>Asistente de Marketing</w:t>
             </w:r>
           </w:p>
         </w:tc>
@@ -26494,18 +25661,8 @@
                 <w:szCs w:val="24"/>
                 <w:lang w:val="es-ES_tradnl" w:eastAsia="es-ES"/>
               </w:rPr>
-              <w:t xml:space="preserve">Luis </w:t>
-            </w:r>
-            <w:proofErr w:type="spellStart"/>
-            <w:r>
-              <w:rPr>
-                <w:rFonts w:eastAsia="Times New Roman" w:cs="Times New Roman"/>
-                <w:szCs w:val="24"/>
-                <w:lang w:val="es-ES_tradnl" w:eastAsia="es-ES"/>
-              </w:rPr>
-              <w:t>Monrroy</w:t>
-            </w:r>
-            <w:proofErr w:type="spellEnd"/>
+              <w:t>Luis Monrroy</w:t>
+            </w:r>
           </w:p>
         </w:tc>
         <w:tc>
@@ -26628,7 +25785,7 @@
               </w:rPr>
             </w:pPr>
             <w:r>
-              <w:t>Agilizar la gestión de búsqueda de clientes en el sistema.</w:t>
+              <w:t>Mejorar el nivel de atención para Clientes exclusivos</w:t>
             </w:r>
           </w:p>
         </w:tc>
@@ -26699,7 +25856,13 @@
               <w:jc w:val="both"/>
             </w:pPr>
             <w:r>
-              <w:t>Realizar la búsqueda de clientes en el sistema a través del DNI, el cual es un documento único para cada persona, esto permitirá mejorar el rendimiento de búsqueda.</w:t>
+              <w:t>Agregar un campo a los Clientes que especifique el tipo de cliente que es (normal o exclusivo). De este modo poder brindar mayores</w:t>
+            </w:r>
+            <w:r>
+              <w:t xml:space="preserve"> beneficios a nuestros clientes</w:t>
+            </w:r>
+            <w:r>
+              <w:t>.</w:t>
             </w:r>
           </w:p>
           <w:p>
@@ -26783,25 +25946,7 @@
                 <w:szCs w:val="24"/>
                 <w:lang w:val="es-ES_tradnl" w:eastAsia="es-ES"/>
               </w:rPr>
-              <w:t>Esfuerzo (</w:t>
-            </w:r>
-            <w:proofErr w:type="spellStart"/>
-            <w:r>
-              <w:rPr>
-                <w:rFonts w:eastAsia="Times New Roman" w:cs="Times New Roman"/>
-                <w:szCs w:val="24"/>
-                <w:lang w:val="es-ES_tradnl" w:eastAsia="es-ES"/>
-              </w:rPr>
-              <w:t>hrs</w:t>
-            </w:r>
-            <w:proofErr w:type="spellEnd"/>
-            <w:r>
-              <w:rPr>
-                <w:rFonts w:eastAsia="Times New Roman" w:cs="Times New Roman"/>
-                <w:szCs w:val="24"/>
-                <w:lang w:val="es-ES_tradnl" w:eastAsia="es-ES"/>
-              </w:rPr>
-              <w:t xml:space="preserve">): </w:t>
+              <w:t xml:space="preserve">Esfuerzo (hrs): </w:t>
             </w:r>
           </w:p>
         </w:tc>
@@ -26959,16 +26104,34 @@
               <w:jc w:val="both"/>
             </w:pPr>
             <w:r>
-              <w:t>El cambio solicitado se considera necesario:</w:t>
-            </w:r>
-          </w:p>
-          <w:p>
-            <w:pPr>
-              <w:spacing w:after="0" w:line="240" w:lineRule="auto"/>
-              <w:jc w:val="both"/>
-            </w:pPr>
-            <w:r>
-              <w:t>Debido a que el sistema actual realiza la búsqueda de clientes por nombre, se sabe que hay personas que son homónimas, incluso llegan a tener nombres parecidos, por ello se busca mejorar el rendimiento de búsqueda de clientes en el sistema a través del DNI.</w:t>
+              <w:t xml:space="preserve">Debido </w:t>
+            </w:r>
+            <w:r>
+              <w:t>a que nuestra empresa se encuentra en crecimiento</w:t>
+            </w:r>
+            <w:r>
+              <w:t xml:space="preserve">, es necesario </w:t>
+            </w:r>
+            <w:r>
+              <w:t>atraer nuevos clientes, así como mantener satisfechos a los ya existentes</w:t>
+            </w:r>
+            <w:r>
+              <w:t xml:space="preserve">. Para ello se ha determinado la creación de un </w:t>
+            </w:r>
+            <w:r>
+              <w:t>plan de descuentos</w:t>
+            </w:r>
+            <w:r>
+              <w:t xml:space="preserve"> y beneficios especiales</w:t>
+            </w:r>
+            <w:r>
+              <w:t xml:space="preserve"> para Clientes exclusivos</w:t>
+            </w:r>
+            <w:r>
+              <w:t>.</w:t>
+            </w:r>
+            <w:r>
+              <w:t xml:space="preserve"> La creación del nuevo campo permitirá llevar un registro de estos Clientes.</w:t>
             </w:r>
           </w:p>
           <w:p>
@@ -27154,19 +26317,8 @@
                 <w:szCs w:val="20"/>
                 <w:lang w:val="es-ES_tradnl" w:eastAsia="es-ES"/>
               </w:rPr>
-              <w:t xml:space="preserve">[  ] </w:t>
-            </w:r>
-            <w:proofErr w:type="spellStart"/>
-            <w:r>
-              <w:rPr>
-                <w:rFonts w:eastAsia="Times New Roman" w:cs="Times New Roman"/>
-                <w:sz w:val="20"/>
-                <w:szCs w:val="20"/>
-                <w:lang w:val="es-ES_tradnl" w:eastAsia="es-ES"/>
-              </w:rPr>
-              <w:t>CO:Corecciones</w:t>
-            </w:r>
-            <w:proofErr w:type="spellEnd"/>
+              <w:t>[  ] CO:Corecciones</w:t>
+            </w:r>
           </w:p>
           <w:p>
             <w:pPr>
@@ -27261,27 +26413,7 @@
                 <w:szCs w:val="20"/>
                 <w:lang w:val="es-ES_tradnl" w:eastAsia="es-ES"/>
               </w:rPr>
-              <w:t xml:space="preserve">[  ] ET: </w:t>
-            </w:r>
-            <w:proofErr w:type="spellStart"/>
-            <w:r>
-              <w:rPr>
-                <w:rFonts w:eastAsia="Times New Roman" w:cs="Times New Roman"/>
-                <w:sz w:val="20"/>
-                <w:szCs w:val="20"/>
-                <w:lang w:val="es-ES_tradnl" w:eastAsia="es-ES"/>
-              </w:rPr>
-              <w:t>Espec</w:t>
-            </w:r>
-            <w:proofErr w:type="spellEnd"/>
-            <w:r>
-              <w:rPr>
-                <w:rFonts w:eastAsia="Times New Roman" w:cs="Times New Roman"/>
-                <w:sz w:val="20"/>
-                <w:szCs w:val="20"/>
-                <w:lang w:val="es-ES_tradnl" w:eastAsia="es-ES"/>
-              </w:rPr>
-              <w:t xml:space="preserve"> Técnicas</w:t>
+              <w:t>[  ] ET: Espec Técnicas</w:t>
             </w:r>
           </w:p>
           <w:p>
@@ -27577,25 +26709,7 @@
                 <w:szCs w:val="24"/>
                 <w:lang w:val="es-ES_tradnl" w:eastAsia="es-ES"/>
               </w:rPr>
-              <w:t>Esfuerzo (</w:t>
-            </w:r>
-            <w:proofErr w:type="spellStart"/>
-            <w:r>
-              <w:rPr>
-                <w:rFonts w:eastAsia="Times New Roman" w:cs="Times New Roman"/>
-                <w:szCs w:val="24"/>
-                <w:lang w:val="es-ES_tradnl" w:eastAsia="es-ES"/>
-              </w:rPr>
-              <w:t>hrs</w:t>
-            </w:r>
-            <w:proofErr w:type="spellEnd"/>
-            <w:r>
-              <w:rPr>
-                <w:rFonts w:eastAsia="Times New Roman" w:cs="Times New Roman"/>
-                <w:szCs w:val="24"/>
-                <w:lang w:val="es-ES_tradnl" w:eastAsia="es-ES"/>
-              </w:rPr>
-              <w:t>):</w:t>
+              <w:t>Esfuerzo (hrs):</w:t>
             </w:r>
           </w:p>
         </w:tc>
@@ -28326,8 +27440,6 @@
       <w:pPr>
         <w:ind w:left="720"/>
       </w:pPr>
-      <w:bookmarkStart w:id="42" w:name="_GoBack"/>
-      <w:bookmarkEnd w:id="42"/>
     </w:p>
     <w:p>
       <w:pPr>
@@ -28338,8 +27450,137 @@
       </w:r>
     </w:p>
     <w:p>
+      <w:r>
+        <w:br w:type="page"/>
+      </w:r>
+    </w:p>
+    <w:p>
+      <w:pPr>
+        <w:pStyle w:val="Ttulo2"/>
+        <w:numPr>
+          <w:ilvl w:val="2"/>
+          <w:numId w:val="4"/>
+        </w:numPr>
+        <w:rPr>
+          <w:b/>
+          <w:color w:val="000000"/>
+        </w:rPr>
+      </w:pPr>
+      <w:r>
+        <w:rPr>
+          <w:b/>
+          <w:color w:val="000000"/>
+        </w:rPr>
+        <w:lastRenderedPageBreak/>
+        <w:t>Clasificación de Solicitudes</w:t>
+      </w:r>
+    </w:p>
+    <w:p>
+      <w:pPr>
+        <w:ind w:left="1440"/>
+        <w:jc w:val="both"/>
+      </w:pPr>
+      <w:r>
+        <w:t>Para</w:t>
+      </w:r>
+      <w:r>
+        <w:t xml:space="preserve"> llevar a cabo una adecuada atención de las solicitudes de cambio que son registradas, es necesario clasificarlas. De este modo se verifica el plazo máximo de atención y la prioridad que se debe asignar a estas. Las solicitudes son enviadas por distintos usuarios, por lo tanto, también se requiere tomarlo en cuenta al momento de clasificar las solicitudes.</w:t>
+      </w:r>
+    </w:p>
+    <w:p>
+      <w:pPr>
+        <w:jc w:val="both"/>
+      </w:pPr>
+      <w:r>
+        <w:tab/>
+      </w:r>
+      <w:r>
+        <w:tab/>
+      </w:r>
+    </w:p>
+    <w:p>
+      <w:pPr>
+        <w:ind w:left="709"/>
+      </w:pPr>
+      <w:r>
+        <w:rPr>
+          <w:noProof/>
+        </w:rPr>
+        <w:drawing>
+          <wp:inline distT="0" distB="0" distL="0" distR="0" wp14:anchorId="590125F2" wp14:editId="4462C6F9">
+            <wp:extent cx="4848138" cy="4352925"/>
+            <wp:effectExtent l="0" t="0" r="0" b="0"/>
+            <wp:docPr id="62" name="Imagen 62"/>
+            <wp:cNvGraphicFramePr>
+              <a:graphicFrameLocks xmlns:a="http://schemas.openxmlformats.org/drawingml/2006/main" noChangeAspect="1"/>
+            </wp:cNvGraphicFramePr>
+            <a:graphic xmlns:a="http://schemas.openxmlformats.org/drawingml/2006/main">
+              <a:graphicData uri="http://schemas.openxmlformats.org/drawingml/2006/picture">
+                <pic:pic xmlns:pic="http://schemas.openxmlformats.org/drawingml/2006/picture">
+                  <pic:nvPicPr>
+                    <pic:cNvPr id="1" name=""/>
+                    <pic:cNvPicPr/>
+                  </pic:nvPicPr>
+                  <pic:blipFill rotWithShape="1">
+                    <a:blip r:embed="rId9"/>
+                    <a:srcRect l="31044" t="24158" r="26623" b="8235"/>
+                    <a:stretch/>
+                  </pic:blipFill>
+                  <pic:spPr bwMode="auto">
+                    <a:xfrm>
+                      <a:off x="0" y="0"/>
+                      <a:ext cx="4852708" cy="4357028"/>
+                    </a:xfrm>
+                    <a:prstGeom prst="rect">
+                      <a:avLst/>
+                    </a:prstGeom>
+                    <a:ln>
+                      <a:noFill/>
+                    </a:ln>
+                    <a:extLst>
+                      <a:ext uri="{53640926-AAD7-44D8-BBD7-CCE9431645EC}">
+                        <a14:shadowObscured xmlns:a14="http://schemas.microsoft.com/office/drawing/2010/main"/>
+                      </a:ext>
+                    </a:extLst>
+                  </pic:spPr>
+                </pic:pic>
+              </a:graphicData>
+            </a:graphic>
+          </wp:inline>
+        </w:drawing>
+      </w:r>
+    </w:p>
+    <w:p>
       <w:pPr>
         <w:jc w:val="center"/>
+      </w:pPr>
+      <w:r>
+        <w:rPr>
+          <w:sz w:val="20"/>
+          <w:szCs w:val="20"/>
+        </w:rPr>
+        <w:t>Figura 3.2</w:t>
+      </w:r>
+      <w:r>
+        <w:rPr>
+          <w:sz w:val="20"/>
+          <w:szCs w:val="20"/>
+        </w:rPr>
+        <w:t xml:space="preserve">. </w:t>
+      </w:r>
+      <w:r>
+        <w:rPr>
+          <w:sz w:val="20"/>
+          <w:szCs w:val="20"/>
+        </w:rPr>
+        <w:t>Tipos de Solicitudes de cambio.</w:t>
+      </w:r>
+      <w:bookmarkStart w:id="42" w:name="_GoBack"/>
+      <w:bookmarkEnd w:id="42"/>
+    </w:p>
+    <w:p>
+      <w:pPr>
+        <w:ind w:left="709"/>
       </w:pPr>
     </w:p>
     <w:sectPr>
@@ -28354,7 +27595,7 @@
 </file>
 
 <file path=word/endnotes.xml><?xml version="1.0" encoding="utf-8"?>
-<w:endnotes xmlns:wpc="http://schemas.microsoft.com/office/word/2010/wordprocessingCanvas" xmlns:mc="http://schemas.openxmlformats.org/markup-compatibility/2006" xmlns:o="urn:schemas-microsoft-com:office:office" xmlns:r="http://schemas.openxmlformats.org/officeDocument/2006/relationships" xmlns:m="http://schemas.openxmlformats.org/officeDocument/2006/math" xmlns:v="urn:schemas-microsoft-com:vml" xmlns:wp14="http://schemas.microsoft.com/office/word/2010/wordprocessingDrawing" xmlns:wp="http://schemas.openxmlformats.org/drawingml/2006/wordprocessingDrawing" xmlns:w10="urn:schemas-microsoft-com:office:word" xmlns:w="http://schemas.openxmlformats.org/wordprocessingml/2006/main" xmlns:w14="http://schemas.microsoft.com/office/word/2010/wordml" xmlns:wpg="http://schemas.microsoft.com/office/word/2010/wordprocessingGroup" xmlns:wpi="http://schemas.microsoft.com/office/word/2010/wordprocessingInk" xmlns:wne="http://schemas.microsoft.com/office/word/2006/wordml" xmlns:wps="http://schemas.microsoft.com/office/word/2010/wordprocessingShape" mc:Ignorable="w14 wp14">
+<w:endnotes xmlns:wpc="http://schemas.microsoft.com/office/word/2010/wordprocessingCanvas" xmlns:cx="http://schemas.microsoft.com/office/drawing/2014/chartex" xmlns:cx1="http://schemas.microsoft.com/office/drawing/2015/9/8/chartex" xmlns:cx2="http://schemas.microsoft.com/office/drawing/2015/10/21/chartex" xmlns:mc="http://schemas.openxmlformats.org/markup-compatibility/2006" xmlns:o="urn:schemas-microsoft-com:office:office" xmlns:r="http://schemas.openxmlformats.org/officeDocument/2006/relationships" xmlns:m="http://schemas.openxmlformats.org/officeDocument/2006/math" xmlns:v="urn:schemas-microsoft-com:vml" xmlns:wp14="http://schemas.microsoft.com/office/word/2010/wordprocessingDrawing" xmlns:wp="http://schemas.openxmlformats.org/drawingml/2006/wordprocessingDrawing" xmlns:w10="urn:schemas-microsoft-com:office:word" xmlns:w="http://schemas.openxmlformats.org/wordprocessingml/2006/main" xmlns:w14="http://schemas.microsoft.com/office/word/2010/wordml" xmlns:w15="http://schemas.microsoft.com/office/word/2012/wordml" xmlns:w16se="http://schemas.microsoft.com/office/word/2015/wordml/symex" xmlns:wpg="http://schemas.microsoft.com/office/word/2010/wordprocessingGroup" xmlns:wpi="http://schemas.microsoft.com/office/word/2010/wordprocessingInk" xmlns:wne="http://schemas.microsoft.com/office/word/2006/wordml" xmlns:wps="http://schemas.microsoft.com/office/word/2010/wordprocessingShape" mc:Ignorable="w14 w15 w16se wp14">
   <w:endnote w:type="separator" w:id="-1">
     <w:p>
       <w:pPr>
@@ -28379,7 +27620,7 @@
 </file>
 
 <file path=word/footnotes.xml><?xml version="1.0" encoding="utf-8"?>
-<w:footnotes xmlns:wpc="http://schemas.microsoft.com/office/word/2010/wordprocessingCanvas" xmlns:mc="http://schemas.openxmlformats.org/markup-compatibility/2006" xmlns:o="urn:schemas-microsoft-com:office:office" xmlns:r="http://schemas.openxmlformats.org/officeDocument/2006/relationships" xmlns:m="http://schemas.openxmlformats.org/officeDocument/2006/math" xmlns:v="urn:schemas-microsoft-com:vml" xmlns:wp14="http://schemas.microsoft.com/office/word/2010/wordprocessingDrawing" xmlns:wp="http://schemas.openxmlformats.org/drawingml/2006/wordprocessingDrawing" xmlns:w10="urn:schemas-microsoft-com:office:word" xmlns:w="http://schemas.openxmlformats.org/wordprocessingml/2006/main" xmlns:w14="http://schemas.microsoft.com/office/word/2010/wordml" xmlns:wpg="http://schemas.microsoft.com/office/word/2010/wordprocessingGroup" xmlns:wpi="http://schemas.microsoft.com/office/word/2010/wordprocessingInk" xmlns:wne="http://schemas.microsoft.com/office/word/2006/wordml" xmlns:wps="http://schemas.microsoft.com/office/word/2010/wordprocessingShape" mc:Ignorable="w14 wp14">
+<w:footnotes xmlns:wpc="http://schemas.microsoft.com/office/word/2010/wordprocessingCanvas" xmlns:cx="http://schemas.microsoft.com/office/drawing/2014/chartex" xmlns:cx1="http://schemas.microsoft.com/office/drawing/2015/9/8/chartex" xmlns:cx2="http://schemas.microsoft.com/office/drawing/2015/10/21/chartex" xmlns:mc="http://schemas.openxmlformats.org/markup-compatibility/2006" xmlns:o="urn:schemas-microsoft-com:office:office" xmlns:r="http://schemas.openxmlformats.org/officeDocument/2006/relationships" xmlns:m="http://schemas.openxmlformats.org/officeDocument/2006/math" xmlns:v="urn:schemas-microsoft-com:vml" xmlns:wp14="http://schemas.microsoft.com/office/word/2010/wordprocessingDrawing" xmlns:wp="http://schemas.openxmlformats.org/drawingml/2006/wordprocessingDrawing" xmlns:w10="urn:schemas-microsoft-com:office:word" xmlns:w="http://schemas.openxmlformats.org/wordprocessingml/2006/main" xmlns:w14="http://schemas.microsoft.com/office/word/2010/wordml" xmlns:w15="http://schemas.microsoft.com/office/word/2012/wordml" xmlns:w16se="http://schemas.microsoft.com/office/word/2015/wordml/symex" xmlns:wpg="http://schemas.microsoft.com/office/word/2010/wordprocessingGroup" xmlns:wpi="http://schemas.microsoft.com/office/word/2010/wordprocessingInk" xmlns:wne="http://schemas.microsoft.com/office/word/2006/wordml" xmlns:wps="http://schemas.microsoft.com/office/word/2010/wordprocessingShape" mc:Ignorable="w14 w15 w16se wp14">
   <w:footnote w:type="separator" w:id="-1">
     <w:p>
       <w:pPr>
@@ -28404,7 +27645,7 @@
 </file>
 
 <file path=word/header1.xml><?xml version="1.0" encoding="utf-8"?>
-<w:hdr xmlns:wpc="http://schemas.microsoft.com/office/word/2010/wordprocessingCanvas" xmlns:mc="http://schemas.openxmlformats.org/markup-compatibility/2006" xmlns:o="urn:schemas-microsoft-com:office:office" xmlns:r="http://schemas.openxmlformats.org/officeDocument/2006/relationships" xmlns:m="http://schemas.openxmlformats.org/officeDocument/2006/math" xmlns:v="urn:schemas-microsoft-com:vml" xmlns:wp14="http://schemas.microsoft.com/office/word/2010/wordprocessingDrawing" xmlns:wp="http://schemas.openxmlformats.org/drawingml/2006/wordprocessingDrawing" xmlns:w10="urn:schemas-microsoft-com:office:word" xmlns:w="http://schemas.openxmlformats.org/wordprocessingml/2006/main" xmlns:w14="http://schemas.microsoft.com/office/word/2010/wordml" xmlns:wpg="http://schemas.microsoft.com/office/word/2010/wordprocessingGroup" xmlns:wpi="http://schemas.microsoft.com/office/word/2010/wordprocessingInk" xmlns:wne="http://schemas.microsoft.com/office/word/2006/wordml" xmlns:wps="http://schemas.microsoft.com/office/word/2010/wordprocessingShape" mc:Ignorable="w14 wp14">
+<w:hdr xmlns:wpc="http://schemas.microsoft.com/office/word/2010/wordprocessingCanvas" xmlns:cx="http://schemas.microsoft.com/office/drawing/2014/chartex" xmlns:cx1="http://schemas.microsoft.com/office/drawing/2015/9/8/chartex" xmlns:cx2="http://schemas.microsoft.com/office/drawing/2015/10/21/chartex" xmlns:mc="http://schemas.openxmlformats.org/markup-compatibility/2006" xmlns:o="urn:schemas-microsoft-com:office:office" xmlns:r="http://schemas.openxmlformats.org/officeDocument/2006/relationships" xmlns:m="http://schemas.openxmlformats.org/officeDocument/2006/math" xmlns:v="urn:schemas-microsoft-com:vml" xmlns:wp14="http://schemas.microsoft.com/office/word/2010/wordprocessingDrawing" xmlns:wp="http://schemas.openxmlformats.org/drawingml/2006/wordprocessingDrawing" xmlns:w10="urn:schemas-microsoft-com:office:word" xmlns:w="http://schemas.openxmlformats.org/wordprocessingml/2006/main" xmlns:w14="http://schemas.microsoft.com/office/word/2010/wordml" xmlns:w15="http://schemas.microsoft.com/office/word/2012/wordml" xmlns:w16se="http://schemas.microsoft.com/office/word/2015/wordml/symex" xmlns:wpg="http://schemas.microsoft.com/office/word/2010/wordprocessingGroup" xmlns:wpi="http://schemas.microsoft.com/office/word/2010/wordprocessingInk" xmlns:wne="http://schemas.microsoft.com/office/word/2006/wordml" xmlns:wps="http://schemas.microsoft.com/office/word/2010/wordprocessingShape" mc:Ignorable="w14 w15 w16se wp14">
   <w:p>
     <w:pPr>
       <w:tabs>
@@ -28466,8 +27707,8 @@
 </file>
 
 <file path=word/numbering.xml><?xml version="1.0" encoding="utf-8"?>
-<w:numbering xmlns:wpc="http://schemas.microsoft.com/office/word/2010/wordprocessingCanvas" xmlns:mc="http://schemas.openxmlformats.org/markup-compatibility/2006" xmlns:o="urn:schemas-microsoft-com:office:office" xmlns:r="http://schemas.openxmlformats.org/officeDocument/2006/relationships" xmlns:m="http://schemas.openxmlformats.org/officeDocument/2006/math" xmlns:v="urn:schemas-microsoft-com:vml" xmlns:wp14="http://schemas.microsoft.com/office/word/2010/wordprocessingDrawing" xmlns:wp="http://schemas.openxmlformats.org/drawingml/2006/wordprocessingDrawing" xmlns:w10="urn:schemas-microsoft-com:office:word" xmlns:w="http://schemas.openxmlformats.org/wordprocessingml/2006/main" xmlns:w14="http://schemas.microsoft.com/office/word/2010/wordml" xmlns:wpg="http://schemas.microsoft.com/office/word/2010/wordprocessingGroup" xmlns:wpi="http://schemas.microsoft.com/office/word/2010/wordprocessingInk" xmlns:wne="http://schemas.microsoft.com/office/word/2006/wordml" xmlns:wps="http://schemas.microsoft.com/office/word/2010/wordprocessingShape" mc:Ignorable="w14 wp14">
-  <w:abstractNum w:abstractNumId="0">
+<w:numbering xmlns:wpc="http://schemas.microsoft.com/office/word/2010/wordprocessingCanvas" xmlns:cx="http://schemas.microsoft.com/office/drawing/2014/chartex" xmlns:cx1="http://schemas.microsoft.com/office/drawing/2015/9/8/chartex" xmlns:cx2="http://schemas.microsoft.com/office/drawing/2015/10/21/chartex" xmlns:mc="http://schemas.openxmlformats.org/markup-compatibility/2006" xmlns:o="urn:schemas-microsoft-com:office:office" xmlns:r="http://schemas.openxmlformats.org/officeDocument/2006/relationships" xmlns:m="http://schemas.openxmlformats.org/officeDocument/2006/math" xmlns:v="urn:schemas-microsoft-com:vml" xmlns:wp14="http://schemas.microsoft.com/office/word/2010/wordprocessingDrawing" xmlns:wp="http://schemas.openxmlformats.org/drawingml/2006/wordprocessingDrawing" xmlns:w10="urn:schemas-microsoft-com:office:word" xmlns:w="http://schemas.openxmlformats.org/wordprocessingml/2006/main" xmlns:w14="http://schemas.microsoft.com/office/word/2010/wordml" xmlns:w15="http://schemas.microsoft.com/office/word/2012/wordml" xmlns:w16se="http://schemas.microsoft.com/office/word/2015/wordml/symex" xmlns:wpg="http://schemas.microsoft.com/office/word/2010/wordprocessingGroup" xmlns:wpi="http://schemas.microsoft.com/office/word/2010/wordprocessingInk" xmlns:wne="http://schemas.microsoft.com/office/word/2006/wordml" xmlns:wps="http://schemas.microsoft.com/office/word/2010/wordprocessingShape" mc:Ignorable="w14 w15 w16se wp14">
+  <w:abstractNum w:abstractNumId="0" w15:restartNumberingAfterBreak="0">
     <w:nsid w:val="02B21259"/>
     <w:multiLevelType w:val="multilevel"/>
     <w:tmpl w:val="2250C468"/>
@@ -28580,7 +27821,7 @@
       </w:rPr>
     </w:lvl>
   </w:abstractNum>
-  <w:abstractNum w:abstractNumId="1">
+  <w:abstractNum w:abstractNumId="1" w15:restartNumberingAfterBreak="0">
     <w:nsid w:val="033111A9"/>
     <w:multiLevelType w:val="multilevel"/>
     <w:tmpl w:val="502AB066"/>
@@ -28702,7 +27943,7 @@
       </w:rPr>
     </w:lvl>
   </w:abstractNum>
-  <w:abstractNum w:abstractNumId="2">
+  <w:abstractNum w:abstractNumId="2" w15:restartNumberingAfterBreak="0">
     <w:nsid w:val="108C0D98"/>
     <w:multiLevelType w:val="multilevel"/>
     <w:tmpl w:val="8AF69B4A"/>
@@ -28815,7 +28056,7 @@
       </w:rPr>
     </w:lvl>
   </w:abstractNum>
-  <w:abstractNum w:abstractNumId="3">
+  <w:abstractNum w:abstractNumId="3" w15:restartNumberingAfterBreak="0">
     <w:nsid w:val="123A61C8"/>
     <w:multiLevelType w:val="multilevel"/>
     <w:tmpl w:val="F65A65A6"/>
@@ -28937,7 +28178,7 @@
       </w:rPr>
     </w:lvl>
   </w:abstractNum>
-  <w:abstractNum w:abstractNumId="4">
+  <w:abstractNum w:abstractNumId="4" w15:restartNumberingAfterBreak="0">
     <w:nsid w:val="27DA1E6E"/>
     <w:multiLevelType w:val="multilevel"/>
     <w:tmpl w:val="4B928186"/>
@@ -29050,7 +28291,7 @@
       </w:rPr>
     </w:lvl>
   </w:abstractNum>
-  <w:abstractNum w:abstractNumId="5">
+  <w:abstractNum w:abstractNumId="5" w15:restartNumberingAfterBreak="0">
     <w:nsid w:val="2848126F"/>
     <w:multiLevelType w:val="multilevel"/>
     <w:tmpl w:val="DB307F50"/>
@@ -29136,7 +28377,7 @@
       </w:pPr>
     </w:lvl>
   </w:abstractNum>
-  <w:abstractNum w:abstractNumId="6">
+  <w:abstractNum w:abstractNumId="6" w15:restartNumberingAfterBreak="0">
     <w:nsid w:val="2BE0616B"/>
     <w:multiLevelType w:val="multilevel"/>
     <w:tmpl w:val="FECC78B0"/>
@@ -29258,7 +28499,7 @@
       </w:rPr>
     </w:lvl>
   </w:abstractNum>
-  <w:abstractNum w:abstractNumId="7">
+  <w:abstractNum w:abstractNumId="7" w15:restartNumberingAfterBreak="0">
     <w:nsid w:val="305A2185"/>
     <w:multiLevelType w:val="multilevel"/>
     <w:tmpl w:val="3854727C"/>
@@ -29371,7 +28612,7 @@
       </w:rPr>
     </w:lvl>
   </w:abstractNum>
-  <w:abstractNum w:abstractNumId="8">
+  <w:abstractNum w:abstractNumId="8" w15:restartNumberingAfterBreak="0">
     <w:nsid w:val="3E550E36"/>
     <w:multiLevelType w:val="multilevel"/>
     <w:tmpl w:val="BBDED19C"/>
@@ -29457,7 +28698,7 @@
       </w:pPr>
     </w:lvl>
   </w:abstractNum>
-  <w:abstractNum w:abstractNumId="9">
+  <w:abstractNum w:abstractNumId="9" w15:restartNumberingAfterBreak="0">
     <w:nsid w:val="41D5522E"/>
     <w:multiLevelType w:val="multilevel"/>
     <w:tmpl w:val="F970E592"/>
@@ -29543,7 +28784,7 @@
       </w:pPr>
     </w:lvl>
   </w:abstractNum>
-  <w:abstractNum w:abstractNumId="10">
+  <w:abstractNum w:abstractNumId="10" w15:restartNumberingAfterBreak="0">
     <w:nsid w:val="42405F3C"/>
     <w:multiLevelType w:val="multilevel"/>
     <w:tmpl w:val="A950F29A"/>
@@ -29656,7 +28897,7 @@
       </w:rPr>
     </w:lvl>
   </w:abstractNum>
-  <w:abstractNum w:abstractNumId="11">
+  <w:abstractNum w:abstractNumId="11" w15:restartNumberingAfterBreak="0">
     <w:nsid w:val="571C0ED9"/>
     <w:multiLevelType w:val="multilevel"/>
     <w:tmpl w:val="A0124F2E"/>
@@ -29769,7 +29010,7 @@
       </w:rPr>
     </w:lvl>
   </w:abstractNum>
-  <w:abstractNum w:abstractNumId="12">
+  <w:abstractNum w:abstractNumId="12" w15:restartNumberingAfterBreak="0">
     <w:nsid w:val="58FB699E"/>
     <w:multiLevelType w:val="multilevel"/>
     <w:tmpl w:val="57EC761E"/>
@@ -29882,7 +29123,7 @@
       </w:rPr>
     </w:lvl>
   </w:abstractNum>
-  <w:abstractNum w:abstractNumId="13">
+  <w:abstractNum w:abstractNumId="13" w15:restartNumberingAfterBreak="0">
     <w:nsid w:val="5B78596F"/>
     <w:multiLevelType w:val="multilevel"/>
     <w:tmpl w:val="5BCAE112"/>
@@ -29973,7 +29214,7 @@
       </w:pPr>
     </w:lvl>
   </w:abstractNum>
-  <w:abstractNum w:abstractNumId="14">
+  <w:abstractNum w:abstractNumId="14" w15:restartNumberingAfterBreak="0">
     <w:nsid w:val="5DE02D9D"/>
     <w:multiLevelType w:val="multilevel"/>
     <w:tmpl w:val="29724324"/>
@@ -30086,7 +29327,7 @@
       </w:rPr>
     </w:lvl>
   </w:abstractNum>
-  <w:abstractNum w:abstractNumId="15">
+  <w:abstractNum w:abstractNumId="15" w15:restartNumberingAfterBreak="0">
     <w:nsid w:val="63FE53BB"/>
     <w:multiLevelType w:val="multilevel"/>
     <w:tmpl w:val="EB7A705E"/>
@@ -30208,7 +29449,7 @@
       </w:rPr>
     </w:lvl>
   </w:abstractNum>
-  <w:abstractNum w:abstractNumId="16">
+  <w:abstractNum w:abstractNumId="16" w15:restartNumberingAfterBreak="0">
     <w:nsid w:val="640E3768"/>
     <w:multiLevelType w:val="multilevel"/>
     <w:tmpl w:val="9EE2EC9C"/>
@@ -30294,7 +29535,7 @@
       </w:pPr>
     </w:lvl>
   </w:abstractNum>
-  <w:abstractNum w:abstractNumId="17">
+  <w:abstractNum w:abstractNumId="17" w15:restartNumberingAfterBreak="0">
     <w:nsid w:val="6E49286D"/>
     <w:multiLevelType w:val="multilevel"/>
     <w:tmpl w:val="12C6AFE4"/>
@@ -30407,7 +29648,7 @@
       </w:rPr>
     </w:lvl>
   </w:abstractNum>
-  <w:abstractNum w:abstractNumId="18">
+  <w:abstractNum w:abstractNumId="18" w15:restartNumberingAfterBreak="0">
     <w:nsid w:val="70757A57"/>
     <w:multiLevelType w:val="multilevel"/>
     <w:tmpl w:val="693EE26A"/>
@@ -30493,7 +29734,93 @@
       </w:pPr>
     </w:lvl>
   </w:abstractNum>
-  <w:abstractNum w:abstractNumId="19">
+  <w:abstractNum w:abstractNumId="19" w15:restartNumberingAfterBreak="0">
+    <w:nsid w:val="7D933F82"/>
+    <w:multiLevelType w:val="multilevel"/>
+    <w:tmpl w:val="DB307F50"/>
+    <w:lvl w:ilvl="0">
+      <w:start w:val="3"/>
+      <w:numFmt w:val="decimal"/>
+      <w:lvlText w:val="%1."/>
+      <w:lvlJc w:val="left"/>
+      <w:pPr>
+        <w:ind w:left="630" w:hanging="630"/>
+      </w:pPr>
+    </w:lvl>
+    <w:lvl w:ilvl="1">
+      <w:start w:val="2"/>
+      <w:numFmt w:val="decimal"/>
+      <w:lvlText w:val="%1.%2."/>
+      <w:lvlJc w:val="left"/>
+      <w:pPr>
+        <w:ind w:left="1080" w:hanging="720"/>
+      </w:pPr>
+    </w:lvl>
+    <w:lvl w:ilvl="2">
+      <w:start w:val="1"/>
+      <w:numFmt w:val="decimal"/>
+      <w:lvlText w:val="%1.%2.%3."/>
+      <w:lvlJc w:val="left"/>
+      <w:pPr>
+        <w:ind w:left="1440" w:hanging="720"/>
+      </w:pPr>
+    </w:lvl>
+    <w:lvl w:ilvl="3">
+      <w:start w:val="1"/>
+      <w:numFmt w:val="decimal"/>
+      <w:lvlText w:val="%1.%2.%3.%4."/>
+      <w:lvlJc w:val="left"/>
+      <w:pPr>
+        <w:ind w:left="2160" w:hanging="1080"/>
+      </w:pPr>
+    </w:lvl>
+    <w:lvl w:ilvl="4">
+      <w:start w:val="1"/>
+      <w:numFmt w:val="decimal"/>
+      <w:lvlText w:val="%1.%2.%3.%4.%5."/>
+      <w:lvlJc w:val="left"/>
+      <w:pPr>
+        <w:ind w:left="2520" w:hanging="1080"/>
+      </w:pPr>
+    </w:lvl>
+    <w:lvl w:ilvl="5">
+      <w:start w:val="1"/>
+      <w:numFmt w:val="decimal"/>
+      <w:lvlText w:val="%1.%2.%3.%4.%5.%6."/>
+      <w:lvlJc w:val="left"/>
+      <w:pPr>
+        <w:ind w:left="3240" w:hanging="1440"/>
+      </w:pPr>
+    </w:lvl>
+    <w:lvl w:ilvl="6">
+      <w:start w:val="1"/>
+      <w:numFmt w:val="decimal"/>
+      <w:lvlText w:val="%1.%2.%3.%4.%5.%6.%7."/>
+      <w:lvlJc w:val="left"/>
+      <w:pPr>
+        <w:ind w:left="3600" w:hanging="1440"/>
+      </w:pPr>
+    </w:lvl>
+    <w:lvl w:ilvl="7">
+      <w:start w:val="1"/>
+      <w:numFmt w:val="decimal"/>
+      <w:lvlText w:val="%1.%2.%3.%4.%5.%6.%7.%8."/>
+      <w:lvlJc w:val="left"/>
+      <w:pPr>
+        <w:ind w:left="4320" w:hanging="1800"/>
+      </w:pPr>
+    </w:lvl>
+    <w:lvl w:ilvl="8">
+      <w:start w:val="1"/>
+      <w:numFmt w:val="decimal"/>
+      <w:lvlText w:val="%1.%2.%3.%4.%5.%6.%7.%8.%9."/>
+      <w:lvlJc w:val="left"/>
+      <w:pPr>
+        <w:ind w:left="4680" w:hanging="1800"/>
+      </w:pPr>
+    </w:lvl>
+  </w:abstractNum>
+  <w:abstractNum w:abstractNumId="20" w15:restartNumberingAfterBreak="0">
     <w:nsid w:val="7E9A24EC"/>
     <w:multiLevelType w:val="multilevel"/>
     <w:tmpl w:val="4E3A7242"/>
@@ -30634,16 +29961,19 @@
     <w:abstractNumId w:val="8"/>
   </w:num>
   <w:num w:numId="19">
-    <w:abstractNumId w:val="19"/>
+    <w:abstractNumId w:val="20"/>
   </w:num>
   <w:num w:numId="20">
     <w:abstractNumId w:val="18"/>
+  </w:num>
+  <w:num w:numId="21">
+    <w:abstractNumId w:val="19"/>
   </w:num>
 </w:numbering>
 </file>
 
 <file path=word/styles.xml><?xml version="1.0" encoding="utf-8"?>
-<w:styles xmlns:mc="http://schemas.openxmlformats.org/markup-compatibility/2006" xmlns:r="http://schemas.openxmlformats.org/officeDocument/2006/relationships" xmlns:w="http://schemas.openxmlformats.org/wordprocessingml/2006/main" xmlns:w14="http://schemas.microsoft.com/office/word/2010/wordml" mc:Ignorable="w14">
+<w:styles xmlns:mc="http://schemas.openxmlformats.org/markup-compatibility/2006" xmlns:r="http://schemas.openxmlformats.org/officeDocument/2006/relationships" xmlns:w="http://schemas.openxmlformats.org/wordprocessingml/2006/main" xmlns:w14="http://schemas.microsoft.com/office/word/2010/wordml" xmlns:w15="http://schemas.microsoft.com/office/word/2012/wordml" xmlns:w16se="http://schemas.microsoft.com/office/word/2015/wordml/symex" mc:Ignorable="w14 w15 w16se">
   <w:docDefaults>
     <w:rPrDefault>
       <w:rPr>
@@ -30667,691 +29997,379 @@
       </w:pPr>
     </w:pPrDefault>
   </w:docDefaults>
-  <w:latentStyles w:defLockedState="0" w:defUIPriority="99" w:defSemiHidden="1" w:defUnhideWhenUsed="1" w:defQFormat="0" w:count="267">
-    <w:lsdException w:name="Normal" w:semiHidden="0" w:uiPriority="0" w:unhideWhenUsed="0" w:qFormat="1"/>
-    <w:lsdException w:name="heading 1" w:semiHidden="0" w:uiPriority="9" w:unhideWhenUsed="0" w:qFormat="1"/>
-    <w:lsdException w:name="heading 2" w:uiPriority="9" w:qFormat="1"/>
-    <w:lsdException w:name="heading 3" w:uiPriority="9" w:qFormat="1"/>
-    <w:lsdException w:name="heading 4" w:uiPriority="9" w:qFormat="1"/>
-    <w:lsdException w:name="heading 5" w:uiPriority="9" w:qFormat="1"/>
-    <w:lsdException w:name="heading 6" w:uiPriority="9" w:qFormat="1"/>
-    <w:lsdException w:name="heading 7" w:uiPriority="9" w:qFormat="1"/>
-    <w:lsdException w:name="heading 8" w:uiPriority="9" w:qFormat="1"/>
-    <w:lsdException w:name="heading 9" w:uiPriority="9" w:qFormat="1"/>
-    <w:lsdException w:name="toc 1" w:uiPriority="39"/>
-    <w:lsdException w:name="toc 2" w:uiPriority="39"/>
-    <w:lsdException w:name="toc 3" w:uiPriority="39"/>
-    <w:lsdException w:name="toc 4" w:uiPriority="39"/>
-    <w:lsdException w:name="toc 5" w:uiPriority="39"/>
-    <w:lsdException w:name="toc 6" w:uiPriority="39"/>
-    <w:lsdException w:name="toc 7" w:uiPriority="39"/>
-    <w:lsdException w:name="toc 8" w:uiPriority="39"/>
-    <w:lsdException w:name="toc 9" w:uiPriority="39"/>
-    <w:lsdException w:name="caption" w:uiPriority="35" w:qFormat="1"/>
-    <w:lsdException w:name="Title" w:semiHidden="0" w:uiPriority="10" w:unhideWhenUsed="0" w:qFormat="1"/>
-    <w:lsdException w:name="Default Paragraph Font" w:uiPriority="1"/>
-    <w:lsdException w:name="Subtitle" w:semiHidden="0" w:uiPriority="11" w:unhideWhenUsed="0" w:qFormat="1"/>
-    <w:lsdException w:name="Strong" w:semiHidden="0" w:uiPriority="22" w:unhideWhenUsed="0" w:qFormat="1"/>
-    <w:lsdException w:name="Emphasis" w:semiHidden="0" w:uiPriority="20" w:unhideWhenUsed="0" w:qFormat="1"/>
-    <w:lsdException w:name="Table Grid" w:semiHidden="0" w:uiPriority="59" w:unhideWhenUsed="0"/>
-    <w:lsdException w:name="Placeholder Text" w:unhideWhenUsed="0"/>
-    <w:lsdException w:name="No Spacing" w:semiHidden="0" w:uiPriority="1" w:unhideWhenUsed="0" w:qFormat="1"/>
-    <w:lsdException w:name="Light Shading" w:semiHidden="0" w:uiPriority="60" w:unhideWhenUsed="0"/>
-    <w:lsdException w:name="Light List" w:semiHidden="0" w:uiPriority="61" w:unhideWhenUsed="0"/>
-    <w:lsdException w:name="Light Grid" w:semiHidden="0" w:uiPriority="62" w:unhideWhenUsed="0"/>
-    <w:lsdException w:name="Medium Shading 1" w:semiHidden="0" w:uiPriority="63" w:unhideWhenUsed="0"/>
-    <w:lsdException w:name="Medium Shading 2" w:semiHidden="0" w:uiPriority="64" w:unhideWhenUsed="0"/>
-    <w:lsdException w:name="Medium List 1" w:semiHidden="0" w:uiPriority="65" w:unhideWhenUsed="0"/>
-    <w:lsdException w:name="Medium List 2" w:semiHidden="0" w:uiPriority="66" w:unhideWhenUsed="0"/>
-    <w:lsdException w:name="Medium Grid 1" w:semiHidden="0" w:uiPriority="67" w:unhideWhenUsed="0"/>
-    <w:lsdException w:name="Medium Grid 2" w:semiHidden="0" w:uiPriority="68" w:unhideWhenUsed="0"/>
-    <w:lsdException w:name="Medium Grid 3" w:semiHidden="0" w:uiPriority="69" w:unhideWhenUsed="0"/>
-    <w:lsdException w:name="Dark List" w:semiHidden="0" w:uiPriority="70" w:unhideWhenUsed="0"/>
-    <w:lsdException w:name="Colorful Shading" w:semiHidden="0" w:uiPriority="71" w:unhideWhenUsed="0"/>
-    <w:lsdException w:name="Colorful List" w:semiHidden="0" w:uiPriority="72" w:unhideWhenUsed="0"/>
-    <w:lsdException w:name="Colorful Grid" w:semiHidden="0" w:uiPriority="73" w:unhideWhenUsed="0"/>
-    <w:lsdException w:name="Light Shading Accent 1" w:semiHidden="0" w:uiPriority="60" w:unhideWhenUsed="0"/>
-    <w:lsdException w:name="Light List Accent 1" w:semiHidden="0" w:uiPriority="61" w:unhideWhenUsed="0"/>
-    <w:lsdException w:name="Light Grid Accent 1" w:semiHidden="0" w:uiPriority="62" w:unhideWhenUsed="0"/>
-    <w:lsdException w:name="Medium Shading 1 Accent 1" w:semiHidden="0" w:uiPriority="63" w:unhideWhenUsed="0"/>
-    <w:lsdException w:name="Medium Shading 2 Accent 1" w:semiHidden="0" w:uiPriority="64" w:unhideWhenUsed="0"/>
-    <w:lsdException w:name="Medium List 1 Accent 1" w:semiHidden="0" w:uiPriority="65" w:unhideWhenUsed="0"/>
-    <w:lsdException w:name="Revision" w:unhideWhenUsed="0"/>
-    <w:lsdException w:name="List Paragraph" w:semiHidden="0" w:uiPriority="34" w:unhideWhenUsed="0" w:qFormat="1"/>
-    <w:lsdException w:name="Quote" w:semiHidden="0" w:uiPriority="29" w:unhideWhenUsed="0" w:qFormat="1"/>
-    <w:lsdException w:name="Intense Quote" w:semiHidden="0" w:uiPriority="30" w:unhideWhenUsed="0" w:qFormat="1"/>
-    <w:lsdException w:name="Medium List 2 Accent 1" w:semiHidden="0" w:uiPriority="66" w:unhideWhenUsed="0"/>
-    <w:lsdException w:name="Medium Grid 1 Accent 1" w:semiHidden="0" w:uiPriority="67" w:unhideWhenUsed="0"/>
-    <w:lsdException w:name="Medium Grid 2 Accent 1" w:semiHidden="0" w:uiPriority="68" w:unhideWhenUsed="0"/>
-    <w:lsdException w:name="Medium Grid 3 Accent 1" w:semiHidden="0" w:uiPriority="69" w:unhideWhenUsed="0"/>
-    <w:lsdException w:name="Dark List Accent 1" w:semiHidden="0" w:uiPriority="70" w:unhideWhenUsed="0"/>
-    <w:lsdException w:name="Colorful Shading Accent 1" w:semiHidden="0" w:uiPriority="71" w:unhideWhenUsed="0"/>
-    <w:lsdException w:name="Colorful List Accent 1" w:semiHidden="0" w:uiPriority="72" w:unhideWhenUsed="0"/>
-    <w:lsdException w:name="Colorful Grid Accent 1" w:semiHidden="0" w:uiPriority="73" w:unhideWhenUsed="0"/>
-    <w:lsdException w:name="Light Shading Accent 2" w:semiHidden="0" w:uiPriority="60" w:unhideWhenUsed="0"/>
-    <w:lsdException w:name="Light List Accent 2" w:semiHidden="0" w:uiPriority="61" w:unhideWhenUsed="0"/>
-    <w:lsdException w:name="Light Grid Accent 2" w:semiHidden="0" w:uiPriority="62" w:unhideWhenUsed="0"/>
-    <w:lsdException w:name="Medium Shading 1 Accent 2" w:semiHidden="0" w:uiPriority="63" w:unhideWhenUsed="0"/>
-    <w:lsdException w:name="Medium Shading 2 Accent 2" w:semiHidden="0" w:uiPriority="64" w:unhideWhenUsed="0"/>
-    <w:lsdException w:name="Medium List 1 Accent 2" w:semiHidden="0" w:uiPriority="65" w:unhideWhenUsed="0"/>
-    <w:lsdException w:name="Medium List 2 Accent 2" w:semiHidden="0" w:uiPriority="66" w:unhideWhenUsed="0"/>
-    <w:lsdException w:name="Medium Grid 1 Accent 2" w:semiHidden="0" w:uiPriority="67" w:unhideWhenUsed="0"/>
-    <w:lsdException w:name="Medium Grid 2 Accent 2" w:semiHidden="0" w:uiPriority="68" w:unhideWhenUsed="0"/>
-    <w:lsdException w:name="Medium Grid 3 Accent 2" w:semiHidden="0" w:uiPriority="69" w:unhideWhenUsed="0"/>
-    <w:lsdException w:name="Dark List Accent 2" w:semiHidden="0" w:uiPriority="70" w:unhideWhenUsed="0"/>
-    <w:lsdException w:name="Colorful Shading Accent 2" w:semiHidden="0" w:uiPriority="71" w:unhideWhenUsed="0"/>
-    <w:lsdException w:name="Colorful List Accent 2" w:semiHidden="0" w:uiPriority="72" w:unhideWhenUsed="0"/>
-    <w:lsdException w:name="Colorful Grid Accent 2" w:semiHidden="0" w:uiPriority="73" w:unhideWhenUsed="0"/>
-    <w:lsdException w:name="Light Shading Accent 3" w:semiHidden="0" w:uiPriority="60" w:unhideWhenUsed="0"/>
-    <w:lsdException w:name="Light List Accent 3" w:semiHidden="0" w:uiPriority="61" w:unhideWhenUsed="0"/>
-    <w:lsdException w:name="Light Grid Accent 3" w:semiHidden="0" w:uiPriority="62" w:unhideWhenUsed="0"/>
-    <w:lsdException w:name="Medium Shading 1 Accent 3" w:semiHidden="0" w:uiPriority="63" w:unhideWhenUsed="0"/>
-    <w:lsdException w:name="Medium Shading 2 Accent 3" w:semiHidden="0" w:uiPriority="64" w:unhideWhenUsed="0"/>
-    <w:lsdException w:name="Medium List 1 Accent 3" w:semiHidden="0" w:uiPriority="65" w:unhideWhenUsed="0"/>
-    <w:lsdException w:name="Medium List 2 Accent 3" w:semiHidden="0" w:uiPriority="66" w:unhideWhenUsed="0"/>
-    <w:lsdException w:name="Medium Grid 1 Accent 3" w:semiHidden="0" w:uiPriority="67" w:unhideWhenUsed="0"/>
-    <w:lsdException w:name="Medium Grid 2 Accent 3" w:semiHidden="0" w:uiPriority="68" w:unhideWhenUsed="0"/>
-    <w:lsdException w:name="Medium Grid 3 Accent 3" w:semiHidden="0" w:uiPriority="69" w:unhideWhenUsed="0"/>
-    <w:lsdException w:name="Dark List Accent 3" w:semiHidden="0" w:uiPriority="70" w:unhideWhenUsed="0"/>
-    <w:lsdException w:name="Colorful Shading Accent 3" w:semiHidden="0" w:uiPriority="71" w:unhideWhenUsed="0"/>
-    <w:lsdException w:name="Colorful List Accent 3" w:semiHidden="0" w:uiPriority="72" w:unhideWhenUsed="0"/>
-    <w:lsdException w:name="Colorful Grid Accent 3" w:semiHidden="0" w:uiPriority="73" w:unhideWhenUsed="0"/>
-    <w:lsdException w:name="Light Shading Accent 4" w:semiHidden="0" w:uiPriority="60" w:unhideWhenUsed="0"/>
-    <w:lsdException w:name="Light List Accent 4" w:semiHidden="0" w:uiPriority="61" w:unhideWhenUsed="0"/>
-    <w:lsdException w:name="Light Grid Accent 4" w:semiHidden="0" w:uiPriority="62" w:unhideWhenUsed="0"/>
-    <w:lsdException w:name="Medium Shading 1 Accent 4" w:semiHidden="0" w:uiPriority="63" w:unhideWhenUsed="0"/>
-    <w:lsdException w:name="Medium Shading 2 Accent 4" w:semiHidden="0" w:uiPriority="64" w:unhideWhenUsed="0"/>
-    <w:lsdException w:name="Medium List 1 Accent 4" w:semiHidden="0" w:uiPriority="65" w:unhideWhenUsed="0"/>
-    <w:lsdException w:name="Medium List 2 Accent 4" w:semiHidden="0" w:uiPriority="66" w:unhideWhenUsed="0"/>
-    <w:lsdException w:name="Medium Grid 1 Accent 4" w:semiHidden="0" w:uiPriority="67" w:unhideWhenUsed="0"/>
-    <w:lsdException w:name="Medium Grid 2 Accent 4" w:semiHidden="0" w:uiPriority="68" w:unhideWhenUsed="0"/>
-    <w:lsdException w:name="Medium Grid 3 Accent 4" w:semiHidden="0" w:uiPriority="69" w:unhideWhenUsed="0"/>
-    <w:lsdException w:name="Dark List Accent 4" w:semiHidden="0" w:uiPriority="70" w:unhideWhenUsed="0"/>
-    <w:lsdException w:name="Colorful Shading Accent 4" w:semiHidden="0" w:uiPriority="71" w:unhideWhenUsed="0"/>
-    <w:lsdException w:name="Colorful List Accent 4" w:semiHidden="0" w:uiPriority="72" w:unhideWhenUsed="0"/>
-    <w:lsdException w:name="Colorful Grid Accent 4" w:semiHidden="0" w:uiPriority="73" w:unhideWhenUsed="0"/>
-    <w:lsdException w:name="Light Shading Accent 5" w:semiHidden="0" w:uiPriority="60" w:unhideWhenUsed="0"/>
-    <w:lsdException w:name="Light List Accent 5" w:semiHidden="0" w:uiPriority="61" w:unhideWhenUsed="0"/>
-    <w:lsdException w:name="Light Grid Accent 5" w:semiHidden="0" w:uiPriority="62" w:unhideWhenUsed="0"/>
-    <w:lsdException w:name="Medium Shading 1 Accent 5" w:semiHidden="0" w:uiPriority="63" w:unhideWhenUsed="0"/>
-    <w:lsdException w:name="Medium Shading 2 Accent 5" w:semiHidden="0" w:uiPriority="64" w:unhideWhenUsed="0"/>
-    <w:lsdException w:name="Medium List 1 Accent 5" w:semiHidden="0" w:uiPriority="65" w:unhideWhenUsed="0"/>
-    <w:lsdException w:name="Medium List 2 Accent 5" w:semiHidden="0" w:uiPriority="66" w:unhideWhenUsed="0"/>
-    <w:lsdException w:name="Medium Grid 1 Accent 5" w:semiHidden="0" w:uiPriority="67" w:unhideWhenUsed="0"/>
-    <w:lsdException w:name="Medium Grid 2 Accent 5" w:semiHidden="0" w:uiPriority="68" w:unhideWhenUsed="0"/>
-    <w:lsdException w:name="Medium Grid 3 Accent 5" w:semiHidden="0" w:uiPriority="69" w:unhideWhenUsed="0"/>
-    <w:lsdException w:name="Dark List Accent 5" w:semiHidden="0" w:uiPriority="70" w:unhideWhenUsed="0"/>
-    <w:lsdException w:name="Colorful Shading Accent 5" w:semiHidden="0" w:uiPriority="71" w:unhideWhenUsed="0"/>
-    <w:lsdException w:name="Colorful List Accent 5" w:semiHidden="0" w:uiPriority="72" w:unhideWhenUsed="0"/>
-    <w:lsdException w:name="Colorful Grid Accent 5" w:semiHidden="0" w:uiPriority="73" w:unhideWhenUsed="0"/>
-    <w:lsdException w:name="Light Shading Accent 6" w:semiHidden="0" w:uiPriority="60" w:unhideWhenUsed="0"/>
-    <w:lsdException w:name="Light List Accent 6" w:semiHidden="0" w:uiPriority="61" w:unhideWhenUsed="0"/>
-    <w:lsdException w:name="Light Grid Accent 6" w:semiHidden="0" w:uiPriority="62" w:unhideWhenUsed="0"/>
-    <w:lsdException w:name="Medium Shading 1 Accent 6" w:semiHidden="0" w:uiPriority="63" w:unhideWhenUsed="0"/>
-    <w:lsdException w:name="Medium Shading 2 Accent 6" w:semiHidden="0" w:uiPriority="64" w:unhideWhenUsed="0"/>
-    <w:lsdException w:name="Medium List 1 Accent 6" w:semiHidden="0" w:uiPriority="65" w:unhideWhenUsed="0"/>
-    <w:lsdException w:name="Medium List 2 Accent 6" w:semiHidden="0" w:uiPriority="66" w:unhideWhenUsed="0"/>
-    <w:lsdException w:name="Medium Grid 1 Accent 6" w:semiHidden="0" w:uiPriority="67" w:unhideWhenUsed="0"/>
-    <w:lsdException w:name="Medium Grid 2 Accent 6" w:semiHidden="0" w:uiPriority="68" w:unhideWhenUsed="0"/>
-    <w:lsdException w:name="Medium Grid 3 Accent 6" w:semiHidden="0" w:uiPriority="69" w:unhideWhenUsed="0"/>
-    <w:lsdException w:name="Dark List Accent 6" w:semiHidden="0" w:uiPriority="70" w:unhideWhenUsed="0"/>
-    <w:lsdException w:name="Colorful Shading Accent 6" w:semiHidden="0" w:uiPriority="71" w:unhideWhenUsed="0"/>
-    <w:lsdException w:name="Colorful List Accent 6" w:semiHidden="0" w:uiPriority="72" w:unhideWhenUsed="0"/>
-    <w:lsdException w:name="Colorful Grid Accent 6" w:semiHidden="0" w:uiPriority="73" w:unhideWhenUsed="0"/>
-    <w:lsdException w:name="Subtle Emphasis" w:semiHidden="0" w:uiPriority="19" w:unhideWhenUsed="0" w:qFormat="1"/>
-    <w:lsdException w:name="Intense Emphasis" w:semiHidden="0" w:uiPriority="21" w:unhideWhenUsed="0" w:qFormat="1"/>
-    <w:lsdException w:name="Subtle Reference" w:semiHidden="0" w:uiPriority="31" w:unhideWhenUsed="0" w:qFormat="1"/>
-    <w:lsdException w:name="Intense Reference" w:semiHidden="0" w:uiPriority="32" w:unhideWhenUsed="0" w:qFormat="1"/>
-    <w:lsdException w:name="Book Title" w:semiHidden="0" w:uiPriority="33" w:unhideWhenUsed="0" w:qFormat="1"/>
-    <w:lsdException w:name="Bibliography" w:uiPriority="37"/>
-    <w:lsdException w:name="TOC Heading" w:uiPriority="39" w:qFormat="1"/>
-  </w:latentStyles>
-  <w:style w:type="paragraph" w:default="1" w:styleId="Normal">
-    <w:name w:val="Normal"/>
-  </w:style>
-  <w:style w:type="paragraph" w:styleId="Ttulo1">
-    <w:name w:val="heading 1"/>
-    <w:basedOn w:val="Normal"/>
-    <w:next w:val="Normal"/>
-    <w:pPr>
-      <w:keepNext/>
-      <w:keepLines/>
-      <w:spacing w:before="240" w:after="0"/>
-      <w:outlineLvl w:val="0"/>
-    </w:pPr>
-    <w:rPr>
-      <w:color w:val="2E75B5"/>
-      <w:sz w:val="32"/>
-      <w:szCs w:val="32"/>
-    </w:rPr>
-  </w:style>
-  <w:style w:type="paragraph" w:styleId="Ttulo2">
-    <w:name w:val="heading 2"/>
-    <w:basedOn w:val="Normal"/>
-    <w:next w:val="Normal"/>
-    <w:pPr>
-      <w:keepNext/>
-      <w:keepLines/>
-      <w:spacing w:before="40" w:after="0"/>
-      <w:outlineLvl w:val="1"/>
-    </w:pPr>
-    <w:rPr>
-      <w:color w:val="2E75B5"/>
-      <w:sz w:val="26"/>
-      <w:szCs w:val="26"/>
-    </w:rPr>
-  </w:style>
-  <w:style w:type="paragraph" w:styleId="Ttulo3">
-    <w:name w:val="heading 3"/>
-    <w:basedOn w:val="Normal"/>
-    <w:next w:val="Normal"/>
-    <w:pPr>
-      <w:keepNext/>
-      <w:keepLines/>
-      <w:spacing w:before="280" w:after="80"/>
-      <w:outlineLvl w:val="2"/>
-    </w:pPr>
-    <w:rPr>
-      <w:b/>
-      <w:sz w:val="28"/>
-      <w:szCs w:val="28"/>
-    </w:rPr>
-  </w:style>
-  <w:style w:type="paragraph" w:styleId="Ttulo4">
-    <w:name w:val="heading 4"/>
-    <w:basedOn w:val="Normal"/>
-    <w:next w:val="Normal"/>
-    <w:pPr>
-      <w:keepNext/>
-      <w:keepLines/>
-      <w:spacing w:before="240" w:after="40"/>
-      <w:outlineLvl w:val="3"/>
-    </w:pPr>
-    <w:rPr>
-      <w:b/>
-      <w:sz w:val="24"/>
-      <w:szCs w:val="24"/>
-    </w:rPr>
-  </w:style>
-  <w:style w:type="paragraph" w:styleId="Ttulo5">
-    <w:name w:val="heading 5"/>
-    <w:basedOn w:val="Normal"/>
-    <w:next w:val="Normal"/>
-    <w:pPr>
-      <w:keepNext/>
-      <w:keepLines/>
-      <w:spacing w:before="220" w:after="40"/>
-      <w:outlineLvl w:val="4"/>
-    </w:pPr>
-    <w:rPr>
-      <w:b/>
-    </w:rPr>
-  </w:style>
-  <w:style w:type="paragraph" w:styleId="Ttulo6">
-    <w:name w:val="heading 6"/>
-    <w:basedOn w:val="Normal"/>
-    <w:next w:val="Normal"/>
-    <w:pPr>
-      <w:keepNext/>
-      <w:keepLines/>
-      <w:spacing w:before="200" w:after="40"/>
-      <w:outlineLvl w:val="5"/>
-    </w:pPr>
-    <w:rPr>
-      <w:b/>
-      <w:sz w:val="20"/>
-      <w:szCs w:val="20"/>
-    </w:rPr>
-  </w:style>
-  <w:style w:type="character" w:default="1" w:styleId="Fuentedeprrafopredeter">
-    <w:name w:val="Default Paragraph Font"/>
-    <w:uiPriority w:val="1"/>
-    <w:semiHidden/>
-    <w:unhideWhenUsed/>
-  </w:style>
-  <w:style w:type="table" w:default="1" w:styleId="Tablanormal">
-    <w:name w:val="Normal Table"/>
-    <w:uiPriority w:val="99"/>
-    <w:semiHidden/>
-    <w:unhideWhenUsed/>
-    <w:tblPr>
-      <w:tblInd w:w="0" w:type="dxa"/>
-      <w:tblCellMar>
-        <w:top w:w="0" w:type="dxa"/>
-        <w:left w:w="108" w:type="dxa"/>
-        <w:bottom w:w="0" w:type="dxa"/>
-        <w:right w:w="108" w:type="dxa"/>
-      </w:tblCellMar>
-    </w:tblPr>
-  </w:style>
-  <w:style w:type="numbering" w:default="1" w:styleId="Sinlista">
-    <w:name w:val="No List"/>
-    <w:uiPriority w:val="99"/>
-    <w:semiHidden/>
-    <w:unhideWhenUsed/>
-  </w:style>
-  <w:style w:type="table" w:customStyle="1" w:styleId="TableNormal">
-    <w:name w:val="Table Normal"/>
-    <w:tblPr>
-      <w:tblCellMar>
-        <w:top w:w="0" w:type="dxa"/>
-        <w:left w:w="0" w:type="dxa"/>
-        <w:bottom w:w="0" w:type="dxa"/>
-        <w:right w:w="0" w:type="dxa"/>
-      </w:tblCellMar>
-    </w:tblPr>
-  </w:style>
-  <w:style w:type="paragraph" w:styleId="Ttulo">
-    <w:name w:val="Title"/>
-    <w:basedOn w:val="Normal"/>
-    <w:next w:val="Normal"/>
-    <w:pPr>
-      <w:keepNext/>
-      <w:keepLines/>
-      <w:spacing w:before="480" w:after="120"/>
-    </w:pPr>
-    <w:rPr>
-      <w:b/>
-      <w:sz w:val="72"/>
-      <w:szCs w:val="72"/>
-    </w:rPr>
-  </w:style>
-  <w:style w:type="paragraph" w:styleId="Subttulo">
-    <w:name w:val="Subtitle"/>
-    <w:basedOn w:val="Normal"/>
-    <w:next w:val="Normal"/>
-    <w:pPr>
-      <w:keepNext/>
-      <w:keepLines/>
-      <w:spacing w:before="360" w:after="80"/>
-    </w:pPr>
-    <w:rPr>
-      <w:rFonts w:ascii="Georgia" w:eastAsia="Georgia" w:hAnsi="Georgia" w:cs="Georgia"/>
-      <w:i/>
-      <w:color w:val="666666"/>
-      <w:sz w:val="48"/>
-      <w:szCs w:val="48"/>
-    </w:rPr>
-  </w:style>
-  <w:style w:type="table" w:customStyle="1" w:styleId="a">
-    <w:basedOn w:val="TableNormal"/>
-    <w:tblPr>
-      <w:tblStyleRowBandSize w:val="1"/>
-      <w:tblStyleColBandSize w:val="1"/>
-      <w:tblCellMar>
-        <w:left w:w="115" w:type="dxa"/>
-        <w:right w:w="115" w:type="dxa"/>
-      </w:tblCellMar>
-    </w:tblPr>
-  </w:style>
-  <w:style w:type="table" w:customStyle="1" w:styleId="a0">
-    <w:basedOn w:val="TableNormal"/>
-    <w:pPr>
-      <w:spacing w:after="0" w:line="240" w:lineRule="auto"/>
-    </w:pPr>
-    <w:tblPr>
-      <w:tblStyleRowBandSize w:val="1"/>
-      <w:tblStyleColBandSize w:val="1"/>
-      <w:tblCellMar>
-        <w:left w:w="108" w:type="dxa"/>
-        <w:right w:w="108" w:type="dxa"/>
-      </w:tblCellMar>
-    </w:tblPr>
-  </w:style>
-  <w:style w:type="table" w:customStyle="1" w:styleId="a1">
-    <w:basedOn w:val="TableNormal"/>
-    <w:pPr>
-      <w:spacing w:after="0" w:line="240" w:lineRule="auto"/>
-    </w:pPr>
-    <w:tblPr>
-      <w:tblStyleRowBandSize w:val="1"/>
-      <w:tblStyleColBandSize w:val="1"/>
-      <w:tblCellMar>
-        <w:left w:w="108" w:type="dxa"/>
-        <w:right w:w="108" w:type="dxa"/>
-      </w:tblCellMar>
-    </w:tblPr>
-  </w:style>
-  <w:style w:type="table" w:customStyle="1" w:styleId="a2">
-    <w:basedOn w:val="TableNormal"/>
-    <w:tblPr>
-      <w:tblStyleRowBandSize w:val="1"/>
-      <w:tblStyleColBandSize w:val="1"/>
-      <w:tblCellMar>
-        <w:left w:w="115" w:type="dxa"/>
-        <w:right w:w="115" w:type="dxa"/>
-      </w:tblCellMar>
-    </w:tblPr>
-  </w:style>
-  <w:style w:type="table" w:customStyle="1" w:styleId="a3">
-    <w:basedOn w:val="TableNormal"/>
-    <w:tblPr>
-      <w:tblStyleRowBandSize w:val="1"/>
-      <w:tblStyleColBandSize w:val="1"/>
-      <w:tblCellMar>
-        <w:left w:w="115" w:type="dxa"/>
-        <w:right w:w="115" w:type="dxa"/>
-      </w:tblCellMar>
-    </w:tblPr>
-  </w:style>
-  <w:style w:type="table" w:customStyle="1" w:styleId="a4">
-    <w:basedOn w:val="TableNormal"/>
-    <w:pPr>
-      <w:spacing w:after="0" w:line="240" w:lineRule="auto"/>
-    </w:pPr>
-    <w:tblPr>
-      <w:tblStyleRowBandSize w:val="1"/>
-      <w:tblStyleColBandSize w:val="1"/>
-      <w:tblCellMar>
-        <w:left w:w="108" w:type="dxa"/>
-        <w:right w:w="108" w:type="dxa"/>
-      </w:tblCellMar>
-    </w:tblPr>
-  </w:style>
-  <w:style w:type="table" w:customStyle="1" w:styleId="a5">
-    <w:basedOn w:val="TableNormal"/>
-    <w:pPr>
-      <w:spacing w:after="0" w:line="240" w:lineRule="auto"/>
-    </w:pPr>
-    <w:tblPr>
-      <w:tblStyleRowBandSize w:val="1"/>
-      <w:tblStyleColBandSize w:val="1"/>
-      <w:tblCellMar>
-        <w:left w:w="108" w:type="dxa"/>
-        <w:right w:w="108" w:type="dxa"/>
-      </w:tblCellMar>
-    </w:tblPr>
-  </w:style>
-  <w:style w:type="table" w:customStyle="1" w:styleId="a6">
-    <w:basedOn w:val="TableNormal"/>
-    <w:pPr>
-      <w:spacing w:after="0" w:line="240" w:lineRule="auto"/>
-    </w:pPr>
-    <w:tblPr>
-      <w:tblStyleRowBandSize w:val="1"/>
-      <w:tblStyleColBandSize w:val="1"/>
-      <w:tblCellMar>
-        <w:left w:w="108" w:type="dxa"/>
-        <w:right w:w="108" w:type="dxa"/>
-      </w:tblCellMar>
-    </w:tblPr>
-  </w:style>
-  <w:style w:type="table" w:customStyle="1" w:styleId="a7">
-    <w:basedOn w:val="TableNormal"/>
-    <w:pPr>
-      <w:spacing w:after="0" w:line="240" w:lineRule="auto"/>
-    </w:pPr>
-    <w:tblPr>
-      <w:tblStyleRowBandSize w:val="1"/>
-      <w:tblStyleColBandSize w:val="1"/>
-      <w:tblCellMar>
-        <w:left w:w="108" w:type="dxa"/>
-        <w:right w:w="108" w:type="dxa"/>
-      </w:tblCellMar>
-    </w:tblPr>
-  </w:style>
-  <w:style w:type="table" w:customStyle="1" w:styleId="a8">
-    <w:basedOn w:val="TableNormal"/>
-    <w:tblPr>
-      <w:tblStyleRowBandSize w:val="1"/>
-      <w:tblStyleColBandSize w:val="1"/>
-      <w:tblCellMar>
-        <w:left w:w="115" w:type="dxa"/>
-        <w:right w:w="115" w:type="dxa"/>
-      </w:tblCellMar>
-    </w:tblPr>
-  </w:style>
-  <w:style w:type="table" w:customStyle="1" w:styleId="a9">
-    <w:basedOn w:val="TableNormal"/>
-    <w:tblPr>
-      <w:tblStyleRowBandSize w:val="1"/>
-      <w:tblStyleColBandSize w:val="1"/>
-      <w:tblCellMar>
-        <w:left w:w="115" w:type="dxa"/>
-        <w:right w:w="115" w:type="dxa"/>
-      </w:tblCellMar>
-    </w:tblPr>
-  </w:style>
-  <w:style w:type="table" w:customStyle="1" w:styleId="aa">
-    <w:basedOn w:val="TableNormal"/>
-    <w:tblPr>
-      <w:tblStyleRowBandSize w:val="1"/>
-      <w:tblStyleColBandSize w:val="1"/>
-      <w:tblCellMar>
-        <w:left w:w="115" w:type="dxa"/>
-        <w:right w:w="115" w:type="dxa"/>
-      </w:tblCellMar>
-    </w:tblPr>
-  </w:style>
-  <w:style w:type="table" w:customStyle="1" w:styleId="ab">
-    <w:basedOn w:val="TableNormal"/>
-    <w:tblPr>
-      <w:tblStyleRowBandSize w:val="1"/>
-      <w:tblStyleColBandSize w:val="1"/>
-      <w:tblCellMar>
-        <w:left w:w="115" w:type="dxa"/>
-        <w:right w:w="115" w:type="dxa"/>
-      </w:tblCellMar>
-    </w:tblPr>
-  </w:style>
-  <w:style w:type="table" w:customStyle="1" w:styleId="ac">
-    <w:basedOn w:val="TableNormal"/>
-    <w:tblPr>
-      <w:tblStyleRowBandSize w:val="1"/>
-      <w:tblStyleColBandSize w:val="1"/>
-      <w:tblCellMar>
-        <w:left w:w="115" w:type="dxa"/>
-        <w:right w:w="115" w:type="dxa"/>
-      </w:tblCellMar>
-    </w:tblPr>
-  </w:style>
-  <w:style w:type="table" w:customStyle="1" w:styleId="ad">
-    <w:basedOn w:val="TableNormal"/>
-    <w:tblPr>
-      <w:tblStyleRowBandSize w:val="1"/>
-      <w:tblStyleColBandSize w:val="1"/>
-      <w:tblCellMar>
-        <w:left w:w="115" w:type="dxa"/>
-        <w:right w:w="115" w:type="dxa"/>
-      </w:tblCellMar>
-    </w:tblPr>
-  </w:style>
-  <w:style w:type="paragraph" w:styleId="Textodeglobo">
-    <w:name w:val="Balloon Text"/>
-    <w:basedOn w:val="Normal"/>
-    <w:link w:val="TextodegloboCar"/>
-    <w:uiPriority w:val="99"/>
-    <w:semiHidden/>
-    <w:unhideWhenUsed/>
-    <w:rsid w:val="00E137A5"/>
-    <w:pPr>
-      <w:spacing w:after="0" w:line="240" w:lineRule="auto"/>
-    </w:pPr>
-    <w:rPr>
-      <w:rFonts w:ascii="Tahoma" w:hAnsi="Tahoma" w:cs="Tahoma"/>
-      <w:sz w:val="16"/>
-      <w:szCs w:val="16"/>
-    </w:rPr>
-  </w:style>
-  <w:style w:type="character" w:customStyle="1" w:styleId="TextodegloboCar">
-    <w:name w:val="Texto de globo Car"/>
-    <w:basedOn w:val="Fuentedeprrafopredeter"/>
-    <w:link w:val="Textodeglobo"/>
-    <w:uiPriority w:val="99"/>
-    <w:semiHidden/>
-    <w:rsid w:val="00E137A5"/>
-    <w:rPr>
-      <w:rFonts w:ascii="Tahoma" w:hAnsi="Tahoma" w:cs="Tahoma"/>
-      <w:sz w:val="16"/>
-      <w:szCs w:val="16"/>
-    </w:rPr>
-  </w:style>
-</w:styles>
-</file>
-
-<file path=word/stylesWithEffects.xml><?xml version="1.0" encoding="utf-8"?>
-<w:styles xmlns:wpc="http://schemas.microsoft.com/office/word/2010/wordprocessingCanvas" xmlns:mc="http://schemas.openxmlformats.org/markup-compatibility/2006" xmlns:o="urn:schemas-microsoft-com:office:office" xmlns:r="http://schemas.openxmlformats.org/officeDocument/2006/relationships" xmlns:m="http://schemas.openxmlformats.org/officeDocument/2006/math" xmlns:v="urn:schemas-microsoft-com:vml" xmlns:wp14="http://schemas.microsoft.com/office/word/2010/wordprocessingDrawing" xmlns:wp="http://schemas.openxmlformats.org/drawingml/2006/wordprocessingDrawing" xmlns:w10="urn:schemas-microsoft-com:office:word" xmlns:w="http://schemas.openxmlformats.org/wordprocessingml/2006/main" xmlns:w14="http://schemas.microsoft.com/office/word/2010/wordml" xmlns:wpg="http://schemas.microsoft.com/office/word/2010/wordprocessingGroup" xmlns:wpi="http://schemas.microsoft.com/office/word/2010/wordprocessingInk" xmlns:wne="http://schemas.microsoft.com/office/word/2006/wordml" xmlns:wps="http://schemas.microsoft.com/office/word/2010/wordprocessingShape" mc:Ignorable="w14 wp14">
-  <w:docDefaults>
-    <w:rPrDefault>
-      <w:rPr>
-        <w:rFonts w:ascii="Calibri" w:eastAsia="Calibri" w:hAnsi="Calibri" w:cs="Calibri"/>
-        <w:color w:val="000000"/>
-        <w:sz w:val="22"/>
-        <w:szCs w:val="22"/>
-        <w:lang w:val="es-PE" w:eastAsia="es-PE" w:bidi="ar-SA"/>
-      </w:rPr>
-    </w:rPrDefault>
-    <w:pPrDefault>
-      <w:pPr>
-        <w:pBdr>
-          <w:top w:val="nil"/>
-          <w:left w:val="nil"/>
-          <w:bottom w:val="nil"/>
-          <w:right w:val="nil"/>
-          <w:between w:val="nil"/>
-        </w:pBdr>
-        <w:spacing w:after="160" w:line="259" w:lineRule="auto"/>
-      </w:pPr>
-    </w:pPrDefault>
-  </w:docDefaults>
-  <w:latentStyles w:defLockedState="0" w:defUIPriority="99" w:defSemiHidden="1" w:defUnhideWhenUsed="1" w:defQFormat="0" w:count="267">
-    <w:lsdException w:name="Normal" w:semiHidden="0" w:uiPriority="0" w:unhideWhenUsed="0" w:qFormat="1"/>
-    <w:lsdException w:name="heading 1" w:semiHidden="0" w:uiPriority="9" w:unhideWhenUsed="0" w:qFormat="1"/>
-    <w:lsdException w:name="heading 2" w:uiPriority="9" w:qFormat="1"/>
-    <w:lsdException w:name="heading 3" w:uiPriority="9" w:qFormat="1"/>
-    <w:lsdException w:name="heading 4" w:uiPriority="9" w:qFormat="1"/>
-    <w:lsdException w:name="heading 5" w:uiPriority="9" w:qFormat="1"/>
-    <w:lsdException w:name="heading 6" w:uiPriority="9" w:qFormat="1"/>
-    <w:lsdException w:name="heading 7" w:uiPriority="9" w:qFormat="1"/>
-    <w:lsdException w:name="heading 8" w:uiPriority="9" w:qFormat="1"/>
-    <w:lsdException w:name="heading 9" w:uiPriority="9" w:qFormat="1"/>
-    <w:lsdException w:name="toc 1" w:uiPriority="39"/>
-    <w:lsdException w:name="toc 2" w:uiPriority="39"/>
-    <w:lsdException w:name="toc 3" w:uiPriority="39"/>
-    <w:lsdException w:name="toc 4" w:uiPriority="39"/>
-    <w:lsdException w:name="toc 5" w:uiPriority="39"/>
-    <w:lsdException w:name="toc 6" w:uiPriority="39"/>
-    <w:lsdException w:name="toc 7" w:uiPriority="39"/>
-    <w:lsdException w:name="toc 8" w:uiPriority="39"/>
-    <w:lsdException w:name="toc 9" w:uiPriority="39"/>
-    <w:lsdException w:name="caption" w:uiPriority="35" w:qFormat="1"/>
-    <w:lsdException w:name="Title" w:semiHidden="0" w:uiPriority="10" w:unhideWhenUsed="0" w:qFormat="1"/>
-    <w:lsdException w:name="Default Paragraph Font" w:uiPriority="1"/>
-    <w:lsdException w:name="Subtitle" w:semiHidden="0" w:uiPriority="11" w:unhideWhenUsed="0" w:qFormat="1"/>
-    <w:lsdException w:name="Strong" w:semiHidden="0" w:uiPriority="22" w:unhideWhenUsed="0" w:qFormat="1"/>
-    <w:lsdException w:name="Emphasis" w:semiHidden="0" w:uiPriority="20" w:unhideWhenUsed="0" w:qFormat="1"/>
-    <w:lsdException w:name="Table Grid" w:semiHidden="0" w:uiPriority="59" w:unhideWhenUsed="0"/>
-    <w:lsdException w:name="Placeholder Text" w:unhideWhenUsed="0"/>
-    <w:lsdException w:name="No Spacing" w:semiHidden="0" w:uiPriority="1" w:unhideWhenUsed="0" w:qFormat="1"/>
-    <w:lsdException w:name="Light Shading" w:semiHidden="0" w:uiPriority="60" w:unhideWhenUsed="0"/>
-    <w:lsdException w:name="Light List" w:semiHidden="0" w:uiPriority="61" w:unhideWhenUsed="0"/>
-    <w:lsdException w:name="Light Grid" w:semiHidden="0" w:uiPriority="62" w:unhideWhenUsed="0"/>
-    <w:lsdException w:name="Medium Shading 1" w:semiHidden="0" w:uiPriority="63" w:unhideWhenUsed="0"/>
-    <w:lsdException w:name="Medium Shading 2" w:semiHidden="0" w:uiPriority="64" w:unhideWhenUsed="0"/>
-    <w:lsdException w:name="Medium List 1" w:semiHidden="0" w:uiPriority="65" w:unhideWhenUsed="0"/>
-    <w:lsdException w:name="Medium List 2" w:semiHidden="0" w:uiPriority="66" w:unhideWhenUsed="0"/>
-    <w:lsdException w:name="Medium Grid 1" w:semiHidden="0" w:uiPriority="67" w:unhideWhenUsed="0"/>
-    <w:lsdException w:name="Medium Grid 2" w:semiHidden="0" w:uiPriority="68" w:unhideWhenUsed="0"/>
-    <w:lsdException w:name="Medium Grid 3" w:semiHidden="0" w:uiPriority="69" w:unhideWhenUsed="0"/>
-    <w:lsdException w:name="Dark List" w:semiHidden="0" w:uiPriority="70" w:unhideWhenUsed="0"/>
-    <w:lsdException w:name="Colorful Shading" w:semiHidden="0" w:uiPriority="71" w:unhideWhenUsed="0"/>
-    <w:lsdException w:name="Colorful List" w:semiHidden="0" w:uiPriority="72" w:unhideWhenUsed="0"/>
-    <w:lsdException w:name="Colorful Grid" w:semiHidden="0" w:uiPriority="73" w:unhideWhenUsed="0"/>
-    <w:lsdException w:name="Light Shading Accent 1" w:semiHidden="0" w:uiPriority="60" w:unhideWhenUsed="0"/>
-    <w:lsdException w:name="Light List Accent 1" w:semiHidden="0" w:uiPriority="61" w:unhideWhenUsed="0"/>
-    <w:lsdException w:name="Light Grid Accent 1" w:semiHidden="0" w:uiPriority="62" w:unhideWhenUsed="0"/>
-    <w:lsdException w:name="Medium Shading 1 Accent 1" w:semiHidden="0" w:uiPriority="63" w:unhideWhenUsed="0"/>
-    <w:lsdException w:name="Medium Shading 2 Accent 1" w:semiHidden="0" w:uiPriority="64" w:unhideWhenUsed="0"/>
-    <w:lsdException w:name="Medium List 1 Accent 1" w:semiHidden="0" w:uiPriority="65" w:unhideWhenUsed="0"/>
-    <w:lsdException w:name="Revision" w:unhideWhenUsed="0"/>
-    <w:lsdException w:name="List Paragraph" w:semiHidden="0" w:uiPriority="34" w:unhideWhenUsed="0" w:qFormat="1"/>
-    <w:lsdException w:name="Quote" w:semiHidden="0" w:uiPriority="29" w:unhideWhenUsed="0" w:qFormat="1"/>
-    <w:lsdException w:name="Intense Quote" w:semiHidden="0" w:uiPriority="30" w:unhideWhenUsed="0" w:qFormat="1"/>
-    <w:lsdException w:name="Medium List 2 Accent 1" w:semiHidden="0" w:uiPriority="66" w:unhideWhenUsed="0"/>
-    <w:lsdException w:name="Medium Grid 1 Accent 1" w:semiHidden="0" w:uiPriority="67" w:unhideWhenUsed="0"/>
-    <w:lsdException w:name="Medium Grid 2 Accent 1" w:semiHidden="0" w:uiPriority="68" w:unhideWhenUsed="0"/>
-    <w:lsdException w:name="Medium Grid 3 Accent 1" w:semiHidden="0" w:uiPriority="69" w:unhideWhenUsed="0"/>
-    <w:lsdException w:name="Dark List Accent 1" w:semiHidden="0" w:uiPriority="70" w:unhideWhenUsed="0"/>
-    <w:lsdException w:name="Colorful Shading Accent 1" w:semiHidden="0" w:uiPriority="71" w:unhideWhenUsed="0"/>
-    <w:lsdException w:name="Colorful List Accent 1" w:semiHidden="0" w:uiPriority="72" w:unhideWhenUsed="0"/>
-    <w:lsdException w:name="Colorful Grid Accent 1" w:semiHidden="0" w:uiPriority="73" w:unhideWhenUsed="0"/>
-    <w:lsdException w:name="Light Shading Accent 2" w:semiHidden="0" w:uiPriority="60" w:unhideWhenUsed="0"/>
-    <w:lsdException w:name="Light List Accent 2" w:semiHidden="0" w:uiPriority="61" w:unhideWhenUsed="0"/>
-    <w:lsdException w:name="Light Grid Accent 2" w:semiHidden="0" w:uiPriority="62" w:unhideWhenUsed="0"/>
-    <w:lsdException w:name="Medium Shading 1 Accent 2" w:semiHidden="0" w:uiPriority="63" w:unhideWhenUsed="0"/>
-    <w:lsdException w:name="Medium Shading 2 Accent 2" w:semiHidden="0" w:uiPriority="64" w:unhideWhenUsed="0"/>
-    <w:lsdException w:name="Medium List 1 Accent 2" w:semiHidden="0" w:uiPriority="65" w:unhideWhenUsed="0"/>
-    <w:lsdException w:name="Medium List 2 Accent 2" w:semiHidden="0" w:uiPriority="66" w:unhideWhenUsed="0"/>
-    <w:lsdException w:name="Medium Grid 1 Accent 2" w:semiHidden="0" w:uiPriority="67" w:unhideWhenUsed="0"/>
-    <w:lsdException w:name="Medium Grid 2 Accent 2" w:semiHidden="0" w:uiPriority="68" w:unhideWhenUsed="0"/>
-    <w:lsdException w:name="Medium Grid 3 Accent 2" w:semiHidden="0" w:uiPriority="69" w:unhideWhenUsed="0"/>
-    <w:lsdException w:name="Dark List Accent 2" w:semiHidden="0" w:uiPriority="70" w:unhideWhenUsed="0"/>
-    <w:lsdException w:name="Colorful Shading Accent 2" w:semiHidden="0" w:uiPriority="71" w:unhideWhenUsed="0"/>
-    <w:lsdException w:name="Colorful List Accent 2" w:semiHidden="0" w:uiPriority="72" w:unhideWhenUsed="0"/>
-    <w:lsdException w:name="Colorful Grid Accent 2" w:semiHidden="0" w:uiPriority="73" w:unhideWhenUsed="0"/>
-    <w:lsdException w:name="Light Shading Accent 3" w:semiHidden="0" w:uiPriority="60" w:unhideWhenUsed="0"/>
-    <w:lsdException w:name="Light List Accent 3" w:semiHidden="0" w:uiPriority="61" w:unhideWhenUsed="0"/>
-    <w:lsdException w:name="Light Grid Accent 3" w:semiHidden="0" w:uiPriority="62" w:unhideWhenUsed="0"/>
-    <w:lsdException w:name="Medium Shading 1 Accent 3" w:semiHidden="0" w:uiPriority="63" w:unhideWhenUsed="0"/>
-    <w:lsdException w:name="Medium Shading 2 Accent 3" w:semiHidden="0" w:uiPriority="64" w:unhideWhenUsed="0"/>
-    <w:lsdException w:name="Medium List 1 Accent 3" w:semiHidden="0" w:uiPriority="65" w:unhideWhenUsed="0"/>
-    <w:lsdException w:name="Medium List 2 Accent 3" w:semiHidden="0" w:uiPriority="66" w:unhideWhenUsed="0"/>
-    <w:lsdException w:name="Medium Grid 1 Accent 3" w:semiHidden="0" w:uiPriority="67" w:unhideWhenUsed="0"/>
-    <w:lsdException w:name="Medium Grid 2 Accent 3" w:semiHidden="0" w:uiPriority="68" w:unhideWhenUsed="0"/>
-    <w:lsdException w:name="Medium Grid 3 Accent 3" w:semiHidden="0" w:uiPriority="69" w:unhideWhenUsed="0"/>
-    <w:lsdException w:name="Dark List Accent 3" w:semiHidden="0" w:uiPriority="70" w:unhideWhenUsed="0"/>
-    <w:lsdException w:name="Colorful Shading Accent 3" w:semiHidden="0" w:uiPriority="71" w:unhideWhenUsed="0"/>
-    <w:lsdException w:name="Colorful List Accent 3" w:semiHidden="0" w:uiPriority="72" w:unhideWhenUsed="0"/>
-    <w:lsdException w:name="Colorful Grid Accent 3" w:semiHidden="0" w:uiPriority="73" w:unhideWhenUsed="0"/>
-    <w:lsdException w:name="Light Shading Accent 4" w:semiHidden="0" w:uiPriority="60" w:unhideWhenUsed="0"/>
-    <w:lsdException w:name="Light List Accent 4" w:semiHidden="0" w:uiPriority="61" w:unhideWhenUsed="0"/>
-    <w:lsdException w:name="Light Grid Accent 4" w:semiHidden="0" w:uiPriority="62" w:unhideWhenUsed="0"/>
-    <w:lsdException w:name="Medium Shading 1 Accent 4" w:semiHidden="0" w:uiPriority="63" w:unhideWhenUsed="0"/>
-    <w:lsdException w:name="Medium Shading 2 Accent 4" w:semiHidden="0" w:uiPriority="64" w:unhideWhenUsed="0"/>
-    <w:lsdException w:name="Medium List 1 Accent 4" w:semiHidden="0" w:uiPriority="65" w:unhideWhenUsed="0"/>
-    <w:lsdException w:name="Medium List 2 Accent 4" w:semiHidden="0" w:uiPriority="66" w:unhideWhenUsed="0"/>
-    <w:lsdException w:name="Medium Grid 1 Accent 4" w:semiHidden="0" w:uiPriority="67" w:unhideWhenUsed="0"/>
-    <w:lsdException w:name="Medium Grid 2 Accent 4" w:semiHidden="0" w:uiPriority="68" w:unhideWhenUsed="0"/>
-    <w:lsdException w:name="Medium Grid 3 Accent 4" w:semiHidden="0" w:uiPriority="69" w:unhideWhenUsed="0"/>
-    <w:lsdException w:name="Dark List Accent 4" w:semiHidden="0" w:uiPriority="70" w:unhideWhenUsed="0"/>
-    <w:lsdException w:name="Colorful Shading Accent 4" w:semiHidden="0" w:uiPriority="71" w:unhideWhenUsed="0"/>
-    <w:lsdException w:name="Colorful List Accent 4" w:semiHidden="0" w:uiPriority="72" w:unhideWhenUsed="0"/>
-    <w:lsdException w:name="Colorful Grid Accent 4" w:semiHidden="0" w:uiPriority="73" w:unhideWhenUsed="0"/>
-    <w:lsdException w:name="Light Shading Accent 5" w:semiHidden="0" w:uiPriority="60" w:unhideWhenUsed="0"/>
-    <w:lsdException w:name="Light List Accent 5" w:semiHidden="0" w:uiPriority="61" w:unhideWhenUsed="0"/>
-    <w:lsdException w:name="Light Grid Accent 5" w:semiHidden="0" w:uiPriority="62" w:unhideWhenUsed="0"/>
-    <w:lsdException w:name="Medium Shading 1 Accent 5" w:semiHidden="0" w:uiPriority="63" w:unhideWhenUsed="0"/>
-    <w:lsdException w:name="Medium Shading 2 Accent 5" w:semiHidden="0" w:uiPriority="64" w:unhideWhenUsed="0"/>
-    <w:lsdException w:name="Medium List 1 Accent 5" w:semiHidden="0" w:uiPriority="65" w:unhideWhenUsed="0"/>
-    <w:lsdException w:name="Medium List 2 Accent 5" w:semiHidden="0" w:uiPriority="66" w:unhideWhenUsed="0"/>
-    <w:lsdException w:name="Medium Grid 1 Accent 5" w:semiHidden="0" w:uiPriority="67" w:unhideWhenUsed="0"/>
-    <w:lsdException w:name="Medium Grid 2 Accent 5" w:semiHidden="0" w:uiPriority="68" w:unhideWhenUsed="0"/>
-    <w:lsdException w:name="Medium Grid 3 Accent 5" w:semiHidden="0" w:uiPriority="69" w:unhideWhenUsed="0"/>
-    <w:lsdException w:name="Dark List Accent 5" w:semiHidden="0" w:uiPriority="70" w:unhideWhenUsed="0"/>
-    <w:lsdException w:name="Colorful Shading Accent 5" w:semiHidden="0" w:uiPriority="71" w:unhideWhenUsed="0"/>
-    <w:lsdException w:name="Colorful List Accent 5" w:semiHidden="0" w:uiPriority="72" w:unhideWhenUsed="0"/>
-    <w:lsdException w:name="Colorful Grid Accent 5" w:semiHidden="0" w:uiPriority="73" w:unhideWhenUsed="0"/>
-    <w:lsdException w:name="Light Shading Accent 6" w:semiHidden="0" w:uiPriority="60" w:unhideWhenUsed="0"/>
-    <w:lsdException w:name="Light List Accent 6" w:semiHidden="0" w:uiPriority="61" w:unhideWhenUsed="0"/>
-    <w:lsdException w:name="Light Grid Accent 6" w:semiHidden="0" w:uiPriority="62" w:unhideWhenUsed="0"/>
-    <w:lsdException w:name="Medium Shading 1 Accent 6" w:semiHidden="0" w:uiPriority="63" w:unhideWhenUsed="0"/>
-    <w:lsdException w:name="Medium Shading 2 Accent 6" w:semiHidden="0" w:uiPriority="64" w:unhideWhenUsed="0"/>
-    <w:lsdException w:name="Medium List 1 Accent 6" w:semiHidden="0" w:uiPriority="65" w:unhideWhenUsed="0"/>
-    <w:lsdException w:name="Medium List 2 Accent 6" w:semiHidden="0" w:uiPriority="66" w:unhideWhenUsed="0"/>
-    <w:lsdException w:name="Medium Grid 1 Accent 6" w:semiHidden="0" w:uiPriority="67" w:unhideWhenUsed="0"/>
-    <w:lsdException w:name="Medium Grid 2 Accent 6" w:semiHidden="0" w:uiPriority="68" w:unhideWhenUsed="0"/>
-    <w:lsdException w:name="Medium Grid 3 Accent 6" w:semiHidden="0" w:uiPriority="69" w:unhideWhenUsed="0"/>
-    <w:lsdException w:name="Dark List Accent 6" w:semiHidden="0" w:uiPriority="70" w:unhideWhenUsed="0"/>
-    <w:lsdException w:name="Colorful Shading Accent 6" w:semiHidden="0" w:uiPriority="71" w:unhideWhenUsed="0"/>
-    <w:lsdException w:name="Colorful List Accent 6" w:semiHidden="0" w:uiPriority="72" w:unhideWhenUsed="0"/>
-    <w:lsdException w:name="Colorful Grid Accent 6" w:semiHidden="0" w:uiPriority="73" w:unhideWhenUsed="0"/>
-    <w:lsdException w:name="Subtle Emphasis" w:semiHidden="0" w:uiPriority="19" w:unhideWhenUsed="0" w:qFormat="1"/>
-    <w:lsdException w:name="Intense Emphasis" w:semiHidden="0" w:uiPriority="21" w:unhideWhenUsed="0" w:qFormat="1"/>
-    <w:lsdException w:name="Subtle Reference" w:semiHidden="0" w:uiPriority="31" w:unhideWhenUsed="0" w:qFormat="1"/>
-    <w:lsdException w:name="Intense Reference" w:semiHidden="0" w:uiPriority="32" w:unhideWhenUsed="0" w:qFormat="1"/>
-    <w:lsdException w:name="Book Title" w:semiHidden="0" w:uiPriority="33" w:unhideWhenUsed="0" w:qFormat="1"/>
-    <w:lsdException w:name="Bibliography" w:uiPriority="37"/>
-    <w:lsdException w:name="TOC Heading" w:uiPriority="39" w:qFormat="1"/>
+  <w:latentStyles w:defLockedState="0" w:defUIPriority="99" w:defSemiHidden="0" w:defUnhideWhenUsed="0" w:defQFormat="0" w:count="372">
+    <w:lsdException w:name="Normal" w:uiPriority="0" w:qFormat="1"/>
+    <w:lsdException w:name="heading 1" w:uiPriority="9" w:qFormat="1"/>
+    <w:lsdException w:name="heading 2" w:semiHidden="1" w:uiPriority="0" w:unhideWhenUsed="1" w:qFormat="1"/>
+    <w:lsdException w:name="heading 3" w:semiHidden="1" w:uiPriority="9" w:unhideWhenUsed="1" w:qFormat="1"/>
+    <w:lsdException w:name="heading 4" w:semiHidden="1" w:uiPriority="9" w:unhideWhenUsed="1" w:qFormat="1"/>
+    <w:lsdException w:name="heading 5" w:semiHidden="1" w:uiPriority="9" w:unhideWhenUsed="1" w:qFormat="1"/>
+    <w:lsdException w:name="heading 6" w:semiHidden="1" w:uiPriority="9" w:unhideWhenUsed="1" w:qFormat="1"/>
+    <w:lsdException w:name="heading 7" w:semiHidden="1" w:uiPriority="9" w:unhideWhenUsed="1" w:qFormat="1"/>
+    <w:lsdException w:name="heading 8" w:semiHidden="1" w:uiPriority="9" w:unhideWhenUsed="1" w:qFormat="1"/>
+    <w:lsdException w:name="heading 9" w:semiHidden="1" w:uiPriority="9" w:unhideWhenUsed="1" w:qFormat="1"/>
+    <w:lsdException w:name="index 1" w:semiHidden="1" w:unhideWhenUsed="1"/>
+    <w:lsdException w:name="index 2" w:semiHidden="1" w:unhideWhenUsed="1"/>
+    <w:lsdException w:name="index 3" w:semiHidden="1" w:unhideWhenUsed="1"/>
+    <w:lsdException w:name="index 4" w:semiHidden="1" w:unhideWhenUsed="1"/>
+    <w:lsdException w:name="index 5" w:semiHidden="1" w:unhideWhenUsed="1"/>
+    <w:lsdException w:name="index 6" w:semiHidden="1" w:unhideWhenUsed="1"/>
+    <w:lsdException w:name="index 7" w:semiHidden="1" w:unhideWhenUsed="1"/>
+    <w:lsdException w:name="index 8" w:semiHidden="1" w:unhideWhenUsed="1"/>
+    <w:lsdException w:name="index 9" w:semiHidden="1" w:unhideWhenUsed="1"/>
+    <w:lsdException w:name="toc 1" w:semiHidden="1" w:uiPriority="39" w:unhideWhenUsed="1"/>
+    <w:lsdException w:name="toc 2" w:semiHidden="1" w:uiPriority="39" w:unhideWhenUsed="1"/>
+    <w:lsdException w:name="toc 3" w:semiHidden="1" w:uiPriority="39" w:unhideWhenUsed="1"/>
+    <w:lsdException w:name="toc 4" w:semiHidden="1" w:uiPriority="39" w:unhideWhenUsed="1"/>
+    <w:lsdException w:name="toc 5" w:semiHidden="1" w:uiPriority="39" w:unhideWhenUsed="1"/>
+    <w:lsdException w:name="toc 6" w:semiHidden="1" w:uiPriority="39" w:unhideWhenUsed="1"/>
+    <w:lsdException w:name="toc 7" w:semiHidden="1" w:uiPriority="39" w:unhideWhenUsed="1"/>
+    <w:lsdException w:name="toc 8" w:semiHidden="1" w:uiPriority="39" w:unhideWhenUsed="1"/>
+    <w:lsdException w:name="toc 9" w:semiHidden="1" w:uiPriority="39" w:unhideWhenUsed="1"/>
+    <w:lsdException w:name="Normal Indent" w:semiHidden="1" w:unhideWhenUsed="1"/>
+    <w:lsdException w:name="footnote text" w:semiHidden="1" w:unhideWhenUsed="1"/>
+    <w:lsdException w:name="annotation text" w:semiHidden="1" w:unhideWhenUsed="1"/>
+    <w:lsdException w:name="header" w:semiHidden="1" w:unhideWhenUsed="1"/>
+    <w:lsdException w:name="footer" w:semiHidden="1" w:unhideWhenUsed="1"/>
+    <w:lsdException w:name="index heading" w:semiHidden="1" w:unhideWhenUsed="1"/>
+    <w:lsdException w:name="caption" w:semiHidden="1" w:uiPriority="35" w:unhideWhenUsed="1" w:qFormat="1"/>
+    <w:lsdException w:name="table of figures" w:semiHidden="1" w:unhideWhenUsed="1"/>
+    <w:lsdException w:name="envelope address" w:semiHidden="1" w:unhideWhenUsed="1"/>
+    <w:lsdException w:name="envelope return" w:semiHidden="1" w:unhideWhenUsed="1"/>
+    <w:lsdException w:name="footnote reference" w:semiHidden="1" w:unhideWhenUsed="1"/>
+    <w:lsdException w:name="annotation reference" w:semiHidden="1" w:unhideWhenUsed="1"/>
+    <w:lsdException w:name="line number" w:semiHidden="1" w:unhideWhenUsed="1"/>
+    <w:lsdException w:name="page number" w:semiHidden="1" w:unhideWhenUsed="1"/>
+    <w:lsdException w:name="endnote reference" w:semiHidden="1" w:unhideWhenUsed="1"/>
+    <w:lsdException w:name="endnote text" w:semiHidden="1" w:unhideWhenUsed="1"/>
+    <w:lsdException w:name="table of authorities" w:semiHidden="1" w:unhideWhenUsed="1"/>
+    <w:lsdException w:name="macro" w:semiHidden="1" w:unhideWhenUsed="1"/>
+    <w:lsdException w:name="toa heading" w:semiHidden="1" w:unhideWhenUsed="1"/>
+    <w:lsdException w:name="List" w:semiHidden="1" w:unhideWhenUsed="1"/>
+    <w:lsdException w:name="List Bullet" w:semiHidden="1" w:unhideWhenUsed="1"/>
+    <w:lsdException w:name="List Number" w:semiHidden="1" w:unhideWhenUsed="1"/>
+    <w:lsdException w:name="List 2" w:semiHidden="1" w:unhideWhenUsed="1"/>
+    <w:lsdException w:name="List 3" w:semiHidden="1" w:unhideWhenUsed="1"/>
+    <w:lsdException w:name="List 4" w:semiHidden="1" w:unhideWhenUsed="1"/>
+    <w:lsdException w:name="List 5" w:semiHidden="1" w:unhideWhenUsed="1"/>
+    <w:lsdException w:name="List Bullet 2" w:semiHidden="1" w:unhideWhenUsed="1"/>
+    <w:lsdException w:name="List Bullet 3" w:semiHidden="1" w:unhideWhenUsed="1"/>
+    <w:lsdException w:name="List Bullet 4" w:semiHidden="1" w:unhideWhenUsed="1"/>
+    <w:lsdException w:name="List Bullet 5" w:semiHidden="1" w:unhideWhenUsed="1"/>
+    <w:lsdException w:name="List Number 2" w:semiHidden="1" w:unhideWhenUsed="1"/>
+    <w:lsdException w:name="List Number 3" w:semiHidden="1" w:unhideWhenUsed="1"/>
+    <w:lsdException w:name="List Number 4" w:semiHidden="1" w:unhideWhenUsed="1"/>
+    <w:lsdException w:name="List Number 5" w:semiHidden="1" w:unhideWhenUsed="1"/>
+    <w:lsdException w:name="Title" w:uiPriority="10" w:qFormat="1"/>
+    <w:lsdException w:name="Closing" w:semiHidden="1" w:unhideWhenUsed="1"/>
+    <w:lsdException w:name="Signature" w:semiHidden="1" w:unhideWhenUsed="1"/>
+    <w:lsdException w:name="Default Paragraph Font" w:semiHidden="1" w:uiPriority="1" w:unhideWhenUsed="1"/>
+    <w:lsdException w:name="Body Text" w:semiHidden="1" w:unhideWhenUsed="1"/>
+    <w:lsdException w:name="Body Text Indent" w:semiHidden="1" w:unhideWhenUsed="1"/>
+    <w:lsdException w:name="List Continue" w:semiHidden="1" w:unhideWhenUsed="1"/>
+    <w:lsdException w:name="List Continue 2" w:semiHidden="1" w:unhideWhenUsed="1"/>
+    <w:lsdException w:name="List Continue 3" w:semiHidden="1" w:unhideWhenUsed="1"/>
+    <w:lsdException w:name="List Continue 4" w:semiHidden="1" w:unhideWhenUsed="1"/>
+    <w:lsdException w:name="List Continue 5" w:semiHidden="1" w:unhideWhenUsed="1"/>
+    <w:lsdException w:name="Message Header" w:semiHidden="1" w:unhideWhenUsed="1"/>
+    <w:lsdException w:name="Subtitle" w:uiPriority="11" w:qFormat="1"/>
+    <w:lsdException w:name="Salutation" w:semiHidden="1" w:unhideWhenUsed="1"/>
+    <w:lsdException w:name="Date" w:semiHidden="1" w:unhideWhenUsed="1"/>
+    <w:lsdException w:name="Body Text First Indent" w:semiHidden="1" w:unhideWhenUsed="1"/>
+    <w:lsdException w:name="Body Text First Indent 2" w:semiHidden="1" w:unhideWhenUsed="1"/>
+    <w:lsdException w:name="Note Heading" w:semiHidden="1" w:unhideWhenUsed="1"/>
+    <w:lsdException w:name="Body Text 2" w:semiHidden="1" w:unhideWhenUsed="1"/>
+    <w:lsdException w:name="Body Text 3" w:semiHidden="1" w:unhideWhenUsed="1"/>
+    <w:lsdException w:name="Body Text Indent 2" w:semiHidden="1" w:unhideWhenUsed="1"/>
+    <w:lsdException w:name="Body Text Indent 3" w:semiHidden="1" w:unhideWhenUsed="1"/>
+    <w:lsdException w:name="Block Text" w:semiHidden="1" w:unhideWhenUsed="1"/>
+    <w:lsdException w:name="Hyperlink" w:semiHidden="1" w:unhideWhenUsed="1"/>
+    <w:lsdException w:name="FollowedHyperlink" w:semiHidden="1" w:unhideWhenUsed="1"/>
+    <w:lsdException w:name="Strong" w:uiPriority="22" w:qFormat="1"/>
+    <w:lsdException w:name="Emphasis" w:uiPriority="20" w:qFormat="1"/>
+    <w:lsdException w:name="Document Map" w:semiHidden="1" w:unhideWhenUsed="1"/>
+    <w:lsdException w:name="Plain Text" w:semiHidden="1" w:unhideWhenUsed="1"/>
+    <w:lsdException w:name="E-mail Signature" w:semiHidden="1" w:unhideWhenUsed="1"/>
+    <w:lsdException w:name="HTML Top of Form" w:semiHidden="1" w:unhideWhenUsed="1"/>
+    <w:lsdException w:name="HTML Bottom of Form" w:semiHidden="1" w:unhideWhenUsed="1"/>
+    <w:lsdException w:name="Normal (Web)" w:semiHidden="1" w:unhideWhenUsed="1"/>
+    <w:lsdException w:name="HTML Acronym" w:semiHidden="1" w:unhideWhenUsed="1"/>
+    <w:lsdException w:name="HTML Address" w:semiHidden="1" w:unhideWhenUsed="1"/>
+    <w:lsdException w:name="HTML Cite" w:semiHidden="1" w:unhideWhenUsed="1"/>
+    <w:lsdException w:name="HTML Code" w:semiHidden="1" w:unhideWhenUsed="1"/>
+    <w:lsdException w:name="HTML Definition" w:semiHidden="1" w:unhideWhenUsed="1"/>
+    <w:lsdException w:name="HTML Keyboard" w:semiHidden="1" w:unhideWhenUsed="1"/>
+    <w:lsdException w:name="HTML Preformatted" w:semiHidden="1" w:unhideWhenUsed="1"/>
+    <w:lsdException w:name="HTML Sample" w:semiHidden="1" w:unhideWhenUsed="1"/>
+    <w:lsdException w:name="HTML Typewriter" w:semiHidden="1" w:unhideWhenUsed="1"/>
+    <w:lsdException w:name="HTML Variable" w:semiHidden="1" w:unhideWhenUsed="1"/>
+    <w:lsdException w:name="Normal Table" w:semiHidden="1" w:unhideWhenUsed="1"/>
+    <w:lsdException w:name="annotation subject" w:semiHidden="1" w:unhideWhenUsed="1"/>
+    <w:lsdException w:name="No List" w:semiHidden="1" w:unhideWhenUsed="1"/>
+    <w:lsdException w:name="Outline List 1" w:semiHidden="1" w:unhideWhenUsed="1"/>
+    <w:lsdException w:name="Outline List 2" w:semiHidden="1" w:unhideWhenUsed="1"/>
+    <w:lsdException w:name="Outline List 3" w:semiHidden="1" w:unhideWhenUsed="1"/>
+    <w:lsdException w:name="Table Simple 1" w:semiHidden="1" w:unhideWhenUsed="1"/>
+    <w:lsdException w:name="Table Simple 2" w:semiHidden="1" w:unhideWhenUsed="1"/>
+    <w:lsdException w:name="Table Simple 3" w:semiHidden="1" w:unhideWhenUsed="1"/>
+    <w:lsdException w:name="Table Classic 1" w:semiHidden="1" w:unhideWhenUsed="1"/>
+    <w:lsdException w:name="Table Classic 2" w:semiHidden="1" w:unhideWhenUsed="1"/>
+    <w:lsdException w:name="Table Classic 3" w:semiHidden="1" w:unhideWhenUsed="1"/>
+    <w:lsdException w:name="Table Classic 4" w:semiHidden="1" w:unhideWhenUsed="1"/>
+    <w:lsdException w:name="Table Colorful 1" w:semiHidden="1" w:unhideWhenUsed="1"/>
+    <w:lsdException w:name="Table Colorful 2" w:semiHidden="1" w:unhideWhenUsed="1"/>
+    <w:lsdException w:name="Table Colorful 3" w:semiHidden="1" w:unhideWhenUsed="1"/>
+    <w:lsdException w:name="Table Columns 1" w:semiHidden="1" w:unhideWhenUsed="1"/>
+    <w:lsdException w:name="Table Columns 2" w:semiHidden="1" w:unhideWhenUsed="1"/>
+    <w:lsdException w:name="Table Columns 3" w:semiHidden="1" w:unhideWhenUsed="1"/>
+    <w:lsdException w:name="Table Columns 4" w:semiHidden="1" w:unhideWhenUsed="1"/>
+    <w:lsdException w:name="Table Columns 5" w:semiHidden="1" w:unhideWhenUsed="1"/>
+    <w:lsdException w:name="Table Grid 1" w:semiHidden="1" w:unhideWhenUsed="1"/>
+    <w:lsdException w:name="Table Grid 2" w:semiHidden="1" w:unhideWhenUsed="1"/>
+    <w:lsdException w:name="Table Grid 3" w:semiHidden="1" w:unhideWhenUsed="1"/>
+    <w:lsdException w:name="Table Grid 4" w:semiHidden="1" w:unhideWhenUsed="1"/>
+    <w:lsdException w:name="Table Grid 5" w:semiHidden="1" w:unhideWhenUsed="1"/>
+    <w:lsdException w:name="Table Grid 6" w:semiHidden="1" w:unhideWhenUsed="1"/>
+    <w:lsdException w:name="Table Grid 7" w:semiHidden="1" w:unhideWhenUsed="1"/>
+    <w:lsdException w:name="Table Grid 8" w:semiHidden="1" w:unhideWhenUsed="1"/>
+    <w:lsdException w:name="Table List 1" w:semiHidden="1" w:unhideWhenUsed="1"/>
+    <w:lsdException w:name="Table List 2" w:semiHidden="1" w:unhideWhenUsed="1"/>
+    <w:lsdException w:name="Table List 3" w:semiHidden="1" w:unhideWhenUsed="1"/>
+    <w:lsdException w:name="Table List 4" w:semiHidden="1" w:unhideWhenUsed="1"/>
+    <w:lsdException w:name="Table List 5" w:semiHidden="1" w:unhideWhenUsed="1"/>
+    <w:lsdException w:name="Table List 6" w:semiHidden="1" w:unhideWhenUsed="1"/>
+    <w:lsdException w:name="Table List 7" w:semiHidden="1" w:unhideWhenUsed="1"/>
+    <w:lsdException w:name="Table List 8" w:semiHidden="1" w:unhideWhenUsed="1"/>
+    <w:lsdException w:name="Table 3D effects 1" w:semiHidden="1" w:unhideWhenUsed="1"/>
+    <w:lsdException w:name="Table 3D effects 2" w:semiHidden="1" w:unhideWhenUsed="1"/>
+    <w:lsdException w:name="Table 3D effects 3" w:semiHidden="1" w:unhideWhenUsed="1"/>
+    <w:lsdException w:name="Table Contemporary" w:semiHidden="1" w:unhideWhenUsed="1"/>
+    <w:lsdException w:name="Table Elegant" w:semiHidden="1" w:unhideWhenUsed="1"/>
+    <w:lsdException w:name="Table Professional" w:semiHidden="1" w:unhideWhenUsed="1"/>
+    <w:lsdException w:name="Table Subtle 1" w:semiHidden="1" w:unhideWhenUsed="1"/>
+    <w:lsdException w:name="Table Subtle 2" w:semiHidden="1" w:unhideWhenUsed="1"/>
+    <w:lsdException w:name="Table Web 1" w:semiHidden="1" w:unhideWhenUsed="1"/>
+    <w:lsdException w:name="Table Web 2" w:semiHidden="1" w:unhideWhenUsed="1"/>
+    <w:lsdException w:name="Table Web 3" w:semiHidden="1" w:unhideWhenUsed="1"/>
+    <w:lsdException w:name="Balloon Text" w:semiHidden="1" w:unhideWhenUsed="1"/>
+    <w:lsdException w:name="Table Grid" w:uiPriority="59"/>
+    <w:lsdException w:name="Table Theme" w:semiHidden="1" w:unhideWhenUsed="1"/>
+    <w:lsdException w:name="Placeholder Text" w:semiHidden="1"/>
+    <w:lsdException w:name="No Spacing" w:uiPriority="1" w:qFormat="1"/>
+    <w:lsdException w:name="Light Shading" w:uiPriority="60"/>
+    <w:lsdException w:name="Light List" w:uiPriority="61"/>
+    <w:lsdException w:name="Light Grid" w:uiPriority="62"/>
+    <w:lsdException w:name="Medium Shading 1" w:uiPriority="63"/>
+    <w:lsdException w:name="Medium Shading 2" w:uiPriority="64"/>
+    <w:lsdException w:name="Medium List 1" w:uiPriority="65"/>
+    <w:lsdException w:name="Medium List 2" w:uiPriority="66"/>
+    <w:lsdException w:name="Medium Grid 1" w:uiPriority="67"/>
+    <w:lsdException w:name="Medium Grid 2" w:uiPriority="68"/>
+    <w:lsdException w:name="Medium Grid 3" w:uiPriority="69"/>
+    <w:lsdException w:name="Dark List" w:uiPriority="70"/>
+    <w:lsdException w:name="Colorful Shading" w:uiPriority="71"/>
+    <w:lsdException w:name="Colorful List" w:uiPriority="72"/>
+    <w:lsdException w:name="Colorful Grid" w:uiPriority="73"/>
+    <w:lsdException w:name="Light Shading Accent 1" w:uiPriority="60"/>
+    <w:lsdException w:name="Light List Accent 1" w:uiPriority="61"/>
+    <w:lsdException w:name="Light Grid Accent 1" w:uiPriority="62"/>
+    <w:lsdException w:name="Medium Shading 1 Accent 1" w:uiPriority="63"/>
+    <w:lsdException w:name="Medium Shading 2 Accent 1" w:uiPriority="64"/>
+    <w:lsdException w:name="Medium List 1 Accent 1" w:uiPriority="65"/>
+    <w:lsdException w:name="Revision" w:semiHidden="1"/>
+    <w:lsdException w:name="List Paragraph" w:uiPriority="34" w:qFormat="1"/>
+    <w:lsdException w:name="Quote" w:uiPriority="29" w:qFormat="1"/>
+    <w:lsdException w:name="Intense Quote" w:uiPriority="30" w:qFormat="1"/>
+    <w:lsdException w:name="Medium List 2 Accent 1" w:uiPriority="66"/>
+    <w:lsdException w:name="Medium Grid 1 Accent 1" w:uiPriority="67"/>
+    <w:lsdException w:name="Medium Grid 2 Accent 1" w:uiPriority="68"/>
+    <w:lsdException w:name="Medium Grid 3 Accent 1" w:uiPriority="69"/>
+    <w:lsdException w:name="Dark List Accent 1" w:uiPriority="70"/>
+    <w:lsdException w:name="Colorful Shading Accent 1" w:uiPriority="71"/>
+    <w:lsdException w:name="Colorful List Accent 1" w:uiPriority="72"/>
+    <w:lsdException w:name="Colorful Grid Accent 1" w:uiPriority="73"/>
+    <w:lsdException w:name="Light Shading Accent 2" w:uiPriority="60"/>
+    <w:lsdException w:name="Light List Accent 2" w:uiPriority="61"/>
+    <w:lsdException w:name="Light Grid Accent 2" w:uiPriority="62"/>
+    <w:lsdException w:name="Medium Shading 1 Accent 2" w:uiPriority="63"/>
+    <w:lsdException w:name="Medium Shading 2 Accent 2" w:uiPriority="64"/>
+    <w:lsdException w:name="Medium List 1 Accent 2" w:uiPriority="65"/>
+    <w:lsdException w:name="Medium List 2 Accent 2" w:uiPriority="66"/>
+    <w:lsdException w:name="Medium Grid 1 Accent 2" w:uiPriority="67"/>
+    <w:lsdException w:name="Medium Grid 2 Accent 2" w:uiPriority="68"/>
+    <w:lsdException w:name="Medium Grid 3 Accent 2" w:uiPriority="69"/>
+    <w:lsdException w:name="Dark List Accent 2" w:uiPriority="70"/>
+    <w:lsdException w:name="Colorful Shading Accent 2" w:uiPriority="71"/>
+    <w:lsdException w:name="Colorful List Accent 2" w:uiPriority="72"/>
+    <w:lsdException w:name="Colorful Grid Accent 2" w:uiPriority="73"/>
+    <w:lsdException w:name="Light Shading Accent 3" w:uiPriority="60"/>
+    <w:lsdException w:name="Light List Accent 3" w:uiPriority="61"/>
+    <w:lsdException w:name="Light Grid Accent 3" w:uiPriority="62"/>
+    <w:lsdException w:name="Medium Shading 1 Accent 3" w:uiPriority="63"/>
+    <w:lsdException w:name="Medium Shading 2 Accent 3" w:uiPriority="64"/>
+    <w:lsdException w:name="Medium List 1 Accent 3" w:uiPriority="65"/>
+    <w:lsdException w:name="Medium List 2 Accent 3" w:uiPriority="66"/>
+    <w:lsdException w:name="Medium Grid 1 Accent 3" w:uiPriority="67"/>
+    <w:lsdException w:name="Medium Grid 2 Accent 3" w:uiPriority="68"/>
+    <w:lsdException w:name="Medium Grid 3 Accent 3" w:uiPriority="69"/>
+    <w:lsdException w:name="Dark List Accent 3" w:uiPriority="70"/>
+    <w:lsdException w:name="Colorful Shading Accent 3" w:uiPriority="71"/>
+    <w:lsdException w:name="Colorful List Accent 3" w:uiPriority="72"/>
+    <w:lsdException w:name="Colorful Grid Accent 3" w:uiPriority="73"/>
+    <w:lsdException w:name="Light Shading Accent 4" w:uiPriority="60"/>
+    <w:lsdException w:name="Light List Accent 4" w:uiPriority="61"/>
+    <w:lsdException w:name="Light Grid Accent 4" w:uiPriority="62"/>
+    <w:lsdException w:name="Medium Shading 1 Accent 4" w:uiPriority="63"/>
+    <w:lsdException w:name="Medium Shading 2 Accent 4" w:uiPriority="64"/>
+    <w:lsdException w:name="Medium List 1 Accent 4" w:uiPriority="65"/>
+    <w:lsdException w:name="Medium List 2 Accent 4" w:uiPriority="66"/>
+    <w:lsdException w:name="Medium Grid 1 Accent 4" w:uiPriority="67"/>
+    <w:lsdException w:name="Medium Grid 2 Accent 4" w:uiPriority="68"/>
+    <w:lsdException w:name="Medium Grid 3 Accent 4" w:uiPriority="69"/>
+    <w:lsdException w:name="Dark List Accent 4" w:uiPriority="70"/>
+    <w:lsdException w:name="Colorful Shading Accent 4" w:uiPriority="71"/>
+    <w:lsdException w:name="Colorful List Accent 4" w:uiPriority="72"/>
+    <w:lsdException w:name="Colorful Grid Accent 4" w:uiPriority="73"/>
+    <w:lsdException w:name="Light Shading Accent 5" w:uiPriority="60"/>
+    <w:lsdException w:name="Light List Accent 5" w:uiPriority="61"/>
+    <w:lsdException w:name="Light Grid Accent 5" w:uiPriority="62"/>
+    <w:lsdException w:name="Medium Shading 1 Accent 5" w:uiPriority="63"/>
+    <w:lsdException w:name="Medium Shading 2 Accent 5" w:uiPriority="64"/>
+    <w:lsdException w:name="Medium List 1 Accent 5" w:uiPriority="65"/>
+    <w:lsdException w:name="Medium List 2 Accent 5" w:uiPriority="66"/>
+    <w:lsdException w:name="Medium Grid 1 Accent 5" w:uiPriority="67"/>
+    <w:lsdException w:name="Medium Grid 2 Accent 5" w:uiPriority="68"/>
+    <w:lsdException w:name="Medium Grid 3 Accent 5" w:uiPriority="69"/>
+    <w:lsdException w:name="Dark List Accent 5" w:uiPriority="70"/>
+    <w:lsdException w:name="Colorful Shading Accent 5" w:uiPriority="71"/>
+    <w:lsdException w:name="Colorful List Accent 5" w:uiPriority="72"/>
+    <w:lsdException w:name="Colorful Grid Accent 5" w:uiPriority="73"/>
+    <w:lsdException w:name="Light Shading Accent 6" w:uiPriority="60"/>
+    <w:lsdException w:name="Light List Accent 6" w:uiPriority="61"/>
+    <w:lsdException w:name="Light Grid Accent 6" w:uiPriority="62"/>
+    <w:lsdException w:name="Medium Shading 1 Accent 6" w:uiPriority="63"/>
+    <w:lsdException w:name="Medium Shading 2 Accent 6" w:uiPriority="64"/>
+    <w:lsdException w:name="Medium List 1 Accent 6" w:uiPriority="65"/>
+    <w:lsdException w:name="Medium List 2 Accent 6" w:uiPriority="66"/>
+    <w:lsdException w:name="Medium Grid 1 Accent 6" w:uiPriority="67"/>
+    <w:lsdException w:name="Medium Grid 2 Accent 6" w:uiPriority="68"/>
+    <w:lsdException w:name="Medium Grid 3 Accent 6" w:uiPriority="69"/>
+    <w:lsdException w:name="Dark List Accent 6" w:uiPriority="70"/>
+    <w:lsdException w:name="Colorful Shading Accent 6" w:uiPriority="71"/>
+    <w:lsdException w:name="Colorful List Accent 6" w:uiPriority="72"/>
+    <w:lsdException w:name="Colorful Grid Accent 6" w:uiPriority="73"/>
+    <w:lsdException w:name="Subtle Emphasis" w:uiPriority="19" w:qFormat="1"/>
+    <w:lsdException w:name="Intense Emphasis" w:uiPriority="21" w:qFormat="1"/>
+    <w:lsdException w:name="Subtle Reference" w:uiPriority="31" w:qFormat="1"/>
+    <w:lsdException w:name="Intense Reference" w:uiPriority="32" w:qFormat="1"/>
+    <w:lsdException w:name="Book Title" w:uiPriority="33" w:qFormat="1"/>
+    <w:lsdException w:name="Bibliography" w:semiHidden="1" w:uiPriority="37" w:unhideWhenUsed="1"/>
+    <w:lsdException w:name="TOC Heading" w:semiHidden="1" w:uiPriority="39" w:unhideWhenUsed="1" w:qFormat="1"/>
+    <w:lsdException w:name="Plain Table 1" w:uiPriority="41"/>
+    <w:lsdException w:name="Plain Table 2" w:uiPriority="42"/>
+    <w:lsdException w:name="Plain Table 3" w:uiPriority="43"/>
+    <w:lsdException w:name="Plain Table 4" w:uiPriority="44"/>
+    <w:lsdException w:name="Plain Table 5" w:uiPriority="45"/>
+    <w:lsdException w:name="Grid Table Light" w:uiPriority="40"/>
+    <w:lsdException w:name="Grid Table 1 Light" w:uiPriority="46"/>
+    <w:lsdException w:name="Grid Table 2" w:uiPriority="47"/>
+    <w:lsdException w:name="Grid Table 3" w:uiPriority="48"/>
+    <w:lsdException w:name="Grid Table 4" w:uiPriority="49"/>
+    <w:lsdException w:name="Grid Table 5 Dark" w:uiPriority="50"/>
+    <w:lsdException w:name="Grid Table 6 Colorful" w:uiPriority="51"/>
+    <w:lsdException w:name="Grid Table 7 Colorful" w:uiPriority="52"/>
+    <w:lsdException w:name="Grid Table 1 Light Accent 1" w:uiPriority="46"/>
+    <w:lsdException w:name="Grid Table 2 Accent 1" w:uiPriority="47"/>
+    <w:lsdException w:name="Grid Table 3 Accent 1" w:uiPriority="48"/>
+    <w:lsdException w:name="Grid Table 4 Accent 1" w:uiPriority="49"/>
+    <w:lsdException w:name="Grid Table 5 Dark Accent 1" w:uiPriority="50"/>
+    <w:lsdException w:name="Grid Table 6 Colorful Accent 1" w:uiPriority="51"/>
+    <w:lsdException w:name="Grid Table 7 Colorful Accent 1" w:uiPriority="52"/>
+    <w:lsdException w:name="Grid Table 1 Light Accent 2" w:uiPriority="46"/>
+    <w:lsdException w:name="Grid Table 2 Accent 2" w:uiPriority="47"/>
+    <w:lsdException w:name="Grid Table 3 Accent 2" w:uiPriority="48"/>
+    <w:lsdException w:name="Grid Table 4 Accent 2" w:uiPriority="49"/>
+    <w:lsdException w:name="Grid Table 5 Dark Accent 2" w:uiPriority="50"/>
+    <w:lsdException w:name="Grid Table 6 Colorful Accent 2" w:uiPriority="51"/>
+    <w:lsdException w:name="Grid Table 7 Colorful Accent 2" w:uiPriority="52"/>
+    <w:lsdException w:name="Grid Table 1 Light Accent 3" w:uiPriority="46"/>
+    <w:lsdException w:name="Grid Table 2 Accent 3" w:uiPriority="47"/>
+    <w:lsdException w:name="Grid Table 3 Accent 3" w:uiPriority="48"/>
+    <w:lsdException w:name="Grid Table 4 Accent 3" w:uiPriority="49"/>
+    <w:lsdException w:name="Grid Table 5 Dark Accent 3" w:uiPriority="50"/>
+    <w:lsdException w:name="Grid Table 6 Colorful Accent 3" w:uiPriority="51"/>
+    <w:lsdException w:name="Grid Table 7 Colorful Accent 3" w:uiPriority="52"/>
+    <w:lsdException w:name="Grid Table 1 Light Accent 4" w:uiPriority="46"/>
+    <w:lsdException w:name="Grid Table 2 Accent 4" w:uiPriority="47"/>
+    <w:lsdException w:name="Grid Table 3 Accent 4" w:uiPriority="48"/>
+    <w:lsdException w:name="Grid Table 4 Accent 4" w:uiPriority="49"/>
+    <w:lsdException w:name="Grid Table 5 Dark Accent 4" w:uiPriority="50"/>
+    <w:lsdException w:name="Grid Table 6 Colorful Accent 4" w:uiPriority="51"/>
+    <w:lsdException w:name="Grid Table 7 Colorful Accent 4" w:uiPriority="52"/>
+    <w:lsdException w:name="Grid Table 1 Light Accent 5" w:uiPriority="46"/>
+    <w:lsdException w:name="Grid Table 2 Accent 5" w:uiPriority="47"/>
+    <w:lsdException w:name="Grid Table 3 Accent 5" w:uiPriority="48"/>
+    <w:lsdException w:name="Grid Table 4 Accent 5" w:uiPriority="49"/>
+    <w:lsdException w:name="Grid Table 5 Dark Accent 5" w:uiPriority="50"/>
+    <w:lsdException w:name="Grid Table 6 Colorful Accent 5" w:uiPriority="51"/>
+    <w:lsdException w:name="Grid Table 7 Colorful Accent 5" w:uiPriority="52"/>
+    <w:lsdException w:name="Grid Table 1 Light Accent 6" w:uiPriority="46"/>
+    <w:lsdException w:name="Grid Table 2 Accent 6" w:uiPriority="47"/>
+    <w:lsdException w:name="Grid Table 3 Accent 6" w:uiPriority="48"/>
+    <w:lsdException w:name="Grid Table 4 Accent 6" w:uiPriority="49"/>
+    <w:lsdException w:name="Grid Table 5 Dark Accent 6" w:uiPriority="50"/>
+    <w:lsdException w:name="Grid Table 6 Colorful Accent 6" w:uiPriority="51"/>
+    <w:lsdException w:name="Grid Table 7 Colorful Accent 6" w:uiPriority="52"/>
+    <w:lsdException w:name="List Table 1 Light" w:uiPriority="46"/>
+    <w:lsdException w:name="List Table 2" w:uiPriority="47"/>
+    <w:lsdException w:name="List Table 3" w:uiPriority="48"/>
+    <w:lsdException w:name="List Table 4" w:uiPriority="49"/>
+    <w:lsdException w:name="List Table 5 Dark" w:uiPriority="50"/>
+    <w:lsdException w:name="List Table 6 Colorful" w:uiPriority="51"/>
+    <w:lsdException w:name="List Table 7 Colorful" w:uiPriority="52"/>
+    <w:lsdException w:name="List Table 1 Light Accent 1" w:uiPriority="46"/>
+    <w:lsdException w:name="List Table 2 Accent 1" w:uiPriority="47"/>
+    <w:lsdException w:name="List Table 3 Accent 1" w:uiPriority="48"/>
+    <w:lsdException w:name="List Table 4 Accent 1" w:uiPriority="49"/>
+    <w:lsdException w:name="List Table 5 Dark Accent 1" w:uiPriority="50"/>
+    <w:lsdException w:name="List Table 6 Colorful Accent 1" w:uiPriority="51"/>
+    <w:lsdException w:name="List Table 7 Colorful Accent 1" w:uiPriority="52"/>
+    <w:lsdException w:name="List Table 1 Light Accent 2" w:uiPriority="46"/>
+    <w:lsdException w:name="List Table 2 Accent 2" w:uiPriority="47"/>
+    <w:lsdException w:name="List Table 3 Accent 2" w:uiPriority="48"/>
+    <w:lsdException w:name="List Table 4 Accent 2" w:uiPriority="49"/>
+    <w:lsdException w:name="List Table 5 Dark Accent 2" w:uiPriority="50"/>
+    <w:lsdException w:name="List Table 6 Colorful Accent 2" w:uiPriority="51"/>
+    <w:lsdException w:name="List Table 7 Colorful Accent 2" w:uiPriority="52"/>
+    <w:lsdException w:name="List Table 1 Light Accent 3" w:uiPriority="46"/>
+    <w:lsdException w:name="List Table 2 Accent 3" w:uiPriority="47"/>
+    <w:lsdException w:name="List Table 3 Accent 3" w:uiPriority="48"/>
+    <w:lsdException w:name="List Table 4 Accent 3" w:uiPriority="49"/>
+    <w:lsdException w:name="List Table 5 Dark Accent 3" w:uiPriority="50"/>
+    <w:lsdException w:name="List Table 6 Colorful Accent 3" w:uiPriority="51"/>
+    <w:lsdException w:name="List Table 7 Colorful Accent 3" w:uiPriority="52"/>
+    <w:lsdException w:name="List Table 1 Light Accent 4" w:uiPriority="46"/>
+    <w:lsdException w:name="List Table 2 Accent 4" w:uiPriority="47"/>
+    <w:lsdException w:name="List Table 3 Accent 4" w:uiPriority="48"/>
+    <w:lsdException w:name="List Table 4 Accent 4" w:uiPriority="49"/>
+    <w:lsdException w:name="List Table 5 Dark Accent 4" w:uiPriority="50"/>
+    <w:lsdException w:name="List Table 6 Colorful Accent 4" w:uiPriority="51"/>
+    <w:lsdException w:name="List Table 7 Colorful Accent 4" w:uiPriority="52"/>
+    <w:lsdException w:name="List Table 1 Light Accent 5" w:uiPriority="46"/>
+    <w:lsdException w:name="List Table 2 Accent 5" w:uiPriority="47"/>
+    <w:lsdException w:name="List Table 3 Accent 5" w:uiPriority="48"/>
+    <w:lsdException w:name="List Table 4 Accent 5" w:uiPriority="49"/>
+    <w:lsdException w:name="List Table 5 Dark Accent 5" w:uiPriority="50"/>
+    <w:lsdException w:name="List Table 6 Colorful Accent 5" w:uiPriority="51"/>
+    <w:lsdException w:name="List Table 7 Colorful Accent 5" w:uiPriority="52"/>
+    <w:lsdException w:name="List Table 1 Light Accent 6" w:uiPriority="46"/>
+    <w:lsdException w:name="List Table 2 Accent 6" w:uiPriority="47"/>
+    <w:lsdException w:name="List Table 3 Accent 6" w:uiPriority="48"/>
+    <w:lsdException w:name="List Table 4 Accent 6" w:uiPriority="49"/>
+    <w:lsdException w:name="List Table 5 Dark Accent 6" w:uiPriority="50"/>
+    <w:lsdException w:name="List Table 6 Colorful Accent 6" w:uiPriority="51"/>
+    <w:lsdException w:name="List Table 7 Colorful Accent 6" w:uiPriority="52"/>
+    <w:lsdException w:name="Mention" w:semiHidden="1" w:unhideWhenUsed="1"/>
   </w:latentStyles>
   <w:style w:type="paragraph" w:default="1" w:styleId="Normal">
     <w:name w:val="Normal"/>

</xml_diff>

<commit_message>
remover los tipos de solicitudes de cambio del PGC
</commit_message>
<xml_diff>
--- a/Documentos/SES_PGC.docx
+++ b/Documentos/SES_PGC.docx
@@ -1,6 +1,6 @@
 
 <file path=word/document.xml><?xml version="1.0" encoding="utf-8"?>
-<w:document xmlns:wpc="http://schemas.microsoft.com/office/word/2010/wordprocessingCanvas" xmlns:cx="http://schemas.microsoft.com/office/drawing/2014/chartex" xmlns:cx1="http://schemas.microsoft.com/office/drawing/2015/9/8/chartex" xmlns:cx2="http://schemas.microsoft.com/office/drawing/2015/10/21/chartex" xmlns:mc="http://schemas.openxmlformats.org/markup-compatibility/2006" xmlns:o="urn:schemas-microsoft-com:office:office" xmlns:r="http://schemas.openxmlformats.org/officeDocument/2006/relationships" xmlns:m="http://schemas.openxmlformats.org/officeDocument/2006/math" xmlns:v="urn:schemas-microsoft-com:vml" xmlns:wp14="http://schemas.microsoft.com/office/word/2010/wordprocessingDrawing" xmlns:wp="http://schemas.openxmlformats.org/drawingml/2006/wordprocessingDrawing" xmlns:w10="urn:schemas-microsoft-com:office:word" xmlns:w="http://schemas.openxmlformats.org/wordprocessingml/2006/main" xmlns:w14="http://schemas.microsoft.com/office/word/2010/wordml" xmlns:w15="http://schemas.microsoft.com/office/word/2012/wordml" xmlns:w16se="http://schemas.microsoft.com/office/word/2015/wordml/symex" xmlns:wpg="http://schemas.microsoft.com/office/word/2010/wordprocessingGroup" xmlns:wpi="http://schemas.microsoft.com/office/word/2010/wordprocessingInk" xmlns:wne="http://schemas.microsoft.com/office/word/2006/wordml" xmlns:wps="http://schemas.microsoft.com/office/word/2010/wordprocessingShape" mc:Ignorable="w14 w15 w16se wp14">
+<w:document xmlns:wpc="http://schemas.microsoft.com/office/word/2010/wordprocessingCanvas" xmlns:mc="http://schemas.openxmlformats.org/markup-compatibility/2006" xmlns:o="urn:schemas-microsoft-com:office:office" xmlns:r="http://schemas.openxmlformats.org/officeDocument/2006/relationships" xmlns:m="http://schemas.openxmlformats.org/officeDocument/2006/math" xmlns:v="urn:schemas-microsoft-com:vml" xmlns:wp14="http://schemas.microsoft.com/office/word/2010/wordprocessingDrawing" xmlns:wp="http://schemas.openxmlformats.org/drawingml/2006/wordprocessingDrawing" xmlns:w10="urn:schemas-microsoft-com:office:word" xmlns:w="http://schemas.openxmlformats.org/wordprocessingml/2006/main" xmlns:w14="http://schemas.microsoft.com/office/word/2010/wordml" xmlns:w15="http://schemas.microsoft.com/office/word/2012/wordml" xmlns:wpg="http://schemas.microsoft.com/office/word/2010/wordprocessingGroup" xmlns:wpi="http://schemas.microsoft.com/office/word/2010/wordprocessingInk" xmlns:wne="http://schemas.microsoft.com/office/word/2006/wordml" xmlns:wps="http://schemas.microsoft.com/office/word/2010/wordprocessingShape" mc:Ignorable="w14 w15 wp14">
   <w:body>
     <w:p/>
     <w:p/>
@@ -138,15 +138,19 @@
           <w:docPartUnique/>
         </w:docPartObj>
       </w:sdtPr>
-      <w:sdtEndPr/>
       <w:sdtContent>
         <w:p>
           <w:pPr>
+            <w:pStyle w:val="TDC1"/>
             <w:tabs>
               <w:tab w:val="left" w:pos="440"/>
               <w:tab w:val="right" w:pos="8494"/>
             </w:tabs>
-            <w:spacing w:after="100"/>
+            <w:rPr>
+              <w:rFonts w:asciiTheme="minorHAnsi" w:eastAsiaTheme="minorEastAsia" w:hAnsiTheme="minorHAnsi" w:cstheme="minorBidi"/>
+              <w:noProof/>
+              <w:color w:val="auto"/>
+            </w:rPr>
           </w:pPr>
           <w:r>
             <w:fldChar w:fldCharType="begin"/>
@@ -157,422 +161,1518 @@
           <w:r>
             <w:fldChar w:fldCharType="separate"/>
           </w:r>
-          <w:hyperlink w:anchor="_gjdgxs">
-            <w:r>
-              <w:rPr>
-                <w:b/>
-              </w:rPr>
-              <w:t>1.</w:t>
-            </w:r>
-          </w:hyperlink>
-          <w:hyperlink w:anchor="_gjdgxs">
-            <w:r>
-              <w:tab/>
-            </w:r>
-          </w:hyperlink>
+          <w:bookmarkStart w:id="0" w:name="_GoBack"/>
+          <w:bookmarkEnd w:id="0"/>
           <w:r>
+            <w:rPr>
+              <w:rStyle w:val="Hipervnculo"/>
+              <w:noProof/>
+            </w:rPr>
             <w:fldChar w:fldCharType="begin"/>
           </w:r>
           <w:r>
-            <w:instrText xml:space="preserve"> PAGEREF _gjdgxs \h </w:instrText>
+            <w:rPr>
+              <w:rStyle w:val="Hipervnculo"/>
+              <w:noProof/>
+            </w:rPr>
+            <w:instrText xml:space="preserve"> </w:instrText>
           </w:r>
           <w:r>
+            <w:rPr>
+              <w:noProof/>
+            </w:rPr>
+            <w:instrText>HYPERLINK \l "_Toc499122417"</w:instrText>
+          </w:r>
+          <w:r>
+            <w:rPr>
+              <w:rStyle w:val="Hipervnculo"/>
+              <w:noProof/>
+            </w:rPr>
+            <w:instrText xml:space="preserve"> </w:instrText>
+          </w:r>
+          <w:r>
+            <w:rPr>
+              <w:rStyle w:val="Hipervnculo"/>
+              <w:noProof/>
+            </w:rPr>
+          </w:r>
+          <w:r>
+            <w:rPr>
+              <w:rStyle w:val="Hipervnculo"/>
+              <w:noProof/>
+            </w:rPr>
             <w:fldChar w:fldCharType="separate"/>
           </w:r>
           <w:r>
             <w:rPr>
+              <w:rStyle w:val="Hipervnculo"/>
               <w:b/>
+              <w:noProof/>
+            </w:rPr>
+            <w:t>1.</w:t>
+          </w:r>
+          <w:r>
+            <w:rPr>
+              <w:rFonts w:asciiTheme="minorHAnsi" w:eastAsiaTheme="minorEastAsia" w:hAnsiTheme="minorHAnsi" w:cstheme="minorBidi"/>
+              <w:noProof/>
+              <w:color w:val="auto"/>
+            </w:rPr>
+            <w:tab/>
+          </w:r>
+          <w:r>
+            <w:rPr>
+              <w:rStyle w:val="Hipervnculo"/>
+              <w:b/>
+              <w:noProof/>
             </w:rPr>
             <w:t>INTRODUCCIÓN</w:t>
           </w:r>
           <w:r>
+            <w:rPr>
+              <w:noProof/>
+              <w:webHidden/>
+            </w:rPr>
             <w:tab/>
+          </w:r>
+          <w:r>
+            <w:rPr>
+              <w:noProof/>
+              <w:webHidden/>
+            </w:rPr>
+            <w:fldChar w:fldCharType="begin"/>
+          </w:r>
+          <w:r>
+            <w:rPr>
+              <w:noProof/>
+              <w:webHidden/>
+            </w:rPr>
+            <w:instrText xml:space="preserve"> PAGEREF _Toc499122417 \h </w:instrText>
+          </w:r>
+          <w:r>
+            <w:rPr>
+              <w:noProof/>
+              <w:webHidden/>
+            </w:rPr>
+          </w:r>
+          <w:r>
+            <w:rPr>
+              <w:noProof/>
+              <w:webHidden/>
+            </w:rPr>
+            <w:fldChar w:fldCharType="separate"/>
+          </w:r>
+          <w:r>
+            <w:rPr>
+              <w:noProof/>
+              <w:webHidden/>
+            </w:rPr>
             <w:t>3</w:t>
           </w:r>
           <w:r>
+            <w:rPr>
+              <w:noProof/>
+              <w:webHidden/>
+            </w:rPr>
+            <w:fldChar w:fldCharType="end"/>
+          </w:r>
+          <w:r>
+            <w:rPr>
+              <w:rStyle w:val="Hipervnculo"/>
+              <w:noProof/>
+            </w:rPr>
             <w:fldChar w:fldCharType="end"/>
           </w:r>
         </w:p>
         <w:p>
           <w:pPr>
+            <w:pStyle w:val="TDC1"/>
             <w:tabs>
               <w:tab w:val="left" w:pos="440"/>
               <w:tab w:val="right" w:pos="8494"/>
             </w:tabs>
-            <w:spacing w:after="100"/>
+            <w:rPr>
+              <w:rFonts w:asciiTheme="minorHAnsi" w:eastAsiaTheme="minorEastAsia" w:hAnsiTheme="minorHAnsi" w:cstheme="minorBidi"/>
+              <w:noProof/>
+              <w:color w:val="auto"/>
+            </w:rPr>
           </w:pPr>
-          <w:hyperlink w:anchor="_30j0zll">
-            <w:r>
-              <w:rPr>
-                <w:b/>
+          <w:hyperlink w:anchor="_Toc499122418" w:history="1">
+            <w:r>
+              <w:rPr>
+                <w:rStyle w:val="Hipervnculo"/>
+                <w:b/>
+                <w:noProof/>
               </w:rPr>
               <w:t>2.</w:t>
             </w:r>
-          </w:hyperlink>
-          <w:hyperlink w:anchor="_30j0zll">
-            <w:r>
+            <w:r>
+              <w:rPr>
+                <w:rFonts w:asciiTheme="minorHAnsi" w:eastAsiaTheme="minorEastAsia" w:hAnsiTheme="minorHAnsi" w:cstheme="minorBidi"/>
+                <w:noProof/>
+                <w:color w:val="auto"/>
+              </w:rPr>
               <w:tab/>
             </w:r>
-          </w:hyperlink>
-          <w:r>
-            <w:fldChar w:fldCharType="begin"/>
-          </w:r>
-          <w:r>
-            <w:instrText xml:space="preserve"> PAGEREF _30j0zll \h </w:instrText>
-          </w:r>
-          <w:r>
-            <w:fldChar w:fldCharType="separate"/>
-          </w:r>
-          <w:r>
-            <w:rPr>
-              <w:b/>
-            </w:rPr>
-            <w:t>Gestión de la SCM</w:t>
-          </w:r>
-          <w:r>
-            <w:tab/>
-            <w:t>4</w:t>
-          </w:r>
-          <w:r>
-            <w:fldChar w:fldCharType="end"/>
-          </w:r>
-        </w:p>
-        <w:p>
-          <w:pPr>
-            <w:tabs>
-              <w:tab w:val="right" w:pos="8494"/>
-            </w:tabs>
-            <w:spacing w:after="100"/>
-            <w:ind w:left="220"/>
-          </w:pPr>
-          <w:hyperlink w:anchor="_1fob9te">
-            <w:r>
-              <w:rPr>
-                <w:b/>
-              </w:rPr>
-              <w:t>Definiciones y Acrónimos</w:t>
-            </w:r>
-          </w:hyperlink>
-          <w:hyperlink w:anchor="_1fob9te">
-            <w:r>
+            <w:r>
+              <w:rPr>
+                <w:rStyle w:val="Hipervnculo"/>
+                <w:b/>
+                <w:noProof/>
+              </w:rPr>
+              <w:t>Gestión de la SCM</w:t>
+            </w:r>
+            <w:r>
+              <w:rPr>
+                <w:noProof/>
+                <w:webHidden/>
+              </w:rPr>
               <w:tab/>
+            </w:r>
+            <w:r>
+              <w:rPr>
+                <w:noProof/>
+                <w:webHidden/>
+              </w:rPr>
+              <w:fldChar w:fldCharType="begin"/>
+            </w:r>
+            <w:r>
+              <w:rPr>
+                <w:noProof/>
+                <w:webHidden/>
+              </w:rPr>
+              <w:instrText xml:space="preserve"> PAGEREF _Toc499122418 \h </w:instrText>
+            </w:r>
+            <w:r>
+              <w:rPr>
+                <w:noProof/>
+                <w:webHidden/>
+              </w:rPr>
+            </w:r>
+            <w:r>
+              <w:rPr>
+                <w:noProof/>
+                <w:webHidden/>
+              </w:rPr>
+              <w:fldChar w:fldCharType="separate"/>
+            </w:r>
+            <w:r>
+              <w:rPr>
+                <w:noProof/>
+                <w:webHidden/>
+              </w:rPr>
               <w:t>4</w:t>
+            </w:r>
+            <w:r>
+              <w:rPr>
+                <w:noProof/>
+                <w:webHidden/>
+              </w:rPr>
+              <w:fldChar w:fldCharType="end"/>
             </w:r>
           </w:hyperlink>
         </w:p>
         <w:p>
           <w:pPr>
+            <w:pStyle w:val="TDC2"/>
+            <w:tabs>
+              <w:tab w:val="right" w:pos="8494"/>
+            </w:tabs>
+            <w:rPr>
+              <w:rFonts w:asciiTheme="minorHAnsi" w:eastAsiaTheme="minorEastAsia" w:hAnsiTheme="minorHAnsi" w:cstheme="minorBidi"/>
+              <w:noProof/>
+              <w:color w:val="auto"/>
+            </w:rPr>
+          </w:pPr>
+          <w:hyperlink w:anchor="_Toc499122419" w:history="1">
+            <w:r>
+              <w:rPr>
+                <w:rStyle w:val="Hipervnculo"/>
+                <w:b/>
+                <w:noProof/>
+              </w:rPr>
+              <w:t>Definiciones y Acrónimos</w:t>
+            </w:r>
+            <w:r>
+              <w:rPr>
+                <w:noProof/>
+                <w:webHidden/>
+              </w:rPr>
+              <w:tab/>
+            </w:r>
+            <w:r>
+              <w:rPr>
+                <w:noProof/>
+                <w:webHidden/>
+              </w:rPr>
+              <w:fldChar w:fldCharType="begin"/>
+            </w:r>
+            <w:r>
+              <w:rPr>
+                <w:noProof/>
+                <w:webHidden/>
+              </w:rPr>
+              <w:instrText xml:space="preserve"> PAGEREF _Toc499122419 \h </w:instrText>
+            </w:r>
+            <w:r>
+              <w:rPr>
+                <w:noProof/>
+                <w:webHidden/>
+              </w:rPr>
+            </w:r>
+            <w:r>
+              <w:rPr>
+                <w:noProof/>
+                <w:webHidden/>
+              </w:rPr>
+              <w:fldChar w:fldCharType="separate"/>
+            </w:r>
+            <w:r>
+              <w:rPr>
+                <w:noProof/>
+                <w:webHidden/>
+              </w:rPr>
+              <w:t>4</w:t>
+            </w:r>
+            <w:r>
+              <w:rPr>
+                <w:noProof/>
+                <w:webHidden/>
+              </w:rPr>
+              <w:fldChar w:fldCharType="end"/>
+            </w:r>
+          </w:hyperlink>
+        </w:p>
+        <w:p>
+          <w:pPr>
+            <w:pStyle w:val="TDC2"/>
             <w:tabs>
               <w:tab w:val="left" w:pos="880"/>
               <w:tab w:val="right" w:pos="8494"/>
             </w:tabs>
-            <w:spacing w:after="100"/>
-            <w:ind w:left="220"/>
+            <w:rPr>
+              <w:rFonts w:asciiTheme="minorHAnsi" w:eastAsiaTheme="minorEastAsia" w:hAnsiTheme="minorHAnsi" w:cstheme="minorBidi"/>
+              <w:noProof/>
+              <w:color w:val="auto"/>
+            </w:rPr>
           </w:pPr>
-          <w:hyperlink w:anchor="_3dy6vkm">
-            <w:r>
-              <w:rPr>
-                <w:b/>
+          <w:hyperlink w:anchor="_Toc499122420" w:history="1">
+            <w:r>
+              <w:rPr>
+                <w:rStyle w:val="Hipervnculo"/>
+                <w:b/>
+                <w:noProof/>
               </w:rPr>
               <w:t>2.1.</w:t>
             </w:r>
+            <w:r>
+              <w:rPr>
+                <w:rFonts w:asciiTheme="minorHAnsi" w:eastAsiaTheme="minorEastAsia" w:hAnsiTheme="minorHAnsi" w:cstheme="minorBidi"/>
+                <w:noProof/>
+                <w:color w:val="auto"/>
+              </w:rPr>
+              <w:tab/>
+            </w:r>
+            <w:r>
+              <w:rPr>
+                <w:rStyle w:val="Hipervnculo"/>
+                <w:b/>
+                <w:noProof/>
+              </w:rPr>
+              <w:t>Organización</w:t>
+            </w:r>
+            <w:r>
+              <w:rPr>
+                <w:noProof/>
+                <w:webHidden/>
+              </w:rPr>
+              <w:tab/>
+            </w:r>
+            <w:r>
+              <w:rPr>
+                <w:noProof/>
+                <w:webHidden/>
+              </w:rPr>
+              <w:fldChar w:fldCharType="begin"/>
+            </w:r>
+            <w:r>
+              <w:rPr>
+                <w:noProof/>
+                <w:webHidden/>
+              </w:rPr>
+              <w:instrText xml:space="preserve"> PAGEREF _Toc499122420 \h </w:instrText>
+            </w:r>
+            <w:r>
+              <w:rPr>
+                <w:noProof/>
+                <w:webHidden/>
+              </w:rPr>
+            </w:r>
+            <w:r>
+              <w:rPr>
+                <w:noProof/>
+                <w:webHidden/>
+              </w:rPr>
+              <w:fldChar w:fldCharType="separate"/>
+            </w:r>
+            <w:r>
+              <w:rPr>
+                <w:noProof/>
+                <w:webHidden/>
+              </w:rPr>
+              <w:t>5</w:t>
+            </w:r>
+            <w:r>
+              <w:rPr>
+                <w:noProof/>
+                <w:webHidden/>
+              </w:rPr>
+              <w:fldChar w:fldCharType="end"/>
+            </w:r>
           </w:hyperlink>
-          <w:hyperlink w:anchor="_3dy6vkm">
-            <w:r>
-              <w:tab/>
-            </w:r>
-          </w:hyperlink>
-          <w:r>
-            <w:fldChar w:fldCharType="begin"/>
-          </w:r>
-          <w:r>
-            <w:instrText xml:space="preserve"> PAGEREF _3dy6vkm \h </w:instrText>
-          </w:r>
-          <w:r>
-            <w:fldChar w:fldCharType="separate"/>
-          </w:r>
-          <w:r>
-            <w:rPr>
-              <w:b/>
-            </w:rPr>
-            <w:t>Organización</w:t>
-          </w:r>
-          <w:r>
-            <w:tab/>
-            <w:t>5</w:t>
-          </w:r>
-          <w:r>
-            <w:fldChar w:fldCharType="end"/>
-          </w:r>
         </w:p>
         <w:p>
           <w:pPr>
+            <w:pStyle w:val="TDC2"/>
             <w:tabs>
               <w:tab w:val="left" w:pos="880"/>
               <w:tab w:val="right" w:pos="8494"/>
             </w:tabs>
-            <w:spacing w:after="100"/>
-            <w:ind w:left="220"/>
+            <w:rPr>
+              <w:rFonts w:asciiTheme="minorHAnsi" w:eastAsiaTheme="minorEastAsia" w:hAnsiTheme="minorHAnsi" w:cstheme="minorBidi"/>
+              <w:noProof/>
+              <w:color w:val="auto"/>
+            </w:rPr>
           </w:pPr>
-          <w:hyperlink w:anchor="_1t3h5sf">
-            <w:r>
-              <w:rPr>
-                <w:b/>
+          <w:hyperlink w:anchor="_Toc499122421" w:history="1">
+            <w:r>
+              <w:rPr>
+                <w:rStyle w:val="Hipervnculo"/>
+                <w:b/>
+                <w:noProof/>
               </w:rPr>
               <w:t>2.2.</w:t>
             </w:r>
+            <w:r>
+              <w:rPr>
+                <w:rFonts w:asciiTheme="minorHAnsi" w:eastAsiaTheme="minorEastAsia" w:hAnsiTheme="minorHAnsi" w:cstheme="minorBidi"/>
+                <w:noProof/>
+                <w:color w:val="auto"/>
+              </w:rPr>
+              <w:tab/>
+            </w:r>
+            <w:r>
+              <w:rPr>
+                <w:rStyle w:val="Hipervnculo"/>
+                <w:b/>
+                <w:noProof/>
+              </w:rPr>
+              <w:t>Roles y responsabilidades</w:t>
+            </w:r>
+            <w:r>
+              <w:rPr>
+                <w:noProof/>
+                <w:webHidden/>
+              </w:rPr>
+              <w:tab/>
+            </w:r>
+            <w:r>
+              <w:rPr>
+                <w:noProof/>
+                <w:webHidden/>
+              </w:rPr>
+              <w:fldChar w:fldCharType="begin"/>
+            </w:r>
+            <w:r>
+              <w:rPr>
+                <w:noProof/>
+                <w:webHidden/>
+              </w:rPr>
+              <w:instrText xml:space="preserve"> PAGEREF _Toc499122421 \h </w:instrText>
+            </w:r>
+            <w:r>
+              <w:rPr>
+                <w:noProof/>
+                <w:webHidden/>
+              </w:rPr>
+            </w:r>
+            <w:r>
+              <w:rPr>
+                <w:noProof/>
+                <w:webHidden/>
+              </w:rPr>
+              <w:fldChar w:fldCharType="separate"/>
+            </w:r>
+            <w:r>
+              <w:rPr>
+                <w:noProof/>
+                <w:webHidden/>
+              </w:rPr>
+              <w:t>7</w:t>
+            </w:r>
+            <w:r>
+              <w:rPr>
+                <w:noProof/>
+                <w:webHidden/>
+              </w:rPr>
+              <w:fldChar w:fldCharType="end"/>
+            </w:r>
           </w:hyperlink>
-          <w:hyperlink w:anchor="_1t3h5sf">
-            <w:r>
-              <w:tab/>
-            </w:r>
-          </w:hyperlink>
-          <w:r>
-            <w:fldChar w:fldCharType="begin"/>
-          </w:r>
-          <w:r>
-            <w:instrText xml:space="preserve"> PAGEREF _1t3h5sf \h </w:instrText>
-          </w:r>
-          <w:r>
-            <w:fldChar w:fldCharType="separate"/>
-          </w:r>
-          <w:r>
-            <w:rPr>
-              <w:b/>
-            </w:rPr>
-            <w:t>Roles y responsabilidades</w:t>
-          </w:r>
-          <w:r>
-            <w:tab/>
-            <w:t>7</w:t>
-          </w:r>
-          <w:r>
-            <w:fldChar w:fldCharType="end"/>
-          </w:r>
         </w:p>
         <w:p>
           <w:pPr>
+            <w:pStyle w:val="TDC2"/>
             <w:tabs>
               <w:tab w:val="left" w:pos="880"/>
               <w:tab w:val="right" w:pos="8494"/>
             </w:tabs>
-            <w:spacing w:after="100"/>
-            <w:ind w:left="220"/>
+            <w:rPr>
+              <w:rFonts w:asciiTheme="minorHAnsi" w:eastAsiaTheme="minorEastAsia" w:hAnsiTheme="minorHAnsi" w:cstheme="minorBidi"/>
+              <w:noProof/>
+              <w:color w:val="auto"/>
+            </w:rPr>
           </w:pPr>
-          <w:hyperlink w:anchor="_2s8eyo1">
-            <w:r>
-              <w:rPr>
-                <w:b/>
+          <w:hyperlink w:anchor="_Toc499122422" w:history="1">
+            <w:r>
+              <w:rPr>
+                <w:rStyle w:val="Hipervnculo"/>
+                <w:b/>
+                <w:noProof/>
               </w:rPr>
               <w:t>2.3.</w:t>
             </w:r>
+            <w:r>
+              <w:rPr>
+                <w:rFonts w:asciiTheme="minorHAnsi" w:eastAsiaTheme="minorEastAsia" w:hAnsiTheme="minorHAnsi" w:cstheme="minorBidi"/>
+                <w:noProof/>
+                <w:color w:val="auto"/>
+              </w:rPr>
+              <w:tab/>
+            </w:r>
+            <w:r>
+              <w:rPr>
+                <w:rStyle w:val="Hipervnculo"/>
+                <w:b/>
+                <w:noProof/>
+              </w:rPr>
+              <w:t>Políticas, directrices y procedimientos.</w:t>
+            </w:r>
+            <w:r>
+              <w:rPr>
+                <w:noProof/>
+                <w:webHidden/>
+              </w:rPr>
+              <w:tab/>
+            </w:r>
+            <w:r>
+              <w:rPr>
+                <w:noProof/>
+                <w:webHidden/>
+              </w:rPr>
+              <w:fldChar w:fldCharType="begin"/>
+            </w:r>
+            <w:r>
+              <w:rPr>
+                <w:noProof/>
+                <w:webHidden/>
+              </w:rPr>
+              <w:instrText xml:space="preserve"> PAGEREF _Toc499122422 \h </w:instrText>
+            </w:r>
+            <w:r>
+              <w:rPr>
+                <w:noProof/>
+                <w:webHidden/>
+              </w:rPr>
+            </w:r>
+            <w:r>
+              <w:rPr>
+                <w:noProof/>
+                <w:webHidden/>
+              </w:rPr>
+              <w:fldChar w:fldCharType="separate"/>
+            </w:r>
+            <w:r>
+              <w:rPr>
+                <w:noProof/>
+                <w:webHidden/>
+              </w:rPr>
+              <w:t>8</w:t>
+            </w:r>
+            <w:r>
+              <w:rPr>
+                <w:noProof/>
+                <w:webHidden/>
+              </w:rPr>
+              <w:fldChar w:fldCharType="end"/>
+            </w:r>
           </w:hyperlink>
-          <w:hyperlink w:anchor="_2s8eyo1">
-            <w:r>
-              <w:tab/>
-            </w:r>
-          </w:hyperlink>
-          <w:r>
-            <w:fldChar w:fldCharType="begin"/>
-          </w:r>
-          <w:r>
-            <w:instrText xml:space="preserve"> PAGEREF _2s8eyo1 \h </w:instrText>
-          </w:r>
-          <w:r>
-            <w:fldChar w:fldCharType="separate"/>
-          </w:r>
-          <w:r>
-            <w:rPr>
-              <w:b/>
-            </w:rPr>
-            <w:t>Políticas, directrices y procedimientos.</w:t>
-          </w:r>
-          <w:r>
-            <w:tab/>
-            <w:t>8</w:t>
-          </w:r>
-          <w:r>
-            <w:fldChar w:fldCharType="end"/>
-          </w:r>
         </w:p>
         <w:p>
           <w:pPr>
+            <w:pStyle w:val="TDC2"/>
             <w:tabs>
               <w:tab w:val="left" w:pos="880"/>
               <w:tab w:val="right" w:pos="8494"/>
             </w:tabs>
-            <w:spacing w:after="100"/>
-            <w:ind w:left="220"/>
+            <w:rPr>
+              <w:rFonts w:asciiTheme="minorHAnsi" w:eastAsiaTheme="minorEastAsia" w:hAnsiTheme="minorHAnsi" w:cstheme="minorBidi"/>
+              <w:noProof/>
+              <w:color w:val="auto"/>
+            </w:rPr>
           </w:pPr>
-          <w:hyperlink w:anchor="_26in1rg">
-            <w:r>
-              <w:rPr>
-                <w:b/>
+          <w:hyperlink w:anchor="_Toc499122423" w:history="1">
+            <w:r>
+              <w:rPr>
+                <w:rStyle w:val="Hipervnculo"/>
+                <w:b/>
+                <w:noProof/>
               </w:rPr>
               <w:t>2.4.</w:t>
             </w:r>
+            <w:r>
+              <w:rPr>
+                <w:rFonts w:asciiTheme="minorHAnsi" w:eastAsiaTheme="minorEastAsia" w:hAnsiTheme="minorHAnsi" w:cstheme="minorBidi"/>
+                <w:noProof/>
+                <w:color w:val="auto"/>
+              </w:rPr>
+              <w:tab/>
+            </w:r>
+            <w:r>
+              <w:rPr>
+                <w:rStyle w:val="Hipervnculo"/>
+                <w:b/>
+                <w:noProof/>
+              </w:rPr>
+              <w:t>Herramientas, entorno e infraestructura.</w:t>
+            </w:r>
+            <w:r>
+              <w:rPr>
+                <w:noProof/>
+                <w:webHidden/>
+              </w:rPr>
+              <w:tab/>
+            </w:r>
+            <w:r>
+              <w:rPr>
+                <w:noProof/>
+                <w:webHidden/>
+              </w:rPr>
+              <w:fldChar w:fldCharType="begin"/>
+            </w:r>
+            <w:r>
+              <w:rPr>
+                <w:noProof/>
+                <w:webHidden/>
+              </w:rPr>
+              <w:instrText xml:space="preserve"> PAGEREF _Toc499122423 \h </w:instrText>
+            </w:r>
+            <w:r>
+              <w:rPr>
+                <w:noProof/>
+                <w:webHidden/>
+              </w:rPr>
+            </w:r>
+            <w:r>
+              <w:rPr>
+                <w:noProof/>
+                <w:webHidden/>
+              </w:rPr>
+              <w:fldChar w:fldCharType="separate"/>
+            </w:r>
+            <w:r>
+              <w:rPr>
+                <w:noProof/>
+                <w:webHidden/>
+              </w:rPr>
+              <w:t>9</w:t>
+            </w:r>
+            <w:r>
+              <w:rPr>
+                <w:noProof/>
+                <w:webHidden/>
+              </w:rPr>
+              <w:fldChar w:fldCharType="end"/>
+            </w:r>
           </w:hyperlink>
-          <w:hyperlink w:anchor="_26in1rg">
-            <w:r>
-              <w:tab/>
-            </w:r>
-          </w:hyperlink>
-          <w:r>
-            <w:fldChar w:fldCharType="begin"/>
-          </w:r>
-          <w:r>
-            <w:instrText xml:space="preserve"> PAGEREF _26in1rg \h </w:instrText>
-          </w:r>
-          <w:r>
-            <w:fldChar w:fldCharType="separate"/>
-          </w:r>
-          <w:r>
-            <w:rPr>
-              <w:b/>
-            </w:rPr>
-            <w:t>Herramientas, entorno e infraestructura.</w:t>
-          </w:r>
-          <w:r>
-            <w:tab/>
-            <w:t>9</w:t>
-          </w:r>
-          <w:r>
-            <w:fldChar w:fldCharType="end"/>
-          </w:r>
         </w:p>
         <w:p>
           <w:pPr>
+            <w:pStyle w:val="TDC2"/>
             <w:tabs>
               <w:tab w:val="left" w:pos="880"/>
               <w:tab w:val="right" w:pos="8494"/>
             </w:tabs>
-            <w:spacing w:after="100"/>
-            <w:ind w:left="220"/>
+            <w:rPr>
+              <w:rFonts w:asciiTheme="minorHAnsi" w:eastAsiaTheme="minorEastAsia" w:hAnsiTheme="minorHAnsi" w:cstheme="minorBidi"/>
+              <w:noProof/>
+              <w:color w:val="auto"/>
+            </w:rPr>
           </w:pPr>
-          <w:hyperlink w:anchor="_44sinio">
-            <w:r>
-              <w:rPr>
-                <w:b/>
+          <w:hyperlink w:anchor="_Toc499122424" w:history="1">
+            <w:r>
+              <w:rPr>
+                <w:rStyle w:val="Hipervnculo"/>
+                <w:b/>
+                <w:noProof/>
               </w:rPr>
               <w:t>2.5.</w:t>
             </w:r>
+            <w:r>
+              <w:rPr>
+                <w:rFonts w:asciiTheme="minorHAnsi" w:eastAsiaTheme="minorEastAsia" w:hAnsiTheme="minorHAnsi" w:cstheme="minorBidi"/>
+                <w:noProof/>
+                <w:color w:val="auto"/>
+              </w:rPr>
+              <w:tab/>
+            </w:r>
+            <w:r>
+              <w:rPr>
+                <w:rStyle w:val="Hipervnculo"/>
+                <w:b/>
+                <w:noProof/>
+              </w:rPr>
+              <w:t>Calendario.</w:t>
+            </w:r>
+            <w:r>
+              <w:rPr>
+                <w:noProof/>
+                <w:webHidden/>
+              </w:rPr>
+              <w:tab/>
+            </w:r>
+            <w:r>
+              <w:rPr>
+                <w:noProof/>
+                <w:webHidden/>
+              </w:rPr>
+              <w:fldChar w:fldCharType="begin"/>
+            </w:r>
+            <w:r>
+              <w:rPr>
+                <w:noProof/>
+                <w:webHidden/>
+              </w:rPr>
+              <w:instrText xml:space="preserve"> PAGEREF _Toc499122424 \h </w:instrText>
+            </w:r>
+            <w:r>
+              <w:rPr>
+                <w:noProof/>
+                <w:webHidden/>
+              </w:rPr>
+            </w:r>
+            <w:r>
+              <w:rPr>
+                <w:noProof/>
+                <w:webHidden/>
+              </w:rPr>
+              <w:fldChar w:fldCharType="separate"/>
+            </w:r>
+            <w:r>
+              <w:rPr>
+                <w:noProof/>
+                <w:webHidden/>
+              </w:rPr>
+              <w:t>9</w:t>
+            </w:r>
+            <w:r>
+              <w:rPr>
+                <w:noProof/>
+                <w:webHidden/>
+              </w:rPr>
+              <w:fldChar w:fldCharType="end"/>
+            </w:r>
           </w:hyperlink>
-          <w:hyperlink w:anchor="_44sinio">
-            <w:r>
-              <w:tab/>
-            </w:r>
-          </w:hyperlink>
-          <w:r>
-            <w:fldChar w:fldCharType="begin"/>
-          </w:r>
-          <w:r>
-            <w:instrText xml:space="preserve"> PAGEREF _44sinio \h </w:instrText>
-          </w:r>
-          <w:r>
-            <w:fldChar w:fldCharType="separate"/>
-          </w:r>
-          <w:r>
-            <w:rPr>
-              <w:b/>
-            </w:rPr>
-            <w:t>Calendario.</w:t>
-          </w:r>
-          <w:r>
-            <w:tab/>
-            <w:t>9</w:t>
-          </w:r>
-          <w:r>
-            <w:fldChar w:fldCharType="end"/>
-          </w:r>
         </w:p>
         <w:p>
           <w:pPr>
+            <w:pStyle w:val="TDC1"/>
             <w:tabs>
               <w:tab w:val="left" w:pos="440"/>
               <w:tab w:val="right" w:pos="8494"/>
             </w:tabs>
-            <w:spacing w:after="100"/>
+            <w:rPr>
+              <w:rFonts w:asciiTheme="minorHAnsi" w:eastAsiaTheme="minorEastAsia" w:hAnsiTheme="minorHAnsi" w:cstheme="minorBidi"/>
+              <w:noProof/>
+              <w:color w:val="auto"/>
+            </w:rPr>
           </w:pPr>
-          <w:hyperlink w:anchor="_4i7ojhp">
-            <w:r>
-              <w:rPr>
-                <w:b/>
+          <w:hyperlink w:anchor="_Toc499122425" w:history="1">
+            <w:r>
+              <w:rPr>
+                <w:rStyle w:val="Hipervnculo"/>
+                <w:b/>
+                <w:noProof/>
               </w:rPr>
               <w:t>3.</w:t>
             </w:r>
+            <w:r>
+              <w:rPr>
+                <w:rFonts w:asciiTheme="minorHAnsi" w:eastAsiaTheme="minorEastAsia" w:hAnsiTheme="minorHAnsi" w:cstheme="minorBidi"/>
+                <w:noProof/>
+                <w:color w:val="auto"/>
+              </w:rPr>
+              <w:tab/>
+            </w:r>
+            <w:r>
+              <w:rPr>
+                <w:rStyle w:val="Hipervnculo"/>
+                <w:b/>
+                <w:noProof/>
+              </w:rPr>
+              <w:t>Actividades de la SCM</w:t>
+            </w:r>
+            <w:r>
+              <w:rPr>
+                <w:noProof/>
+                <w:webHidden/>
+              </w:rPr>
+              <w:tab/>
+            </w:r>
+            <w:r>
+              <w:rPr>
+                <w:noProof/>
+                <w:webHidden/>
+              </w:rPr>
+              <w:fldChar w:fldCharType="begin"/>
+            </w:r>
+            <w:r>
+              <w:rPr>
+                <w:noProof/>
+                <w:webHidden/>
+              </w:rPr>
+              <w:instrText xml:space="preserve"> PAGEREF _Toc499122425 \h </w:instrText>
+            </w:r>
+            <w:r>
+              <w:rPr>
+                <w:noProof/>
+                <w:webHidden/>
+              </w:rPr>
+            </w:r>
+            <w:r>
+              <w:rPr>
+                <w:noProof/>
+                <w:webHidden/>
+              </w:rPr>
+              <w:fldChar w:fldCharType="separate"/>
+            </w:r>
+            <w:r>
+              <w:rPr>
+                <w:noProof/>
+                <w:webHidden/>
+              </w:rPr>
+              <w:t>11</w:t>
+            </w:r>
+            <w:r>
+              <w:rPr>
+                <w:noProof/>
+                <w:webHidden/>
+              </w:rPr>
+              <w:fldChar w:fldCharType="end"/>
+            </w:r>
           </w:hyperlink>
-          <w:hyperlink w:anchor="_4i7ojhp">
-            <w:r>
-              <w:tab/>
-            </w:r>
-          </w:hyperlink>
-          <w:r>
-            <w:fldChar w:fldCharType="begin"/>
-          </w:r>
-          <w:r>
-            <w:instrText xml:space="preserve"> PAGEREF _4i7ojhp \h </w:instrText>
-          </w:r>
-          <w:r>
-            <w:fldChar w:fldCharType="separate"/>
-          </w:r>
-          <w:r>
-            <w:rPr>
-              <w:b/>
-            </w:rPr>
-            <w:t>Actividades de la SCM</w:t>
-          </w:r>
-          <w:r>
-            <w:tab/>
-            <w:t>11</w:t>
-          </w:r>
-          <w:r>
-            <w:fldChar w:fldCharType="end"/>
-          </w:r>
         </w:p>
         <w:p>
           <w:pPr>
+            <w:pStyle w:val="TDC2"/>
             <w:tabs>
               <w:tab w:val="left" w:pos="880"/>
               <w:tab w:val="right" w:pos="8494"/>
             </w:tabs>
-            <w:spacing w:after="100"/>
-            <w:ind w:left="220"/>
+            <w:rPr>
+              <w:rFonts w:asciiTheme="minorHAnsi" w:eastAsiaTheme="minorEastAsia" w:hAnsiTheme="minorHAnsi" w:cstheme="minorBidi"/>
+              <w:noProof/>
+              <w:color w:val="auto"/>
+            </w:rPr>
           </w:pPr>
-          <w:hyperlink w:anchor="_1pxezwc">
-            <w:r>
-              <w:rPr>
-                <w:b/>
+          <w:hyperlink w:anchor="_Toc499122426" w:history="1">
+            <w:r>
+              <w:rPr>
+                <w:rStyle w:val="Hipervnculo"/>
+                <w:b/>
+                <w:noProof/>
               </w:rPr>
               <w:t>3.1</w:t>
             </w:r>
+            <w:r>
+              <w:rPr>
+                <w:rFonts w:asciiTheme="minorHAnsi" w:eastAsiaTheme="minorEastAsia" w:hAnsiTheme="minorHAnsi" w:cstheme="minorBidi"/>
+                <w:noProof/>
+                <w:color w:val="auto"/>
+              </w:rPr>
+              <w:tab/>
+            </w:r>
+            <w:r>
+              <w:rPr>
+                <w:rStyle w:val="Hipervnculo"/>
+                <w:b/>
+                <w:noProof/>
+              </w:rPr>
+              <w:t>Identificación</w:t>
+            </w:r>
+            <w:r>
+              <w:rPr>
+                <w:noProof/>
+                <w:webHidden/>
+              </w:rPr>
+              <w:tab/>
+            </w:r>
+            <w:r>
+              <w:rPr>
+                <w:noProof/>
+                <w:webHidden/>
+              </w:rPr>
+              <w:fldChar w:fldCharType="begin"/>
+            </w:r>
+            <w:r>
+              <w:rPr>
+                <w:noProof/>
+                <w:webHidden/>
+              </w:rPr>
+              <w:instrText xml:space="preserve"> PAGEREF _Toc499122426 \h </w:instrText>
+            </w:r>
+            <w:r>
+              <w:rPr>
+                <w:noProof/>
+                <w:webHidden/>
+              </w:rPr>
+            </w:r>
+            <w:r>
+              <w:rPr>
+                <w:noProof/>
+                <w:webHidden/>
+              </w:rPr>
+              <w:fldChar w:fldCharType="separate"/>
+            </w:r>
+            <w:r>
+              <w:rPr>
+                <w:noProof/>
+                <w:webHidden/>
+              </w:rPr>
+              <w:t>11</w:t>
+            </w:r>
+            <w:r>
+              <w:rPr>
+                <w:noProof/>
+                <w:webHidden/>
+              </w:rPr>
+              <w:fldChar w:fldCharType="end"/>
+            </w:r>
           </w:hyperlink>
-          <w:hyperlink w:anchor="_1pxezwc">
-            <w:r>
+        </w:p>
+        <w:p>
+          <w:pPr>
+            <w:pStyle w:val="TDC2"/>
+            <w:tabs>
+              <w:tab w:val="left" w:pos="1100"/>
+              <w:tab w:val="right" w:pos="8494"/>
+            </w:tabs>
+            <w:rPr>
+              <w:rFonts w:asciiTheme="minorHAnsi" w:eastAsiaTheme="minorEastAsia" w:hAnsiTheme="minorHAnsi" w:cstheme="minorBidi"/>
+              <w:noProof/>
+              <w:color w:val="auto"/>
+            </w:rPr>
+          </w:pPr>
+          <w:hyperlink w:anchor="_Toc499122427" w:history="1">
+            <w:r>
+              <w:rPr>
+                <w:rStyle w:val="Hipervnculo"/>
+                <w:b/>
+                <w:noProof/>
+              </w:rPr>
+              <w:t>3.1.1.</w:t>
+            </w:r>
+            <w:r>
+              <w:rPr>
+                <w:rFonts w:asciiTheme="minorHAnsi" w:eastAsiaTheme="minorEastAsia" w:hAnsiTheme="minorHAnsi" w:cstheme="minorBidi"/>
+                <w:noProof/>
+                <w:color w:val="auto"/>
+              </w:rPr>
               <w:tab/>
             </w:r>
+            <w:r>
+              <w:rPr>
+                <w:rStyle w:val="Hipervnculo"/>
+                <w:b/>
+                <w:noProof/>
+              </w:rPr>
+              <w:t>Lista de los elementos de la configuración</w:t>
+            </w:r>
+            <w:r>
+              <w:rPr>
+                <w:noProof/>
+                <w:webHidden/>
+              </w:rPr>
+              <w:tab/>
+            </w:r>
+            <w:r>
+              <w:rPr>
+                <w:noProof/>
+                <w:webHidden/>
+              </w:rPr>
+              <w:fldChar w:fldCharType="begin"/>
+            </w:r>
+            <w:r>
+              <w:rPr>
+                <w:noProof/>
+                <w:webHidden/>
+              </w:rPr>
+              <w:instrText xml:space="preserve"> PAGEREF _Toc499122427 \h </w:instrText>
+            </w:r>
+            <w:r>
+              <w:rPr>
+                <w:noProof/>
+                <w:webHidden/>
+              </w:rPr>
+            </w:r>
+            <w:r>
+              <w:rPr>
+                <w:noProof/>
+                <w:webHidden/>
+              </w:rPr>
+              <w:fldChar w:fldCharType="separate"/>
+            </w:r>
+            <w:r>
+              <w:rPr>
+                <w:noProof/>
+                <w:webHidden/>
+              </w:rPr>
+              <w:t>11</w:t>
+            </w:r>
+            <w:r>
+              <w:rPr>
+                <w:noProof/>
+                <w:webHidden/>
+              </w:rPr>
+              <w:fldChar w:fldCharType="end"/>
+            </w:r>
           </w:hyperlink>
-          <w:r>
-            <w:fldChar w:fldCharType="begin"/>
-          </w:r>
-          <w:r>
-            <w:instrText xml:space="preserve"> PAGEREF _1pxezwc \h </w:instrText>
-          </w:r>
-          <w:r>
-            <w:fldChar w:fldCharType="separate"/>
-          </w:r>
-          <w:r>
+        </w:p>
+        <w:p>
+          <w:pPr>
+            <w:pStyle w:val="TDC2"/>
+            <w:tabs>
+              <w:tab w:val="left" w:pos="1100"/>
+              <w:tab w:val="right" w:pos="8494"/>
+            </w:tabs>
             <w:rPr>
-              <w:b/>
+              <w:rFonts w:asciiTheme="minorHAnsi" w:eastAsiaTheme="minorEastAsia" w:hAnsiTheme="minorHAnsi" w:cstheme="minorBidi"/>
+              <w:noProof/>
+              <w:color w:val="auto"/>
             </w:rPr>
-            <w:t>Identificación</w:t>
-          </w:r>
-          <w:r>
-            <w:tab/>
-            <w:t>11</w:t>
-          </w:r>
-          <w:r>
-            <w:fldChar w:fldCharType="end"/>
-          </w:r>
+          </w:pPr>
+          <w:hyperlink w:anchor="_Toc499122428" w:history="1">
+            <w:r>
+              <w:rPr>
+                <w:rStyle w:val="Hipervnculo"/>
+                <w:b/>
+                <w:noProof/>
+              </w:rPr>
+              <w:t>3.1.2.</w:t>
+            </w:r>
+            <w:r>
+              <w:rPr>
+                <w:rFonts w:asciiTheme="minorHAnsi" w:eastAsiaTheme="minorEastAsia" w:hAnsiTheme="minorHAnsi" w:cstheme="minorBidi"/>
+                <w:noProof/>
+                <w:color w:val="auto"/>
+              </w:rPr>
+              <w:tab/>
+            </w:r>
+            <w:r>
+              <w:rPr>
+                <w:rStyle w:val="Hipervnculo"/>
+                <w:b/>
+                <w:noProof/>
+              </w:rPr>
+              <w:t>Definición de la nomenclatura de ítem</w:t>
+            </w:r>
+            <w:r>
+              <w:rPr>
+                <w:noProof/>
+                <w:webHidden/>
+              </w:rPr>
+              <w:tab/>
+            </w:r>
+            <w:r>
+              <w:rPr>
+                <w:noProof/>
+                <w:webHidden/>
+              </w:rPr>
+              <w:fldChar w:fldCharType="begin"/>
+            </w:r>
+            <w:r>
+              <w:rPr>
+                <w:noProof/>
+                <w:webHidden/>
+              </w:rPr>
+              <w:instrText xml:space="preserve"> PAGEREF _Toc499122428 \h </w:instrText>
+            </w:r>
+            <w:r>
+              <w:rPr>
+                <w:noProof/>
+                <w:webHidden/>
+              </w:rPr>
+            </w:r>
+            <w:r>
+              <w:rPr>
+                <w:noProof/>
+                <w:webHidden/>
+              </w:rPr>
+              <w:fldChar w:fldCharType="separate"/>
+            </w:r>
+            <w:r>
+              <w:rPr>
+                <w:noProof/>
+                <w:webHidden/>
+              </w:rPr>
+              <w:t>12</w:t>
+            </w:r>
+            <w:r>
+              <w:rPr>
+                <w:noProof/>
+                <w:webHidden/>
+              </w:rPr>
+              <w:fldChar w:fldCharType="end"/>
+            </w:r>
+          </w:hyperlink>
+        </w:p>
+        <w:p>
+          <w:pPr>
+            <w:pStyle w:val="TDC2"/>
+            <w:tabs>
+              <w:tab w:val="left" w:pos="1100"/>
+              <w:tab w:val="right" w:pos="8494"/>
+            </w:tabs>
+            <w:rPr>
+              <w:rFonts w:asciiTheme="minorHAnsi" w:eastAsiaTheme="minorEastAsia" w:hAnsiTheme="minorHAnsi" w:cstheme="minorBidi"/>
+              <w:noProof/>
+              <w:color w:val="auto"/>
+            </w:rPr>
+          </w:pPr>
+          <w:hyperlink w:anchor="_Toc499122429" w:history="1">
+            <w:r>
+              <w:rPr>
+                <w:rStyle w:val="Hipervnculo"/>
+                <w:b/>
+                <w:noProof/>
+              </w:rPr>
+              <w:t>3.1.3.</w:t>
+            </w:r>
+            <w:r>
+              <w:rPr>
+                <w:rFonts w:asciiTheme="minorHAnsi" w:eastAsiaTheme="minorEastAsia" w:hAnsiTheme="minorHAnsi" w:cstheme="minorBidi"/>
+                <w:noProof/>
+                <w:color w:val="auto"/>
+              </w:rPr>
+              <w:tab/>
+            </w:r>
+            <w:r>
+              <w:rPr>
+                <w:rStyle w:val="Hipervnculo"/>
+                <w:b/>
+                <w:noProof/>
+              </w:rPr>
+              <w:t>Lista de ítem con la nomenclatura</w:t>
+            </w:r>
+            <w:r>
+              <w:rPr>
+                <w:noProof/>
+                <w:webHidden/>
+              </w:rPr>
+              <w:tab/>
+            </w:r>
+            <w:r>
+              <w:rPr>
+                <w:noProof/>
+                <w:webHidden/>
+              </w:rPr>
+              <w:fldChar w:fldCharType="begin"/>
+            </w:r>
+            <w:r>
+              <w:rPr>
+                <w:noProof/>
+                <w:webHidden/>
+              </w:rPr>
+              <w:instrText xml:space="preserve"> PAGEREF _Toc499122429 \h </w:instrText>
+            </w:r>
+            <w:r>
+              <w:rPr>
+                <w:noProof/>
+                <w:webHidden/>
+              </w:rPr>
+            </w:r>
+            <w:r>
+              <w:rPr>
+                <w:noProof/>
+                <w:webHidden/>
+              </w:rPr>
+              <w:fldChar w:fldCharType="separate"/>
+            </w:r>
+            <w:r>
+              <w:rPr>
+                <w:noProof/>
+                <w:webHidden/>
+              </w:rPr>
+              <w:t>13</w:t>
+            </w:r>
+            <w:r>
+              <w:rPr>
+                <w:noProof/>
+                <w:webHidden/>
+              </w:rPr>
+              <w:fldChar w:fldCharType="end"/>
+            </w:r>
+          </w:hyperlink>
+        </w:p>
+        <w:p>
+          <w:pPr>
+            <w:pStyle w:val="TDC2"/>
+            <w:tabs>
+              <w:tab w:val="left" w:pos="880"/>
+              <w:tab w:val="right" w:pos="8494"/>
+            </w:tabs>
+            <w:rPr>
+              <w:rFonts w:asciiTheme="minorHAnsi" w:eastAsiaTheme="minorEastAsia" w:hAnsiTheme="minorHAnsi" w:cstheme="minorBidi"/>
+              <w:noProof/>
+              <w:color w:val="auto"/>
+            </w:rPr>
+          </w:pPr>
+          <w:hyperlink w:anchor="_Toc499122430" w:history="1">
+            <w:r>
+              <w:rPr>
+                <w:rStyle w:val="Hipervnculo"/>
+                <w:b/>
+                <w:noProof/>
+              </w:rPr>
+              <w:t>3.2</w:t>
+            </w:r>
+            <w:r>
+              <w:rPr>
+                <w:rFonts w:asciiTheme="minorHAnsi" w:eastAsiaTheme="minorEastAsia" w:hAnsiTheme="minorHAnsi" w:cstheme="minorBidi"/>
+                <w:noProof/>
+                <w:color w:val="auto"/>
+              </w:rPr>
+              <w:tab/>
+            </w:r>
+            <w:r>
+              <w:rPr>
+                <w:rStyle w:val="Hipervnculo"/>
+                <w:b/>
+                <w:noProof/>
+              </w:rPr>
+              <w:t>Control</w:t>
+            </w:r>
+            <w:r>
+              <w:rPr>
+                <w:noProof/>
+                <w:webHidden/>
+              </w:rPr>
+              <w:tab/>
+            </w:r>
+            <w:r>
+              <w:rPr>
+                <w:noProof/>
+                <w:webHidden/>
+              </w:rPr>
+              <w:fldChar w:fldCharType="begin"/>
+            </w:r>
+            <w:r>
+              <w:rPr>
+                <w:noProof/>
+                <w:webHidden/>
+              </w:rPr>
+              <w:instrText xml:space="preserve"> PAGEREF _Toc499122430 \h </w:instrText>
+            </w:r>
+            <w:r>
+              <w:rPr>
+                <w:noProof/>
+                <w:webHidden/>
+              </w:rPr>
+            </w:r>
+            <w:r>
+              <w:rPr>
+                <w:noProof/>
+                <w:webHidden/>
+              </w:rPr>
+              <w:fldChar w:fldCharType="separate"/>
+            </w:r>
+            <w:r>
+              <w:rPr>
+                <w:noProof/>
+                <w:webHidden/>
+              </w:rPr>
+              <w:t>13</w:t>
+            </w:r>
+            <w:r>
+              <w:rPr>
+                <w:noProof/>
+                <w:webHidden/>
+              </w:rPr>
+              <w:fldChar w:fldCharType="end"/>
+            </w:r>
+          </w:hyperlink>
+        </w:p>
+        <w:p>
+          <w:pPr>
+            <w:pStyle w:val="TDC2"/>
+            <w:tabs>
+              <w:tab w:val="left" w:pos="1100"/>
+              <w:tab w:val="right" w:pos="8494"/>
+            </w:tabs>
+            <w:rPr>
+              <w:rFonts w:asciiTheme="minorHAnsi" w:eastAsiaTheme="minorEastAsia" w:hAnsiTheme="minorHAnsi" w:cstheme="minorBidi"/>
+              <w:noProof/>
+              <w:color w:val="auto"/>
+            </w:rPr>
+          </w:pPr>
+          <w:hyperlink w:anchor="_Toc499122431" w:history="1">
+            <w:r>
+              <w:rPr>
+                <w:rStyle w:val="Hipervnculo"/>
+                <w:b/>
+                <w:noProof/>
+              </w:rPr>
+              <w:t>3.2.1.</w:t>
+            </w:r>
+            <w:r>
+              <w:rPr>
+                <w:rFonts w:asciiTheme="minorHAnsi" w:eastAsiaTheme="minorEastAsia" w:hAnsiTheme="minorHAnsi" w:cstheme="minorBidi"/>
+                <w:noProof/>
+                <w:color w:val="auto"/>
+              </w:rPr>
+              <w:tab/>
+            </w:r>
+            <w:r>
+              <w:rPr>
+                <w:rStyle w:val="Hipervnculo"/>
+                <w:b/>
+                <w:noProof/>
+              </w:rPr>
+              <w:t>Definición de líneas base</w:t>
+            </w:r>
+            <w:r>
+              <w:rPr>
+                <w:noProof/>
+                <w:webHidden/>
+              </w:rPr>
+              <w:tab/>
+            </w:r>
+            <w:r>
+              <w:rPr>
+                <w:noProof/>
+                <w:webHidden/>
+              </w:rPr>
+              <w:fldChar w:fldCharType="begin"/>
+            </w:r>
+            <w:r>
+              <w:rPr>
+                <w:noProof/>
+                <w:webHidden/>
+              </w:rPr>
+              <w:instrText xml:space="preserve"> PAGEREF _Toc499122431 \h </w:instrText>
+            </w:r>
+            <w:r>
+              <w:rPr>
+                <w:noProof/>
+                <w:webHidden/>
+              </w:rPr>
+            </w:r>
+            <w:r>
+              <w:rPr>
+                <w:noProof/>
+                <w:webHidden/>
+              </w:rPr>
+              <w:fldChar w:fldCharType="separate"/>
+            </w:r>
+            <w:r>
+              <w:rPr>
+                <w:noProof/>
+                <w:webHidden/>
+              </w:rPr>
+              <w:t>13</w:t>
+            </w:r>
+            <w:r>
+              <w:rPr>
+                <w:noProof/>
+                <w:webHidden/>
+              </w:rPr>
+              <w:fldChar w:fldCharType="end"/>
+            </w:r>
+          </w:hyperlink>
+        </w:p>
+        <w:p>
+          <w:pPr>
+            <w:pStyle w:val="TDC2"/>
+            <w:tabs>
+              <w:tab w:val="left" w:pos="1100"/>
+              <w:tab w:val="right" w:pos="8494"/>
+            </w:tabs>
+            <w:rPr>
+              <w:rFonts w:asciiTheme="minorHAnsi" w:eastAsiaTheme="minorEastAsia" w:hAnsiTheme="minorHAnsi" w:cstheme="minorBidi"/>
+              <w:noProof/>
+              <w:color w:val="auto"/>
+            </w:rPr>
+          </w:pPr>
+          <w:hyperlink w:anchor="_Toc499122432" w:history="1">
+            <w:r>
+              <w:rPr>
+                <w:rStyle w:val="Hipervnculo"/>
+                <w:b/>
+                <w:noProof/>
+              </w:rPr>
+              <w:t>3.2.2.</w:t>
+            </w:r>
+            <w:r>
+              <w:rPr>
+                <w:rFonts w:asciiTheme="minorHAnsi" w:eastAsiaTheme="minorEastAsia" w:hAnsiTheme="minorHAnsi" w:cstheme="minorBidi"/>
+                <w:noProof/>
+                <w:color w:val="auto"/>
+              </w:rPr>
+              <w:tab/>
+            </w:r>
+            <w:r>
+              <w:rPr>
+                <w:rStyle w:val="Hipervnculo"/>
+                <w:b/>
+                <w:noProof/>
+              </w:rPr>
+              <w:t>Librerías controladas</w:t>
+            </w:r>
+            <w:r>
+              <w:rPr>
+                <w:noProof/>
+                <w:webHidden/>
+              </w:rPr>
+              <w:tab/>
+            </w:r>
+            <w:r>
+              <w:rPr>
+                <w:noProof/>
+                <w:webHidden/>
+              </w:rPr>
+              <w:fldChar w:fldCharType="begin"/>
+            </w:r>
+            <w:r>
+              <w:rPr>
+                <w:noProof/>
+                <w:webHidden/>
+              </w:rPr>
+              <w:instrText xml:space="preserve"> PAGEREF _Toc499122432 \h </w:instrText>
+            </w:r>
+            <w:r>
+              <w:rPr>
+                <w:noProof/>
+                <w:webHidden/>
+              </w:rPr>
+            </w:r>
+            <w:r>
+              <w:rPr>
+                <w:noProof/>
+                <w:webHidden/>
+              </w:rPr>
+              <w:fldChar w:fldCharType="separate"/>
+            </w:r>
+            <w:r>
+              <w:rPr>
+                <w:noProof/>
+                <w:webHidden/>
+              </w:rPr>
+              <w:t>14</w:t>
+            </w:r>
+            <w:r>
+              <w:rPr>
+                <w:noProof/>
+                <w:webHidden/>
+              </w:rPr>
+              <w:fldChar w:fldCharType="end"/>
+            </w:r>
+          </w:hyperlink>
+        </w:p>
+        <w:p>
+          <w:pPr>
+            <w:pStyle w:val="TDC2"/>
+            <w:tabs>
+              <w:tab w:val="left" w:pos="1100"/>
+              <w:tab w:val="right" w:pos="8494"/>
+            </w:tabs>
+            <w:rPr>
+              <w:rFonts w:asciiTheme="minorHAnsi" w:eastAsiaTheme="minorEastAsia" w:hAnsiTheme="minorHAnsi" w:cstheme="minorBidi"/>
+              <w:noProof/>
+              <w:color w:val="auto"/>
+            </w:rPr>
+          </w:pPr>
+          <w:hyperlink w:anchor="_Toc499122433" w:history="1">
+            <w:r>
+              <w:rPr>
+                <w:rStyle w:val="Hipervnculo"/>
+                <w:b/>
+                <w:noProof/>
+              </w:rPr>
+              <w:t>3.2.3.</w:t>
+            </w:r>
+            <w:r>
+              <w:rPr>
+                <w:rFonts w:asciiTheme="minorHAnsi" w:eastAsiaTheme="minorEastAsia" w:hAnsiTheme="minorHAnsi" w:cstheme="minorBidi"/>
+                <w:noProof/>
+                <w:color w:val="auto"/>
+              </w:rPr>
+              <w:tab/>
+            </w:r>
+            <w:r>
+              <w:rPr>
+                <w:rStyle w:val="Hipervnculo"/>
+                <w:b/>
+                <w:noProof/>
+              </w:rPr>
+              <w:t>Solicitudes de Cambio</w:t>
+            </w:r>
+            <w:r>
+              <w:rPr>
+                <w:noProof/>
+                <w:webHidden/>
+              </w:rPr>
+              <w:tab/>
+            </w:r>
+            <w:r>
+              <w:rPr>
+                <w:noProof/>
+                <w:webHidden/>
+              </w:rPr>
+              <w:fldChar w:fldCharType="begin"/>
+            </w:r>
+            <w:r>
+              <w:rPr>
+                <w:noProof/>
+                <w:webHidden/>
+              </w:rPr>
+              <w:instrText xml:space="preserve"> PAGEREF _Toc499122433 \h </w:instrText>
+            </w:r>
+            <w:r>
+              <w:rPr>
+                <w:noProof/>
+                <w:webHidden/>
+              </w:rPr>
+            </w:r>
+            <w:r>
+              <w:rPr>
+                <w:noProof/>
+                <w:webHidden/>
+              </w:rPr>
+              <w:fldChar w:fldCharType="separate"/>
+            </w:r>
+            <w:r>
+              <w:rPr>
+                <w:noProof/>
+                <w:webHidden/>
+              </w:rPr>
+              <w:t>16</w:t>
+            </w:r>
+            <w:r>
+              <w:rPr>
+                <w:noProof/>
+                <w:webHidden/>
+              </w:rPr>
+              <w:fldChar w:fldCharType="end"/>
+            </w:r>
+          </w:hyperlink>
         </w:p>
         <w:p>
           <w:pPr>
@@ -583,221 +1683,6 @@
             <w:spacing w:after="100"/>
             <w:ind w:left="220"/>
           </w:pPr>
-          <w:hyperlink w:anchor="_49x2ik5">
-            <w:r>
-              <w:rPr>
-                <w:b/>
-              </w:rPr>
-              <w:t>3.1.1.</w:t>
-            </w:r>
-          </w:hyperlink>
-          <w:hyperlink w:anchor="_49x2ik5">
-            <w:r>
-              <w:tab/>
-            </w:r>
-          </w:hyperlink>
-          <w:r>
-            <w:fldChar w:fldCharType="begin"/>
-          </w:r>
-          <w:r>
-            <w:instrText xml:space="preserve"> PAGEREF _49x2ik5 \h </w:instrText>
-          </w:r>
-          <w:r>
-            <w:fldChar w:fldCharType="separate"/>
-          </w:r>
-          <w:r>
-            <w:rPr>
-              <w:b/>
-            </w:rPr>
-            <w:t>Lista de los elementos de la configuración</w:t>
-          </w:r>
-          <w:r>
-            <w:tab/>
-            <w:t>11</w:t>
-          </w:r>
-          <w:r>
-            <w:fldChar w:fldCharType="end"/>
-          </w:r>
-        </w:p>
-        <w:p>
-          <w:pPr>
-            <w:tabs>
-              <w:tab w:val="left" w:pos="1100"/>
-              <w:tab w:val="right" w:pos="8494"/>
-            </w:tabs>
-            <w:spacing w:after="100"/>
-            <w:ind w:left="220"/>
-          </w:pPr>
-          <w:hyperlink w:anchor="_2grqrue">
-            <w:r>
-              <w:rPr>
-                <w:b/>
-              </w:rPr>
-              <w:t>3.1.2.</w:t>
-            </w:r>
-          </w:hyperlink>
-          <w:hyperlink w:anchor="_2grqrue">
-            <w:r>
-              <w:tab/>
-            </w:r>
-          </w:hyperlink>
-          <w:r>
-            <w:fldChar w:fldCharType="begin"/>
-          </w:r>
-          <w:r>
-            <w:instrText xml:space="preserve"> PAGEREF _2grqrue \h </w:instrText>
-          </w:r>
-          <w:r>
-            <w:fldChar w:fldCharType="separate"/>
-          </w:r>
-          <w:r>
-            <w:rPr>
-              <w:b/>
-            </w:rPr>
-            <w:t>Definición de la nomenclatura de ítem</w:t>
-          </w:r>
-          <w:r>
-            <w:tab/>
-            <w:t>11</w:t>
-          </w:r>
-          <w:r>
-            <w:fldChar w:fldCharType="end"/>
-          </w:r>
-        </w:p>
-        <w:p>
-          <w:pPr>
-            <w:tabs>
-              <w:tab w:val="left" w:pos="1100"/>
-              <w:tab w:val="right" w:pos="8494"/>
-            </w:tabs>
-            <w:spacing w:after="100"/>
-            <w:ind w:left="220"/>
-          </w:pPr>
-          <w:hyperlink w:anchor="_vx1227">
-            <w:r>
-              <w:rPr>
-                <w:b/>
-              </w:rPr>
-              <w:t>3.1.3.</w:t>
-            </w:r>
-          </w:hyperlink>
-          <w:hyperlink w:anchor="_vx1227">
-            <w:r>
-              <w:tab/>
-            </w:r>
-          </w:hyperlink>
-          <w:r>
-            <w:fldChar w:fldCharType="begin"/>
-          </w:r>
-          <w:r>
-            <w:instrText xml:space="preserve"> PAGEREF _vx1227 \h </w:instrText>
-          </w:r>
-          <w:r>
-            <w:fldChar w:fldCharType="separate"/>
-          </w:r>
-          <w:r>
-            <w:rPr>
-              <w:b/>
-            </w:rPr>
-            <w:t>Lista de ítem con la nomenclatura</w:t>
-          </w:r>
-          <w:r>
-            <w:tab/>
-            <w:t>12</w:t>
-          </w:r>
-          <w:r>
-            <w:fldChar w:fldCharType="end"/>
-          </w:r>
-        </w:p>
-        <w:p>
-          <w:pPr>
-            <w:tabs>
-              <w:tab w:val="left" w:pos="880"/>
-              <w:tab w:val="right" w:pos="8494"/>
-            </w:tabs>
-            <w:spacing w:after="100"/>
-            <w:ind w:left="220"/>
-          </w:pPr>
-          <w:hyperlink w:anchor="_3fwokq0">
-            <w:r>
-              <w:rPr>
-                <w:b/>
-              </w:rPr>
-              <w:t>3.2</w:t>
-            </w:r>
-          </w:hyperlink>
-          <w:hyperlink w:anchor="_3fwokq0">
-            <w:r>
-              <w:tab/>
-            </w:r>
-          </w:hyperlink>
-          <w:r>
-            <w:fldChar w:fldCharType="begin"/>
-          </w:r>
-          <w:r>
-            <w:instrText xml:space="preserve"> PAGEREF _3fwokq0 \h </w:instrText>
-          </w:r>
-          <w:r>
-            <w:fldChar w:fldCharType="separate"/>
-          </w:r>
-          <w:r>
-            <w:rPr>
-              <w:b/>
-            </w:rPr>
-            <w:t>Control</w:t>
-          </w:r>
-          <w:r>
-            <w:tab/>
-            <w:t>12</w:t>
-          </w:r>
-          <w:r>
-            <w:fldChar w:fldCharType="end"/>
-          </w:r>
-        </w:p>
-        <w:p>
-          <w:pPr>
-            <w:tabs>
-              <w:tab w:val="left" w:pos="1100"/>
-              <w:tab w:val="right" w:pos="8494"/>
-            </w:tabs>
-            <w:spacing w:after="100"/>
-            <w:ind w:left="220"/>
-          </w:pPr>
-          <w:hyperlink w:anchor="_1v1yuxt">
-            <w:r>
-              <w:rPr>
-                <w:b/>
-              </w:rPr>
-              <w:t>3.2.1.</w:t>
-            </w:r>
-          </w:hyperlink>
-          <w:hyperlink w:anchor="_1v1yuxt">
-            <w:r>
-              <w:tab/>
-            </w:r>
-          </w:hyperlink>
-          <w:r>
-            <w:fldChar w:fldCharType="begin"/>
-          </w:r>
-          <w:r>
-            <w:instrText xml:space="preserve"> PAGEREF _1v1yuxt \h </w:instrText>
-          </w:r>
-          <w:r>
-            <w:fldChar w:fldCharType="separate"/>
-          </w:r>
-          <w:r>
-            <w:rPr>
-              <w:b/>
-            </w:rPr>
-            <w:t>Definición de líneas base</w:t>
-          </w:r>
-          <w:r>
-            <w:tab/>
-            <w:t>12</w:t>
-          </w:r>
-          <w:r>
-            <w:fldChar w:fldCharType="end"/>
-          </w:r>
           <w:r>
             <w:fldChar w:fldCharType="end"/>
           </w:r>
@@ -858,6 +1743,7 @@
           <w:color w:val="000000"/>
         </w:rPr>
       </w:pPr>
+      <w:bookmarkStart w:id="1" w:name="_Toc499122417"/>
       <w:r>
         <w:rPr>
           <w:b/>
@@ -866,6 +1752,7 @@
         <w:lastRenderedPageBreak/>
         <w:t>INTRODUCCIÓN</w:t>
       </w:r>
+      <w:bookmarkEnd w:id="1"/>
     </w:p>
     <w:p>
       <w:pPr>
@@ -950,8 +1837,7 @@
           <w:color w:val="000000"/>
         </w:rPr>
       </w:pPr>
-      <w:bookmarkStart w:id="0" w:name="_30j0zll" w:colFirst="0" w:colLast="0"/>
-      <w:bookmarkEnd w:id="0"/>
+      <w:bookmarkStart w:id="2" w:name="_Toc499122418"/>
       <w:r>
         <w:rPr>
           <w:b/>
@@ -959,6 +1845,7 @@
         </w:rPr>
         <w:t>Gestión de la SCM</w:t>
       </w:r>
+      <w:bookmarkEnd w:id="2"/>
     </w:p>
     <w:p>
       <w:pPr>
@@ -984,8 +1871,7 @@
           <w:szCs w:val="28"/>
         </w:rPr>
       </w:pPr>
-      <w:bookmarkStart w:id="1" w:name="_1fob9te" w:colFirst="0" w:colLast="0"/>
-      <w:bookmarkEnd w:id="1"/>
+      <w:bookmarkStart w:id="3" w:name="_Toc499122419"/>
       <w:r>
         <w:rPr>
           <w:b/>
@@ -995,6 +1881,7 @@
         </w:rPr>
         <w:t>Definiciones y Acrónimos</w:t>
       </w:r>
+      <w:bookmarkEnd w:id="3"/>
     </w:p>
     <w:p>
       <w:pPr>
@@ -1131,8 +2018,8 @@
           <w:b/>
         </w:rPr>
       </w:pPr>
-      <w:bookmarkStart w:id="2" w:name="_3znysh7" w:colFirst="0" w:colLast="0"/>
-      <w:bookmarkEnd w:id="2"/>
+      <w:bookmarkStart w:id="4" w:name="_3znysh7" w:colFirst="0" w:colLast="0"/>
+      <w:bookmarkEnd w:id="4"/>
       <w:r>
         <w:rPr>
           <w:b/>
@@ -1214,10 +2101,10 @@
       <w:r>
         <w:t>Abreviatura para Ítem de Configuración (Configuration Item), el cuál es definido como todo componente que se encuentre bajo el control de la configuración y que tenga valor.</w:t>
       </w:r>
-      <w:bookmarkStart w:id="3" w:name="2et92p0" w:colFirst="0" w:colLast="0"/>
-      <w:bookmarkStart w:id="4" w:name="tyjcwt" w:colFirst="0" w:colLast="0"/>
-      <w:bookmarkEnd w:id="3"/>
-      <w:bookmarkEnd w:id="4"/>
+      <w:bookmarkStart w:id="5" w:name="2et92p0" w:colFirst="0" w:colLast="0"/>
+      <w:bookmarkStart w:id="6" w:name="tyjcwt" w:colFirst="0" w:colLast="0"/>
+      <w:bookmarkEnd w:id="5"/>
+      <w:bookmarkEnd w:id="6"/>
     </w:p>
     <w:p>
       <w:pPr>
@@ -1237,8 +2124,7 @@
           <w:color w:val="000000"/>
         </w:rPr>
       </w:pPr>
-      <w:bookmarkStart w:id="5" w:name="_3dy6vkm" w:colFirst="0" w:colLast="0"/>
-      <w:bookmarkEnd w:id="5"/>
+      <w:bookmarkStart w:id="7" w:name="_Toc499122420"/>
       <w:r>
         <w:rPr>
           <w:b/>
@@ -1246,6 +2132,7 @@
         </w:rPr>
         <w:t>Organización</w:t>
       </w:r>
+      <w:bookmarkEnd w:id="7"/>
     </w:p>
     <w:p>
       <w:pPr>
@@ -2551,8 +3438,8 @@
           <mc:Fallback>
             <w:pict>
               <v:group id="Grupo 6" o:spid="_x0000_s1026" style="width:425pt;height:248pt;mso-position-horizontal-relative:char;mso-position-vertical-relative:line" coordsize="54000,31502" o:gfxdata="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">
-                <v:group id="2 Grupo" o:spid="_x0000_s1027" style="position:absolute;width:54000;height:31502" coordsize="54000,31502" o:gfxdata="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">
-                  <v:rect id="3 Rectángulo" o:spid="_x0000_s1028" style="position:absolute;width:54000;height:31502;visibility:visible;mso-wrap-style:square;v-text-anchor:middle" o:gfxdata="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" filled="f" stroked="f">
+                <v:group id="2 Grupo" o:spid="_x0000_s1027" style="position:absolute;width:54000;height:31502" coordsize="54000,31502" o:gfxdata="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">
+                  <v:rect id="3 Rectángulo" o:spid="_x0000_s1028" style="position:absolute;width:54000;height:31502;visibility:visible;mso-wrap-style:square;v-text-anchor:middle" o:gfxdata="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" filled="f" stroked="f">
                     <v:textbox inset="2.53958mm,2.53958mm,2.53958mm,2.53958mm">
                       <w:txbxContent>
                         <w:p>
@@ -2564,7 +3451,7 @@
                       </w:txbxContent>
                     </v:textbox>
                   </v:rect>
-                  <v:roundrect id="4 Rectángulo redondeado" o:spid="_x0000_s1029" style="position:absolute;left:23229;top:11;width:7541;height:4902;visibility:visible;mso-wrap-style:square;v-text-anchor:middle" arcsize="10923f" o:gfxdata="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" fillcolor="#8064a2 [3207]" strokecolor="white [3201]" strokeweight="1pt">
+                  <v:roundrect id="4 Rectángulo redondeado" o:spid="_x0000_s1029" style="position:absolute;left:23229;top:11;width:7541;height:4902;visibility:visible;mso-wrap-style:square;v-text-anchor:middle" arcsize="10923f" o:gfxdata="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" fillcolor="#8064a2 [3207]" strokecolor="white [3201]" strokeweight="1pt">
                     <v:stroke joinstyle="miter"/>
                     <v:textbox inset="2.53958mm,2.53958mm,2.53958mm,2.53958mm">
                       <w:txbxContent>
@@ -2581,7 +3468,7 @@
                     <v:stroke joinstyle="miter"/>
                     <v:path gradientshapeok="t" o:connecttype="rect"/>
                   </v:shapetype>
-                  <v:shape id="5 Cuadro de texto" o:spid="_x0000_s1030" type="#_x0000_t202" style="position:absolute;left:23468;top:250;width:7063;height:4423;visibility:visible;mso-wrap-style:square;v-text-anchor:middle" o:gfxdata="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" filled="f" stroked="f">
+                  <v:shape id="5 Cuadro de texto" o:spid="_x0000_s1030" type="#_x0000_t202" style="position:absolute;left:23468;top:250;width:7063;height:4423;visibility:visible;mso-wrap-style:square;v-text-anchor:middle" o:gfxdata="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" filled="f" stroked="f">
                     <v:textbox inset="3pt,3pt,3pt,3pt">
                       <w:txbxContent>
                         <w:p>
@@ -2600,7 +3487,7 @@
                       </w:txbxContent>
                     </v:textbox>
                   </v:shape>
-                  <v:shape id="7 Forma libre" o:spid="_x0000_s1031" style="position:absolute;left:13019;top:2462;width:27962;height:27962;visibility:visible;mso-wrap-style:square;v-text-anchor:middle" coordsize="120000,120000" o:spt="100" o:gfxdata="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" adj="-11796480,,5400" path="m76395,2283r-1,-1c83437,4283,90054,7556,95918,11938e" filled="f" strokecolor="#8064a2 [3207]">
+                  <v:shape id="7 Forma libre" o:spid="_x0000_s1031" style="position:absolute;left:13019;top:2462;width:27962;height:27962;visibility:visible;mso-wrap-style:square;v-text-anchor:middle" coordsize="120000,120000" o:spt="100" o:gfxdata="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" adj="-11796480,,5400" path="m76395,2283r-1,-1c83437,4283,90054,7556,95918,11938e" filled="f" strokecolor="#8064a2 [3207]">
                     <v:stroke joinstyle="miter"/>
                     <v:formulas/>
                     <v:path arrowok="t" o:extrusionok="f" o:connecttype="custom" textboxrect="0,0,120000,120000"/>
@@ -2615,7 +3502,7 @@
                       </w:txbxContent>
                     </v:textbox>
                   </v:shape>
-                  <v:roundrect id="8 Rectángulo redondeado" o:spid="_x0000_s1032" style="position:absolute;left:34160;top:5275;width:7541;height:4902;visibility:visible;mso-wrap-style:square;v-text-anchor:middle" arcsize="10923f" o:gfxdata="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" fillcolor="#bdf40a" strokecolor="white [3201]" strokeweight="1pt">
+                  <v:roundrect id="8 Rectángulo redondeado" o:spid="_x0000_s1032" style="position:absolute;left:34160;top:5275;width:7541;height:4902;visibility:visible;mso-wrap-style:square;v-text-anchor:middle" arcsize="10923f" o:gfxdata="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" fillcolor="#bdf40a" strokecolor="white [3201]" strokeweight="1pt">
                     <v:stroke joinstyle="miter"/>
                     <v:textbox inset="2.53958mm,2.53958mm,2.53958mm,2.53958mm">
                       <w:txbxContent>
@@ -2628,7 +3515,7 @@
                       </w:txbxContent>
                     </v:textbox>
                   </v:roundrect>
-                  <v:shape id="9 Cuadro de texto" o:spid="_x0000_s1033" type="#_x0000_t202" style="position:absolute;left:34399;top:5514;width:7063;height:4423;visibility:visible;mso-wrap-style:square;v-text-anchor:middle" o:gfxdata="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" filled="f" stroked="f">
+                  <v:shape id="9 Cuadro de texto" o:spid="_x0000_s1033" type="#_x0000_t202" style="position:absolute;left:34399;top:5514;width:7063;height:4423;visibility:visible;mso-wrap-style:square;v-text-anchor:middle" o:gfxdata="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" filled="f" stroked="f">
                     <v:textbox inset="3pt,3pt,3pt,3pt">
                       <w:txbxContent>
                         <w:p>
@@ -2647,7 +3534,7 @@
                       </w:txbxContent>
                     </v:textbox>
                   </v:shape>
-                  <v:shape id="10 Forma libre" o:spid="_x0000_s1034" style="position:absolute;left:13019;top:2462;width:27962;height:27962;visibility:visible;mso-wrap-style:square;v-text-anchor:middle" coordsize="120000,120000" o:spt="100" o:gfxdata="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" adj="-11796480,,5400" path="m113771,33380v4476,9042,6600,19068,6174,29149e" filled="f" strokecolor="#bdf40a">
+                  <v:shape id="10 Forma libre" o:spid="_x0000_s1034" style="position:absolute;left:13019;top:2462;width:27962;height:27962;visibility:visible;mso-wrap-style:square;v-text-anchor:middle" coordsize="120000,120000" o:spt="100" o:gfxdata="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" adj="-11796480,,5400" path="m113771,33380v4476,9042,6600,19068,6174,29149e" filled="f" strokecolor="#bdf40a">
                     <v:stroke joinstyle="miter"/>
                     <v:formulas/>
                     <v:path arrowok="t" o:extrusionok="f" o:connecttype="custom" textboxrect="0,0,120000,120000"/>
@@ -2662,7 +3549,7 @@
                       </w:txbxContent>
                     </v:textbox>
                   </v:shape>
-                  <v:roundrect id="11 Rectángulo redondeado" o:spid="_x0000_s1035" style="position:absolute;left:36860;top:17103;width:7541;height:4902;visibility:visible;mso-wrap-style:square;v-text-anchor:middle" arcsize="10923f" o:gfxdata="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" fillcolor="#51eb15" strokecolor="white [3201]" strokeweight="1pt">
+                  <v:roundrect id="11 Rectángulo redondeado" o:spid="_x0000_s1035" style="position:absolute;left:36860;top:17103;width:7541;height:4902;visibility:visible;mso-wrap-style:square;v-text-anchor:middle" arcsize="10923f" o:gfxdata="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" fillcolor="#51eb15" strokecolor="white [3201]" strokeweight="1pt">
                     <v:stroke joinstyle="miter"/>
                     <v:textbox inset="2.53958mm,2.53958mm,2.53958mm,2.53958mm">
                       <w:txbxContent>
@@ -2675,7 +3562,7 @@
                       </w:txbxContent>
                     </v:textbox>
                   </v:roundrect>
-                  <v:shape id="12 Cuadro de texto" o:spid="_x0000_s1036" type="#_x0000_t202" style="position:absolute;left:37099;top:17342;width:7062;height:4424;visibility:visible;mso-wrap-style:square;v-text-anchor:middle" o:gfxdata="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" filled="f" stroked="f">
+                  <v:shape id="12 Cuadro de texto" o:spid="_x0000_s1036" type="#_x0000_t202" style="position:absolute;left:37099;top:17342;width:7062;height:4424;visibility:visible;mso-wrap-style:square;v-text-anchor:middle" o:gfxdata="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" filled="f" stroked="f">
                     <v:textbox inset="3pt,3pt,3pt,3pt">
                       <w:txbxContent>
                         <w:p>
@@ -2694,7 +3581,7 @@
                       </w:txbxContent>
                     </v:textbox>
                   </v:shape>
-                  <v:shape id="13 Forma libre" o:spid="_x0000_s1037" style="position:absolute;left:13019;top:2462;width:27962;height:27962;visibility:visible;mso-wrap-style:square;v-text-anchor:middle" coordsize="120000,120000" o:spt="100" o:gfxdata="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" adj="-11796480,,5400" path="m114951,84089r,-1c111769,91345,107183,97900,101455,103374e" filled="f" strokecolor="#51eb15">
+                  <v:shape id="13 Forma libre" o:spid="_x0000_s1037" style="position:absolute;left:13019;top:2462;width:27962;height:27962;visibility:visible;mso-wrap-style:square;v-text-anchor:middle" coordsize="120000,120000" o:spt="100" o:gfxdata="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" adj="-11796480,,5400" path="m114951,84089r,-1c111769,91345,107183,97900,101455,103374e" filled="f" strokecolor="#51eb15">
                     <v:stroke joinstyle="miter"/>
                     <v:formulas/>
                     <v:path arrowok="t" o:extrusionok="f" o:connecttype="custom" textboxrect="0,0,120000,120000"/>
@@ -2709,7 +3596,7 @@
                       </w:txbxContent>
                     </v:textbox>
                   </v:shape>
-                  <v:roundrect id="14 Rectángulo redondeado" o:spid="_x0000_s1038" style="position:absolute;left:29295;top:26589;width:7541;height:4901;visibility:visible;mso-wrap-style:square;v-text-anchor:middle" arcsize="10923f" o:gfxdata="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" fillcolor="#21e146" strokecolor="white [3201]" strokeweight="1pt">
+                  <v:roundrect id="14 Rectángulo redondeado" o:spid="_x0000_s1038" style="position:absolute;left:29295;top:26589;width:7541;height:4901;visibility:visible;mso-wrap-style:square;v-text-anchor:middle" arcsize="10923f" o:gfxdata="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" fillcolor="#21e146" strokecolor="white [3201]" strokeweight="1pt">
                     <v:stroke joinstyle="miter"/>
                     <v:textbox inset="2.53958mm,2.53958mm,2.53958mm,2.53958mm">
                       <w:txbxContent>
@@ -2722,7 +3609,7 @@
                       </w:txbxContent>
                     </v:textbox>
                   </v:roundrect>
-                  <v:shape id="15 Cuadro de texto" o:spid="_x0000_s1039" type="#_x0000_t202" style="position:absolute;left:29535;top:26828;width:7062;height:4423;visibility:visible;mso-wrap-style:square;v-text-anchor:middle" o:gfxdata="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" filled="f" stroked="f">
+                  <v:shape id="15 Cuadro de texto" o:spid="_x0000_s1039" type="#_x0000_t202" style="position:absolute;left:29535;top:26828;width:7062;height:4423;visibility:visible;mso-wrap-style:square;v-text-anchor:middle" o:gfxdata="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" filled="f" stroked="f">
                     <v:textbox inset="3pt,3pt,3pt,3pt">
                       <w:txbxContent>
                         <w:p>
@@ -2741,7 +3628,7 @@
                       </w:txbxContent>
                     </v:textbox>
                   </v:shape>
-                  <v:shape id="16 Forma libre" o:spid="_x0000_s1040" style="position:absolute;left:13019;top:2462;width:27962;height:27962;visibility:visible;mso-wrap-style:square;v-text-anchor:middle" coordsize="120000,120000" o:spt="100" o:gfxdata="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" adj="-11796480,,5400" path="m69657,119217v-6396,1043,-12919,1043,-19315,e" filled="f" strokecolor="#21e146">
+                  <v:shape id="16 Forma libre" o:spid="_x0000_s1040" style="position:absolute;left:13019;top:2462;width:27962;height:27962;visibility:visible;mso-wrap-style:square;v-text-anchor:middle" coordsize="120000,120000" o:spt="100" o:gfxdata="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" adj="-11796480,,5400" path="m69657,119217v-6396,1043,-12919,1043,-19315,e" filled="f" strokecolor="#21e146">
                     <v:stroke joinstyle="miter"/>
                     <v:formulas/>
                     <v:path arrowok="t" o:extrusionok="f" o:connecttype="custom" textboxrect="0,0,120000,120000"/>
@@ -2756,7 +3643,7 @@
                       </w:txbxContent>
                     </v:textbox>
                   </v:shape>
-                  <v:roundrect id="17 Rectángulo redondeado" o:spid="_x0000_s1041" style="position:absolute;left:17163;top:26589;width:7541;height:4901;visibility:visible;mso-wrap-style:square;v-text-anchor:middle" arcsize="10923f" o:gfxdata="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" fillcolor="#2cd79f" strokecolor="white [3201]" strokeweight="1pt">
+                  <v:roundrect id="17 Rectángulo redondeado" o:spid="_x0000_s1041" style="position:absolute;left:17163;top:26589;width:7541;height:4901;visibility:visible;mso-wrap-style:square;v-text-anchor:middle" arcsize="10923f" o:gfxdata="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" fillcolor="#2cd79f" strokecolor="white [3201]" strokeweight="1pt">
                     <v:stroke joinstyle="miter"/>
                     <v:textbox inset="2.53958mm,2.53958mm,2.53958mm,2.53958mm">
                       <w:txbxContent>
@@ -2769,7 +3656,7 @@
                       </w:txbxContent>
                     </v:textbox>
                   </v:roundrect>
-                  <v:shape id="18 Cuadro de texto" o:spid="_x0000_s1042" type="#_x0000_t202" style="position:absolute;left:17402;top:26828;width:7063;height:4423;visibility:visible;mso-wrap-style:square;v-text-anchor:middle" o:gfxdata="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" filled="f" stroked="f">
+                  <v:shape id="18 Cuadro de texto" o:spid="_x0000_s1042" type="#_x0000_t202" style="position:absolute;left:17402;top:26828;width:7063;height:4423;visibility:visible;mso-wrap-style:square;v-text-anchor:middle" o:gfxdata="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" filled="f" stroked="f">
                     <v:textbox inset="3pt,3pt,3pt,3pt">
                       <w:txbxContent>
                         <w:p>
@@ -2788,7 +3675,7 @@
                       </w:txbxContent>
                     </v:textbox>
                   </v:shape>
-                  <v:shape id="19 Forma libre" o:spid="_x0000_s1043" style="position:absolute;left:13019;top:2462;width:27962;height:27962;visibility:visible;mso-wrap-style:square;v-text-anchor:middle" coordsize="120000,120000" o:spt="100" o:gfxdata="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" adj="-11796480,,5400" path="m18543,103374r,c12815,97899,8228,91344,5047,84088e" filled="f" strokecolor="#2cd79f">
+                  <v:shape id="19 Forma libre" o:spid="_x0000_s1043" style="position:absolute;left:13019;top:2462;width:27962;height:27962;visibility:visible;mso-wrap-style:square;v-text-anchor:middle" coordsize="120000,120000" o:spt="100" o:gfxdata="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" adj="-11796480,,5400" path="m18543,103374r,c12815,97899,8228,91344,5047,84088e" filled="f" strokecolor="#2cd79f">
                     <v:stroke joinstyle="miter"/>
                     <v:formulas/>
                     <v:path arrowok="t" o:extrusionok="f" o:connecttype="custom" textboxrect="0,0,120000,120000"/>
@@ -2803,7 +3690,7 @@
                       </w:txbxContent>
                     </v:textbox>
                   </v:shape>
-                  <v:roundrect id="20 Rectángulo redondeado" o:spid="_x0000_s1044" style="position:absolute;left:9599;top:17103;width:7541;height:4902;visibility:visible;mso-wrap-style:square;v-text-anchor:middle" arcsize="10923f" o:gfxdata="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" fillcolor="#37b5ce" strokecolor="white [3201]" strokeweight="1pt">
+                  <v:roundrect id="20 Rectángulo redondeado" o:spid="_x0000_s1044" style="position:absolute;left:9599;top:17103;width:7541;height:4902;visibility:visible;mso-wrap-style:square;v-text-anchor:middle" arcsize="10923f" o:gfxdata="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" fillcolor="#37b5ce" strokecolor="white [3201]" strokeweight="1pt">
                     <v:stroke joinstyle="miter"/>
                     <v:textbox inset="2.53958mm,2.53958mm,2.53958mm,2.53958mm">
                       <w:txbxContent>
@@ -2816,7 +3703,7 @@
                       </w:txbxContent>
                     </v:textbox>
                   </v:roundrect>
-                  <v:shape id="21 Cuadro de texto" o:spid="_x0000_s1045" type="#_x0000_t202" style="position:absolute;left:9838;top:17342;width:7062;height:4424;visibility:visible;mso-wrap-style:square;v-text-anchor:middle" o:gfxdata="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" filled="f" stroked="f">
+                  <v:shape id="21 Cuadro de texto" o:spid="_x0000_s1045" type="#_x0000_t202" style="position:absolute;left:9838;top:17342;width:7062;height:4424;visibility:visible;mso-wrap-style:square;v-text-anchor:middle" o:gfxdata="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" filled="f" stroked="f">
                     <v:textbox inset="3pt,3pt,3pt,3pt">
                       <w:txbxContent>
                         <w:p>
@@ -2835,7 +3722,7 @@
                       </w:txbxContent>
                     </v:textbox>
                   </v:shape>
-                  <v:shape id="22 Forma libre" o:spid="_x0000_s1046" style="position:absolute;left:13019;top:2462;width:27962;height:27962;visibility:visible;mso-wrap-style:square;v-text-anchor:middle" coordsize="120000,120000" o:spt="100" o:gfxdata="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" adj="-11796480,,5400" path="m53,62529r,c-372,52447,1751,42422,6227,33379e" filled="f" strokecolor="#37b5ce">
+                  <v:shape id="22 Forma libre" o:spid="_x0000_s1046" style="position:absolute;left:13019;top:2462;width:27962;height:27962;visibility:visible;mso-wrap-style:square;v-text-anchor:middle" coordsize="120000,120000" o:spt="100" o:gfxdata="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" adj="-11796480,,5400" path="m53,62529r,c-372,52447,1751,42422,6227,33379e" filled="f" strokecolor="#37b5ce">
                     <v:stroke joinstyle="miter"/>
                     <v:formulas/>
                     <v:path arrowok="t" o:extrusionok="f" o:connecttype="custom" textboxrect="0,0,120000,120000"/>
@@ -2850,7 +3737,7 @@
                       </w:txbxContent>
                     </v:textbox>
                   </v:shape>
-                  <v:roundrect id="23 Rectángulo redondeado" o:spid="_x0000_s1047" style="position:absolute;left:12298;top:5275;width:7541;height:4902;visibility:visible;mso-wrap-style:square;v-text-anchor:middle" arcsize="10923f" o:gfxdata="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" fillcolor="#4371c3" strokecolor="white [3201]" strokeweight="1pt">
+                  <v:roundrect id="23 Rectángulo redondeado" o:spid="_x0000_s1047" style="position:absolute;left:12298;top:5275;width:7541;height:4902;visibility:visible;mso-wrap-style:square;v-text-anchor:middle" arcsize="10923f" o:gfxdata="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" fillcolor="#4371c3" strokecolor="white [3201]" strokeweight="1pt">
                     <v:stroke joinstyle="miter"/>
                     <v:textbox inset="2.53958mm,2.53958mm,2.53958mm,2.53958mm">
                       <w:txbxContent>
@@ -2863,7 +3750,7 @@
                       </w:txbxContent>
                     </v:textbox>
                   </v:roundrect>
-                  <v:shape id="24 Cuadro de texto" o:spid="_x0000_s1048" type="#_x0000_t202" style="position:absolute;left:12538;top:5514;width:7062;height:4423;visibility:visible;mso-wrap-style:square;v-text-anchor:middle" o:gfxdata="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" filled="f" stroked="f">
+                  <v:shape id="24 Cuadro de texto" o:spid="_x0000_s1048" type="#_x0000_t202" style="position:absolute;left:12538;top:5514;width:7062;height:4423;visibility:visible;mso-wrap-style:square;v-text-anchor:middle" o:gfxdata="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" filled="f" stroked="f">
                     <v:textbox inset="3pt,3pt,3pt,3pt">
                       <w:txbxContent>
                         <w:p>
@@ -2882,7 +3769,7 @@
                       </w:txbxContent>
                     </v:textbox>
                   </v:shape>
-                  <v:shape id="25 Forma libre" o:spid="_x0000_s1049" style="position:absolute;left:13019;top:2462;width:27962;height:27962;visibility:visible;mso-wrap-style:square;v-text-anchor:middle" coordsize="120000,120000" o:spt="100" o:gfxdata="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" adj="-11796480,,5400" path="m24080,11939r-1,c29944,7556,36561,4283,43603,2283e" filled="f" strokecolor="#4371c3">
+                  <v:shape id="25 Forma libre" o:spid="_x0000_s1049" style="position:absolute;left:13019;top:2462;width:27962;height:27962;visibility:visible;mso-wrap-style:square;v-text-anchor:middle" coordsize="120000,120000" o:spt="100" o:gfxdata="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" adj="-11796480,,5400" path="m24080,11939r-1,c29944,7556,36561,4283,43603,2283e" filled="f" strokecolor="#4371c3">
                     <v:stroke joinstyle="miter"/>
                     <v:formulas/>
                     <v:path arrowok="t" o:extrusionok="f" o:connecttype="custom" textboxrect="0,0,120000,120000"/>
@@ -2911,7 +3798,7 @@
         <mc:AlternateContent>
           <mc:Choice Requires="wps">
             <w:drawing>
-              <wp:anchor distT="0" distB="0" distL="114300" distR="114300" simplePos="0" relativeHeight="251659264" behindDoc="0" locked="0" layoutInCell="1" hidden="0" allowOverlap="1">
+              <wp:anchor distT="0" distB="0" distL="114300" distR="114300" simplePos="0" relativeHeight="251657216" behindDoc="0" locked="0" layoutInCell="1" hidden="0" allowOverlap="1">
                 <wp:simplePos x="0" y="0"/>
                 <wp:positionH relativeFrom="margin">
                   <wp:posOffset>825500</wp:posOffset>
@@ -2968,7 +3855,7 @@
           </mc:Choice>
           <mc:Fallback>
             <w:pict>
-              <v:roundrect id="Rectángulo redondeado 26" o:spid="_x0000_s1050" style="position:absolute;left:0;text-align:left;margin-left:65pt;margin-top:-10pt;width:292pt;height:283pt;z-index:251659264;visibility:visible;mso-wrap-style:square;mso-wrap-distance-left:9pt;mso-wrap-distance-top:0;mso-wrap-distance-right:9pt;mso-wrap-distance-bottom:0;mso-position-horizontal:absolute;mso-position-horizontal-relative:margin;mso-position-vertical:absolute;mso-position-vertical-relative:text;v-text-anchor:middle" arcsize="10923f" o:gfxdata="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" filled="f" strokecolor="#42719b" strokeweight="1pt">
+              <v:roundrect id="Rectángulo redondeado 26" o:spid="_x0000_s1050" style="position:absolute;left:0;text-align:left;margin-left:65pt;margin-top:-10pt;width:292pt;height:283pt;z-index:251657216;visibility:visible;mso-wrap-style:square;mso-wrap-distance-left:9pt;mso-wrap-distance-top:0;mso-wrap-distance-right:9pt;mso-wrap-distance-bottom:0;mso-position-horizontal:absolute;mso-position-horizontal-relative:margin;mso-position-vertical:absolute;mso-position-vertical-relative:text;v-text-anchor:middle" arcsize="10923f" o:gfxdata="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" filled="f" strokecolor="#42719b" strokeweight="1pt">
                 <v:stroke joinstyle="miter"/>
                 <v:textbox inset="2.53958mm,2.53958mm,2.53958mm,2.53958mm">
                   <w:txbxContent>
@@ -3008,7 +3895,7 @@
         <mc:AlternateContent>
           <mc:Choice Requires="wps">
             <w:drawing>
-              <wp:anchor distT="45720" distB="45720" distL="114300" distR="114300" simplePos="0" relativeHeight="251660288" behindDoc="1" locked="0" layoutInCell="1" hidden="0" allowOverlap="1">
+              <wp:anchor distT="45720" distB="45720" distL="114300" distR="114300" simplePos="0" relativeHeight="251659264" behindDoc="1" locked="0" layoutInCell="1" hidden="0" allowOverlap="1">
                 <wp:simplePos x="0" y="0"/>
                 <wp:positionH relativeFrom="margin">
                   <wp:posOffset>825500</wp:posOffset>
@@ -3074,7 +3961,7 @@
           </mc:Choice>
           <mc:Fallback>
             <w:pict>
-              <v:roundrect id="Rectángulo redondeado 27" o:spid="_x0000_s1051" style="position:absolute;margin-left:65pt;margin-top:12pt;width:292pt;height:27pt;z-index:-251656192;visibility:visible;mso-wrap-style:square;mso-wrap-distance-left:9pt;mso-wrap-distance-top:3.6pt;mso-wrap-distance-right:9pt;mso-wrap-distance-bottom:3.6pt;mso-position-horizontal:absolute;mso-position-horizontal-relative:margin;mso-position-vertical:absolute;mso-position-vertical-relative:text;v-text-anchor:top" arcsize="10923f" o:gfxdata="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" fillcolor="#ff4747">
+              <v:roundrect id="Rectángulo redondeado 27" o:spid="_x0000_s1051" style="position:absolute;margin-left:65pt;margin-top:12pt;width:292pt;height:27pt;z-index:-251657216;visibility:visible;mso-wrap-style:square;mso-wrap-distance-left:9pt;mso-wrap-distance-top:3.6pt;mso-wrap-distance-right:9pt;mso-wrap-distance-bottom:3.6pt;mso-position-horizontal:absolute;mso-position-horizontal-relative:margin;mso-position-vertical:absolute;mso-position-vertical-relative:text;v-text-anchor:top" arcsize="10923f" o:gfxdata="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" fillcolor="#ff4747">
                 <v:stroke joinstyle="miter"/>
                 <v:textbox inset="2.53958mm,1.2694mm,2.53958mm,1.2694mm">
                   <w:txbxContent>
@@ -3150,8 +4037,7 @@
           <w:color w:val="000000"/>
         </w:rPr>
       </w:pPr>
-      <w:bookmarkStart w:id="6" w:name="_1t3h5sf" w:colFirst="0" w:colLast="0"/>
-      <w:bookmarkEnd w:id="6"/>
+      <w:bookmarkStart w:id="8" w:name="_Toc499122421"/>
       <w:r>
         <w:rPr>
           <w:b/>
@@ -3159,6 +4045,7 @@
         </w:rPr>
         <w:t>Roles y responsabilidades</w:t>
       </w:r>
+      <w:bookmarkEnd w:id="8"/>
     </w:p>
     <w:p/>
     <w:p>
@@ -3299,8 +4186,8 @@
       <w:r>
         <w:t>El bibliotecario se ocupará de diseñar y establecer la biblioteca de software para cada proyecto de desarrollo, así como mantener un índice actualizado con el contenido de cada biblioteca. Organizará y mantendrá el software y la documentación de cada proyecto de acuerdo a un proceso documentado. Además, se encargará de registrar y mantener copias de las antiguas versiones. Cantidad: 2 personas.</w:t>
       </w:r>
-      <w:bookmarkStart w:id="7" w:name="4d34og8" w:colFirst="0" w:colLast="0"/>
-      <w:bookmarkEnd w:id="7"/>
+      <w:bookmarkStart w:id="9" w:name="4d34og8" w:colFirst="0" w:colLast="0"/>
+      <w:bookmarkEnd w:id="9"/>
     </w:p>
     <w:p>
       <w:pPr>
@@ -3323,12 +4210,11 @@
           <w:color w:val="000000"/>
         </w:rPr>
       </w:pPr>
-      <w:bookmarkStart w:id="8" w:name="17dp8vu" w:colFirst="0" w:colLast="0"/>
-      <w:bookmarkStart w:id="9" w:name="3rdcrjn" w:colFirst="0" w:colLast="0"/>
-      <w:bookmarkStart w:id="10" w:name="_2s8eyo1" w:colFirst="0" w:colLast="0"/>
-      <w:bookmarkEnd w:id="8"/>
-      <w:bookmarkEnd w:id="9"/>
+      <w:bookmarkStart w:id="10" w:name="17dp8vu" w:colFirst="0" w:colLast="0"/>
+      <w:bookmarkStart w:id="11" w:name="3rdcrjn" w:colFirst="0" w:colLast="0"/>
+      <w:bookmarkStart w:id="12" w:name="_Toc499122422"/>
       <w:bookmarkEnd w:id="10"/>
+      <w:bookmarkEnd w:id="11"/>
       <w:r>
         <w:rPr>
           <w:b/>
@@ -3336,6 +4222,7 @@
         </w:rPr>
         <w:t>Políticas, directrices y procedimientos.</w:t>
       </w:r>
+      <w:bookmarkEnd w:id="12"/>
     </w:p>
     <w:p/>
     <w:p>
@@ -3748,12 +4635,11 @@
           <w:color w:val="000000"/>
         </w:rPr>
       </w:pPr>
-      <w:bookmarkStart w:id="11" w:name="35nkun2" w:colFirst="0" w:colLast="0"/>
-      <w:bookmarkStart w:id="12" w:name="lnxbz9" w:colFirst="0" w:colLast="0"/>
-      <w:bookmarkStart w:id="13" w:name="_26in1rg" w:colFirst="0" w:colLast="0"/>
-      <w:bookmarkEnd w:id="11"/>
-      <w:bookmarkEnd w:id="12"/>
+      <w:bookmarkStart w:id="13" w:name="35nkun2" w:colFirst="0" w:colLast="0"/>
+      <w:bookmarkStart w:id="14" w:name="lnxbz9" w:colFirst="0" w:colLast="0"/>
+      <w:bookmarkStart w:id="15" w:name="_Toc499122423"/>
       <w:bookmarkEnd w:id="13"/>
+      <w:bookmarkEnd w:id="14"/>
       <w:r>
         <w:rPr>
           <w:b/>
@@ -3762,6 +4648,7 @@
         <w:lastRenderedPageBreak/>
         <w:t>Herramientas, entorno e infraestructura.</w:t>
       </w:r>
+      <w:bookmarkEnd w:id="15"/>
     </w:p>
     <w:p>
       <w:pPr>
@@ -3809,8 +4696,8 @@
         <w:spacing w:after="0"/>
         <w:ind w:left="1440"/>
       </w:pPr>
-      <w:bookmarkStart w:id="14" w:name="_1ksv4uv" w:colFirst="0" w:colLast="0"/>
-      <w:bookmarkEnd w:id="14"/>
+      <w:bookmarkStart w:id="16" w:name="_1ksv4uv" w:colFirst="0" w:colLast="0"/>
+      <w:bookmarkEnd w:id="16"/>
       <w:r>
         <w:rPr>
           <w:noProof/>
@@ -3896,8 +4783,7 @@
           <w:color w:val="000000"/>
         </w:rPr>
       </w:pPr>
-      <w:bookmarkStart w:id="15" w:name="_44sinio" w:colFirst="0" w:colLast="0"/>
-      <w:bookmarkEnd w:id="15"/>
+      <w:bookmarkStart w:id="17" w:name="_Toc499122424"/>
       <w:r>
         <w:rPr>
           <w:b/>
@@ -3905,6 +4791,7 @@
         </w:rPr>
         <w:t>Calendario.</w:t>
       </w:r>
+      <w:bookmarkEnd w:id="17"/>
     </w:p>
     <w:p>
       <w:pPr>
@@ -4826,8 +5713,8 @@
               <w:ind w:left="601"/>
               <w:jc w:val="both"/>
             </w:pPr>
-            <w:bookmarkStart w:id="16" w:name="_2jxsxqh" w:colFirst="0" w:colLast="0"/>
-            <w:bookmarkEnd w:id="16"/>
+            <w:bookmarkStart w:id="18" w:name="_2jxsxqh" w:colFirst="0" w:colLast="0"/>
+            <w:bookmarkEnd w:id="18"/>
             <w:r>
               <w:t>Definir líneas base</w:t>
             </w:r>
@@ -5021,10 +5908,10 @@
       <w:r>
         <w:t xml:space="preserve">       </w:t>
       </w:r>
-      <w:bookmarkStart w:id="17" w:name="z337ya" w:colFirst="0" w:colLast="0"/>
-      <w:bookmarkStart w:id="18" w:name="3j2qqm3" w:colFirst="0" w:colLast="0"/>
-      <w:bookmarkEnd w:id="17"/>
-      <w:bookmarkEnd w:id="18"/>
+      <w:bookmarkStart w:id="19" w:name="z337ya" w:colFirst="0" w:colLast="0"/>
+      <w:bookmarkStart w:id="20" w:name="3j2qqm3" w:colFirst="0" w:colLast="0"/>
+      <w:bookmarkEnd w:id="19"/>
+      <w:bookmarkEnd w:id="20"/>
       <w:r>
         <w:t>Tabla 2.2: Actividades, el tiempo considerado y recursos usados para el calendario</w:t>
       </w:r>
@@ -5042,8 +5929,8 @@
         <w:ind w:left="1440"/>
         <w:jc w:val="both"/>
       </w:pPr>
-      <w:bookmarkStart w:id="19" w:name="_1y810tw" w:colFirst="0" w:colLast="0"/>
-      <w:bookmarkEnd w:id="19"/>
+      <w:bookmarkStart w:id="21" w:name="_1y810tw" w:colFirst="0" w:colLast="0"/>
+      <w:bookmarkEnd w:id="21"/>
     </w:p>
     <w:p>
       <w:pPr>
@@ -5080,8 +5967,7 @@
           <w:color w:val="000000"/>
         </w:rPr>
       </w:pPr>
-      <w:bookmarkStart w:id="20" w:name="_4i7ojhp" w:colFirst="0" w:colLast="0"/>
-      <w:bookmarkEnd w:id="20"/>
+      <w:bookmarkStart w:id="22" w:name="_Toc499122425"/>
       <w:r>
         <w:rPr>
           <w:b/>
@@ -5089,14 +5975,15 @@
         </w:rPr>
         <w:t>Actividades de la SCM</w:t>
       </w:r>
-      <w:bookmarkStart w:id="21" w:name="2xcytpi" w:colFirst="0" w:colLast="0"/>
-      <w:bookmarkStart w:id="22" w:name="2bn6wsx" w:colFirst="0" w:colLast="0"/>
-      <w:bookmarkStart w:id="23" w:name="1ci93xb" w:colFirst="0" w:colLast="0"/>
-      <w:bookmarkStart w:id="24" w:name="3whwml4" w:colFirst="0" w:colLast="0"/>
-      <w:bookmarkEnd w:id="21"/>
+      <w:bookmarkStart w:id="23" w:name="2xcytpi" w:colFirst="0" w:colLast="0"/>
+      <w:bookmarkStart w:id="24" w:name="2bn6wsx" w:colFirst="0" w:colLast="0"/>
+      <w:bookmarkStart w:id="25" w:name="1ci93xb" w:colFirst="0" w:colLast="0"/>
+      <w:bookmarkStart w:id="26" w:name="3whwml4" w:colFirst="0" w:colLast="0"/>
       <w:bookmarkEnd w:id="22"/>
       <w:bookmarkEnd w:id="23"/>
       <w:bookmarkEnd w:id="24"/>
+      <w:bookmarkEnd w:id="25"/>
+      <w:bookmarkEnd w:id="26"/>
     </w:p>
     <w:p>
       <w:pPr>
@@ -5112,12 +5999,10 @@
           <w:szCs w:val="28"/>
         </w:rPr>
       </w:pPr>
-      <w:bookmarkStart w:id="25" w:name="qsh70q" w:colFirst="0" w:colLast="0"/>
-      <w:bookmarkStart w:id="26" w:name="3as4poj" w:colFirst="0" w:colLast="0"/>
-      <w:bookmarkStart w:id="27" w:name="_1pxezwc" w:colFirst="0" w:colLast="0"/>
-      <w:bookmarkEnd w:id="25"/>
-      <w:bookmarkEnd w:id="26"/>
+      <w:bookmarkStart w:id="27" w:name="qsh70q" w:colFirst="0" w:colLast="0"/>
+      <w:bookmarkStart w:id="28" w:name="3as4poj" w:colFirst="0" w:colLast="0"/>
       <w:bookmarkEnd w:id="27"/>
+      <w:bookmarkEnd w:id="28"/>
       <w:r>
         <w:rPr>
           <w:b/>
@@ -5126,8 +6011,18 @@
           <w:szCs w:val="28"/>
         </w:rPr>
         <w:tab/>
+      </w:r>
+      <w:bookmarkStart w:id="29" w:name="_Toc499122426"/>
+      <w:r>
+        <w:rPr>
+          <w:b/>
+          <w:color w:val="000000"/>
+          <w:sz w:val="28"/>
+          <w:szCs w:val="28"/>
+        </w:rPr>
         <w:t>Identificación</w:t>
       </w:r>
+      <w:bookmarkEnd w:id="29"/>
     </w:p>
     <w:p>
       <w:pPr>
@@ -5141,12 +6036,11 @@
           <w:color w:val="000000"/>
         </w:rPr>
       </w:pPr>
-      <w:bookmarkStart w:id="28" w:name="147n2zr" w:colFirst="0" w:colLast="0"/>
-      <w:bookmarkStart w:id="29" w:name="2p2csry" w:colFirst="0" w:colLast="0"/>
-      <w:bookmarkStart w:id="30" w:name="_49x2ik5" w:colFirst="0" w:colLast="0"/>
-      <w:bookmarkEnd w:id="28"/>
-      <w:bookmarkEnd w:id="29"/>
+      <w:bookmarkStart w:id="30" w:name="147n2zr" w:colFirst="0" w:colLast="0"/>
+      <w:bookmarkStart w:id="31" w:name="2p2csry" w:colFirst="0" w:colLast="0"/>
+      <w:bookmarkStart w:id="32" w:name="_Toc499122427"/>
       <w:bookmarkEnd w:id="30"/>
+      <w:bookmarkEnd w:id="31"/>
       <w:r>
         <w:rPr>
           <w:b/>
@@ -5154,12 +6048,12 @@
         </w:rPr>
         <w:t xml:space="preserve">Lista de </w:t>
       </w:r>
-      <w:bookmarkStart w:id="31" w:name="ihv636" w:colFirst="0" w:colLast="0"/>
-      <w:bookmarkStart w:id="32" w:name="23ckvvd" w:colFirst="0" w:colLast="0"/>
-      <w:bookmarkStart w:id="33" w:name="3o7alnk" w:colFirst="0" w:colLast="0"/>
-      <w:bookmarkEnd w:id="31"/>
-      <w:bookmarkEnd w:id="32"/>
+      <w:bookmarkStart w:id="33" w:name="ihv636" w:colFirst="0" w:colLast="0"/>
+      <w:bookmarkStart w:id="34" w:name="23ckvvd" w:colFirst="0" w:colLast="0"/>
+      <w:bookmarkStart w:id="35" w:name="3o7alnk" w:colFirst="0" w:colLast="0"/>
       <w:bookmarkEnd w:id="33"/>
+      <w:bookmarkEnd w:id="34"/>
+      <w:bookmarkEnd w:id="35"/>
       <w:r>
         <w:rPr>
           <w:b/>
@@ -5167,6 +6061,7 @@
         </w:rPr>
         <w:t>los elementos de la configuración</w:t>
       </w:r>
+      <w:bookmarkEnd w:id="32"/>
     </w:p>
     <w:p>
       <w:pPr>
@@ -8209,8 +9104,8 @@
         <w:ind w:left="720"/>
         <w:jc w:val="center"/>
       </w:pPr>
-      <w:bookmarkStart w:id="34" w:name="_32hioqz" w:colFirst="0" w:colLast="0"/>
-      <w:bookmarkEnd w:id="34"/>
+      <w:bookmarkStart w:id="36" w:name="_32hioqz" w:colFirst="0" w:colLast="0"/>
+      <w:bookmarkEnd w:id="36"/>
       <w:r>
         <w:t>Tabla 3.1: Lista de elementos de configuración Leyenda de fuente de los ítems de configuración E: Empresa, P: Proyecto, C: Cliente, V: Proveedor</w:t>
       </w:r>
@@ -8220,10 +9115,10 @@
         <w:spacing w:after="0"/>
         <w:ind w:left="720"/>
       </w:pPr>
-      <w:bookmarkStart w:id="35" w:name="1hmsyys" w:colFirst="0" w:colLast="0"/>
-      <w:bookmarkStart w:id="36" w:name="41mghml" w:colFirst="0" w:colLast="0"/>
-      <w:bookmarkEnd w:id="35"/>
-      <w:bookmarkEnd w:id="36"/>
+      <w:bookmarkStart w:id="37" w:name="1hmsyys" w:colFirst="0" w:colLast="0"/>
+      <w:bookmarkStart w:id="38" w:name="41mghml" w:colFirst="0" w:colLast="0"/>
+      <w:bookmarkEnd w:id="37"/>
+      <w:bookmarkEnd w:id="38"/>
     </w:p>
     <w:p>
       <w:pPr>
@@ -8237,8 +9132,7 @@
           <w:color w:val="000000"/>
         </w:rPr>
       </w:pPr>
-      <w:bookmarkStart w:id="37" w:name="_2grqrue" w:colFirst="0" w:colLast="0"/>
-      <w:bookmarkEnd w:id="37"/>
+      <w:bookmarkStart w:id="39" w:name="_Toc499122428"/>
       <w:r>
         <w:rPr>
           <w:b/>
@@ -8246,6 +9140,7 @@
         </w:rPr>
         <w:t>Definición de la nomenclatura de ítem</w:t>
       </w:r>
+      <w:bookmarkEnd w:id="39"/>
     </w:p>
     <w:p>
       <w:pPr>
@@ -8606,8 +9501,7 @@
           <w:color w:val="000000"/>
         </w:rPr>
       </w:pPr>
-      <w:bookmarkStart w:id="38" w:name="_vx1227" w:colFirst="0" w:colLast="0"/>
-      <w:bookmarkEnd w:id="38"/>
+      <w:bookmarkStart w:id="40" w:name="_Toc499122429"/>
       <w:r>
         <w:rPr>
           <w:b/>
@@ -8615,6 +9509,7 @@
         </w:rPr>
         <w:t>Lista de ítem con la nomenclatura</w:t>
       </w:r>
+      <w:bookmarkEnd w:id="40"/>
     </w:p>
     <w:p>
       <w:pPr>
@@ -9291,8 +10186,6 @@
           <w:szCs w:val="28"/>
         </w:rPr>
       </w:pPr>
-      <w:bookmarkStart w:id="39" w:name="_3fwokq0" w:colFirst="0" w:colLast="0"/>
-      <w:bookmarkEnd w:id="39"/>
       <w:r>
         <w:rPr>
           <w:b/>
@@ -9301,8 +10194,18 @@
           <w:szCs w:val="28"/>
         </w:rPr>
         <w:tab/>
+      </w:r>
+      <w:bookmarkStart w:id="41" w:name="_Toc499122430"/>
+      <w:r>
+        <w:rPr>
+          <w:b/>
+          <w:color w:val="000000"/>
+          <w:sz w:val="28"/>
+          <w:szCs w:val="28"/>
+        </w:rPr>
         <w:t>Control</w:t>
       </w:r>
+      <w:bookmarkEnd w:id="41"/>
     </w:p>
     <w:p>
       <w:pPr>
@@ -9316,8 +10219,7 @@
           <w:color w:val="000000"/>
         </w:rPr>
       </w:pPr>
-      <w:bookmarkStart w:id="40" w:name="_1v1yuxt" w:colFirst="0" w:colLast="0"/>
-      <w:bookmarkEnd w:id="40"/>
+      <w:bookmarkStart w:id="42" w:name="_Toc499122431"/>
       <w:r>
         <w:rPr>
           <w:b/>
@@ -9325,6 +10227,7 @@
         </w:rPr>
         <w:t>Definición de líneas base</w:t>
       </w:r>
+      <w:bookmarkEnd w:id="42"/>
     </w:p>
     <w:p/>
     <w:tbl>
@@ -10482,6 +11385,7 @@
           <w:color w:val="000000"/>
         </w:rPr>
       </w:pPr>
+      <w:bookmarkStart w:id="43" w:name="_Toc499122432"/>
       <w:r>
         <w:rPr>
           <w:b/>
@@ -10489,6 +11393,7 @@
         </w:rPr>
         <w:t>Librerías controladas</w:t>
       </w:r>
+      <w:bookmarkEnd w:id="43"/>
     </w:p>
     <w:p>
       <w:pPr>
@@ -11666,8 +12571,8 @@
           <mc:Fallback>
             <w:pict>
               <v:group id="Grupo 28" o:spid="_x0000_s1052" style="width:425pt;height:248pt;mso-position-horizontal-relative:char;mso-position-vertical-relative:line" coordsize="54000,31502" o:gfxdata="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">
-                <v:group id="29 Grupo" o:spid="_x0000_s1053" style="position:absolute;width:54000;height:31502" coordsize="54000,31502" o:gfxdata="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">
-                  <v:rect id="30 Rectángulo" o:spid="_x0000_s1054" style="position:absolute;width:54000;height:31502;visibility:visible;mso-wrap-style:square;v-text-anchor:middle" o:gfxdata="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" filled="f" stroked="f">
+                <v:group id="29 Grupo" o:spid="_x0000_s1053" style="position:absolute;width:54000;height:31502" coordsize="54000,31502" o:gfxdata="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">
+                  <v:rect id="30 Rectángulo" o:spid="_x0000_s1054" style="position:absolute;width:54000;height:31502;visibility:visible;mso-wrap-style:square;v-text-anchor:middle" o:gfxdata="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" filled="f" stroked="f">
                     <v:textbox inset="2.53958mm,2.53958mm,2.53958mm,2.53958mm">
                       <w:txbxContent>
                         <w:p>
@@ -11679,43 +12584,43 @@
                       </w:txbxContent>
                     </v:textbox>
                   </v:rect>
-                  <v:shape id="31 Forma libre" o:spid="_x0000_s1055" style="position:absolute;left:27000;top:3312;width:12009;height:1389;visibility:visible;mso-wrap-style:square;v-text-anchor:middle" coordsize="120000,120000" o:gfxdata="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" path="m,l,59999r120000,l120000,120000e" filled="f" strokecolor="#487aa8" strokeweight="1pt">
+                  <v:shape id="31 Forma libre" o:spid="_x0000_s1055" style="position:absolute;left:27000;top:3312;width:12009;height:1389;visibility:visible;mso-wrap-style:square;v-text-anchor:middle" coordsize="120000,120000" o:gfxdata="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" path="m,l,59999r120000,l120000,120000e" filled="f" strokecolor="#487aa8" strokeweight="1pt">
                     <v:stroke joinstyle="miter"/>
                     <v:path arrowok="t" o:extrusionok="f" textboxrect="0,0,120000,120000"/>
                   </v:shape>
-                  <v:shape id="32 Forma libre" o:spid="_x0000_s1056" style="position:absolute;left:28356;top:12707;width:993;height:17137;visibility:visible;mso-wrap-style:square;v-text-anchor:middle" coordsize="120000,120000" o:gfxdata="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" path="m,l,120000r120000,e" filled="f" strokecolor="#528cbe" strokeweight="1pt">
+                  <v:shape id="32 Forma libre" o:spid="_x0000_s1056" style="position:absolute;left:28356;top:12707;width:993;height:17137;visibility:visible;mso-wrap-style:square;v-text-anchor:middle" coordsize="120000,120000" o:gfxdata="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" path="m,l,120000r120000,e" filled="f" strokecolor="#528cbe" strokeweight="1pt">
                     <v:stroke joinstyle="miter"/>
                     <v:path arrowok="t" o:extrusionok="f" textboxrect="0,0,120000,120000"/>
                   </v:shape>
-                  <v:shape id="33 Forma libre" o:spid="_x0000_s1057" style="position:absolute;left:28356;top:12707;width:993;height:12439;visibility:visible;mso-wrap-style:square;v-text-anchor:middle" coordsize="120000,120000" o:gfxdata="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" path="m,l,120000r120000,e" filled="f" strokecolor="#528cbe" strokeweight="1pt">
+                  <v:shape id="33 Forma libre" o:spid="_x0000_s1057" style="position:absolute;left:28356;top:12707;width:993;height:12439;visibility:visible;mso-wrap-style:square;v-text-anchor:middle" coordsize="120000,120000" o:gfxdata="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" path="m,l,120000r120000,e" filled="f" strokecolor="#528cbe" strokeweight="1pt">
                     <v:stroke joinstyle="miter"/>
                     <v:path arrowok="t" o:extrusionok="f" textboxrect="0,0,120000,120000"/>
                   </v:shape>
-                  <v:shape id="34 Forma libre" o:spid="_x0000_s1058" style="position:absolute;left:28356;top:12707;width:993;height:7741;visibility:visible;mso-wrap-style:square;v-text-anchor:middle" coordsize="120000,120000" o:gfxdata="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" path="m,l,119999r120000,e" filled="f" strokecolor="#528cbe" strokeweight="1pt">
+                  <v:shape id="34 Forma libre" o:spid="_x0000_s1058" style="position:absolute;left:28356;top:12707;width:993;height:7741;visibility:visible;mso-wrap-style:square;v-text-anchor:middle" coordsize="120000,120000" o:gfxdata="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" path="m,l,119999r120000,e" filled="f" strokecolor="#528cbe" strokeweight="1pt">
                     <v:stroke joinstyle="miter"/>
                     <v:path arrowok="t" o:extrusionok="f" textboxrect="0,0,120000,120000"/>
                   </v:shape>
-                  <v:shape id="35 Forma libre" o:spid="_x0000_s1059" style="position:absolute;left:28356;top:12707;width:993;height:3044;visibility:visible;mso-wrap-style:square;v-text-anchor:middle" coordsize="120000,120000" o:gfxdata="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" path="m,l,120000r120000,e" filled="f" strokecolor="#528cbe" strokeweight="1pt">
+                  <v:shape id="35 Forma libre" o:spid="_x0000_s1059" style="position:absolute;left:28356;top:12707;width:993;height:3044;visibility:visible;mso-wrap-style:square;v-text-anchor:middle" coordsize="120000,120000" o:gfxdata="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" path="m,l,120000r120000,e" filled="f" strokecolor="#528cbe" strokeweight="1pt">
                     <v:stroke joinstyle="miter"/>
                     <v:path arrowok="t" o:extrusionok="f" textboxrect="0,0,120000,120000"/>
                   </v:shape>
-                  <v:shape id="36 Forma libre" o:spid="_x0000_s1060" style="position:absolute;left:30546;top:8009;width:914;height:1390;visibility:visible;mso-wrap-style:square;v-text-anchor:middle" coordsize="120000,120000" o:gfxdata="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" path="m60000,r,120000e" filled="f" strokecolor="#528cbe" strokeweight="1pt">
+                  <v:shape id="36 Forma libre" o:spid="_x0000_s1060" style="position:absolute;left:30546;top:8009;width:914;height:1390;visibility:visible;mso-wrap-style:square;v-text-anchor:middle" coordsize="120000,120000" o:gfxdata="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" path="m60000,r,120000e" filled="f" strokecolor="#528cbe" strokeweight="1pt">
                     <v:stroke joinstyle="miter"/>
                     <v:path arrowok="t" o:extrusionok="f" textboxrect="0,0,120000,120000"/>
                   </v:shape>
-                  <v:shape id="37 Forma libre" o:spid="_x0000_s1061" style="position:absolute;left:27000;top:3312;width:4003;height:1389;visibility:visible;mso-wrap-style:square;v-text-anchor:middle" coordsize="120000,120000" o:gfxdata="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" path="m,l,59999r119999,l119999,120000e" filled="f" strokecolor="#487aa8" strokeweight="1pt">
+                  <v:shape id="37 Forma libre" o:spid="_x0000_s1061" style="position:absolute;left:27000;top:3312;width:4003;height:1389;visibility:visible;mso-wrap-style:square;v-text-anchor:middle" coordsize="120000,120000" o:gfxdata="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" path="m,l,59999r119999,l119999,120000e" filled="f" strokecolor="#487aa8" strokeweight="1pt">
                     <v:stroke joinstyle="miter"/>
                     <v:path arrowok="t" o:extrusionok="f" textboxrect="0,0,120000,120000"/>
                   </v:shape>
-                  <v:shape id="38 Forma libre" o:spid="_x0000_s1062" style="position:absolute;left:22997;top:3312;width:4003;height:1389;visibility:visible;mso-wrap-style:square;v-text-anchor:middle" coordsize="120000,120000" o:gfxdata="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" path="m119999,r,59999l,59999r,60001e" filled="f" strokecolor="#487aa8" strokeweight="1pt">
+                  <v:shape id="38 Forma libre" o:spid="_x0000_s1062" style="position:absolute;left:22997;top:3312;width:4003;height:1389;visibility:visible;mso-wrap-style:square;v-text-anchor:middle" coordsize="120000,120000" o:gfxdata="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" path="m119999,r,59999l,59999r,60001e" filled="f" strokecolor="#487aa8" strokeweight="1pt">
                     <v:stroke joinstyle="miter"/>
                     <v:path arrowok="t" o:extrusionok="f" textboxrect="0,0,120000,120000"/>
                   </v:shape>
-                  <v:shape id="39 Forma libre" o:spid="_x0000_s1063" style="position:absolute;left:14991;top:3312;width:12009;height:1389;visibility:visible;mso-wrap-style:square;v-text-anchor:middle" coordsize="120000,120000" o:gfxdata="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" path="m120000,r,59999l,59999r,60001e" filled="f" strokecolor="#487aa8" strokeweight="1pt">
+                  <v:shape id="39 Forma libre" o:spid="_x0000_s1063" style="position:absolute;left:14991;top:3312;width:12009;height:1389;visibility:visible;mso-wrap-style:square;v-text-anchor:middle" coordsize="120000,120000" o:gfxdata="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" path="m120000,r,59999l,59999r,60001e" filled="f" strokecolor="#487aa8" strokeweight="1pt">
                     <v:stroke joinstyle="miter"/>
                     <v:path arrowok="t" o:extrusionok="f" textboxrect="0,0,120000,120000"/>
                   </v:shape>
-                  <v:rect id="40 Rectángulo" o:spid="_x0000_s1064" style="position:absolute;left:23691;top:3;width:6617;height:3309;visibility:visible;mso-wrap-style:square;v-text-anchor:middle" o:gfxdata="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" fillcolor="#599bd5" strokecolor="white [3201]" strokeweight="1pt">
+                  <v:rect id="40 Rectángulo" o:spid="_x0000_s1064" style="position:absolute;left:23691;top:3;width:6617;height:3309;visibility:visible;mso-wrap-style:square;v-text-anchor:middle" o:gfxdata="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" fillcolor="#599bd5" strokecolor="white [3201]" strokeweight="1pt">
                     <v:textbox inset="2.53958mm,2.53958mm,2.53958mm,2.53958mm">
                       <w:txbxContent>
                         <w:p>
@@ -11727,7 +12632,7 @@
                       </w:txbxContent>
                     </v:textbox>
                   </v:rect>
-                  <v:shape id="41 Cuadro de texto" o:spid="_x0000_s1065" type="#_x0000_t202" style="position:absolute;left:23691;top:3;width:6617;height:3309;visibility:visible;mso-wrap-style:square;v-text-anchor:middle" o:gfxdata="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" filled="f" stroked="f">
+                  <v:shape id="41 Cuadro de texto" o:spid="_x0000_s1065" type="#_x0000_t202" style="position:absolute;left:23691;top:3;width:6617;height:3309;visibility:visible;mso-wrap-style:square;v-text-anchor:middle" o:gfxdata="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" filled="f" stroked="f">
                     <v:textbox inset=".15833mm,.15833mm,.15833mm,.15833mm">
                       <w:txbxContent>
                         <w:p>
@@ -11746,7 +12651,7 @@
                       </w:txbxContent>
                     </v:textbox>
                   </v:shape>
-                  <v:rect id="42 Rectángulo" o:spid="_x0000_s1066" style="position:absolute;left:11682;top:4701;width:6617;height:3308;visibility:visible;mso-wrap-style:square;v-text-anchor:middle" o:gfxdata="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" fillcolor="#599bd5" strokecolor="white [3201]" strokeweight="1pt">
+                  <v:rect id="42 Rectángulo" o:spid="_x0000_s1066" style="position:absolute;left:11682;top:4701;width:6617;height:3308;visibility:visible;mso-wrap-style:square;v-text-anchor:middle" o:gfxdata="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" fillcolor="#599bd5" strokecolor="white [3201]" strokeweight="1pt">
                     <v:textbox inset="2.53958mm,2.53958mm,2.53958mm,2.53958mm">
                       <w:txbxContent>
                         <w:p>
@@ -11758,7 +12663,7 @@
                       </w:txbxContent>
                     </v:textbox>
                   </v:rect>
-                  <v:shape id="43 Cuadro de texto" o:spid="_x0000_s1067" type="#_x0000_t202" style="position:absolute;left:11682;top:4701;width:6617;height:3308;visibility:visible;mso-wrap-style:square;v-text-anchor:middle" o:gfxdata="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" filled="f" stroked="f">
+                  <v:shape id="43 Cuadro de texto" o:spid="_x0000_s1067" type="#_x0000_t202" style="position:absolute;left:11682;top:4701;width:6617;height:3308;visibility:visible;mso-wrap-style:square;v-text-anchor:middle" o:gfxdata="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" filled="f" stroked="f">
                     <v:textbox inset=".15833mm,.15833mm,.15833mm,.15833mm">
                       <w:txbxContent>
                         <w:p>
@@ -11777,7 +12682,7 @@
                       </w:txbxContent>
                     </v:textbox>
                   </v:shape>
-                  <v:rect id="44 Rectángulo" o:spid="_x0000_s1068" style="position:absolute;left:19688;top:4701;width:6617;height:3308;visibility:visible;mso-wrap-style:square;v-text-anchor:middle" o:gfxdata="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" fillcolor="#599bd5" strokecolor="white [3201]" strokeweight="1pt">
+                  <v:rect id="44 Rectángulo" o:spid="_x0000_s1068" style="position:absolute;left:19688;top:4701;width:6617;height:3308;visibility:visible;mso-wrap-style:square;v-text-anchor:middle" o:gfxdata="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" fillcolor="#599bd5" strokecolor="white [3201]" strokeweight="1pt">
                     <v:textbox inset="2.53958mm,2.53958mm,2.53958mm,2.53958mm">
                       <w:txbxContent>
                         <w:p>
@@ -11789,7 +12694,7 @@
                       </w:txbxContent>
                     </v:textbox>
                   </v:rect>
-                  <v:shape id="45 Cuadro de texto" o:spid="_x0000_s1069" type="#_x0000_t202" style="position:absolute;left:19688;top:4701;width:6617;height:3308;visibility:visible;mso-wrap-style:square;v-text-anchor:middle" o:gfxdata="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" filled="f" stroked="f">
+                  <v:shape id="45 Cuadro de texto" o:spid="_x0000_s1069" type="#_x0000_t202" style="position:absolute;left:19688;top:4701;width:6617;height:3308;visibility:visible;mso-wrap-style:square;v-text-anchor:middle" o:gfxdata="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" filled="f" stroked="f">
                     <v:textbox inset=".15833mm,.15833mm,.15833mm,.15833mm">
                       <w:txbxContent>
                         <w:p>
@@ -11808,7 +12713,7 @@
                       </w:txbxContent>
                     </v:textbox>
                   </v:shape>
-                  <v:rect id="46 Rectángulo" o:spid="_x0000_s1070" style="position:absolute;left:27694;top:4701;width:6617;height:3308;visibility:visible;mso-wrap-style:square;v-text-anchor:middle" o:gfxdata="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" fillcolor="#599bd5" strokecolor="white [3201]" strokeweight="1pt">
+                  <v:rect id="46 Rectángulo" o:spid="_x0000_s1070" style="position:absolute;left:27694;top:4701;width:6617;height:3308;visibility:visible;mso-wrap-style:square;v-text-anchor:middle" o:gfxdata="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" fillcolor="#599bd5" strokecolor="white [3201]" strokeweight="1pt">
                     <v:textbox inset="2.53958mm,2.53958mm,2.53958mm,2.53958mm">
                       <w:txbxContent>
                         <w:p>
@@ -11820,7 +12725,7 @@
                       </w:txbxContent>
                     </v:textbox>
                   </v:rect>
-                  <v:shape id="47 Cuadro de texto" o:spid="_x0000_s1071" type="#_x0000_t202" style="position:absolute;left:27694;top:4701;width:6617;height:3308;visibility:visible;mso-wrap-style:square;v-text-anchor:middle" o:gfxdata="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" filled="f" stroked="f">
+                  <v:shape id="47 Cuadro de texto" o:spid="_x0000_s1071" type="#_x0000_t202" style="position:absolute;left:27694;top:4701;width:6617;height:3308;visibility:visible;mso-wrap-style:square;v-text-anchor:middle" o:gfxdata="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" filled="f" stroked="f">
                     <v:textbox inset=".15833mm,.15833mm,.15833mm,.15833mm">
                       <w:txbxContent>
                         <w:p>
@@ -11839,7 +12744,7 @@
                       </w:txbxContent>
                     </v:textbox>
                   </v:shape>
-                  <v:rect id="48 Rectángulo" o:spid="_x0000_s1072" style="position:absolute;left:27694;top:9399;width:6617;height:3308;visibility:visible;mso-wrap-style:square;v-text-anchor:middle" o:gfxdata="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" fillcolor="#599bd5" strokecolor="white [3201]" strokeweight="1pt">
+                  <v:rect id="48 Rectángulo" o:spid="_x0000_s1072" style="position:absolute;left:27694;top:9399;width:6617;height:3308;visibility:visible;mso-wrap-style:square;v-text-anchor:middle" o:gfxdata="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" fillcolor="#599bd5" strokecolor="white [3201]" strokeweight="1pt">
                     <v:textbox inset="2.53958mm,2.53958mm,2.53958mm,2.53958mm">
                       <w:txbxContent>
                         <w:p>
@@ -11851,7 +12756,7 @@
                       </w:txbxContent>
                     </v:textbox>
                   </v:rect>
-                  <v:shape id="49 Cuadro de texto" o:spid="_x0000_s1073" type="#_x0000_t202" style="position:absolute;left:27694;top:9399;width:6617;height:3308;visibility:visible;mso-wrap-style:square;v-text-anchor:middle" o:gfxdata="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" filled="f" stroked="f">
+                  <v:shape id="49 Cuadro de texto" o:spid="_x0000_s1073" type="#_x0000_t202" style="position:absolute;left:27694;top:9399;width:6617;height:3308;visibility:visible;mso-wrap-style:square;v-text-anchor:middle" o:gfxdata="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" filled="f" stroked="f">
                     <v:textbox inset=".15833mm,.15833mm,.15833mm,.15833mm">
                       <w:txbxContent>
                         <w:p>
@@ -11870,7 +12775,7 @@
                       </w:txbxContent>
                     </v:textbox>
                   </v:shape>
-                  <v:rect id="50 Rectángulo" o:spid="_x0000_s1074" style="position:absolute;left:29349;top:14097;width:6616;height:3308;visibility:visible;mso-wrap-style:square;v-text-anchor:middle" o:gfxdata="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" fillcolor="#599bd5" strokecolor="white [3201]" strokeweight="1pt">
+                  <v:rect id="50 Rectángulo" o:spid="_x0000_s1074" style="position:absolute;left:29349;top:14097;width:6616;height:3308;visibility:visible;mso-wrap-style:square;v-text-anchor:middle" o:gfxdata="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" fillcolor="#599bd5" strokecolor="white [3201]" strokeweight="1pt">
                     <v:textbox inset="2.53958mm,2.53958mm,2.53958mm,2.53958mm">
                       <w:txbxContent>
                         <w:p>
@@ -11882,7 +12787,7 @@
                       </w:txbxContent>
                     </v:textbox>
                   </v:rect>
-                  <v:shape id="51 Cuadro de texto" o:spid="_x0000_s1075" type="#_x0000_t202" style="position:absolute;left:29349;top:14097;width:6616;height:3308;visibility:visible;mso-wrap-style:square;v-text-anchor:middle" o:gfxdata="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" filled="f" stroked="f">
+                  <v:shape id="51 Cuadro de texto" o:spid="_x0000_s1075" type="#_x0000_t202" style="position:absolute;left:29349;top:14097;width:6616;height:3308;visibility:visible;mso-wrap-style:square;v-text-anchor:middle" o:gfxdata="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" filled="f" stroked="f">
                     <v:textbox inset=".15833mm,.15833mm,.15833mm,.15833mm">
                       <w:txbxContent>
                         <w:p>
@@ -11901,7 +12806,7 @@
                       </w:txbxContent>
                     </v:textbox>
                   </v:shape>
-                  <v:rect id="52 Rectángulo" o:spid="_x0000_s1076" style="position:absolute;left:29349;top:18794;width:6616;height:3309;visibility:visible;mso-wrap-style:square;v-text-anchor:middle" o:gfxdata="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" fillcolor="#599bd5" strokecolor="white [3201]" strokeweight="1pt">
+                  <v:rect id="52 Rectángulo" o:spid="_x0000_s1076" style="position:absolute;left:29349;top:18794;width:6616;height:3309;visibility:visible;mso-wrap-style:square;v-text-anchor:middle" o:gfxdata="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" fillcolor="#599bd5" strokecolor="white [3201]" strokeweight="1pt">
                     <v:textbox inset="2.53958mm,2.53958mm,2.53958mm,2.53958mm">
                       <w:txbxContent>
                         <w:p>
@@ -11913,7 +12818,7 @@
                       </w:txbxContent>
                     </v:textbox>
                   </v:rect>
-                  <v:shape id="53 Cuadro de texto" o:spid="_x0000_s1077" type="#_x0000_t202" style="position:absolute;left:29349;top:18794;width:6616;height:3309;visibility:visible;mso-wrap-style:square;v-text-anchor:middle" o:gfxdata="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" filled="f" stroked="f">
+                  <v:shape id="53 Cuadro de texto" o:spid="_x0000_s1077" type="#_x0000_t202" style="position:absolute;left:29349;top:18794;width:6616;height:3309;visibility:visible;mso-wrap-style:square;v-text-anchor:middle" o:gfxdata="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" filled="f" stroked="f">
                     <v:textbox inset=".15833mm,.15833mm,.15833mm,.15833mm">
                       <w:txbxContent>
                         <w:p>
@@ -11932,7 +12837,7 @@
                       </w:txbxContent>
                     </v:textbox>
                   </v:shape>
-                  <v:rect id="54 Rectángulo" o:spid="_x0000_s1078" style="position:absolute;left:29349;top:23492;width:6616;height:3308;visibility:visible;mso-wrap-style:square;v-text-anchor:middle" o:gfxdata="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" fillcolor="#599bd5" strokecolor="white [3201]" strokeweight="1pt">
+                  <v:rect id="54 Rectángulo" o:spid="_x0000_s1078" style="position:absolute;left:29349;top:23492;width:6616;height:3308;visibility:visible;mso-wrap-style:square;v-text-anchor:middle" o:gfxdata="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" fillcolor="#599bd5" strokecolor="white [3201]" strokeweight="1pt">
                     <v:textbox inset="2.53958mm,2.53958mm,2.53958mm,2.53958mm">
                       <w:txbxContent>
                         <w:p>
@@ -11944,7 +12849,7 @@
                       </w:txbxContent>
                     </v:textbox>
                   </v:rect>
-                  <v:shape id="55 Cuadro de texto" o:spid="_x0000_s1079" type="#_x0000_t202" style="position:absolute;left:29349;top:23492;width:6616;height:3308;visibility:visible;mso-wrap-style:square;v-text-anchor:middle" o:gfxdata="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" filled="f" stroked="f">
+                  <v:shape id="55 Cuadro de texto" o:spid="_x0000_s1079" type="#_x0000_t202" style="position:absolute;left:29349;top:23492;width:6616;height:3308;visibility:visible;mso-wrap-style:square;v-text-anchor:middle" o:gfxdata="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" filled="f" stroked="f">
                     <v:textbox inset=".15833mm,.15833mm,.15833mm,.15833mm">
                       <w:txbxContent>
                         <w:p>
@@ -11963,7 +12868,7 @@
                       </w:txbxContent>
                     </v:textbox>
                   </v:shape>
-                  <v:rect id="56 Rectángulo" o:spid="_x0000_s1080" style="position:absolute;left:29349;top:28190;width:6616;height:3308;visibility:visible;mso-wrap-style:square;v-text-anchor:middle" o:gfxdata="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" fillcolor="#599bd5" strokecolor="white [3201]" strokeweight="1pt">
+                  <v:rect id="56 Rectángulo" o:spid="_x0000_s1080" style="position:absolute;left:29349;top:28190;width:6616;height:3308;visibility:visible;mso-wrap-style:square;v-text-anchor:middle" o:gfxdata="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" fillcolor="#599bd5" strokecolor="white [3201]" strokeweight="1pt">
                     <v:textbox inset="2.53958mm,2.53958mm,2.53958mm,2.53958mm">
                       <w:txbxContent>
                         <w:p>
@@ -11975,7 +12880,7 @@
                       </w:txbxContent>
                     </v:textbox>
                   </v:rect>
-                  <v:shape id="57 Cuadro de texto" o:spid="_x0000_s1081" type="#_x0000_t202" style="position:absolute;left:29349;top:28190;width:6616;height:3308;visibility:visible;mso-wrap-style:square;v-text-anchor:middle" o:gfxdata="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" filled="f" stroked="f">
+                  <v:shape id="57 Cuadro de texto" o:spid="_x0000_s1081" type="#_x0000_t202" style="position:absolute;left:29349;top:28190;width:6616;height:3308;visibility:visible;mso-wrap-style:square;v-text-anchor:middle" o:gfxdata="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" filled="f" stroked="f">
                     <v:textbox inset=".15833mm,.15833mm,.15833mm,.15833mm">
                       <w:txbxContent>
                         <w:p>
@@ -11994,7 +12899,7 @@
                       </w:txbxContent>
                     </v:textbox>
                   </v:shape>
-                  <v:rect id="58 Rectángulo" o:spid="_x0000_s1082" style="position:absolute;left:35700;top:4701;width:6617;height:3308;visibility:visible;mso-wrap-style:square;v-text-anchor:middle" o:gfxdata="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" fillcolor="#599bd5" strokecolor="white [3201]" strokeweight="1pt">
+                  <v:rect id="58 Rectángulo" o:spid="_x0000_s1082" style="position:absolute;left:35700;top:4701;width:6617;height:3308;visibility:visible;mso-wrap-style:square;v-text-anchor:middle" o:gfxdata="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" fillcolor="#599bd5" strokecolor="white [3201]" strokeweight="1pt">
                     <v:textbox inset="2.53958mm,2.53958mm,2.53958mm,2.53958mm">
                       <w:txbxContent>
                         <w:p>
@@ -12006,7 +12911,7 @@
                       </w:txbxContent>
                     </v:textbox>
                   </v:rect>
-                  <v:shape id="59 Cuadro de texto" o:spid="_x0000_s1083" type="#_x0000_t202" style="position:absolute;left:35700;top:4701;width:6617;height:3308;visibility:visible;mso-wrap-style:square;v-text-anchor:middle" o:gfxdata="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" filled="f" stroked="f">
+                  <v:shape id="59 Cuadro de texto" o:spid="_x0000_s1083" type="#_x0000_t202" style="position:absolute;left:35700;top:4701;width:6617;height:3308;visibility:visible;mso-wrap-style:square;v-text-anchor:middle" o:gfxdata="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" filled="f" stroked="f">
                     <v:textbox inset=".15833mm,.15833mm,.15833mm,.15833mm">
                       <w:txbxContent>
                         <w:p>
@@ -14143,6 +15048,7 @@
           <w:color w:val="000000"/>
         </w:rPr>
       </w:pPr>
+      <w:bookmarkStart w:id="44" w:name="_Toc499122433"/>
       <w:r>
         <w:rPr>
           <w:b/>
@@ -14150,6 +15056,7 @@
         </w:rPr>
         <w:t>Solicitudes de Cambio</w:t>
       </w:r>
+      <w:bookmarkEnd w:id="44"/>
     </w:p>
     <w:p>
       <w:pPr>
@@ -21418,8 +22325,8 @@
                 <w:lang w:eastAsia="es-ES"/>
               </w:rPr>
             </w:pPr>
-            <w:bookmarkStart w:id="41" w:name="_4f1mdlm" w:colFirst="0" w:colLast="0"/>
-            <w:bookmarkEnd w:id="41"/>
+            <w:bookmarkStart w:id="45" w:name="_4f1mdlm" w:colFirst="0" w:colLast="0"/>
+            <w:bookmarkEnd w:id="45"/>
             <w:r>
               <w:t>Ello se hace ya que el almacenamiento local es limitado y los backups que se realizan son en discos externos prácticamente ilimitados.</w:t>
             </w:r>
@@ -27449,142 +28356,9 @@
         <w:t>Ejemplo 06</w:t>
       </w:r>
     </w:p>
-    <w:p>
-      <w:r>
-        <w:br w:type="page"/>
-      </w:r>
-    </w:p>
-    <w:p>
-      <w:pPr>
-        <w:pStyle w:val="Ttulo2"/>
-        <w:numPr>
-          <w:ilvl w:val="2"/>
-          <w:numId w:val="4"/>
-        </w:numPr>
-        <w:rPr>
-          <w:b/>
-          <w:color w:val="000000"/>
-        </w:rPr>
-      </w:pPr>
-      <w:r>
-        <w:rPr>
-          <w:b/>
-          <w:color w:val="000000"/>
-        </w:rPr>
-        <w:lastRenderedPageBreak/>
-        <w:t>Clasificación de Solicitudes</w:t>
-      </w:r>
-    </w:p>
-    <w:p>
-      <w:pPr>
-        <w:ind w:left="1440"/>
-        <w:jc w:val="both"/>
-      </w:pPr>
-      <w:r>
-        <w:t>Para</w:t>
-      </w:r>
-      <w:r>
-        <w:t xml:space="preserve"> llevar a cabo una adecuada atención de las solicitudes de cambio que son registradas, es necesario clasificarlas. De este modo se verifica el plazo máximo de atención y la prioridad que se debe asignar a estas. Las solicitudes son enviadas por distintos usuarios, por lo tanto, también se requiere tomarlo en cuenta al momento de clasificar las solicitudes.</w:t>
-      </w:r>
-    </w:p>
-    <w:p>
-      <w:pPr>
-        <w:jc w:val="both"/>
-      </w:pPr>
-      <w:r>
-        <w:tab/>
-      </w:r>
-      <w:r>
-        <w:tab/>
-      </w:r>
-    </w:p>
-    <w:p>
-      <w:pPr>
-        <w:ind w:left="709"/>
-      </w:pPr>
-      <w:r>
-        <w:rPr>
-          <w:noProof/>
-        </w:rPr>
-        <w:drawing>
-          <wp:inline distT="0" distB="0" distL="0" distR="0" wp14:anchorId="590125F2" wp14:editId="4462C6F9">
-            <wp:extent cx="4848138" cy="4352925"/>
-            <wp:effectExtent l="0" t="0" r="0" b="0"/>
-            <wp:docPr id="62" name="Imagen 62"/>
-            <wp:cNvGraphicFramePr>
-              <a:graphicFrameLocks xmlns:a="http://schemas.openxmlformats.org/drawingml/2006/main" noChangeAspect="1"/>
-            </wp:cNvGraphicFramePr>
-            <a:graphic xmlns:a="http://schemas.openxmlformats.org/drawingml/2006/main">
-              <a:graphicData uri="http://schemas.openxmlformats.org/drawingml/2006/picture">
-                <pic:pic xmlns:pic="http://schemas.openxmlformats.org/drawingml/2006/picture">
-                  <pic:nvPicPr>
-                    <pic:cNvPr id="1" name=""/>
-                    <pic:cNvPicPr/>
-                  </pic:nvPicPr>
-                  <pic:blipFill rotWithShape="1">
-                    <a:blip r:embed="rId9"/>
-                    <a:srcRect l="31044" t="24158" r="26623" b="8235"/>
-                    <a:stretch/>
-                  </pic:blipFill>
-                  <pic:spPr bwMode="auto">
-                    <a:xfrm>
-                      <a:off x="0" y="0"/>
-                      <a:ext cx="4852708" cy="4357028"/>
-                    </a:xfrm>
-                    <a:prstGeom prst="rect">
-                      <a:avLst/>
-                    </a:prstGeom>
-                    <a:ln>
-                      <a:noFill/>
-                    </a:ln>
-                    <a:extLst>
-                      <a:ext uri="{53640926-AAD7-44D8-BBD7-CCE9431645EC}">
-                        <a14:shadowObscured xmlns:a14="http://schemas.microsoft.com/office/drawing/2010/main"/>
-                      </a:ext>
-                    </a:extLst>
-                  </pic:spPr>
-                </pic:pic>
-              </a:graphicData>
-            </a:graphic>
-          </wp:inline>
-        </w:drawing>
-      </w:r>
-    </w:p>
-    <w:p>
-      <w:pPr>
-        <w:jc w:val="center"/>
-      </w:pPr>
-      <w:r>
-        <w:rPr>
-          <w:sz w:val="20"/>
-          <w:szCs w:val="20"/>
-        </w:rPr>
-        <w:t>Figura 3.2</w:t>
-      </w:r>
-      <w:r>
-        <w:rPr>
-          <w:sz w:val="20"/>
-          <w:szCs w:val="20"/>
-        </w:rPr>
-        <w:t xml:space="preserve">. </w:t>
-      </w:r>
-      <w:r>
-        <w:rPr>
-          <w:sz w:val="20"/>
-          <w:szCs w:val="20"/>
-        </w:rPr>
-        <w:t>Tipos de Solicitudes de cambio.</w:t>
-      </w:r>
-      <w:bookmarkStart w:id="42" w:name="_GoBack"/>
-      <w:bookmarkEnd w:id="42"/>
-    </w:p>
-    <w:p>
-      <w:pPr>
-        <w:ind w:left="709"/>
-      </w:pPr>
-    </w:p>
+    <w:p/>
     <w:sectPr>
-      <w:headerReference w:type="default" r:id="rId10"/>
+      <w:headerReference w:type="default" r:id="rId9"/>
       <w:pgSz w:w="11906" w:h="16838"/>
       <w:pgMar w:top="1417" w:right="1701" w:bottom="1417" w:left="1701" w:header="0" w:footer="720" w:gutter="0"/>
       <w:pgNumType w:start="1"/>
@@ -27595,7 +28369,7 @@
 </file>
 
 <file path=word/endnotes.xml><?xml version="1.0" encoding="utf-8"?>
-<w:endnotes xmlns:wpc="http://schemas.microsoft.com/office/word/2010/wordprocessingCanvas" xmlns:cx="http://schemas.microsoft.com/office/drawing/2014/chartex" xmlns:cx1="http://schemas.microsoft.com/office/drawing/2015/9/8/chartex" xmlns:cx2="http://schemas.microsoft.com/office/drawing/2015/10/21/chartex" xmlns:mc="http://schemas.openxmlformats.org/markup-compatibility/2006" xmlns:o="urn:schemas-microsoft-com:office:office" xmlns:r="http://schemas.openxmlformats.org/officeDocument/2006/relationships" xmlns:m="http://schemas.openxmlformats.org/officeDocument/2006/math" xmlns:v="urn:schemas-microsoft-com:vml" xmlns:wp14="http://schemas.microsoft.com/office/word/2010/wordprocessingDrawing" xmlns:wp="http://schemas.openxmlformats.org/drawingml/2006/wordprocessingDrawing" xmlns:w10="urn:schemas-microsoft-com:office:word" xmlns:w="http://schemas.openxmlformats.org/wordprocessingml/2006/main" xmlns:w14="http://schemas.microsoft.com/office/word/2010/wordml" xmlns:w15="http://schemas.microsoft.com/office/word/2012/wordml" xmlns:w16se="http://schemas.microsoft.com/office/word/2015/wordml/symex" xmlns:wpg="http://schemas.microsoft.com/office/word/2010/wordprocessingGroup" xmlns:wpi="http://schemas.microsoft.com/office/word/2010/wordprocessingInk" xmlns:wne="http://schemas.microsoft.com/office/word/2006/wordml" xmlns:wps="http://schemas.microsoft.com/office/word/2010/wordprocessingShape" mc:Ignorable="w14 w15 w16se wp14">
+<w:endnotes xmlns:wpc="http://schemas.microsoft.com/office/word/2010/wordprocessingCanvas" xmlns:mc="http://schemas.openxmlformats.org/markup-compatibility/2006" xmlns:o="urn:schemas-microsoft-com:office:office" xmlns:r="http://schemas.openxmlformats.org/officeDocument/2006/relationships" xmlns:m="http://schemas.openxmlformats.org/officeDocument/2006/math" xmlns:v="urn:schemas-microsoft-com:vml" xmlns:wp14="http://schemas.microsoft.com/office/word/2010/wordprocessingDrawing" xmlns:wp="http://schemas.openxmlformats.org/drawingml/2006/wordprocessingDrawing" xmlns:w10="urn:schemas-microsoft-com:office:word" xmlns:w="http://schemas.openxmlformats.org/wordprocessingml/2006/main" xmlns:w14="http://schemas.microsoft.com/office/word/2010/wordml" xmlns:w15="http://schemas.microsoft.com/office/word/2012/wordml" xmlns:wpg="http://schemas.microsoft.com/office/word/2010/wordprocessingGroup" xmlns:wpi="http://schemas.microsoft.com/office/word/2010/wordprocessingInk" xmlns:wne="http://schemas.microsoft.com/office/word/2006/wordml" xmlns:wps="http://schemas.microsoft.com/office/word/2010/wordprocessingShape" mc:Ignorable="w14 w15 wp14">
   <w:endnote w:type="separator" w:id="-1">
     <w:p>
       <w:pPr>
@@ -27620,7 +28394,7 @@
 </file>
 
 <file path=word/footnotes.xml><?xml version="1.0" encoding="utf-8"?>
-<w:footnotes xmlns:wpc="http://schemas.microsoft.com/office/word/2010/wordprocessingCanvas" xmlns:cx="http://schemas.microsoft.com/office/drawing/2014/chartex" xmlns:cx1="http://schemas.microsoft.com/office/drawing/2015/9/8/chartex" xmlns:cx2="http://schemas.microsoft.com/office/drawing/2015/10/21/chartex" xmlns:mc="http://schemas.openxmlformats.org/markup-compatibility/2006" xmlns:o="urn:schemas-microsoft-com:office:office" xmlns:r="http://schemas.openxmlformats.org/officeDocument/2006/relationships" xmlns:m="http://schemas.openxmlformats.org/officeDocument/2006/math" xmlns:v="urn:schemas-microsoft-com:vml" xmlns:wp14="http://schemas.microsoft.com/office/word/2010/wordprocessingDrawing" xmlns:wp="http://schemas.openxmlformats.org/drawingml/2006/wordprocessingDrawing" xmlns:w10="urn:schemas-microsoft-com:office:word" xmlns:w="http://schemas.openxmlformats.org/wordprocessingml/2006/main" xmlns:w14="http://schemas.microsoft.com/office/word/2010/wordml" xmlns:w15="http://schemas.microsoft.com/office/word/2012/wordml" xmlns:w16se="http://schemas.microsoft.com/office/word/2015/wordml/symex" xmlns:wpg="http://schemas.microsoft.com/office/word/2010/wordprocessingGroup" xmlns:wpi="http://schemas.microsoft.com/office/word/2010/wordprocessingInk" xmlns:wne="http://schemas.microsoft.com/office/word/2006/wordml" xmlns:wps="http://schemas.microsoft.com/office/word/2010/wordprocessingShape" mc:Ignorable="w14 w15 w16se wp14">
+<w:footnotes xmlns:wpc="http://schemas.microsoft.com/office/word/2010/wordprocessingCanvas" xmlns:mc="http://schemas.openxmlformats.org/markup-compatibility/2006" xmlns:o="urn:schemas-microsoft-com:office:office" xmlns:r="http://schemas.openxmlformats.org/officeDocument/2006/relationships" xmlns:m="http://schemas.openxmlformats.org/officeDocument/2006/math" xmlns:v="urn:schemas-microsoft-com:vml" xmlns:wp14="http://schemas.microsoft.com/office/word/2010/wordprocessingDrawing" xmlns:wp="http://schemas.openxmlformats.org/drawingml/2006/wordprocessingDrawing" xmlns:w10="urn:schemas-microsoft-com:office:word" xmlns:w="http://schemas.openxmlformats.org/wordprocessingml/2006/main" xmlns:w14="http://schemas.microsoft.com/office/word/2010/wordml" xmlns:w15="http://schemas.microsoft.com/office/word/2012/wordml" xmlns:wpg="http://schemas.microsoft.com/office/word/2010/wordprocessingGroup" xmlns:wpi="http://schemas.microsoft.com/office/word/2010/wordprocessingInk" xmlns:wne="http://schemas.microsoft.com/office/word/2006/wordml" xmlns:wps="http://schemas.microsoft.com/office/word/2010/wordprocessingShape" mc:Ignorable="w14 w15 wp14">
   <w:footnote w:type="separator" w:id="-1">
     <w:p>
       <w:pPr>
@@ -27645,7 +28419,7 @@
 </file>
 
 <file path=word/header1.xml><?xml version="1.0" encoding="utf-8"?>
-<w:hdr xmlns:wpc="http://schemas.microsoft.com/office/word/2010/wordprocessingCanvas" xmlns:cx="http://schemas.microsoft.com/office/drawing/2014/chartex" xmlns:cx1="http://schemas.microsoft.com/office/drawing/2015/9/8/chartex" xmlns:cx2="http://schemas.microsoft.com/office/drawing/2015/10/21/chartex" xmlns:mc="http://schemas.openxmlformats.org/markup-compatibility/2006" xmlns:o="urn:schemas-microsoft-com:office:office" xmlns:r="http://schemas.openxmlformats.org/officeDocument/2006/relationships" xmlns:m="http://schemas.openxmlformats.org/officeDocument/2006/math" xmlns:v="urn:schemas-microsoft-com:vml" xmlns:wp14="http://schemas.microsoft.com/office/word/2010/wordprocessingDrawing" xmlns:wp="http://schemas.openxmlformats.org/drawingml/2006/wordprocessingDrawing" xmlns:w10="urn:schemas-microsoft-com:office:word" xmlns:w="http://schemas.openxmlformats.org/wordprocessingml/2006/main" xmlns:w14="http://schemas.microsoft.com/office/word/2010/wordml" xmlns:w15="http://schemas.microsoft.com/office/word/2012/wordml" xmlns:w16se="http://schemas.microsoft.com/office/word/2015/wordml/symex" xmlns:wpg="http://schemas.microsoft.com/office/word/2010/wordprocessingGroup" xmlns:wpi="http://schemas.microsoft.com/office/word/2010/wordprocessingInk" xmlns:wne="http://schemas.microsoft.com/office/word/2006/wordml" xmlns:wps="http://schemas.microsoft.com/office/word/2010/wordprocessingShape" mc:Ignorable="w14 w15 w16se wp14">
+<w:hdr xmlns:wpc="http://schemas.microsoft.com/office/word/2010/wordprocessingCanvas" xmlns:mc="http://schemas.openxmlformats.org/markup-compatibility/2006" xmlns:o="urn:schemas-microsoft-com:office:office" xmlns:r="http://schemas.openxmlformats.org/officeDocument/2006/relationships" xmlns:m="http://schemas.openxmlformats.org/officeDocument/2006/math" xmlns:v="urn:schemas-microsoft-com:vml" xmlns:wp14="http://schemas.microsoft.com/office/word/2010/wordprocessingDrawing" xmlns:wp="http://schemas.openxmlformats.org/drawingml/2006/wordprocessingDrawing" xmlns:w10="urn:schemas-microsoft-com:office:word" xmlns:w="http://schemas.openxmlformats.org/wordprocessingml/2006/main" xmlns:w14="http://schemas.microsoft.com/office/word/2010/wordml" xmlns:w15="http://schemas.microsoft.com/office/word/2012/wordml" xmlns:wpg="http://schemas.microsoft.com/office/word/2010/wordprocessingGroup" xmlns:wpi="http://schemas.microsoft.com/office/word/2010/wordprocessingInk" xmlns:wne="http://schemas.microsoft.com/office/word/2006/wordml" xmlns:wps="http://schemas.microsoft.com/office/word/2010/wordprocessingShape" mc:Ignorable="w14 w15 wp14">
   <w:p>
     <w:pPr>
       <w:tabs>
@@ -27707,8 +28481,8 @@
 </file>
 
 <file path=word/numbering.xml><?xml version="1.0" encoding="utf-8"?>
-<w:numbering xmlns:wpc="http://schemas.microsoft.com/office/word/2010/wordprocessingCanvas" xmlns:cx="http://schemas.microsoft.com/office/drawing/2014/chartex" xmlns:cx1="http://schemas.microsoft.com/office/drawing/2015/9/8/chartex" xmlns:cx2="http://schemas.microsoft.com/office/drawing/2015/10/21/chartex" xmlns:mc="http://schemas.openxmlformats.org/markup-compatibility/2006" xmlns:o="urn:schemas-microsoft-com:office:office" xmlns:r="http://schemas.openxmlformats.org/officeDocument/2006/relationships" xmlns:m="http://schemas.openxmlformats.org/officeDocument/2006/math" xmlns:v="urn:schemas-microsoft-com:vml" xmlns:wp14="http://schemas.microsoft.com/office/word/2010/wordprocessingDrawing" xmlns:wp="http://schemas.openxmlformats.org/drawingml/2006/wordprocessingDrawing" xmlns:w10="urn:schemas-microsoft-com:office:word" xmlns:w="http://schemas.openxmlformats.org/wordprocessingml/2006/main" xmlns:w14="http://schemas.microsoft.com/office/word/2010/wordml" xmlns:w15="http://schemas.microsoft.com/office/word/2012/wordml" xmlns:w16se="http://schemas.microsoft.com/office/word/2015/wordml/symex" xmlns:wpg="http://schemas.microsoft.com/office/word/2010/wordprocessingGroup" xmlns:wpi="http://schemas.microsoft.com/office/word/2010/wordprocessingInk" xmlns:wne="http://schemas.microsoft.com/office/word/2006/wordml" xmlns:wps="http://schemas.microsoft.com/office/word/2010/wordprocessingShape" mc:Ignorable="w14 w15 w16se wp14">
-  <w:abstractNum w:abstractNumId="0" w15:restartNumberingAfterBreak="0">
+<w:numbering xmlns:wpc="http://schemas.microsoft.com/office/word/2010/wordprocessingCanvas" xmlns:mc="http://schemas.openxmlformats.org/markup-compatibility/2006" xmlns:o="urn:schemas-microsoft-com:office:office" xmlns:r="http://schemas.openxmlformats.org/officeDocument/2006/relationships" xmlns:m="http://schemas.openxmlformats.org/officeDocument/2006/math" xmlns:v="urn:schemas-microsoft-com:vml" xmlns:wp14="http://schemas.microsoft.com/office/word/2010/wordprocessingDrawing" xmlns:wp="http://schemas.openxmlformats.org/drawingml/2006/wordprocessingDrawing" xmlns:w10="urn:schemas-microsoft-com:office:word" xmlns:w="http://schemas.openxmlformats.org/wordprocessingml/2006/main" xmlns:w14="http://schemas.microsoft.com/office/word/2010/wordml" xmlns:w15="http://schemas.microsoft.com/office/word/2012/wordml" xmlns:wpg="http://schemas.microsoft.com/office/word/2010/wordprocessingGroup" xmlns:wpi="http://schemas.microsoft.com/office/word/2010/wordprocessingInk" xmlns:wne="http://schemas.microsoft.com/office/word/2006/wordml" xmlns:wps="http://schemas.microsoft.com/office/word/2010/wordprocessingShape" mc:Ignorable="w14 w15 wp14">
+  <w:abstractNum w:abstractNumId="0">
     <w:nsid w:val="02B21259"/>
     <w:multiLevelType w:val="multilevel"/>
     <w:tmpl w:val="2250C468"/>
@@ -27821,7 +28595,7 @@
       </w:rPr>
     </w:lvl>
   </w:abstractNum>
-  <w:abstractNum w:abstractNumId="1" w15:restartNumberingAfterBreak="0">
+  <w:abstractNum w:abstractNumId="1">
     <w:nsid w:val="033111A9"/>
     <w:multiLevelType w:val="multilevel"/>
     <w:tmpl w:val="502AB066"/>
@@ -27943,7 +28717,7 @@
       </w:rPr>
     </w:lvl>
   </w:abstractNum>
-  <w:abstractNum w:abstractNumId="2" w15:restartNumberingAfterBreak="0">
+  <w:abstractNum w:abstractNumId="2">
     <w:nsid w:val="108C0D98"/>
     <w:multiLevelType w:val="multilevel"/>
     <w:tmpl w:val="8AF69B4A"/>
@@ -28056,7 +28830,7 @@
       </w:rPr>
     </w:lvl>
   </w:abstractNum>
-  <w:abstractNum w:abstractNumId="3" w15:restartNumberingAfterBreak="0">
+  <w:abstractNum w:abstractNumId="3">
     <w:nsid w:val="123A61C8"/>
     <w:multiLevelType w:val="multilevel"/>
     <w:tmpl w:val="F65A65A6"/>
@@ -28178,7 +28952,7 @@
       </w:rPr>
     </w:lvl>
   </w:abstractNum>
-  <w:abstractNum w:abstractNumId="4" w15:restartNumberingAfterBreak="0">
+  <w:abstractNum w:abstractNumId="4">
     <w:nsid w:val="27DA1E6E"/>
     <w:multiLevelType w:val="multilevel"/>
     <w:tmpl w:val="4B928186"/>
@@ -28291,7 +29065,7 @@
       </w:rPr>
     </w:lvl>
   </w:abstractNum>
-  <w:abstractNum w:abstractNumId="5" w15:restartNumberingAfterBreak="0">
+  <w:abstractNum w:abstractNumId="5">
     <w:nsid w:val="2848126F"/>
     <w:multiLevelType w:val="multilevel"/>
     <w:tmpl w:val="DB307F50"/>
@@ -28377,7 +29151,7 @@
       </w:pPr>
     </w:lvl>
   </w:abstractNum>
-  <w:abstractNum w:abstractNumId="6" w15:restartNumberingAfterBreak="0">
+  <w:abstractNum w:abstractNumId="6">
     <w:nsid w:val="2BE0616B"/>
     <w:multiLevelType w:val="multilevel"/>
     <w:tmpl w:val="FECC78B0"/>
@@ -28499,7 +29273,7 @@
       </w:rPr>
     </w:lvl>
   </w:abstractNum>
-  <w:abstractNum w:abstractNumId="7" w15:restartNumberingAfterBreak="0">
+  <w:abstractNum w:abstractNumId="7">
     <w:nsid w:val="305A2185"/>
     <w:multiLevelType w:val="multilevel"/>
     <w:tmpl w:val="3854727C"/>
@@ -28612,7 +29386,7 @@
       </w:rPr>
     </w:lvl>
   </w:abstractNum>
-  <w:abstractNum w:abstractNumId="8" w15:restartNumberingAfterBreak="0">
+  <w:abstractNum w:abstractNumId="8">
     <w:nsid w:val="3E550E36"/>
     <w:multiLevelType w:val="multilevel"/>
     <w:tmpl w:val="BBDED19C"/>
@@ -28698,7 +29472,7 @@
       </w:pPr>
     </w:lvl>
   </w:abstractNum>
-  <w:abstractNum w:abstractNumId="9" w15:restartNumberingAfterBreak="0">
+  <w:abstractNum w:abstractNumId="9">
     <w:nsid w:val="41D5522E"/>
     <w:multiLevelType w:val="multilevel"/>
     <w:tmpl w:val="F970E592"/>
@@ -28784,7 +29558,7 @@
       </w:pPr>
     </w:lvl>
   </w:abstractNum>
-  <w:abstractNum w:abstractNumId="10" w15:restartNumberingAfterBreak="0">
+  <w:abstractNum w:abstractNumId="10">
     <w:nsid w:val="42405F3C"/>
     <w:multiLevelType w:val="multilevel"/>
     <w:tmpl w:val="A950F29A"/>
@@ -28897,7 +29671,7 @@
       </w:rPr>
     </w:lvl>
   </w:abstractNum>
-  <w:abstractNum w:abstractNumId="11" w15:restartNumberingAfterBreak="0">
+  <w:abstractNum w:abstractNumId="11">
     <w:nsid w:val="571C0ED9"/>
     <w:multiLevelType w:val="multilevel"/>
     <w:tmpl w:val="A0124F2E"/>
@@ -29010,7 +29784,7 @@
       </w:rPr>
     </w:lvl>
   </w:abstractNum>
-  <w:abstractNum w:abstractNumId="12" w15:restartNumberingAfterBreak="0">
+  <w:abstractNum w:abstractNumId="12">
     <w:nsid w:val="58FB699E"/>
     <w:multiLevelType w:val="multilevel"/>
     <w:tmpl w:val="57EC761E"/>
@@ -29123,7 +29897,7 @@
       </w:rPr>
     </w:lvl>
   </w:abstractNum>
-  <w:abstractNum w:abstractNumId="13" w15:restartNumberingAfterBreak="0">
+  <w:abstractNum w:abstractNumId="13">
     <w:nsid w:val="5B78596F"/>
     <w:multiLevelType w:val="multilevel"/>
     <w:tmpl w:val="5BCAE112"/>
@@ -29214,7 +29988,7 @@
       </w:pPr>
     </w:lvl>
   </w:abstractNum>
-  <w:abstractNum w:abstractNumId="14" w15:restartNumberingAfterBreak="0">
+  <w:abstractNum w:abstractNumId="14">
     <w:nsid w:val="5DE02D9D"/>
     <w:multiLevelType w:val="multilevel"/>
     <w:tmpl w:val="29724324"/>
@@ -29327,7 +30101,7 @@
       </w:rPr>
     </w:lvl>
   </w:abstractNum>
-  <w:abstractNum w:abstractNumId="15" w15:restartNumberingAfterBreak="0">
+  <w:abstractNum w:abstractNumId="15">
     <w:nsid w:val="63FE53BB"/>
     <w:multiLevelType w:val="multilevel"/>
     <w:tmpl w:val="EB7A705E"/>
@@ -29449,7 +30223,7 @@
       </w:rPr>
     </w:lvl>
   </w:abstractNum>
-  <w:abstractNum w:abstractNumId="16" w15:restartNumberingAfterBreak="0">
+  <w:abstractNum w:abstractNumId="16">
     <w:nsid w:val="640E3768"/>
     <w:multiLevelType w:val="multilevel"/>
     <w:tmpl w:val="9EE2EC9C"/>
@@ -29535,7 +30309,7 @@
       </w:pPr>
     </w:lvl>
   </w:abstractNum>
-  <w:abstractNum w:abstractNumId="17" w15:restartNumberingAfterBreak="0">
+  <w:abstractNum w:abstractNumId="17">
     <w:nsid w:val="6E49286D"/>
     <w:multiLevelType w:val="multilevel"/>
     <w:tmpl w:val="12C6AFE4"/>
@@ -29648,7 +30422,7 @@
       </w:rPr>
     </w:lvl>
   </w:abstractNum>
-  <w:abstractNum w:abstractNumId="18" w15:restartNumberingAfterBreak="0">
+  <w:abstractNum w:abstractNumId="18">
     <w:nsid w:val="70757A57"/>
     <w:multiLevelType w:val="multilevel"/>
     <w:tmpl w:val="693EE26A"/>
@@ -29734,7 +30508,7 @@
       </w:pPr>
     </w:lvl>
   </w:abstractNum>
-  <w:abstractNum w:abstractNumId="19" w15:restartNumberingAfterBreak="0">
+  <w:abstractNum w:abstractNumId="19">
     <w:nsid w:val="7D933F82"/>
     <w:multiLevelType w:val="multilevel"/>
     <w:tmpl w:val="DB307F50"/>
@@ -29820,7 +30594,7 @@
       </w:pPr>
     </w:lvl>
   </w:abstractNum>
-  <w:abstractNum w:abstractNumId="20" w15:restartNumberingAfterBreak="0">
+  <w:abstractNum w:abstractNumId="20">
     <w:nsid w:val="7E9A24EC"/>
     <w:multiLevelType w:val="multilevel"/>
     <w:tmpl w:val="4E3A7242"/>
@@ -29973,7 +30747,7 @@
 </file>
 
 <file path=word/styles.xml><?xml version="1.0" encoding="utf-8"?>
-<w:styles xmlns:mc="http://schemas.openxmlformats.org/markup-compatibility/2006" xmlns:r="http://schemas.openxmlformats.org/officeDocument/2006/relationships" xmlns:w="http://schemas.openxmlformats.org/wordprocessingml/2006/main" xmlns:w14="http://schemas.microsoft.com/office/word/2010/wordml" xmlns:w15="http://schemas.microsoft.com/office/word/2012/wordml" xmlns:w16se="http://schemas.microsoft.com/office/word/2015/wordml/symex" mc:Ignorable="w14 w15 w16se">
+<w:styles xmlns:mc="http://schemas.openxmlformats.org/markup-compatibility/2006" xmlns:r="http://schemas.openxmlformats.org/officeDocument/2006/relationships" xmlns:w="http://schemas.openxmlformats.org/wordprocessingml/2006/main" xmlns:w14="http://schemas.microsoft.com/office/word/2010/wordml" xmlns:w15="http://schemas.microsoft.com/office/word/2012/wordml" mc:Ignorable="w14 w15">
   <w:docDefaults>
     <w:rPrDefault>
       <w:rPr>
@@ -29997,7 +30771,7 @@
       </w:pPr>
     </w:pPrDefault>
   </w:docDefaults>
-  <w:latentStyles w:defLockedState="0" w:defUIPriority="99" w:defSemiHidden="0" w:defUnhideWhenUsed="0" w:defQFormat="0" w:count="372">
+  <w:latentStyles w:defLockedState="0" w:defUIPriority="99" w:defSemiHidden="0" w:defUnhideWhenUsed="0" w:defQFormat="0" w:count="371">
     <w:lsdException w:name="Normal" w:uiPriority="0" w:qFormat="1"/>
     <w:lsdException w:name="heading 1" w:uiPriority="9" w:qFormat="1"/>
     <w:lsdException w:name="heading 2" w:semiHidden="1" w:uiPriority="0" w:unhideWhenUsed="1" w:qFormat="1"/>
@@ -30369,7 +31143,6 @@
     <w:lsdException w:name="List Table 5 Dark Accent 6" w:uiPriority="50"/>
     <w:lsdException w:name="List Table 6 Colorful Accent 6" w:uiPriority="51"/>
     <w:lsdException w:name="List Table 7 Colorful Accent 6" w:uiPriority="52"/>
-    <w:lsdException w:name="Mention" w:semiHidden="1" w:unhideWhenUsed="1"/>
   </w:latentStyles>
   <w:style w:type="paragraph" w:default="1" w:styleId="Normal">
     <w:name w:val="Normal"/>
@@ -30506,7 +31279,7 @@
       </w:tblCellMar>
     </w:tblPr>
   </w:style>
-  <w:style w:type="paragraph" w:styleId="Ttulo">
+  <w:style w:type="paragraph" w:styleId="Puesto">
     <w:name w:val="Title"/>
     <w:basedOn w:val="Normal"/>
     <w:next w:val="Normal"/>
@@ -30544,7 +31317,9 @@
       <w:tblStyleRowBandSize w:val="1"/>
       <w:tblStyleColBandSize w:val="1"/>
       <w:tblCellMar>
+        <w:top w:w="0" w:type="dxa"/>
         <w:left w:w="115" w:type="dxa"/>
+        <w:bottom w:w="0" w:type="dxa"/>
         <w:right w:w="115" w:type="dxa"/>
       </w:tblCellMar>
     </w:tblPr>
@@ -30558,7 +31333,9 @@
       <w:tblStyleRowBandSize w:val="1"/>
       <w:tblStyleColBandSize w:val="1"/>
       <w:tblCellMar>
+        <w:top w:w="0" w:type="dxa"/>
         <w:left w:w="108" w:type="dxa"/>
+        <w:bottom w:w="0" w:type="dxa"/>
         <w:right w:w="108" w:type="dxa"/>
       </w:tblCellMar>
     </w:tblPr>
@@ -30572,7 +31349,9 @@
       <w:tblStyleRowBandSize w:val="1"/>
       <w:tblStyleColBandSize w:val="1"/>
       <w:tblCellMar>
+        <w:top w:w="0" w:type="dxa"/>
         <w:left w:w="108" w:type="dxa"/>
+        <w:bottom w:w="0" w:type="dxa"/>
         <w:right w:w="108" w:type="dxa"/>
       </w:tblCellMar>
     </w:tblPr>
@@ -30583,7 +31362,9 @@
       <w:tblStyleRowBandSize w:val="1"/>
       <w:tblStyleColBandSize w:val="1"/>
       <w:tblCellMar>
+        <w:top w:w="0" w:type="dxa"/>
         <w:left w:w="115" w:type="dxa"/>
+        <w:bottom w:w="0" w:type="dxa"/>
         <w:right w:w="115" w:type="dxa"/>
       </w:tblCellMar>
     </w:tblPr>
@@ -30594,7 +31375,9 @@
       <w:tblStyleRowBandSize w:val="1"/>
       <w:tblStyleColBandSize w:val="1"/>
       <w:tblCellMar>
+        <w:top w:w="0" w:type="dxa"/>
         <w:left w:w="115" w:type="dxa"/>
+        <w:bottom w:w="0" w:type="dxa"/>
         <w:right w:w="115" w:type="dxa"/>
       </w:tblCellMar>
     </w:tblPr>
@@ -30608,7 +31391,9 @@
       <w:tblStyleRowBandSize w:val="1"/>
       <w:tblStyleColBandSize w:val="1"/>
       <w:tblCellMar>
+        <w:top w:w="0" w:type="dxa"/>
         <w:left w:w="108" w:type="dxa"/>
+        <w:bottom w:w="0" w:type="dxa"/>
         <w:right w:w="108" w:type="dxa"/>
       </w:tblCellMar>
     </w:tblPr>
@@ -30622,7 +31407,9 @@
       <w:tblStyleRowBandSize w:val="1"/>
       <w:tblStyleColBandSize w:val="1"/>
       <w:tblCellMar>
+        <w:top w:w="0" w:type="dxa"/>
         <w:left w:w="108" w:type="dxa"/>
+        <w:bottom w:w="0" w:type="dxa"/>
         <w:right w:w="108" w:type="dxa"/>
       </w:tblCellMar>
     </w:tblPr>
@@ -30636,7 +31423,9 @@
       <w:tblStyleRowBandSize w:val="1"/>
       <w:tblStyleColBandSize w:val="1"/>
       <w:tblCellMar>
+        <w:top w:w="0" w:type="dxa"/>
         <w:left w:w="108" w:type="dxa"/>
+        <w:bottom w:w="0" w:type="dxa"/>
         <w:right w:w="108" w:type="dxa"/>
       </w:tblCellMar>
     </w:tblPr>
@@ -30650,7 +31439,9 @@
       <w:tblStyleRowBandSize w:val="1"/>
       <w:tblStyleColBandSize w:val="1"/>
       <w:tblCellMar>
+        <w:top w:w="0" w:type="dxa"/>
         <w:left w:w="108" w:type="dxa"/>
+        <w:bottom w:w="0" w:type="dxa"/>
         <w:right w:w="108" w:type="dxa"/>
       </w:tblCellMar>
     </w:tblPr>
@@ -30661,7 +31452,9 @@
       <w:tblStyleRowBandSize w:val="1"/>
       <w:tblStyleColBandSize w:val="1"/>
       <w:tblCellMar>
+        <w:top w:w="0" w:type="dxa"/>
         <w:left w:w="115" w:type="dxa"/>
+        <w:bottom w:w="0" w:type="dxa"/>
         <w:right w:w="115" w:type="dxa"/>
       </w:tblCellMar>
     </w:tblPr>
@@ -30672,7 +31465,9 @@
       <w:tblStyleRowBandSize w:val="1"/>
       <w:tblStyleColBandSize w:val="1"/>
       <w:tblCellMar>
+        <w:top w:w="0" w:type="dxa"/>
         <w:left w:w="115" w:type="dxa"/>
+        <w:bottom w:w="0" w:type="dxa"/>
         <w:right w:w="115" w:type="dxa"/>
       </w:tblCellMar>
     </w:tblPr>
@@ -30683,7 +31478,9 @@
       <w:tblStyleRowBandSize w:val="1"/>
       <w:tblStyleColBandSize w:val="1"/>
       <w:tblCellMar>
+        <w:top w:w="0" w:type="dxa"/>
         <w:left w:w="115" w:type="dxa"/>
+        <w:bottom w:w="0" w:type="dxa"/>
         <w:right w:w="115" w:type="dxa"/>
       </w:tblCellMar>
     </w:tblPr>
@@ -30694,7 +31491,9 @@
       <w:tblStyleRowBandSize w:val="1"/>
       <w:tblStyleColBandSize w:val="1"/>
       <w:tblCellMar>
+        <w:top w:w="0" w:type="dxa"/>
         <w:left w:w="115" w:type="dxa"/>
+        <w:bottom w:w="0" w:type="dxa"/>
         <w:right w:w="115" w:type="dxa"/>
       </w:tblCellMar>
     </w:tblPr>
@@ -30705,7 +31504,9 @@
       <w:tblStyleRowBandSize w:val="1"/>
       <w:tblStyleColBandSize w:val="1"/>
       <w:tblCellMar>
+        <w:top w:w="0" w:type="dxa"/>
         <w:left w:w="115" w:type="dxa"/>
+        <w:bottom w:w="0" w:type="dxa"/>
         <w:right w:w="115" w:type="dxa"/>
       </w:tblCellMar>
     </w:tblPr>
@@ -30716,7 +31517,9 @@
       <w:tblStyleRowBandSize w:val="1"/>
       <w:tblStyleColBandSize w:val="1"/>
       <w:tblCellMar>
+        <w:top w:w="0" w:type="dxa"/>
         <w:left w:w="115" w:type="dxa"/>
+        <w:bottom w:w="0" w:type="dxa"/>
         <w:right w:w="115" w:type="dxa"/>
       </w:tblCellMar>
     </w:tblPr>
@@ -30749,6 +31552,42 @@
       <w:rFonts w:ascii="Tahoma" w:hAnsi="Tahoma" w:cs="Tahoma"/>
       <w:sz w:val="16"/>
       <w:szCs w:val="16"/>
+    </w:rPr>
+  </w:style>
+  <w:style w:type="paragraph" w:styleId="TDC1">
+    <w:name w:val="toc 1"/>
+    <w:basedOn w:val="Normal"/>
+    <w:next w:val="Normal"/>
+    <w:autoRedefine/>
+    <w:uiPriority w:val="39"/>
+    <w:unhideWhenUsed/>
+    <w:rsid w:val="0002780E"/>
+    <w:pPr>
+      <w:spacing w:after="100"/>
+    </w:pPr>
+  </w:style>
+  <w:style w:type="paragraph" w:styleId="TDC2">
+    <w:name w:val="toc 2"/>
+    <w:basedOn w:val="Normal"/>
+    <w:next w:val="Normal"/>
+    <w:autoRedefine/>
+    <w:uiPriority w:val="39"/>
+    <w:unhideWhenUsed/>
+    <w:rsid w:val="0002780E"/>
+    <w:pPr>
+      <w:spacing w:after="100"/>
+      <w:ind w:left="220"/>
+    </w:pPr>
+  </w:style>
+  <w:style w:type="character" w:styleId="Hipervnculo">
+    <w:name w:val="Hyperlink"/>
+    <w:basedOn w:val="Fuentedeprrafopredeter"/>
+    <w:uiPriority w:val="99"/>
+    <w:unhideWhenUsed/>
+    <w:rsid w:val="0002780E"/>
+    <w:rPr>
+      <w:color w:val="0000FF" w:themeColor="hyperlink"/>
+      <w:u w:val="single"/>
     </w:rPr>
   </w:style>
 </w:styles>

</xml_diff>

<commit_message>
agregar plan de control de cambios
</commit_message>
<xml_diff>
--- a/Documentos/SES_PGC.docx
+++ b/Documentos/SES_PGC.docx
@@ -161,127 +161,80 @@
           <w:r>
             <w:fldChar w:fldCharType="separate"/>
           </w:r>
-          <w:bookmarkStart w:id="0" w:name="_GoBack"/>
-          <w:bookmarkEnd w:id="0"/>
-          <w:r>
-            <w:rPr>
-              <w:rStyle w:val="Hipervnculo"/>
-              <w:noProof/>
-            </w:rPr>
-            <w:fldChar w:fldCharType="begin"/>
-          </w:r>
-          <w:r>
-            <w:rPr>
-              <w:rStyle w:val="Hipervnculo"/>
-              <w:noProof/>
-            </w:rPr>
-            <w:instrText xml:space="preserve"> </w:instrText>
-          </w:r>
-          <w:r>
-            <w:rPr>
-              <w:noProof/>
-            </w:rPr>
-            <w:instrText>HYPERLINK \l "_Toc499122417"</w:instrText>
-          </w:r>
-          <w:r>
-            <w:rPr>
-              <w:rStyle w:val="Hipervnculo"/>
-              <w:noProof/>
-            </w:rPr>
-            <w:instrText xml:space="preserve"> </w:instrText>
-          </w:r>
-          <w:r>
-            <w:rPr>
-              <w:rStyle w:val="Hipervnculo"/>
-              <w:noProof/>
-            </w:rPr>
-          </w:r>
-          <w:r>
-            <w:rPr>
-              <w:rStyle w:val="Hipervnculo"/>
-              <w:noProof/>
-            </w:rPr>
-            <w:fldChar w:fldCharType="separate"/>
-          </w:r>
-          <w:r>
-            <w:rPr>
-              <w:rStyle w:val="Hipervnculo"/>
-              <w:b/>
-              <w:noProof/>
-            </w:rPr>
-            <w:t>1.</w:t>
-          </w:r>
-          <w:r>
-            <w:rPr>
-              <w:rFonts w:asciiTheme="minorHAnsi" w:eastAsiaTheme="minorEastAsia" w:hAnsiTheme="minorHAnsi" w:cstheme="minorBidi"/>
-              <w:noProof/>
-              <w:color w:val="auto"/>
-            </w:rPr>
-            <w:tab/>
-          </w:r>
-          <w:r>
-            <w:rPr>
-              <w:rStyle w:val="Hipervnculo"/>
-              <w:b/>
-              <w:noProof/>
-            </w:rPr>
-            <w:t>INTRODUCCIÓN</w:t>
-          </w:r>
-          <w:r>
-            <w:rPr>
-              <w:noProof/>
-              <w:webHidden/>
-            </w:rPr>
-            <w:tab/>
-          </w:r>
-          <w:r>
-            <w:rPr>
-              <w:noProof/>
-              <w:webHidden/>
-            </w:rPr>
-            <w:fldChar w:fldCharType="begin"/>
-          </w:r>
-          <w:r>
-            <w:rPr>
-              <w:noProof/>
-              <w:webHidden/>
-            </w:rPr>
-            <w:instrText xml:space="preserve"> PAGEREF _Toc499122417 \h </w:instrText>
-          </w:r>
-          <w:r>
-            <w:rPr>
-              <w:noProof/>
-              <w:webHidden/>
-            </w:rPr>
-          </w:r>
-          <w:r>
-            <w:rPr>
-              <w:noProof/>
-              <w:webHidden/>
-            </w:rPr>
-            <w:fldChar w:fldCharType="separate"/>
-          </w:r>
-          <w:r>
-            <w:rPr>
-              <w:noProof/>
-              <w:webHidden/>
-            </w:rPr>
-            <w:t>3</w:t>
-          </w:r>
-          <w:r>
-            <w:rPr>
-              <w:noProof/>
-              <w:webHidden/>
-            </w:rPr>
-            <w:fldChar w:fldCharType="end"/>
-          </w:r>
-          <w:r>
-            <w:rPr>
-              <w:rStyle w:val="Hipervnculo"/>
-              <w:noProof/>
-            </w:rPr>
-            <w:fldChar w:fldCharType="end"/>
-          </w:r>
+          <w:hyperlink w:anchor="_Toc499122417" w:history="1">
+            <w:r>
+              <w:rPr>
+                <w:rStyle w:val="Hipervnculo"/>
+                <w:b/>
+                <w:noProof/>
+              </w:rPr>
+              <w:t>1.</w:t>
+            </w:r>
+            <w:r>
+              <w:rPr>
+                <w:rFonts w:asciiTheme="minorHAnsi" w:eastAsiaTheme="minorEastAsia" w:hAnsiTheme="minorHAnsi" w:cstheme="minorBidi"/>
+                <w:noProof/>
+                <w:color w:val="auto"/>
+              </w:rPr>
+              <w:tab/>
+            </w:r>
+            <w:r>
+              <w:rPr>
+                <w:rStyle w:val="Hipervnculo"/>
+                <w:b/>
+                <w:noProof/>
+              </w:rPr>
+              <w:t>INTRODUCCIÓN</w:t>
+            </w:r>
+            <w:r>
+              <w:rPr>
+                <w:noProof/>
+                <w:webHidden/>
+              </w:rPr>
+              <w:tab/>
+            </w:r>
+            <w:r>
+              <w:rPr>
+                <w:noProof/>
+                <w:webHidden/>
+              </w:rPr>
+              <w:fldChar w:fldCharType="begin"/>
+            </w:r>
+            <w:r>
+              <w:rPr>
+                <w:noProof/>
+                <w:webHidden/>
+              </w:rPr>
+              <w:instrText xml:space="preserve"> PAGEREF _Toc499122417 \h </w:instrText>
+            </w:r>
+            <w:r>
+              <w:rPr>
+                <w:noProof/>
+                <w:webHidden/>
+              </w:rPr>
+            </w:r>
+            <w:r>
+              <w:rPr>
+                <w:noProof/>
+                <w:webHidden/>
+              </w:rPr>
+              <w:fldChar w:fldCharType="separate"/>
+            </w:r>
+            <w:r>
+              <w:rPr>
+                <w:noProof/>
+                <w:webHidden/>
+              </w:rPr>
+              <w:t>3</w:t>
+            </w:r>
+            <w:r>
+              <w:rPr>
+                <w:noProof/>
+                <w:webHidden/>
+              </w:rPr>
+              <w:fldChar w:fldCharType="end"/>
+            </w:r>
+          </w:hyperlink>
         </w:p>
         <w:p>
           <w:pPr>
@@ -1743,7 +1696,7 @@
           <w:color w:val="000000"/>
         </w:rPr>
       </w:pPr>
-      <w:bookmarkStart w:id="1" w:name="_Toc499122417"/>
+      <w:bookmarkStart w:id="0" w:name="_Toc499122417"/>
       <w:r>
         <w:rPr>
           <w:b/>
@@ -1752,7 +1705,7 @@
         <w:lastRenderedPageBreak/>
         <w:t>INTRODUCCIÓN</w:t>
       </w:r>
-      <w:bookmarkEnd w:id="1"/>
+      <w:bookmarkEnd w:id="0"/>
     </w:p>
     <w:p>
       <w:pPr>
@@ -1767,7 +1720,15 @@
         <w:jc w:val="both"/>
       </w:pPr>
       <w:r>
-        <w:t>En Software Enterprise Service la necesidad de cambio es algo constante para nuestra Organización, para sus Clientes y sus Proveedores también. Esto se debe a que nuestros planes, actividades y objetivos sufren cambios producto de una influencia interna o externa.</w:t>
+        <w:t xml:space="preserve">En Software Enterprise </w:t>
+      </w:r>
+      <w:proofErr w:type="spellStart"/>
+      <w:r>
+        <w:t>Service</w:t>
+      </w:r>
+      <w:proofErr w:type="spellEnd"/>
+      <w:r>
+        <w:t xml:space="preserve"> la necesidad de cambio es algo constante para nuestra Organización, para sus Clientes y sus Proveedores también. Esto se debe a que nuestros planes, actividades y objetivos sufren cambios producto de una influencia interna o externa.</w:t>
       </w:r>
     </w:p>
     <w:p>
@@ -1777,7 +1738,15 @@
         <w:jc w:val="both"/>
       </w:pPr>
       <w:r>
-        <w:t>Siendo Software Enterprise Service una empresa que busca ser líder en el mercado del desarrollo de soluciones informáticas, los cambios antes mencionados pueden impactar en las diferentes fases del ciclo de vida del Software. Los cambios nunca deben ser ignorados ya que estos permiten que el Software se adecue a nuevos ambientes, obtenga nuevos módulos o mejoras en los ya existentes y modificaciones producto de cambios en el negocio o en los procesos.</w:t>
+        <w:t xml:space="preserve">Siendo Software Enterprise </w:t>
+      </w:r>
+      <w:proofErr w:type="spellStart"/>
+      <w:r>
+        <w:t>Service</w:t>
+      </w:r>
+      <w:proofErr w:type="spellEnd"/>
+      <w:r>
+        <w:t xml:space="preserve"> una empresa que busca ser líder en el mercado del desarrollo de soluciones informáticas, los cambios antes mencionados pueden impactar en las diferentes fases del ciclo de vida del Software. Los cambios nunca deben ser ignorados ya que estos permiten que el Software se adecue a nuevos ambientes, obtenga nuevos módulos o mejoras en los ya existentes y modificaciones producto de cambios en el negocio o en los procesos.</w:t>
       </w:r>
     </w:p>
     <w:p>
@@ -1797,7 +1766,15 @@
         <w:jc w:val="both"/>
       </w:pPr>
       <w:r>
-        <w:t>Por tal motivo, Software Enterprise Service ha optado por aplicar la Gestión de la Configuración de Software (GCS o SCM por sus siglas en inglés) con el objetivo de mantener la integridad de los artefactos generados por los diversos proyectos que la organización posee, garantizar que no se realicen cambios sin control y asegurar que los integrantes de los proyectos dispongan de versiones actualizadas y aprobadas. Los artefactos no solo abarcan ejecutables finales, sino a todos los productos generados por los Proyectos.</w:t>
+        <w:t xml:space="preserve">Por tal motivo, Software Enterprise </w:t>
+      </w:r>
+      <w:proofErr w:type="spellStart"/>
+      <w:r>
+        <w:t>Service</w:t>
+      </w:r>
+      <w:proofErr w:type="spellEnd"/>
+      <w:r>
+        <w:t xml:space="preserve"> ha optado por aplicar la Gestión de la Configuración de Software (GCS o SCM por sus siglas en inglés) con el objetivo de mantener la integridad de los artefactos generados por los diversos proyectos que la organización posee, garantizar que no se realicen cambios sin control y asegurar que los integrantes de los proyectos dispongan de versiones actualizadas y aprobadas. Los artefactos no solo abarcan ejecutables finales, sino a todos los productos generados por los Proyectos.</w:t>
       </w:r>
     </w:p>
     <w:p>
@@ -1837,7 +1814,7 @@
           <w:color w:val="000000"/>
         </w:rPr>
       </w:pPr>
-      <w:bookmarkStart w:id="2" w:name="_Toc499122418"/>
+      <w:bookmarkStart w:id="1" w:name="_Toc499122418"/>
       <w:r>
         <w:rPr>
           <w:b/>
@@ -1845,7 +1822,7 @@
         </w:rPr>
         <w:t>Gestión de la SCM</w:t>
       </w:r>
-      <w:bookmarkEnd w:id="2"/>
+      <w:bookmarkEnd w:id="1"/>
     </w:p>
     <w:p>
       <w:pPr>
@@ -1871,7 +1848,7 @@
           <w:szCs w:val="28"/>
         </w:rPr>
       </w:pPr>
-      <w:bookmarkStart w:id="3" w:name="_Toc499122419"/>
+      <w:bookmarkStart w:id="2" w:name="_Toc499122419"/>
       <w:r>
         <w:rPr>
           <w:b/>
@@ -1881,7 +1858,7 @@
         </w:rPr>
         <w:t>Definiciones y Acrónimos</w:t>
       </w:r>
-      <w:bookmarkEnd w:id="3"/>
+      <w:bookmarkEnd w:id="2"/>
     </w:p>
     <w:p>
       <w:pPr>
@@ -2018,8 +1995,8 @@
           <w:b/>
         </w:rPr>
       </w:pPr>
-      <w:bookmarkStart w:id="4" w:name="_3znysh7" w:colFirst="0" w:colLast="0"/>
-      <w:bookmarkEnd w:id="4"/>
+      <w:bookmarkStart w:id="3" w:name="_3znysh7" w:colFirst="0" w:colLast="0"/>
+      <w:bookmarkEnd w:id="3"/>
       <w:r>
         <w:rPr>
           <w:b/>
@@ -2099,12 +2076,28 @@
         <w:jc w:val="both"/>
       </w:pPr>
       <w:r>
-        <w:t>Abreviatura para Ítem de Configuración (Configuration Item), el cuál es definido como todo componente que se encuentre bajo el control de la configuración y que tenga valor.</w:t>
+        <w:t>Abreviatura para Ítem de Configuración (</w:t>
       </w:r>
-      <w:bookmarkStart w:id="5" w:name="2et92p0" w:colFirst="0" w:colLast="0"/>
-      <w:bookmarkStart w:id="6" w:name="tyjcwt" w:colFirst="0" w:colLast="0"/>
+      <w:proofErr w:type="spellStart"/>
+      <w:r>
+        <w:t>Configuration</w:t>
+      </w:r>
+      <w:proofErr w:type="spellEnd"/>
+      <w:r>
+        <w:t xml:space="preserve"> </w:t>
+      </w:r>
+      <w:proofErr w:type="spellStart"/>
+      <w:r>
+        <w:t>Item</w:t>
+      </w:r>
+      <w:proofErr w:type="spellEnd"/>
+      <w:r>
+        <w:t>), el cuál es definido como todo componente que se encuentre bajo el control de la configuración y que tenga valor.</w:t>
+      </w:r>
+      <w:bookmarkStart w:id="4" w:name="2et92p0" w:colFirst="0" w:colLast="0"/>
+      <w:bookmarkStart w:id="5" w:name="tyjcwt" w:colFirst="0" w:colLast="0"/>
+      <w:bookmarkEnd w:id="4"/>
       <w:bookmarkEnd w:id="5"/>
-      <w:bookmarkEnd w:id="6"/>
     </w:p>
     <w:p>
       <w:pPr>
@@ -2124,7 +2117,7 @@
           <w:color w:val="000000"/>
         </w:rPr>
       </w:pPr>
-      <w:bookmarkStart w:id="7" w:name="_Toc499122420"/>
+      <w:bookmarkStart w:id="6" w:name="_Toc499122420"/>
       <w:r>
         <w:rPr>
           <w:b/>
@@ -2132,7 +2125,7 @@
         </w:rPr>
         <w:t>Organización</w:t>
       </w:r>
-      <w:bookmarkEnd w:id="7"/>
+      <w:bookmarkEnd w:id="6"/>
     </w:p>
     <w:p>
       <w:pPr>
@@ -2157,7 +2150,15 @@
         <w:jc w:val="both"/>
       </w:pPr>
       <w:r>
-        <w:t>Durante el proceso de desarrollo del Proyecto que nuestra consultora realizará a la empresa SES (Software Enterprise Service), existen actividades de la Gestión de la Configuración de Software (GCS) que deben ser llevadas a cabo durante todo el proceso del Ciclo de Desarrollo de software (SDLC). Esto se realizará con el fin de evitar que lleguen a ocurrir errores como: sobrescribir código de otro, tener referencias perdidas de librerías o archivos perdidos, hacer cambios a una versión incorrecta del código o que vuelvan a aparecer errores ya corregidos.</w:t>
+        <w:t xml:space="preserve">Durante el proceso de desarrollo del Proyecto que nuestra consultora realizará a la empresa SES (Software Enterprise </w:t>
+      </w:r>
+      <w:proofErr w:type="spellStart"/>
+      <w:r>
+        <w:t>Service</w:t>
+      </w:r>
+      <w:proofErr w:type="spellEnd"/>
+      <w:r>
+        <w:t>), existen actividades de la Gestión de la Configuración de Software (GCS) que deben ser llevadas a cabo durante todo el proceso del Ciclo de Desarrollo de software (SDLC). Esto se realizará con el fin de evitar que lleguen a ocurrir errores como: sobrescribir código de otro, tener referencias perdidas de librerías o archivos perdidos, hacer cambios a una versión incorrecta del código o que vuelvan a aparecer errores ya corregidos.</w:t>
       </w:r>
     </w:p>
     <w:p>
@@ -2299,8 +2300,16 @@
         <w:rPr>
           <w:u w:val="single"/>
         </w:rPr>
-        <w:t>Gestión y Entrega de Releases</w:t>
+        <w:t xml:space="preserve">Gestión y Entrega de </w:t>
       </w:r>
+      <w:proofErr w:type="spellStart"/>
+      <w:r>
+        <w:rPr>
+          <w:u w:val="single"/>
+        </w:rPr>
+        <w:t>Releases</w:t>
+      </w:r>
+      <w:proofErr w:type="spellEnd"/>
       <w:r>
         <w:t>: En esta sección se define la estructura del paquete de liberación, así como el formato del documento de liberación.</w:t>
       </w:r>
@@ -4037,7 +4046,7 @@
           <w:color w:val="000000"/>
         </w:rPr>
       </w:pPr>
-      <w:bookmarkStart w:id="8" w:name="_Toc499122421"/>
+      <w:bookmarkStart w:id="7" w:name="_Toc499122421"/>
       <w:r>
         <w:rPr>
           <w:b/>
@@ -4045,7 +4054,7 @@
         </w:rPr>
         <w:t>Roles y responsabilidades</w:t>
       </w:r>
-      <w:bookmarkEnd w:id="8"/>
+      <w:bookmarkEnd w:id="7"/>
     </w:p>
     <w:p/>
     <w:p>
@@ -4079,7 +4088,15 @@
         <w:jc w:val="both"/>
       </w:pPr>
       <w:r>
-        <w:t>El CCC es el encargado de procesar las SC’s y someterlas a un proceso de evaluación, donde se les aprobará o denegará y, en caso de aprobarlo, se hará responsable de su implementación en el menor tiempo posible (aunque la implementación no deberá ser necesariamente realizada por el CCC). Además, se encargará de revisar la implementación (deberá comprobar que lo implementado corresponda con el cambio indicado en la SC). El CCC estará formado por los miembros del equipo central de desarrollo.</w:t>
+        <w:t xml:space="preserve">El CCC es el encargado de procesar las </w:t>
+      </w:r>
+      <w:proofErr w:type="spellStart"/>
+      <w:r>
+        <w:t>SC’s</w:t>
+      </w:r>
+      <w:proofErr w:type="spellEnd"/>
+      <w:r>
+        <w:t xml:space="preserve"> y someterlas a un proceso de evaluación, donde se les aprobará o denegará y, en caso de aprobarlo, se hará responsable de su implementación en el menor tiempo posible (aunque la implementación no deberá ser necesariamente realizada por el CCC). Además, se encargará de revisar la implementación (deberá comprobar que lo implementado corresponda con el cambio indicado en la SC). El CCC estará formado por los miembros del equipo central de desarrollo.</w:t>
       </w:r>
     </w:p>
     <w:p>
@@ -4150,7 +4167,15 @@
         <w:jc w:val="both"/>
       </w:pPr>
       <w:r>
-        <w:t>El gestor de la gestión de la configuración es el encargado de implementar, mantener y mejorar la gestión de la configuración. Además, se encargará de controlar todos los cambios realizados en el repositorio CVS, vigilando que se siguen las indicaciones establecidas en el presente plan SCM. También se encargará de administrar la herramienta GitHub para un uso adecuado de la misma durante el desarrollo del proyecto. Asimismo, será la persona que se responsabilice de la creación de ramas en el repositorio CVS. Cantidad: 1 persona.</w:t>
+        <w:t xml:space="preserve">El gestor de la gestión de la configuración es el encargado de implementar, mantener y mejorar la gestión de la configuración. Además, se encargará de controlar todos los cambios realizados en el repositorio CVS, vigilando que se siguen las indicaciones establecidas en el presente plan SCM. También se encargará de administrar la herramienta </w:t>
+      </w:r>
+      <w:proofErr w:type="spellStart"/>
+      <w:r>
+        <w:t>GitHub</w:t>
+      </w:r>
+      <w:proofErr w:type="spellEnd"/>
+      <w:r>
+        <w:t xml:space="preserve"> para un uso adecuado de la misma durante el desarrollo del proyecto. Asimismo, será la persona que se responsabilice de la creación de ramas en el repositorio CVS. Cantidad: 1 persona.</w:t>
       </w:r>
     </w:p>
     <w:p>
@@ -4186,8 +4211,8 @@
       <w:r>
         <w:t>El bibliotecario se ocupará de diseñar y establecer la biblioteca de software para cada proyecto de desarrollo, así como mantener un índice actualizado con el contenido de cada biblioteca. Organizará y mantendrá el software y la documentación de cada proyecto de acuerdo a un proceso documentado. Además, se encargará de registrar y mantener copias de las antiguas versiones. Cantidad: 2 personas.</w:t>
       </w:r>
-      <w:bookmarkStart w:id="9" w:name="4d34og8" w:colFirst="0" w:colLast="0"/>
-      <w:bookmarkEnd w:id="9"/>
+      <w:bookmarkStart w:id="8" w:name="4d34og8" w:colFirst="0" w:colLast="0"/>
+      <w:bookmarkEnd w:id="8"/>
     </w:p>
     <w:p>
       <w:pPr>
@@ -4210,11 +4235,11 @@
           <w:color w:val="000000"/>
         </w:rPr>
       </w:pPr>
-      <w:bookmarkStart w:id="10" w:name="17dp8vu" w:colFirst="0" w:colLast="0"/>
-      <w:bookmarkStart w:id="11" w:name="3rdcrjn" w:colFirst="0" w:colLast="0"/>
-      <w:bookmarkStart w:id="12" w:name="_Toc499122422"/>
+      <w:bookmarkStart w:id="9" w:name="17dp8vu" w:colFirst="0" w:colLast="0"/>
+      <w:bookmarkStart w:id="10" w:name="3rdcrjn" w:colFirst="0" w:colLast="0"/>
+      <w:bookmarkStart w:id="11" w:name="_Toc499122422"/>
+      <w:bookmarkEnd w:id="9"/>
       <w:bookmarkEnd w:id="10"/>
-      <w:bookmarkEnd w:id="11"/>
       <w:r>
         <w:rPr>
           <w:b/>
@@ -4222,7 +4247,7 @@
         </w:rPr>
         <w:t>Políticas, directrices y procedimientos.</w:t>
       </w:r>
-      <w:bookmarkEnd w:id="12"/>
+      <w:bookmarkEnd w:id="11"/>
     </w:p>
     <w:p/>
     <w:p>
@@ -4381,7 +4406,15 @@
               <w:spacing w:after="120" w:line="312" w:lineRule="auto"/>
             </w:pPr>
             <w:r>
-              <w:t>Políticas de versionamiento del código fuente.</w:t>
+              <w:t xml:space="preserve">Políticas de </w:t>
+            </w:r>
+            <w:proofErr w:type="spellStart"/>
+            <w:r>
+              <w:t>versionamiento</w:t>
+            </w:r>
+            <w:proofErr w:type="spellEnd"/>
+            <w:r>
+              <w:t xml:space="preserve"> del código fuente.</w:t>
             </w:r>
           </w:p>
         </w:tc>
@@ -4635,11 +4668,11 @@
           <w:color w:val="000000"/>
         </w:rPr>
       </w:pPr>
-      <w:bookmarkStart w:id="13" w:name="35nkun2" w:colFirst="0" w:colLast="0"/>
-      <w:bookmarkStart w:id="14" w:name="lnxbz9" w:colFirst="0" w:colLast="0"/>
-      <w:bookmarkStart w:id="15" w:name="_Toc499122423"/>
+      <w:bookmarkStart w:id="12" w:name="35nkun2" w:colFirst="0" w:colLast="0"/>
+      <w:bookmarkStart w:id="13" w:name="lnxbz9" w:colFirst="0" w:colLast="0"/>
+      <w:bookmarkStart w:id="14" w:name="_Toc499122423"/>
+      <w:bookmarkEnd w:id="12"/>
       <w:bookmarkEnd w:id="13"/>
-      <w:bookmarkEnd w:id="14"/>
       <w:r>
         <w:rPr>
           <w:b/>
@@ -4648,7 +4681,7 @@
         <w:lastRenderedPageBreak/>
         <w:t>Herramientas, entorno e infraestructura.</w:t>
       </w:r>
-      <w:bookmarkEnd w:id="15"/>
+      <w:bookmarkEnd w:id="14"/>
     </w:p>
     <w:p>
       <w:pPr>
@@ -4676,7 +4709,15 @@
         <w:t xml:space="preserve">Herramientas: </w:t>
       </w:r>
       <w:r>
-        <w:t>Se usará el software controlador de versiones GIT y la plataforma de desarrollo colaborativo GitHub, teniendo una preferencia por estas gracias a que se puede trabajar sin conexión, uso sencillo y colaborativo, así como un manejo y combinación de ramas del proyecto, la opción gratuita que brinda, además de las ventajas ofrecidas por las soluciones empresariales de las que provee, así mismo cuenta con una curva de aprendizaje rápida. La información mejor detallada de la herramienta, la encontramos en el documento del Sistema de Control de Versiones (/SES_SCVG.docx).</w:t>
+        <w:t xml:space="preserve">Se usará el software controlador de versiones GIT y la plataforma de desarrollo colaborativo </w:t>
+      </w:r>
+      <w:proofErr w:type="spellStart"/>
+      <w:r>
+        <w:t>GitHub</w:t>
+      </w:r>
+      <w:proofErr w:type="spellEnd"/>
+      <w:r>
+        <w:t>, teniendo una preferencia por estas gracias a que se puede trabajar sin conexión, uso sencillo y colaborativo, así como un manejo y combinación de ramas del proyecto, la opción gratuita que brinda, además de las ventajas ofrecidas por las soluciones empresariales de las que provee, así mismo cuenta con una curva de aprendizaje rápida. La información mejor detallada de la herramienta, la encontramos en el documento del Sistema de Control de Versiones (/SES_SCVG.docx).</w:t>
       </w:r>
     </w:p>
     <w:p>
@@ -4688,7 +4729,63 @@
         <w:jc w:val="both"/>
       </w:pPr>
       <w:r>
-        <w:t>El diagrama siguiente (Figura 2.2) representa la arquitectura, como se ve, se contará con un repositorio central (branch master) compartido alojado en un servidor Cloud, así como varios clientes con GIT en sus pc’s y un repositorio personal (branchs para cada uno), estos se comunicarán a través de la plataforma web Github a través de commits para sus cambios y sus principales comandos pull, push y los diferentes para actualización de los repositorios tanto locales como central.</w:t>
+        <w:t>El diagrama siguiente (Figura 2.2) representa la arquitectura, como se ve, se contará con un repositorio central (</w:t>
+      </w:r>
+      <w:proofErr w:type="spellStart"/>
+      <w:r>
+        <w:t>branch</w:t>
+      </w:r>
+      <w:proofErr w:type="spellEnd"/>
+      <w:r>
+        <w:t xml:space="preserve"> master) compartido alojado en un servidor Cloud, así como varios clientes con GIT en sus </w:t>
+      </w:r>
+      <w:proofErr w:type="spellStart"/>
+      <w:r>
+        <w:t>pc’s</w:t>
+      </w:r>
+      <w:proofErr w:type="spellEnd"/>
+      <w:r>
+        <w:t xml:space="preserve"> y un repositorio personal (</w:t>
+      </w:r>
+      <w:proofErr w:type="spellStart"/>
+      <w:r>
+        <w:t>branchs</w:t>
+      </w:r>
+      <w:proofErr w:type="spellEnd"/>
+      <w:r>
+        <w:t xml:space="preserve"> para cada uno), estos se comunicarán a través de la plataforma web </w:t>
+      </w:r>
+      <w:proofErr w:type="spellStart"/>
+      <w:r>
+        <w:t>Github</w:t>
+      </w:r>
+      <w:proofErr w:type="spellEnd"/>
+      <w:r>
+        <w:t xml:space="preserve"> a través de </w:t>
+      </w:r>
+      <w:proofErr w:type="spellStart"/>
+      <w:r>
+        <w:t>commits</w:t>
+      </w:r>
+      <w:proofErr w:type="spellEnd"/>
+      <w:r>
+        <w:t xml:space="preserve"> para sus cambios y sus principales comandos </w:t>
+      </w:r>
+      <w:proofErr w:type="spellStart"/>
+      <w:r>
+        <w:t>pull</w:t>
+      </w:r>
+      <w:proofErr w:type="spellEnd"/>
+      <w:r>
+        <w:t xml:space="preserve">, </w:t>
+      </w:r>
+      <w:proofErr w:type="spellStart"/>
+      <w:r>
+        <w:t>push</w:t>
+      </w:r>
+      <w:proofErr w:type="spellEnd"/>
+      <w:r>
+        <w:t xml:space="preserve"> y los diferentes para actualización de los repositorios tanto locales como central.</w:t>
       </w:r>
     </w:p>
     <w:p>
@@ -4696,8 +4793,8 @@
         <w:spacing w:after="0"/>
         <w:ind w:left="1440"/>
       </w:pPr>
-      <w:bookmarkStart w:id="16" w:name="_1ksv4uv" w:colFirst="0" w:colLast="0"/>
-      <w:bookmarkEnd w:id="16"/>
+      <w:bookmarkStart w:id="15" w:name="_1ksv4uv" w:colFirst="0" w:colLast="0"/>
+      <w:bookmarkEnd w:id="15"/>
       <w:r>
         <w:rPr>
           <w:noProof/>
@@ -4759,7 +4856,39 @@
           <w:sz w:val="20"/>
           <w:szCs w:val="20"/>
         </w:rPr>
-        <w:t>Figura 2.2. Flujo del trabajo del equipo usando Git y la  plataforma Github.</w:t>
+        <w:t xml:space="preserve">Figura 2.2. Flujo del trabajo del equipo usando </w:t>
+      </w:r>
+      <w:proofErr w:type="spellStart"/>
+      <w:r>
+        <w:rPr>
+          <w:sz w:val="20"/>
+          <w:szCs w:val="20"/>
+        </w:rPr>
+        <w:t>Git</w:t>
+      </w:r>
+      <w:proofErr w:type="spellEnd"/>
+      <w:r>
+        <w:rPr>
+          <w:sz w:val="20"/>
+          <w:szCs w:val="20"/>
+        </w:rPr>
+        <w:t xml:space="preserve"> y la  plataforma </w:t>
+      </w:r>
+      <w:proofErr w:type="spellStart"/>
+      <w:r>
+        <w:rPr>
+          <w:sz w:val="20"/>
+          <w:szCs w:val="20"/>
+        </w:rPr>
+        <w:t>Github</w:t>
+      </w:r>
+      <w:proofErr w:type="spellEnd"/>
+      <w:r>
+        <w:rPr>
+          <w:sz w:val="20"/>
+          <w:szCs w:val="20"/>
+        </w:rPr>
+        <w:t>.</w:t>
       </w:r>
     </w:p>
     <w:p>
@@ -4783,7 +4912,7 @@
           <w:color w:val="000000"/>
         </w:rPr>
       </w:pPr>
-      <w:bookmarkStart w:id="17" w:name="_Toc499122424"/>
+      <w:bookmarkStart w:id="16" w:name="_Toc499122424"/>
       <w:r>
         <w:rPr>
           <w:b/>
@@ -4791,7 +4920,7 @@
         </w:rPr>
         <w:t>Calendario.</w:t>
       </w:r>
-      <w:bookmarkEnd w:id="17"/>
+      <w:bookmarkEnd w:id="16"/>
     </w:p>
     <w:p>
       <w:pPr>
@@ -5713,8 +5842,8 @@
               <w:ind w:left="601"/>
               <w:jc w:val="both"/>
             </w:pPr>
-            <w:bookmarkStart w:id="18" w:name="_2jxsxqh" w:colFirst="0" w:colLast="0"/>
-            <w:bookmarkEnd w:id="18"/>
+            <w:bookmarkStart w:id="17" w:name="_2jxsxqh" w:colFirst="0" w:colLast="0"/>
+            <w:bookmarkEnd w:id="17"/>
             <w:r>
               <w:t>Definir líneas base</w:t>
             </w:r>
@@ -5908,10 +6037,10 @@
       <w:r>
         <w:t xml:space="preserve">       </w:t>
       </w:r>
-      <w:bookmarkStart w:id="19" w:name="z337ya" w:colFirst="0" w:colLast="0"/>
-      <w:bookmarkStart w:id="20" w:name="3j2qqm3" w:colFirst="0" w:colLast="0"/>
+      <w:bookmarkStart w:id="18" w:name="z337ya" w:colFirst="0" w:colLast="0"/>
+      <w:bookmarkStart w:id="19" w:name="3j2qqm3" w:colFirst="0" w:colLast="0"/>
+      <w:bookmarkEnd w:id="18"/>
       <w:bookmarkEnd w:id="19"/>
-      <w:bookmarkEnd w:id="20"/>
       <w:r>
         <w:t>Tabla 2.2: Actividades, el tiempo considerado y recursos usados para el calendario</w:t>
       </w:r>
@@ -5929,8 +6058,8 @@
         <w:ind w:left="1440"/>
         <w:jc w:val="both"/>
       </w:pPr>
-      <w:bookmarkStart w:id="21" w:name="_1y810tw" w:colFirst="0" w:colLast="0"/>
-      <w:bookmarkEnd w:id="21"/>
+      <w:bookmarkStart w:id="20" w:name="_1y810tw" w:colFirst="0" w:colLast="0"/>
+      <w:bookmarkEnd w:id="20"/>
     </w:p>
     <w:p>
       <w:pPr>
@@ -5967,7 +6096,7 @@
           <w:color w:val="000000"/>
         </w:rPr>
       </w:pPr>
-      <w:bookmarkStart w:id="22" w:name="_Toc499122425"/>
+      <w:bookmarkStart w:id="21" w:name="_Toc499122425"/>
       <w:r>
         <w:rPr>
           <w:b/>
@@ -5975,15 +6104,15 @@
         </w:rPr>
         <w:t>Actividades de la SCM</w:t>
       </w:r>
-      <w:bookmarkStart w:id="23" w:name="2xcytpi" w:colFirst="0" w:colLast="0"/>
-      <w:bookmarkStart w:id="24" w:name="2bn6wsx" w:colFirst="0" w:colLast="0"/>
-      <w:bookmarkStart w:id="25" w:name="1ci93xb" w:colFirst="0" w:colLast="0"/>
-      <w:bookmarkStart w:id="26" w:name="3whwml4" w:colFirst="0" w:colLast="0"/>
+      <w:bookmarkStart w:id="22" w:name="2xcytpi" w:colFirst="0" w:colLast="0"/>
+      <w:bookmarkStart w:id="23" w:name="2bn6wsx" w:colFirst="0" w:colLast="0"/>
+      <w:bookmarkStart w:id="24" w:name="1ci93xb" w:colFirst="0" w:colLast="0"/>
+      <w:bookmarkStart w:id="25" w:name="3whwml4" w:colFirst="0" w:colLast="0"/>
+      <w:bookmarkEnd w:id="21"/>
       <w:bookmarkEnd w:id="22"/>
       <w:bookmarkEnd w:id="23"/>
       <w:bookmarkEnd w:id="24"/>
       <w:bookmarkEnd w:id="25"/>
-      <w:bookmarkEnd w:id="26"/>
     </w:p>
     <w:p>
       <w:pPr>
@@ -5999,10 +6128,10 @@
           <w:szCs w:val="28"/>
         </w:rPr>
       </w:pPr>
-      <w:bookmarkStart w:id="27" w:name="qsh70q" w:colFirst="0" w:colLast="0"/>
-      <w:bookmarkStart w:id="28" w:name="3as4poj" w:colFirst="0" w:colLast="0"/>
+      <w:bookmarkStart w:id="26" w:name="qsh70q" w:colFirst="0" w:colLast="0"/>
+      <w:bookmarkStart w:id="27" w:name="3as4poj" w:colFirst="0" w:colLast="0"/>
+      <w:bookmarkEnd w:id="26"/>
       <w:bookmarkEnd w:id="27"/>
-      <w:bookmarkEnd w:id="28"/>
       <w:r>
         <w:rPr>
           <w:b/>
@@ -6012,7 +6141,7 @@
         </w:rPr>
         <w:tab/>
       </w:r>
-      <w:bookmarkStart w:id="29" w:name="_Toc499122426"/>
+      <w:bookmarkStart w:id="28" w:name="_Toc499122426"/>
       <w:r>
         <w:rPr>
           <w:b/>
@@ -6022,46 +6151,37 @@
         </w:rPr>
         <w:t>Identificación</w:t>
       </w:r>
-      <w:bookmarkEnd w:id="29"/>
+      <w:bookmarkEnd w:id="28"/>
     </w:p>
     <w:p>
       <w:pPr>
-        <w:pStyle w:val="Ttulo2"/>
+        <w:pStyle w:val="Ttulo3"/>
         <w:numPr>
           <w:ilvl w:val="2"/>
-          <w:numId w:val="14"/>
+          <w:numId w:val="19"/>
         </w:numPr>
         <w:rPr>
-          <w:b/>
-          <w:color w:val="000000"/>
+          <w:b w:val="0"/>
         </w:rPr>
       </w:pPr>
-      <w:bookmarkStart w:id="30" w:name="147n2zr" w:colFirst="0" w:colLast="0"/>
-      <w:bookmarkStart w:id="31" w:name="2p2csry" w:colFirst="0" w:colLast="0"/>
-      <w:bookmarkStart w:id="32" w:name="_Toc499122427"/>
+      <w:bookmarkStart w:id="29" w:name="147n2zr" w:colFirst="0" w:colLast="0"/>
+      <w:bookmarkStart w:id="30" w:name="2p2csry" w:colFirst="0" w:colLast="0"/>
+      <w:bookmarkStart w:id="31" w:name="_Toc499122427"/>
+      <w:bookmarkEnd w:id="29"/>
       <w:bookmarkEnd w:id="30"/>
-      <w:bookmarkEnd w:id="31"/>
       <w:r>
-        <w:rPr>
-          <w:b/>
-          <w:color w:val="000000"/>
-        </w:rPr>
         <w:t xml:space="preserve">Lista de </w:t>
       </w:r>
-      <w:bookmarkStart w:id="33" w:name="ihv636" w:colFirst="0" w:colLast="0"/>
-      <w:bookmarkStart w:id="34" w:name="23ckvvd" w:colFirst="0" w:colLast="0"/>
-      <w:bookmarkStart w:id="35" w:name="3o7alnk" w:colFirst="0" w:colLast="0"/>
+      <w:bookmarkStart w:id="32" w:name="ihv636" w:colFirst="0" w:colLast="0"/>
+      <w:bookmarkStart w:id="33" w:name="23ckvvd" w:colFirst="0" w:colLast="0"/>
+      <w:bookmarkStart w:id="34" w:name="3o7alnk" w:colFirst="0" w:colLast="0"/>
+      <w:bookmarkEnd w:id="32"/>
       <w:bookmarkEnd w:id="33"/>
       <w:bookmarkEnd w:id="34"/>
-      <w:bookmarkEnd w:id="35"/>
       <w:r>
-        <w:rPr>
-          <w:b/>
-          <w:color w:val="000000"/>
-        </w:rPr>
         <w:t>los elementos de la configuración</w:t>
       </w:r>
-      <w:bookmarkEnd w:id="32"/>
+      <w:bookmarkEnd w:id="31"/>
     </w:p>
     <w:p>
       <w:pPr>
@@ -6367,8 +6487,13 @@
               <w:jc w:val="center"/>
             </w:pPr>
             <w:r>
-              <w:t>.docx</w:t>
-            </w:r>
+              <w:t>.</w:t>
+            </w:r>
+            <w:proofErr w:type="spellStart"/>
+            <w:r>
+              <w:t>docx</w:t>
+            </w:r>
+            <w:proofErr w:type="spellEnd"/>
           </w:p>
         </w:tc>
         <w:tc>
@@ -6471,8 +6596,13 @@
               <w:jc w:val="center"/>
             </w:pPr>
             <w:r>
-              <w:t>.docx</w:t>
-            </w:r>
+              <w:t>.</w:t>
+            </w:r>
+            <w:proofErr w:type="spellStart"/>
+            <w:r>
+              <w:t>docx</w:t>
+            </w:r>
+            <w:proofErr w:type="spellEnd"/>
           </w:p>
         </w:tc>
         <w:tc>
@@ -6575,8 +6705,13 @@
               <w:jc w:val="center"/>
             </w:pPr>
             <w:r>
-              <w:t>.docx</w:t>
-            </w:r>
+              <w:t>.</w:t>
+            </w:r>
+            <w:proofErr w:type="spellStart"/>
+            <w:r>
+              <w:t>docx</w:t>
+            </w:r>
+            <w:proofErr w:type="spellEnd"/>
           </w:p>
         </w:tc>
         <w:tc>
@@ -6679,8 +6814,13 @@
               <w:jc w:val="center"/>
             </w:pPr>
             <w:r>
-              <w:t>.docx</w:t>
-            </w:r>
+              <w:t>.</w:t>
+            </w:r>
+            <w:proofErr w:type="spellStart"/>
+            <w:r>
+              <w:t>docx</w:t>
+            </w:r>
+            <w:proofErr w:type="spellEnd"/>
           </w:p>
         </w:tc>
         <w:tc>
@@ -6783,8 +6923,13 @@
               <w:jc w:val="center"/>
             </w:pPr>
             <w:r>
-              <w:t>.docx</w:t>
-            </w:r>
+              <w:t>.</w:t>
+            </w:r>
+            <w:proofErr w:type="spellStart"/>
+            <w:r>
+              <w:t>docx</w:t>
+            </w:r>
+            <w:proofErr w:type="spellEnd"/>
           </w:p>
         </w:tc>
         <w:tc>
@@ -6887,8 +7032,13 @@
               <w:jc w:val="center"/>
             </w:pPr>
             <w:r>
-              <w:t>.docx</w:t>
-            </w:r>
+              <w:t>.</w:t>
+            </w:r>
+            <w:proofErr w:type="spellStart"/>
+            <w:r>
+              <w:t>docx</w:t>
+            </w:r>
+            <w:proofErr w:type="spellEnd"/>
           </w:p>
         </w:tc>
         <w:tc>
@@ -6991,8 +7141,13 @@
               <w:jc w:val="center"/>
             </w:pPr>
             <w:r>
-              <w:t>.docx</w:t>
-            </w:r>
+              <w:t>.</w:t>
+            </w:r>
+            <w:proofErr w:type="spellStart"/>
+            <w:r>
+              <w:t>docx</w:t>
+            </w:r>
+            <w:proofErr w:type="spellEnd"/>
           </w:p>
         </w:tc>
         <w:tc>
@@ -7055,7 +7210,15 @@
               </w:pBdr>
             </w:pPr>
             <w:r>
-              <w:t>Políticas de versionamiento de código fuente.</w:t>
+              <w:t xml:space="preserve">Políticas de </w:t>
+            </w:r>
+            <w:proofErr w:type="spellStart"/>
+            <w:r>
+              <w:t>versionamiento</w:t>
+            </w:r>
+            <w:proofErr w:type="spellEnd"/>
+            <w:r>
+              <w:t xml:space="preserve"> de código fuente.</w:t>
             </w:r>
           </w:p>
         </w:tc>
@@ -7095,8 +7258,13 @@
               <w:jc w:val="center"/>
             </w:pPr>
             <w:r>
-              <w:t>.docx</w:t>
-            </w:r>
+              <w:t>.</w:t>
+            </w:r>
+            <w:proofErr w:type="spellStart"/>
+            <w:r>
+              <w:t>docx</w:t>
+            </w:r>
+            <w:proofErr w:type="spellEnd"/>
           </w:p>
         </w:tc>
         <w:tc>
@@ -7199,8 +7367,13 @@
               <w:jc w:val="center"/>
             </w:pPr>
             <w:r>
-              <w:t>.docx</w:t>
-            </w:r>
+              <w:t>.</w:t>
+            </w:r>
+            <w:proofErr w:type="spellStart"/>
+            <w:r>
+              <w:t>docx</w:t>
+            </w:r>
+            <w:proofErr w:type="spellEnd"/>
           </w:p>
         </w:tc>
         <w:tc>
@@ -7303,8 +7476,13 @@
               <w:jc w:val="center"/>
             </w:pPr>
             <w:r>
-              <w:t>.docx</w:t>
-            </w:r>
+              <w:t>.</w:t>
+            </w:r>
+            <w:proofErr w:type="spellStart"/>
+            <w:r>
+              <w:t>docx</w:t>
+            </w:r>
+            <w:proofErr w:type="spellEnd"/>
           </w:p>
         </w:tc>
         <w:tc>
@@ -7407,8 +7585,13 @@
               <w:jc w:val="center"/>
             </w:pPr>
             <w:r>
-              <w:t>.docx</w:t>
-            </w:r>
+              <w:t>.</w:t>
+            </w:r>
+            <w:proofErr w:type="spellStart"/>
+            <w:r>
+              <w:t>docx</w:t>
+            </w:r>
+            <w:proofErr w:type="spellEnd"/>
           </w:p>
         </w:tc>
         <w:tc>
@@ -7511,8 +7694,13 @@
               <w:jc w:val="center"/>
             </w:pPr>
             <w:r>
-              <w:t>.docx</w:t>
-            </w:r>
+              <w:t>.</w:t>
+            </w:r>
+            <w:proofErr w:type="spellStart"/>
+            <w:r>
+              <w:t>docx</w:t>
+            </w:r>
+            <w:proofErr w:type="spellEnd"/>
           </w:p>
         </w:tc>
         <w:tc>
@@ -7615,8 +7803,13 @@
               <w:jc w:val="center"/>
             </w:pPr>
             <w:r>
-              <w:t>.docx</w:t>
-            </w:r>
+              <w:t>.</w:t>
+            </w:r>
+            <w:proofErr w:type="spellStart"/>
+            <w:r>
+              <w:t>docx</w:t>
+            </w:r>
+            <w:proofErr w:type="spellEnd"/>
           </w:p>
         </w:tc>
         <w:tc>
@@ -7719,8 +7912,13 @@
               <w:jc w:val="center"/>
             </w:pPr>
             <w:r>
-              <w:t>.docx</w:t>
-            </w:r>
+              <w:t>.</w:t>
+            </w:r>
+            <w:proofErr w:type="spellStart"/>
+            <w:r>
+              <w:t>docx</w:t>
+            </w:r>
+            <w:proofErr w:type="spellEnd"/>
           </w:p>
         </w:tc>
         <w:tc>
@@ -7823,8 +8021,13 @@
               <w:jc w:val="center"/>
             </w:pPr>
             <w:r>
-              <w:t>.docx</w:t>
-            </w:r>
+              <w:t>.</w:t>
+            </w:r>
+            <w:proofErr w:type="spellStart"/>
+            <w:r>
+              <w:t>docx</w:t>
+            </w:r>
+            <w:proofErr w:type="spellEnd"/>
           </w:p>
         </w:tc>
         <w:tc>
@@ -7927,8 +8130,13 @@
               <w:jc w:val="center"/>
             </w:pPr>
             <w:r>
-              <w:t>.docx</w:t>
-            </w:r>
+              <w:t>.</w:t>
+            </w:r>
+            <w:proofErr w:type="spellStart"/>
+            <w:r>
+              <w:t>docx</w:t>
+            </w:r>
+            <w:proofErr w:type="spellEnd"/>
           </w:p>
         </w:tc>
         <w:tc>
@@ -8031,8 +8239,13 @@
               <w:jc w:val="center"/>
             </w:pPr>
             <w:r>
-              <w:t>.docx</w:t>
-            </w:r>
+              <w:t>.</w:t>
+            </w:r>
+            <w:proofErr w:type="spellStart"/>
+            <w:r>
+              <w:t>docx</w:t>
+            </w:r>
+            <w:proofErr w:type="spellEnd"/>
           </w:p>
         </w:tc>
         <w:tc>
@@ -8135,8 +8348,13 @@
               <w:jc w:val="center"/>
             </w:pPr>
             <w:r>
-              <w:t>.docx</w:t>
-            </w:r>
+              <w:t>.</w:t>
+            </w:r>
+            <w:proofErr w:type="spellStart"/>
+            <w:r>
+              <w:t>docx</w:t>
+            </w:r>
+            <w:proofErr w:type="spellEnd"/>
           </w:p>
         </w:tc>
         <w:tc>
@@ -8239,8 +8457,13 @@
               <w:jc w:val="center"/>
             </w:pPr>
             <w:r>
-              <w:t>.docx</w:t>
-            </w:r>
+              <w:t>.</w:t>
+            </w:r>
+            <w:proofErr w:type="spellStart"/>
+            <w:r>
+              <w:t>docx</w:t>
+            </w:r>
+            <w:proofErr w:type="spellEnd"/>
           </w:p>
         </w:tc>
         <w:tc>
@@ -8343,8 +8566,13 @@
               <w:jc w:val="center"/>
             </w:pPr>
             <w:r>
-              <w:t>.docx</w:t>
-            </w:r>
+              <w:t>.</w:t>
+            </w:r>
+            <w:proofErr w:type="spellStart"/>
+            <w:r>
+              <w:t>docx</w:t>
+            </w:r>
+            <w:proofErr w:type="spellEnd"/>
           </w:p>
         </w:tc>
         <w:tc>
@@ -8447,8 +8675,13 @@
               <w:jc w:val="center"/>
             </w:pPr>
             <w:r>
-              <w:t>.docx</w:t>
-            </w:r>
+              <w:t>.</w:t>
+            </w:r>
+            <w:proofErr w:type="spellStart"/>
+            <w:r>
+              <w:t>docx</w:t>
+            </w:r>
+            <w:proofErr w:type="spellEnd"/>
           </w:p>
         </w:tc>
         <w:tc>
@@ -8551,8 +8784,13 @@
               <w:jc w:val="center"/>
             </w:pPr>
             <w:r>
-              <w:t>.docx</w:t>
-            </w:r>
+              <w:t>.</w:t>
+            </w:r>
+            <w:proofErr w:type="spellStart"/>
+            <w:r>
+              <w:t>docx</w:t>
+            </w:r>
+            <w:proofErr w:type="spellEnd"/>
           </w:p>
         </w:tc>
         <w:tc>
@@ -8655,8 +8893,13 @@
               <w:jc w:val="center"/>
             </w:pPr>
             <w:r>
-              <w:t>.docx</w:t>
-            </w:r>
+              <w:t>.</w:t>
+            </w:r>
+            <w:proofErr w:type="spellStart"/>
+            <w:r>
+              <w:t>docx</w:t>
+            </w:r>
+            <w:proofErr w:type="spellEnd"/>
           </w:p>
         </w:tc>
         <w:tc>
@@ -8759,8 +9002,13 @@
               <w:jc w:val="center"/>
             </w:pPr>
             <w:r>
-              <w:t>.docx</w:t>
-            </w:r>
+              <w:t>.</w:t>
+            </w:r>
+            <w:proofErr w:type="spellStart"/>
+            <w:r>
+              <w:t>docx</w:t>
+            </w:r>
+            <w:proofErr w:type="spellEnd"/>
           </w:p>
         </w:tc>
         <w:tc>
@@ -8804,6 +9052,7 @@
               <w:jc w:val="center"/>
             </w:pPr>
             <w:r>
+              <w:lastRenderedPageBreak/>
               <w:t>Evolución</w:t>
             </w:r>
           </w:p>
@@ -8863,8 +9112,13 @@
               <w:jc w:val="center"/>
             </w:pPr>
             <w:r>
-              <w:t>.docx</w:t>
-            </w:r>
+              <w:t>.</w:t>
+            </w:r>
+            <w:proofErr w:type="spellStart"/>
+            <w:r>
+              <w:t>docx</w:t>
+            </w:r>
+            <w:proofErr w:type="spellEnd"/>
           </w:p>
         </w:tc>
         <w:tc>
@@ -8908,7 +9162,6 @@
               <w:jc w:val="center"/>
             </w:pPr>
             <w:r>
-              <w:lastRenderedPageBreak/>
               <w:t>Soporte</w:t>
             </w:r>
           </w:p>
@@ -8928,8 +9181,13 @@
               </w:pBdr>
             </w:pPr>
             <w:r>
-              <w:t>Visual Studio Code</w:t>
-            </w:r>
+              <w:t xml:space="preserve">Visual Studio </w:t>
+            </w:r>
+            <w:proofErr w:type="spellStart"/>
+            <w:r>
+              <w:t>Code</w:t>
+            </w:r>
+            <w:proofErr w:type="spellEnd"/>
           </w:p>
         </w:tc>
         <w:tc>
@@ -9104,8 +9362,8 @@
         <w:ind w:left="720"/>
         <w:jc w:val="center"/>
       </w:pPr>
-      <w:bookmarkStart w:id="36" w:name="_32hioqz" w:colFirst="0" w:colLast="0"/>
-      <w:bookmarkEnd w:id="36"/>
+      <w:bookmarkStart w:id="35" w:name="_32hioqz" w:colFirst="0" w:colLast="0"/>
+      <w:bookmarkEnd w:id="35"/>
       <w:r>
         <w:t>Tabla 3.1: Lista de elementos de configuración Leyenda de fuente de los ítems de configuración E: Empresa, P: Proyecto, C: Cliente, V: Proveedor</w:t>
       </w:r>
@@ -9115,32 +9373,24 @@
         <w:spacing w:after="0"/>
         <w:ind w:left="720"/>
       </w:pPr>
-      <w:bookmarkStart w:id="37" w:name="1hmsyys" w:colFirst="0" w:colLast="0"/>
-      <w:bookmarkStart w:id="38" w:name="41mghml" w:colFirst="0" w:colLast="0"/>
+      <w:bookmarkStart w:id="36" w:name="1hmsyys" w:colFirst="0" w:colLast="0"/>
+      <w:bookmarkStart w:id="37" w:name="41mghml" w:colFirst="0" w:colLast="0"/>
+      <w:bookmarkEnd w:id="36"/>
       <w:bookmarkEnd w:id="37"/>
-      <w:bookmarkEnd w:id="38"/>
     </w:p>
     <w:p>
       <w:pPr>
-        <w:pStyle w:val="Ttulo2"/>
+        <w:pStyle w:val="Ttulo3"/>
         <w:numPr>
           <w:ilvl w:val="2"/>
-          <w:numId w:val="14"/>
+          <w:numId w:val="19"/>
         </w:numPr>
-        <w:rPr>
-          <w:b/>
-          <w:color w:val="000000"/>
-        </w:rPr>
-      </w:pPr>
-      <w:bookmarkStart w:id="39" w:name="_Toc499122428"/>
+      </w:pPr>
+      <w:bookmarkStart w:id="38" w:name="_Toc499122428"/>
       <w:r>
-        <w:rPr>
-          <w:b/>
-          <w:color w:val="000000"/>
-        </w:rPr>
         <w:t>Definición de la nomenclatura de ítem</w:t>
       </w:r>
-      <w:bookmarkEnd w:id="39"/>
+      <w:bookmarkEnd w:id="38"/>
     </w:p>
     <w:p>
       <w:pPr>
@@ -9452,6 +9702,7 @@
         <w:rPr>
           <w:b/>
         </w:rPr>
+        <w:lastRenderedPageBreak/>
         <w:t>SWGF_ECUN_01.docx</w:t>
       </w:r>
       <w:r>
@@ -9474,7 +9725,6 @@
         <w:rPr>
           <w:b/>
         </w:rPr>
-        <w:lastRenderedPageBreak/>
         <w:t xml:space="preserve">SWGF_ECUN_05.docx: </w:t>
       </w:r>
       <w:r>
@@ -9491,25 +9741,20 @@
     </w:p>
     <w:p>
       <w:pPr>
-        <w:pStyle w:val="Ttulo2"/>
+        <w:pStyle w:val="Ttulo3"/>
         <w:numPr>
           <w:ilvl w:val="2"/>
-          <w:numId w:val="14"/>
+          <w:numId w:val="19"/>
         </w:numPr>
         <w:rPr>
-          <w:b/>
-          <w:color w:val="000000"/>
+          <w:b w:val="0"/>
         </w:rPr>
       </w:pPr>
-      <w:bookmarkStart w:id="40" w:name="_Toc499122429"/>
+      <w:bookmarkStart w:id="39" w:name="_Toc499122429"/>
       <w:r>
-        <w:rPr>
-          <w:b/>
-          <w:color w:val="000000"/>
-        </w:rPr>
         <w:t>Lista de ítem con la nomenclatura</w:t>
       </w:r>
-      <w:bookmarkEnd w:id="40"/>
+      <w:bookmarkEnd w:id="39"/>
     </w:p>
     <w:p>
       <w:pPr>
@@ -10195,7 +10440,7 @@
         </w:rPr>
         <w:tab/>
       </w:r>
-      <w:bookmarkStart w:id="41" w:name="_Toc499122430"/>
+      <w:bookmarkStart w:id="40" w:name="_Toc499122430"/>
       <w:r>
         <w:rPr>
           <w:b/>
@@ -10205,29 +10450,21 @@
         </w:rPr>
         <w:t>Control</w:t>
       </w:r>
-      <w:bookmarkEnd w:id="41"/>
+      <w:bookmarkEnd w:id="40"/>
     </w:p>
     <w:p>
       <w:pPr>
-        <w:pStyle w:val="Ttulo2"/>
+        <w:pStyle w:val="Ttulo3"/>
         <w:numPr>
           <w:ilvl w:val="2"/>
-          <w:numId w:val="4"/>
+          <w:numId w:val="19"/>
         </w:numPr>
-        <w:rPr>
-          <w:b/>
-          <w:color w:val="000000"/>
-        </w:rPr>
-      </w:pPr>
-      <w:bookmarkStart w:id="42" w:name="_Toc499122431"/>
+      </w:pPr>
+      <w:bookmarkStart w:id="41" w:name="_Toc499122431"/>
       <w:r>
-        <w:rPr>
-          <w:b/>
-          <w:color w:val="000000"/>
-        </w:rPr>
         <w:t>Definición de líneas base</w:t>
       </w:r>
-      <w:bookmarkEnd w:id="42"/>
+      <w:bookmarkEnd w:id="41"/>
     </w:p>
     <w:p/>
     <w:tbl>
@@ -10808,7 +11045,11 @@
               <w:contextualSpacing/>
             </w:pPr>
             <w:r>
-              <w:t>Presentación de especificaciones de Casos de Uso del Sistema.</w:t>
+              <w:t xml:space="preserve">Presentación de </w:t>
+            </w:r>
+            <w:r>
+              <w:lastRenderedPageBreak/>
+              <w:t>especificaciones de Casos de Uso del Sistema.</w:t>
             </w:r>
           </w:p>
           <w:p>
@@ -10852,6 +11093,7 @@
               <w:contextualSpacing/>
             </w:pPr>
             <w:r>
+              <w:lastRenderedPageBreak/>
               <w:t>Documento de Análisis</w:t>
             </w:r>
           </w:p>
@@ -10931,6 +11173,7 @@
               <w:contextualSpacing/>
             </w:pPr>
             <w:r>
+              <w:lastRenderedPageBreak/>
               <w:t>Documento de Diseño</w:t>
             </w:r>
           </w:p>
@@ -11375,25 +11618,17 @@
     <w:p/>
     <w:p>
       <w:pPr>
-        <w:pStyle w:val="Ttulo2"/>
+        <w:pStyle w:val="Ttulo3"/>
         <w:numPr>
           <w:ilvl w:val="2"/>
-          <w:numId w:val="4"/>
+          <w:numId w:val="19"/>
         </w:numPr>
-        <w:rPr>
-          <w:b/>
-          <w:color w:val="000000"/>
-        </w:rPr>
-      </w:pPr>
-      <w:bookmarkStart w:id="43" w:name="_Toc499122432"/>
+      </w:pPr>
+      <w:bookmarkStart w:id="42" w:name="_Toc499122432"/>
       <w:r>
-        <w:rPr>
-          <w:b/>
-          <w:color w:val="000000"/>
-        </w:rPr>
         <w:t>Librerías controladas</w:t>
       </w:r>
-      <w:bookmarkEnd w:id="43"/>
+      <w:bookmarkEnd w:id="42"/>
     </w:p>
     <w:p>
       <w:pPr>
@@ -12994,6 +13229,7 @@
           <w:sz w:val="24"/>
           <w:szCs w:val="24"/>
         </w:rPr>
+        <w:lastRenderedPageBreak/>
         <w:t>Responsable</w:t>
       </w:r>
     </w:p>
@@ -13060,7 +13296,6 @@
           <w:sz w:val="24"/>
           <w:szCs w:val="24"/>
         </w:rPr>
-        <w:lastRenderedPageBreak/>
         <w:t>Contenido</w:t>
       </w:r>
     </w:p>
@@ -14132,6 +14367,7 @@
         <w:jc w:val="both"/>
       </w:pPr>
       <w:r>
+        <w:lastRenderedPageBreak/>
         <w:t xml:space="preserve">Mantener actualizados los ítems de software de los Proyectos que son verificados y validados antes del pase a producción así como de los Sistemas que se encuentran en producción. </w:t>
       </w:r>
     </w:p>
@@ -14222,7 +14458,6 @@
           <w:sz w:val="24"/>
           <w:szCs w:val="24"/>
         </w:rPr>
-        <w:lastRenderedPageBreak/>
         <w:t>Documentación de bases de datos.</w:t>
       </w:r>
     </w:p>
@@ -15038,25 +15273,17 @@
     <w:p/>
     <w:p>
       <w:pPr>
-        <w:pStyle w:val="Ttulo2"/>
+        <w:pStyle w:val="Ttulo3"/>
         <w:numPr>
           <w:ilvl w:val="2"/>
-          <w:numId w:val="4"/>
+          <w:numId w:val="19"/>
         </w:numPr>
-        <w:rPr>
-          <w:b/>
-          <w:color w:val="000000"/>
-        </w:rPr>
-      </w:pPr>
-      <w:bookmarkStart w:id="44" w:name="_Toc499122433"/>
+      </w:pPr>
+      <w:bookmarkStart w:id="43" w:name="_Toc499122433"/>
       <w:r>
-        <w:rPr>
-          <w:b/>
-          <w:color w:val="000000"/>
-        </w:rPr>
         <w:t>Solicitudes de Cambio</w:t>
       </w:r>
-      <w:bookmarkEnd w:id="44"/>
+      <w:bookmarkEnd w:id="43"/>
     </w:p>
     <w:p>
       <w:pPr>
@@ -15092,6 +15319,7 @@
     </w:p>
     <w:p>
       <w:r>
+        <w:lastRenderedPageBreak/>
         <w:br w:type="page"/>
       </w:r>
     </w:p>
@@ -15257,8 +15485,18 @@
                 <w:szCs w:val="24"/>
                 <w:lang w:val="es-ES_tradnl" w:eastAsia="es-ES"/>
               </w:rPr>
-              <w:t>Takeshi Farro Hinoshita</w:t>
-            </w:r>
+              <w:t xml:space="preserve">Takeshi Farro </w:t>
+            </w:r>
+            <w:proofErr w:type="spellStart"/>
+            <w:r>
+              <w:rPr>
+                <w:rFonts w:eastAsia="Times New Roman" w:cs="Times New Roman"/>
+                <w:szCs w:val="24"/>
+                <w:lang w:val="es-ES_tradnl" w:eastAsia="es-ES"/>
+              </w:rPr>
+              <w:t>Hinoshita</w:t>
+            </w:r>
+            <w:proofErr w:type="spellEnd"/>
           </w:p>
         </w:tc>
         <w:tc>
@@ -15521,8 +15759,18 @@
                 <w:szCs w:val="24"/>
                 <w:lang w:val="es-ES_tradnl" w:eastAsia="es-ES"/>
               </w:rPr>
-              <w:t>Luis Monrroy</w:t>
-            </w:r>
+              <w:t xml:space="preserve">Luis </w:t>
+            </w:r>
+            <w:proofErr w:type="spellStart"/>
+            <w:r>
+              <w:rPr>
+                <w:rFonts w:eastAsia="Times New Roman" w:cs="Times New Roman"/>
+                <w:szCs w:val="24"/>
+                <w:lang w:val="es-ES_tradnl" w:eastAsia="es-ES"/>
+              </w:rPr>
+              <w:t>Monrroy</w:t>
+            </w:r>
+            <w:proofErr w:type="spellEnd"/>
           </w:p>
         </w:tc>
         <w:tc>
@@ -15815,7 +16063,25 @@
                 <w:szCs w:val="24"/>
                 <w:lang w:val="es-ES_tradnl" w:eastAsia="es-ES"/>
               </w:rPr>
-              <w:t xml:space="preserve">Esfuerzo (hrs): </w:t>
+              <w:t>Esfuerzo (</w:t>
+            </w:r>
+            <w:proofErr w:type="spellStart"/>
+            <w:r>
+              <w:rPr>
+                <w:rFonts w:eastAsia="Times New Roman" w:cs="Times New Roman"/>
+                <w:szCs w:val="24"/>
+                <w:lang w:val="es-ES_tradnl" w:eastAsia="es-ES"/>
+              </w:rPr>
+              <w:t>hrs</w:t>
+            </w:r>
+            <w:proofErr w:type="spellEnd"/>
+            <w:r>
+              <w:rPr>
+                <w:rFonts w:eastAsia="Times New Roman" w:cs="Times New Roman"/>
+                <w:szCs w:val="24"/>
+                <w:lang w:val="es-ES_tradnl" w:eastAsia="es-ES"/>
+              </w:rPr>
+              <w:t xml:space="preserve">): </w:t>
             </w:r>
           </w:p>
         </w:tc>
@@ -16169,8 +16435,19 @@
                 <w:szCs w:val="20"/>
                 <w:lang w:val="es-ES_tradnl" w:eastAsia="es-ES"/>
               </w:rPr>
-              <w:t>[  ] CO:Corecciones</w:t>
-            </w:r>
+              <w:t xml:space="preserve">[  ] </w:t>
+            </w:r>
+            <w:proofErr w:type="spellStart"/>
+            <w:r>
+              <w:rPr>
+                <w:rFonts w:eastAsia="Times New Roman" w:cs="Times New Roman"/>
+                <w:sz w:val="20"/>
+                <w:szCs w:val="20"/>
+                <w:lang w:val="es-ES_tradnl" w:eastAsia="es-ES"/>
+              </w:rPr>
+              <w:t>CO:Corecciones</w:t>
+            </w:r>
+            <w:proofErr w:type="spellEnd"/>
           </w:p>
           <w:p>
             <w:pPr>
@@ -16265,7 +16542,27 @@
                 <w:szCs w:val="20"/>
                 <w:lang w:val="es-ES_tradnl" w:eastAsia="es-ES"/>
               </w:rPr>
-              <w:t>[  ] ET: Espec Técnicas</w:t>
+              <w:t xml:space="preserve">[  ] ET: </w:t>
+            </w:r>
+            <w:proofErr w:type="spellStart"/>
+            <w:r>
+              <w:rPr>
+                <w:rFonts w:eastAsia="Times New Roman" w:cs="Times New Roman"/>
+                <w:sz w:val="20"/>
+                <w:szCs w:val="20"/>
+                <w:lang w:val="es-ES_tradnl" w:eastAsia="es-ES"/>
+              </w:rPr>
+              <w:t>Espec</w:t>
+            </w:r>
+            <w:proofErr w:type="spellEnd"/>
+            <w:r>
+              <w:rPr>
+                <w:rFonts w:eastAsia="Times New Roman" w:cs="Times New Roman"/>
+                <w:sz w:val="20"/>
+                <w:szCs w:val="20"/>
+                <w:lang w:val="es-ES_tradnl" w:eastAsia="es-ES"/>
+              </w:rPr>
+              <w:t xml:space="preserve"> Técnicas</w:t>
             </w:r>
           </w:p>
           <w:p>
@@ -16561,7 +16858,25 @@
                 <w:szCs w:val="24"/>
                 <w:lang w:val="es-ES_tradnl" w:eastAsia="es-ES"/>
               </w:rPr>
-              <w:t>Esfuerzo (hrs):</w:t>
+              <w:t>Esfuerzo (</w:t>
+            </w:r>
+            <w:proofErr w:type="spellStart"/>
+            <w:r>
+              <w:rPr>
+                <w:rFonts w:eastAsia="Times New Roman" w:cs="Times New Roman"/>
+                <w:szCs w:val="24"/>
+                <w:lang w:val="es-ES_tradnl" w:eastAsia="es-ES"/>
+              </w:rPr>
+              <w:t>hrs</w:t>
+            </w:r>
+            <w:proofErr w:type="spellEnd"/>
+            <w:r>
+              <w:rPr>
+                <w:rFonts w:eastAsia="Times New Roman" w:cs="Times New Roman"/>
+                <w:szCs w:val="24"/>
+                <w:lang w:val="es-ES_tradnl" w:eastAsia="es-ES"/>
+              </w:rPr>
+              <w:t>):</w:t>
             </w:r>
           </w:p>
         </w:tc>
@@ -17740,8 +18055,18 @@
                 <w:szCs w:val="24"/>
                 <w:lang w:val="es-ES_tradnl" w:eastAsia="es-ES"/>
               </w:rPr>
-              <w:t>Luis Monrroy</w:t>
-            </w:r>
+              <w:t xml:space="preserve">Luis </w:t>
+            </w:r>
+            <w:proofErr w:type="spellStart"/>
+            <w:r>
+              <w:rPr>
+                <w:rFonts w:eastAsia="Times New Roman" w:cs="Times New Roman"/>
+                <w:szCs w:val="24"/>
+                <w:lang w:val="es-ES_tradnl" w:eastAsia="es-ES"/>
+              </w:rPr>
+              <w:t>Monrroy</w:t>
+            </w:r>
+            <w:proofErr w:type="spellEnd"/>
           </w:p>
         </w:tc>
         <w:tc>
@@ -17869,8 +18194,18 @@
                 <w:szCs w:val="24"/>
                 <w:lang w:val="es-ES_tradnl" w:eastAsia="es-ES"/>
               </w:rPr>
-              <w:t>Agilizar la gestión de búsqueda de fotografias</w:t>
-            </w:r>
+              <w:t xml:space="preserve">Agilizar la gestión de búsqueda de </w:t>
+            </w:r>
+            <w:proofErr w:type="spellStart"/>
+            <w:r>
+              <w:rPr>
+                <w:rFonts w:eastAsia="Times New Roman" w:cs="Times New Roman"/>
+                <w:szCs w:val="24"/>
+                <w:lang w:val="es-ES_tradnl" w:eastAsia="es-ES"/>
+              </w:rPr>
+              <w:t>fotografias</w:t>
+            </w:r>
+            <w:proofErr w:type="spellEnd"/>
           </w:p>
         </w:tc>
       </w:tr>
@@ -18024,7 +18359,25 @@
                 <w:szCs w:val="24"/>
                 <w:lang w:val="es-ES_tradnl" w:eastAsia="es-ES"/>
               </w:rPr>
-              <w:t xml:space="preserve">Esfuerzo (hrs): </w:t>
+              <w:t>Esfuerzo (</w:t>
+            </w:r>
+            <w:proofErr w:type="spellStart"/>
+            <w:r>
+              <w:rPr>
+                <w:rFonts w:eastAsia="Times New Roman" w:cs="Times New Roman"/>
+                <w:szCs w:val="24"/>
+                <w:lang w:val="es-ES_tradnl" w:eastAsia="es-ES"/>
+              </w:rPr>
+              <w:t>hrs</w:t>
+            </w:r>
+            <w:proofErr w:type="spellEnd"/>
+            <w:r>
+              <w:rPr>
+                <w:rFonts w:eastAsia="Times New Roman" w:cs="Times New Roman"/>
+                <w:szCs w:val="24"/>
+                <w:lang w:val="es-ES_tradnl" w:eastAsia="es-ES"/>
+              </w:rPr>
+              <w:t xml:space="preserve">): </w:t>
             </w:r>
           </w:p>
         </w:tc>
@@ -18377,8 +18730,19 @@
                 <w:szCs w:val="20"/>
                 <w:lang w:val="es-ES_tradnl" w:eastAsia="es-ES"/>
               </w:rPr>
-              <w:t>[  ] CO:Corecciones</w:t>
-            </w:r>
+              <w:t xml:space="preserve">[  ] </w:t>
+            </w:r>
+            <w:proofErr w:type="spellStart"/>
+            <w:r>
+              <w:rPr>
+                <w:rFonts w:eastAsia="Times New Roman" w:cs="Times New Roman"/>
+                <w:sz w:val="20"/>
+                <w:szCs w:val="20"/>
+                <w:lang w:val="es-ES_tradnl" w:eastAsia="es-ES"/>
+              </w:rPr>
+              <w:t>CO:Corecciones</w:t>
+            </w:r>
+            <w:proofErr w:type="spellEnd"/>
           </w:p>
           <w:p>
             <w:pPr>
@@ -18473,7 +18837,27 @@
                 <w:szCs w:val="20"/>
                 <w:lang w:val="es-ES_tradnl" w:eastAsia="es-ES"/>
               </w:rPr>
-              <w:t>[  ] ET: Espec Técnicas</w:t>
+              <w:t xml:space="preserve">[  ] ET: </w:t>
+            </w:r>
+            <w:proofErr w:type="spellStart"/>
+            <w:r>
+              <w:rPr>
+                <w:rFonts w:eastAsia="Times New Roman" w:cs="Times New Roman"/>
+                <w:sz w:val="20"/>
+                <w:szCs w:val="20"/>
+                <w:lang w:val="es-ES_tradnl" w:eastAsia="es-ES"/>
+              </w:rPr>
+              <w:t>Espec</w:t>
+            </w:r>
+            <w:proofErr w:type="spellEnd"/>
+            <w:r>
+              <w:rPr>
+                <w:rFonts w:eastAsia="Times New Roman" w:cs="Times New Roman"/>
+                <w:sz w:val="20"/>
+                <w:szCs w:val="20"/>
+                <w:lang w:val="es-ES_tradnl" w:eastAsia="es-ES"/>
+              </w:rPr>
+              <w:t xml:space="preserve"> Técnicas</w:t>
             </w:r>
           </w:p>
           <w:p>
@@ -18769,7 +19153,25 @@
                 <w:szCs w:val="24"/>
                 <w:lang w:val="es-ES_tradnl" w:eastAsia="es-ES"/>
               </w:rPr>
-              <w:t>Esfuerzo (hrs):</w:t>
+              <w:t>Esfuerzo (</w:t>
+            </w:r>
+            <w:proofErr w:type="spellStart"/>
+            <w:r>
+              <w:rPr>
+                <w:rFonts w:eastAsia="Times New Roman" w:cs="Times New Roman"/>
+                <w:szCs w:val="24"/>
+                <w:lang w:val="es-ES_tradnl" w:eastAsia="es-ES"/>
+              </w:rPr>
+              <w:t>hrs</w:t>
+            </w:r>
+            <w:proofErr w:type="spellEnd"/>
+            <w:r>
+              <w:rPr>
+                <w:rFonts w:eastAsia="Times New Roman" w:cs="Times New Roman"/>
+                <w:szCs w:val="24"/>
+                <w:lang w:val="es-ES_tradnl" w:eastAsia="es-ES"/>
+              </w:rPr>
+              <w:t>):</w:t>
             </w:r>
           </w:p>
         </w:tc>
@@ -19659,9 +20061,19 @@
                 <w:lang w:val="es-ES_tradnl" w:eastAsia="es-ES"/>
               </w:rPr>
             </w:pPr>
-            <w:r>
-              <w:t>Maycon Guzmán Oscategui</w:t>
-            </w:r>
+            <w:proofErr w:type="spellStart"/>
+            <w:r>
+              <w:t>Maycon</w:t>
+            </w:r>
+            <w:proofErr w:type="spellEnd"/>
+            <w:r>
+              <w:t xml:space="preserve"> Guzmán </w:t>
+            </w:r>
+            <w:proofErr w:type="spellStart"/>
+            <w:r>
+              <w:t>Oscategui</w:t>
+            </w:r>
+            <w:proofErr w:type="spellEnd"/>
           </w:p>
         </w:tc>
         <w:tc>
@@ -19718,13 +20130,23 @@
                 <w:lang w:val="es-ES_tradnl" w:eastAsia="es-ES"/>
               </w:rPr>
             </w:pPr>
-            <w:r>
-              <w:rPr>
-                <w:rFonts w:eastAsia="Times New Roman" w:cs="Times New Roman"/>
-                <w:szCs w:val="24"/>
-                <w:lang w:val="es-ES_tradnl" w:eastAsia="es-ES"/>
-              </w:rPr>
-              <w:t>Atencion al cliente</w:t>
+            <w:proofErr w:type="spellStart"/>
+            <w:r>
+              <w:rPr>
+                <w:rFonts w:eastAsia="Times New Roman" w:cs="Times New Roman"/>
+                <w:szCs w:val="24"/>
+                <w:lang w:val="es-ES_tradnl" w:eastAsia="es-ES"/>
+              </w:rPr>
+              <w:t>Atencion</w:t>
+            </w:r>
+            <w:proofErr w:type="spellEnd"/>
+            <w:r>
+              <w:rPr>
+                <w:rFonts w:eastAsia="Times New Roman" w:cs="Times New Roman"/>
+                <w:szCs w:val="24"/>
+                <w:lang w:val="es-ES_tradnl" w:eastAsia="es-ES"/>
+              </w:rPr>
+              <w:t xml:space="preserve"> al cliente</w:t>
             </w:r>
           </w:p>
         </w:tc>
@@ -19924,8 +20346,18 @@
                 <w:szCs w:val="24"/>
                 <w:lang w:val="es-ES_tradnl" w:eastAsia="es-ES"/>
               </w:rPr>
-              <w:t>Luis Monrroy</w:t>
-            </w:r>
+              <w:t xml:space="preserve">Luis </w:t>
+            </w:r>
+            <w:proofErr w:type="spellStart"/>
+            <w:r>
+              <w:rPr>
+                <w:rFonts w:eastAsia="Times New Roman" w:cs="Times New Roman"/>
+                <w:szCs w:val="24"/>
+                <w:lang w:val="es-ES_tradnl" w:eastAsia="es-ES"/>
+              </w:rPr>
+              <w:t>Monrroy</w:t>
+            </w:r>
+            <w:proofErr w:type="spellEnd"/>
           </w:p>
         </w:tc>
         <w:tc>
@@ -20135,7 +20567,23 @@
               </w:rPr>
             </w:pPr>
             <w:r>
-              <w:t>Implementar un login de acceso para otros usuarios que no sean trabajadores de la empresa, debido al crecimiento de la empresa y se han aperturado nuevas redes.</w:t>
+              <w:t xml:space="preserve">Implementar un </w:t>
+            </w:r>
+            <w:proofErr w:type="spellStart"/>
+            <w:r>
+              <w:t>login</w:t>
+            </w:r>
+            <w:proofErr w:type="spellEnd"/>
+            <w:r>
+              <w:t xml:space="preserve"> de acceso para otros usuarios que no sean trabajadores de la empresa, debido al crecimiento de la empresa y se han </w:t>
+            </w:r>
+            <w:proofErr w:type="spellStart"/>
+            <w:r>
+              <w:t>aperturado</w:t>
+            </w:r>
+            <w:proofErr w:type="spellEnd"/>
+            <w:r>
+              <w:t xml:space="preserve"> nuevas redes.</w:t>
             </w:r>
           </w:p>
         </w:tc>
@@ -20208,7 +20656,25 @@
                 <w:szCs w:val="24"/>
                 <w:lang w:val="es-ES_tradnl" w:eastAsia="es-ES"/>
               </w:rPr>
-              <w:t xml:space="preserve">Esfuerzo (hrs): </w:t>
+              <w:t>Esfuerzo (</w:t>
+            </w:r>
+            <w:proofErr w:type="spellStart"/>
+            <w:r>
+              <w:rPr>
+                <w:rFonts w:eastAsia="Times New Roman" w:cs="Times New Roman"/>
+                <w:szCs w:val="24"/>
+                <w:lang w:val="es-ES_tradnl" w:eastAsia="es-ES"/>
+              </w:rPr>
+              <w:t>hrs</w:t>
+            </w:r>
+            <w:proofErr w:type="spellEnd"/>
+            <w:r>
+              <w:rPr>
+                <w:rFonts w:eastAsia="Times New Roman" w:cs="Times New Roman"/>
+                <w:szCs w:val="24"/>
+                <w:lang w:val="es-ES_tradnl" w:eastAsia="es-ES"/>
+              </w:rPr>
+              <w:t xml:space="preserve">): </w:t>
             </w:r>
           </w:p>
         </w:tc>
@@ -20557,8 +21023,19 @@
                 <w:szCs w:val="20"/>
                 <w:lang w:val="es-ES_tradnl" w:eastAsia="es-ES"/>
               </w:rPr>
-              <w:t>[  ] CO:Corecciones</w:t>
-            </w:r>
+              <w:t xml:space="preserve">[  ] </w:t>
+            </w:r>
+            <w:proofErr w:type="spellStart"/>
+            <w:r>
+              <w:rPr>
+                <w:rFonts w:eastAsia="Times New Roman" w:cs="Times New Roman"/>
+                <w:sz w:val="20"/>
+                <w:szCs w:val="20"/>
+                <w:lang w:val="es-ES_tradnl" w:eastAsia="es-ES"/>
+              </w:rPr>
+              <w:t>CO:Corecciones</w:t>
+            </w:r>
+            <w:proofErr w:type="spellEnd"/>
           </w:p>
           <w:p>
             <w:pPr>
@@ -20653,7 +21130,27 @@
                 <w:szCs w:val="20"/>
                 <w:lang w:val="es-ES_tradnl" w:eastAsia="es-ES"/>
               </w:rPr>
-              <w:t>[  ] ET: Espec Técnicas</w:t>
+              <w:t xml:space="preserve">[  ] ET: </w:t>
+            </w:r>
+            <w:proofErr w:type="spellStart"/>
+            <w:r>
+              <w:rPr>
+                <w:rFonts w:eastAsia="Times New Roman" w:cs="Times New Roman"/>
+                <w:sz w:val="20"/>
+                <w:szCs w:val="20"/>
+                <w:lang w:val="es-ES_tradnl" w:eastAsia="es-ES"/>
+              </w:rPr>
+              <w:t>Espec</w:t>
+            </w:r>
+            <w:proofErr w:type="spellEnd"/>
+            <w:r>
+              <w:rPr>
+                <w:rFonts w:eastAsia="Times New Roman" w:cs="Times New Roman"/>
+                <w:sz w:val="20"/>
+                <w:szCs w:val="20"/>
+                <w:lang w:val="es-ES_tradnl" w:eastAsia="es-ES"/>
+              </w:rPr>
+              <w:t xml:space="preserve"> Técnicas</w:t>
             </w:r>
           </w:p>
           <w:p>
@@ -20949,7 +21446,25 @@
                 <w:szCs w:val="24"/>
                 <w:lang w:val="es-ES_tradnl" w:eastAsia="es-ES"/>
               </w:rPr>
-              <w:t>Esfuerzo (hrs):</w:t>
+              <w:t>Esfuerzo (</w:t>
+            </w:r>
+            <w:proofErr w:type="spellStart"/>
+            <w:r>
+              <w:rPr>
+                <w:rFonts w:eastAsia="Times New Roman" w:cs="Times New Roman"/>
+                <w:szCs w:val="24"/>
+                <w:lang w:val="es-ES_tradnl" w:eastAsia="es-ES"/>
+              </w:rPr>
+              <w:t>hrs</w:t>
+            </w:r>
+            <w:proofErr w:type="spellEnd"/>
+            <w:r>
+              <w:rPr>
+                <w:rFonts w:eastAsia="Times New Roman" w:cs="Times New Roman"/>
+                <w:szCs w:val="24"/>
+                <w:lang w:val="es-ES_tradnl" w:eastAsia="es-ES"/>
+              </w:rPr>
+              <w:t>):</w:t>
             </w:r>
           </w:p>
         </w:tc>
@@ -21845,8 +22360,21 @@
                 <w:lang w:val="es-ES_tradnl" w:eastAsia="es-ES"/>
               </w:rPr>
             </w:pPr>
-            <w:r>
-              <w:t>Exxel Pool Elera Ato</w:t>
+            <w:proofErr w:type="spellStart"/>
+            <w:r>
+              <w:t>Exxel</w:t>
+            </w:r>
+            <w:proofErr w:type="spellEnd"/>
+            <w:r>
+              <w:t xml:space="preserve"> Pool </w:t>
+            </w:r>
+            <w:proofErr w:type="spellStart"/>
+            <w:r>
+              <w:t>Elera</w:t>
+            </w:r>
+            <w:proofErr w:type="spellEnd"/>
+            <w:r>
+              <w:t xml:space="preserve"> Ato</w:t>
             </w:r>
           </w:p>
         </w:tc>
@@ -21904,13 +22432,23 @@
                 <w:lang w:val="es-ES_tradnl" w:eastAsia="es-ES"/>
               </w:rPr>
             </w:pPr>
-            <w:r>
-              <w:rPr>
-                <w:rFonts w:eastAsia="Times New Roman" w:cs="Times New Roman"/>
-                <w:szCs w:val="24"/>
-                <w:lang w:val="es-ES_tradnl" w:eastAsia="es-ES"/>
-              </w:rPr>
-              <w:t>Atencion al cliente</w:t>
+            <w:proofErr w:type="spellStart"/>
+            <w:r>
+              <w:rPr>
+                <w:rFonts w:eastAsia="Times New Roman" w:cs="Times New Roman"/>
+                <w:szCs w:val="24"/>
+                <w:lang w:val="es-ES_tradnl" w:eastAsia="es-ES"/>
+              </w:rPr>
+              <w:t>Atencion</w:t>
+            </w:r>
+            <w:proofErr w:type="spellEnd"/>
+            <w:r>
+              <w:rPr>
+                <w:rFonts w:eastAsia="Times New Roman" w:cs="Times New Roman"/>
+                <w:szCs w:val="24"/>
+                <w:lang w:val="es-ES_tradnl" w:eastAsia="es-ES"/>
+              </w:rPr>
+              <w:t xml:space="preserve"> al cliente</w:t>
             </w:r>
           </w:p>
         </w:tc>
@@ -22110,8 +22648,18 @@
                 <w:szCs w:val="24"/>
                 <w:lang w:val="es-ES_tradnl" w:eastAsia="es-ES"/>
               </w:rPr>
-              <w:t>Luis Monrroy</w:t>
-            </w:r>
+              <w:t xml:space="preserve">Luis </w:t>
+            </w:r>
+            <w:proofErr w:type="spellStart"/>
+            <w:r>
+              <w:rPr>
+                <w:rFonts w:eastAsia="Times New Roman" w:cs="Times New Roman"/>
+                <w:szCs w:val="24"/>
+                <w:lang w:val="es-ES_tradnl" w:eastAsia="es-ES"/>
+              </w:rPr>
+              <w:t>Monrroy</w:t>
+            </w:r>
+            <w:proofErr w:type="spellEnd"/>
           </w:p>
         </w:tc>
         <w:tc>
@@ -22239,7 +22787,25 @@
                 <w:szCs w:val="24"/>
                 <w:lang w:val="es-ES_tradnl" w:eastAsia="es-ES"/>
               </w:rPr>
-              <w:t>Saber cuándo hacer un backup de archivos.</w:t>
+              <w:t xml:space="preserve">Saber cuándo hacer un </w:t>
+            </w:r>
+            <w:proofErr w:type="spellStart"/>
+            <w:r>
+              <w:rPr>
+                <w:rFonts w:eastAsia="Times New Roman" w:cs="Times New Roman"/>
+                <w:szCs w:val="24"/>
+                <w:lang w:val="es-ES_tradnl" w:eastAsia="es-ES"/>
+              </w:rPr>
+              <w:t>backup</w:t>
+            </w:r>
+            <w:proofErr w:type="spellEnd"/>
+            <w:r>
+              <w:rPr>
+                <w:rFonts w:eastAsia="Times New Roman" w:cs="Times New Roman"/>
+                <w:szCs w:val="24"/>
+                <w:lang w:val="es-ES_tradnl" w:eastAsia="es-ES"/>
+              </w:rPr>
+              <w:t xml:space="preserve"> de archivos.</w:t>
             </w:r>
           </w:p>
         </w:tc>
@@ -22312,7 +22878,15 @@
           </w:p>
           <w:p>
             <w:r>
-              <w:t>Alertar al administrador de la fecha límite para migrar data almacenada localmente a discos externos (backups) luego de cierto tiempo de almacenado de forma local.</w:t>
+              <w:t>Alertar al administrador de la fecha límite para migrar data almacenada localmente a discos externos (</w:t>
+            </w:r>
+            <w:proofErr w:type="spellStart"/>
+            <w:r>
+              <w:t>backups</w:t>
+            </w:r>
+            <w:proofErr w:type="spellEnd"/>
+            <w:r>
+              <w:t>) luego de cierto tiempo de almacenado de forma local.</w:t>
             </w:r>
           </w:p>
           <w:p>
@@ -22325,10 +22899,18 @@
                 <w:lang w:eastAsia="es-ES"/>
               </w:rPr>
             </w:pPr>
-            <w:bookmarkStart w:id="45" w:name="_4f1mdlm" w:colFirst="0" w:colLast="0"/>
-            <w:bookmarkEnd w:id="45"/>
-            <w:r>
-              <w:t>Ello se hace ya que el almacenamiento local es limitado y los backups que se realizan son en discos externos prácticamente ilimitados.</w:t>
+            <w:bookmarkStart w:id="44" w:name="_4f1mdlm" w:colFirst="0" w:colLast="0"/>
+            <w:bookmarkEnd w:id="44"/>
+            <w:r>
+              <w:t xml:space="preserve">Ello se hace ya que el almacenamiento local es limitado y los </w:t>
+            </w:r>
+            <w:proofErr w:type="spellStart"/>
+            <w:r>
+              <w:t>backups</w:t>
+            </w:r>
+            <w:proofErr w:type="spellEnd"/>
+            <w:r>
+              <w:t xml:space="preserve"> que se realizan son en discos externos prácticamente ilimitados.</w:t>
             </w:r>
           </w:p>
         </w:tc>
@@ -22401,7 +22983,25 @@
                 <w:szCs w:val="24"/>
                 <w:lang w:val="es-ES_tradnl" w:eastAsia="es-ES"/>
               </w:rPr>
-              <w:t xml:space="preserve">Esfuerzo (hrs): </w:t>
+              <w:t>Esfuerzo (</w:t>
+            </w:r>
+            <w:proofErr w:type="spellStart"/>
+            <w:r>
+              <w:rPr>
+                <w:rFonts w:eastAsia="Times New Roman" w:cs="Times New Roman"/>
+                <w:szCs w:val="24"/>
+                <w:lang w:val="es-ES_tradnl" w:eastAsia="es-ES"/>
+              </w:rPr>
+              <w:t>hrs</w:t>
+            </w:r>
+            <w:proofErr w:type="spellEnd"/>
+            <w:r>
+              <w:rPr>
+                <w:rFonts w:eastAsia="Times New Roman" w:cs="Times New Roman"/>
+                <w:szCs w:val="24"/>
+                <w:lang w:val="es-ES_tradnl" w:eastAsia="es-ES"/>
+              </w:rPr>
+              <w:t xml:space="preserve">): </w:t>
             </w:r>
           </w:p>
         </w:tc>
@@ -22564,7 +23164,15 @@
               <w:jc w:val="both"/>
             </w:pPr>
             <w:r>
-              <w:t>Pues debemos saber cuándo se puede hacer el backup de archivos, y para ello nos ayudamos de las alertas de advertencia.</w:t>
+              <w:t xml:space="preserve">Pues debemos saber cuándo se puede hacer el </w:t>
+            </w:r>
+            <w:proofErr w:type="spellStart"/>
+            <w:r>
+              <w:t>backup</w:t>
+            </w:r>
+            <w:proofErr w:type="spellEnd"/>
+            <w:r>
+              <w:t xml:space="preserve"> de archivos, y para ello nos ayudamos de las alertas de advertencia.</w:t>
             </w:r>
           </w:p>
           <w:p>
@@ -22750,8 +23358,19 @@
                 <w:szCs w:val="20"/>
                 <w:lang w:val="es-ES_tradnl" w:eastAsia="es-ES"/>
               </w:rPr>
-              <w:t>[  ] CO:Corecciones</w:t>
-            </w:r>
+              <w:t xml:space="preserve">[  ] </w:t>
+            </w:r>
+            <w:proofErr w:type="spellStart"/>
+            <w:r>
+              <w:rPr>
+                <w:rFonts w:eastAsia="Times New Roman" w:cs="Times New Roman"/>
+                <w:sz w:val="20"/>
+                <w:szCs w:val="20"/>
+                <w:lang w:val="es-ES_tradnl" w:eastAsia="es-ES"/>
+              </w:rPr>
+              <w:t>CO:Corecciones</w:t>
+            </w:r>
+            <w:proofErr w:type="spellEnd"/>
           </w:p>
           <w:p>
             <w:pPr>
@@ -22846,7 +23465,27 @@
                 <w:szCs w:val="20"/>
                 <w:lang w:val="es-ES_tradnl" w:eastAsia="es-ES"/>
               </w:rPr>
-              <w:t>[  ] ET: Espec Técnicas</w:t>
+              <w:t xml:space="preserve">[  ] ET: </w:t>
+            </w:r>
+            <w:proofErr w:type="spellStart"/>
+            <w:r>
+              <w:rPr>
+                <w:rFonts w:eastAsia="Times New Roman" w:cs="Times New Roman"/>
+                <w:sz w:val="20"/>
+                <w:szCs w:val="20"/>
+                <w:lang w:val="es-ES_tradnl" w:eastAsia="es-ES"/>
+              </w:rPr>
+              <w:t>Espec</w:t>
+            </w:r>
+            <w:proofErr w:type="spellEnd"/>
+            <w:r>
+              <w:rPr>
+                <w:rFonts w:eastAsia="Times New Roman" w:cs="Times New Roman"/>
+                <w:sz w:val="20"/>
+                <w:szCs w:val="20"/>
+                <w:lang w:val="es-ES_tradnl" w:eastAsia="es-ES"/>
+              </w:rPr>
+              <w:t xml:space="preserve"> Técnicas</w:t>
             </w:r>
           </w:p>
           <w:p>
@@ -23142,7 +23781,25 @@
                 <w:szCs w:val="24"/>
                 <w:lang w:val="es-ES_tradnl" w:eastAsia="es-ES"/>
               </w:rPr>
-              <w:t>Esfuerzo (hrs):</w:t>
+              <w:t>Esfuerzo (</w:t>
+            </w:r>
+            <w:proofErr w:type="spellStart"/>
+            <w:r>
+              <w:rPr>
+                <w:rFonts w:eastAsia="Times New Roman" w:cs="Times New Roman"/>
+                <w:szCs w:val="24"/>
+                <w:lang w:val="es-ES_tradnl" w:eastAsia="es-ES"/>
+              </w:rPr>
+              <w:t>hrs</w:t>
+            </w:r>
+            <w:proofErr w:type="spellEnd"/>
+            <w:r>
+              <w:rPr>
+                <w:rFonts w:eastAsia="Times New Roman" w:cs="Times New Roman"/>
+                <w:szCs w:val="24"/>
+                <w:lang w:val="es-ES_tradnl" w:eastAsia="es-ES"/>
+              </w:rPr>
+              <w:t>):</w:t>
             </w:r>
           </w:p>
         </w:tc>
@@ -24319,8 +24976,18 @@
                 <w:szCs w:val="24"/>
                 <w:lang w:val="es-ES_tradnl" w:eastAsia="es-ES"/>
               </w:rPr>
-              <w:t>Luis Monrroy</w:t>
-            </w:r>
+              <w:t xml:space="preserve">Luis </w:t>
+            </w:r>
+            <w:proofErr w:type="spellStart"/>
+            <w:r>
+              <w:rPr>
+                <w:rFonts w:eastAsia="Times New Roman" w:cs="Times New Roman"/>
+                <w:szCs w:val="24"/>
+                <w:lang w:val="es-ES_tradnl" w:eastAsia="es-ES"/>
+              </w:rPr>
+              <w:t>Monrroy</w:t>
+            </w:r>
+            <w:proofErr w:type="spellEnd"/>
           </w:p>
         </w:tc>
         <w:tc>
@@ -24529,7 +25196,15 @@
               <w:jc w:val="both"/>
             </w:pPr>
             <w:r>
-              <w:t>Cambiar la bandeja de historial de pedidos a otra que contenga además de agregar un servicio , los servicios que contiene. Para tener una versión más detallada y realizar una gestión de entrega más rápida.</w:t>
+              <w:t xml:space="preserve">Cambiar la bandeja de historial de pedidos a otra que contenga además de agregar un </w:t>
+            </w:r>
+            <w:proofErr w:type="gramStart"/>
+            <w:r>
+              <w:t>servicio ,</w:t>
+            </w:r>
+            <w:proofErr w:type="gramEnd"/>
+            <w:r>
+              <w:t xml:space="preserve"> los servicios que contiene. Para tener una versión más detallada y realizar una gestión de entrega más rápida.</w:t>
             </w:r>
           </w:p>
           <w:p>
@@ -24613,7 +25288,25 @@
                 <w:szCs w:val="24"/>
                 <w:lang w:val="es-ES_tradnl" w:eastAsia="es-ES"/>
               </w:rPr>
-              <w:t xml:space="preserve">Esfuerzo (hrs): </w:t>
+              <w:t>Esfuerzo (</w:t>
+            </w:r>
+            <w:proofErr w:type="spellStart"/>
+            <w:r>
+              <w:rPr>
+                <w:rFonts w:eastAsia="Times New Roman" w:cs="Times New Roman"/>
+                <w:szCs w:val="24"/>
+                <w:lang w:val="es-ES_tradnl" w:eastAsia="es-ES"/>
+              </w:rPr>
+              <w:t>hrs</w:t>
+            </w:r>
+            <w:proofErr w:type="spellEnd"/>
+            <w:r>
+              <w:rPr>
+                <w:rFonts w:eastAsia="Times New Roman" w:cs="Times New Roman"/>
+                <w:szCs w:val="24"/>
+                <w:lang w:val="es-ES_tradnl" w:eastAsia="es-ES"/>
+              </w:rPr>
+              <w:t xml:space="preserve">): </w:t>
             </w:r>
           </w:p>
         </w:tc>
@@ -24997,8 +25690,19 @@
                 <w:szCs w:val="20"/>
                 <w:lang w:val="es-ES_tradnl" w:eastAsia="es-ES"/>
               </w:rPr>
-              <w:t>[  ] CO:Corecciones</w:t>
-            </w:r>
+              <w:t xml:space="preserve">[  ] </w:t>
+            </w:r>
+            <w:proofErr w:type="spellStart"/>
+            <w:r>
+              <w:rPr>
+                <w:rFonts w:eastAsia="Times New Roman" w:cs="Times New Roman"/>
+                <w:sz w:val="20"/>
+                <w:szCs w:val="20"/>
+                <w:lang w:val="es-ES_tradnl" w:eastAsia="es-ES"/>
+              </w:rPr>
+              <w:t>CO:Corecciones</w:t>
+            </w:r>
+            <w:proofErr w:type="spellEnd"/>
           </w:p>
           <w:p>
             <w:pPr>
@@ -25093,7 +25797,27 @@
                 <w:szCs w:val="20"/>
                 <w:lang w:val="es-ES_tradnl" w:eastAsia="es-ES"/>
               </w:rPr>
-              <w:t>[  ] ET: Espec Técnicas</w:t>
+              <w:t xml:space="preserve">[  ] ET: </w:t>
+            </w:r>
+            <w:proofErr w:type="spellStart"/>
+            <w:r>
+              <w:rPr>
+                <w:rFonts w:eastAsia="Times New Roman" w:cs="Times New Roman"/>
+                <w:sz w:val="20"/>
+                <w:szCs w:val="20"/>
+                <w:lang w:val="es-ES_tradnl" w:eastAsia="es-ES"/>
+              </w:rPr>
+              <w:t>Espec</w:t>
+            </w:r>
+            <w:proofErr w:type="spellEnd"/>
+            <w:r>
+              <w:rPr>
+                <w:rFonts w:eastAsia="Times New Roman" w:cs="Times New Roman"/>
+                <w:sz w:val="20"/>
+                <w:szCs w:val="20"/>
+                <w:lang w:val="es-ES_tradnl" w:eastAsia="es-ES"/>
+              </w:rPr>
+              <w:t xml:space="preserve"> Técnicas</w:t>
             </w:r>
           </w:p>
           <w:p>
@@ -25389,7 +26113,25 @@
                 <w:szCs w:val="24"/>
                 <w:lang w:val="es-ES_tradnl" w:eastAsia="es-ES"/>
               </w:rPr>
-              <w:t>Esfuerzo (hrs):</w:t>
+              <w:t>Esfuerzo (</w:t>
+            </w:r>
+            <w:proofErr w:type="spellStart"/>
+            <w:r>
+              <w:rPr>
+                <w:rFonts w:eastAsia="Times New Roman" w:cs="Times New Roman"/>
+                <w:szCs w:val="24"/>
+                <w:lang w:val="es-ES_tradnl" w:eastAsia="es-ES"/>
+              </w:rPr>
+              <w:t>hrs</w:t>
+            </w:r>
+            <w:proofErr w:type="spellEnd"/>
+            <w:r>
+              <w:rPr>
+                <w:rFonts w:eastAsia="Times New Roman" w:cs="Times New Roman"/>
+                <w:szCs w:val="24"/>
+                <w:lang w:val="es-ES_tradnl" w:eastAsia="es-ES"/>
+              </w:rPr>
+              <w:t>):</w:t>
             </w:r>
           </w:p>
         </w:tc>
@@ -26304,8 +27046,13 @@
               </w:rPr>
             </w:pPr>
             <w:r>
-              <w:t>Takeshi Farro Hinoshita</w:t>
-            </w:r>
+              <w:t xml:space="preserve">Takeshi Farro </w:t>
+            </w:r>
+            <w:proofErr w:type="spellStart"/>
+            <w:r>
+              <w:t>Hinoshita</w:t>
+            </w:r>
+            <w:proofErr w:type="spellEnd"/>
           </w:p>
         </w:tc>
         <w:tc>
@@ -26568,8 +27315,18 @@
                 <w:szCs w:val="24"/>
                 <w:lang w:val="es-ES_tradnl" w:eastAsia="es-ES"/>
               </w:rPr>
-              <w:t>Luis Monrroy</w:t>
-            </w:r>
+              <w:t xml:space="preserve">Luis </w:t>
+            </w:r>
+            <w:proofErr w:type="spellStart"/>
+            <w:r>
+              <w:rPr>
+                <w:rFonts w:eastAsia="Times New Roman" w:cs="Times New Roman"/>
+                <w:szCs w:val="24"/>
+                <w:lang w:val="es-ES_tradnl" w:eastAsia="es-ES"/>
+              </w:rPr>
+              <w:t>Monrroy</w:t>
+            </w:r>
+            <w:proofErr w:type="spellEnd"/>
           </w:p>
         </w:tc>
         <w:tc>
@@ -26853,7 +27610,25 @@
                 <w:szCs w:val="24"/>
                 <w:lang w:val="es-ES_tradnl" w:eastAsia="es-ES"/>
               </w:rPr>
-              <w:t xml:space="preserve">Esfuerzo (hrs): </w:t>
+              <w:t>Esfuerzo (</w:t>
+            </w:r>
+            <w:proofErr w:type="spellStart"/>
+            <w:r>
+              <w:rPr>
+                <w:rFonts w:eastAsia="Times New Roman" w:cs="Times New Roman"/>
+                <w:szCs w:val="24"/>
+                <w:lang w:val="es-ES_tradnl" w:eastAsia="es-ES"/>
+              </w:rPr>
+              <w:t>hrs</w:t>
+            </w:r>
+            <w:proofErr w:type="spellEnd"/>
+            <w:r>
+              <w:rPr>
+                <w:rFonts w:eastAsia="Times New Roman" w:cs="Times New Roman"/>
+                <w:szCs w:val="24"/>
+                <w:lang w:val="es-ES_tradnl" w:eastAsia="es-ES"/>
+              </w:rPr>
+              <w:t xml:space="preserve">): </w:t>
             </w:r>
           </w:p>
         </w:tc>
@@ -27224,8 +27999,19 @@
                 <w:szCs w:val="20"/>
                 <w:lang w:val="es-ES_tradnl" w:eastAsia="es-ES"/>
               </w:rPr>
-              <w:t>[  ] CO:Corecciones</w:t>
-            </w:r>
+              <w:t xml:space="preserve">[  ] </w:t>
+            </w:r>
+            <w:proofErr w:type="spellStart"/>
+            <w:r>
+              <w:rPr>
+                <w:rFonts w:eastAsia="Times New Roman" w:cs="Times New Roman"/>
+                <w:sz w:val="20"/>
+                <w:szCs w:val="20"/>
+                <w:lang w:val="es-ES_tradnl" w:eastAsia="es-ES"/>
+              </w:rPr>
+              <w:t>CO:Corecciones</w:t>
+            </w:r>
+            <w:proofErr w:type="spellEnd"/>
           </w:p>
           <w:p>
             <w:pPr>
@@ -27320,7 +28106,27 @@
                 <w:szCs w:val="20"/>
                 <w:lang w:val="es-ES_tradnl" w:eastAsia="es-ES"/>
               </w:rPr>
-              <w:t>[  ] ET: Espec Técnicas</w:t>
+              <w:t xml:space="preserve">[  ] ET: </w:t>
+            </w:r>
+            <w:proofErr w:type="spellStart"/>
+            <w:r>
+              <w:rPr>
+                <w:rFonts w:eastAsia="Times New Roman" w:cs="Times New Roman"/>
+                <w:sz w:val="20"/>
+                <w:szCs w:val="20"/>
+                <w:lang w:val="es-ES_tradnl" w:eastAsia="es-ES"/>
+              </w:rPr>
+              <w:t>Espec</w:t>
+            </w:r>
+            <w:proofErr w:type="spellEnd"/>
+            <w:r>
+              <w:rPr>
+                <w:rFonts w:eastAsia="Times New Roman" w:cs="Times New Roman"/>
+                <w:sz w:val="20"/>
+                <w:szCs w:val="20"/>
+                <w:lang w:val="es-ES_tradnl" w:eastAsia="es-ES"/>
+              </w:rPr>
+              <w:t xml:space="preserve"> Técnicas</w:t>
             </w:r>
           </w:p>
           <w:p>
@@ -27616,7 +28422,25 @@
                 <w:szCs w:val="24"/>
                 <w:lang w:val="es-ES_tradnl" w:eastAsia="es-ES"/>
               </w:rPr>
-              <w:t>Esfuerzo (hrs):</w:t>
+              <w:t>Esfuerzo (</w:t>
+            </w:r>
+            <w:proofErr w:type="spellStart"/>
+            <w:r>
+              <w:rPr>
+                <w:rFonts w:eastAsia="Times New Roman" w:cs="Times New Roman"/>
+                <w:szCs w:val="24"/>
+                <w:lang w:val="es-ES_tradnl" w:eastAsia="es-ES"/>
+              </w:rPr>
+              <w:t>hrs</w:t>
+            </w:r>
+            <w:proofErr w:type="spellEnd"/>
+            <w:r>
+              <w:rPr>
+                <w:rFonts w:eastAsia="Times New Roman" w:cs="Times New Roman"/>
+                <w:szCs w:val="24"/>
+                <w:lang w:val="es-ES_tradnl" w:eastAsia="es-ES"/>
+              </w:rPr>
+              <w:t>):</w:t>
             </w:r>
           </w:p>
         </w:tc>
@@ -28355,6 +29179,44 @@
       <w:r>
         <w:t>Ejemplo 06</w:t>
       </w:r>
+    </w:p>
+    <w:p/>
+    <w:p>
+      <w:pPr>
+        <w:pStyle w:val="Ttulo3"/>
+        <w:numPr>
+          <w:ilvl w:val="2"/>
+          <w:numId w:val="19"/>
+        </w:numPr>
+      </w:pPr>
+      <w:r>
+        <w:t>Plan de Gestión de Co</w:t>
+      </w:r>
+      <w:r>
+        <w:t>n</w:t>
+      </w:r>
+      <w:r>
+        <w:t>trol de Cambios</w:t>
+      </w:r>
+    </w:p>
+    <w:p/>
+    <w:p>
+      <w:pPr>
+        <w:ind w:left="720"/>
+      </w:pPr>
+      <w:r>
+        <w:t xml:space="preserve">Para brindar la atención necesaria a las solicitudes de cambio </w:t>
+      </w:r>
+      <w:proofErr w:type="spellStart"/>
+      <w:r>
+        <w:t>previemante</w:t>
+      </w:r>
+      <w:proofErr w:type="spellEnd"/>
+      <w:r>
+        <w:t xml:space="preserve"> ejemplificadas, surge la necesidad de crear </w:t>
+      </w:r>
+      <w:bookmarkStart w:id="45" w:name="_GoBack"/>
+      <w:bookmarkEnd w:id="45"/>
     </w:p>
     <w:p/>
     <w:sectPr>
@@ -30509,6 +31371,92 @@
     </w:lvl>
   </w:abstractNum>
   <w:abstractNum w:abstractNumId="19">
+    <w:nsid w:val="76C1131D"/>
+    <w:multiLevelType w:val="multilevel"/>
+    <w:tmpl w:val="DB307F50"/>
+    <w:lvl w:ilvl="0">
+      <w:start w:val="3"/>
+      <w:numFmt w:val="decimal"/>
+      <w:lvlText w:val="%1."/>
+      <w:lvlJc w:val="left"/>
+      <w:pPr>
+        <w:ind w:left="630" w:hanging="630"/>
+      </w:pPr>
+    </w:lvl>
+    <w:lvl w:ilvl="1">
+      <w:start w:val="2"/>
+      <w:numFmt w:val="decimal"/>
+      <w:lvlText w:val="%1.%2."/>
+      <w:lvlJc w:val="left"/>
+      <w:pPr>
+        <w:ind w:left="1080" w:hanging="720"/>
+      </w:pPr>
+    </w:lvl>
+    <w:lvl w:ilvl="2">
+      <w:start w:val="1"/>
+      <w:numFmt w:val="decimal"/>
+      <w:lvlText w:val="%1.%2.%3."/>
+      <w:lvlJc w:val="left"/>
+      <w:pPr>
+        <w:ind w:left="1440" w:hanging="720"/>
+      </w:pPr>
+    </w:lvl>
+    <w:lvl w:ilvl="3">
+      <w:start w:val="1"/>
+      <w:numFmt w:val="decimal"/>
+      <w:lvlText w:val="%1.%2.%3.%4."/>
+      <w:lvlJc w:val="left"/>
+      <w:pPr>
+        <w:ind w:left="2160" w:hanging="1080"/>
+      </w:pPr>
+    </w:lvl>
+    <w:lvl w:ilvl="4">
+      <w:start w:val="1"/>
+      <w:numFmt w:val="decimal"/>
+      <w:lvlText w:val="%1.%2.%3.%4.%5."/>
+      <w:lvlJc w:val="left"/>
+      <w:pPr>
+        <w:ind w:left="2520" w:hanging="1080"/>
+      </w:pPr>
+    </w:lvl>
+    <w:lvl w:ilvl="5">
+      <w:start w:val="1"/>
+      <w:numFmt w:val="decimal"/>
+      <w:lvlText w:val="%1.%2.%3.%4.%5.%6."/>
+      <w:lvlJc w:val="left"/>
+      <w:pPr>
+        <w:ind w:left="3240" w:hanging="1440"/>
+      </w:pPr>
+    </w:lvl>
+    <w:lvl w:ilvl="6">
+      <w:start w:val="1"/>
+      <w:numFmt w:val="decimal"/>
+      <w:lvlText w:val="%1.%2.%3.%4.%5.%6.%7."/>
+      <w:lvlJc w:val="left"/>
+      <w:pPr>
+        <w:ind w:left="3600" w:hanging="1440"/>
+      </w:pPr>
+    </w:lvl>
+    <w:lvl w:ilvl="7">
+      <w:start w:val="1"/>
+      <w:numFmt w:val="decimal"/>
+      <w:lvlText w:val="%1.%2.%3.%4.%5.%6.%7.%8."/>
+      <w:lvlJc w:val="left"/>
+      <w:pPr>
+        <w:ind w:left="4320" w:hanging="1800"/>
+      </w:pPr>
+    </w:lvl>
+    <w:lvl w:ilvl="8">
+      <w:start w:val="1"/>
+      <w:numFmt w:val="decimal"/>
+      <w:lvlText w:val="%1.%2.%3.%4.%5.%6.%7.%8.%9."/>
+      <w:lvlJc w:val="left"/>
+      <w:pPr>
+        <w:ind w:left="4680" w:hanging="1800"/>
+      </w:pPr>
+    </w:lvl>
+  </w:abstractNum>
+  <w:abstractNum w:abstractNumId="20">
     <w:nsid w:val="7D933F82"/>
     <w:multiLevelType w:val="multilevel"/>
     <w:tmpl w:val="DB307F50"/>
@@ -30594,10 +31542,10 @@
       </w:pPr>
     </w:lvl>
   </w:abstractNum>
-  <w:abstractNum w:abstractNumId="20">
+  <w:abstractNum w:abstractNumId="21">
     <w:nsid w:val="7E9A24EC"/>
     <w:multiLevelType w:val="multilevel"/>
-    <w:tmpl w:val="4E3A7242"/>
+    <w:tmpl w:val="C25237F6"/>
     <w:lvl w:ilvl="0">
       <w:start w:val="3"/>
       <w:numFmt w:val="decimal"/>
@@ -30624,6 +31572,9 @@
       <w:pPr>
         <w:ind w:left="720" w:hanging="720"/>
       </w:pPr>
+      <w:rPr>
+        <w:b/>
+      </w:rPr>
     </w:lvl>
     <w:lvl w:ilvl="3">
       <w:start w:val="1"/>
@@ -30735,12 +31686,15 @@
     <w:abstractNumId w:val="8"/>
   </w:num>
   <w:num w:numId="19">
-    <w:abstractNumId w:val="20"/>
+    <w:abstractNumId w:val="21"/>
   </w:num>
   <w:num w:numId="20">
     <w:abstractNumId w:val="18"/>
   </w:num>
   <w:num w:numId="21">
+    <w:abstractNumId w:val="20"/>
+  </w:num>
+  <w:num w:numId="22">
     <w:abstractNumId w:val="19"/>
   </w:num>
 </w:numbering>
@@ -30775,7 +31729,7 @@
     <w:lsdException w:name="Normal" w:uiPriority="0" w:qFormat="1"/>
     <w:lsdException w:name="heading 1" w:uiPriority="9" w:qFormat="1"/>
     <w:lsdException w:name="heading 2" w:semiHidden="1" w:uiPriority="0" w:unhideWhenUsed="1" w:qFormat="1"/>
-    <w:lsdException w:name="heading 3" w:semiHidden="1" w:uiPriority="9" w:unhideWhenUsed="1" w:qFormat="1"/>
+    <w:lsdException w:name="heading 3" w:semiHidden="1" w:uiPriority="0" w:unhideWhenUsed="1" w:qFormat="1"/>
     <w:lsdException w:name="heading 4" w:semiHidden="1" w:uiPriority="9" w:unhideWhenUsed="1" w:qFormat="1"/>
     <w:lsdException w:name="heading 5" w:semiHidden="1" w:uiPriority="9" w:unhideWhenUsed="1" w:qFormat="1"/>
     <w:lsdException w:name="heading 6" w:semiHidden="1" w:uiPriority="9" w:unhideWhenUsed="1" w:qFormat="1"/>

</xml_diff>